<commit_message>
Mengubah judul dan menambahkan latar belakang
</commit_message>
<xml_diff>
--- a/211111763_LaporanProjectUTS.docx
+++ b/211111763_LaporanProjectUTS.docx
@@ -1,10 +1,675 @@
 
 <file path=word/document.xml><?xml version="1.0" encoding="utf-8"?>
-<w:document xmlns:wpc="http://schemas.microsoft.com/office/word/2010/wordprocessingCanvas" xmlns:mc="http://schemas.openxmlformats.org/markup-compatibility/2006" xmlns:o="urn:schemas-microsoft-com:office:office" xmlns:r="http://schemas.openxmlformats.org/officeDocument/2006/relationships" xmlns:m="http://schemas.openxmlformats.org/officeDocument/2006/math" xmlns:v="urn:schemas-microsoft-com:vml" xmlns:wp14="http://schemas.microsoft.com/office/word/2010/wordprocessingDrawing" xmlns:wp="http://schemas.openxmlformats.org/drawingml/2006/wordprocessingDrawing" xmlns:w10="urn:schemas-microsoft-com:office:word" xmlns:w="http://schemas.openxmlformats.org/wordprocessingml/2006/main" xmlns:w14="http://schemas.microsoft.com/office/word/2010/wordml" xmlns:w15="http://schemas.microsoft.com/office/word/2012/wordml" xmlns:wpg="http://schemas.microsoft.com/office/word/2010/wordprocessingGroup" xmlns:wpi="http://schemas.microsoft.com/office/word/2010/wordprocessingInk" xmlns:wne="http://schemas.microsoft.com/office/word/2006/wordml" xmlns:wps="http://schemas.microsoft.com/office/word/2010/wordprocessingShape" mc:Ignorable="w14 w15 wp14">
+<w:document xmlns:wpc="http://schemas.microsoft.com/office/word/2010/wordprocessingCanvas" xmlns:cx="http://schemas.microsoft.com/office/drawing/2014/chartex" xmlns:cx1="http://schemas.microsoft.com/office/drawing/2015/9/8/chartex" xmlns:cx2="http://schemas.microsoft.com/office/drawing/2015/10/21/chartex" xmlns:cx3="http://schemas.microsoft.com/office/drawing/2016/5/9/chartex" xmlns:cx4="http://schemas.microsoft.com/office/drawing/2016/5/10/chartex" xmlns:cx5="http://schemas.microsoft.com/office/drawing/2016/5/11/chartex" xmlns:cx6="http://schemas.microsoft.com/office/drawing/2016/5/12/chartex" xmlns:cx7="http://schemas.microsoft.com/office/drawing/2016/5/13/chartex" xmlns:cx8="http://schemas.microsoft.com/office/drawing/2016/5/14/chartex" xmlns:mc="http://schemas.openxmlformats.org/markup-compatibility/2006" xmlns:aink="http://schemas.microsoft.com/office/drawing/2016/ink" xmlns:am3d="http://schemas.microsoft.com/office/drawing/2017/model3d" xmlns:o="urn:schemas-microsoft-com:office:office" xmlns:oel="http://schemas.microsoft.com/office/2019/extlst" xmlns:r="http://schemas.openxmlformats.org/officeDocument/2006/relationships" xmlns:m="http://schemas.openxmlformats.org/officeDocument/2006/math" xmlns:v="urn:schemas-microsoft-com:vml" xmlns:wp14="http://schemas.microsoft.com/office/word/2010/wordprocessingDrawing" xmlns:wp="http://schemas.openxmlformats.org/drawingml/2006/wordprocessingDrawing" xmlns:w10="urn:schemas-microsoft-com:office:word" xmlns:w="http://schemas.openxmlformats.org/wordprocessingml/2006/main" xmlns:w14="http://schemas.microsoft.com/office/word/2010/wordml" xmlns:w15="http://schemas.microsoft.com/office/word/2012/wordml" xmlns:w16cex="http://schemas.microsoft.com/office/word/2018/wordml/cex" xmlns:w16cid="http://schemas.microsoft.com/office/word/2016/wordml/cid" xmlns:w16="http://schemas.microsoft.com/office/word/2018/wordml" xmlns:w16du="http://schemas.microsoft.com/office/word/2023/wordml/word16du" xmlns:w16sdtdh="http://schemas.microsoft.com/office/word/2020/wordml/sdtdatahash" xmlns:w16se="http://schemas.microsoft.com/office/word/2015/wordml/symex" xmlns:wpg="http://schemas.microsoft.com/office/word/2010/wordprocessingGroup" xmlns:wpi="http://schemas.microsoft.com/office/word/2010/wordprocessingInk" xmlns:wne="http://schemas.microsoft.com/office/word/2006/wordml" xmlns:wps="http://schemas.microsoft.com/office/word/2010/wordprocessingShape" mc:Ignorable="w14 w15 w16se w16cid w16 w16cex w16sdtdh wp14">
   <w:body>
-    <w:p xmlns:wp14="http://schemas.microsoft.com/office/word/2010/wordml" wp14:textId="77777777">
+    <w:p>
+      <w:pPr>
+        <w:jc w:val="center"/>
+        <w:rPr>
+          <w:rFonts w:ascii="Times New Roman" w:eastAsia="Times New Roman" w:hAnsi="Times New Roman" w:cs="Times New Roman"/>
+          <w:b/>
+          <w:bCs/>
+          <w:sz w:val="56"/>
+          <w:szCs w:val="56"/>
+        </w:rPr>
+      </w:pPr>
       <w:bookmarkStart w:id="0" w:name="_GoBack"/>
       <w:bookmarkEnd w:id="0"/>
+      <w:proofErr w:type="spellStart"/>
+      <w:r>
+        <w:rPr>
+          <w:rFonts w:ascii="Times New Roman" w:eastAsia="Times New Roman" w:hAnsi="Times New Roman" w:cs="Times New Roman"/>
+          <w:b/>
+          <w:bCs/>
+          <w:sz w:val="56"/>
+          <w:szCs w:val="56"/>
+        </w:rPr>
+        <w:t>Aplikasi</w:t>
+      </w:r>
+      <w:proofErr w:type="spellEnd"/>
+      <w:r>
+        <w:rPr>
+          <w:rFonts w:ascii="Times New Roman" w:eastAsia="Times New Roman" w:hAnsi="Times New Roman" w:cs="Times New Roman"/>
+          <w:b/>
+          <w:bCs/>
+          <w:sz w:val="56"/>
+          <w:szCs w:val="56"/>
+        </w:rPr>
+        <w:t xml:space="preserve"> </w:t>
+      </w:r>
+      <w:r>
+        <w:rPr>
+          <w:rFonts w:ascii="Times New Roman" w:eastAsia="Times New Roman" w:hAnsi="Times New Roman" w:cs="Times New Roman"/>
+          <w:b/>
+          <w:bCs/>
+          <w:sz w:val="56"/>
+          <w:szCs w:val="56"/>
+        </w:rPr>
+        <w:t>BELAWAN</w:t>
+      </w:r>
+      <w:r>
+        <w:rPr>
+          <w:rFonts w:ascii="Times New Roman" w:eastAsia="Times New Roman" w:hAnsi="Times New Roman" w:cs="Times New Roman"/>
+          <w:b/>
+          <w:bCs/>
+          <w:sz w:val="56"/>
+          <w:szCs w:val="56"/>
+        </w:rPr>
+        <w:t xml:space="preserve"> </w:t>
+      </w:r>
+      <w:r>
+        <w:rPr>
+          <w:rFonts w:ascii="Times New Roman" w:eastAsia="Times New Roman" w:hAnsi="Times New Roman" w:cs="Times New Roman"/>
+          <w:b/>
+          <w:bCs/>
+          <w:sz w:val="56"/>
+          <w:szCs w:val="56"/>
+        </w:rPr>
+        <w:t>RAIL</w:t>
+      </w:r>
+    </w:p>
+    <w:p>
+      <w:pPr>
+        <w:jc w:val="center"/>
+        <w:rPr>
+          <w:rFonts w:ascii="Times New Roman" w:eastAsia="Times New Roman" w:hAnsi="Times New Roman" w:cs="Times New Roman"/>
+          <w:b/>
+          <w:bCs/>
+          <w:i/>
+          <w:iCs/>
+          <w:sz w:val="56"/>
+          <w:szCs w:val="56"/>
+        </w:rPr>
+      </w:pPr>
+      <w:r>
+        <w:rPr>
+          <w:rFonts w:ascii="Times New Roman" w:eastAsia="Times New Roman" w:hAnsi="Times New Roman" w:cs="Times New Roman"/>
+          <w:b/>
+          <w:bCs/>
+          <w:i/>
+          <w:iCs/>
+          <w:sz w:val="56"/>
+          <w:szCs w:val="56"/>
+        </w:rPr>
+        <w:t>D</w:t>
+      </w:r>
+    </w:p>
+    <w:p>
+      <w:pPr>
+        <w:jc w:val="center"/>
+        <w:rPr>
+          <w:rFonts w:ascii="Times New Roman" w:eastAsia="Times New Roman" w:hAnsi="Times New Roman" w:cs="Times New Roman"/>
+          <w:b/>
+          <w:bCs/>
+          <w:i/>
+          <w:iCs/>
+          <w:sz w:val="56"/>
+          <w:szCs w:val="56"/>
+        </w:rPr>
+      </w:pPr>
+      <w:r>
+        <w:rPr>
+          <w:rFonts w:ascii="Times New Roman" w:eastAsia="Times New Roman" w:hAnsi="Times New Roman" w:cs="Times New Roman"/>
+          <w:b/>
+          <w:bCs/>
+          <w:i/>
+          <w:iCs/>
+          <w:sz w:val="56"/>
+          <w:szCs w:val="56"/>
+        </w:rPr>
+        <w:t>I</w:t>
+      </w:r>
+    </w:p>
+    <w:p>
+      <w:pPr>
+        <w:jc w:val="center"/>
+        <w:rPr>
+          <w:rFonts w:ascii="Times New Roman" w:eastAsia="Times New Roman" w:hAnsi="Times New Roman" w:cs="Times New Roman"/>
+          <w:b/>
+          <w:bCs/>
+          <w:i/>
+          <w:iCs/>
+          <w:sz w:val="56"/>
+          <w:szCs w:val="56"/>
+        </w:rPr>
+      </w:pPr>
+      <w:r>
+        <w:rPr>
+          <w:rFonts w:ascii="Times New Roman" w:eastAsia="Times New Roman" w:hAnsi="Times New Roman" w:cs="Times New Roman"/>
+          <w:b/>
+          <w:bCs/>
+          <w:i/>
+          <w:iCs/>
+          <w:sz w:val="56"/>
+          <w:szCs w:val="56"/>
+        </w:rPr>
+        <w:t>S</w:t>
+      </w:r>
+    </w:p>
+    <w:p>
+      <w:pPr>
+        <w:jc w:val="center"/>
+        <w:rPr>
+          <w:rFonts w:ascii="Times New Roman" w:eastAsia="Times New Roman" w:hAnsi="Times New Roman" w:cs="Times New Roman"/>
+          <w:b/>
+          <w:bCs/>
+          <w:i/>
+          <w:iCs/>
+          <w:sz w:val="56"/>
+          <w:szCs w:val="56"/>
+        </w:rPr>
+      </w:pPr>
+      <w:r>
+        <w:rPr>
+          <w:rFonts w:ascii="Times New Roman" w:eastAsia="Times New Roman" w:hAnsi="Times New Roman" w:cs="Times New Roman"/>
+          <w:b/>
+          <w:bCs/>
+          <w:i/>
+          <w:iCs/>
+          <w:sz w:val="56"/>
+          <w:szCs w:val="56"/>
+        </w:rPr>
+        <w:t>U</w:t>
+      </w:r>
+    </w:p>
+    <w:p>
+      <w:pPr>
+        <w:jc w:val="center"/>
+        <w:rPr>
+          <w:rFonts w:ascii="Times New Roman" w:eastAsia="Times New Roman" w:hAnsi="Times New Roman" w:cs="Times New Roman"/>
+          <w:b/>
+          <w:bCs/>
+          <w:i/>
+          <w:iCs/>
+          <w:sz w:val="56"/>
+          <w:szCs w:val="56"/>
+        </w:rPr>
+      </w:pPr>
+      <w:r>
+        <w:rPr>
+          <w:rFonts w:ascii="Times New Roman" w:eastAsia="Times New Roman" w:hAnsi="Times New Roman" w:cs="Times New Roman"/>
+          <w:b/>
+          <w:bCs/>
+          <w:i/>
+          <w:iCs/>
+          <w:sz w:val="56"/>
+          <w:szCs w:val="56"/>
+        </w:rPr>
+        <w:t>S</w:t>
+      </w:r>
+    </w:p>
+    <w:p>
+      <w:pPr>
+        <w:jc w:val="center"/>
+        <w:rPr>
+          <w:rFonts w:ascii="Times New Roman" w:eastAsia="Times New Roman" w:hAnsi="Times New Roman" w:cs="Times New Roman"/>
+          <w:b/>
+          <w:bCs/>
+          <w:i/>
+          <w:iCs/>
+          <w:sz w:val="56"/>
+          <w:szCs w:val="56"/>
+        </w:rPr>
+      </w:pPr>
+      <w:r>
+        <w:rPr>
+          <w:rFonts w:ascii="Times New Roman" w:eastAsia="Times New Roman" w:hAnsi="Times New Roman" w:cs="Times New Roman"/>
+          <w:b/>
+          <w:bCs/>
+          <w:i/>
+          <w:iCs/>
+          <w:sz w:val="56"/>
+          <w:szCs w:val="56"/>
+        </w:rPr>
+        <w:t>U</w:t>
+      </w:r>
+    </w:p>
+    <w:p>
+      <w:pPr>
+        <w:jc w:val="center"/>
+        <w:rPr>
+          <w:rFonts w:ascii="Times New Roman" w:eastAsia="Times New Roman" w:hAnsi="Times New Roman" w:cs="Times New Roman"/>
+          <w:b/>
+          <w:bCs/>
+          <w:i/>
+          <w:iCs/>
+          <w:sz w:val="56"/>
+          <w:szCs w:val="56"/>
+        </w:rPr>
+      </w:pPr>
+      <w:r>
+        <w:rPr>
+          <w:rFonts w:ascii="Times New Roman" w:eastAsia="Times New Roman" w:hAnsi="Times New Roman" w:cs="Times New Roman"/>
+          <w:b/>
+          <w:bCs/>
+          <w:i/>
+          <w:iCs/>
+          <w:sz w:val="56"/>
+          <w:szCs w:val="56"/>
+        </w:rPr>
+        <w:t>N</w:t>
+      </w:r>
+    </w:p>
+    <w:p>
+      <w:pPr>
+        <w:jc w:val="center"/>
+        <w:rPr>
+          <w:rFonts w:ascii="Times New Roman" w:eastAsia="Times New Roman" w:hAnsi="Times New Roman" w:cs="Times New Roman"/>
+          <w:b/>
+          <w:bCs/>
+          <w:sz w:val="40"/>
+          <w:szCs w:val="40"/>
+        </w:rPr>
+      </w:pPr>
+      <w:r>
+        <w:rPr>
+          <w:rFonts w:ascii="Times New Roman" w:eastAsia="Times New Roman" w:hAnsi="Times New Roman" w:cs="Times New Roman"/>
+          <w:b/>
+          <w:bCs/>
+          <w:sz w:val="40"/>
+          <w:szCs w:val="40"/>
+        </w:rPr>
+        <w:t xml:space="preserve">OLEH: </w:t>
+      </w:r>
+    </w:p>
+    <w:p>
+      <w:pPr>
+        <w:jc w:val="center"/>
+        <w:rPr>
+          <w:rFonts w:ascii="Times New Roman" w:eastAsia="Times New Roman" w:hAnsi="Times New Roman" w:cs="Times New Roman"/>
+          <w:b/>
+          <w:bCs/>
+          <w:sz w:val="40"/>
+          <w:szCs w:val="40"/>
+        </w:rPr>
+      </w:pPr>
+      <w:r>
+        <w:rPr>
+          <w:rFonts w:ascii="Times New Roman" w:eastAsia="Times New Roman" w:hAnsi="Times New Roman" w:cs="Times New Roman"/>
+          <w:b/>
+          <w:bCs/>
+          <w:sz w:val="40"/>
+          <w:szCs w:val="40"/>
+        </w:rPr>
+        <w:t xml:space="preserve">Bintang Mas Cahya </w:t>
+      </w:r>
+      <w:proofErr w:type="gramStart"/>
+      <w:r>
+        <w:rPr>
+          <w:rFonts w:ascii="Times New Roman" w:eastAsia="Times New Roman" w:hAnsi="Times New Roman" w:cs="Times New Roman"/>
+          <w:b/>
+          <w:bCs/>
+          <w:sz w:val="40"/>
+          <w:szCs w:val="40"/>
+        </w:rPr>
+        <w:t>Sinaga(</w:t>
+      </w:r>
+      <w:proofErr w:type="gramEnd"/>
+      <w:r>
+        <w:rPr>
+          <w:rFonts w:ascii="Times New Roman" w:eastAsia="Times New Roman" w:hAnsi="Times New Roman" w:cs="Times New Roman"/>
+          <w:b/>
+          <w:bCs/>
+          <w:sz w:val="40"/>
+          <w:szCs w:val="40"/>
+        </w:rPr>
+        <w:t>211111763)</w:t>
+      </w:r>
+    </w:p>
+    <w:p>
+      <w:pPr>
+        <w:jc w:val="center"/>
+        <w:rPr>
+          <w:rFonts w:ascii="Times New Roman" w:eastAsia="Times New Roman" w:hAnsi="Times New Roman" w:cs="Times New Roman"/>
+          <w:b/>
+          <w:bCs/>
+          <w:sz w:val="40"/>
+          <w:szCs w:val="40"/>
+        </w:rPr>
+      </w:pPr>
+      <w:r>
+        <w:rPr>
+          <w:rFonts w:ascii="Times New Roman" w:eastAsia="Times New Roman" w:hAnsi="Times New Roman" w:cs="Times New Roman"/>
+          <w:b/>
+          <w:bCs/>
+          <w:sz w:val="40"/>
+          <w:szCs w:val="40"/>
+        </w:rPr>
+        <w:t xml:space="preserve">Adrianus Bonardo </w:t>
+      </w:r>
+      <w:proofErr w:type="gramStart"/>
+      <w:r>
+        <w:rPr>
+          <w:rFonts w:ascii="Times New Roman" w:eastAsia="Times New Roman" w:hAnsi="Times New Roman" w:cs="Times New Roman"/>
+          <w:b/>
+          <w:bCs/>
+          <w:sz w:val="40"/>
+          <w:szCs w:val="40"/>
+        </w:rPr>
+        <w:t>Silalahi(</w:t>
+      </w:r>
+      <w:proofErr w:type="gramEnd"/>
+      <w:r>
+        <w:rPr>
+          <w:rFonts w:ascii="Times New Roman" w:eastAsia="Times New Roman" w:hAnsi="Times New Roman" w:cs="Times New Roman"/>
+          <w:b/>
+          <w:bCs/>
+          <w:sz w:val="40"/>
+          <w:szCs w:val="40"/>
+        </w:rPr>
+        <w:t>211112269)</w:t>
+      </w:r>
+    </w:p>
+    <w:p>
+      <w:pPr>
+        <w:jc w:val="center"/>
+        <w:rPr>
+          <w:rFonts w:ascii="Times New Roman" w:eastAsia="Times New Roman" w:hAnsi="Times New Roman" w:cs="Times New Roman"/>
+          <w:b/>
+          <w:bCs/>
+          <w:sz w:val="40"/>
+          <w:szCs w:val="40"/>
+        </w:rPr>
+      </w:pPr>
+      <w:r>
+        <w:rPr>
+          <w:rFonts w:ascii="Times New Roman" w:eastAsia="Times New Roman" w:hAnsi="Times New Roman" w:cs="Times New Roman"/>
+          <w:b/>
+          <w:bCs/>
+          <w:sz w:val="40"/>
+          <w:szCs w:val="40"/>
+        </w:rPr>
+        <w:t xml:space="preserve">Willy Pieter </w:t>
+      </w:r>
+      <w:r>
+        <w:rPr>
+          <w:rFonts w:ascii="Times New Roman" w:eastAsia="Times New Roman" w:hAnsi="Times New Roman" w:cs="Times New Roman"/>
+          <w:b/>
+          <w:bCs/>
+          <w:sz w:val="40"/>
+          <w:szCs w:val="40"/>
+        </w:rPr>
+        <w:t xml:space="preserve">Julius </w:t>
+      </w:r>
+      <w:proofErr w:type="spellStart"/>
+      <w:proofErr w:type="gramStart"/>
+      <w:r>
+        <w:rPr>
+          <w:rFonts w:ascii="Times New Roman" w:eastAsia="Times New Roman" w:hAnsi="Times New Roman" w:cs="Times New Roman"/>
+          <w:b/>
+          <w:bCs/>
+          <w:sz w:val="40"/>
+          <w:szCs w:val="40"/>
+        </w:rPr>
+        <w:t>Situmorang</w:t>
+      </w:r>
+      <w:proofErr w:type="spellEnd"/>
+      <w:r>
+        <w:rPr>
+          <w:rFonts w:ascii="Times New Roman" w:eastAsia="Times New Roman" w:hAnsi="Times New Roman" w:cs="Times New Roman"/>
+          <w:b/>
+          <w:bCs/>
+          <w:sz w:val="40"/>
+          <w:szCs w:val="40"/>
+        </w:rPr>
+        <w:t>(</w:t>
+      </w:r>
+      <w:proofErr w:type="gramEnd"/>
+      <w:r>
+        <w:rPr>
+          <w:rFonts w:ascii="Times New Roman" w:eastAsia="Times New Roman" w:hAnsi="Times New Roman" w:cs="Times New Roman"/>
+          <w:b/>
+          <w:bCs/>
+          <w:sz w:val="40"/>
+          <w:szCs w:val="40"/>
+        </w:rPr>
+        <w:t>211111779)</w:t>
+      </w:r>
+    </w:p>
+    <w:p>
+      <w:pPr>
+        <w:jc w:val="center"/>
+        <w:rPr>
+          <w:rFonts w:ascii="Times New Roman" w:eastAsia="Times New Roman" w:hAnsi="Times New Roman" w:cs="Times New Roman"/>
+          <w:color w:val="000000" w:themeColor="text1"/>
+          <w:sz w:val="40"/>
+          <w:szCs w:val="40"/>
+        </w:rPr>
+      </w:pPr>
+      <w:r>
+        <w:rPr>
+          <w:rFonts w:ascii="Times New Roman" w:eastAsia="Times New Roman" w:hAnsi="Times New Roman" w:cs="Times New Roman"/>
+          <w:b/>
+          <w:bCs/>
+          <w:sz w:val="40"/>
+          <w:szCs w:val="40"/>
+        </w:rPr>
+        <w:t>Link Trello:</w:t>
+      </w:r>
+      <w:r>
+        <w:rPr>
+          <w:rFonts w:ascii="Times New Roman" w:eastAsia="Times New Roman" w:hAnsi="Times New Roman" w:cs="Times New Roman"/>
+          <w:b/>
+          <w:bCs/>
+          <w:sz w:val="40"/>
+          <w:szCs w:val="40"/>
+        </w:rPr>
+        <w:t xml:space="preserve"> </w:t>
+      </w:r>
+      <w:r>
+        <w:br/>
+      </w:r>
+      <w:hyperlink r:id="rId5">
+        <w:r>
+          <w:rPr>
+            <w:rStyle w:val="Hyperlink"/>
+            <w:rFonts w:ascii="Times New Roman" w:eastAsia="Times New Roman" w:hAnsi="Times New Roman" w:cs="Times New Roman"/>
+            <w:b/>
+            <w:bCs/>
+            <w:sz w:val="40"/>
+            <w:szCs w:val="40"/>
+          </w:rPr>
+          <w:t>https://trello.com/invite/b/s27pWMci/ATTI8f295728429b26fab37abe336de1e438BA2630B0/belawan-train</w:t>
+        </w:r>
+      </w:hyperlink>
+    </w:p>
+    <w:p>
+      <w:r>
+        <w:br w:type="page"/>
+      </w:r>
+    </w:p>
+    <w:p>
+      <w:pPr>
+        <w:jc w:val="center"/>
+        <w:rPr>
+          <w:rFonts w:ascii="Times New Roman" w:eastAsia="Times New Roman" w:hAnsi="Times New Roman" w:cs="Times New Roman"/>
+          <w:color w:val="000000" w:themeColor="text1"/>
+          <w:sz w:val="40"/>
+          <w:szCs w:val="40"/>
+        </w:rPr>
+      </w:pPr>
+      <w:r>
+        <w:rPr>
+          <w:rFonts w:ascii="Times New Roman" w:eastAsia="Times New Roman" w:hAnsi="Times New Roman" w:cs="Times New Roman"/>
+          <w:b/>
+          <w:color w:val="000000" w:themeColor="text1"/>
+          <w:sz w:val="40"/>
+          <w:szCs w:val="40"/>
+        </w:rPr>
+        <w:lastRenderedPageBreak/>
+        <w:t>LATAR BELAKANG</w:t>
+      </w:r>
+    </w:p>
+    <w:p>
+      <w:pPr>
+        <w:ind w:firstLine="720"/>
+        <w:jc w:val="both"/>
+        <w:rPr>
+          <w:sz w:val="24"/>
+          <w:szCs w:val="24"/>
+        </w:rPr>
+      </w:pPr>
+      <w:r>
+        <w:rPr>
+          <w:sz w:val="24"/>
+          <w:szCs w:val="24"/>
+        </w:rPr>
+        <w:t xml:space="preserve">Pada era modern ini, teknologi telah menjadi bagian integral dari kehidupan sehari-hari kita. Salah satu sektor yang telah mengadopsi teknologi dengan cepat adalah industri transportasi. Kereta api, sebagai salah satu moda transportasi yang penting dan efisien, telah melihat peningkatan signifikan dalam pemanfaatan teknologi untuk meningkatkan pengalaman penumpang dan efisiensi </w:t>
+      </w:r>
+      <w:proofErr w:type="gramStart"/>
+      <w:r>
+        <w:rPr>
+          <w:sz w:val="24"/>
+          <w:szCs w:val="24"/>
+        </w:rPr>
+        <w:t>operasional.Latar</w:t>
+      </w:r>
+      <w:proofErr w:type="gramEnd"/>
+      <w:r>
+        <w:rPr>
+          <w:sz w:val="24"/>
+          <w:szCs w:val="24"/>
+        </w:rPr>
+        <w:t xml:space="preserve"> belakang ini menciptakan kesempatan yang baik untuk mengembangkan aplikasi kereta api yang inovatif dan efisien. Aplikasi kereta api dapat memberikan berbagai manfaat bagi penumpang dan perusahaan kereta api. Beberapa alasan mengapa aplikasi kereta api penting adalah sebagai berikut:</w:t>
+      </w:r>
+    </w:p>
+    <w:p>
+      <w:pPr>
+        <w:jc w:val="both"/>
+        <w:rPr>
+          <w:sz w:val="24"/>
+          <w:szCs w:val="24"/>
+        </w:rPr>
+      </w:pPr>
+      <w:r>
+        <w:rPr>
+          <w:sz w:val="24"/>
+          <w:szCs w:val="24"/>
+        </w:rPr>
+        <w:t xml:space="preserve"> </w:t>
+      </w:r>
+    </w:p>
+    <w:p>
+      <w:pPr>
+        <w:pStyle w:val="ListParagraph"/>
+        <w:numPr>
+          <w:ilvl w:val="0"/>
+          <w:numId w:val="1"/>
+        </w:numPr>
+        <w:jc w:val="both"/>
+        <w:rPr>
+          <w:sz w:val="24"/>
+          <w:szCs w:val="24"/>
+        </w:rPr>
+      </w:pPr>
+      <w:r>
+        <w:rPr>
+          <w:sz w:val="24"/>
+          <w:szCs w:val="24"/>
+        </w:rPr>
+        <w:t>Peningkatan Aksesibilitas: Aplikasi kereta api dapat memberikan aksesibilitas yang lebih baik bagi penumpang. Dengan aplikasi ini, penumpang dapat dengan mudah mencari jadwal keberangkatan, membeli tiket secara online, dan melacak perjalanan mereka dengan menggunakan ponsel pintar mereka. Ini menghilangkan kebutuhan untuk mengantri di stasiun dan memberikan kemudahan bagi penumpang untuk merencanakan perjalanan mereka.</w:t>
+      </w:r>
+    </w:p>
+    <w:p>
+      <w:pPr>
+        <w:pStyle w:val="ListParagraph"/>
+        <w:numPr>
+          <w:ilvl w:val="0"/>
+          <w:numId w:val="1"/>
+        </w:numPr>
+        <w:jc w:val="both"/>
+        <w:rPr>
+          <w:sz w:val="24"/>
+          <w:szCs w:val="24"/>
+        </w:rPr>
+      </w:pPr>
+      <w:r>
+        <w:rPr>
+          <w:sz w:val="24"/>
+          <w:szCs w:val="24"/>
+        </w:rPr>
+        <w:t>Informasi Real-time: Aplikasi kereta api dapat memberikan informasi real-time tentang jadwal kereta, keterlambatan, perubahan jalur, dan kondisi perjalanan lainnya. Ini memungkinkan penumpang untuk mengambil keputusan yang lebih baik dan menghindari ketidaknyamanan yang disebabkan oleh perubahan mendadak dalam jadwal atau kondisi perjalanan.</w:t>
+      </w:r>
+    </w:p>
+    <w:p>
+      <w:pPr>
+        <w:pStyle w:val="ListParagraph"/>
+        <w:numPr>
+          <w:ilvl w:val="0"/>
+          <w:numId w:val="1"/>
+        </w:numPr>
+        <w:jc w:val="both"/>
+        <w:rPr>
+          <w:sz w:val="24"/>
+          <w:szCs w:val="24"/>
+        </w:rPr>
+      </w:pPr>
+      <w:r>
+        <w:rPr>
+          <w:sz w:val="24"/>
+          <w:szCs w:val="24"/>
+        </w:rPr>
+        <w:t>Pembelian Tiket yang Mudah: Dalam beberapa tahun terakhir, pembelian tiket kereta api secara online telah menjadi pilihan yang populer. Aplikasi kereta api dapat mempermudah proses pembelian tiket dengan beberapa ketukan pada ponsel pintar. Penumpang dapat memilih kursi mereka sendiri, memilih berbagai pilihan kelas, dan melakukan pembayaran dengan aman dan nyaman melalui aplikasi tersebut.</w:t>
+      </w:r>
+    </w:p>
+    <w:p>
+      <w:pPr>
+        <w:pStyle w:val="ListParagraph"/>
+        <w:numPr>
+          <w:ilvl w:val="0"/>
+          <w:numId w:val="1"/>
+        </w:numPr>
+        <w:jc w:val="both"/>
+        <w:rPr>
+          <w:sz w:val="24"/>
+          <w:szCs w:val="24"/>
+        </w:rPr>
+      </w:pPr>
+      <w:r>
+        <w:rPr>
+          <w:sz w:val="24"/>
+          <w:szCs w:val="24"/>
+        </w:rPr>
+        <w:t>Integrasi Multi-Modal: Aplikasi kereta api juga dapat memfasilitasi integrasi multi-modal dengan moda transportasi lainnya, seperti bus, taksi, atau penerbangan. Ini memungkinkan penumpang untuk merencanakan perjalanan door-to-door dengan mudah, membandingkan opsi transportasi, dan memesan tiket untuk seluruh perjalanan mereka melalui satu aplikasi.</w:t>
+      </w:r>
+    </w:p>
+    <w:p>
+      <w:pPr>
+        <w:pStyle w:val="ListParagraph"/>
+        <w:numPr>
+          <w:ilvl w:val="0"/>
+          <w:numId w:val="1"/>
+        </w:numPr>
+        <w:jc w:val="both"/>
+        <w:rPr>
+          <w:sz w:val="24"/>
+          <w:szCs w:val="24"/>
+        </w:rPr>
+      </w:pPr>
+      <w:r>
+        <w:rPr>
+          <w:sz w:val="24"/>
+          <w:szCs w:val="24"/>
+        </w:rPr>
+        <w:t>Program Loyalitas dan Promosi: Aplikasi kereta api dapat digunakan untuk menghadirkan program loyalitas bagi penumpang yang sering bepergian dengan kereta api. Melalui aplikasi ini, penumpang dapat mengumpulkan poin atau diskon khusus yang dapat digunakan untuk perjalanan masa depan. Selain itu, aplikasi juga dapat memberikan promosi khusus, diskon, atau penawaran kepada pengguna untuk mendorong penggunaan kereta api.</w:t>
+      </w:r>
+    </w:p>
+    <w:p>
+      <w:pPr>
+        <w:jc w:val="both"/>
+        <w:rPr>
+          <w:sz w:val="24"/>
+          <w:szCs w:val="24"/>
+        </w:rPr>
+      </w:pPr>
+      <w:r>
+        <w:rPr>
+          <w:sz w:val="24"/>
+          <w:szCs w:val="24"/>
+        </w:rPr>
+        <w:lastRenderedPageBreak/>
+        <w:t>Berdasarkan latar belakang ini, pengembangan aplikasi kereta api menjadi semakin penting untuk meningkatkan pengalaman penumpang dan efisiensi operasional. Dengan menggunakan teknologi terkini</w:t>
+      </w:r>
     </w:p>
     <w:sectPr>
       <w:pgSz w:w="12240" w:h="15840"/>
@@ -16,12 +681,563 @@
 </w:document>
 </file>
 
+<file path=word/numbering.xml><?xml version="1.0" encoding="utf-8"?>
+<w:numbering xmlns:wpc="http://schemas.microsoft.com/office/word/2010/wordprocessingCanvas" xmlns:cx="http://schemas.microsoft.com/office/drawing/2014/chartex" xmlns:cx1="http://schemas.microsoft.com/office/drawing/2015/9/8/chartex" xmlns:cx2="http://schemas.microsoft.com/office/drawing/2015/10/21/chartex" xmlns:cx3="http://schemas.microsoft.com/office/drawing/2016/5/9/chartex" xmlns:cx4="http://schemas.microsoft.com/office/drawing/2016/5/10/chartex" xmlns:cx5="http://schemas.microsoft.com/office/drawing/2016/5/11/chartex" xmlns:cx6="http://schemas.microsoft.com/office/drawing/2016/5/12/chartex" xmlns:cx7="http://schemas.microsoft.com/office/drawing/2016/5/13/chartex" xmlns:cx8="http://schemas.microsoft.com/office/drawing/2016/5/14/chartex" xmlns:mc="http://schemas.openxmlformats.org/markup-compatibility/2006" xmlns:aink="http://schemas.microsoft.com/office/drawing/2016/ink" xmlns:am3d="http://schemas.microsoft.com/office/drawing/2017/model3d" xmlns:o="urn:schemas-microsoft-com:office:office" xmlns:oel="http://schemas.microsoft.com/office/2019/extlst" xmlns:r="http://schemas.openxmlformats.org/officeDocument/2006/relationships" xmlns:m="http://schemas.openxmlformats.org/officeDocument/2006/math" xmlns:v="urn:schemas-microsoft-com:vml" xmlns:wp14="http://schemas.microsoft.com/office/word/2010/wordprocessingDrawing" xmlns:wp="http://schemas.openxmlformats.org/drawingml/2006/wordprocessingDrawing" xmlns:w10="urn:schemas-microsoft-com:office:word" xmlns:w="http://schemas.openxmlformats.org/wordprocessingml/2006/main" xmlns:w14="http://schemas.microsoft.com/office/word/2010/wordml" xmlns:w15="http://schemas.microsoft.com/office/word/2012/wordml" xmlns:w16cex="http://schemas.microsoft.com/office/word/2018/wordml/cex" xmlns:w16cid="http://schemas.microsoft.com/office/word/2016/wordml/cid" xmlns:w16="http://schemas.microsoft.com/office/word/2018/wordml" xmlns:w16du="http://schemas.microsoft.com/office/word/2023/wordml/word16du" xmlns:w16sdtdh="http://schemas.microsoft.com/office/word/2020/wordml/sdtdatahash" xmlns:w16se="http://schemas.microsoft.com/office/word/2015/wordml/symex" xmlns:wpg="http://schemas.microsoft.com/office/word/2010/wordprocessingGroup" xmlns:wpi="http://schemas.microsoft.com/office/word/2010/wordprocessingInk" xmlns:wne="http://schemas.microsoft.com/office/word/2006/wordml" xmlns:wps="http://schemas.microsoft.com/office/word/2010/wordprocessingShape" mc:Ignorable="w14 w15 w16se w16cid w16 w16cex w16sdtdh wp14">
+  <w:abstractNum w:abstractNumId="0" w15:restartNumberingAfterBreak="0">
+    <w:nsid w:val="02C9CFCC"/>
+    <w:multiLevelType w:val="hybridMultilevel"/>
+    <w:tmpl w:val="56A67D6C"/>
+    <w:lvl w:ilvl="0" w:tplc="2B42C9BA">
+      <w:start w:val="2"/>
+      <w:numFmt w:val="decimal"/>
+      <w:lvlText w:val="%1."/>
+      <w:lvlJc w:val="left"/>
+      <w:pPr>
+        <w:ind w:left="720" w:hanging="360"/>
+      </w:pPr>
+      <w:rPr>
+        <w:rFonts w:ascii="Calibri" w:hAnsi="Calibri" w:hint="default"/>
+      </w:rPr>
+    </w:lvl>
+    <w:lvl w:ilvl="1" w:tplc="59044A18">
+      <w:start w:val="1"/>
+      <w:numFmt w:val="lowerLetter"/>
+      <w:lvlText w:val="%2."/>
+      <w:lvlJc w:val="left"/>
+      <w:pPr>
+        <w:ind w:left="1440" w:hanging="360"/>
+      </w:pPr>
+    </w:lvl>
+    <w:lvl w:ilvl="2" w:tplc="F028F6CE">
+      <w:start w:val="1"/>
+      <w:numFmt w:val="lowerRoman"/>
+      <w:lvlText w:val="%3."/>
+      <w:lvlJc w:val="right"/>
+      <w:pPr>
+        <w:ind w:left="2160" w:hanging="180"/>
+      </w:pPr>
+    </w:lvl>
+    <w:lvl w:ilvl="3" w:tplc="070A7CDE">
+      <w:start w:val="1"/>
+      <w:numFmt w:val="decimal"/>
+      <w:lvlText w:val="%4."/>
+      <w:lvlJc w:val="left"/>
+      <w:pPr>
+        <w:ind w:left="2880" w:hanging="360"/>
+      </w:pPr>
+    </w:lvl>
+    <w:lvl w:ilvl="4" w:tplc="B2421C28">
+      <w:start w:val="1"/>
+      <w:numFmt w:val="lowerLetter"/>
+      <w:lvlText w:val="%5."/>
+      <w:lvlJc w:val="left"/>
+      <w:pPr>
+        <w:ind w:left="3600" w:hanging="360"/>
+      </w:pPr>
+    </w:lvl>
+    <w:lvl w:ilvl="5" w:tplc="9574F6DE">
+      <w:start w:val="1"/>
+      <w:numFmt w:val="lowerRoman"/>
+      <w:lvlText w:val="%6."/>
+      <w:lvlJc w:val="right"/>
+      <w:pPr>
+        <w:ind w:left="4320" w:hanging="180"/>
+      </w:pPr>
+    </w:lvl>
+    <w:lvl w:ilvl="6" w:tplc="571C5922">
+      <w:start w:val="1"/>
+      <w:numFmt w:val="decimal"/>
+      <w:lvlText w:val="%7."/>
+      <w:lvlJc w:val="left"/>
+      <w:pPr>
+        <w:ind w:left="5040" w:hanging="360"/>
+      </w:pPr>
+    </w:lvl>
+    <w:lvl w:ilvl="7" w:tplc="F4AACE66">
+      <w:start w:val="1"/>
+      <w:numFmt w:val="lowerLetter"/>
+      <w:lvlText w:val="%8."/>
+      <w:lvlJc w:val="left"/>
+      <w:pPr>
+        <w:ind w:left="5760" w:hanging="360"/>
+      </w:pPr>
+    </w:lvl>
+    <w:lvl w:ilvl="8" w:tplc="B5CE455C">
+      <w:start w:val="1"/>
+      <w:numFmt w:val="lowerRoman"/>
+      <w:lvlText w:val="%9."/>
+      <w:lvlJc w:val="right"/>
+      <w:pPr>
+        <w:ind w:left="6480" w:hanging="180"/>
+      </w:pPr>
+    </w:lvl>
+  </w:abstractNum>
+  <w:abstractNum w:abstractNumId="1" w15:restartNumberingAfterBreak="0">
+    <w:nsid w:val="1AFB6994"/>
+    <w:multiLevelType w:val="hybridMultilevel"/>
+    <w:tmpl w:val="D9CAC316"/>
+    <w:lvl w:ilvl="0" w:tplc="D1E26C4A">
+      <w:start w:val="4"/>
+      <w:numFmt w:val="decimal"/>
+      <w:lvlText w:val="%1."/>
+      <w:lvlJc w:val="left"/>
+      <w:pPr>
+        <w:ind w:left="720" w:hanging="360"/>
+      </w:pPr>
+      <w:rPr>
+        <w:rFonts w:ascii="Calibri" w:hAnsi="Calibri" w:hint="default"/>
+      </w:rPr>
+    </w:lvl>
+    <w:lvl w:ilvl="1" w:tplc="B644D19E">
+      <w:start w:val="1"/>
+      <w:numFmt w:val="lowerLetter"/>
+      <w:lvlText w:val="%2."/>
+      <w:lvlJc w:val="left"/>
+      <w:pPr>
+        <w:ind w:left="1440" w:hanging="360"/>
+      </w:pPr>
+    </w:lvl>
+    <w:lvl w:ilvl="2" w:tplc="57FA9120">
+      <w:start w:val="1"/>
+      <w:numFmt w:val="lowerRoman"/>
+      <w:lvlText w:val="%3."/>
+      <w:lvlJc w:val="right"/>
+      <w:pPr>
+        <w:ind w:left="2160" w:hanging="180"/>
+      </w:pPr>
+    </w:lvl>
+    <w:lvl w:ilvl="3" w:tplc="FA0078BE">
+      <w:start w:val="1"/>
+      <w:numFmt w:val="decimal"/>
+      <w:lvlText w:val="%4."/>
+      <w:lvlJc w:val="left"/>
+      <w:pPr>
+        <w:ind w:left="2880" w:hanging="360"/>
+      </w:pPr>
+    </w:lvl>
+    <w:lvl w:ilvl="4" w:tplc="AFC46090">
+      <w:start w:val="1"/>
+      <w:numFmt w:val="lowerLetter"/>
+      <w:lvlText w:val="%5."/>
+      <w:lvlJc w:val="left"/>
+      <w:pPr>
+        <w:ind w:left="3600" w:hanging="360"/>
+      </w:pPr>
+    </w:lvl>
+    <w:lvl w:ilvl="5" w:tplc="133433CE">
+      <w:start w:val="1"/>
+      <w:numFmt w:val="lowerRoman"/>
+      <w:lvlText w:val="%6."/>
+      <w:lvlJc w:val="right"/>
+      <w:pPr>
+        <w:ind w:left="4320" w:hanging="180"/>
+      </w:pPr>
+    </w:lvl>
+    <w:lvl w:ilvl="6" w:tplc="DF9C05B6">
+      <w:start w:val="1"/>
+      <w:numFmt w:val="decimal"/>
+      <w:lvlText w:val="%7."/>
+      <w:lvlJc w:val="left"/>
+      <w:pPr>
+        <w:ind w:left="5040" w:hanging="360"/>
+      </w:pPr>
+    </w:lvl>
+    <w:lvl w:ilvl="7" w:tplc="55E836CE">
+      <w:start w:val="1"/>
+      <w:numFmt w:val="lowerLetter"/>
+      <w:lvlText w:val="%8."/>
+      <w:lvlJc w:val="left"/>
+      <w:pPr>
+        <w:ind w:left="5760" w:hanging="360"/>
+      </w:pPr>
+    </w:lvl>
+    <w:lvl w:ilvl="8" w:tplc="C6123A60">
+      <w:start w:val="1"/>
+      <w:numFmt w:val="lowerRoman"/>
+      <w:lvlText w:val="%9."/>
+      <w:lvlJc w:val="right"/>
+      <w:pPr>
+        <w:ind w:left="6480" w:hanging="180"/>
+      </w:pPr>
+    </w:lvl>
+  </w:abstractNum>
+  <w:abstractNum w:abstractNumId="2" w15:restartNumberingAfterBreak="0">
+    <w:nsid w:val="1E200919"/>
+    <w:multiLevelType w:val="hybridMultilevel"/>
+    <w:tmpl w:val="5B4AC046"/>
+    <w:lvl w:ilvl="0" w:tplc="F35E071C">
+      <w:start w:val="3"/>
+      <w:numFmt w:val="decimal"/>
+      <w:lvlText w:val="%1."/>
+      <w:lvlJc w:val="left"/>
+      <w:pPr>
+        <w:ind w:left="720" w:hanging="360"/>
+      </w:pPr>
+      <w:rPr>
+        <w:rFonts w:ascii="Calibri" w:hAnsi="Calibri" w:hint="default"/>
+      </w:rPr>
+    </w:lvl>
+    <w:lvl w:ilvl="1" w:tplc="F6BC189E">
+      <w:start w:val="1"/>
+      <w:numFmt w:val="lowerLetter"/>
+      <w:lvlText w:val="%2."/>
+      <w:lvlJc w:val="left"/>
+      <w:pPr>
+        <w:ind w:left="1440" w:hanging="360"/>
+      </w:pPr>
+    </w:lvl>
+    <w:lvl w:ilvl="2" w:tplc="E92850B8">
+      <w:start w:val="1"/>
+      <w:numFmt w:val="lowerRoman"/>
+      <w:lvlText w:val="%3."/>
+      <w:lvlJc w:val="right"/>
+      <w:pPr>
+        <w:ind w:left="2160" w:hanging="180"/>
+      </w:pPr>
+    </w:lvl>
+    <w:lvl w:ilvl="3" w:tplc="28C44B0A">
+      <w:start w:val="1"/>
+      <w:numFmt w:val="decimal"/>
+      <w:lvlText w:val="%4."/>
+      <w:lvlJc w:val="left"/>
+      <w:pPr>
+        <w:ind w:left="2880" w:hanging="360"/>
+      </w:pPr>
+    </w:lvl>
+    <w:lvl w:ilvl="4" w:tplc="4858AB40">
+      <w:start w:val="1"/>
+      <w:numFmt w:val="lowerLetter"/>
+      <w:lvlText w:val="%5."/>
+      <w:lvlJc w:val="left"/>
+      <w:pPr>
+        <w:ind w:left="3600" w:hanging="360"/>
+      </w:pPr>
+    </w:lvl>
+    <w:lvl w:ilvl="5" w:tplc="4116449E">
+      <w:start w:val="1"/>
+      <w:numFmt w:val="lowerRoman"/>
+      <w:lvlText w:val="%6."/>
+      <w:lvlJc w:val="right"/>
+      <w:pPr>
+        <w:ind w:left="4320" w:hanging="180"/>
+      </w:pPr>
+    </w:lvl>
+    <w:lvl w:ilvl="6" w:tplc="EDAEEFBE">
+      <w:start w:val="1"/>
+      <w:numFmt w:val="decimal"/>
+      <w:lvlText w:val="%7."/>
+      <w:lvlJc w:val="left"/>
+      <w:pPr>
+        <w:ind w:left="5040" w:hanging="360"/>
+      </w:pPr>
+    </w:lvl>
+    <w:lvl w:ilvl="7" w:tplc="E03E614E">
+      <w:start w:val="1"/>
+      <w:numFmt w:val="lowerLetter"/>
+      <w:lvlText w:val="%8."/>
+      <w:lvlJc w:val="left"/>
+      <w:pPr>
+        <w:ind w:left="5760" w:hanging="360"/>
+      </w:pPr>
+    </w:lvl>
+    <w:lvl w:ilvl="8" w:tplc="558434CC">
+      <w:start w:val="1"/>
+      <w:numFmt w:val="lowerRoman"/>
+      <w:lvlText w:val="%9."/>
+      <w:lvlJc w:val="right"/>
+      <w:pPr>
+        <w:ind w:left="6480" w:hanging="180"/>
+      </w:pPr>
+    </w:lvl>
+  </w:abstractNum>
+  <w:abstractNum w:abstractNumId="3" w15:restartNumberingAfterBreak="0">
+    <w:nsid w:val="1EA4A9F6"/>
+    <w:multiLevelType w:val="hybridMultilevel"/>
+    <w:tmpl w:val="187A50DC"/>
+    <w:lvl w:ilvl="0" w:tplc="6590D7DE">
+      <w:start w:val="1"/>
+      <w:numFmt w:val="decimal"/>
+      <w:lvlText w:val="%1."/>
+      <w:lvlJc w:val="left"/>
+      <w:pPr>
+        <w:ind w:left="720" w:hanging="360"/>
+      </w:pPr>
+    </w:lvl>
+    <w:lvl w:ilvl="1" w:tplc="EDA43F48">
+      <w:start w:val="1"/>
+      <w:numFmt w:val="lowerLetter"/>
+      <w:lvlText w:val="%2."/>
+      <w:lvlJc w:val="left"/>
+      <w:pPr>
+        <w:ind w:left="1440" w:hanging="360"/>
+      </w:pPr>
+    </w:lvl>
+    <w:lvl w:ilvl="2" w:tplc="19925F72">
+      <w:start w:val="1"/>
+      <w:numFmt w:val="lowerRoman"/>
+      <w:lvlText w:val="%3."/>
+      <w:lvlJc w:val="right"/>
+      <w:pPr>
+        <w:ind w:left="2160" w:hanging="180"/>
+      </w:pPr>
+    </w:lvl>
+    <w:lvl w:ilvl="3" w:tplc="35427344">
+      <w:start w:val="1"/>
+      <w:numFmt w:val="decimal"/>
+      <w:lvlText w:val="%4."/>
+      <w:lvlJc w:val="left"/>
+      <w:pPr>
+        <w:ind w:left="2880" w:hanging="360"/>
+      </w:pPr>
+    </w:lvl>
+    <w:lvl w:ilvl="4" w:tplc="8E0609E0">
+      <w:start w:val="1"/>
+      <w:numFmt w:val="lowerLetter"/>
+      <w:lvlText w:val="%5."/>
+      <w:lvlJc w:val="left"/>
+      <w:pPr>
+        <w:ind w:left="3600" w:hanging="360"/>
+      </w:pPr>
+    </w:lvl>
+    <w:lvl w:ilvl="5" w:tplc="48A08086">
+      <w:start w:val="1"/>
+      <w:numFmt w:val="lowerRoman"/>
+      <w:lvlText w:val="%6."/>
+      <w:lvlJc w:val="right"/>
+      <w:pPr>
+        <w:ind w:left="4320" w:hanging="180"/>
+      </w:pPr>
+    </w:lvl>
+    <w:lvl w:ilvl="6" w:tplc="F28A60BA">
+      <w:start w:val="1"/>
+      <w:numFmt w:val="decimal"/>
+      <w:lvlText w:val="%7."/>
+      <w:lvlJc w:val="left"/>
+      <w:pPr>
+        <w:ind w:left="5040" w:hanging="360"/>
+      </w:pPr>
+    </w:lvl>
+    <w:lvl w:ilvl="7" w:tplc="2D767ECE">
+      <w:start w:val="1"/>
+      <w:numFmt w:val="lowerLetter"/>
+      <w:lvlText w:val="%8."/>
+      <w:lvlJc w:val="left"/>
+      <w:pPr>
+        <w:ind w:left="5760" w:hanging="360"/>
+      </w:pPr>
+    </w:lvl>
+    <w:lvl w:ilvl="8" w:tplc="405679B0">
+      <w:start w:val="1"/>
+      <w:numFmt w:val="lowerRoman"/>
+      <w:lvlText w:val="%9."/>
+      <w:lvlJc w:val="right"/>
+      <w:pPr>
+        <w:ind w:left="6480" w:hanging="180"/>
+      </w:pPr>
+    </w:lvl>
+  </w:abstractNum>
+  <w:abstractNum w:abstractNumId="4" w15:restartNumberingAfterBreak="0">
+    <w:nsid w:val="30DB3020"/>
+    <w:multiLevelType w:val="hybridMultilevel"/>
+    <w:tmpl w:val="0490858E"/>
+    <w:lvl w:ilvl="0" w:tplc="049AD9CA">
+      <w:start w:val="1"/>
+      <w:numFmt w:val="decimal"/>
+      <w:lvlText w:val="%1."/>
+      <w:lvlJc w:val="left"/>
+      <w:pPr>
+        <w:ind w:left="720" w:hanging="360"/>
+      </w:pPr>
+      <w:rPr>
+        <w:rFonts w:ascii="Calibri" w:hAnsi="Calibri" w:hint="default"/>
+      </w:rPr>
+    </w:lvl>
+    <w:lvl w:ilvl="1" w:tplc="9C0ABA3E">
+      <w:start w:val="1"/>
+      <w:numFmt w:val="lowerLetter"/>
+      <w:lvlText w:val="%2."/>
+      <w:lvlJc w:val="left"/>
+      <w:pPr>
+        <w:ind w:left="1440" w:hanging="360"/>
+      </w:pPr>
+    </w:lvl>
+    <w:lvl w:ilvl="2" w:tplc="84A4F6FC">
+      <w:start w:val="1"/>
+      <w:numFmt w:val="lowerRoman"/>
+      <w:lvlText w:val="%3."/>
+      <w:lvlJc w:val="right"/>
+      <w:pPr>
+        <w:ind w:left="2160" w:hanging="180"/>
+      </w:pPr>
+    </w:lvl>
+    <w:lvl w:ilvl="3" w:tplc="B94E8DC4">
+      <w:start w:val="1"/>
+      <w:numFmt w:val="decimal"/>
+      <w:lvlText w:val="%4."/>
+      <w:lvlJc w:val="left"/>
+      <w:pPr>
+        <w:ind w:left="2880" w:hanging="360"/>
+      </w:pPr>
+    </w:lvl>
+    <w:lvl w:ilvl="4" w:tplc="1910E7D0">
+      <w:start w:val="1"/>
+      <w:numFmt w:val="lowerLetter"/>
+      <w:lvlText w:val="%5."/>
+      <w:lvlJc w:val="left"/>
+      <w:pPr>
+        <w:ind w:left="3600" w:hanging="360"/>
+      </w:pPr>
+    </w:lvl>
+    <w:lvl w:ilvl="5" w:tplc="95D22776">
+      <w:start w:val="1"/>
+      <w:numFmt w:val="lowerRoman"/>
+      <w:lvlText w:val="%6."/>
+      <w:lvlJc w:val="right"/>
+      <w:pPr>
+        <w:ind w:left="4320" w:hanging="180"/>
+      </w:pPr>
+    </w:lvl>
+    <w:lvl w:ilvl="6" w:tplc="4C4EB142">
+      <w:start w:val="1"/>
+      <w:numFmt w:val="decimal"/>
+      <w:lvlText w:val="%7."/>
+      <w:lvlJc w:val="left"/>
+      <w:pPr>
+        <w:ind w:left="5040" w:hanging="360"/>
+      </w:pPr>
+    </w:lvl>
+    <w:lvl w:ilvl="7" w:tplc="A6302CB2">
+      <w:start w:val="1"/>
+      <w:numFmt w:val="lowerLetter"/>
+      <w:lvlText w:val="%8."/>
+      <w:lvlJc w:val="left"/>
+      <w:pPr>
+        <w:ind w:left="5760" w:hanging="360"/>
+      </w:pPr>
+    </w:lvl>
+    <w:lvl w:ilvl="8" w:tplc="EF6CA07A">
+      <w:start w:val="1"/>
+      <w:numFmt w:val="lowerRoman"/>
+      <w:lvlText w:val="%9."/>
+      <w:lvlJc w:val="right"/>
+      <w:pPr>
+        <w:ind w:left="6480" w:hanging="180"/>
+      </w:pPr>
+    </w:lvl>
+  </w:abstractNum>
+  <w:abstractNum w:abstractNumId="5" w15:restartNumberingAfterBreak="0">
+    <w:nsid w:val="38A5CD3F"/>
+    <w:multiLevelType w:val="hybridMultilevel"/>
+    <w:tmpl w:val="AD3AF7C2"/>
+    <w:lvl w:ilvl="0" w:tplc="5AEEF786">
+      <w:start w:val="1"/>
+      <w:numFmt w:val="decimal"/>
+      <w:lvlText w:val="%1."/>
+      <w:lvlJc w:val="left"/>
+      <w:pPr>
+        <w:ind w:left="720" w:hanging="360"/>
+      </w:pPr>
+    </w:lvl>
+    <w:lvl w:ilvl="1" w:tplc="64C69132">
+      <w:start w:val="1"/>
+      <w:numFmt w:val="lowerLetter"/>
+      <w:lvlText w:val="%2."/>
+      <w:lvlJc w:val="left"/>
+      <w:pPr>
+        <w:ind w:left="1440" w:hanging="360"/>
+      </w:pPr>
+    </w:lvl>
+    <w:lvl w:ilvl="2" w:tplc="D8EEE13A">
+      <w:start w:val="1"/>
+      <w:numFmt w:val="lowerRoman"/>
+      <w:lvlText w:val="%3."/>
+      <w:lvlJc w:val="right"/>
+      <w:pPr>
+        <w:ind w:left="2160" w:hanging="180"/>
+      </w:pPr>
+    </w:lvl>
+    <w:lvl w:ilvl="3" w:tplc="1E667A72">
+      <w:start w:val="1"/>
+      <w:numFmt w:val="decimal"/>
+      <w:lvlText w:val="%4."/>
+      <w:lvlJc w:val="left"/>
+      <w:pPr>
+        <w:ind w:left="2880" w:hanging="360"/>
+      </w:pPr>
+    </w:lvl>
+    <w:lvl w:ilvl="4" w:tplc="D2407E18">
+      <w:start w:val="1"/>
+      <w:numFmt w:val="lowerLetter"/>
+      <w:lvlText w:val="%5."/>
+      <w:lvlJc w:val="left"/>
+      <w:pPr>
+        <w:ind w:left="3600" w:hanging="360"/>
+      </w:pPr>
+    </w:lvl>
+    <w:lvl w:ilvl="5" w:tplc="CB26E64A">
+      <w:start w:val="1"/>
+      <w:numFmt w:val="lowerRoman"/>
+      <w:lvlText w:val="%6."/>
+      <w:lvlJc w:val="right"/>
+      <w:pPr>
+        <w:ind w:left="4320" w:hanging="180"/>
+      </w:pPr>
+    </w:lvl>
+    <w:lvl w:ilvl="6" w:tplc="3A2657A8">
+      <w:start w:val="1"/>
+      <w:numFmt w:val="decimal"/>
+      <w:lvlText w:val="%7."/>
+      <w:lvlJc w:val="left"/>
+      <w:pPr>
+        <w:ind w:left="5040" w:hanging="360"/>
+      </w:pPr>
+    </w:lvl>
+    <w:lvl w:ilvl="7" w:tplc="26CA5D00">
+      <w:start w:val="1"/>
+      <w:numFmt w:val="lowerLetter"/>
+      <w:lvlText w:val="%8."/>
+      <w:lvlJc w:val="left"/>
+      <w:pPr>
+        <w:ind w:left="5760" w:hanging="360"/>
+      </w:pPr>
+    </w:lvl>
+    <w:lvl w:ilvl="8" w:tplc="5CA0FA04">
+      <w:start w:val="1"/>
+      <w:numFmt w:val="lowerRoman"/>
+      <w:lvlText w:val="%9."/>
+      <w:lvlJc w:val="right"/>
+      <w:pPr>
+        <w:ind w:left="6480" w:hanging="180"/>
+      </w:pPr>
+    </w:lvl>
+  </w:abstractNum>
+  <w:num w:numId="1" w16cid:durableId="1545487648">
+    <w:abstractNumId w:val="5"/>
+  </w:num>
+  <w:num w:numId="2" w16cid:durableId="283543">
+    <w:abstractNumId w:val="3"/>
+  </w:num>
+  <w:num w:numId="3" w16cid:durableId="1658145967">
+    <w:abstractNumId w:val="1"/>
+  </w:num>
+  <w:num w:numId="4" w16cid:durableId="604650389">
+    <w:abstractNumId w:val="2"/>
+  </w:num>
+  <w:num w:numId="5" w16cid:durableId="702482329">
+    <w:abstractNumId w:val="0"/>
+  </w:num>
+  <w:num w:numId="6" w16cid:durableId="868184999">
+    <w:abstractNumId w:val="4"/>
+  </w:num>
+</w:numbering>
+</file>
+
 <file path=word/styles.xml><?xml version="1.0" encoding="utf-8"?>
-<w:styles xmlns:wp14="http://schemas.microsoft.com/office/word/2010/wordprocessingDrawing" xmlns:mc="http://schemas.openxmlformats.org/markup-compatibility/2006" xmlns:r="http://schemas.openxmlformats.org/officeDocument/2006/relationships" xmlns:w="http://schemas.openxmlformats.org/wordprocessingml/2006/main" xmlns:w14="http://schemas.microsoft.com/office/word/2010/wordml" xmlns:w15="http://schemas.microsoft.com/office/word/2012/wordml" mc:Ignorable="w14 w15 wp14">
+<w:styles xmlns:mc="http://schemas.openxmlformats.org/markup-compatibility/2006" xmlns:r="http://schemas.openxmlformats.org/officeDocument/2006/relationships" xmlns:w="http://schemas.openxmlformats.org/wordprocessingml/2006/main" xmlns:w14="http://schemas.microsoft.com/office/word/2010/wordml" xmlns:w15="http://schemas.microsoft.com/office/word/2012/wordml" xmlns:w16cex="http://schemas.microsoft.com/office/word/2018/wordml/cex" xmlns:w16cid="http://schemas.microsoft.com/office/word/2016/wordml/cid" xmlns:w16="http://schemas.microsoft.com/office/word/2018/wordml" xmlns:w16sdtdh="http://schemas.microsoft.com/office/word/2020/wordml/sdtdatahash" xmlns:w16se="http://schemas.microsoft.com/office/word/2015/wordml/symex" mc:Ignorable="w14 w15 w16se w16cid w16 w16cex w16sdtdh">
   <w:docDefaults>
     <w:rPrDefault>
       <w:rPr>
-        <w:rFonts w:asciiTheme="minorHAnsi" w:hAnsiTheme="minorHAnsi" w:eastAsiaTheme="minorHAnsi" w:cstheme="minorBidi"/>
+        <w:rFonts w:asciiTheme="minorHAnsi" w:eastAsiaTheme="minorHAnsi" w:hAnsiTheme="minorHAnsi" w:cstheme="minorBidi"/>
         <w:sz w:val="22"/>
         <w:szCs w:val="22"/>
         <w:lang w:val="en-US" w:eastAsia="en-US" w:bidi="ar-SA"/>
@@ -33,17 +1249,17 @@
       </w:pPr>
     </w:pPrDefault>
   </w:docDefaults>
-  <w:latentStyles w:defLockedState="0" w:defUIPriority="99" w:defSemiHidden="0" w:defUnhideWhenUsed="0" w:defQFormat="0" w:count="371">
+  <w:latentStyles w:defLockedState="0" w:defUIPriority="99" w:defSemiHidden="0" w:defUnhideWhenUsed="0" w:defQFormat="0" w:count="376">
     <w:lsdException w:name="Normal" w:uiPriority="0" w:qFormat="1"/>
     <w:lsdException w:name="heading 1" w:uiPriority="9" w:qFormat="1"/>
-    <w:lsdException w:name="heading 2" w:uiPriority="9" w:semiHidden="1" w:unhideWhenUsed="1" w:qFormat="1"/>
-    <w:lsdException w:name="heading 3" w:uiPriority="9" w:semiHidden="1" w:unhideWhenUsed="1" w:qFormat="1"/>
-    <w:lsdException w:name="heading 4" w:uiPriority="9" w:semiHidden="1" w:unhideWhenUsed="1" w:qFormat="1"/>
-    <w:lsdException w:name="heading 5" w:uiPriority="9" w:semiHidden="1" w:unhideWhenUsed="1" w:qFormat="1"/>
-    <w:lsdException w:name="heading 6" w:uiPriority="9" w:semiHidden="1" w:unhideWhenUsed="1" w:qFormat="1"/>
-    <w:lsdException w:name="heading 7" w:uiPriority="9" w:semiHidden="1" w:unhideWhenUsed="1" w:qFormat="1"/>
-    <w:lsdException w:name="heading 8" w:uiPriority="9" w:semiHidden="1" w:unhideWhenUsed="1" w:qFormat="1"/>
-    <w:lsdException w:name="heading 9" w:uiPriority="9" w:semiHidden="1" w:unhideWhenUsed="1" w:qFormat="1"/>
+    <w:lsdException w:name="heading 2" w:semiHidden="1" w:uiPriority="9" w:unhideWhenUsed="1" w:qFormat="1"/>
+    <w:lsdException w:name="heading 3" w:semiHidden="1" w:uiPriority="9" w:unhideWhenUsed="1" w:qFormat="1"/>
+    <w:lsdException w:name="heading 4" w:semiHidden="1" w:uiPriority="9" w:unhideWhenUsed="1" w:qFormat="1"/>
+    <w:lsdException w:name="heading 5" w:semiHidden="1" w:uiPriority="9" w:unhideWhenUsed="1" w:qFormat="1"/>
+    <w:lsdException w:name="heading 6" w:semiHidden="1" w:uiPriority="9" w:unhideWhenUsed="1" w:qFormat="1"/>
+    <w:lsdException w:name="heading 7" w:semiHidden="1" w:uiPriority="9" w:unhideWhenUsed="1" w:qFormat="1"/>
+    <w:lsdException w:name="heading 8" w:semiHidden="1" w:uiPriority="9" w:unhideWhenUsed="1" w:qFormat="1"/>
+    <w:lsdException w:name="heading 9" w:semiHidden="1" w:uiPriority="9" w:unhideWhenUsed="1" w:qFormat="1"/>
     <w:lsdException w:name="index 1" w:semiHidden="1" w:unhideWhenUsed="1"/>
     <w:lsdException w:name="index 2" w:semiHidden="1" w:unhideWhenUsed="1"/>
     <w:lsdException w:name="index 3" w:semiHidden="1" w:unhideWhenUsed="1"/>
@@ -53,22 +1269,22 @@
     <w:lsdException w:name="index 7" w:semiHidden="1" w:unhideWhenUsed="1"/>
     <w:lsdException w:name="index 8" w:semiHidden="1" w:unhideWhenUsed="1"/>
     <w:lsdException w:name="index 9" w:semiHidden="1" w:unhideWhenUsed="1"/>
-    <w:lsdException w:name="toc 1" w:uiPriority="39" w:semiHidden="1" w:unhideWhenUsed="1"/>
-    <w:lsdException w:name="toc 2" w:uiPriority="39" w:semiHidden="1" w:unhideWhenUsed="1"/>
-    <w:lsdException w:name="toc 3" w:uiPriority="39" w:semiHidden="1" w:unhideWhenUsed="1"/>
-    <w:lsdException w:name="toc 4" w:uiPriority="39" w:semiHidden="1" w:unhideWhenUsed="1"/>
-    <w:lsdException w:name="toc 5" w:uiPriority="39" w:semiHidden="1" w:unhideWhenUsed="1"/>
-    <w:lsdException w:name="toc 6" w:uiPriority="39" w:semiHidden="1" w:unhideWhenUsed="1"/>
-    <w:lsdException w:name="toc 7" w:uiPriority="39" w:semiHidden="1" w:unhideWhenUsed="1"/>
-    <w:lsdException w:name="toc 8" w:uiPriority="39" w:semiHidden="1" w:unhideWhenUsed="1"/>
-    <w:lsdException w:name="toc 9" w:uiPriority="39" w:semiHidden="1" w:unhideWhenUsed="1"/>
+    <w:lsdException w:name="toc 1" w:semiHidden="1" w:uiPriority="39" w:unhideWhenUsed="1"/>
+    <w:lsdException w:name="toc 2" w:semiHidden="1" w:uiPriority="39" w:unhideWhenUsed="1"/>
+    <w:lsdException w:name="toc 3" w:semiHidden="1" w:uiPriority="39" w:unhideWhenUsed="1"/>
+    <w:lsdException w:name="toc 4" w:semiHidden="1" w:uiPriority="39" w:unhideWhenUsed="1"/>
+    <w:lsdException w:name="toc 5" w:semiHidden="1" w:uiPriority="39" w:unhideWhenUsed="1"/>
+    <w:lsdException w:name="toc 6" w:semiHidden="1" w:uiPriority="39" w:unhideWhenUsed="1"/>
+    <w:lsdException w:name="toc 7" w:semiHidden="1" w:uiPriority="39" w:unhideWhenUsed="1"/>
+    <w:lsdException w:name="toc 8" w:semiHidden="1" w:uiPriority="39" w:unhideWhenUsed="1"/>
+    <w:lsdException w:name="toc 9" w:semiHidden="1" w:uiPriority="39" w:unhideWhenUsed="1"/>
     <w:lsdException w:name="Normal Indent" w:semiHidden="1" w:unhideWhenUsed="1"/>
     <w:lsdException w:name="footnote text" w:semiHidden="1" w:unhideWhenUsed="1"/>
     <w:lsdException w:name="annotation text" w:semiHidden="1" w:unhideWhenUsed="1"/>
     <w:lsdException w:name="header" w:semiHidden="1" w:unhideWhenUsed="1"/>
     <w:lsdException w:name="footer" w:semiHidden="1" w:unhideWhenUsed="1"/>
     <w:lsdException w:name="index heading" w:semiHidden="1" w:unhideWhenUsed="1"/>
-    <w:lsdException w:name="caption" w:uiPriority="35" w:semiHidden="1" w:unhideWhenUsed="1" w:qFormat="1"/>
+    <w:lsdException w:name="caption" w:semiHidden="1" w:uiPriority="35" w:unhideWhenUsed="1" w:qFormat="1"/>
     <w:lsdException w:name="table of figures" w:semiHidden="1" w:unhideWhenUsed="1"/>
     <w:lsdException w:name="envelope address" w:semiHidden="1" w:unhideWhenUsed="1"/>
     <w:lsdException w:name="envelope return" w:semiHidden="1" w:unhideWhenUsed="1"/>
@@ -99,7 +1315,7 @@
     <w:lsdException w:name="Title" w:uiPriority="10" w:qFormat="1"/>
     <w:lsdException w:name="Closing" w:semiHidden="1" w:unhideWhenUsed="1"/>
     <w:lsdException w:name="Signature" w:semiHidden="1" w:unhideWhenUsed="1"/>
-    <w:lsdException w:name="Default Paragraph Font" w:uiPriority="1" w:semiHidden="1" w:unhideWhenUsed="1"/>
+    <w:lsdException w:name="Default Paragraph Font" w:semiHidden="1" w:uiPriority="1" w:unhideWhenUsed="1"/>
     <w:lsdException w:name="Body Text" w:semiHidden="1" w:unhideWhenUsed="1"/>
     <w:lsdException w:name="Body Text Indent" w:semiHidden="1" w:unhideWhenUsed="1"/>
     <w:lsdException w:name="List Continue" w:semiHidden="1" w:unhideWhenUsed="1"/>
@@ -139,7 +1355,6 @@
     <w:lsdException w:name="HTML Sample" w:semiHidden="1" w:unhideWhenUsed="1"/>
     <w:lsdException w:name="HTML Typewriter" w:semiHidden="1" w:unhideWhenUsed="1"/>
     <w:lsdException w:name="HTML Variable" w:semiHidden="1" w:unhideWhenUsed="1"/>
-    <w:lsdException w:name="Normal Table" w:semiHidden="1" w:unhideWhenUsed="1"/>
     <w:lsdException w:name="annotation subject" w:semiHidden="1" w:unhideWhenUsed="1"/>
     <w:lsdException w:name="No List" w:semiHidden="1" w:unhideWhenUsed="1"/>
     <w:lsdException w:name="Outline List 1" w:semiHidden="1" w:unhideWhenUsed="1"/>
@@ -182,11 +1397,8 @@
     <w:lsdException w:name="Table Contemporary" w:semiHidden="1" w:unhideWhenUsed="1"/>
     <w:lsdException w:name="Table Elegant" w:semiHidden="1" w:unhideWhenUsed="1"/>
     <w:lsdException w:name="Table Professional" w:semiHidden="1" w:unhideWhenUsed="1"/>
-    <w:lsdException w:name="Table Subtle 1" w:semiHidden="1" w:unhideWhenUsed="1"/>
     <w:lsdException w:name="Table Subtle 2" w:semiHidden="1" w:unhideWhenUsed="1"/>
     <w:lsdException w:name="Table Web 1" w:semiHidden="1" w:unhideWhenUsed="1"/>
-    <w:lsdException w:name="Table Web 2" w:semiHidden="1" w:unhideWhenUsed="1"/>
-    <w:lsdException w:name="Table Web 3" w:semiHidden="1" w:unhideWhenUsed="1"/>
     <w:lsdException w:name="Balloon Text" w:semiHidden="1" w:unhideWhenUsed="1"/>
     <w:lsdException w:name="Table Grid" w:uiPriority="39"/>
     <w:lsdException w:name="Table Theme" w:semiHidden="1" w:unhideWhenUsed="1"/>
@@ -299,8 +1511,8 @@
     <w:lsdException w:name="Subtle Reference" w:uiPriority="31" w:qFormat="1"/>
     <w:lsdException w:name="Intense Reference" w:uiPriority="32" w:qFormat="1"/>
     <w:lsdException w:name="Book Title" w:uiPriority="33" w:qFormat="1"/>
-    <w:lsdException w:name="Bibliography" w:uiPriority="37" w:semiHidden="1" w:unhideWhenUsed="1"/>
-    <w:lsdException w:name="TOC Heading" w:uiPriority="39" w:semiHidden="1" w:unhideWhenUsed="1" w:qFormat="1"/>
+    <w:lsdException w:name="Bibliography" w:semiHidden="1" w:uiPriority="37" w:unhideWhenUsed="1"/>
+    <w:lsdException w:name="TOC Heading" w:semiHidden="1" w:uiPriority="39" w:unhideWhenUsed="1" w:qFormat="1"/>
     <w:lsdException w:name="Plain Table 1" w:uiPriority="41"/>
     <w:lsdException w:name="Plain Table 2" w:uiPriority="42"/>
     <w:lsdException w:name="Plain Table 3" w:uiPriority="43"/>
@@ -405,18 +1617,222 @@
     <w:lsdException w:name="List Table 5 Dark Accent 6" w:uiPriority="50"/>
     <w:lsdException w:name="List Table 6 Colorful Accent 6" w:uiPriority="51"/>
     <w:lsdException w:name="List Table 7 Colorful Accent 6" w:uiPriority="52"/>
+    <w:lsdException w:name="Mention" w:semiHidden="1" w:unhideWhenUsed="1"/>
+    <w:lsdException w:name="Smart Hyperlink" w:semiHidden="1" w:unhideWhenUsed="1"/>
+    <w:lsdException w:name="Hashtag" w:semiHidden="1" w:unhideWhenUsed="1"/>
+    <w:lsdException w:name="Unresolved Mention" w:semiHidden="1" w:unhideWhenUsed="1"/>
+    <w:lsdException w:name="Smart Link" w:semiHidden="1" w:unhideWhenUsed="1"/>
   </w:latentStyles>
-  <w:style w:type="paragraph" w:styleId="Normal" w:default="1">
+  <w:style w:type="paragraph" w:default="1" w:styleId="Normal">
     <w:name w:val="Normal"/>
     <w:qFormat/>
-  </w:style>
-  <w:style w:type="character" w:styleId="DefaultParagraphFont" w:default="1">
+    <w:rsid w:val="79B83571"/>
+    <w:rPr>
+      <w:noProof/>
+    </w:rPr>
+  </w:style>
+  <w:style w:type="paragraph" w:styleId="Heading1">
+    <w:name w:val="heading 1"/>
+    <w:basedOn w:val="Normal"/>
+    <w:next w:val="Normal"/>
+    <w:link w:val="Heading1Char"/>
+    <w:uiPriority w:val="9"/>
+    <w:qFormat/>
+    <w:rsid w:val="00BB5FAB"/>
+    <w:pPr>
+      <w:keepNext/>
+      <w:keepLines/>
+      <w:spacing w:before="240" w:after="0"/>
+      <w:outlineLvl w:val="0"/>
+    </w:pPr>
+    <w:rPr>
+      <w:rFonts w:asciiTheme="majorHAnsi" w:eastAsiaTheme="majorEastAsia" w:hAnsiTheme="majorHAnsi" w:cstheme="majorBidi"/>
+      <w:color w:val="2F5496" w:themeColor="accent1" w:themeShade="BF"/>
+      <w:sz w:val="32"/>
+      <w:szCs w:val="32"/>
+    </w:rPr>
+  </w:style>
+  <w:style w:type="paragraph" w:styleId="Heading2">
+    <w:name w:val="heading 2"/>
+    <w:basedOn w:val="Normal"/>
+    <w:next w:val="Normal"/>
+    <w:link w:val="Heading2Char"/>
+    <w:uiPriority w:val="9"/>
+    <w:unhideWhenUsed/>
+    <w:qFormat/>
+    <w:rsid w:val="00BB5FAB"/>
+    <w:pPr>
+      <w:keepNext/>
+      <w:keepLines/>
+      <w:spacing w:before="40" w:after="0"/>
+      <w:outlineLvl w:val="1"/>
+    </w:pPr>
+    <w:rPr>
+      <w:rFonts w:asciiTheme="majorHAnsi" w:eastAsiaTheme="majorEastAsia" w:hAnsiTheme="majorHAnsi" w:cstheme="majorBidi"/>
+      <w:color w:val="2F5496" w:themeColor="accent1" w:themeShade="BF"/>
+      <w:sz w:val="26"/>
+      <w:szCs w:val="26"/>
+    </w:rPr>
+  </w:style>
+  <w:style w:type="paragraph" w:styleId="Heading3">
+    <w:name w:val="heading 3"/>
+    <w:basedOn w:val="Normal"/>
+    <w:next w:val="Normal"/>
+    <w:link w:val="Heading3Char"/>
+    <w:uiPriority w:val="9"/>
+    <w:unhideWhenUsed/>
+    <w:qFormat/>
+    <w:rsid w:val="00BB5FAB"/>
+    <w:pPr>
+      <w:keepNext/>
+      <w:keepLines/>
+      <w:spacing w:before="40" w:after="0"/>
+      <w:outlineLvl w:val="2"/>
+    </w:pPr>
+    <w:rPr>
+      <w:rFonts w:asciiTheme="majorHAnsi" w:eastAsiaTheme="majorEastAsia" w:hAnsiTheme="majorHAnsi" w:cstheme="majorBidi"/>
+      <w:color w:val="1F3763"/>
+      <w:sz w:val="24"/>
+      <w:szCs w:val="24"/>
+    </w:rPr>
+  </w:style>
+  <w:style w:type="paragraph" w:styleId="Heading4">
+    <w:name w:val="heading 4"/>
+    <w:basedOn w:val="Normal"/>
+    <w:next w:val="Normal"/>
+    <w:link w:val="Heading4Char"/>
+    <w:uiPriority w:val="9"/>
+    <w:unhideWhenUsed/>
+    <w:qFormat/>
+    <w:rsid w:val="00BB5FAB"/>
+    <w:pPr>
+      <w:keepNext/>
+      <w:keepLines/>
+      <w:spacing w:before="40" w:after="0"/>
+      <w:outlineLvl w:val="3"/>
+    </w:pPr>
+    <w:rPr>
+      <w:rFonts w:asciiTheme="majorHAnsi" w:eastAsiaTheme="majorEastAsia" w:hAnsiTheme="majorHAnsi" w:cstheme="majorBidi"/>
+      <w:i/>
+      <w:iCs/>
+      <w:color w:val="2F5496" w:themeColor="accent1" w:themeShade="BF"/>
+    </w:rPr>
+  </w:style>
+  <w:style w:type="paragraph" w:styleId="Heading5">
+    <w:name w:val="heading 5"/>
+    <w:basedOn w:val="Normal"/>
+    <w:next w:val="Normal"/>
+    <w:link w:val="Heading5Char"/>
+    <w:uiPriority w:val="9"/>
+    <w:unhideWhenUsed/>
+    <w:qFormat/>
+    <w:rsid w:val="00BB5FAB"/>
+    <w:pPr>
+      <w:keepNext/>
+      <w:keepLines/>
+      <w:spacing w:before="40" w:after="0"/>
+      <w:outlineLvl w:val="4"/>
+    </w:pPr>
+    <w:rPr>
+      <w:rFonts w:asciiTheme="majorHAnsi" w:eastAsiaTheme="majorEastAsia" w:hAnsiTheme="majorHAnsi" w:cstheme="majorBidi"/>
+      <w:color w:val="2F5496" w:themeColor="accent1" w:themeShade="BF"/>
+    </w:rPr>
+  </w:style>
+  <w:style w:type="paragraph" w:styleId="Heading6">
+    <w:name w:val="heading 6"/>
+    <w:basedOn w:val="Normal"/>
+    <w:next w:val="Normal"/>
+    <w:link w:val="Heading6Char"/>
+    <w:uiPriority w:val="9"/>
+    <w:unhideWhenUsed/>
+    <w:qFormat/>
+    <w:rsid w:val="00BB5FAB"/>
+    <w:pPr>
+      <w:keepNext/>
+      <w:keepLines/>
+      <w:spacing w:before="40" w:after="0"/>
+      <w:outlineLvl w:val="5"/>
+    </w:pPr>
+    <w:rPr>
+      <w:rFonts w:asciiTheme="majorHAnsi" w:eastAsiaTheme="majorEastAsia" w:hAnsiTheme="majorHAnsi" w:cstheme="majorBidi"/>
+      <w:color w:val="1F3763"/>
+    </w:rPr>
+  </w:style>
+  <w:style w:type="paragraph" w:styleId="Heading7">
+    <w:name w:val="heading 7"/>
+    <w:basedOn w:val="Normal"/>
+    <w:next w:val="Normal"/>
+    <w:link w:val="Heading7Char"/>
+    <w:uiPriority w:val="9"/>
+    <w:unhideWhenUsed/>
+    <w:qFormat/>
+    <w:rsid w:val="00BB5FAB"/>
+    <w:pPr>
+      <w:keepNext/>
+      <w:keepLines/>
+      <w:spacing w:before="40" w:after="0"/>
+      <w:outlineLvl w:val="6"/>
+    </w:pPr>
+    <w:rPr>
+      <w:rFonts w:asciiTheme="majorHAnsi" w:eastAsiaTheme="majorEastAsia" w:hAnsiTheme="majorHAnsi" w:cstheme="majorBidi"/>
+      <w:i/>
+      <w:iCs/>
+      <w:color w:val="1F3763"/>
+    </w:rPr>
+  </w:style>
+  <w:style w:type="paragraph" w:styleId="Heading8">
+    <w:name w:val="heading 8"/>
+    <w:basedOn w:val="Normal"/>
+    <w:next w:val="Normal"/>
+    <w:link w:val="Heading8Char"/>
+    <w:uiPriority w:val="9"/>
+    <w:unhideWhenUsed/>
+    <w:qFormat/>
+    <w:rsid w:val="00BB5FAB"/>
+    <w:pPr>
+      <w:keepNext/>
+      <w:keepLines/>
+      <w:spacing w:before="40" w:after="0"/>
+      <w:outlineLvl w:val="7"/>
+    </w:pPr>
+    <w:rPr>
+      <w:rFonts w:asciiTheme="majorHAnsi" w:eastAsiaTheme="majorEastAsia" w:hAnsiTheme="majorHAnsi" w:cstheme="majorBidi"/>
+      <w:color w:val="272727"/>
+      <w:sz w:val="21"/>
+      <w:szCs w:val="21"/>
+    </w:rPr>
+  </w:style>
+  <w:style w:type="paragraph" w:styleId="Heading9">
+    <w:name w:val="heading 9"/>
+    <w:basedOn w:val="Normal"/>
+    <w:next w:val="Normal"/>
+    <w:link w:val="Heading9Char"/>
+    <w:uiPriority w:val="9"/>
+    <w:unhideWhenUsed/>
+    <w:qFormat/>
+    <w:rsid w:val="00BB5FAB"/>
+    <w:pPr>
+      <w:keepNext/>
+      <w:keepLines/>
+      <w:spacing w:before="40" w:after="0"/>
+      <w:outlineLvl w:val="8"/>
+    </w:pPr>
+    <w:rPr>
+      <w:rFonts w:asciiTheme="majorHAnsi" w:eastAsiaTheme="majorEastAsia" w:hAnsiTheme="majorHAnsi" w:cstheme="majorBidi"/>
+      <w:i/>
+      <w:iCs/>
+      <w:color w:val="272727"/>
+      <w:sz w:val="21"/>
+      <w:szCs w:val="21"/>
+    </w:rPr>
+  </w:style>
+  <w:style w:type="character" w:default="1" w:styleId="DefaultParagraphFont">
     <w:name w:val="Default Paragraph Font"/>
     <w:uiPriority w:val="1"/>
     <w:semiHidden/>
     <w:unhideWhenUsed/>
   </w:style>
-  <w:style w:type="table" w:styleId="TableNormal" w:default="1">
+  <w:style w:type="table" w:default="1" w:styleId="TableNormal">
     <w:name w:val="Normal Table"/>
     <w:uiPriority w:val="99"/>
     <w:semiHidden/>
@@ -431,11 +1847,490 @@
       </w:tblCellMar>
     </w:tblPr>
   </w:style>
-  <w:style w:type="numbering" w:styleId="NoList" w:default="1">
+  <w:style w:type="numbering" w:default="1" w:styleId="NoList">
     <w:name w:val="No List"/>
     <w:uiPriority w:val="99"/>
     <w:semiHidden/>
     <w:unhideWhenUsed/>
+  </w:style>
+  <w:style w:type="character" w:styleId="Hyperlink">
+    <w:name w:val="Hyperlink"/>
+    <w:basedOn w:val="DefaultParagraphFont"/>
+    <w:uiPriority w:val="99"/>
+    <w:unhideWhenUsed/>
+    <w:rPr>
+      <w:color w:val="0563C1" w:themeColor="hyperlink"/>
+      <w:u w:val="single"/>
+    </w:rPr>
+  </w:style>
+  <w:style w:type="paragraph" w:styleId="ListParagraph">
+    <w:name w:val="List Paragraph"/>
+    <w:basedOn w:val="Normal"/>
+    <w:uiPriority w:val="34"/>
+    <w:qFormat/>
+    <w:pPr>
+      <w:ind w:left="720"/>
+      <w:contextualSpacing/>
+    </w:pPr>
+  </w:style>
+  <w:style w:type="character" w:customStyle="1" w:styleId="Heading1Char">
+    <w:name w:val="Heading 1 Char"/>
+    <w:basedOn w:val="DefaultParagraphFont"/>
+    <w:link w:val="Heading1"/>
+    <w:uiPriority w:val="9"/>
+    <w:rsid w:val="00BB5FAB"/>
+    <w:rPr>
+      <w:rFonts w:asciiTheme="majorHAnsi" w:eastAsiaTheme="majorEastAsia" w:hAnsiTheme="majorHAnsi" w:cstheme="majorBidi"/>
+      <w:noProof/>
+      <w:color w:val="2F5496" w:themeColor="accent1" w:themeShade="BF"/>
+      <w:sz w:val="32"/>
+      <w:szCs w:val="32"/>
+    </w:rPr>
+  </w:style>
+  <w:style w:type="character" w:customStyle="1" w:styleId="Heading2Char">
+    <w:name w:val="Heading 2 Char"/>
+    <w:basedOn w:val="DefaultParagraphFont"/>
+    <w:link w:val="Heading2"/>
+    <w:uiPriority w:val="9"/>
+    <w:rsid w:val="00BB5FAB"/>
+    <w:rPr>
+      <w:rFonts w:asciiTheme="majorHAnsi" w:eastAsiaTheme="majorEastAsia" w:hAnsiTheme="majorHAnsi" w:cstheme="majorBidi"/>
+      <w:noProof/>
+      <w:color w:val="2F5496" w:themeColor="accent1" w:themeShade="BF"/>
+      <w:sz w:val="26"/>
+      <w:szCs w:val="26"/>
+    </w:rPr>
+  </w:style>
+  <w:style w:type="character" w:customStyle="1" w:styleId="Heading3Char">
+    <w:name w:val="Heading 3 Char"/>
+    <w:basedOn w:val="DefaultParagraphFont"/>
+    <w:link w:val="Heading3"/>
+    <w:uiPriority w:val="9"/>
+    <w:rsid w:val="00BB5FAB"/>
+    <w:rPr>
+      <w:rFonts w:asciiTheme="majorHAnsi" w:eastAsiaTheme="majorEastAsia" w:hAnsiTheme="majorHAnsi" w:cstheme="majorBidi"/>
+      <w:noProof/>
+      <w:color w:val="1F3763"/>
+      <w:sz w:val="24"/>
+      <w:szCs w:val="24"/>
+    </w:rPr>
+  </w:style>
+  <w:style w:type="character" w:customStyle="1" w:styleId="Heading4Char">
+    <w:name w:val="Heading 4 Char"/>
+    <w:basedOn w:val="DefaultParagraphFont"/>
+    <w:link w:val="Heading4"/>
+    <w:uiPriority w:val="9"/>
+    <w:rsid w:val="00BB5FAB"/>
+    <w:rPr>
+      <w:rFonts w:asciiTheme="majorHAnsi" w:eastAsiaTheme="majorEastAsia" w:hAnsiTheme="majorHAnsi" w:cstheme="majorBidi"/>
+      <w:i/>
+      <w:iCs/>
+      <w:noProof/>
+      <w:color w:val="2F5496" w:themeColor="accent1" w:themeShade="BF"/>
+    </w:rPr>
+  </w:style>
+  <w:style w:type="character" w:customStyle="1" w:styleId="Heading5Char">
+    <w:name w:val="Heading 5 Char"/>
+    <w:basedOn w:val="DefaultParagraphFont"/>
+    <w:link w:val="Heading5"/>
+    <w:uiPriority w:val="9"/>
+    <w:rsid w:val="00BB5FAB"/>
+    <w:rPr>
+      <w:rFonts w:asciiTheme="majorHAnsi" w:eastAsiaTheme="majorEastAsia" w:hAnsiTheme="majorHAnsi" w:cstheme="majorBidi"/>
+      <w:noProof/>
+      <w:color w:val="2F5496" w:themeColor="accent1" w:themeShade="BF"/>
+    </w:rPr>
+  </w:style>
+  <w:style w:type="character" w:customStyle="1" w:styleId="Heading6Char">
+    <w:name w:val="Heading 6 Char"/>
+    <w:basedOn w:val="DefaultParagraphFont"/>
+    <w:link w:val="Heading6"/>
+    <w:uiPriority w:val="9"/>
+    <w:rsid w:val="00BB5FAB"/>
+    <w:rPr>
+      <w:rFonts w:asciiTheme="majorHAnsi" w:eastAsiaTheme="majorEastAsia" w:hAnsiTheme="majorHAnsi" w:cstheme="majorBidi"/>
+      <w:noProof/>
+      <w:color w:val="1F3763"/>
+    </w:rPr>
+  </w:style>
+  <w:style w:type="character" w:customStyle="1" w:styleId="Heading7Char">
+    <w:name w:val="Heading 7 Char"/>
+    <w:basedOn w:val="DefaultParagraphFont"/>
+    <w:link w:val="Heading7"/>
+    <w:uiPriority w:val="9"/>
+    <w:rsid w:val="00BB5FAB"/>
+    <w:rPr>
+      <w:rFonts w:asciiTheme="majorHAnsi" w:eastAsiaTheme="majorEastAsia" w:hAnsiTheme="majorHAnsi" w:cstheme="majorBidi"/>
+      <w:i/>
+      <w:iCs/>
+      <w:noProof/>
+      <w:color w:val="1F3763"/>
+    </w:rPr>
+  </w:style>
+  <w:style w:type="character" w:customStyle="1" w:styleId="Heading8Char">
+    <w:name w:val="Heading 8 Char"/>
+    <w:basedOn w:val="DefaultParagraphFont"/>
+    <w:link w:val="Heading8"/>
+    <w:uiPriority w:val="9"/>
+    <w:rsid w:val="00BB5FAB"/>
+    <w:rPr>
+      <w:rFonts w:asciiTheme="majorHAnsi" w:eastAsiaTheme="majorEastAsia" w:hAnsiTheme="majorHAnsi" w:cstheme="majorBidi"/>
+      <w:noProof/>
+      <w:color w:val="272727"/>
+      <w:sz w:val="21"/>
+      <w:szCs w:val="21"/>
+    </w:rPr>
+  </w:style>
+  <w:style w:type="character" w:customStyle="1" w:styleId="Heading9Char">
+    <w:name w:val="Heading 9 Char"/>
+    <w:basedOn w:val="DefaultParagraphFont"/>
+    <w:link w:val="Heading9"/>
+    <w:uiPriority w:val="9"/>
+    <w:rsid w:val="00BB5FAB"/>
+    <w:rPr>
+      <w:rFonts w:asciiTheme="majorHAnsi" w:eastAsiaTheme="majorEastAsia" w:hAnsiTheme="majorHAnsi" w:cstheme="majorBidi"/>
+      <w:i/>
+      <w:iCs/>
+      <w:noProof/>
+      <w:color w:val="272727"/>
+      <w:sz w:val="21"/>
+      <w:szCs w:val="21"/>
+    </w:rPr>
+  </w:style>
+  <w:style w:type="paragraph" w:styleId="Title">
+    <w:name w:val="Title"/>
+    <w:basedOn w:val="Normal"/>
+    <w:next w:val="Normal"/>
+    <w:link w:val="TitleChar"/>
+    <w:uiPriority w:val="10"/>
+    <w:qFormat/>
+    <w:rsid w:val="00BB5FAB"/>
+    <w:pPr>
+      <w:spacing w:after="0"/>
+      <w:contextualSpacing/>
+    </w:pPr>
+    <w:rPr>
+      <w:rFonts w:asciiTheme="majorHAnsi" w:eastAsiaTheme="majorEastAsia" w:hAnsiTheme="majorHAnsi" w:cstheme="majorBidi"/>
+      <w:sz w:val="56"/>
+      <w:szCs w:val="56"/>
+    </w:rPr>
+  </w:style>
+  <w:style w:type="character" w:customStyle="1" w:styleId="TitleChar">
+    <w:name w:val="Title Char"/>
+    <w:basedOn w:val="DefaultParagraphFont"/>
+    <w:link w:val="Title"/>
+    <w:uiPriority w:val="10"/>
+    <w:rsid w:val="00BB5FAB"/>
+    <w:rPr>
+      <w:rFonts w:asciiTheme="majorHAnsi" w:eastAsiaTheme="majorEastAsia" w:hAnsiTheme="majorHAnsi" w:cstheme="majorBidi"/>
+      <w:noProof/>
+      <w:sz w:val="56"/>
+      <w:szCs w:val="56"/>
+    </w:rPr>
+  </w:style>
+  <w:style w:type="paragraph" w:styleId="Subtitle">
+    <w:name w:val="Subtitle"/>
+    <w:basedOn w:val="Normal"/>
+    <w:next w:val="Normal"/>
+    <w:link w:val="SubtitleChar"/>
+    <w:uiPriority w:val="11"/>
+    <w:qFormat/>
+    <w:rsid w:val="00BB5FAB"/>
+    <w:rPr>
+      <w:rFonts w:eastAsiaTheme="minorEastAsia"/>
+      <w:color w:val="5A5A5A"/>
+    </w:rPr>
+  </w:style>
+  <w:style w:type="character" w:customStyle="1" w:styleId="SubtitleChar">
+    <w:name w:val="Subtitle Char"/>
+    <w:basedOn w:val="DefaultParagraphFont"/>
+    <w:link w:val="Subtitle"/>
+    <w:uiPriority w:val="11"/>
+    <w:rsid w:val="00BB5FAB"/>
+    <w:rPr>
+      <w:rFonts w:eastAsiaTheme="minorEastAsia"/>
+      <w:noProof/>
+      <w:color w:val="5A5A5A"/>
+    </w:rPr>
+  </w:style>
+  <w:style w:type="paragraph" w:styleId="Quote">
+    <w:name w:val="Quote"/>
+    <w:basedOn w:val="Normal"/>
+    <w:next w:val="Normal"/>
+    <w:link w:val="QuoteChar"/>
+    <w:uiPriority w:val="29"/>
+    <w:qFormat/>
+    <w:rsid w:val="00BB5FAB"/>
+    <w:pPr>
+      <w:spacing w:before="200"/>
+      <w:ind w:left="864" w:right="864"/>
+      <w:jc w:val="center"/>
+    </w:pPr>
+    <w:rPr>
+      <w:i/>
+      <w:iCs/>
+      <w:color w:val="404040" w:themeColor="text1" w:themeTint="BF"/>
+    </w:rPr>
+  </w:style>
+  <w:style w:type="character" w:customStyle="1" w:styleId="QuoteChar">
+    <w:name w:val="Quote Char"/>
+    <w:basedOn w:val="DefaultParagraphFont"/>
+    <w:link w:val="Quote"/>
+    <w:uiPriority w:val="29"/>
+    <w:rsid w:val="00BB5FAB"/>
+    <w:rPr>
+      <w:i/>
+      <w:iCs/>
+      <w:noProof/>
+      <w:color w:val="404040" w:themeColor="text1" w:themeTint="BF"/>
+    </w:rPr>
+  </w:style>
+  <w:style w:type="paragraph" w:styleId="IntenseQuote">
+    <w:name w:val="Intense Quote"/>
+    <w:basedOn w:val="Normal"/>
+    <w:next w:val="Normal"/>
+    <w:link w:val="IntenseQuoteChar"/>
+    <w:uiPriority w:val="30"/>
+    <w:qFormat/>
+    <w:rsid w:val="00BB5FAB"/>
+    <w:pPr>
+      <w:spacing w:before="360" w:after="360"/>
+      <w:ind w:left="864" w:right="864"/>
+      <w:jc w:val="center"/>
+    </w:pPr>
+    <w:rPr>
+      <w:i/>
+      <w:iCs/>
+      <w:color w:val="4472C4" w:themeColor="accent1"/>
+    </w:rPr>
+  </w:style>
+  <w:style w:type="character" w:customStyle="1" w:styleId="IntenseQuoteChar">
+    <w:name w:val="Intense Quote Char"/>
+    <w:basedOn w:val="DefaultParagraphFont"/>
+    <w:link w:val="IntenseQuote"/>
+    <w:uiPriority w:val="30"/>
+    <w:rsid w:val="00BB5FAB"/>
+    <w:rPr>
+      <w:i/>
+      <w:iCs/>
+      <w:noProof/>
+      <w:color w:val="4472C4" w:themeColor="accent1"/>
+    </w:rPr>
+  </w:style>
+  <w:style w:type="paragraph" w:styleId="TOC1">
+    <w:name w:val="toc 1"/>
+    <w:basedOn w:val="Normal"/>
+    <w:next w:val="Normal"/>
+    <w:uiPriority w:val="39"/>
+    <w:unhideWhenUsed/>
+    <w:rsid w:val="00BB5FAB"/>
+    <w:pPr>
+      <w:spacing w:after="100"/>
+    </w:pPr>
+  </w:style>
+  <w:style w:type="paragraph" w:styleId="TOC2">
+    <w:name w:val="toc 2"/>
+    <w:basedOn w:val="Normal"/>
+    <w:next w:val="Normal"/>
+    <w:uiPriority w:val="39"/>
+    <w:unhideWhenUsed/>
+    <w:rsid w:val="00BB5FAB"/>
+    <w:pPr>
+      <w:spacing w:after="100"/>
+      <w:ind w:left="220"/>
+    </w:pPr>
+  </w:style>
+  <w:style w:type="paragraph" w:styleId="TOC3">
+    <w:name w:val="toc 3"/>
+    <w:basedOn w:val="Normal"/>
+    <w:next w:val="Normal"/>
+    <w:uiPriority w:val="39"/>
+    <w:unhideWhenUsed/>
+    <w:rsid w:val="00BB5FAB"/>
+    <w:pPr>
+      <w:spacing w:after="100"/>
+      <w:ind w:left="440"/>
+    </w:pPr>
+  </w:style>
+  <w:style w:type="paragraph" w:styleId="TOC4">
+    <w:name w:val="toc 4"/>
+    <w:basedOn w:val="Normal"/>
+    <w:next w:val="Normal"/>
+    <w:uiPriority w:val="39"/>
+    <w:unhideWhenUsed/>
+    <w:rsid w:val="00BB5FAB"/>
+    <w:pPr>
+      <w:spacing w:after="100"/>
+      <w:ind w:left="660"/>
+    </w:pPr>
+  </w:style>
+  <w:style w:type="paragraph" w:styleId="TOC5">
+    <w:name w:val="toc 5"/>
+    <w:basedOn w:val="Normal"/>
+    <w:next w:val="Normal"/>
+    <w:uiPriority w:val="39"/>
+    <w:unhideWhenUsed/>
+    <w:rsid w:val="00BB5FAB"/>
+    <w:pPr>
+      <w:spacing w:after="100"/>
+      <w:ind w:left="880"/>
+    </w:pPr>
+  </w:style>
+  <w:style w:type="paragraph" w:styleId="TOC6">
+    <w:name w:val="toc 6"/>
+    <w:basedOn w:val="Normal"/>
+    <w:next w:val="Normal"/>
+    <w:uiPriority w:val="39"/>
+    <w:unhideWhenUsed/>
+    <w:rsid w:val="00BB5FAB"/>
+    <w:pPr>
+      <w:spacing w:after="100"/>
+      <w:ind w:left="1100"/>
+    </w:pPr>
+  </w:style>
+  <w:style w:type="paragraph" w:styleId="TOC7">
+    <w:name w:val="toc 7"/>
+    <w:basedOn w:val="Normal"/>
+    <w:next w:val="Normal"/>
+    <w:uiPriority w:val="39"/>
+    <w:unhideWhenUsed/>
+    <w:rsid w:val="00BB5FAB"/>
+    <w:pPr>
+      <w:spacing w:after="100"/>
+      <w:ind w:left="1320"/>
+    </w:pPr>
+  </w:style>
+  <w:style w:type="paragraph" w:styleId="TOC8">
+    <w:name w:val="toc 8"/>
+    <w:basedOn w:val="Normal"/>
+    <w:next w:val="Normal"/>
+    <w:uiPriority w:val="39"/>
+    <w:unhideWhenUsed/>
+    <w:rsid w:val="00BB5FAB"/>
+    <w:pPr>
+      <w:spacing w:after="100"/>
+      <w:ind w:left="1540"/>
+    </w:pPr>
+  </w:style>
+  <w:style w:type="paragraph" w:styleId="TOC9">
+    <w:name w:val="toc 9"/>
+    <w:basedOn w:val="Normal"/>
+    <w:next w:val="Normal"/>
+    <w:uiPriority w:val="39"/>
+    <w:unhideWhenUsed/>
+    <w:rsid w:val="00BB5FAB"/>
+    <w:pPr>
+      <w:spacing w:after="100"/>
+      <w:ind w:left="1760"/>
+    </w:pPr>
+  </w:style>
+  <w:style w:type="paragraph" w:styleId="EndnoteText">
+    <w:name w:val="endnote text"/>
+    <w:basedOn w:val="Normal"/>
+    <w:link w:val="EndnoteTextChar"/>
+    <w:uiPriority w:val="99"/>
+    <w:semiHidden/>
+    <w:unhideWhenUsed/>
+    <w:rsid w:val="00BB5FAB"/>
+    <w:pPr>
+      <w:spacing w:after="0"/>
+    </w:pPr>
+    <w:rPr>
+      <w:sz w:val="20"/>
+      <w:szCs w:val="20"/>
+    </w:rPr>
+  </w:style>
+  <w:style w:type="character" w:customStyle="1" w:styleId="EndnoteTextChar">
+    <w:name w:val="Endnote Text Char"/>
+    <w:basedOn w:val="DefaultParagraphFont"/>
+    <w:link w:val="EndnoteText"/>
+    <w:uiPriority w:val="99"/>
+    <w:semiHidden/>
+    <w:rsid w:val="00BB5FAB"/>
+    <w:rPr>
+      <w:noProof/>
+      <w:sz w:val="20"/>
+      <w:szCs w:val="20"/>
+    </w:rPr>
+  </w:style>
+  <w:style w:type="paragraph" w:styleId="Footer">
+    <w:name w:val="footer"/>
+    <w:basedOn w:val="Normal"/>
+    <w:link w:val="FooterChar"/>
+    <w:uiPriority w:val="99"/>
+    <w:unhideWhenUsed/>
+    <w:rsid w:val="00BB5FAB"/>
+    <w:pPr>
+      <w:tabs>
+        <w:tab w:val="center" w:pos="4680"/>
+        <w:tab w:val="right" w:pos="9360"/>
+      </w:tabs>
+      <w:spacing w:after="0"/>
+    </w:pPr>
+  </w:style>
+  <w:style w:type="character" w:customStyle="1" w:styleId="FooterChar">
+    <w:name w:val="Footer Char"/>
+    <w:basedOn w:val="DefaultParagraphFont"/>
+    <w:link w:val="Footer"/>
+    <w:uiPriority w:val="99"/>
+    <w:rsid w:val="00BB5FAB"/>
+    <w:rPr>
+      <w:noProof/>
+    </w:rPr>
+  </w:style>
+  <w:style w:type="paragraph" w:styleId="FootnoteText">
+    <w:name w:val="footnote text"/>
+    <w:basedOn w:val="Normal"/>
+    <w:link w:val="FootnoteTextChar"/>
+    <w:uiPriority w:val="99"/>
+    <w:semiHidden/>
+    <w:unhideWhenUsed/>
+    <w:rsid w:val="00BB5FAB"/>
+    <w:pPr>
+      <w:spacing w:after="0"/>
+    </w:pPr>
+    <w:rPr>
+      <w:sz w:val="20"/>
+      <w:szCs w:val="20"/>
+    </w:rPr>
+  </w:style>
+  <w:style w:type="character" w:customStyle="1" w:styleId="FootnoteTextChar">
+    <w:name w:val="Footnote Text Char"/>
+    <w:basedOn w:val="DefaultParagraphFont"/>
+    <w:link w:val="FootnoteText"/>
+    <w:uiPriority w:val="99"/>
+    <w:semiHidden/>
+    <w:rsid w:val="00BB5FAB"/>
+    <w:rPr>
+      <w:noProof/>
+      <w:sz w:val="20"/>
+      <w:szCs w:val="20"/>
+    </w:rPr>
+  </w:style>
+  <w:style w:type="paragraph" w:styleId="Header">
+    <w:name w:val="header"/>
+    <w:basedOn w:val="Normal"/>
+    <w:link w:val="HeaderChar"/>
+    <w:uiPriority w:val="99"/>
+    <w:unhideWhenUsed/>
+    <w:rsid w:val="00BB5FAB"/>
+    <w:pPr>
+      <w:tabs>
+        <w:tab w:val="center" w:pos="4680"/>
+        <w:tab w:val="right" w:pos="9360"/>
+      </w:tabs>
+      <w:spacing w:after="0"/>
+    </w:pPr>
+  </w:style>
+  <w:style w:type="character" w:customStyle="1" w:styleId="HeaderChar">
+    <w:name w:val="Header Char"/>
+    <w:basedOn w:val="DefaultParagraphFont"/>
+    <w:link w:val="Header"/>
+    <w:uiPriority w:val="99"/>
+    <w:rsid w:val="00BB5FAB"/>
+    <w:rPr>
+      <w:noProof/>
+    </w:rPr>
   </w:style>
 </w:styles>
 </file>

</xml_diff>

<commit_message>
Menambahkan table Daily Scrum Meeting
</commit_message>
<xml_diff>
--- a/211111763_LaporanProjectUTS.docx
+++ b/211111763_LaporanProjectUTS.docx
@@ -1,10 +1,1030 @@
 
 <file path=word/document.xml><?xml version="1.0" encoding="utf-8"?>
-<w:document xmlns:wpc="http://schemas.microsoft.com/office/word/2010/wordprocessingCanvas" xmlns:mc="http://schemas.openxmlformats.org/markup-compatibility/2006" xmlns:o="urn:schemas-microsoft-com:office:office" xmlns:r="http://schemas.openxmlformats.org/officeDocument/2006/relationships" xmlns:m="http://schemas.openxmlformats.org/officeDocument/2006/math" xmlns:v="urn:schemas-microsoft-com:vml" xmlns:wp14="http://schemas.microsoft.com/office/word/2010/wordprocessingDrawing" xmlns:wp="http://schemas.openxmlformats.org/drawingml/2006/wordprocessingDrawing" xmlns:w10="urn:schemas-microsoft-com:office:word" xmlns:w="http://schemas.openxmlformats.org/wordprocessingml/2006/main" xmlns:w14="http://schemas.microsoft.com/office/word/2010/wordml" xmlns:w15="http://schemas.microsoft.com/office/word/2012/wordml" xmlns:wpg="http://schemas.microsoft.com/office/word/2010/wordprocessingGroup" xmlns:wpi="http://schemas.microsoft.com/office/word/2010/wordprocessingInk" xmlns:wne="http://schemas.microsoft.com/office/word/2006/wordml" xmlns:wps="http://schemas.microsoft.com/office/word/2010/wordprocessingShape" mc:Ignorable="w14 w15 wp14">
+<w:document xmlns:wpc="http://schemas.microsoft.com/office/word/2010/wordprocessingCanvas" xmlns:cx="http://schemas.microsoft.com/office/drawing/2014/chartex" xmlns:cx1="http://schemas.microsoft.com/office/drawing/2015/9/8/chartex" xmlns:cx2="http://schemas.microsoft.com/office/drawing/2015/10/21/chartex" xmlns:cx3="http://schemas.microsoft.com/office/drawing/2016/5/9/chartex" xmlns:cx4="http://schemas.microsoft.com/office/drawing/2016/5/10/chartex" xmlns:cx5="http://schemas.microsoft.com/office/drawing/2016/5/11/chartex" xmlns:cx6="http://schemas.microsoft.com/office/drawing/2016/5/12/chartex" xmlns:cx7="http://schemas.microsoft.com/office/drawing/2016/5/13/chartex" xmlns:cx8="http://schemas.microsoft.com/office/drawing/2016/5/14/chartex" xmlns:mc="http://schemas.openxmlformats.org/markup-compatibility/2006" xmlns:aink="http://schemas.microsoft.com/office/drawing/2016/ink" xmlns:am3d="http://schemas.microsoft.com/office/drawing/2017/model3d" xmlns:o="urn:schemas-microsoft-com:office:office" xmlns:oel="http://schemas.microsoft.com/office/2019/extlst" xmlns:r="http://schemas.openxmlformats.org/officeDocument/2006/relationships" xmlns:m="http://schemas.openxmlformats.org/officeDocument/2006/math" xmlns:v="urn:schemas-microsoft-com:vml" xmlns:wp14="http://schemas.microsoft.com/office/word/2010/wordprocessingDrawing" xmlns:wp="http://schemas.openxmlformats.org/drawingml/2006/wordprocessingDrawing" xmlns:w10="urn:schemas-microsoft-com:office:word" xmlns:w="http://schemas.openxmlformats.org/wordprocessingml/2006/main" xmlns:w14="http://schemas.microsoft.com/office/word/2010/wordml" xmlns:w15="http://schemas.microsoft.com/office/word/2012/wordml" xmlns:w16cex="http://schemas.microsoft.com/office/word/2018/wordml/cex" xmlns:w16cid="http://schemas.microsoft.com/office/word/2016/wordml/cid" xmlns:w16="http://schemas.microsoft.com/office/word/2018/wordml" xmlns:w16du="http://schemas.microsoft.com/office/word/2023/wordml/word16du" xmlns:w16sdtdh="http://schemas.microsoft.com/office/word/2020/wordml/sdtdatahash" xmlns:w16se="http://schemas.microsoft.com/office/word/2015/wordml/symex" xmlns:wpg="http://schemas.microsoft.com/office/word/2010/wordprocessingGroup" xmlns:wpi="http://schemas.microsoft.com/office/word/2010/wordprocessingInk" xmlns:wne="http://schemas.microsoft.com/office/word/2006/wordml" xmlns:wps="http://schemas.microsoft.com/office/word/2010/wordprocessingShape" mc:Ignorable="w14 w15 w16se w16cid w16 w16cex w16sdtdh wp14">
   <w:body>
-    <w:p xmlns:wp14="http://schemas.microsoft.com/office/word/2010/wordml" wp14:textId="77777777">
-      <w:bookmarkStart w:id="0" w:name="_GoBack"/>
-      <w:bookmarkEnd w:id="0"/>
+    <w:p>
+      <w:pPr>
+        <w:jc w:val="center"/>
+        <w:rPr>
+          <w:rFonts w:ascii="Times New Roman" w:eastAsia="Times New Roman" w:hAnsi="Times New Roman" w:cs="Times New Roman"/>
+          <w:b/>
+          <w:bCs/>
+          <w:sz w:val="56"/>
+          <w:szCs w:val="56"/>
+        </w:rPr>
+      </w:pPr>
+      <w:r>
+        <w:rPr>
+          <w:rFonts w:ascii="Times New Roman" w:eastAsia="Times New Roman" w:hAnsi="Times New Roman" w:cs="Times New Roman"/>
+          <w:b/>
+          <w:bCs/>
+          <w:sz w:val="56"/>
+          <w:szCs w:val="56"/>
+        </w:rPr>
+        <w:t xml:space="preserve">Aplikasi </w:t>
+      </w:r>
+      <w:r>
+        <w:rPr>
+          <w:rFonts w:ascii="Times New Roman" w:eastAsia="Times New Roman" w:hAnsi="Times New Roman" w:cs="Times New Roman"/>
+          <w:b/>
+          <w:bCs/>
+          <w:sz w:val="56"/>
+          <w:szCs w:val="56"/>
+        </w:rPr>
+        <w:t>BELAWAN</w:t>
+      </w:r>
+      <w:r>
+        <w:rPr>
+          <w:rFonts w:ascii="Times New Roman" w:eastAsia="Times New Roman" w:hAnsi="Times New Roman" w:cs="Times New Roman"/>
+          <w:b/>
+          <w:bCs/>
+          <w:sz w:val="56"/>
+          <w:szCs w:val="56"/>
+        </w:rPr>
+        <w:t xml:space="preserve"> </w:t>
+      </w:r>
+      <w:r>
+        <w:rPr>
+          <w:rFonts w:ascii="Times New Roman" w:eastAsia="Times New Roman" w:hAnsi="Times New Roman" w:cs="Times New Roman"/>
+          <w:b/>
+          <w:bCs/>
+          <w:sz w:val="56"/>
+          <w:szCs w:val="56"/>
+        </w:rPr>
+        <w:t>RAIL</w:t>
+      </w:r>
+    </w:p>
+    <w:p>
+      <w:pPr>
+        <w:jc w:val="center"/>
+        <w:rPr>
+          <w:rFonts w:ascii="Times New Roman" w:eastAsia="Times New Roman" w:hAnsi="Times New Roman" w:cs="Times New Roman"/>
+          <w:b/>
+          <w:bCs/>
+          <w:i/>
+          <w:iCs/>
+          <w:sz w:val="56"/>
+          <w:szCs w:val="56"/>
+        </w:rPr>
+      </w:pPr>
+      <w:r>
+        <w:rPr>
+          <w:rFonts w:ascii="Times New Roman" w:eastAsia="Times New Roman" w:hAnsi="Times New Roman" w:cs="Times New Roman"/>
+          <w:b/>
+          <w:bCs/>
+          <w:i/>
+          <w:iCs/>
+          <w:sz w:val="56"/>
+          <w:szCs w:val="56"/>
+        </w:rPr>
+        <w:t>D</w:t>
+      </w:r>
+    </w:p>
+    <w:p>
+      <w:pPr>
+        <w:jc w:val="center"/>
+        <w:rPr>
+          <w:rFonts w:ascii="Times New Roman" w:eastAsia="Times New Roman" w:hAnsi="Times New Roman" w:cs="Times New Roman"/>
+          <w:b/>
+          <w:bCs/>
+          <w:i/>
+          <w:iCs/>
+          <w:sz w:val="56"/>
+          <w:szCs w:val="56"/>
+        </w:rPr>
+      </w:pPr>
+      <w:r>
+        <w:rPr>
+          <w:rFonts w:ascii="Times New Roman" w:eastAsia="Times New Roman" w:hAnsi="Times New Roman" w:cs="Times New Roman"/>
+          <w:b/>
+          <w:bCs/>
+          <w:i/>
+          <w:iCs/>
+          <w:sz w:val="56"/>
+          <w:szCs w:val="56"/>
+        </w:rPr>
+        <w:t>I</w:t>
+      </w:r>
+    </w:p>
+    <w:p>
+      <w:pPr>
+        <w:jc w:val="center"/>
+        <w:rPr>
+          <w:rFonts w:ascii="Times New Roman" w:eastAsia="Times New Roman" w:hAnsi="Times New Roman" w:cs="Times New Roman"/>
+          <w:b/>
+          <w:bCs/>
+          <w:i/>
+          <w:iCs/>
+          <w:sz w:val="56"/>
+          <w:szCs w:val="56"/>
+        </w:rPr>
+      </w:pPr>
+      <w:r>
+        <w:rPr>
+          <w:rFonts w:ascii="Times New Roman" w:eastAsia="Times New Roman" w:hAnsi="Times New Roman" w:cs="Times New Roman"/>
+          <w:b/>
+          <w:bCs/>
+          <w:i/>
+          <w:iCs/>
+          <w:sz w:val="56"/>
+          <w:szCs w:val="56"/>
+        </w:rPr>
+        <w:t>S</w:t>
+      </w:r>
+    </w:p>
+    <w:p>
+      <w:pPr>
+        <w:jc w:val="center"/>
+        <w:rPr>
+          <w:rFonts w:ascii="Times New Roman" w:eastAsia="Times New Roman" w:hAnsi="Times New Roman" w:cs="Times New Roman"/>
+          <w:b/>
+          <w:bCs/>
+          <w:i/>
+          <w:iCs/>
+          <w:sz w:val="56"/>
+          <w:szCs w:val="56"/>
+        </w:rPr>
+      </w:pPr>
+      <w:r>
+        <w:rPr>
+          <w:rFonts w:ascii="Times New Roman" w:eastAsia="Times New Roman" w:hAnsi="Times New Roman" w:cs="Times New Roman"/>
+          <w:b/>
+          <w:bCs/>
+          <w:i/>
+          <w:iCs/>
+          <w:sz w:val="56"/>
+          <w:szCs w:val="56"/>
+        </w:rPr>
+        <w:t>U</w:t>
+      </w:r>
+    </w:p>
+    <w:p>
+      <w:pPr>
+        <w:jc w:val="center"/>
+        <w:rPr>
+          <w:rFonts w:ascii="Times New Roman" w:eastAsia="Times New Roman" w:hAnsi="Times New Roman" w:cs="Times New Roman"/>
+          <w:b/>
+          <w:bCs/>
+          <w:i/>
+          <w:iCs/>
+          <w:sz w:val="56"/>
+          <w:szCs w:val="56"/>
+        </w:rPr>
+      </w:pPr>
+      <w:r>
+        <w:rPr>
+          <w:rFonts w:ascii="Times New Roman" w:eastAsia="Times New Roman" w:hAnsi="Times New Roman" w:cs="Times New Roman"/>
+          <w:b/>
+          <w:bCs/>
+          <w:i/>
+          <w:iCs/>
+          <w:sz w:val="56"/>
+          <w:szCs w:val="56"/>
+        </w:rPr>
+        <w:t>S</w:t>
+      </w:r>
+    </w:p>
+    <w:p>
+      <w:pPr>
+        <w:jc w:val="center"/>
+        <w:rPr>
+          <w:rFonts w:ascii="Times New Roman" w:eastAsia="Times New Roman" w:hAnsi="Times New Roman" w:cs="Times New Roman"/>
+          <w:b/>
+          <w:bCs/>
+          <w:i/>
+          <w:iCs/>
+          <w:sz w:val="56"/>
+          <w:szCs w:val="56"/>
+        </w:rPr>
+      </w:pPr>
+      <w:r>
+        <w:rPr>
+          <w:rFonts w:ascii="Times New Roman" w:eastAsia="Times New Roman" w:hAnsi="Times New Roman" w:cs="Times New Roman"/>
+          <w:b/>
+          <w:bCs/>
+          <w:i/>
+          <w:iCs/>
+          <w:sz w:val="56"/>
+          <w:szCs w:val="56"/>
+        </w:rPr>
+        <w:t>U</w:t>
+      </w:r>
+    </w:p>
+    <w:p>
+      <w:pPr>
+        <w:jc w:val="center"/>
+        <w:rPr>
+          <w:rFonts w:ascii="Times New Roman" w:eastAsia="Times New Roman" w:hAnsi="Times New Roman" w:cs="Times New Roman"/>
+          <w:b/>
+          <w:bCs/>
+          <w:i/>
+          <w:iCs/>
+          <w:sz w:val="56"/>
+          <w:szCs w:val="56"/>
+        </w:rPr>
+      </w:pPr>
+      <w:r>
+        <w:rPr>
+          <w:rFonts w:ascii="Times New Roman" w:eastAsia="Times New Roman" w:hAnsi="Times New Roman" w:cs="Times New Roman"/>
+          <w:b/>
+          <w:bCs/>
+          <w:i/>
+          <w:iCs/>
+          <w:sz w:val="56"/>
+          <w:szCs w:val="56"/>
+        </w:rPr>
+        <w:t>N</w:t>
+      </w:r>
+    </w:p>
+    <w:p>
+      <w:pPr>
+        <w:jc w:val="center"/>
+        <w:rPr>
+          <w:rFonts w:ascii="Times New Roman" w:eastAsia="Times New Roman" w:hAnsi="Times New Roman" w:cs="Times New Roman"/>
+          <w:b/>
+          <w:bCs/>
+          <w:sz w:val="40"/>
+          <w:szCs w:val="40"/>
+        </w:rPr>
+      </w:pPr>
+      <w:r>
+        <w:rPr>
+          <w:rFonts w:ascii="Times New Roman" w:eastAsia="Times New Roman" w:hAnsi="Times New Roman" w:cs="Times New Roman"/>
+          <w:b/>
+          <w:bCs/>
+          <w:sz w:val="40"/>
+          <w:szCs w:val="40"/>
+        </w:rPr>
+        <w:t xml:space="preserve">OLEH: </w:t>
+      </w:r>
+    </w:p>
+    <w:p>
+      <w:pPr>
+        <w:jc w:val="center"/>
+        <w:rPr>
+          <w:rFonts w:ascii="Times New Roman" w:eastAsia="Times New Roman" w:hAnsi="Times New Roman" w:cs="Times New Roman"/>
+          <w:b/>
+          <w:bCs/>
+          <w:sz w:val="40"/>
+          <w:szCs w:val="40"/>
+        </w:rPr>
+      </w:pPr>
+      <w:r>
+        <w:rPr>
+          <w:rFonts w:ascii="Times New Roman" w:eastAsia="Times New Roman" w:hAnsi="Times New Roman" w:cs="Times New Roman"/>
+          <w:b/>
+          <w:bCs/>
+          <w:sz w:val="40"/>
+          <w:szCs w:val="40"/>
+        </w:rPr>
+        <w:t>Bintang Mas Cahya Sinaga(211111763)</w:t>
+      </w:r>
+    </w:p>
+    <w:p>
+      <w:pPr>
+        <w:jc w:val="center"/>
+        <w:rPr>
+          <w:rFonts w:ascii="Times New Roman" w:eastAsia="Times New Roman" w:hAnsi="Times New Roman" w:cs="Times New Roman"/>
+          <w:b/>
+          <w:bCs/>
+          <w:sz w:val="40"/>
+          <w:szCs w:val="40"/>
+        </w:rPr>
+      </w:pPr>
+      <w:r>
+        <w:rPr>
+          <w:rFonts w:ascii="Times New Roman" w:eastAsia="Times New Roman" w:hAnsi="Times New Roman" w:cs="Times New Roman"/>
+          <w:b/>
+          <w:bCs/>
+          <w:sz w:val="40"/>
+          <w:szCs w:val="40"/>
+        </w:rPr>
+        <w:t>Adrianus Bonardo Silalahi(211112269)</w:t>
+      </w:r>
+    </w:p>
+    <w:p>
+      <w:pPr>
+        <w:jc w:val="center"/>
+        <w:rPr>
+          <w:rFonts w:ascii="Times New Roman" w:eastAsia="Times New Roman" w:hAnsi="Times New Roman" w:cs="Times New Roman"/>
+          <w:b/>
+          <w:bCs/>
+          <w:sz w:val="40"/>
+          <w:szCs w:val="40"/>
+        </w:rPr>
+      </w:pPr>
+      <w:r>
+        <w:rPr>
+          <w:rFonts w:ascii="Times New Roman" w:eastAsia="Times New Roman" w:hAnsi="Times New Roman" w:cs="Times New Roman"/>
+          <w:b/>
+          <w:bCs/>
+          <w:sz w:val="40"/>
+          <w:szCs w:val="40"/>
+        </w:rPr>
+        <w:t xml:space="preserve">Willy Pieter </w:t>
+      </w:r>
+      <w:r>
+        <w:rPr>
+          <w:rFonts w:ascii="Times New Roman" w:eastAsia="Times New Roman" w:hAnsi="Times New Roman" w:cs="Times New Roman"/>
+          <w:b/>
+          <w:bCs/>
+          <w:sz w:val="40"/>
+          <w:szCs w:val="40"/>
+        </w:rPr>
+        <w:t xml:space="preserve">Julius </w:t>
+      </w:r>
+      <w:r>
+        <w:rPr>
+          <w:rFonts w:ascii="Times New Roman" w:eastAsia="Times New Roman" w:hAnsi="Times New Roman" w:cs="Times New Roman"/>
+          <w:b/>
+          <w:bCs/>
+          <w:sz w:val="40"/>
+          <w:szCs w:val="40"/>
+        </w:rPr>
+        <w:t>Situmorang(211111779)</w:t>
+      </w:r>
+    </w:p>
+    <w:p>
+      <w:pPr>
+        <w:jc w:val="center"/>
+        <w:rPr>
+          <w:rFonts w:ascii="Times New Roman" w:eastAsia="Times New Roman" w:hAnsi="Times New Roman" w:cs="Times New Roman"/>
+          <w:color w:val="000000" w:themeColor="text1"/>
+          <w:sz w:val="40"/>
+          <w:szCs w:val="40"/>
+        </w:rPr>
+      </w:pPr>
+      <w:r>
+        <w:rPr>
+          <w:rFonts w:ascii="Times New Roman" w:eastAsia="Times New Roman" w:hAnsi="Times New Roman" w:cs="Times New Roman"/>
+          <w:b/>
+          <w:bCs/>
+          <w:sz w:val="40"/>
+          <w:szCs w:val="40"/>
+        </w:rPr>
+        <w:t>Link Trello:</w:t>
+      </w:r>
+      <w:r>
+        <w:rPr>
+          <w:rFonts w:ascii="Times New Roman" w:eastAsia="Times New Roman" w:hAnsi="Times New Roman" w:cs="Times New Roman"/>
+          <w:b/>
+          <w:bCs/>
+          <w:sz w:val="40"/>
+          <w:szCs w:val="40"/>
+        </w:rPr>
+        <w:t xml:space="preserve"> </w:t>
+      </w:r>
+      <w:r>
+        <w:br/>
+      </w:r>
+      <w:hyperlink r:id="rId5">
+        <w:r>
+          <w:rPr>
+            <w:rStyle w:val="Hyperlink"/>
+            <w:rFonts w:ascii="Times New Roman" w:eastAsia="Times New Roman" w:hAnsi="Times New Roman" w:cs="Times New Roman"/>
+            <w:b/>
+            <w:bCs/>
+            <w:sz w:val="40"/>
+            <w:szCs w:val="40"/>
+          </w:rPr>
+          <w:t>https://trello.com/invite/b/s27pWMci/ATTI8f295728429b26fab37abe336de1e438BA2630B0/belawan-train</w:t>
+        </w:r>
+      </w:hyperlink>
+    </w:p>
+    <w:p>
+      <w:r>
+        <w:br w:type="page"/>
+      </w:r>
+    </w:p>
+    <w:p>
+      <w:pPr>
+        <w:jc w:val="center"/>
+        <w:rPr>
+          <w:rFonts w:ascii="Times New Roman" w:eastAsia="Times New Roman" w:hAnsi="Times New Roman" w:cs="Times New Roman"/>
+          <w:color w:val="000000" w:themeColor="text1"/>
+          <w:sz w:val="40"/>
+          <w:szCs w:val="40"/>
+        </w:rPr>
+      </w:pPr>
+      <w:r>
+        <w:rPr>
+          <w:rFonts w:ascii="Times New Roman" w:eastAsia="Times New Roman" w:hAnsi="Times New Roman" w:cs="Times New Roman"/>
+          <w:b/>
+          <w:bCs/>
+          <w:color w:val="000000" w:themeColor="text1"/>
+          <w:sz w:val="40"/>
+          <w:szCs w:val="40"/>
+        </w:rPr>
+        <w:lastRenderedPageBreak/>
+        <w:t>LATAR BELAKANG</w:t>
+      </w:r>
+    </w:p>
+    <w:p>
+      <w:pPr>
+        <w:ind w:firstLine="720"/>
+        <w:jc w:val="both"/>
+        <w:rPr>
+          <w:sz w:val="24"/>
+          <w:szCs w:val="24"/>
+        </w:rPr>
+      </w:pPr>
+      <w:r>
+        <w:rPr>
+          <w:sz w:val="24"/>
+          <w:szCs w:val="24"/>
+        </w:rPr>
+        <w:t>Pada era modern ini, teknologi telah menjadi bagian integral dari kehidupan sehari-hari kita. Salah satu sektor yang telah mengadopsi teknologi dengan cepat adalah industri transportasi. Kereta api, sebagai salah satu moda transportasi yang penting dan efisien, telah melihat peningkatan signifikan dalam pemanfaatan teknologi untuk meningkatkan pengalaman penumpang dan efisiensi operasional.Latar belakang ini menciptakan kesempatan yang baik untuk mengembangkan aplikasi kereta api yang inovatif dan efisien. Aplikasi kereta api dapat memberikan berbagai manfaat bagi penumpang dan perusahaan kereta api. Beberapa alasan mengapa aplikasi kereta api penting adalah sebagai berikut:</w:t>
+      </w:r>
+    </w:p>
+    <w:p>
+      <w:pPr>
+        <w:jc w:val="both"/>
+        <w:rPr>
+          <w:sz w:val="24"/>
+          <w:szCs w:val="24"/>
+        </w:rPr>
+      </w:pPr>
+      <w:r>
+        <w:rPr>
+          <w:sz w:val="24"/>
+          <w:szCs w:val="24"/>
+        </w:rPr>
+        <w:t xml:space="preserve"> </w:t>
+      </w:r>
+    </w:p>
+    <w:p>
+      <w:pPr>
+        <w:pStyle w:val="ListParagraph"/>
+        <w:numPr>
+          <w:ilvl w:val="0"/>
+          <w:numId w:val="1"/>
+        </w:numPr>
+        <w:jc w:val="both"/>
+        <w:rPr>
+          <w:sz w:val="24"/>
+          <w:szCs w:val="24"/>
+        </w:rPr>
+      </w:pPr>
+      <w:r>
+        <w:rPr>
+          <w:sz w:val="24"/>
+          <w:szCs w:val="24"/>
+        </w:rPr>
+        <w:t>Peningkatan Aksesibilitas: Aplikasi kereta api dapat memberikan aksesibilitas yang lebih baik bagi penumpang. Dengan aplikasi ini, penumpang dapat dengan mudah mencari jadwal keberangkatan, membeli tiket secara online, dan melacak perjalanan mereka dengan menggunakan ponsel pintar mereka. Ini menghilangkan kebutuhan untuk mengantri di stasiun dan memberikan kemudahan bagi penumpang untuk merencanakan perjalanan mereka.</w:t>
+      </w:r>
+    </w:p>
+    <w:p>
+      <w:pPr>
+        <w:pStyle w:val="ListParagraph"/>
+        <w:numPr>
+          <w:ilvl w:val="0"/>
+          <w:numId w:val="1"/>
+        </w:numPr>
+        <w:jc w:val="both"/>
+        <w:rPr>
+          <w:sz w:val="24"/>
+          <w:szCs w:val="24"/>
+        </w:rPr>
+      </w:pPr>
+      <w:r>
+        <w:rPr>
+          <w:sz w:val="24"/>
+          <w:szCs w:val="24"/>
+        </w:rPr>
+        <w:t>Informasi Real-time: Aplikasi kereta api dapat memberikan informasi real-time tentang jadwal kereta, keterlambatan, perubahan jalur, dan kondisi perjalanan lainnya. Ini memungkinkan penumpang untuk mengambil keputusan yang lebih baik dan menghindari ketidaknyamanan yang disebabkan oleh perubahan mendadak dalam jadwal atau kondisi perjalanan.</w:t>
+      </w:r>
+    </w:p>
+    <w:p>
+      <w:pPr>
+        <w:pStyle w:val="ListParagraph"/>
+        <w:numPr>
+          <w:ilvl w:val="0"/>
+          <w:numId w:val="1"/>
+        </w:numPr>
+        <w:jc w:val="both"/>
+        <w:rPr>
+          <w:sz w:val="24"/>
+          <w:szCs w:val="24"/>
+        </w:rPr>
+      </w:pPr>
+      <w:r>
+        <w:rPr>
+          <w:sz w:val="24"/>
+          <w:szCs w:val="24"/>
+        </w:rPr>
+        <w:t>Pembelian Tiket yang Mudah: Dalam beberapa tahun terakhir, pembelian tiket kereta api secara online telah menjadi pilihan yang populer. Aplikasi kereta api dapat mempermudah proses pembelian tiket dengan beberapa ketukan pada ponsel pintar. Penumpang dapat memilih kursi mereka sendiri, memilih berbagai pilihan kelas, dan melakukan pembayaran dengan aman dan nyaman melalui aplikasi tersebut.</w:t>
+      </w:r>
+    </w:p>
+    <w:p>
+      <w:pPr>
+        <w:pStyle w:val="ListParagraph"/>
+        <w:numPr>
+          <w:ilvl w:val="0"/>
+          <w:numId w:val="1"/>
+        </w:numPr>
+        <w:jc w:val="both"/>
+        <w:rPr>
+          <w:sz w:val="24"/>
+          <w:szCs w:val="24"/>
+        </w:rPr>
+      </w:pPr>
+      <w:r>
+        <w:rPr>
+          <w:sz w:val="24"/>
+          <w:szCs w:val="24"/>
+        </w:rPr>
+        <w:t>Program Loyalitas dan Promosi: Aplikasi kereta api dapat digunakan untuk menghadirkan program loyalitas bagi penumpang yang sering bepergian dengan kereta api. Melalui aplikasi ini, penumpang dapat mengumpulkan poin atau diskon khusus yang dapat digunakan untuk perjalanan masa depan. Selain itu, aplikasi juga dapat memberikan promosi khusus, diskon, atau penawaran kepada pengguna untuk mendorong penggunaan kereta api.</w:t>
+      </w:r>
+    </w:p>
+    <w:p>
+      <w:pPr>
+        <w:jc w:val="both"/>
+        <w:rPr>
+          <w:sz w:val="24"/>
+          <w:szCs w:val="24"/>
+        </w:rPr>
+      </w:pPr>
+      <w:r>
+        <w:rPr>
+          <w:sz w:val="24"/>
+          <w:szCs w:val="24"/>
+        </w:rPr>
+        <w:t>Berdasarkan latar belakang ini, pengembangan aplikasi kereta api menjadi semakin penting untuk meningkatkan pengalaman penumpang dan efisiensi operasional. Dengan menggunakan teknologi terkini</w:t>
+      </w:r>
+    </w:p>
+    <w:p>
+      <w:pPr>
+        <w:jc w:val="both"/>
+        <w:rPr>
+          <w:sz w:val="24"/>
+          <w:szCs w:val="24"/>
+        </w:rPr>
+      </w:pPr>
+    </w:p>
+    <w:p>
+      <w:pPr>
+        <w:jc w:val="both"/>
+        <w:rPr>
+          <w:sz w:val="24"/>
+          <w:szCs w:val="24"/>
+        </w:rPr>
+      </w:pPr>
+    </w:p>
+    <w:tbl>
+      <w:tblPr>
+        <w:tblStyle w:val="TableGrid"/>
+        <w:tblpPr w:leftFromText="180" w:rightFromText="180" w:vertAnchor="page" w:horzAnchor="margin" w:tblpXSpec="center" w:tblpY="2101"/>
+        <w:tblW w:w="12049" w:type="dxa"/>
+        <w:tblLook w:val="04A0" w:firstRow="1" w:lastRow="0" w:firstColumn="1" w:lastColumn="0" w:noHBand="0" w:noVBand="1"/>
+      </w:tblPr>
+      <w:tblGrid>
+        <w:gridCol w:w="1843"/>
+        <w:gridCol w:w="3402"/>
+        <w:gridCol w:w="3402"/>
+        <w:gridCol w:w="3402"/>
+      </w:tblGrid>
+      <w:tr>
+        <w:trPr>
+          <w:trHeight w:val="547"/>
+        </w:trPr>
+        <w:tc>
+          <w:tcPr>
+            <w:tcW w:w="1843" w:type="dxa"/>
+            <w:tcBorders>
+              <w:top w:val="single" w:sz="8" w:space="0" w:color="auto"/>
+              <w:left w:val="single" w:sz="8" w:space="0" w:color="auto"/>
+              <w:bottom w:val="single" w:sz="8" w:space="0" w:color="auto"/>
+              <w:right w:val="single" w:sz="8" w:space="0" w:color="auto"/>
+            </w:tcBorders>
+            <w:shd w:val="clear" w:color="auto" w:fill="B4C6E7" w:themeFill="accent1" w:themeFillTint="66"/>
+          </w:tcPr>
+          <w:p>
+            <w:pPr>
+              <w:jc w:val="center"/>
+              <w:rPr>
+                <w:b/>
+                <w:bCs/>
+                <w:sz w:val="24"/>
+                <w:szCs w:val="24"/>
+              </w:rPr>
+            </w:pPr>
+            <w:r>
+              <w:rPr>
+                <w:b/>
+                <w:bCs/>
+                <w:sz w:val="24"/>
+                <w:szCs w:val="24"/>
+              </w:rPr>
+              <w:lastRenderedPageBreak/>
+              <w:t>Name</w:t>
+            </w:r>
+          </w:p>
+        </w:tc>
+        <w:tc>
+          <w:tcPr>
+            <w:tcW w:w="3402" w:type="dxa"/>
+            <w:tcBorders>
+              <w:top w:val="single" w:sz="8" w:space="0" w:color="auto"/>
+              <w:left w:val="single" w:sz="8" w:space="0" w:color="auto"/>
+              <w:bottom w:val="single" w:sz="8" w:space="0" w:color="auto"/>
+              <w:right w:val="single" w:sz="8" w:space="0" w:color="auto"/>
+            </w:tcBorders>
+            <w:shd w:val="clear" w:color="auto" w:fill="B4C6E7" w:themeFill="accent1" w:themeFillTint="66"/>
+          </w:tcPr>
+          <w:p>
+            <w:pPr>
+              <w:jc w:val="center"/>
+              <w:rPr>
+                <w:b/>
+                <w:bCs/>
+                <w:sz w:val="24"/>
+                <w:szCs w:val="24"/>
+              </w:rPr>
+            </w:pPr>
+            <w:r>
+              <w:rPr>
+                <w:b/>
+                <w:bCs/>
+                <w:sz w:val="24"/>
+                <w:szCs w:val="24"/>
+              </w:rPr>
+              <w:t>Problems of yesterday (Day 1)</w:t>
+            </w:r>
+          </w:p>
+        </w:tc>
+        <w:tc>
+          <w:tcPr>
+            <w:tcW w:w="3402" w:type="dxa"/>
+            <w:tcBorders>
+              <w:top w:val="single" w:sz="8" w:space="0" w:color="auto"/>
+              <w:left w:val="single" w:sz="8" w:space="0" w:color="auto"/>
+              <w:bottom w:val="single" w:sz="8" w:space="0" w:color="auto"/>
+              <w:right w:val="single" w:sz="8" w:space="0" w:color="auto"/>
+            </w:tcBorders>
+            <w:shd w:val="clear" w:color="auto" w:fill="B4C6E7" w:themeFill="accent1" w:themeFillTint="66"/>
+          </w:tcPr>
+          <w:p>
+            <w:pPr>
+              <w:jc w:val="center"/>
+              <w:rPr>
+                <w:b/>
+                <w:bCs/>
+                <w:sz w:val="24"/>
+                <w:szCs w:val="24"/>
+              </w:rPr>
+            </w:pPr>
+            <w:r>
+              <w:rPr>
+                <w:b/>
+                <w:bCs/>
+                <w:sz w:val="24"/>
+                <w:szCs w:val="24"/>
+              </w:rPr>
+              <w:t>Effort days of yesterday (Day 1)</w:t>
+            </w:r>
+          </w:p>
+        </w:tc>
+        <w:tc>
+          <w:tcPr>
+            <w:tcW w:w="3402" w:type="dxa"/>
+            <w:tcBorders>
+              <w:top w:val="single" w:sz="8" w:space="0" w:color="auto"/>
+              <w:left w:val="single" w:sz="8" w:space="0" w:color="auto"/>
+              <w:bottom w:val="single" w:sz="8" w:space="0" w:color="auto"/>
+              <w:right w:val="single" w:sz="8" w:space="0" w:color="auto"/>
+            </w:tcBorders>
+            <w:shd w:val="clear" w:color="auto" w:fill="B4C6E7" w:themeFill="accent1" w:themeFillTint="66"/>
+          </w:tcPr>
+          <w:p>
+            <w:pPr>
+              <w:jc w:val="center"/>
+              <w:rPr>
+                <w:b/>
+                <w:bCs/>
+                <w:sz w:val="24"/>
+                <w:szCs w:val="24"/>
+              </w:rPr>
+            </w:pPr>
+            <w:r>
+              <w:rPr>
+                <w:b/>
+                <w:bCs/>
+                <w:sz w:val="24"/>
+                <w:szCs w:val="24"/>
+              </w:rPr>
+              <w:t>Planned for Today (Day 2)</w:t>
+            </w:r>
+          </w:p>
+        </w:tc>
+      </w:tr>
+      <w:tr>
+        <w:tc>
+          <w:tcPr>
+            <w:tcW w:w="1843" w:type="dxa"/>
+            <w:tcBorders>
+              <w:top w:val="single" w:sz="8" w:space="0" w:color="auto"/>
+            </w:tcBorders>
+          </w:tcPr>
+          <w:p>
+            <w:pPr>
+              <w:jc w:val="both"/>
+              <w:rPr>
+                <w:sz w:val="24"/>
+                <w:szCs w:val="24"/>
+              </w:rPr>
+            </w:pPr>
+            <w:r>
+              <w:rPr>
+                <w:sz w:val="24"/>
+                <w:szCs w:val="24"/>
+              </w:rPr>
+              <w:t>Bintang Sinaga</w:t>
+            </w:r>
+          </w:p>
+        </w:tc>
+        <w:tc>
+          <w:tcPr>
+            <w:tcW w:w="3402" w:type="dxa"/>
+            <w:tcBorders>
+              <w:top w:val="single" w:sz="8" w:space="0" w:color="auto"/>
+            </w:tcBorders>
+          </w:tcPr>
+          <w:p>
+            <w:pPr>
+              <w:jc w:val="center"/>
+              <w:rPr>
+                <w:sz w:val="24"/>
+                <w:szCs w:val="24"/>
+              </w:rPr>
+            </w:pPr>
+            <w:r>
+              <w:rPr>
+                <w:sz w:val="24"/>
+                <w:szCs w:val="24"/>
+              </w:rPr>
+              <w:t>-</w:t>
+            </w:r>
+          </w:p>
+        </w:tc>
+        <w:tc>
+          <w:tcPr>
+            <w:tcW w:w="3402" w:type="dxa"/>
+            <w:tcBorders>
+              <w:top w:val="single" w:sz="8" w:space="0" w:color="auto"/>
+            </w:tcBorders>
+          </w:tcPr>
+          <w:p>
+            <w:pPr>
+              <w:jc w:val="both"/>
+              <w:rPr>
+                <w:sz w:val="24"/>
+                <w:szCs w:val="24"/>
+              </w:rPr>
+            </w:pPr>
+            <w:r>
+              <w:rPr>
+                <w:sz w:val="24"/>
+                <w:szCs w:val="24"/>
+              </w:rPr>
+              <w:t xml:space="preserve">Membuat halaman cover </w:t>
+            </w:r>
+          </w:p>
+        </w:tc>
+        <w:tc>
+          <w:tcPr>
+            <w:tcW w:w="3402" w:type="dxa"/>
+            <w:tcBorders>
+              <w:top w:val="single" w:sz="8" w:space="0" w:color="auto"/>
+            </w:tcBorders>
+          </w:tcPr>
+          <w:p>
+            <w:pPr>
+              <w:jc w:val="both"/>
+              <w:rPr>
+                <w:sz w:val="24"/>
+                <w:szCs w:val="24"/>
+              </w:rPr>
+            </w:pPr>
+            <w:r>
+              <w:rPr>
+                <w:sz w:val="24"/>
+                <w:szCs w:val="24"/>
+              </w:rPr>
+              <w:t>Membuat table Product backlog</w:t>
+            </w:r>
+          </w:p>
+        </w:tc>
+      </w:tr>
+      <w:tr>
+        <w:tc>
+          <w:tcPr>
+            <w:tcW w:w="1843" w:type="dxa"/>
+          </w:tcPr>
+          <w:p>
+            <w:pPr>
+              <w:jc w:val="both"/>
+              <w:rPr>
+                <w:sz w:val="24"/>
+                <w:szCs w:val="24"/>
+              </w:rPr>
+            </w:pPr>
+            <w:r>
+              <w:rPr>
+                <w:sz w:val="24"/>
+                <w:szCs w:val="24"/>
+              </w:rPr>
+              <w:t>Adrianus Silalahi</w:t>
+            </w:r>
+          </w:p>
+        </w:tc>
+        <w:tc>
+          <w:tcPr>
+            <w:tcW w:w="3402" w:type="dxa"/>
+          </w:tcPr>
+          <w:p>
+            <w:pPr>
+              <w:jc w:val="center"/>
+              <w:rPr>
+                <w:sz w:val="24"/>
+                <w:szCs w:val="24"/>
+              </w:rPr>
+            </w:pPr>
+            <w:r>
+              <w:rPr>
+                <w:sz w:val="24"/>
+                <w:szCs w:val="24"/>
+              </w:rPr>
+              <w:t>-</w:t>
+            </w:r>
+          </w:p>
+        </w:tc>
+        <w:tc>
+          <w:tcPr>
+            <w:tcW w:w="3402" w:type="dxa"/>
+          </w:tcPr>
+          <w:p>
+            <w:pPr>
+              <w:rPr>
+                <w:sz w:val="24"/>
+                <w:szCs w:val="24"/>
+              </w:rPr>
+            </w:pPr>
+            <w:r>
+              <w:rPr>
+                <w:sz w:val="24"/>
+                <w:szCs w:val="24"/>
+              </w:rPr>
+              <w:t>Membuat halaman latar belakang</w:t>
+            </w:r>
+          </w:p>
+        </w:tc>
+        <w:tc>
+          <w:tcPr>
+            <w:tcW w:w="3402" w:type="dxa"/>
+          </w:tcPr>
+          <w:p>
+            <w:pPr>
+              <w:jc w:val="both"/>
+              <w:rPr>
+                <w:sz w:val="24"/>
+                <w:szCs w:val="24"/>
+              </w:rPr>
+            </w:pPr>
+            <w:r>
+              <w:rPr>
+                <w:sz w:val="24"/>
+                <w:szCs w:val="24"/>
+              </w:rPr>
+              <w:t>Membuat Sprint planning - 1</w:t>
+            </w:r>
+          </w:p>
+        </w:tc>
+      </w:tr>
+      <w:tr>
+        <w:tc>
+          <w:tcPr>
+            <w:tcW w:w="1843" w:type="dxa"/>
+          </w:tcPr>
+          <w:p>
+            <w:pPr>
+              <w:jc w:val="both"/>
+              <w:rPr>
+                <w:sz w:val="24"/>
+                <w:szCs w:val="24"/>
+              </w:rPr>
+            </w:pPr>
+            <w:r>
+              <w:rPr>
+                <w:sz w:val="24"/>
+                <w:szCs w:val="24"/>
+              </w:rPr>
+              <w:t>Willy Situmorang</w:t>
+            </w:r>
+          </w:p>
+        </w:tc>
+        <w:tc>
+          <w:tcPr>
+            <w:tcW w:w="3402" w:type="dxa"/>
+          </w:tcPr>
+          <w:p>
+            <w:pPr>
+              <w:jc w:val="center"/>
+              <w:rPr>
+                <w:sz w:val="24"/>
+                <w:szCs w:val="24"/>
+              </w:rPr>
+            </w:pPr>
+            <w:r>
+              <w:rPr>
+                <w:sz w:val="24"/>
+                <w:szCs w:val="24"/>
+              </w:rPr>
+              <w:t>-</w:t>
+            </w:r>
+          </w:p>
+        </w:tc>
+        <w:tc>
+          <w:tcPr>
+            <w:tcW w:w="3402" w:type="dxa"/>
+          </w:tcPr>
+          <w:p>
+            <w:pPr>
+              <w:rPr>
+                <w:sz w:val="24"/>
+                <w:szCs w:val="24"/>
+              </w:rPr>
+            </w:pPr>
+            <w:r>
+              <w:rPr>
+                <w:sz w:val="24"/>
+                <w:szCs w:val="24"/>
+              </w:rPr>
+              <w:t>Memasukkan identification client ke dalam board trello</w:t>
+            </w:r>
+          </w:p>
+        </w:tc>
+        <w:tc>
+          <w:tcPr>
+            <w:tcW w:w="3402" w:type="dxa"/>
+          </w:tcPr>
+          <w:p>
+            <w:pPr>
+              <w:jc w:val="both"/>
+              <w:rPr>
+                <w:sz w:val="24"/>
+                <w:szCs w:val="24"/>
+              </w:rPr>
+            </w:pPr>
+            <w:r>
+              <w:rPr>
+                <w:sz w:val="24"/>
+                <w:szCs w:val="24"/>
+              </w:rPr>
+              <w:t>Memasukkan Product backlog ke dalam board trello</w:t>
+            </w:r>
+          </w:p>
+        </w:tc>
+      </w:tr>
+    </w:tbl>
+    <w:p>
+      <w:pPr>
+        <w:jc w:val="center"/>
+        <w:rPr>
+          <w:b/>
+          <w:bCs/>
+          <w:color w:val="FF0000"/>
+          <w:sz w:val="24"/>
+          <w:szCs w:val="24"/>
+        </w:rPr>
+      </w:pPr>
+      <w:r>
+        <w:rPr>
+          <w:b/>
+          <w:bCs/>
+          <w:color w:val="FF0000"/>
+          <w:sz w:val="24"/>
+          <w:szCs w:val="24"/>
+        </w:rPr>
+        <w:t>First Daily Scrum Meeting</w:t>
+      </w:r>
+    </w:p>
+    <w:p>
+      <w:pPr>
+        <w:jc w:val="center"/>
+        <w:rPr>
+          <w:sz w:val="24"/>
+          <w:szCs w:val="24"/>
+        </w:rPr>
+      </w:pPr>
+    </w:p>
+    <w:p>
+      <w:pPr>
+        <w:jc w:val="both"/>
+        <w:rPr>
+          <w:sz w:val="24"/>
+          <w:szCs w:val="24"/>
+        </w:rPr>
+      </w:pPr>
     </w:p>
     <w:sectPr>
       <w:pgSz w:w="12240" w:h="15840"/>
@@ -16,12 +1036,563 @@
 </w:document>
 </file>
 
+<file path=word/numbering.xml><?xml version="1.0" encoding="utf-8"?>
+<w:numbering xmlns:wpc="http://schemas.microsoft.com/office/word/2010/wordprocessingCanvas" xmlns:cx="http://schemas.microsoft.com/office/drawing/2014/chartex" xmlns:cx1="http://schemas.microsoft.com/office/drawing/2015/9/8/chartex" xmlns:cx2="http://schemas.microsoft.com/office/drawing/2015/10/21/chartex" xmlns:cx3="http://schemas.microsoft.com/office/drawing/2016/5/9/chartex" xmlns:cx4="http://schemas.microsoft.com/office/drawing/2016/5/10/chartex" xmlns:cx5="http://schemas.microsoft.com/office/drawing/2016/5/11/chartex" xmlns:cx6="http://schemas.microsoft.com/office/drawing/2016/5/12/chartex" xmlns:cx7="http://schemas.microsoft.com/office/drawing/2016/5/13/chartex" xmlns:cx8="http://schemas.microsoft.com/office/drawing/2016/5/14/chartex" xmlns:mc="http://schemas.openxmlformats.org/markup-compatibility/2006" xmlns:aink="http://schemas.microsoft.com/office/drawing/2016/ink" xmlns:am3d="http://schemas.microsoft.com/office/drawing/2017/model3d" xmlns:o="urn:schemas-microsoft-com:office:office" xmlns:oel="http://schemas.microsoft.com/office/2019/extlst" xmlns:r="http://schemas.openxmlformats.org/officeDocument/2006/relationships" xmlns:m="http://schemas.openxmlformats.org/officeDocument/2006/math" xmlns:v="urn:schemas-microsoft-com:vml" xmlns:wp14="http://schemas.microsoft.com/office/word/2010/wordprocessingDrawing" xmlns:wp="http://schemas.openxmlformats.org/drawingml/2006/wordprocessingDrawing" xmlns:w10="urn:schemas-microsoft-com:office:word" xmlns:w="http://schemas.openxmlformats.org/wordprocessingml/2006/main" xmlns:w14="http://schemas.microsoft.com/office/word/2010/wordml" xmlns:w15="http://schemas.microsoft.com/office/word/2012/wordml" xmlns:w16cex="http://schemas.microsoft.com/office/word/2018/wordml/cex" xmlns:w16cid="http://schemas.microsoft.com/office/word/2016/wordml/cid" xmlns:w16="http://schemas.microsoft.com/office/word/2018/wordml" xmlns:w16du="http://schemas.microsoft.com/office/word/2023/wordml/word16du" xmlns:w16sdtdh="http://schemas.microsoft.com/office/word/2020/wordml/sdtdatahash" xmlns:w16se="http://schemas.microsoft.com/office/word/2015/wordml/symex" xmlns:wpg="http://schemas.microsoft.com/office/word/2010/wordprocessingGroup" xmlns:wpi="http://schemas.microsoft.com/office/word/2010/wordprocessingInk" xmlns:wne="http://schemas.microsoft.com/office/word/2006/wordml" xmlns:wps="http://schemas.microsoft.com/office/word/2010/wordprocessingShape" mc:Ignorable="w14 w15 w16se w16cid w16 w16cex w16sdtdh wp14">
+  <w:abstractNum w:abstractNumId="0" w15:restartNumberingAfterBreak="0">
+    <w:nsid w:val="02C9CFCC"/>
+    <w:multiLevelType w:val="hybridMultilevel"/>
+    <w:tmpl w:val="5DDE9D04"/>
+    <w:lvl w:ilvl="0" w:tplc="3552FE86">
+      <w:start w:val="2"/>
+      <w:numFmt w:val="decimal"/>
+      <w:lvlText w:val="%1."/>
+      <w:lvlJc w:val="left"/>
+      <w:pPr>
+        <w:ind w:left="720" w:hanging="360"/>
+      </w:pPr>
+      <w:rPr>
+        <w:rFonts w:ascii="Calibri" w:hAnsi="Calibri" w:hint="default"/>
+      </w:rPr>
+    </w:lvl>
+    <w:lvl w:ilvl="1" w:tplc="213C4306">
+      <w:start w:val="1"/>
+      <w:numFmt w:val="lowerLetter"/>
+      <w:lvlText w:val="%2."/>
+      <w:lvlJc w:val="left"/>
+      <w:pPr>
+        <w:ind w:left="1440" w:hanging="360"/>
+      </w:pPr>
+    </w:lvl>
+    <w:lvl w:ilvl="2" w:tplc="9402BF12">
+      <w:start w:val="1"/>
+      <w:numFmt w:val="lowerRoman"/>
+      <w:lvlText w:val="%3."/>
+      <w:lvlJc w:val="right"/>
+      <w:pPr>
+        <w:ind w:left="2160" w:hanging="180"/>
+      </w:pPr>
+    </w:lvl>
+    <w:lvl w:ilvl="3" w:tplc="B2528A7A">
+      <w:start w:val="1"/>
+      <w:numFmt w:val="decimal"/>
+      <w:lvlText w:val="%4."/>
+      <w:lvlJc w:val="left"/>
+      <w:pPr>
+        <w:ind w:left="2880" w:hanging="360"/>
+      </w:pPr>
+    </w:lvl>
+    <w:lvl w:ilvl="4" w:tplc="F1A047C6">
+      <w:start w:val="1"/>
+      <w:numFmt w:val="lowerLetter"/>
+      <w:lvlText w:val="%5."/>
+      <w:lvlJc w:val="left"/>
+      <w:pPr>
+        <w:ind w:left="3600" w:hanging="360"/>
+      </w:pPr>
+    </w:lvl>
+    <w:lvl w:ilvl="5" w:tplc="DD0A4A16">
+      <w:start w:val="1"/>
+      <w:numFmt w:val="lowerRoman"/>
+      <w:lvlText w:val="%6."/>
+      <w:lvlJc w:val="right"/>
+      <w:pPr>
+        <w:ind w:left="4320" w:hanging="180"/>
+      </w:pPr>
+    </w:lvl>
+    <w:lvl w:ilvl="6" w:tplc="84D0A472">
+      <w:start w:val="1"/>
+      <w:numFmt w:val="decimal"/>
+      <w:lvlText w:val="%7."/>
+      <w:lvlJc w:val="left"/>
+      <w:pPr>
+        <w:ind w:left="5040" w:hanging="360"/>
+      </w:pPr>
+    </w:lvl>
+    <w:lvl w:ilvl="7" w:tplc="226E22C2">
+      <w:start w:val="1"/>
+      <w:numFmt w:val="lowerLetter"/>
+      <w:lvlText w:val="%8."/>
+      <w:lvlJc w:val="left"/>
+      <w:pPr>
+        <w:ind w:left="5760" w:hanging="360"/>
+      </w:pPr>
+    </w:lvl>
+    <w:lvl w:ilvl="8" w:tplc="B21A1BA4">
+      <w:start w:val="1"/>
+      <w:numFmt w:val="lowerRoman"/>
+      <w:lvlText w:val="%9."/>
+      <w:lvlJc w:val="right"/>
+      <w:pPr>
+        <w:ind w:left="6480" w:hanging="180"/>
+      </w:pPr>
+    </w:lvl>
+  </w:abstractNum>
+  <w:abstractNum w:abstractNumId="1" w15:restartNumberingAfterBreak="0">
+    <w:nsid w:val="1AFB6994"/>
+    <w:multiLevelType w:val="hybridMultilevel"/>
+    <w:tmpl w:val="9B549028"/>
+    <w:lvl w:ilvl="0" w:tplc="EF6E17D6">
+      <w:start w:val="4"/>
+      <w:numFmt w:val="decimal"/>
+      <w:lvlText w:val="%1."/>
+      <w:lvlJc w:val="left"/>
+      <w:pPr>
+        <w:ind w:left="720" w:hanging="360"/>
+      </w:pPr>
+      <w:rPr>
+        <w:rFonts w:ascii="Calibri" w:hAnsi="Calibri" w:hint="default"/>
+      </w:rPr>
+    </w:lvl>
+    <w:lvl w:ilvl="1" w:tplc="C5C00DAA">
+      <w:start w:val="1"/>
+      <w:numFmt w:val="lowerLetter"/>
+      <w:lvlText w:val="%2."/>
+      <w:lvlJc w:val="left"/>
+      <w:pPr>
+        <w:ind w:left="1440" w:hanging="360"/>
+      </w:pPr>
+    </w:lvl>
+    <w:lvl w:ilvl="2" w:tplc="B31E2412">
+      <w:start w:val="1"/>
+      <w:numFmt w:val="lowerRoman"/>
+      <w:lvlText w:val="%3."/>
+      <w:lvlJc w:val="right"/>
+      <w:pPr>
+        <w:ind w:left="2160" w:hanging="180"/>
+      </w:pPr>
+    </w:lvl>
+    <w:lvl w:ilvl="3" w:tplc="1E1C618E">
+      <w:start w:val="1"/>
+      <w:numFmt w:val="decimal"/>
+      <w:lvlText w:val="%4."/>
+      <w:lvlJc w:val="left"/>
+      <w:pPr>
+        <w:ind w:left="2880" w:hanging="360"/>
+      </w:pPr>
+    </w:lvl>
+    <w:lvl w:ilvl="4" w:tplc="E2346ECC">
+      <w:start w:val="1"/>
+      <w:numFmt w:val="lowerLetter"/>
+      <w:lvlText w:val="%5."/>
+      <w:lvlJc w:val="left"/>
+      <w:pPr>
+        <w:ind w:left="3600" w:hanging="360"/>
+      </w:pPr>
+    </w:lvl>
+    <w:lvl w:ilvl="5" w:tplc="02BE780A">
+      <w:start w:val="1"/>
+      <w:numFmt w:val="lowerRoman"/>
+      <w:lvlText w:val="%6."/>
+      <w:lvlJc w:val="right"/>
+      <w:pPr>
+        <w:ind w:left="4320" w:hanging="180"/>
+      </w:pPr>
+    </w:lvl>
+    <w:lvl w:ilvl="6" w:tplc="8EAA873A">
+      <w:start w:val="1"/>
+      <w:numFmt w:val="decimal"/>
+      <w:lvlText w:val="%7."/>
+      <w:lvlJc w:val="left"/>
+      <w:pPr>
+        <w:ind w:left="5040" w:hanging="360"/>
+      </w:pPr>
+    </w:lvl>
+    <w:lvl w:ilvl="7" w:tplc="4D7849DC">
+      <w:start w:val="1"/>
+      <w:numFmt w:val="lowerLetter"/>
+      <w:lvlText w:val="%8."/>
+      <w:lvlJc w:val="left"/>
+      <w:pPr>
+        <w:ind w:left="5760" w:hanging="360"/>
+      </w:pPr>
+    </w:lvl>
+    <w:lvl w:ilvl="8" w:tplc="F0D0EFD4">
+      <w:start w:val="1"/>
+      <w:numFmt w:val="lowerRoman"/>
+      <w:lvlText w:val="%9."/>
+      <w:lvlJc w:val="right"/>
+      <w:pPr>
+        <w:ind w:left="6480" w:hanging="180"/>
+      </w:pPr>
+    </w:lvl>
+  </w:abstractNum>
+  <w:abstractNum w:abstractNumId="2" w15:restartNumberingAfterBreak="0">
+    <w:nsid w:val="1E200919"/>
+    <w:multiLevelType w:val="hybridMultilevel"/>
+    <w:tmpl w:val="7E0E49C2"/>
+    <w:lvl w:ilvl="0" w:tplc="FC40E688">
+      <w:start w:val="3"/>
+      <w:numFmt w:val="decimal"/>
+      <w:lvlText w:val="%1."/>
+      <w:lvlJc w:val="left"/>
+      <w:pPr>
+        <w:ind w:left="720" w:hanging="360"/>
+      </w:pPr>
+      <w:rPr>
+        <w:rFonts w:ascii="Calibri" w:hAnsi="Calibri" w:hint="default"/>
+      </w:rPr>
+    </w:lvl>
+    <w:lvl w:ilvl="1" w:tplc="95F6775E">
+      <w:start w:val="1"/>
+      <w:numFmt w:val="lowerLetter"/>
+      <w:lvlText w:val="%2."/>
+      <w:lvlJc w:val="left"/>
+      <w:pPr>
+        <w:ind w:left="1440" w:hanging="360"/>
+      </w:pPr>
+    </w:lvl>
+    <w:lvl w:ilvl="2" w:tplc="CAE0A790">
+      <w:start w:val="1"/>
+      <w:numFmt w:val="lowerRoman"/>
+      <w:lvlText w:val="%3."/>
+      <w:lvlJc w:val="right"/>
+      <w:pPr>
+        <w:ind w:left="2160" w:hanging="180"/>
+      </w:pPr>
+    </w:lvl>
+    <w:lvl w:ilvl="3" w:tplc="E392F196">
+      <w:start w:val="1"/>
+      <w:numFmt w:val="decimal"/>
+      <w:lvlText w:val="%4."/>
+      <w:lvlJc w:val="left"/>
+      <w:pPr>
+        <w:ind w:left="2880" w:hanging="360"/>
+      </w:pPr>
+    </w:lvl>
+    <w:lvl w:ilvl="4" w:tplc="AE1C1BE8">
+      <w:start w:val="1"/>
+      <w:numFmt w:val="lowerLetter"/>
+      <w:lvlText w:val="%5."/>
+      <w:lvlJc w:val="left"/>
+      <w:pPr>
+        <w:ind w:left="3600" w:hanging="360"/>
+      </w:pPr>
+    </w:lvl>
+    <w:lvl w:ilvl="5" w:tplc="DCBEF6EA">
+      <w:start w:val="1"/>
+      <w:numFmt w:val="lowerRoman"/>
+      <w:lvlText w:val="%6."/>
+      <w:lvlJc w:val="right"/>
+      <w:pPr>
+        <w:ind w:left="4320" w:hanging="180"/>
+      </w:pPr>
+    </w:lvl>
+    <w:lvl w:ilvl="6" w:tplc="375E9BF0">
+      <w:start w:val="1"/>
+      <w:numFmt w:val="decimal"/>
+      <w:lvlText w:val="%7."/>
+      <w:lvlJc w:val="left"/>
+      <w:pPr>
+        <w:ind w:left="5040" w:hanging="360"/>
+      </w:pPr>
+    </w:lvl>
+    <w:lvl w:ilvl="7" w:tplc="E3D4BE66">
+      <w:start w:val="1"/>
+      <w:numFmt w:val="lowerLetter"/>
+      <w:lvlText w:val="%8."/>
+      <w:lvlJc w:val="left"/>
+      <w:pPr>
+        <w:ind w:left="5760" w:hanging="360"/>
+      </w:pPr>
+    </w:lvl>
+    <w:lvl w:ilvl="8" w:tplc="F1004EA2">
+      <w:start w:val="1"/>
+      <w:numFmt w:val="lowerRoman"/>
+      <w:lvlText w:val="%9."/>
+      <w:lvlJc w:val="right"/>
+      <w:pPr>
+        <w:ind w:left="6480" w:hanging="180"/>
+      </w:pPr>
+    </w:lvl>
+  </w:abstractNum>
+  <w:abstractNum w:abstractNumId="3" w15:restartNumberingAfterBreak="0">
+    <w:nsid w:val="1EA4A9F6"/>
+    <w:multiLevelType w:val="hybridMultilevel"/>
+    <w:tmpl w:val="B3D44D82"/>
+    <w:lvl w:ilvl="0" w:tplc="0B589AD0">
+      <w:start w:val="1"/>
+      <w:numFmt w:val="decimal"/>
+      <w:lvlText w:val="%1."/>
+      <w:lvlJc w:val="left"/>
+      <w:pPr>
+        <w:ind w:left="720" w:hanging="360"/>
+      </w:pPr>
+    </w:lvl>
+    <w:lvl w:ilvl="1" w:tplc="B318335C">
+      <w:start w:val="1"/>
+      <w:numFmt w:val="lowerLetter"/>
+      <w:lvlText w:val="%2."/>
+      <w:lvlJc w:val="left"/>
+      <w:pPr>
+        <w:ind w:left="1440" w:hanging="360"/>
+      </w:pPr>
+    </w:lvl>
+    <w:lvl w:ilvl="2" w:tplc="AB068DBC">
+      <w:start w:val="1"/>
+      <w:numFmt w:val="lowerRoman"/>
+      <w:lvlText w:val="%3."/>
+      <w:lvlJc w:val="right"/>
+      <w:pPr>
+        <w:ind w:left="2160" w:hanging="180"/>
+      </w:pPr>
+    </w:lvl>
+    <w:lvl w:ilvl="3" w:tplc="CDDC294A">
+      <w:start w:val="1"/>
+      <w:numFmt w:val="decimal"/>
+      <w:lvlText w:val="%4."/>
+      <w:lvlJc w:val="left"/>
+      <w:pPr>
+        <w:ind w:left="2880" w:hanging="360"/>
+      </w:pPr>
+    </w:lvl>
+    <w:lvl w:ilvl="4" w:tplc="7D104284">
+      <w:start w:val="1"/>
+      <w:numFmt w:val="lowerLetter"/>
+      <w:lvlText w:val="%5."/>
+      <w:lvlJc w:val="left"/>
+      <w:pPr>
+        <w:ind w:left="3600" w:hanging="360"/>
+      </w:pPr>
+    </w:lvl>
+    <w:lvl w:ilvl="5" w:tplc="2AD8197C">
+      <w:start w:val="1"/>
+      <w:numFmt w:val="lowerRoman"/>
+      <w:lvlText w:val="%6."/>
+      <w:lvlJc w:val="right"/>
+      <w:pPr>
+        <w:ind w:left="4320" w:hanging="180"/>
+      </w:pPr>
+    </w:lvl>
+    <w:lvl w:ilvl="6" w:tplc="FFC0087E">
+      <w:start w:val="1"/>
+      <w:numFmt w:val="decimal"/>
+      <w:lvlText w:val="%7."/>
+      <w:lvlJc w:val="left"/>
+      <w:pPr>
+        <w:ind w:left="5040" w:hanging="360"/>
+      </w:pPr>
+    </w:lvl>
+    <w:lvl w:ilvl="7" w:tplc="199A8570">
+      <w:start w:val="1"/>
+      <w:numFmt w:val="lowerLetter"/>
+      <w:lvlText w:val="%8."/>
+      <w:lvlJc w:val="left"/>
+      <w:pPr>
+        <w:ind w:left="5760" w:hanging="360"/>
+      </w:pPr>
+    </w:lvl>
+    <w:lvl w:ilvl="8" w:tplc="79B81E1E">
+      <w:start w:val="1"/>
+      <w:numFmt w:val="lowerRoman"/>
+      <w:lvlText w:val="%9."/>
+      <w:lvlJc w:val="right"/>
+      <w:pPr>
+        <w:ind w:left="6480" w:hanging="180"/>
+      </w:pPr>
+    </w:lvl>
+  </w:abstractNum>
+  <w:abstractNum w:abstractNumId="4" w15:restartNumberingAfterBreak="0">
+    <w:nsid w:val="30DB3020"/>
+    <w:multiLevelType w:val="hybridMultilevel"/>
+    <w:tmpl w:val="DF624BE8"/>
+    <w:lvl w:ilvl="0" w:tplc="793C4E5A">
+      <w:start w:val="1"/>
+      <w:numFmt w:val="decimal"/>
+      <w:lvlText w:val="%1."/>
+      <w:lvlJc w:val="left"/>
+      <w:pPr>
+        <w:ind w:left="720" w:hanging="360"/>
+      </w:pPr>
+      <w:rPr>
+        <w:rFonts w:ascii="Calibri" w:hAnsi="Calibri" w:hint="default"/>
+      </w:rPr>
+    </w:lvl>
+    <w:lvl w:ilvl="1" w:tplc="3F4E1D10">
+      <w:start w:val="1"/>
+      <w:numFmt w:val="lowerLetter"/>
+      <w:lvlText w:val="%2."/>
+      <w:lvlJc w:val="left"/>
+      <w:pPr>
+        <w:ind w:left="1440" w:hanging="360"/>
+      </w:pPr>
+    </w:lvl>
+    <w:lvl w:ilvl="2" w:tplc="5B8EE91C">
+      <w:start w:val="1"/>
+      <w:numFmt w:val="lowerRoman"/>
+      <w:lvlText w:val="%3."/>
+      <w:lvlJc w:val="right"/>
+      <w:pPr>
+        <w:ind w:left="2160" w:hanging="180"/>
+      </w:pPr>
+    </w:lvl>
+    <w:lvl w:ilvl="3" w:tplc="540A8FC0">
+      <w:start w:val="1"/>
+      <w:numFmt w:val="decimal"/>
+      <w:lvlText w:val="%4."/>
+      <w:lvlJc w:val="left"/>
+      <w:pPr>
+        <w:ind w:left="2880" w:hanging="360"/>
+      </w:pPr>
+    </w:lvl>
+    <w:lvl w:ilvl="4" w:tplc="576097F0">
+      <w:start w:val="1"/>
+      <w:numFmt w:val="lowerLetter"/>
+      <w:lvlText w:val="%5."/>
+      <w:lvlJc w:val="left"/>
+      <w:pPr>
+        <w:ind w:left="3600" w:hanging="360"/>
+      </w:pPr>
+    </w:lvl>
+    <w:lvl w:ilvl="5" w:tplc="60586E1C">
+      <w:start w:val="1"/>
+      <w:numFmt w:val="lowerRoman"/>
+      <w:lvlText w:val="%6."/>
+      <w:lvlJc w:val="right"/>
+      <w:pPr>
+        <w:ind w:left="4320" w:hanging="180"/>
+      </w:pPr>
+    </w:lvl>
+    <w:lvl w:ilvl="6" w:tplc="8FAA17E8">
+      <w:start w:val="1"/>
+      <w:numFmt w:val="decimal"/>
+      <w:lvlText w:val="%7."/>
+      <w:lvlJc w:val="left"/>
+      <w:pPr>
+        <w:ind w:left="5040" w:hanging="360"/>
+      </w:pPr>
+    </w:lvl>
+    <w:lvl w:ilvl="7" w:tplc="845C4F22">
+      <w:start w:val="1"/>
+      <w:numFmt w:val="lowerLetter"/>
+      <w:lvlText w:val="%8."/>
+      <w:lvlJc w:val="left"/>
+      <w:pPr>
+        <w:ind w:left="5760" w:hanging="360"/>
+      </w:pPr>
+    </w:lvl>
+    <w:lvl w:ilvl="8" w:tplc="62AA7C1A">
+      <w:start w:val="1"/>
+      <w:numFmt w:val="lowerRoman"/>
+      <w:lvlText w:val="%9."/>
+      <w:lvlJc w:val="right"/>
+      <w:pPr>
+        <w:ind w:left="6480" w:hanging="180"/>
+      </w:pPr>
+    </w:lvl>
+  </w:abstractNum>
+  <w:abstractNum w:abstractNumId="5" w15:restartNumberingAfterBreak="0">
+    <w:nsid w:val="38A5CD3F"/>
+    <w:multiLevelType w:val="hybridMultilevel"/>
+    <w:tmpl w:val="8E920E60"/>
+    <w:lvl w:ilvl="0" w:tplc="B790A016">
+      <w:start w:val="1"/>
+      <w:numFmt w:val="decimal"/>
+      <w:lvlText w:val="%1."/>
+      <w:lvlJc w:val="left"/>
+      <w:pPr>
+        <w:ind w:left="720" w:hanging="360"/>
+      </w:pPr>
+    </w:lvl>
+    <w:lvl w:ilvl="1" w:tplc="E1B461E2">
+      <w:start w:val="1"/>
+      <w:numFmt w:val="lowerLetter"/>
+      <w:lvlText w:val="%2."/>
+      <w:lvlJc w:val="left"/>
+      <w:pPr>
+        <w:ind w:left="1440" w:hanging="360"/>
+      </w:pPr>
+    </w:lvl>
+    <w:lvl w:ilvl="2" w:tplc="8E0C06D6">
+      <w:start w:val="1"/>
+      <w:numFmt w:val="lowerRoman"/>
+      <w:lvlText w:val="%3."/>
+      <w:lvlJc w:val="right"/>
+      <w:pPr>
+        <w:ind w:left="2160" w:hanging="180"/>
+      </w:pPr>
+    </w:lvl>
+    <w:lvl w:ilvl="3" w:tplc="A2366B12">
+      <w:start w:val="1"/>
+      <w:numFmt w:val="decimal"/>
+      <w:lvlText w:val="%4."/>
+      <w:lvlJc w:val="left"/>
+      <w:pPr>
+        <w:ind w:left="2880" w:hanging="360"/>
+      </w:pPr>
+    </w:lvl>
+    <w:lvl w:ilvl="4" w:tplc="E7E2489C">
+      <w:start w:val="1"/>
+      <w:numFmt w:val="lowerLetter"/>
+      <w:lvlText w:val="%5."/>
+      <w:lvlJc w:val="left"/>
+      <w:pPr>
+        <w:ind w:left="3600" w:hanging="360"/>
+      </w:pPr>
+    </w:lvl>
+    <w:lvl w:ilvl="5" w:tplc="FA843EB6">
+      <w:start w:val="1"/>
+      <w:numFmt w:val="lowerRoman"/>
+      <w:lvlText w:val="%6."/>
+      <w:lvlJc w:val="right"/>
+      <w:pPr>
+        <w:ind w:left="4320" w:hanging="180"/>
+      </w:pPr>
+    </w:lvl>
+    <w:lvl w:ilvl="6" w:tplc="4A2039E4">
+      <w:start w:val="1"/>
+      <w:numFmt w:val="decimal"/>
+      <w:lvlText w:val="%7."/>
+      <w:lvlJc w:val="left"/>
+      <w:pPr>
+        <w:ind w:left="5040" w:hanging="360"/>
+      </w:pPr>
+    </w:lvl>
+    <w:lvl w:ilvl="7" w:tplc="4500A15C">
+      <w:start w:val="1"/>
+      <w:numFmt w:val="lowerLetter"/>
+      <w:lvlText w:val="%8."/>
+      <w:lvlJc w:val="left"/>
+      <w:pPr>
+        <w:ind w:left="5760" w:hanging="360"/>
+      </w:pPr>
+    </w:lvl>
+    <w:lvl w:ilvl="8" w:tplc="D9647892">
+      <w:start w:val="1"/>
+      <w:numFmt w:val="lowerRoman"/>
+      <w:lvlText w:val="%9."/>
+      <w:lvlJc w:val="right"/>
+      <w:pPr>
+        <w:ind w:left="6480" w:hanging="180"/>
+      </w:pPr>
+    </w:lvl>
+  </w:abstractNum>
+  <w:num w:numId="1" w16cid:durableId="1461877914">
+    <w:abstractNumId w:val="5"/>
+  </w:num>
+  <w:num w:numId="2" w16cid:durableId="117913230">
+    <w:abstractNumId w:val="3"/>
+  </w:num>
+  <w:num w:numId="3" w16cid:durableId="1873612189">
+    <w:abstractNumId w:val="1"/>
+  </w:num>
+  <w:num w:numId="4" w16cid:durableId="2009211418">
+    <w:abstractNumId w:val="2"/>
+  </w:num>
+  <w:num w:numId="5" w16cid:durableId="668293343">
+    <w:abstractNumId w:val="0"/>
+  </w:num>
+  <w:num w:numId="6" w16cid:durableId="1251112673">
+    <w:abstractNumId w:val="4"/>
+  </w:num>
+</w:numbering>
+</file>
+
 <file path=word/styles.xml><?xml version="1.0" encoding="utf-8"?>
-<w:styles xmlns:wp14="http://schemas.microsoft.com/office/word/2010/wordprocessingDrawing" xmlns:mc="http://schemas.openxmlformats.org/markup-compatibility/2006" xmlns:r="http://schemas.openxmlformats.org/officeDocument/2006/relationships" xmlns:w="http://schemas.openxmlformats.org/wordprocessingml/2006/main" xmlns:w14="http://schemas.microsoft.com/office/word/2010/wordml" xmlns:w15="http://schemas.microsoft.com/office/word/2012/wordml" mc:Ignorable="w14 w15 wp14">
+<w:styles xmlns:mc="http://schemas.openxmlformats.org/markup-compatibility/2006" xmlns:r="http://schemas.openxmlformats.org/officeDocument/2006/relationships" xmlns:w="http://schemas.openxmlformats.org/wordprocessingml/2006/main" xmlns:w14="http://schemas.microsoft.com/office/word/2010/wordml" xmlns:w15="http://schemas.microsoft.com/office/word/2012/wordml" xmlns:w16cex="http://schemas.microsoft.com/office/word/2018/wordml/cex" xmlns:w16cid="http://schemas.microsoft.com/office/word/2016/wordml/cid" xmlns:w16="http://schemas.microsoft.com/office/word/2018/wordml" xmlns:w16sdtdh="http://schemas.microsoft.com/office/word/2020/wordml/sdtdatahash" xmlns:w16se="http://schemas.microsoft.com/office/word/2015/wordml/symex" mc:Ignorable="w14 w15 w16se w16cid w16 w16cex w16sdtdh">
   <w:docDefaults>
     <w:rPrDefault>
       <w:rPr>
-        <w:rFonts w:asciiTheme="minorHAnsi" w:hAnsiTheme="minorHAnsi" w:eastAsiaTheme="minorHAnsi" w:cstheme="minorBidi"/>
+        <w:rFonts w:asciiTheme="minorHAnsi" w:eastAsiaTheme="minorHAnsi" w:hAnsiTheme="minorHAnsi" w:cstheme="minorBidi"/>
         <w:sz w:val="22"/>
         <w:szCs w:val="22"/>
         <w:lang w:val="en-US" w:eastAsia="en-US" w:bidi="ar-SA"/>
@@ -33,17 +1604,17 @@
       </w:pPr>
     </w:pPrDefault>
   </w:docDefaults>
-  <w:latentStyles w:defLockedState="0" w:defUIPriority="99" w:defSemiHidden="0" w:defUnhideWhenUsed="0" w:defQFormat="0" w:count="371">
+  <w:latentStyles w:defLockedState="0" w:defUIPriority="99" w:defSemiHidden="0" w:defUnhideWhenUsed="0" w:defQFormat="0" w:count="376">
     <w:lsdException w:name="Normal" w:uiPriority="0" w:qFormat="1"/>
     <w:lsdException w:name="heading 1" w:uiPriority="9" w:qFormat="1"/>
-    <w:lsdException w:name="heading 2" w:uiPriority="9" w:semiHidden="1" w:unhideWhenUsed="1" w:qFormat="1"/>
-    <w:lsdException w:name="heading 3" w:uiPriority="9" w:semiHidden="1" w:unhideWhenUsed="1" w:qFormat="1"/>
-    <w:lsdException w:name="heading 4" w:uiPriority="9" w:semiHidden="1" w:unhideWhenUsed="1" w:qFormat="1"/>
-    <w:lsdException w:name="heading 5" w:uiPriority="9" w:semiHidden="1" w:unhideWhenUsed="1" w:qFormat="1"/>
-    <w:lsdException w:name="heading 6" w:uiPriority="9" w:semiHidden="1" w:unhideWhenUsed="1" w:qFormat="1"/>
-    <w:lsdException w:name="heading 7" w:uiPriority="9" w:semiHidden="1" w:unhideWhenUsed="1" w:qFormat="1"/>
-    <w:lsdException w:name="heading 8" w:uiPriority="9" w:semiHidden="1" w:unhideWhenUsed="1" w:qFormat="1"/>
-    <w:lsdException w:name="heading 9" w:uiPriority="9" w:semiHidden="1" w:unhideWhenUsed="1" w:qFormat="1"/>
+    <w:lsdException w:name="heading 2" w:semiHidden="1" w:uiPriority="9" w:unhideWhenUsed="1" w:qFormat="1"/>
+    <w:lsdException w:name="heading 3" w:semiHidden="1" w:uiPriority="9" w:unhideWhenUsed="1" w:qFormat="1"/>
+    <w:lsdException w:name="heading 4" w:semiHidden="1" w:uiPriority="9" w:unhideWhenUsed="1" w:qFormat="1"/>
+    <w:lsdException w:name="heading 5" w:semiHidden="1" w:uiPriority="9" w:unhideWhenUsed="1" w:qFormat="1"/>
+    <w:lsdException w:name="heading 6" w:semiHidden="1" w:uiPriority="9" w:unhideWhenUsed="1" w:qFormat="1"/>
+    <w:lsdException w:name="heading 7" w:semiHidden="1" w:uiPriority="9" w:unhideWhenUsed="1" w:qFormat="1"/>
+    <w:lsdException w:name="heading 8" w:semiHidden="1" w:uiPriority="9" w:unhideWhenUsed="1" w:qFormat="1"/>
+    <w:lsdException w:name="heading 9" w:semiHidden="1" w:uiPriority="9" w:unhideWhenUsed="1" w:qFormat="1"/>
     <w:lsdException w:name="index 1" w:semiHidden="1" w:unhideWhenUsed="1"/>
     <w:lsdException w:name="index 2" w:semiHidden="1" w:unhideWhenUsed="1"/>
     <w:lsdException w:name="index 3" w:semiHidden="1" w:unhideWhenUsed="1"/>
@@ -53,22 +1624,22 @@
     <w:lsdException w:name="index 7" w:semiHidden="1" w:unhideWhenUsed="1"/>
     <w:lsdException w:name="index 8" w:semiHidden="1" w:unhideWhenUsed="1"/>
     <w:lsdException w:name="index 9" w:semiHidden="1" w:unhideWhenUsed="1"/>
-    <w:lsdException w:name="toc 1" w:uiPriority="39" w:semiHidden="1" w:unhideWhenUsed="1"/>
-    <w:lsdException w:name="toc 2" w:uiPriority="39" w:semiHidden="1" w:unhideWhenUsed="1"/>
-    <w:lsdException w:name="toc 3" w:uiPriority="39" w:semiHidden="1" w:unhideWhenUsed="1"/>
-    <w:lsdException w:name="toc 4" w:uiPriority="39" w:semiHidden="1" w:unhideWhenUsed="1"/>
-    <w:lsdException w:name="toc 5" w:uiPriority="39" w:semiHidden="1" w:unhideWhenUsed="1"/>
-    <w:lsdException w:name="toc 6" w:uiPriority="39" w:semiHidden="1" w:unhideWhenUsed="1"/>
-    <w:lsdException w:name="toc 7" w:uiPriority="39" w:semiHidden="1" w:unhideWhenUsed="1"/>
-    <w:lsdException w:name="toc 8" w:uiPriority="39" w:semiHidden="1" w:unhideWhenUsed="1"/>
-    <w:lsdException w:name="toc 9" w:uiPriority="39" w:semiHidden="1" w:unhideWhenUsed="1"/>
+    <w:lsdException w:name="toc 1" w:semiHidden="1" w:uiPriority="39" w:unhideWhenUsed="1"/>
+    <w:lsdException w:name="toc 2" w:semiHidden="1" w:uiPriority="39" w:unhideWhenUsed="1"/>
+    <w:lsdException w:name="toc 3" w:semiHidden="1" w:uiPriority="39" w:unhideWhenUsed="1"/>
+    <w:lsdException w:name="toc 4" w:semiHidden="1" w:uiPriority="39" w:unhideWhenUsed="1"/>
+    <w:lsdException w:name="toc 5" w:semiHidden="1" w:uiPriority="39" w:unhideWhenUsed="1"/>
+    <w:lsdException w:name="toc 6" w:semiHidden="1" w:uiPriority="39" w:unhideWhenUsed="1"/>
+    <w:lsdException w:name="toc 7" w:semiHidden="1" w:uiPriority="39" w:unhideWhenUsed="1"/>
+    <w:lsdException w:name="toc 8" w:semiHidden="1" w:uiPriority="39" w:unhideWhenUsed="1"/>
+    <w:lsdException w:name="toc 9" w:semiHidden="1" w:uiPriority="39" w:unhideWhenUsed="1"/>
     <w:lsdException w:name="Normal Indent" w:semiHidden="1" w:unhideWhenUsed="1"/>
     <w:lsdException w:name="footnote text" w:semiHidden="1" w:unhideWhenUsed="1"/>
     <w:lsdException w:name="annotation text" w:semiHidden="1" w:unhideWhenUsed="1"/>
     <w:lsdException w:name="header" w:semiHidden="1" w:unhideWhenUsed="1"/>
     <w:lsdException w:name="footer" w:semiHidden="1" w:unhideWhenUsed="1"/>
     <w:lsdException w:name="index heading" w:semiHidden="1" w:unhideWhenUsed="1"/>
-    <w:lsdException w:name="caption" w:uiPriority="35" w:semiHidden="1" w:unhideWhenUsed="1" w:qFormat="1"/>
+    <w:lsdException w:name="caption" w:semiHidden="1" w:uiPriority="35" w:unhideWhenUsed="1" w:qFormat="1"/>
     <w:lsdException w:name="table of figures" w:semiHidden="1" w:unhideWhenUsed="1"/>
     <w:lsdException w:name="envelope address" w:semiHidden="1" w:unhideWhenUsed="1"/>
     <w:lsdException w:name="envelope return" w:semiHidden="1" w:unhideWhenUsed="1"/>
@@ -99,7 +1670,7 @@
     <w:lsdException w:name="Title" w:uiPriority="10" w:qFormat="1"/>
     <w:lsdException w:name="Closing" w:semiHidden="1" w:unhideWhenUsed="1"/>
     <w:lsdException w:name="Signature" w:semiHidden="1" w:unhideWhenUsed="1"/>
-    <w:lsdException w:name="Default Paragraph Font" w:uiPriority="1" w:semiHidden="1" w:unhideWhenUsed="1"/>
+    <w:lsdException w:name="Default Paragraph Font" w:semiHidden="1" w:uiPriority="1" w:unhideWhenUsed="1"/>
     <w:lsdException w:name="Body Text" w:semiHidden="1" w:unhideWhenUsed="1"/>
     <w:lsdException w:name="Body Text Indent" w:semiHidden="1" w:unhideWhenUsed="1"/>
     <w:lsdException w:name="List Continue" w:semiHidden="1" w:unhideWhenUsed="1"/>
@@ -139,7 +1710,6 @@
     <w:lsdException w:name="HTML Sample" w:semiHidden="1" w:unhideWhenUsed="1"/>
     <w:lsdException w:name="HTML Typewriter" w:semiHidden="1" w:unhideWhenUsed="1"/>
     <w:lsdException w:name="HTML Variable" w:semiHidden="1" w:unhideWhenUsed="1"/>
-    <w:lsdException w:name="Normal Table" w:semiHidden="1" w:unhideWhenUsed="1"/>
     <w:lsdException w:name="annotation subject" w:semiHidden="1" w:unhideWhenUsed="1"/>
     <w:lsdException w:name="No List" w:semiHidden="1" w:unhideWhenUsed="1"/>
     <w:lsdException w:name="Outline List 1" w:semiHidden="1" w:unhideWhenUsed="1"/>
@@ -182,11 +1752,8 @@
     <w:lsdException w:name="Table Contemporary" w:semiHidden="1" w:unhideWhenUsed="1"/>
     <w:lsdException w:name="Table Elegant" w:semiHidden="1" w:unhideWhenUsed="1"/>
     <w:lsdException w:name="Table Professional" w:semiHidden="1" w:unhideWhenUsed="1"/>
-    <w:lsdException w:name="Table Subtle 1" w:semiHidden="1" w:unhideWhenUsed="1"/>
     <w:lsdException w:name="Table Subtle 2" w:semiHidden="1" w:unhideWhenUsed="1"/>
     <w:lsdException w:name="Table Web 1" w:semiHidden="1" w:unhideWhenUsed="1"/>
-    <w:lsdException w:name="Table Web 2" w:semiHidden="1" w:unhideWhenUsed="1"/>
-    <w:lsdException w:name="Table Web 3" w:semiHidden="1" w:unhideWhenUsed="1"/>
     <w:lsdException w:name="Balloon Text" w:semiHidden="1" w:unhideWhenUsed="1"/>
     <w:lsdException w:name="Table Grid" w:uiPriority="39"/>
     <w:lsdException w:name="Table Theme" w:semiHidden="1" w:unhideWhenUsed="1"/>
@@ -299,8 +1866,8 @@
     <w:lsdException w:name="Subtle Reference" w:uiPriority="31" w:qFormat="1"/>
     <w:lsdException w:name="Intense Reference" w:uiPriority="32" w:qFormat="1"/>
     <w:lsdException w:name="Book Title" w:uiPriority="33" w:qFormat="1"/>
-    <w:lsdException w:name="Bibliography" w:uiPriority="37" w:semiHidden="1" w:unhideWhenUsed="1"/>
-    <w:lsdException w:name="TOC Heading" w:uiPriority="39" w:semiHidden="1" w:unhideWhenUsed="1" w:qFormat="1"/>
+    <w:lsdException w:name="Bibliography" w:semiHidden="1" w:uiPriority="37" w:unhideWhenUsed="1"/>
+    <w:lsdException w:name="TOC Heading" w:semiHidden="1" w:uiPriority="39" w:unhideWhenUsed="1" w:qFormat="1"/>
     <w:lsdException w:name="Plain Table 1" w:uiPriority="41"/>
     <w:lsdException w:name="Plain Table 2" w:uiPriority="42"/>
     <w:lsdException w:name="Plain Table 3" w:uiPriority="43"/>
@@ -405,18 +1972,222 @@
     <w:lsdException w:name="List Table 5 Dark Accent 6" w:uiPriority="50"/>
     <w:lsdException w:name="List Table 6 Colorful Accent 6" w:uiPriority="51"/>
     <w:lsdException w:name="List Table 7 Colorful Accent 6" w:uiPriority="52"/>
+    <w:lsdException w:name="Mention" w:semiHidden="1" w:unhideWhenUsed="1"/>
+    <w:lsdException w:name="Smart Hyperlink" w:semiHidden="1" w:unhideWhenUsed="1"/>
+    <w:lsdException w:name="Hashtag" w:semiHidden="1" w:unhideWhenUsed="1"/>
+    <w:lsdException w:name="Unresolved Mention" w:semiHidden="1" w:unhideWhenUsed="1"/>
+    <w:lsdException w:name="Smart Link" w:semiHidden="1" w:unhideWhenUsed="1"/>
   </w:latentStyles>
-  <w:style w:type="paragraph" w:styleId="Normal" w:default="1">
+  <w:style w:type="paragraph" w:default="1" w:styleId="Normal">
     <w:name w:val="Normal"/>
     <w:qFormat/>
-  </w:style>
-  <w:style w:type="character" w:styleId="DefaultParagraphFont" w:default="1">
+    <w:rsid w:val="703E1344"/>
+    <w:rPr>
+      <w:noProof/>
+    </w:rPr>
+  </w:style>
+  <w:style w:type="paragraph" w:styleId="Heading1">
+    <w:name w:val="heading 1"/>
+    <w:basedOn w:val="Normal"/>
+    <w:next w:val="Normal"/>
+    <w:link w:val="Heading1Char"/>
+    <w:uiPriority w:val="9"/>
+    <w:qFormat/>
+    <w:rsid w:val="703E1344"/>
+    <w:pPr>
+      <w:keepNext/>
+      <w:keepLines/>
+      <w:spacing w:before="240" w:after="0"/>
+      <w:outlineLvl w:val="0"/>
+    </w:pPr>
+    <w:rPr>
+      <w:rFonts w:asciiTheme="majorHAnsi" w:eastAsiaTheme="majorEastAsia" w:hAnsiTheme="majorHAnsi" w:cstheme="majorBidi"/>
+      <w:color w:val="2F5496" w:themeColor="accent1" w:themeShade="BF"/>
+      <w:sz w:val="32"/>
+      <w:szCs w:val="32"/>
+    </w:rPr>
+  </w:style>
+  <w:style w:type="paragraph" w:styleId="Heading2">
+    <w:name w:val="heading 2"/>
+    <w:basedOn w:val="Normal"/>
+    <w:next w:val="Normal"/>
+    <w:link w:val="Heading2Char"/>
+    <w:uiPriority w:val="9"/>
+    <w:unhideWhenUsed/>
+    <w:qFormat/>
+    <w:rsid w:val="703E1344"/>
+    <w:pPr>
+      <w:keepNext/>
+      <w:keepLines/>
+      <w:spacing w:before="40" w:after="0"/>
+      <w:outlineLvl w:val="1"/>
+    </w:pPr>
+    <w:rPr>
+      <w:rFonts w:asciiTheme="majorHAnsi" w:eastAsiaTheme="majorEastAsia" w:hAnsiTheme="majorHAnsi" w:cstheme="majorBidi"/>
+      <w:color w:val="2F5496" w:themeColor="accent1" w:themeShade="BF"/>
+      <w:sz w:val="26"/>
+      <w:szCs w:val="26"/>
+    </w:rPr>
+  </w:style>
+  <w:style w:type="paragraph" w:styleId="Heading3">
+    <w:name w:val="heading 3"/>
+    <w:basedOn w:val="Normal"/>
+    <w:next w:val="Normal"/>
+    <w:link w:val="Heading3Char"/>
+    <w:uiPriority w:val="9"/>
+    <w:unhideWhenUsed/>
+    <w:qFormat/>
+    <w:rsid w:val="703E1344"/>
+    <w:pPr>
+      <w:keepNext/>
+      <w:keepLines/>
+      <w:spacing w:before="40" w:after="0"/>
+      <w:outlineLvl w:val="2"/>
+    </w:pPr>
+    <w:rPr>
+      <w:rFonts w:asciiTheme="majorHAnsi" w:eastAsiaTheme="majorEastAsia" w:hAnsiTheme="majorHAnsi" w:cstheme="majorBidi"/>
+      <w:color w:val="1F3763"/>
+      <w:sz w:val="24"/>
+      <w:szCs w:val="24"/>
+    </w:rPr>
+  </w:style>
+  <w:style w:type="paragraph" w:styleId="Heading4">
+    <w:name w:val="heading 4"/>
+    <w:basedOn w:val="Normal"/>
+    <w:next w:val="Normal"/>
+    <w:link w:val="Heading4Char"/>
+    <w:uiPriority w:val="9"/>
+    <w:unhideWhenUsed/>
+    <w:qFormat/>
+    <w:rsid w:val="703E1344"/>
+    <w:pPr>
+      <w:keepNext/>
+      <w:keepLines/>
+      <w:spacing w:before="40" w:after="0"/>
+      <w:outlineLvl w:val="3"/>
+    </w:pPr>
+    <w:rPr>
+      <w:rFonts w:asciiTheme="majorHAnsi" w:eastAsiaTheme="majorEastAsia" w:hAnsiTheme="majorHAnsi" w:cstheme="majorBidi"/>
+      <w:i/>
+      <w:iCs/>
+      <w:color w:val="2F5496" w:themeColor="accent1" w:themeShade="BF"/>
+    </w:rPr>
+  </w:style>
+  <w:style w:type="paragraph" w:styleId="Heading5">
+    <w:name w:val="heading 5"/>
+    <w:basedOn w:val="Normal"/>
+    <w:next w:val="Normal"/>
+    <w:link w:val="Heading5Char"/>
+    <w:uiPriority w:val="9"/>
+    <w:unhideWhenUsed/>
+    <w:qFormat/>
+    <w:rsid w:val="703E1344"/>
+    <w:pPr>
+      <w:keepNext/>
+      <w:keepLines/>
+      <w:spacing w:before="40" w:after="0"/>
+      <w:outlineLvl w:val="4"/>
+    </w:pPr>
+    <w:rPr>
+      <w:rFonts w:asciiTheme="majorHAnsi" w:eastAsiaTheme="majorEastAsia" w:hAnsiTheme="majorHAnsi" w:cstheme="majorBidi"/>
+      <w:color w:val="2F5496" w:themeColor="accent1" w:themeShade="BF"/>
+    </w:rPr>
+  </w:style>
+  <w:style w:type="paragraph" w:styleId="Heading6">
+    <w:name w:val="heading 6"/>
+    <w:basedOn w:val="Normal"/>
+    <w:next w:val="Normal"/>
+    <w:link w:val="Heading6Char"/>
+    <w:uiPriority w:val="9"/>
+    <w:unhideWhenUsed/>
+    <w:qFormat/>
+    <w:rsid w:val="703E1344"/>
+    <w:pPr>
+      <w:keepNext/>
+      <w:keepLines/>
+      <w:spacing w:before="40" w:after="0"/>
+      <w:outlineLvl w:val="5"/>
+    </w:pPr>
+    <w:rPr>
+      <w:rFonts w:asciiTheme="majorHAnsi" w:eastAsiaTheme="majorEastAsia" w:hAnsiTheme="majorHAnsi" w:cstheme="majorBidi"/>
+      <w:color w:val="1F3763"/>
+    </w:rPr>
+  </w:style>
+  <w:style w:type="paragraph" w:styleId="Heading7">
+    <w:name w:val="heading 7"/>
+    <w:basedOn w:val="Normal"/>
+    <w:next w:val="Normal"/>
+    <w:link w:val="Heading7Char"/>
+    <w:uiPriority w:val="9"/>
+    <w:unhideWhenUsed/>
+    <w:qFormat/>
+    <w:rsid w:val="703E1344"/>
+    <w:pPr>
+      <w:keepNext/>
+      <w:keepLines/>
+      <w:spacing w:before="40" w:after="0"/>
+      <w:outlineLvl w:val="6"/>
+    </w:pPr>
+    <w:rPr>
+      <w:rFonts w:asciiTheme="majorHAnsi" w:eastAsiaTheme="majorEastAsia" w:hAnsiTheme="majorHAnsi" w:cstheme="majorBidi"/>
+      <w:i/>
+      <w:iCs/>
+      <w:color w:val="1F3763"/>
+    </w:rPr>
+  </w:style>
+  <w:style w:type="paragraph" w:styleId="Heading8">
+    <w:name w:val="heading 8"/>
+    <w:basedOn w:val="Normal"/>
+    <w:next w:val="Normal"/>
+    <w:link w:val="Heading8Char"/>
+    <w:uiPriority w:val="9"/>
+    <w:unhideWhenUsed/>
+    <w:qFormat/>
+    <w:rsid w:val="703E1344"/>
+    <w:pPr>
+      <w:keepNext/>
+      <w:keepLines/>
+      <w:spacing w:before="40" w:after="0"/>
+      <w:outlineLvl w:val="7"/>
+    </w:pPr>
+    <w:rPr>
+      <w:rFonts w:asciiTheme="majorHAnsi" w:eastAsiaTheme="majorEastAsia" w:hAnsiTheme="majorHAnsi" w:cstheme="majorBidi"/>
+      <w:color w:val="272727"/>
+      <w:sz w:val="21"/>
+      <w:szCs w:val="21"/>
+    </w:rPr>
+  </w:style>
+  <w:style w:type="paragraph" w:styleId="Heading9">
+    <w:name w:val="heading 9"/>
+    <w:basedOn w:val="Normal"/>
+    <w:next w:val="Normal"/>
+    <w:link w:val="Heading9Char"/>
+    <w:uiPriority w:val="9"/>
+    <w:unhideWhenUsed/>
+    <w:qFormat/>
+    <w:rsid w:val="703E1344"/>
+    <w:pPr>
+      <w:keepNext/>
+      <w:keepLines/>
+      <w:spacing w:before="40" w:after="0"/>
+      <w:outlineLvl w:val="8"/>
+    </w:pPr>
+    <w:rPr>
+      <w:rFonts w:asciiTheme="majorHAnsi" w:eastAsiaTheme="majorEastAsia" w:hAnsiTheme="majorHAnsi" w:cstheme="majorBidi"/>
+      <w:i/>
+      <w:iCs/>
+      <w:color w:val="272727"/>
+      <w:sz w:val="21"/>
+      <w:szCs w:val="21"/>
+    </w:rPr>
+  </w:style>
+  <w:style w:type="character" w:default="1" w:styleId="DefaultParagraphFont">
     <w:name w:val="Default Paragraph Font"/>
     <w:uiPriority w:val="1"/>
     <w:semiHidden/>
     <w:unhideWhenUsed/>
   </w:style>
-  <w:style w:type="table" w:styleId="TableNormal" w:default="1">
+  <w:style w:type="table" w:default="1" w:styleId="TableNormal">
     <w:name w:val="Normal Table"/>
     <w:uiPriority w:val="99"/>
     <w:semiHidden/>
@@ -431,11 +2202,527 @@
       </w:tblCellMar>
     </w:tblPr>
   </w:style>
-  <w:style w:type="numbering" w:styleId="NoList" w:default="1">
+  <w:style w:type="numbering" w:default="1" w:styleId="NoList">
     <w:name w:val="No List"/>
     <w:uiPriority w:val="99"/>
     <w:semiHidden/>
     <w:unhideWhenUsed/>
+  </w:style>
+  <w:style w:type="paragraph" w:styleId="Title">
+    <w:name w:val="Title"/>
+    <w:basedOn w:val="Normal"/>
+    <w:next w:val="Normal"/>
+    <w:link w:val="TitleChar"/>
+    <w:uiPriority w:val="10"/>
+    <w:qFormat/>
+    <w:rsid w:val="703E1344"/>
+    <w:pPr>
+      <w:spacing w:after="0"/>
+      <w:contextualSpacing/>
+    </w:pPr>
+    <w:rPr>
+      <w:rFonts w:asciiTheme="majorHAnsi" w:eastAsiaTheme="majorEastAsia" w:hAnsiTheme="majorHAnsi" w:cstheme="majorBidi"/>
+      <w:sz w:val="56"/>
+      <w:szCs w:val="56"/>
+    </w:rPr>
+  </w:style>
+  <w:style w:type="paragraph" w:styleId="Subtitle">
+    <w:name w:val="Subtitle"/>
+    <w:basedOn w:val="Normal"/>
+    <w:next w:val="Normal"/>
+    <w:link w:val="SubtitleChar"/>
+    <w:uiPriority w:val="11"/>
+    <w:qFormat/>
+    <w:rsid w:val="703E1344"/>
+    <w:rPr>
+      <w:rFonts w:eastAsiaTheme="minorEastAsia"/>
+      <w:color w:val="5A5A5A"/>
+    </w:rPr>
+  </w:style>
+  <w:style w:type="paragraph" w:styleId="Quote">
+    <w:name w:val="Quote"/>
+    <w:basedOn w:val="Normal"/>
+    <w:next w:val="Normal"/>
+    <w:link w:val="QuoteChar"/>
+    <w:uiPriority w:val="29"/>
+    <w:qFormat/>
+    <w:rsid w:val="703E1344"/>
+    <w:pPr>
+      <w:spacing w:before="200"/>
+      <w:ind w:left="864" w:right="864"/>
+      <w:jc w:val="center"/>
+    </w:pPr>
+    <w:rPr>
+      <w:i/>
+      <w:iCs/>
+      <w:color w:val="404040" w:themeColor="text1" w:themeTint="BF"/>
+    </w:rPr>
+  </w:style>
+  <w:style w:type="paragraph" w:styleId="IntenseQuote">
+    <w:name w:val="Intense Quote"/>
+    <w:basedOn w:val="Normal"/>
+    <w:next w:val="Normal"/>
+    <w:link w:val="IntenseQuoteChar"/>
+    <w:uiPriority w:val="30"/>
+    <w:qFormat/>
+    <w:rsid w:val="703E1344"/>
+    <w:pPr>
+      <w:spacing w:before="360" w:after="360"/>
+      <w:ind w:left="864" w:right="864"/>
+      <w:jc w:val="center"/>
+    </w:pPr>
+    <w:rPr>
+      <w:i/>
+      <w:iCs/>
+      <w:color w:val="4472C4" w:themeColor="accent1"/>
+    </w:rPr>
+  </w:style>
+  <w:style w:type="paragraph" w:styleId="ListParagraph">
+    <w:name w:val="List Paragraph"/>
+    <w:basedOn w:val="Normal"/>
+    <w:uiPriority w:val="34"/>
+    <w:qFormat/>
+    <w:rsid w:val="703E1344"/>
+    <w:pPr>
+      <w:ind w:left="720"/>
+      <w:contextualSpacing/>
+    </w:pPr>
+  </w:style>
+  <w:style w:type="character" w:customStyle="1" w:styleId="Heading1Char">
+    <w:name w:val="Heading 1 Char"/>
+    <w:basedOn w:val="DefaultParagraphFont"/>
+    <w:link w:val="Heading1"/>
+    <w:uiPriority w:val="9"/>
+    <w:rsid w:val="703E1344"/>
+    <w:rPr>
+      <w:rFonts w:asciiTheme="majorHAnsi" w:eastAsiaTheme="majorEastAsia" w:hAnsiTheme="majorHAnsi" w:cstheme="majorBidi"/>
+      <w:noProof/>
+      <w:color w:val="2F5496" w:themeColor="accent1" w:themeShade="BF"/>
+      <w:sz w:val="32"/>
+      <w:szCs w:val="32"/>
+      <w:lang w:val="en-US"/>
+    </w:rPr>
+  </w:style>
+  <w:style w:type="character" w:customStyle="1" w:styleId="Heading2Char">
+    <w:name w:val="Heading 2 Char"/>
+    <w:basedOn w:val="DefaultParagraphFont"/>
+    <w:link w:val="Heading2"/>
+    <w:uiPriority w:val="9"/>
+    <w:rsid w:val="703E1344"/>
+    <w:rPr>
+      <w:rFonts w:asciiTheme="majorHAnsi" w:eastAsiaTheme="majorEastAsia" w:hAnsiTheme="majorHAnsi" w:cstheme="majorBidi"/>
+      <w:noProof/>
+      <w:color w:val="2F5496" w:themeColor="accent1" w:themeShade="BF"/>
+      <w:sz w:val="26"/>
+      <w:szCs w:val="26"/>
+      <w:lang w:val="en-US"/>
+    </w:rPr>
+  </w:style>
+  <w:style w:type="character" w:customStyle="1" w:styleId="Heading3Char">
+    <w:name w:val="Heading 3 Char"/>
+    <w:basedOn w:val="DefaultParagraphFont"/>
+    <w:link w:val="Heading3"/>
+    <w:uiPriority w:val="9"/>
+    <w:rsid w:val="703E1344"/>
+    <w:rPr>
+      <w:rFonts w:asciiTheme="majorHAnsi" w:eastAsiaTheme="majorEastAsia" w:hAnsiTheme="majorHAnsi" w:cstheme="majorBidi"/>
+      <w:noProof/>
+      <w:color w:val="1F3763"/>
+      <w:sz w:val="24"/>
+      <w:szCs w:val="24"/>
+      <w:lang w:val="en-US"/>
+    </w:rPr>
+  </w:style>
+  <w:style w:type="character" w:customStyle="1" w:styleId="Heading4Char">
+    <w:name w:val="Heading 4 Char"/>
+    <w:basedOn w:val="DefaultParagraphFont"/>
+    <w:link w:val="Heading4"/>
+    <w:uiPriority w:val="9"/>
+    <w:rsid w:val="703E1344"/>
+    <w:rPr>
+      <w:rFonts w:asciiTheme="majorHAnsi" w:eastAsiaTheme="majorEastAsia" w:hAnsiTheme="majorHAnsi" w:cstheme="majorBidi"/>
+      <w:i/>
+      <w:iCs/>
+      <w:noProof/>
+      <w:color w:val="2F5496" w:themeColor="accent1" w:themeShade="BF"/>
+      <w:lang w:val="en-US"/>
+    </w:rPr>
+  </w:style>
+  <w:style w:type="character" w:customStyle="1" w:styleId="Heading5Char">
+    <w:name w:val="Heading 5 Char"/>
+    <w:basedOn w:val="DefaultParagraphFont"/>
+    <w:link w:val="Heading5"/>
+    <w:uiPriority w:val="9"/>
+    <w:rsid w:val="703E1344"/>
+    <w:rPr>
+      <w:rFonts w:asciiTheme="majorHAnsi" w:eastAsiaTheme="majorEastAsia" w:hAnsiTheme="majorHAnsi" w:cstheme="majorBidi"/>
+      <w:noProof/>
+      <w:color w:val="2F5496" w:themeColor="accent1" w:themeShade="BF"/>
+      <w:lang w:val="en-US"/>
+    </w:rPr>
+  </w:style>
+  <w:style w:type="character" w:customStyle="1" w:styleId="Heading6Char">
+    <w:name w:val="Heading 6 Char"/>
+    <w:basedOn w:val="DefaultParagraphFont"/>
+    <w:link w:val="Heading6"/>
+    <w:uiPriority w:val="9"/>
+    <w:rsid w:val="703E1344"/>
+    <w:rPr>
+      <w:rFonts w:asciiTheme="majorHAnsi" w:eastAsiaTheme="majorEastAsia" w:hAnsiTheme="majorHAnsi" w:cstheme="majorBidi"/>
+      <w:noProof/>
+      <w:color w:val="1F3763"/>
+      <w:lang w:val="en-US"/>
+    </w:rPr>
+  </w:style>
+  <w:style w:type="character" w:customStyle="1" w:styleId="Heading7Char">
+    <w:name w:val="Heading 7 Char"/>
+    <w:basedOn w:val="DefaultParagraphFont"/>
+    <w:link w:val="Heading7"/>
+    <w:uiPriority w:val="9"/>
+    <w:rsid w:val="703E1344"/>
+    <w:rPr>
+      <w:rFonts w:asciiTheme="majorHAnsi" w:eastAsiaTheme="majorEastAsia" w:hAnsiTheme="majorHAnsi" w:cstheme="majorBidi"/>
+      <w:i/>
+      <w:iCs/>
+      <w:noProof/>
+      <w:color w:val="1F3763"/>
+      <w:lang w:val="en-US"/>
+    </w:rPr>
+  </w:style>
+  <w:style w:type="character" w:customStyle="1" w:styleId="Heading8Char">
+    <w:name w:val="Heading 8 Char"/>
+    <w:basedOn w:val="DefaultParagraphFont"/>
+    <w:link w:val="Heading8"/>
+    <w:uiPriority w:val="9"/>
+    <w:rsid w:val="703E1344"/>
+    <w:rPr>
+      <w:rFonts w:asciiTheme="majorHAnsi" w:eastAsiaTheme="majorEastAsia" w:hAnsiTheme="majorHAnsi" w:cstheme="majorBidi"/>
+      <w:noProof/>
+      <w:color w:val="272727"/>
+      <w:sz w:val="21"/>
+      <w:szCs w:val="21"/>
+      <w:lang w:val="en-US"/>
+    </w:rPr>
+  </w:style>
+  <w:style w:type="character" w:customStyle="1" w:styleId="Heading9Char">
+    <w:name w:val="Heading 9 Char"/>
+    <w:basedOn w:val="DefaultParagraphFont"/>
+    <w:link w:val="Heading9"/>
+    <w:uiPriority w:val="9"/>
+    <w:rsid w:val="703E1344"/>
+    <w:rPr>
+      <w:rFonts w:asciiTheme="majorHAnsi" w:eastAsiaTheme="majorEastAsia" w:hAnsiTheme="majorHAnsi" w:cstheme="majorBidi"/>
+      <w:i/>
+      <w:iCs/>
+      <w:noProof/>
+      <w:color w:val="272727"/>
+      <w:sz w:val="21"/>
+      <w:szCs w:val="21"/>
+      <w:lang w:val="en-US"/>
+    </w:rPr>
+  </w:style>
+  <w:style w:type="character" w:customStyle="1" w:styleId="TitleChar">
+    <w:name w:val="Title Char"/>
+    <w:basedOn w:val="DefaultParagraphFont"/>
+    <w:link w:val="Title"/>
+    <w:uiPriority w:val="10"/>
+    <w:rsid w:val="703E1344"/>
+    <w:rPr>
+      <w:rFonts w:asciiTheme="majorHAnsi" w:eastAsiaTheme="majorEastAsia" w:hAnsiTheme="majorHAnsi" w:cstheme="majorBidi"/>
+      <w:noProof/>
+      <w:sz w:val="56"/>
+      <w:szCs w:val="56"/>
+      <w:lang w:val="en-US"/>
+    </w:rPr>
+  </w:style>
+  <w:style w:type="character" w:customStyle="1" w:styleId="SubtitleChar">
+    <w:name w:val="Subtitle Char"/>
+    <w:basedOn w:val="DefaultParagraphFont"/>
+    <w:link w:val="Subtitle"/>
+    <w:uiPriority w:val="11"/>
+    <w:rsid w:val="703E1344"/>
+    <w:rPr>
+      <w:rFonts w:asciiTheme="minorHAnsi" w:eastAsiaTheme="minorEastAsia" w:hAnsiTheme="minorHAnsi" w:cstheme="minorBidi"/>
+      <w:noProof/>
+      <w:color w:val="5A5A5A"/>
+      <w:lang w:val="en-US"/>
+    </w:rPr>
+  </w:style>
+  <w:style w:type="character" w:customStyle="1" w:styleId="QuoteChar">
+    <w:name w:val="Quote Char"/>
+    <w:basedOn w:val="DefaultParagraphFont"/>
+    <w:link w:val="Quote"/>
+    <w:uiPriority w:val="29"/>
+    <w:rsid w:val="703E1344"/>
+    <w:rPr>
+      <w:i/>
+      <w:iCs/>
+      <w:noProof/>
+      <w:color w:val="404040" w:themeColor="text1" w:themeTint="BF"/>
+      <w:lang w:val="en-US"/>
+    </w:rPr>
+  </w:style>
+  <w:style w:type="character" w:customStyle="1" w:styleId="IntenseQuoteChar">
+    <w:name w:val="Intense Quote Char"/>
+    <w:basedOn w:val="DefaultParagraphFont"/>
+    <w:link w:val="IntenseQuote"/>
+    <w:uiPriority w:val="30"/>
+    <w:rsid w:val="703E1344"/>
+    <w:rPr>
+      <w:i/>
+      <w:iCs/>
+      <w:noProof/>
+      <w:color w:val="4472C4" w:themeColor="accent1"/>
+      <w:lang w:val="en-US"/>
+    </w:rPr>
+  </w:style>
+  <w:style w:type="paragraph" w:styleId="TOC1">
+    <w:name w:val="toc 1"/>
+    <w:basedOn w:val="Normal"/>
+    <w:next w:val="Normal"/>
+    <w:uiPriority w:val="39"/>
+    <w:unhideWhenUsed/>
+    <w:rsid w:val="703E1344"/>
+    <w:pPr>
+      <w:spacing w:after="100"/>
+    </w:pPr>
+  </w:style>
+  <w:style w:type="paragraph" w:styleId="TOC2">
+    <w:name w:val="toc 2"/>
+    <w:basedOn w:val="Normal"/>
+    <w:next w:val="Normal"/>
+    <w:uiPriority w:val="39"/>
+    <w:unhideWhenUsed/>
+    <w:rsid w:val="703E1344"/>
+    <w:pPr>
+      <w:spacing w:after="100"/>
+      <w:ind w:left="220"/>
+    </w:pPr>
+  </w:style>
+  <w:style w:type="paragraph" w:styleId="TOC3">
+    <w:name w:val="toc 3"/>
+    <w:basedOn w:val="Normal"/>
+    <w:next w:val="Normal"/>
+    <w:uiPriority w:val="39"/>
+    <w:unhideWhenUsed/>
+    <w:rsid w:val="703E1344"/>
+    <w:pPr>
+      <w:spacing w:after="100"/>
+      <w:ind w:left="440"/>
+    </w:pPr>
+  </w:style>
+  <w:style w:type="paragraph" w:styleId="TOC4">
+    <w:name w:val="toc 4"/>
+    <w:basedOn w:val="Normal"/>
+    <w:next w:val="Normal"/>
+    <w:uiPriority w:val="39"/>
+    <w:unhideWhenUsed/>
+    <w:rsid w:val="703E1344"/>
+    <w:pPr>
+      <w:spacing w:after="100"/>
+      <w:ind w:left="660"/>
+    </w:pPr>
+  </w:style>
+  <w:style w:type="paragraph" w:styleId="TOC5">
+    <w:name w:val="toc 5"/>
+    <w:basedOn w:val="Normal"/>
+    <w:next w:val="Normal"/>
+    <w:uiPriority w:val="39"/>
+    <w:unhideWhenUsed/>
+    <w:rsid w:val="703E1344"/>
+    <w:pPr>
+      <w:spacing w:after="100"/>
+      <w:ind w:left="880"/>
+    </w:pPr>
+  </w:style>
+  <w:style w:type="paragraph" w:styleId="TOC6">
+    <w:name w:val="toc 6"/>
+    <w:basedOn w:val="Normal"/>
+    <w:next w:val="Normal"/>
+    <w:uiPriority w:val="39"/>
+    <w:unhideWhenUsed/>
+    <w:rsid w:val="703E1344"/>
+    <w:pPr>
+      <w:spacing w:after="100"/>
+      <w:ind w:left="1100"/>
+    </w:pPr>
+  </w:style>
+  <w:style w:type="paragraph" w:styleId="TOC7">
+    <w:name w:val="toc 7"/>
+    <w:basedOn w:val="Normal"/>
+    <w:next w:val="Normal"/>
+    <w:uiPriority w:val="39"/>
+    <w:unhideWhenUsed/>
+    <w:rsid w:val="703E1344"/>
+    <w:pPr>
+      <w:spacing w:after="100"/>
+      <w:ind w:left="1320"/>
+    </w:pPr>
+  </w:style>
+  <w:style w:type="paragraph" w:styleId="TOC8">
+    <w:name w:val="toc 8"/>
+    <w:basedOn w:val="Normal"/>
+    <w:next w:val="Normal"/>
+    <w:uiPriority w:val="39"/>
+    <w:unhideWhenUsed/>
+    <w:rsid w:val="703E1344"/>
+    <w:pPr>
+      <w:spacing w:after="100"/>
+      <w:ind w:left="1540"/>
+    </w:pPr>
+  </w:style>
+  <w:style w:type="paragraph" w:styleId="TOC9">
+    <w:name w:val="toc 9"/>
+    <w:basedOn w:val="Normal"/>
+    <w:next w:val="Normal"/>
+    <w:uiPriority w:val="39"/>
+    <w:unhideWhenUsed/>
+    <w:rsid w:val="703E1344"/>
+    <w:pPr>
+      <w:spacing w:after="100"/>
+      <w:ind w:left="1760"/>
+    </w:pPr>
+  </w:style>
+  <w:style w:type="paragraph" w:styleId="EndnoteText">
+    <w:name w:val="endnote text"/>
+    <w:basedOn w:val="Normal"/>
+    <w:link w:val="EndnoteTextChar"/>
+    <w:uiPriority w:val="99"/>
+    <w:semiHidden/>
+    <w:unhideWhenUsed/>
+    <w:rsid w:val="703E1344"/>
+    <w:pPr>
+      <w:spacing w:after="0"/>
+    </w:pPr>
+    <w:rPr>
+      <w:sz w:val="20"/>
+      <w:szCs w:val="20"/>
+    </w:rPr>
+  </w:style>
+  <w:style w:type="character" w:customStyle="1" w:styleId="EndnoteTextChar">
+    <w:name w:val="Endnote Text Char"/>
+    <w:basedOn w:val="DefaultParagraphFont"/>
+    <w:link w:val="EndnoteText"/>
+    <w:uiPriority w:val="99"/>
+    <w:semiHidden/>
+    <w:rsid w:val="703E1344"/>
+    <w:rPr>
+      <w:noProof/>
+      <w:sz w:val="20"/>
+      <w:szCs w:val="20"/>
+      <w:lang w:val="en-US"/>
+    </w:rPr>
+  </w:style>
+  <w:style w:type="paragraph" w:styleId="Footer">
+    <w:name w:val="footer"/>
+    <w:basedOn w:val="Normal"/>
+    <w:link w:val="FooterChar"/>
+    <w:uiPriority w:val="99"/>
+    <w:unhideWhenUsed/>
+    <w:rsid w:val="703E1344"/>
+    <w:pPr>
+      <w:tabs>
+        <w:tab w:val="center" w:pos="4680"/>
+        <w:tab w:val="right" w:pos="9360"/>
+      </w:tabs>
+      <w:spacing w:after="0"/>
+    </w:pPr>
+  </w:style>
+  <w:style w:type="character" w:customStyle="1" w:styleId="FooterChar">
+    <w:name w:val="Footer Char"/>
+    <w:basedOn w:val="DefaultParagraphFont"/>
+    <w:link w:val="Footer"/>
+    <w:uiPriority w:val="99"/>
+    <w:rsid w:val="703E1344"/>
+    <w:rPr>
+      <w:noProof/>
+      <w:lang w:val="en-US"/>
+    </w:rPr>
+  </w:style>
+  <w:style w:type="paragraph" w:styleId="FootnoteText">
+    <w:name w:val="footnote text"/>
+    <w:basedOn w:val="Normal"/>
+    <w:link w:val="FootnoteTextChar"/>
+    <w:uiPriority w:val="99"/>
+    <w:semiHidden/>
+    <w:unhideWhenUsed/>
+    <w:rsid w:val="703E1344"/>
+    <w:pPr>
+      <w:spacing w:after="0"/>
+    </w:pPr>
+    <w:rPr>
+      <w:sz w:val="20"/>
+      <w:szCs w:val="20"/>
+    </w:rPr>
+  </w:style>
+  <w:style w:type="character" w:customStyle="1" w:styleId="FootnoteTextChar">
+    <w:name w:val="Footnote Text Char"/>
+    <w:basedOn w:val="DefaultParagraphFont"/>
+    <w:link w:val="FootnoteText"/>
+    <w:uiPriority w:val="99"/>
+    <w:semiHidden/>
+    <w:rsid w:val="703E1344"/>
+    <w:rPr>
+      <w:noProof/>
+      <w:sz w:val="20"/>
+      <w:szCs w:val="20"/>
+      <w:lang w:val="en-US"/>
+    </w:rPr>
+  </w:style>
+  <w:style w:type="paragraph" w:styleId="Header">
+    <w:name w:val="header"/>
+    <w:basedOn w:val="Normal"/>
+    <w:link w:val="HeaderChar"/>
+    <w:uiPriority w:val="99"/>
+    <w:unhideWhenUsed/>
+    <w:rsid w:val="703E1344"/>
+    <w:pPr>
+      <w:tabs>
+        <w:tab w:val="center" w:pos="4680"/>
+        <w:tab w:val="right" w:pos="9360"/>
+      </w:tabs>
+      <w:spacing w:after="0"/>
+    </w:pPr>
+  </w:style>
+  <w:style w:type="character" w:customStyle="1" w:styleId="HeaderChar">
+    <w:name w:val="Header Char"/>
+    <w:basedOn w:val="DefaultParagraphFont"/>
+    <w:link w:val="Header"/>
+    <w:uiPriority w:val="99"/>
+    <w:rsid w:val="703E1344"/>
+    <w:rPr>
+      <w:noProof/>
+      <w:lang w:val="en-US"/>
+    </w:rPr>
+  </w:style>
+  <w:style w:type="character" w:styleId="Hyperlink">
+    <w:name w:val="Hyperlink"/>
+    <w:basedOn w:val="DefaultParagraphFont"/>
+    <w:uiPriority w:val="99"/>
+    <w:unhideWhenUsed/>
+    <w:rPr>
+      <w:color w:val="0563C1" w:themeColor="hyperlink"/>
+      <w:u w:val="single"/>
+    </w:rPr>
+  </w:style>
+  <w:style w:type="table" w:styleId="TableGrid">
+    <w:name w:val="Table Grid"/>
+    <w:basedOn w:val="TableNormal"/>
+    <w:uiPriority w:val="39"/>
+    <w:rsid w:val="00C1625E"/>
+    <w:pPr>
+      <w:spacing w:after="0" w:line="240" w:lineRule="auto"/>
+    </w:pPr>
+    <w:tblPr>
+      <w:tblBorders>
+        <w:top w:val="single" w:sz="4" w:space="0" w:color="auto"/>
+        <w:left w:val="single" w:sz="4" w:space="0" w:color="auto"/>
+        <w:bottom w:val="single" w:sz="4" w:space="0" w:color="auto"/>
+        <w:right w:val="single" w:sz="4" w:space="0" w:color="auto"/>
+        <w:insideH w:val="single" w:sz="4" w:space="0" w:color="auto"/>
+        <w:insideV w:val="single" w:sz="4" w:space="0" w:color="auto"/>
+      </w:tblBorders>
+    </w:tblPr>
   </w:style>
 </w:styles>
 </file>

</xml_diff>

<commit_message>
Menambahkan Produk backlog dan table daily scrum meeting 2
</commit_message>
<xml_diff>
--- a/211111763_LaporanProjectUTS.docx
+++ b/211111763_LaporanProjectUTS.docx
@@ -517,27 +517,6 @@
     </w:p>
     <w:p>
       <w:pPr>
-        <w:pStyle w:val="ListParagraph"/>
-        <w:numPr>
-          <w:ilvl w:val="0"/>
-          <w:numId w:val="1"/>
-        </w:numPr>
-        <w:jc w:val="both"/>
-        <w:rPr>
-          <w:sz w:val="24"/>
-          <w:szCs w:val="24"/>
-        </w:rPr>
-      </w:pPr>
-      <w:r>
-        <w:rPr>
-          <w:sz w:val="24"/>
-          <w:szCs w:val="24"/>
-        </w:rPr>
-        <w:t>Program Loyalitas dan Promosi: Aplikasi kereta api dapat digunakan untuk menghadirkan program loyalitas bagi penumpang yang sering bepergian dengan kereta api. Melalui aplikasi ini, penumpang dapat mengumpulkan poin atau diskon khusus yang dapat digunakan untuk perjalanan masa depan. Selain itu, aplikasi juga dapat memberikan promosi khusus, diskon, atau penawaran kepada pengguna untuk mendorong penggunaan kereta api.</w:t>
-      </w:r>
-    </w:p>
-    <w:p>
-      <w:pPr>
         <w:jc w:val="both"/>
         <w:rPr>
           <w:sz w:val="24"/>
@@ -573,7 +552,7 @@
     <w:tbl>
       <w:tblPr>
         <w:tblStyle w:val="TableGrid"/>
-        <w:tblpPr w:leftFromText="180" w:rightFromText="180" w:vertAnchor="page" w:horzAnchor="margin" w:tblpXSpec="center" w:tblpY="2101"/>
+        <w:tblpPr w:leftFromText="180" w:rightFromText="180" w:vertAnchor="page" w:horzAnchor="margin" w:tblpXSpec="center" w:tblpY="1821"/>
         <w:tblW w:w="12049" w:type="dxa"/>
         <w:tblLook w:val="04A0" w:firstRow="1" w:lastRow="0" w:firstColumn="1" w:lastColumn="0" w:noHBand="0" w:noVBand="1"/>
       </w:tblPr>
@@ -810,7 +789,7 @@
                 <w:sz w:val="24"/>
                 <w:szCs w:val="24"/>
               </w:rPr>
-              <w:t>Membuat table Product backlog</w:t>
+              <w:t>Membuat Sprint planning - 1</w:t>
             </w:r>
           </w:p>
         </w:tc>
@@ -895,7 +874,7 @@
                 <w:sz w:val="24"/>
                 <w:szCs w:val="24"/>
               </w:rPr>
-              <w:t>Membuat Sprint planning - 1</w:t>
+              <w:t>Membuat table Product backlog</w:t>
             </w:r>
           </w:p>
         </w:tc>
@@ -980,7 +959,7 @@
                 <w:sz w:val="24"/>
                 <w:szCs w:val="24"/>
               </w:rPr>
-              <w:t>Memasukkan Product backlog ke dalam board trello</w:t>
+              <w:t>Membuat Sprint planning - 2</w:t>
             </w:r>
           </w:p>
         </w:tc>
@@ -1011,6 +990,3491 @@
     <w:p>
       <w:pPr>
         <w:jc w:val="center"/>
+        <w:rPr>
+          <w:sz w:val="24"/>
+          <w:szCs w:val="24"/>
+        </w:rPr>
+      </w:pPr>
+    </w:p>
+    <w:p>
+      <w:pPr>
+        <w:jc w:val="center"/>
+        <w:rPr>
+          <w:b/>
+          <w:bCs/>
+          <w:color w:val="FF0000"/>
+          <w:sz w:val="24"/>
+          <w:szCs w:val="24"/>
+        </w:rPr>
+      </w:pPr>
+    </w:p>
+    <w:p>
+      <w:pPr>
+        <w:jc w:val="center"/>
+        <w:rPr>
+          <w:b/>
+          <w:bCs/>
+          <w:color w:val="FF0000"/>
+          <w:sz w:val="24"/>
+          <w:szCs w:val="24"/>
+        </w:rPr>
+      </w:pPr>
+      <w:r>
+        <w:rPr>
+          <w:b/>
+          <w:bCs/>
+          <w:color w:val="FF0000"/>
+          <w:sz w:val="24"/>
+          <w:szCs w:val="24"/>
+        </w:rPr>
+        <w:t>Second</w:t>
+      </w:r>
+      <w:r>
+        <w:rPr>
+          <w:b/>
+          <w:bCs/>
+          <w:color w:val="FF0000"/>
+          <w:sz w:val="24"/>
+          <w:szCs w:val="24"/>
+        </w:rPr>
+        <w:t xml:space="preserve"> Daily Scrum Meeting</w:t>
+      </w:r>
+    </w:p>
+    <w:tbl>
+      <w:tblPr>
+        <w:tblStyle w:val="TableGrid"/>
+        <w:tblpPr w:leftFromText="180" w:rightFromText="180" w:vertAnchor="page" w:horzAnchor="margin" w:tblpXSpec="center" w:tblpY="5211"/>
+        <w:tblW w:w="12049" w:type="dxa"/>
+        <w:tblLook w:val="04A0" w:firstRow="1" w:lastRow="0" w:firstColumn="1" w:lastColumn="0" w:noHBand="0" w:noVBand="1"/>
+      </w:tblPr>
+      <w:tblGrid>
+        <w:gridCol w:w="1843"/>
+        <w:gridCol w:w="3402"/>
+        <w:gridCol w:w="3402"/>
+        <w:gridCol w:w="3402"/>
+      </w:tblGrid>
+      <w:tr>
+        <w:trPr>
+          <w:trHeight w:val="547"/>
+        </w:trPr>
+        <w:tc>
+          <w:tcPr>
+            <w:tcW w:w="1843" w:type="dxa"/>
+            <w:tcBorders>
+              <w:top w:val="single" w:sz="8" w:space="0" w:color="auto"/>
+              <w:left w:val="single" w:sz="8" w:space="0" w:color="auto"/>
+              <w:bottom w:val="single" w:sz="8" w:space="0" w:color="auto"/>
+              <w:right w:val="single" w:sz="8" w:space="0" w:color="auto"/>
+            </w:tcBorders>
+            <w:shd w:val="clear" w:color="auto" w:fill="B4C6E7" w:themeFill="accent1" w:themeFillTint="66"/>
+          </w:tcPr>
+          <w:p>
+            <w:pPr>
+              <w:jc w:val="center"/>
+              <w:rPr>
+                <w:b/>
+                <w:bCs/>
+                <w:sz w:val="24"/>
+                <w:szCs w:val="24"/>
+              </w:rPr>
+            </w:pPr>
+            <w:r>
+              <w:rPr>
+                <w:b/>
+                <w:bCs/>
+                <w:sz w:val="24"/>
+                <w:szCs w:val="24"/>
+              </w:rPr>
+              <w:t>Name</w:t>
+            </w:r>
+          </w:p>
+        </w:tc>
+        <w:tc>
+          <w:tcPr>
+            <w:tcW w:w="3402" w:type="dxa"/>
+            <w:tcBorders>
+              <w:top w:val="single" w:sz="8" w:space="0" w:color="auto"/>
+              <w:left w:val="single" w:sz="8" w:space="0" w:color="auto"/>
+              <w:bottom w:val="single" w:sz="8" w:space="0" w:color="auto"/>
+              <w:right w:val="single" w:sz="8" w:space="0" w:color="auto"/>
+            </w:tcBorders>
+            <w:shd w:val="clear" w:color="auto" w:fill="B4C6E7" w:themeFill="accent1" w:themeFillTint="66"/>
+          </w:tcPr>
+          <w:p>
+            <w:pPr>
+              <w:jc w:val="center"/>
+              <w:rPr>
+                <w:b/>
+                <w:bCs/>
+                <w:sz w:val="24"/>
+                <w:szCs w:val="24"/>
+              </w:rPr>
+            </w:pPr>
+            <w:r>
+              <w:rPr>
+                <w:b/>
+                <w:bCs/>
+                <w:sz w:val="24"/>
+                <w:szCs w:val="24"/>
+              </w:rPr>
+              <w:t xml:space="preserve">Problems of yesterday (Day </w:t>
+            </w:r>
+            <w:r>
+              <w:rPr>
+                <w:b/>
+                <w:bCs/>
+                <w:sz w:val="24"/>
+                <w:szCs w:val="24"/>
+              </w:rPr>
+              <w:t>2</w:t>
+            </w:r>
+            <w:r>
+              <w:rPr>
+                <w:b/>
+                <w:bCs/>
+                <w:sz w:val="24"/>
+                <w:szCs w:val="24"/>
+              </w:rPr>
+              <w:t>)</w:t>
+            </w:r>
+          </w:p>
+        </w:tc>
+        <w:tc>
+          <w:tcPr>
+            <w:tcW w:w="3402" w:type="dxa"/>
+            <w:tcBorders>
+              <w:top w:val="single" w:sz="8" w:space="0" w:color="auto"/>
+              <w:left w:val="single" w:sz="8" w:space="0" w:color="auto"/>
+              <w:bottom w:val="single" w:sz="8" w:space="0" w:color="auto"/>
+              <w:right w:val="single" w:sz="8" w:space="0" w:color="auto"/>
+            </w:tcBorders>
+            <w:shd w:val="clear" w:color="auto" w:fill="B4C6E7" w:themeFill="accent1" w:themeFillTint="66"/>
+          </w:tcPr>
+          <w:p>
+            <w:pPr>
+              <w:jc w:val="center"/>
+              <w:rPr>
+                <w:b/>
+                <w:bCs/>
+                <w:sz w:val="24"/>
+                <w:szCs w:val="24"/>
+              </w:rPr>
+            </w:pPr>
+            <w:r>
+              <w:rPr>
+                <w:b/>
+                <w:bCs/>
+                <w:sz w:val="24"/>
+                <w:szCs w:val="24"/>
+              </w:rPr>
+              <w:t xml:space="preserve">Effort days of yesterday (Day </w:t>
+            </w:r>
+            <w:r>
+              <w:rPr>
+                <w:b/>
+                <w:bCs/>
+                <w:sz w:val="24"/>
+                <w:szCs w:val="24"/>
+              </w:rPr>
+              <w:t>2</w:t>
+            </w:r>
+            <w:r>
+              <w:rPr>
+                <w:b/>
+                <w:bCs/>
+                <w:sz w:val="24"/>
+                <w:szCs w:val="24"/>
+              </w:rPr>
+              <w:t>)</w:t>
+            </w:r>
+          </w:p>
+        </w:tc>
+        <w:tc>
+          <w:tcPr>
+            <w:tcW w:w="3402" w:type="dxa"/>
+            <w:tcBorders>
+              <w:top w:val="single" w:sz="8" w:space="0" w:color="auto"/>
+              <w:left w:val="single" w:sz="8" w:space="0" w:color="auto"/>
+              <w:bottom w:val="single" w:sz="8" w:space="0" w:color="auto"/>
+              <w:right w:val="single" w:sz="8" w:space="0" w:color="auto"/>
+            </w:tcBorders>
+            <w:shd w:val="clear" w:color="auto" w:fill="B4C6E7" w:themeFill="accent1" w:themeFillTint="66"/>
+          </w:tcPr>
+          <w:p>
+            <w:pPr>
+              <w:jc w:val="center"/>
+              <w:rPr>
+                <w:b/>
+                <w:bCs/>
+                <w:sz w:val="24"/>
+                <w:szCs w:val="24"/>
+              </w:rPr>
+            </w:pPr>
+            <w:r>
+              <w:rPr>
+                <w:b/>
+                <w:bCs/>
+                <w:sz w:val="24"/>
+                <w:szCs w:val="24"/>
+              </w:rPr>
+              <w:t xml:space="preserve">Planned for Today (Day </w:t>
+            </w:r>
+            <w:r>
+              <w:rPr>
+                <w:b/>
+                <w:bCs/>
+                <w:sz w:val="24"/>
+                <w:szCs w:val="24"/>
+              </w:rPr>
+              <w:t>3</w:t>
+            </w:r>
+            <w:r>
+              <w:rPr>
+                <w:b/>
+                <w:bCs/>
+                <w:sz w:val="24"/>
+                <w:szCs w:val="24"/>
+              </w:rPr>
+              <w:t>)</w:t>
+            </w:r>
+          </w:p>
+        </w:tc>
+      </w:tr>
+      <w:tr>
+        <w:tc>
+          <w:tcPr>
+            <w:tcW w:w="1843" w:type="dxa"/>
+            <w:tcBorders>
+              <w:top w:val="single" w:sz="8" w:space="0" w:color="auto"/>
+            </w:tcBorders>
+          </w:tcPr>
+          <w:p>
+            <w:pPr>
+              <w:jc w:val="both"/>
+              <w:rPr>
+                <w:sz w:val="24"/>
+                <w:szCs w:val="24"/>
+              </w:rPr>
+            </w:pPr>
+            <w:r>
+              <w:rPr>
+                <w:sz w:val="24"/>
+                <w:szCs w:val="24"/>
+              </w:rPr>
+              <w:t>Bintang Sinaga</w:t>
+            </w:r>
+          </w:p>
+        </w:tc>
+        <w:tc>
+          <w:tcPr>
+            <w:tcW w:w="3402" w:type="dxa"/>
+            <w:tcBorders>
+              <w:top w:val="single" w:sz="8" w:space="0" w:color="auto"/>
+            </w:tcBorders>
+          </w:tcPr>
+          <w:p>
+            <w:pPr>
+              <w:jc w:val="center"/>
+              <w:rPr>
+                <w:sz w:val="24"/>
+                <w:szCs w:val="24"/>
+              </w:rPr>
+            </w:pPr>
+            <w:r>
+              <w:rPr>
+                <w:sz w:val="24"/>
+                <w:szCs w:val="24"/>
+              </w:rPr>
+              <w:t>-</w:t>
+            </w:r>
+          </w:p>
+        </w:tc>
+        <w:tc>
+          <w:tcPr>
+            <w:tcW w:w="3402" w:type="dxa"/>
+            <w:tcBorders>
+              <w:top w:val="single" w:sz="8" w:space="0" w:color="auto"/>
+            </w:tcBorders>
+          </w:tcPr>
+          <w:p>
+            <w:pPr>
+              <w:jc w:val="both"/>
+              <w:rPr>
+                <w:sz w:val="24"/>
+                <w:szCs w:val="24"/>
+              </w:rPr>
+            </w:pPr>
+            <w:r>
+              <w:rPr>
+                <w:sz w:val="24"/>
+                <w:szCs w:val="24"/>
+              </w:rPr>
+              <w:t>Membuat Sprint planning - 1</w:t>
+            </w:r>
+          </w:p>
+        </w:tc>
+        <w:tc>
+          <w:tcPr>
+            <w:tcW w:w="3402" w:type="dxa"/>
+            <w:tcBorders>
+              <w:top w:val="single" w:sz="8" w:space="0" w:color="auto"/>
+            </w:tcBorders>
+          </w:tcPr>
+          <w:p>
+            <w:pPr>
+              <w:jc w:val="both"/>
+              <w:rPr>
+                <w:sz w:val="24"/>
+                <w:szCs w:val="24"/>
+              </w:rPr>
+            </w:pPr>
+            <w:r>
+              <w:rPr>
+                <w:sz w:val="24"/>
+                <w:szCs w:val="24"/>
+              </w:rPr>
+              <w:t>Membuat Sprint planning - 1</w:t>
+            </w:r>
+          </w:p>
+        </w:tc>
+      </w:tr>
+      <w:tr>
+        <w:tc>
+          <w:tcPr>
+            <w:tcW w:w="1843" w:type="dxa"/>
+          </w:tcPr>
+          <w:p>
+            <w:pPr>
+              <w:jc w:val="both"/>
+              <w:rPr>
+                <w:sz w:val="24"/>
+                <w:szCs w:val="24"/>
+              </w:rPr>
+            </w:pPr>
+            <w:r>
+              <w:rPr>
+                <w:sz w:val="24"/>
+                <w:szCs w:val="24"/>
+              </w:rPr>
+              <w:t>Adrianus Silalahi</w:t>
+            </w:r>
+          </w:p>
+        </w:tc>
+        <w:tc>
+          <w:tcPr>
+            <w:tcW w:w="3402" w:type="dxa"/>
+          </w:tcPr>
+          <w:p>
+            <w:pPr>
+              <w:jc w:val="center"/>
+              <w:rPr>
+                <w:sz w:val="24"/>
+                <w:szCs w:val="24"/>
+              </w:rPr>
+            </w:pPr>
+            <w:r>
+              <w:rPr>
+                <w:sz w:val="24"/>
+                <w:szCs w:val="24"/>
+              </w:rPr>
+              <w:t>-</w:t>
+            </w:r>
+          </w:p>
+        </w:tc>
+        <w:tc>
+          <w:tcPr>
+            <w:tcW w:w="3402" w:type="dxa"/>
+          </w:tcPr>
+          <w:p>
+            <w:pPr>
+              <w:rPr>
+                <w:sz w:val="24"/>
+                <w:szCs w:val="24"/>
+              </w:rPr>
+            </w:pPr>
+            <w:r>
+              <w:rPr>
+                <w:sz w:val="24"/>
+                <w:szCs w:val="24"/>
+              </w:rPr>
+              <w:t>Membuat table Product backlog</w:t>
+            </w:r>
+          </w:p>
+        </w:tc>
+        <w:tc>
+          <w:tcPr>
+            <w:tcW w:w="3402" w:type="dxa"/>
+          </w:tcPr>
+          <w:p>
+            <w:pPr>
+              <w:jc w:val="both"/>
+              <w:rPr>
+                <w:sz w:val="24"/>
+                <w:szCs w:val="24"/>
+              </w:rPr>
+            </w:pPr>
+            <w:r>
+              <w:rPr>
+                <w:sz w:val="24"/>
+                <w:szCs w:val="24"/>
+              </w:rPr>
+              <w:t>Membuat table Product backlog</w:t>
+            </w:r>
+          </w:p>
+        </w:tc>
+      </w:tr>
+      <w:tr>
+        <w:tc>
+          <w:tcPr>
+            <w:tcW w:w="1843" w:type="dxa"/>
+          </w:tcPr>
+          <w:p>
+            <w:pPr>
+              <w:jc w:val="both"/>
+              <w:rPr>
+                <w:sz w:val="24"/>
+                <w:szCs w:val="24"/>
+              </w:rPr>
+            </w:pPr>
+            <w:r>
+              <w:rPr>
+                <w:sz w:val="24"/>
+                <w:szCs w:val="24"/>
+              </w:rPr>
+              <w:t>Willy Situmorang</w:t>
+            </w:r>
+          </w:p>
+        </w:tc>
+        <w:tc>
+          <w:tcPr>
+            <w:tcW w:w="3402" w:type="dxa"/>
+          </w:tcPr>
+          <w:p>
+            <w:pPr>
+              <w:jc w:val="center"/>
+              <w:rPr>
+                <w:sz w:val="24"/>
+                <w:szCs w:val="24"/>
+              </w:rPr>
+            </w:pPr>
+            <w:r>
+              <w:rPr>
+                <w:sz w:val="24"/>
+                <w:szCs w:val="24"/>
+              </w:rPr>
+              <w:t>-</w:t>
+            </w:r>
+          </w:p>
+        </w:tc>
+        <w:tc>
+          <w:tcPr>
+            <w:tcW w:w="3402" w:type="dxa"/>
+          </w:tcPr>
+          <w:p>
+            <w:pPr>
+              <w:rPr>
+                <w:sz w:val="24"/>
+                <w:szCs w:val="24"/>
+              </w:rPr>
+            </w:pPr>
+            <w:r>
+              <w:rPr>
+                <w:sz w:val="24"/>
+                <w:szCs w:val="24"/>
+              </w:rPr>
+              <w:t>Membuat Sprint planning - 2</w:t>
+            </w:r>
+          </w:p>
+        </w:tc>
+        <w:tc>
+          <w:tcPr>
+            <w:tcW w:w="3402" w:type="dxa"/>
+          </w:tcPr>
+          <w:p>
+            <w:pPr>
+              <w:jc w:val="both"/>
+              <w:rPr>
+                <w:sz w:val="24"/>
+                <w:szCs w:val="24"/>
+              </w:rPr>
+            </w:pPr>
+            <w:r>
+              <w:rPr>
+                <w:sz w:val="24"/>
+                <w:szCs w:val="24"/>
+              </w:rPr>
+              <w:t>Membuat Sprint planning - 2</w:t>
+            </w:r>
+          </w:p>
+        </w:tc>
+      </w:tr>
+    </w:tbl>
+    <w:p>
+      <w:pPr>
+        <w:jc w:val="center"/>
+        <w:rPr>
+          <w:sz w:val="24"/>
+          <w:szCs w:val="24"/>
+        </w:rPr>
+      </w:pPr>
+    </w:p>
+    <w:p>
+      <w:pPr>
+        <w:jc w:val="center"/>
+        <w:rPr>
+          <w:sz w:val="24"/>
+          <w:szCs w:val="24"/>
+        </w:rPr>
+      </w:pPr>
+    </w:p>
+    <w:tbl>
+      <w:tblPr>
+        <w:tblpPr w:leftFromText="180" w:rightFromText="180" w:vertAnchor="text" w:horzAnchor="margin" w:tblpY="-7"/>
+        <w:tblW w:w="9344" w:type="dxa"/>
+        <w:tblBorders>
+          <w:top w:val="outset" w:sz="6" w:space="0" w:color="auto"/>
+          <w:left w:val="outset" w:sz="6" w:space="0" w:color="auto"/>
+          <w:bottom w:val="outset" w:sz="6" w:space="0" w:color="auto"/>
+          <w:right w:val="outset" w:sz="6" w:space="0" w:color="auto"/>
+        </w:tblBorders>
+        <w:tblCellMar>
+          <w:left w:w="0" w:type="dxa"/>
+          <w:right w:w="0" w:type="dxa"/>
+        </w:tblCellMar>
+        <w:tblLook w:val="04A0" w:firstRow="1" w:lastRow="0" w:firstColumn="1" w:lastColumn="0" w:noHBand="0" w:noVBand="1"/>
+      </w:tblPr>
+      <w:tblGrid>
+        <w:gridCol w:w="584"/>
+        <w:gridCol w:w="1465"/>
+        <w:gridCol w:w="2136"/>
+        <w:gridCol w:w="2988"/>
+        <w:gridCol w:w="1033"/>
+        <w:gridCol w:w="1138"/>
+      </w:tblGrid>
+      <w:tr>
+        <w:trPr>
+          <w:trHeight w:val="525"/>
+        </w:trPr>
+        <w:tc>
+          <w:tcPr>
+            <w:tcW w:w="584" w:type="dxa"/>
+            <w:tcBorders>
+              <w:top w:val="single" w:sz="6" w:space="0" w:color="BFBFBF"/>
+              <w:left w:val="single" w:sz="6" w:space="0" w:color="BFBFBF"/>
+              <w:bottom w:val="single" w:sz="6" w:space="0" w:color="BFBFBF"/>
+              <w:right w:val="single" w:sz="6" w:space="0" w:color="BFBFBF"/>
+            </w:tcBorders>
+            <w:shd w:val="clear" w:color="auto" w:fill="5B9BD5"/>
+            <w:vAlign w:val="center"/>
+            <w:hideMark/>
+          </w:tcPr>
+          <w:p>
+            <w:pPr>
+              <w:spacing w:after="0" w:line="240" w:lineRule="auto"/>
+              <w:jc w:val="center"/>
+              <w:textAlignment w:val="baseline"/>
+              <w:rPr>
+                <w:rFonts w:ascii="Segoe UI" w:eastAsia="Times New Roman" w:hAnsi="Segoe UI" w:cs="Segoe UI"/>
+                <w:noProof w:val="0"/>
+                <w:sz w:val="18"/>
+                <w:szCs w:val="18"/>
+                <w:lang w:val="en-ID" w:eastAsia="en-ID"/>
+              </w:rPr>
+            </w:pPr>
+            <w:r>
+              <w:rPr>
+                <w:rFonts w:ascii="Calibri" w:eastAsia="Times New Roman" w:hAnsi="Calibri" w:cs="Calibri"/>
+                <w:b/>
+                <w:bCs/>
+                <w:noProof w:val="0"/>
+                <w:sz w:val="24"/>
+                <w:szCs w:val="24"/>
+                <w:lang w:val="id-ID" w:eastAsia="en-ID"/>
+              </w:rPr>
+              <w:lastRenderedPageBreak/>
+              <w:t>ID</w:t>
+            </w:r>
+            <w:r>
+              <w:rPr>
+                <w:rFonts w:ascii="Calibri" w:eastAsia="Times New Roman" w:hAnsi="Calibri" w:cs="Calibri"/>
+                <w:noProof w:val="0"/>
+                <w:sz w:val="24"/>
+                <w:szCs w:val="24"/>
+                <w:lang w:val="en-ID" w:eastAsia="en-ID"/>
+              </w:rPr>
+              <w:t> </w:t>
+            </w:r>
+          </w:p>
+        </w:tc>
+        <w:tc>
+          <w:tcPr>
+            <w:tcW w:w="1465" w:type="dxa"/>
+            <w:tcBorders>
+              <w:top w:val="single" w:sz="6" w:space="0" w:color="BFBFBF"/>
+              <w:left w:val="single" w:sz="6" w:space="0" w:color="BFBFBF"/>
+              <w:bottom w:val="single" w:sz="6" w:space="0" w:color="BFBFBF"/>
+              <w:right w:val="single" w:sz="6" w:space="0" w:color="BFBFBF"/>
+            </w:tcBorders>
+            <w:shd w:val="clear" w:color="auto" w:fill="5B9BD5"/>
+            <w:vAlign w:val="center"/>
+            <w:hideMark/>
+          </w:tcPr>
+          <w:p>
+            <w:pPr>
+              <w:spacing w:after="0" w:line="240" w:lineRule="auto"/>
+              <w:jc w:val="center"/>
+              <w:textAlignment w:val="baseline"/>
+              <w:rPr>
+                <w:rFonts w:ascii="Segoe UI" w:eastAsia="Times New Roman" w:hAnsi="Segoe UI" w:cs="Segoe UI"/>
+                <w:noProof w:val="0"/>
+                <w:sz w:val="18"/>
+                <w:szCs w:val="18"/>
+                <w:lang w:val="en-ID" w:eastAsia="en-ID"/>
+              </w:rPr>
+            </w:pPr>
+            <w:r>
+              <w:rPr>
+                <w:rFonts w:ascii="Calibri" w:eastAsia="Times New Roman" w:hAnsi="Calibri" w:cs="Calibri"/>
+                <w:b/>
+                <w:bCs/>
+                <w:noProof w:val="0"/>
+                <w:sz w:val="24"/>
+                <w:szCs w:val="24"/>
+                <w:lang w:val="id-ID" w:eastAsia="en-ID"/>
+              </w:rPr>
+              <w:t>As a …</w:t>
+            </w:r>
+            <w:r>
+              <w:rPr>
+                <w:rFonts w:ascii="Calibri" w:eastAsia="Times New Roman" w:hAnsi="Calibri" w:cs="Calibri"/>
+                <w:noProof w:val="0"/>
+                <w:sz w:val="24"/>
+                <w:szCs w:val="24"/>
+                <w:lang w:val="en-ID" w:eastAsia="en-ID"/>
+              </w:rPr>
+              <w:t> </w:t>
+            </w:r>
+          </w:p>
+        </w:tc>
+        <w:tc>
+          <w:tcPr>
+            <w:tcW w:w="2136" w:type="dxa"/>
+            <w:tcBorders>
+              <w:top w:val="single" w:sz="6" w:space="0" w:color="BFBFBF"/>
+              <w:left w:val="single" w:sz="6" w:space="0" w:color="BFBFBF"/>
+              <w:bottom w:val="single" w:sz="6" w:space="0" w:color="BFBFBF"/>
+              <w:right w:val="single" w:sz="6" w:space="0" w:color="BFBFBF"/>
+            </w:tcBorders>
+            <w:shd w:val="clear" w:color="auto" w:fill="5B9BD5"/>
+            <w:vAlign w:val="center"/>
+            <w:hideMark/>
+          </w:tcPr>
+          <w:p>
+            <w:pPr>
+              <w:spacing w:after="0" w:line="240" w:lineRule="auto"/>
+              <w:jc w:val="center"/>
+              <w:textAlignment w:val="baseline"/>
+              <w:rPr>
+                <w:rFonts w:ascii="Segoe UI" w:eastAsia="Times New Roman" w:hAnsi="Segoe UI" w:cs="Segoe UI"/>
+                <w:noProof w:val="0"/>
+                <w:sz w:val="18"/>
+                <w:szCs w:val="18"/>
+                <w:lang w:val="en-ID" w:eastAsia="en-ID"/>
+              </w:rPr>
+            </w:pPr>
+            <w:r>
+              <w:rPr>
+                <w:rFonts w:ascii="Calibri" w:eastAsia="Times New Roman" w:hAnsi="Calibri" w:cs="Calibri"/>
+                <w:b/>
+                <w:bCs/>
+                <w:noProof w:val="0"/>
+                <w:sz w:val="24"/>
+                <w:szCs w:val="24"/>
+                <w:lang w:val="id-ID" w:eastAsia="en-ID"/>
+              </w:rPr>
+              <w:t>I Want To …</w:t>
+            </w:r>
+            <w:r>
+              <w:rPr>
+                <w:rFonts w:ascii="Calibri" w:eastAsia="Times New Roman" w:hAnsi="Calibri" w:cs="Calibri"/>
+                <w:noProof w:val="0"/>
+                <w:sz w:val="24"/>
+                <w:szCs w:val="24"/>
+                <w:lang w:val="en-ID" w:eastAsia="en-ID"/>
+              </w:rPr>
+              <w:t> </w:t>
+            </w:r>
+          </w:p>
+        </w:tc>
+        <w:tc>
+          <w:tcPr>
+            <w:tcW w:w="2988" w:type="dxa"/>
+            <w:tcBorders>
+              <w:top w:val="single" w:sz="6" w:space="0" w:color="BFBFBF"/>
+              <w:left w:val="single" w:sz="6" w:space="0" w:color="BFBFBF"/>
+              <w:bottom w:val="single" w:sz="6" w:space="0" w:color="BFBFBF"/>
+              <w:right w:val="single" w:sz="6" w:space="0" w:color="BFBFBF"/>
+            </w:tcBorders>
+            <w:shd w:val="clear" w:color="auto" w:fill="5B9BD5"/>
+            <w:vAlign w:val="center"/>
+            <w:hideMark/>
+          </w:tcPr>
+          <w:p>
+            <w:pPr>
+              <w:spacing w:after="0" w:line="240" w:lineRule="auto"/>
+              <w:jc w:val="center"/>
+              <w:textAlignment w:val="baseline"/>
+              <w:rPr>
+                <w:rFonts w:ascii="Segoe UI" w:eastAsia="Times New Roman" w:hAnsi="Segoe UI" w:cs="Segoe UI"/>
+                <w:noProof w:val="0"/>
+                <w:sz w:val="18"/>
+                <w:szCs w:val="18"/>
+                <w:lang w:val="en-ID" w:eastAsia="en-ID"/>
+              </w:rPr>
+            </w:pPr>
+            <w:r>
+              <w:rPr>
+                <w:rFonts w:ascii="Calibri" w:eastAsia="Times New Roman" w:hAnsi="Calibri" w:cs="Calibri"/>
+                <w:b/>
+                <w:bCs/>
+                <w:noProof w:val="0"/>
+                <w:sz w:val="24"/>
+                <w:szCs w:val="24"/>
+                <w:lang w:val="id-ID" w:eastAsia="en-ID"/>
+              </w:rPr>
+              <w:t>So That ...</w:t>
+            </w:r>
+            <w:r>
+              <w:rPr>
+                <w:rFonts w:ascii="Calibri" w:eastAsia="Times New Roman" w:hAnsi="Calibri" w:cs="Calibri"/>
+                <w:noProof w:val="0"/>
+                <w:sz w:val="24"/>
+                <w:szCs w:val="24"/>
+                <w:lang w:val="en-ID" w:eastAsia="en-ID"/>
+              </w:rPr>
+              <w:t> </w:t>
+            </w:r>
+          </w:p>
+        </w:tc>
+        <w:tc>
+          <w:tcPr>
+            <w:tcW w:w="1033" w:type="dxa"/>
+            <w:tcBorders>
+              <w:top w:val="single" w:sz="6" w:space="0" w:color="BFBFBF"/>
+              <w:left w:val="single" w:sz="6" w:space="0" w:color="BFBFBF"/>
+              <w:bottom w:val="single" w:sz="6" w:space="0" w:color="BFBFBF"/>
+              <w:right w:val="single" w:sz="6" w:space="0" w:color="BFBFBF"/>
+            </w:tcBorders>
+            <w:shd w:val="clear" w:color="auto" w:fill="5B9BD5"/>
+            <w:vAlign w:val="center"/>
+            <w:hideMark/>
+          </w:tcPr>
+          <w:p>
+            <w:pPr>
+              <w:spacing w:after="0" w:line="240" w:lineRule="auto"/>
+              <w:jc w:val="center"/>
+              <w:textAlignment w:val="baseline"/>
+              <w:rPr>
+                <w:rFonts w:ascii="Segoe UI" w:eastAsia="Times New Roman" w:hAnsi="Segoe UI" w:cs="Segoe UI"/>
+                <w:noProof w:val="0"/>
+                <w:sz w:val="18"/>
+                <w:szCs w:val="18"/>
+                <w:lang w:val="en-ID" w:eastAsia="en-ID"/>
+              </w:rPr>
+            </w:pPr>
+            <w:r>
+              <w:rPr>
+                <w:rFonts w:ascii="Calibri" w:eastAsia="Times New Roman" w:hAnsi="Calibri" w:cs="Calibri"/>
+                <w:b/>
+                <w:bCs/>
+                <w:noProof w:val="0"/>
+                <w:sz w:val="24"/>
+                <w:szCs w:val="24"/>
+                <w:lang w:val="id-ID" w:eastAsia="en-ID"/>
+              </w:rPr>
+              <w:t>Priority</w:t>
+            </w:r>
+            <w:r>
+              <w:rPr>
+                <w:rFonts w:ascii="Calibri" w:eastAsia="Times New Roman" w:hAnsi="Calibri" w:cs="Calibri"/>
+                <w:noProof w:val="0"/>
+                <w:sz w:val="24"/>
+                <w:szCs w:val="24"/>
+                <w:lang w:val="en-ID" w:eastAsia="en-ID"/>
+              </w:rPr>
+              <w:t> </w:t>
+            </w:r>
+          </w:p>
+        </w:tc>
+        <w:tc>
+          <w:tcPr>
+            <w:tcW w:w="1138" w:type="dxa"/>
+            <w:tcBorders>
+              <w:top w:val="single" w:sz="6" w:space="0" w:color="BFBFBF"/>
+              <w:left w:val="single" w:sz="6" w:space="0" w:color="BFBFBF"/>
+              <w:bottom w:val="single" w:sz="6" w:space="0" w:color="BFBFBF"/>
+              <w:right w:val="single" w:sz="6" w:space="0" w:color="BFBFBF"/>
+            </w:tcBorders>
+            <w:shd w:val="clear" w:color="auto" w:fill="5B9BD5"/>
+            <w:vAlign w:val="center"/>
+            <w:hideMark/>
+          </w:tcPr>
+          <w:p>
+            <w:pPr>
+              <w:spacing w:after="0" w:line="240" w:lineRule="auto"/>
+              <w:jc w:val="center"/>
+              <w:textAlignment w:val="baseline"/>
+              <w:rPr>
+                <w:rFonts w:ascii="Segoe UI" w:eastAsia="Times New Roman" w:hAnsi="Segoe UI" w:cs="Segoe UI"/>
+                <w:noProof w:val="0"/>
+                <w:sz w:val="18"/>
+                <w:szCs w:val="18"/>
+                <w:lang w:val="en-ID" w:eastAsia="en-ID"/>
+              </w:rPr>
+            </w:pPr>
+            <w:r>
+              <w:rPr>
+                <w:rFonts w:ascii="Calibri" w:eastAsia="Times New Roman" w:hAnsi="Calibri" w:cs="Calibri"/>
+                <w:b/>
+                <w:bCs/>
+                <w:noProof w:val="0"/>
+                <w:sz w:val="24"/>
+                <w:szCs w:val="24"/>
+                <w:lang w:val="id-ID" w:eastAsia="en-ID"/>
+              </w:rPr>
+              <w:t>Estimation</w:t>
+            </w:r>
+            <w:r>
+              <w:rPr>
+                <w:rFonts w:ascii="Calibri" w:eastAsia="Times New Roman" w:hAnsi="Calibri" w:cs="Calibri"/>
+                <w:noProof w:val="0"/>
+                <w:sz w:val="24"/>
+                <w:szCs w:val="24"/>
+                <w:lang w:val="en-ID" w:eastAsia="en-ID"/>
+              </w:rPr>
+              <w:t> </w:t>
+            </w:r>
+          </w:p>
+        </w:tc>
+      </w:tr>
+      <w:tr>
+        <w:trPr>
+          <w:trHeight w:val="300"/>
+        </w:trPr>
+        <w:tc>
+          <w:tcPr>
+            <w:tcW w:w="584" w:type="dxa"/>
+            <w:tcBorders>
+              <w:top w:val="single" w:sz="6" w:space="0" w:color="BFBFBF"/>
+              <w:left w:val="single" w:sz="6" w:space="0" w:color="BFBFBF"/>
+              <w:bottom w:val="single" w:sz="6" w:space="0" w:color="BFBFBF"/>
+              <w:right w:val="single" w:sz="6" w:space="0" w:color="BFBFBF"/>
+            </w:tcBorders>
+            <w:shd w:val="clear" w:color="auto" w:fill="auto"/>
+            <w:vAlign w:val="center"/>
+            <w:hideMark/>
+          </w:tcPr>
+          <w:p>
+            <w:pPr>
+              <w:spacing w:after="0" w:line="240" w:lineRule="auto"/>
+              <w:jc w:val="center"/>
+              <w:textAlignment w:val="baseline"/>
+              <w:rPr>
+                <w:rFonts w:ascii="Segoe UI" w:eastAsia="Times New Roman" w:hAnsi="Segoe UI" w:cs="Segoe UI"/>
+                <w:noProof w:val="0"/>
+                <w:sz w:val="18"/>
+                <w:szCs w:val="18"/>
+                <w:lang w:val="en-ID" w:eastAsia="en-ID"/>
+              </w:rPr>
+            </w:pPr>
+            <w:r>
+              <w:rPr>
+                <w:rFonts w:ascii="Calibri" w:eastAsia="Times New Roman" w:hAnsi="Calibri" w:cs="Calibri"/>
+                <w:noProof w:val="0"/>
+                <w:lang w:val="id-ID" w:eastAsia="en-ID"/>
+              </w:rPr>
+              <w:t>001</w:t>
+            </w:r>
+            <w:r>
+              <w:rPr>
+                <w:rFonts w:ascii="Calibri" w:eastAsia="Times New Roman" w:hAnsi="Calibri" w:cs="Calibri"/>
+                <w:noProof w:val="0"/>
+                <w:lang w:val="en-ID" w:eastAsia="en-ID"/>
+              </w:rPr>
+              <w:t> </w:t>
+            </w:r>
+          </w:p>
+        </w:tc>
+        <w:tc>
+          <w:tcPr>
+            <w:tcW w:w="1465" w:type="dxa"/>
+            <w:tcBorders>
+              <w:top w:val="single" w:sz="6" w:space="0" w:color="BFBFBF"/>
+              <w:left w:val="single" w:sz="6" w:space="0" w:color="BFBFBF"/>
+              <w:bottom w:val="single" w:sz="6" w:space="0" w:color="BFBFBF"/>
+              <w:right w:val="single" w:sz="6" w:space="0" w:color="BFBFBF"/>
+            </w:tcBorders>
+            <w:shd w:val="clear" w:color="auto" w:fill="auto"/>
+            <w:vAlign w:val="center"/>
+            <w:hideMark/>
+          </w:tcPr>
+          <w:p>
+            <w:pPr>
+              <w:spacing w:after="0" w:line="240" w:lineRule="auto"/>
+              <w:jc w:val="center"/>
+              <w:textAlignment w:val="baseline"/>
+              <w:rPr>
+                <w:rFonts w:ascii="Segoe UI" w:eastAsia="Times New Roman" w:hAnsi="Segoe UI" w:cs="Segoe UI"/>
+                <w:noProof w:val="0"/>
+                <w:sz w:val="18"/>
+                <w:szCs w:val="18"/>
+                <w:lang w:val="en-ID" w:eastAsia="en-ID"/>
+              </w:rPr>
+            </w:pPr>
+            <w:r>
+              <w:rPr>
+                <w:rFonts w:ascii="Calibri" w:eastAsia="Times New Roman" w:hAnsi="Calibri" w:cs="Calibri"/>
+                <w:noProof w:val="0"/>
+                <w:lang w:val="id-ID" w:eastAsia="en-ID"/>
+              </w:rPr>
+              <w:t>P</w:t>
+            </w:r>
+            <w:r>
+              <w:rPr>
+                <w:rFonts w:ascii="Calibri" w:eastAsia="Times New Roman" w:hAnsi="Calibri" w:cs="Calibri"/>
+                <w:noProof w:val="0"/>
+                <w:lang w:val="id-ID" w:eastAsia="en-ID"/>
+              </w:rPr>
+              <w:t>assenger</w:t>
+            </w:r>
+          </w:p>
+        </w:tc>
+        <w:tc>
+          <w:tcPr>
+            <w:tcW w:w="2136" w:type="dxa"/>
+            <w:tcBorders>
+              <w:top w:val="single" w:sz="6" w:space="0" w:color="BFBFBF"/>
+              <w:left w:val="single" w:sz="6" w:space="0" w:color="BFBFBF"/>
+              <w:bottom w:val="single" w:sz="6" w:space="0" w:color="BFBFBF"/>
+              <w:right w:val="single" w:sz="6" w:space="0" w:color="BFBFBF"/>
+            </w:tcBorders>
+            <w:shd w:val="clear" w:color="auto" w:fill="auto"/>
+            <w:vAlign w:val="center"/>
+            <w:hideMark/>
+          </w:tcPr>
+          <w:p>
+            <w:pPr>
+              <w:spacing w:after="0" w:line="240" w:lineRule="auto"/>
+              <w:jc w:val="center"/>
+              <w:textAlignment w:val="baseline"/>
+              <w:rPr>
+                <w:rFonts w:ascii="Segoe UI" w:eastAsia="Times New Roman" w:hAnsi="Segoe UI" w:cs="Segoe UI"/>
+                <w:noProof w:val="0"/>
+                <w:sz w:val="18"/>
+                <w:szCs w:val="18"/>
+                <w:lang w:eastAsia="en-ID"/>
+              </w:rPr>
+            </w:pPr>
+            <w:proofErr w:type="spellStart"/>
+            <w:r>
+              <w:rPr>
+                <w:rFonts w:ascii="Calibri" w:eastAsia="Times New Roman" w:hAnsi="Calibri" w:cs="Calibri"/>
+                <w:noProof w:val="0"/>
+                <w:lang w:eastAsia="en-ID"/>
+              </w:rPr>
+              <w:t>Dapat</w:t>
+            </w:r>
+            <w:proofErr w:type="spellEnd"/>
+            <w:r>
+              <w:rPr>
+                <w:rFonts w:ascii="Calibri" w:eastAsia="Times New Roman" w:hAnsi="Calibri" w:cs="Calibri"/>
+                <w:noProof w:val="0"/>
+                <w:lang w:eastAsia="en-ID"/>
+              </w:rPr>
+              <w:t xml:space="preserve"> </w:t>
+            </w:r>
+            <w:proofErr w:type="spellStart"/>
+            <w:r>
+              <w:rPr>
+                <w:rFonts w:ascii="Calibri" w:eastAsia="Times New Roman" w:hAnsi="Calibri" w:cs="Calibri"/>
+                <w:noProof w:val="0"/>
+                <w:lang w:eastAsia="en-ID"/>
+              </w:rPr>
+              <w:t>membeli</w:t>
+            </w:r>
+            <w:proofErr w:type="spellEnd"/>
+            <w:r>
+              <w:rPr>
+                <w:rFonts w:ascii="Calibri" w:eastAsia="Times New Roman" w:hAnsi="Calibri" w:cs="Calibri"/>
+                <w:noProof w:val="0"/>
+                <w:lang w:eastAsia="en-ID"/>
+              </w:rPr>
+              <w:t xml:space="preserve"> </w:t>
+            </w:r>
+            <w:proofErr w:type="spellStart"/>
+            <w:r>
+              <w:rPr>
+                <w:rFonts w:ascii="Calibri" w:eastAsia="Times New Roman" w:hAnsi="Calibri" w:cs="Calibri"/>
+                <w:noProof w:val="0"/>
+                <w:lang w:eastAsia="en-ID"/>
+              </w:rPr>
+              <w:t>tiket</w:t>
+            </w:r>
+            <w:proofErr w:type="spellEnd"/>
+            <w:r>
+              <w:rPr>
+                <w:rFonts w:ascii="Calibri" w:eastAsia="Times New Roman" w:hAnsi="Calibri" w:cs="Calibri"/>
+                <w:noProof w:val="0"/>
+                <w:lang w:eastAsia="en-ID"/>
+              </w:rPr>
+              <w:t xml:space="preserve"> </w:t>
+            </w:r>
+            <w:proofErr w:type="spellStart"/>
+            <w:r>
+              <w:rPr>
+                <w:rFonts w:ascii="Calibri" w:eastAsia="Times New Roman" w:hAnsi="Calibri" w:cs="Calibri"/>
+                <w:noProof w:val="0"/>
+                <w:lang w:eastAsia="en-ID"/>
+              </w:rPr>
+              <w:t>secara</w:t>
+            </w:r>
+            <w:proofErr w:type="spellEnd"/>
+            <w:r>
+              <w:rPr>
+                <w:rFonts w:ascii="Calibri" w:eastAsia="Times New Roman" w:hAnsi="Calibri" w:cs="Calibri"/>
+                <w:noProof w:val="0"/>
+                <w:lang w:eastAsia="en-ID"/>
+              </w:rPr>
+              <w:t xml:space="preserve"> online</w:t>
+            </w:r>
+          </w:p>
+        </w:tc>
+        <w:tc>
+          <w:tcPr>
+            <w:tcW w:w="2988" w:type="dxa"/>
+            <w:tcBorders>
+              <w:top w:val="single" w:sz="6" w:space="0" w:color="BFBFBF"/>
+              <w:left w:val="single" w:sz="6" w:space="0" w:color="BFBFBF"/>
+              <w:bottom w:val="single" w:sz="6" w:space="0" w:color="BFBFBF"/>
+              <w:right w:val="single" w:sz="6" w:space="0" w:color="BFBFBF"/>
+            </w:tcBorders>
+            <w:shd w:val="clear" w:color="auto" w:fill="auto"/>
+            <w:vAlign w:val="center"/>
+            <w:hideMark/>
+          </w:tcPr>
+          <w:p>
+            <w:pPr>
+              <w:spacing w:after="0" w:line="240" w:lineRule="auto"/>
+              <w:jc w:val="center"/>
+              <w:textAlignment w:val="baseline"/>
+              <w:rPr>
+                <w:rFonts w:ascii="Segoe UI" w:eastAsia="Times New Roman" w:hAnsi="Segoe UI" w:cs="Segoe UI"/>
+                <w:noProof w:val="0"/>
+                <w:sz w:val="18"/>
+                <w:szCs w:val="18"/>
+                <w:lang w:val="en-ID" w:eastAsia="en-ID"/>
+              </w:rPr>
+            </w:pPr>
+            <w:r>
+              <w:rPr>
+                <w:rFonts w:ascii="Calibri" w:eastAsia="Times New Roman" w:hAnsi="Calibri" w:cs="Calibri"/>
+                <w:noProof w:val="0"/>
+                <w:lang w:val="id-ID" w:eastAsia="en-ID"/>
+              </w:rPr>
+              <w:t xml:space="preserve">Saya </w:t>
+            </w:r>
+            <w:proofErr w:type="spellStart"/>
+            <w:r>
+              <w:rPr>
+                <w:rFonts w:ascii="Calibri" w:eastAsia="Times New Roman" w:hAnsi="Calibri" w:cs="Calibri"/>
+                <w:noProof w:val="0"/>
+                <w:lang w:eastAsia="en-ID"/>
+              </w:rPr>
+              <w:t>tidak</w:t>
+            </w:r>
+            <w:proofErr w:type="spellEnd"/>
+            <w:r>
+              <w:rPr>
+                <w:rFonts w:ascii="Calibri" w:eastAsia="Times New Roman" w:hAnsi="Calibri" w:cs="Calibri"/>
+                <w:noProof w:val="0"/>
+                <w:lang w:eastAsia="en-ID"/>
+              </w:rPr>
+              <w:t xml:space="preserve"> </w:t>
+            </w:r>
+            <w:proofErr w:type="spellStart"/>
+            <w:r>
+              <w:rPr>
+                <w:rFonts w:ascii="Calibri" w:eastAsia="Times New Roman" w:hAnsi="Calibri" w:cs="Calibri"/>
+                <w:noProof w:val="0"/>
+                <w:lang w:eastAsia="en-ID"/>
+              </w:rPr>
+              <w:t>perlu</w:t>
+            </w:r>
+            <w:proofErr w:type="spellEnd"/>
+            <w:r>
+              <w:rPr>
+                <w:rFonts w:ascii="Calibri" w:eastAsia="Times New Roman" w:hAnsi="Calibri" w:cs="Calibri"/>
+                <w:noProof w:val="0"/>
+                <w:lang w:eastAsia="en-ID"/>
+              </w:rPr>
+              <w:t xml:space="preserve"> </w:t>
+            </w:r>
+            <w:proofErr w:type="spellStart"/>
+            <w:r>
+              <w:rPr>
+                <w:rFonts w:ascii="Calibri" w:eastAsia="Times New Roman" w:hAnsi="Calibri" w:cs="Calibri"/>
+                <w:noProof w:val="0"/>
+                <w:lang w:eastAsia="en-ID"/>
+              </w:rPr>
+              <w:t>lagi</w:t>
+            </w:r>
+            <w:proofErr w:type="spellEnd"/>
+            <w:r>
+              <w:rPr>
+                <w:rFonts w:ascii="Calibri" w:eastAsia="Times New Roman" w:hAnsi="Calibri" w:cs="Calibri"/>
+                <w:noProof w:val="0"/>
+                <w:lang w:eastAsia="en-ID"/>
+              </w:rPr>
+              <w:t xml:space="preserve"> </w:t>
+            </w:r>
+            <w:proofErr w:type="spellStart"/>
+            <w:r>
+              <w:rPr>
+                <w:rFonts w:ascii="Calibri" w:eastAsia="Times New Roman" w:hAnsi="Calibri" w:cs="Calibri"/>
+                <w:noProof w:val="0"/>
+                <w:lang w:eastAsia="en-ID"/>
+              </w:rPr>
+              <w:t>menunggu</w:t>
+            </w:r>
+            <w:proofErr w:type="spellEnd"/>
+            <w:r>
+              <w:rPr>
+                <w:rFonts w:ascii="Calibri" w:eastAsia="Times New Roman" w:hAnsi="Calibri" w:cs="Calibri"/>
+                <w:noProof w:val="0"/>
+                <w:lang w:eastAsia="en-ID"/>
+              </w:rPr>
+              <w:t xml:space="preserve"> </w:t>
+            </w:r>
+            <w:proofErr w:type="spellStart"/>
+            <w:r>
+              <w:rPr>
+                <w:rFonts w:ascii="Calibri" w:eastAsia="Times New Roman" w:hAnsi="Calibri" w:cs="Calibri"/>
+                <w:noProof w:val="0"/>
+                <w:lang w:eastAsia="en-ID"/>
+              </w:rPr>
+              <w:t>antrian</w:t>
+            </w:r>
+            <w:proofErr w:type="spellEnd"/>
+            <w:r>
+              <w:rPr>
+                <w:rFonts w:ascii="Calibri" w:eastAsia="Times New Roman" w:hAnsi="Calibri" w:cs="Calibri"/>
+                <w:noProof w:val="0"/>
+                <w:lang w:eastAsia="en-ID"/>
+              </w:rPr>
+              <w:t xml:space="preserve"> </w:t>
+            </w:r>
+            <w:proofErr w:type="spellStart"/>
+            <w:r>
+              <w:rPr>
+                <w:rFonts w:ascii="Calibri" w:eastAsia="Times New Roman" w:hAnsi="Calibri" w:cs="Calibri"/>
+                <w:noProof w:val="0"/>
+                <w:lang w:eastAsia="en-ID"/>
+              </w:rPr>
+              <w:t>panjang</w:t>
+            </w:r>
+            <w:proofErr w:type="spellEnd"/>
+            <w:r>
+              <w:rPr>
+                <w:rFonts w:ascii="Calibri" w:eastAsia="Times New Roman" w:hAnsi="Calibri" w:cs="Calibri"/>
+                <w:noProof w:val="0"/>
+                <w:lang w:eastAsia="en-ID"/>
+              </w:rPr>
+              <w:t xml:space="preserve"> </w:t>
+            </w:r>
+            <w:proofErr w:type="spellStart"/>
+            <w:r>
+              <w:rPr>
+                <w:rFonts w:ascii="Calibri" w:eastAsia="Times New Roman" w:hAnsi="Calibri" w:cs="Calibri"/>
+                <w:noProof w:val="0"/>
+                <w:lang w:eastAsia="en-ID"/>
+              </w:rPr>
+              <w:t>untuk</w:t>
+            </w:r>
+            <w:proofErr w:type="spellEnd"/>
+            <w:r>
+              <w:rPr>
+                <w:rFonts w:ascii="Calibri" w:eastAsia="Times New Roman" w:hAnsi="Calibri" w:cs="Calibri"/>
+                <w:noProof w:val="0"/>
+                <w:lang w:eastAsia="en-ID"/>
+              </w:rPr>
+              <w:t xml:space="preserve"> </w:t>
+            </w:r>
+            <w:proofErr w:type="spellStart"/>
+            <w:r>
+              <w:rPr>
+                <w:rFonts w:ascii="Calibri" w:eastAsia="Times New Roman" w:hAnsi="Calibri" w:cs="Calibri"/>
+                <w:noProof w:val="0"/>
+                <w:lang w:eastAsia="en-ID"/>
+              </w:rPr>
+              <w:t>membeli</w:t>
+            </w:r>
+            <w:proofErr w:type="spellEnd"/>
+            <w:r>
+              <w:rPr>
+                <w:rFonts w:ascii="Calibri" w:eastAsia="Times New Roman" w:hAnsi="Calibri" w:cs="Calibri"/>
+                <w:noProof w:val="0"/>
+                <w:lang w:eastAsia="en-ID"/>
+              </w:rPr>
+              <w:t xml:space="preserve"> </w:t>
+            </w:r>
+            <w:proofErr w:type="spellStart"/>
+            <w:r>
+              <w:rPr>
+                <w:rFonts w:ascii="Calibri" w:eastAsia="Times New Roman" w:hAnsi="Calibri" w:cs="Calibri"/>
+                <w:noProof w:val="0"/>
+                <w:lang w:eastAsia="en-ID"/>
+              </w:rPr>
+              <w:t>tiket</w:t>
+            </w:r>
+            <w:proofErr w:type="spellEnd"/>
+            <w:r>
+              <w:rPr>
+                <w:rFonts w:ascii="Calibri" w:eastAsia="Times New Roman" w:hAnsi="Calibri" w:cs="Calibri"/>
+                <w:noProof w:val="0"/>
+                <w:lang w:val="en-ID" w:eastAsia="en-ID"/>
+              </w:rPr>
+              <w:t> </w:t>
+            </w:r>
+          </w:p>
+        </w:tc>
+        <w:tc>
+          <w:tcPr>
+            <w:tcW w:w="1033" w:type="dxa"/>
+            <w:tcBorders>
+              <w:top w:val="single" w:sz="6" w:space="0" w:color="BFBFBF"/>
+              <w:left w:val="single" w:sz="6" w:space="0" w:color="BFBFBF"/>
+              <w:bottom w:val="single" w:sz="6" w:space="0" w:color="BFBFBF"/>
+              <w:right w:val="single" w:sz="6" w:space="0" w:color="BFBFBF"/>
+            </w:tcBorders>
+            <w:shd w:val="clear" w:color="auto" w:fill="FF0000"/>
+            <w:vAlign w:val="center"/>
+            <w:hideMark/>
+          </w:tcPr>
+          <w:p>
+            <w:pPr>
+              <w:spacing w:after="0" w:line="240" w:lineRule="auto"/>
+              <w:jc w:val="center"/>
+              <w:textAlignment w:val="baseline"/>
+              <w:rPr>
+                <w:rFonts w:ascii="Segoe UI" w:eastAsia="Times New Roman" w:hAnsi="Segoe UI" w:cs="Segoe UI"/>
+                <w:noProof w:val="0"/>
+                <w:sz w:val="18"/>
+                <w:szCs w:val="18"/>
+                <w:lang w:eastAsia="en-ID"/>
+              </w:rPr>
+            </w:pPr>
+            <w:r>
+              <w:rPr>
+                <w:rFonts w:ascii="Calibri" w:eastAsia="Times New Roman" w:hAnsi="Calibri" w:cs="Calibri"/>
+                <w:noProof w:val="0"/>
+                <w:lang w:eastAsia="en-ID"/>
+              </w:rPr>
+              <w:t>High</w:t>
+            </w:r>
+          </w:p>
+        </w:tc>
+        <w:tc>
+          <w:tcPr>
+            <w:tcW w:w="1138" w:type="dxa"/>
+            <w:tcBorders>
+              <w:top w:val="single" w:sz="6" w:space="0" w:color="BFBFBF"/>
+              <w:left w:val="single" w:sz="6" w:space="0" w:color="BFBFBF"/>
+              <w:bottom w:val="single" w:sz="6" w:space="0" w:color="BFBFBF"/>
+              <w:right w:val="single" w:sz="6" w:space="0" w:color="BFBFBF"/>
+            </w:tcBorders>
+            <w:shd w:val="clear" w:color="auto" w:fill="auto"/>
+            <w:vAlign w:val="center"/>
+            <w:hideMark/>
+          </w:tcPr>
+          <w:p>
+            <w:pPr>
+              <w:spacing w:after="0" w:line="240" w:lineRule="auto"/>
+              <w:jc w:val="center"/>
+              <w:textAlignment w:val="baseline"/>
+              <w:rPr>
+                <w:rFonts w:ascii="Segoe UI" w:eastAsia="Times New Roman" w:hAnsi="Segoe UI" w:cs="Segoe UI"/>
+                <w:noProof w:val="0"/>
+                <w:sz w:val="18"/>
+                <w:szCs w:val="18"/>
+                <w:lang w:val="en-ID" w:eastAsia="en-ID"/>
+              </w:rPr>
+            </w:pPr>
+            <w:r>
+              <w:rPr>
+                <w:rFonts w:ascii="Calibri" w:eastAsia="Times New Roman" w:hAnsi="Calibri" w:cs="Calibri"/>
+                <w:noProof w:val="0"/>
+                <w:lang w:val="id-ID" w:eastAsia="en-ID"/>
+              </w:rPr>
+              <w:t>20</w:t>
+            </w:r>
+            <w:r>
+              <w:rPr>
+                <w:rFonts w:ascii="Calibri" w:eastAsia="Times New Roman" w:hAnsi="Calibri" w:cs="Calibri"/>
+                <w:noProof w:val="0"/>
+                <w:lang w:val="en-ID" w:eastAsia="en-ID"/>
+              </w:rPr>
+              <w:t> </w:t>
+            </w:r>
+          </w:p>
+        </w:tc>
+      </w:tr>
+      <w:tr>
+        <w:trPr>
+          <w:trHeight w:val="300"/>
+        </w:trPr>
+        <w:tc>
+          <w:tcPr>
+            <w:tcW w:w="584" w:type="dxa"/>
+            <w:tcBorders>
+              <w:top w:val="single" w:sz="6" w:space="0" w:color="BFBFBF"/>
+              <w:left w:val="single" w:sz="6" w:space="0" w:color="BFBFBF"/>
+              <w:bottom w:val="single" w:sz="6" w:space="0" w:color="BFBFBF"/>
+              <w:right w:val="single" w:sz="6" w:space="0" w:color="BFBFBF"/>
+            </w:tcBorders>
+            <w:shd w:val="clear" w:color="auto" w:fill="auto"/>
+            <w:vAlign w:val="center"/>
+            <w:hideMark/>
+          </w:tcPr>
+          <w:p>
+            <w:pPr>
+              <w:spacing w:after="0" w:line="240" w:lineRule="auto"/>
+              <w:jc w:val="center"/>
+              <w:textAlignment w:val="baseline"/>
+              <w:rPr>
+                <w:rFonts w:ascii="Segoe UI" w:eastAsia="Times New Roman" w:hAnsi="Segoe UI" w:cs="Segoe UI"/>
+                <w:noProof w:val="0"/>
+                <w:sz w:val="18"/>
+                <w:szCs w:val="18"/>
+                <w:lang w:val="en-ID" w:eastAsia="en-ID"/>
+              </w:rPr>
+            </w:pPr>
+            <w:r>
+              <w:rPr>
+                <w:rFonts w:ascii="Calibri" w:eastAsia="Times New Roman" w:hAnsi="Calibri" w:cs="Calibri"/>
+                <w:noProof w:val="0"/>
+                <w:lang w:val="id-ID" w:eastAsia="en-ID"/>
+              </w:rPr>
+              <w:t>002</w:t>
+            </w:r>
+            <w:r>
+              <w:rPr>
+                <w:rFonts w:ascii="Calibri" w:eastAsia="Times New Roman" w:hAnsi="Calibri" w:cs="Calibri"/>
+                <w:noProof w:val="0"/>
+                <w:lang w:val="en-ID" w:eastAsia="en-ID"/>
+              </w:rPr>
+              <w:t> </w:t>
+            </w:r>
+          </w:p>
+        </w:tc>
+        <w:tc>
+          <w:tcPr>
+            <w:tcW w:w="1465" w:type="dxa"/>
+            <w:tcBorders>
+              <w:top w:val="single" w:sz="6" w:space="0" w:color="BFBFBF"/>
+              <w:left w:val="single" w:sz="6" w:space="0" w:color="BFBFBF"/>
+              <w:bottom w:val="single" w:sz="6" w:space="0" w:color="BFBFBF"/>
+              <w:right w:val="single" w:sz="6" w:space="0" w:color="BFBFBF"/>
+            </w:tcBorders>
+            <w:shd w:val="clear" w:color="auto" w:fill="auto"/>
+            <w:vAlign w:val="center"/>
+            <w:hideMark/>
+          </w:tcPr>
+          <w:p>
+            <w:pPr>
+              <w:spacing w:after="0" w:line="240" w:lineRule="auto"/>
+              <w:jc w:val="center"/>
+              <w:textAlignment w:val="baseline"/>
+              <w:rPr>
+                <w:rFonts w:ascii="Segoe UI" w:eastAsia="Times New Roman" w:hAnsi="Segoe UI" w:cs="Segoe UI"/>
+                <w:noProof w:val="0"/>
+                <w:sz w:val="18"/>
+                <w:szCs w:val="18"/>
+                <w:lang w:val="en-ID" w:eastAsia="en-ID"/>
+              </w:rPr>
+            </w:pPr>
+            <w:r>
+              <w:rPr>
+                <w:rFonts w:ascii="Calibri" w:eastAsia="Times New Roman" w:hAnsi="Calibri" w:cs="Calibri"/>
+                <w:noProof w:val="0"/>
+                <w:lang w:val="id-ID" w:eastAsia="en-ID"/>
+              </w:rPr>
+              <w:t>Passenger</w:t>
+            </w:r>
+          </w:p>
+        </w:tc>
+        <w:tc>
+          <w:tcPr>
+            <w:tcW w:w="2136" w:type="dxa"/>
+            <w:tcBorders>
+              <w:top w:val="single" w:sz="6" w:space="0" w:color="BFBFBF"/>
+              <w:left w:val="single" w:sz="6" w:space="0" w:color="BFBFBF"/>
+              <w:bottom w:val="single" w:sz="6" w:space="0" w:color="BFBFBF"/>
+              <w:right w:val="single" w:sz="6" w:space="0" w:color="BFBFBF"/>
+            </w:tcBorders>
+            <w:shd w:val="clear" w:color="auto" w:fill="auto"/>
+            <w:vAlign w:val="center"/>
+            <w:hideMark/>
+          </w:tcPr>
+          <w:p>
+            <w:pPr>
+              <w:spacing w:after="0" w:line="240" w:lineRule="auto"/>
+              <w:jc w:val="center"/>
+              <w:textAlignment w:val="baseline"/>
+              <w:rPr>
+                <w:rFonts w:ascii="Segoe UI" w:eastAsia="Times New Roman" w:hAnsi="Segoe UI" w:cs="Segoe UI"/>
+                <w:noProof w:val="0"/>
+                <w:sz w:val="18"/>
+                <w:szCs w:val="18"/>
+                <w:lang w:val="en-ID" w:eastAsia="en-ID"/>
+              </w:rPr>
+            </w:pPr>
+            <w:proofErr w:type="spellStart"/>
+            <w:r>
+              <w:rPr>
+                <w:rFonts w:ascii="Calibri" w:eastAsia="Times New Roman" w:hAnsi="Calibri" w:cs="Calibri"/>
+                <w:noProof w:val="0"/>
+                <w:lang w:eastAsia="en-ID"/>
+              </w:rPr>
+              <w:t>Dapat</w:t>
+            </w:r>
+            <w:proofErr w:type="spellEnd"/>
+            <w:r>
+              <w:rPr>
+                <w:rFonts w:ascii="Calibri" w:eastAsia="Times New Roman" w:hAnsi="Calibri" w:cs="Calibri"/>
+                <w:noProof w:val="0"/>
+                <w:lang w:eastAsia="en-ID"/>
+              </w:rPr>
+              <w:t xml:space="preserve"> </w:t>
+            </w:r>
+            <w:proofErr w:type="spellStart"/>
+            <w:r>
+              <w:rPr>
+                <w:rFonts w:ascii="Calibri" w:eastAsia="Times New Roman" w:hAnsi="Calibri" w:cs="Calibri"/>
+                <w:noProof w:val="0"/>
+                <w:lang w:eastAsia="en-ID"/>
+              </w:rPr>
+              <w:t>melihat</w:t>
+            </w:r>
+            <w:proofErr w:type="spellEnd"/>
+            <w:r>
+              <w:rPr>
+                <w:rFonts w:ascii="Calibri" w:eastAsia="Times New Roman" w:hAnsi="Calibri" w:cs="Calibri"/>
+                <w:noProof w:val="0"/>
+                <w:lang w:eastAsia="en-ID"/>
+              </w:rPr>
+              <w:t xml:space="preserve"> </w:t>
+            </w:r>
+            <w:proofErr w:type="spellStart"/>
+            <w:r>
+              <w:rPr>
+                <w:rFonts w:ascii="Calibri" w:eastAsia="Times New Roman" w:hAnsi="Calibri" w:cs="Calibri"/>
+                <w:noProof w:val="0"/>
+                <w:lang w:eastAsia="en-ID"/>
+              </w:rPr>
+              <w:t>jadwal</w:t>
+            </w:r>
+            <w:proofErr w:type="spellEnd"/>
+            <w:r>
+              <w:rPr>
+                <w:rFonts w:ascii="Calibri" w:eastAsia="Times New Roman" w:hAnsi="Calibri" w:cs="Calibri"/>
+                <w:noProof w:val="0"/>
+                <w:lang w:eastAsia="en-ID"/>
+              </w:rPr>
+              <w:t xml:space="preserve"> </w:t>
+            </w:r>
+            <w:proofErr w:type="spellStart"/>
+            <w:r>
+              <w:rPr>
+                <w:rFonts w:ascii="Calibri" w:eastAsia="Times New Roman" w:hAnsi="Calibri" w:cs="Calibri"/>
+                <w:noProof w:val="0"/>
+                <w:lang w:eastAsia="en-ID"/>
+              </w:rPr>
+              <w:t>keberangkatan</w:t>
+            </w:r>
+            <w:proofErr w:type="spellEnd"/>
+            <w:r>
+              <w:rPr>
+                <w:rFonts w:ascii="Calibri" w:eastAsia="Times New Roman" w:hAnsi="Calibri" w:cs="Calibri"/>
+                <w:noProof w:val="0"/>
+                <w:lang w:eastAsia="en-ID"/>
+              </w:rPr>
+              <w:t xml:space="preserve"> </w:t>
+            </w:r>
+            <w:proofErr w:type="spellStart"/>
+            <w:r>
+              <w:rPr>
+                <w:rFonts w:ascii="Calibri" w:eastAsia="Times New Roman" w:hAnsi="Calibri" w:cs="Calibri"/>
+                <w:noProof w:val="0"/>
+                <w:lang w:eastAsia="en-ID"/>
+              </w:rPr>
+              <w:t>secara</w:t>
+            </w:r>
+            <w:proofErr w:type="spellEnd"/>
+            <w:r>
+              <w:rPr>
+                <w:rFonts w:ascii="Calibri" w:eastAsia="Times New Roman" w:hAnsi="Calibri" w:cs="Calibri"/>
+                <w:noProof w:val="0"/>
+                <w:lang w:eastAsia="en-ID"/>
+              </w:rPr>
+              <w:t xml:space="preserve"> online</w:t>
+            </w:r>
+          </w:p>
+        </w:tc>
+        <w:tc>
+          <w:tcPr>
+            <w:tcW w:w="2988" w:type="dxa"/>
+            <w:tcBorders>
+              <w:top w:val="single" w:sz="6" w:space="0" w:color="BFBFBF"/>
+              <w:left w:val="single" w:sz="6" w:space="0" w:color="BFBFBF"/>
+              <w:bottom w:val="single" w:sz="6" w:space="0" w:color="BFBFBF"/>
+              <w:right w:val="single" w:sz="6" w:space="0" w:color="BFBFBF"/>
+            </w:tcBorders>
+            <w:shd w:val="clear" w:color="auto" w:fill="auto"/>
+            <w:vAlign w:val="center"/>
+            <w:hideMark/>
+          </w:tcPr>
+          <w:p>
+            <w:pPr>
+              <w:spacing w:after="0" w:line="240" w:lineRule="auto"/>
+              <w:jc w:val="center"/>
+              <w:textAlignment w:val="baseline"/>
+              <w:rPr>
+                <w:rFonts w:ascii="Segoe UI" w:eastAsia="Times New Roman" w:hAnsi="Segoe UI" w:cs="Segoe UI"/>
+                <w:noProof w:val="0"/>
+                <w:sz w:val="18"/>
+                <w:szCs w:val="18"/>
+                <w:lang w:val="en-ID" w:eastAsia="en-ID"/>
+              </w:rPr>
+            </w:pPr>
+            <w:r>
+              <w:rPr>
+                <w:rFonts w:ascii="Calibri" w:eastAsia="Times New Roman" w:hAnsi="Calibri" w:cs="Calibri"/>
+                <w:noProof w:val="0"/>
+                <w:lang w:val="id-ID" w:eastAsia="en-ID"/>
+              </w:rPr>
+              <w:t xml:space="preserve">Saya </w:t>
+            </w:r>
+            <w:proofErr w:type="spellStart"/>
+            <w:r>
+              <w:rPr>
+                <w:rFonts w:ascii="Calibri" w:eastAsia="Times New Roman" w:hAnsi="Calibri" w:cs="Calibri"/>
+                <w:noProof w:val="0"/>
+                <w:lang w:eastAsia="en-ID"/>
+              </w:rPr>
+              <w:t>tida</w:t>
+            </w:r>
+            <w:r>
+              <w:rPr>
+                <w:rFonts w:ascii="Calibri" w:eastAsia="Times New Roman" w:hAnsi="Calibri" w:cs="Calibri"/>
+                <w:noProof w:val="0"/>
+                <w:lang w:eastAsia="en-ID"/>
+              </w:rPr>
+              <w:t>k</w:t>
+            </w:r>
+            <w:proofErr w:type="spellEnd"/>
+            <w:r>
+              <w:rPr>
+                <w:rFonts w:ascii="Calibri" w:eastAsia="Times New Roman" w:hAnsi="Calibri" w:cs="Calibri"/>
+                <w:noProof w:val="0"/>
+                <w:lang w:eastAsia="en-ID"/>
+              </w:rPr>
+              <w:t xml:space="preserve"> </w:t>
+            </w:r>
+            <w:proofErr w:type="spellStart"/>
+            <w:r>
+              <w:rPr>
+                <w:rFonts w:ascii="Calibri" w:eastAsia="Times New Roman" w:hAnsi="Calibri" w:cs="Calibri"/>
+                <w:noProof w:val="0"/>
+                <w:lang w:eastAsia="en-ID"/>
+              </w:rPr>
+              <w:t>perlu</w:t>
+            </w:r>
+            <w:proofErr w:type="spellEnd"/>
+            <w:r>
+              <w:rPr>
+                <w:rFonts w:ascii="Calibri" w:eastAsia="Times New Roman" w:hAnsi="Calibri" w:cs="Calibri"/>
+                <w:noProof w:val="0"/>
+                <w:lang w:eastAsia="en-ID"/>
+              </w:rPr>
+              <w:t xml:space="preserve"> </w:t>
+            </w:r>
+            <w:proofErr w:type="spellStart"/>
+            <w:r>
+              <w:rPr>
+                <w:rFonts w:ascii="Calibri" w:eastAsia="Times New Roman" w:hAnsi="Calibri" w:cs="Calibri"/>
+                <w:noProof w:val="0"/>
+                <w:lang w:eastAsia="en-ID"/>
+              </w:rPr>
+              <w:t>pergi</w:t>
+            </w:r>
+            <w:proofErr w:type="spellEnd"/>
+            <w:r>
+              <w:rPr>
+                <w:rFonts w:ascii="Calibri" w:eastAsia="Times New Roman" w:hAnsi="Calibri" w:cs="Calibri"/>
+                <w:noProof w:val="0"/>
+                <w:lang w:eastAsia="en-ID"/>
+              </w:rPr>
+              <w:t xml:space="preserve"> </w:t>
+            </w:r>
+            <w:proofErr w:type="spellStart"/>
+            <w:r>
+              <w:rPr>
+                <w:rFonts w:ascii="Calibri" w:eastAsia="Times New Roman" w:hAnsi="Calibri" w:cs="Calibri"/>
+                <w:noProof w:val="0"/>
+                <w:lang w:eastAsia="en-ID"/>
+              </w:rPr>
+              <w:t>ke</w:t>
+            </w:r>
+            <w:proofErr w:type="spellEnd"/>
+            <w:r>
+              <w:rPr>
+                <w:rFonts w:ascii="Calibri" w:eastAsia="Times New Roman" w:hAnsi="Calibri" w:cs="Calibri"/>
+                <w:noProof w:val="0"/>
+                <w:lang w:eastAsia="en-ID"/>
+              </w:rPr>
+              <w:t xml:space="preserve"> </w:t>
+            </w:r>
+            <w:proofErr w:type="spellStart"/>
+            <w:r>
+              <w:rPr>
+                <w:rFonts w:ascii="Calibri" w:eastAsia="Times New Roman" w:hAnsi="Calibri" w:cs="Calibri"/>
+                <w:noProof w:val="0"/>
+                <w:lang w:eastAsia="en-ID"/>
+              </w:rPr>
+              <w:t>stasiun</w:t>
+            </w:r>
+            <w:proofErr w:type="spellEnd"/>
+            <w:r>
+              <w:rPr>
+                <w:rFonts w:ascii="Calibri" w:eastAsia="Times New Roman" w:hAnsi="Calibri" w:cs="Calibri"/>
+                <w:noProof w:val="0"/>
+                <w:lang w:eastAsia="en-ID"/>
+              </w:rPr>
+              <w:t xml:space="preserve"> </w:t>
+            </w:r>
+            <w:proofErr w:type="spellStart"/>
+            <w:r>
+              <w:rPr>
+                <w:rFonts w:ascii="Calibri" w:eastAsia="Times New Roman" w:hAnsi="Calibri" w:cs="Calibri"/>
+                <w:noProof w:val="0"/>
+                <w:lang w:eastAsia="en-ID"/>
+              </w:rPr>
+              <w:t>untuk</w:t>
+            </w:r>
+            <w:proofErr w:type="spellEnd"/>
+            <w:r>
+              <w:rPr>
+                <w:rFonts w:ascii="Calibri" w:eastAsia="Times New Roman" w:hAnsi="Calibri" w:cs="Calibri"/>
+                <w:noProof w:val="0"/>
+                <w:lang w:eastAsia="en-ID"/>
+              </w:rPr>
+              <w:t xml:space="preserve"> </w:t>
+            </w:r>
+            <w:proofErr w:type="spellStart"/>
+            <w:r>
+              <w:rPr>
+                <w:rFonts w:ascii="Calibri" w:eastAsia="Times New Roman" w:hAnsi="Calibri" w:cs="Calibri"/>
+                <w:noProof w:val="0"/>
+                <w:lang w:eastAsia="en-ID"/>
+              </w:rPr>
+              <w:t>melihat</w:t>
+            </w:r>
+            <w:proofErr w:type="spellEnd"/>
+            <w:r>
+              <w:rPr>
+                <w:rFonts w:ascii="Calibri" w:eastAsia="Times New Roman" w:hAnsi="Calibri" w:cs="Calibri"/>
+                <w:noProof w:val="0"/>
+                <w:lang w:eastAsia="en-ID"/>
+              </w:rPr>
+              <w:t xml:space="preserve"> </w:t>
+            </w:r>
+            <w:proofErr w:type="spellStart"/>
+            <w:r>
+              <w:rPr>
+                <w:rFonts w:ascii="Calibri" w:eastAsia="Times New Roman" w:hAnsi="Calibri" w:cs="Calibri"/>
+                <w:noProof w:val="0"/>
+                <w:lang w:eastAsia="en-ID"/>
+              </w:rPr>
+              <w:t>jadwal</w:t>
+            </w:r>
+            <w:proofErr w:type="spellEnd"/>
+            <w:r>
+              <w:rPr>
+                <w:rFonts w:ascii="Calibri" w:eastAsia="Times New Roman" w:hAnsi="Calibri" w:cs="Calibri"/>
+                <w:noProof w:val="0"/>
+                <w:lang w:eastAsia="en-ID"/>
+              </w:rPr>
+              <w:t xml:space="preserve"> </w:t>
+            </w:r>
+            <w:proofErr w:type="spellStart"/>
+            <w:r>
+              <w:rPr>
+                <w:rFonts w:ascii="Calibri" w:eastAsia="Times New Roman" w:hAnsi="Calibri" w:cs="Calibri"/>
+                <w:noProof w:val="0"/>
+                <w:lang w:eastAsia="en-ID"/>
+              </w:rPr>
+              <w:t>keberangkatan</w:t>
+            </w:r>
+            <w:proofErr w:type="spellEnd"/>
+          </w:p>
+        </w:tc>
+        <w:tc>
+          <w:tcPr>
+            <w:tcW w:w="1033" w:type="dxa"/>
+            <w:tcBorders>
+              <w:top w:val="single" w:sz="6" w:space="0" w:color="BFBFBF"/>
+              <w:left w:val="single" w:sz="6" w:space="0" w:color="BFBFBF"/>
+              <w:bottom w:val="single" w:sz="6" w:space="0" w:color="BFBFBF"/>
+              <w:right w:val="single" w:sz="6" w:space="0" w:color="BFBFBF"/>
+            </w:tcBorders>
+            <w:shd w:val="clear" w:color="auto" w:fill="FF0000"/>
+            <w:vAlign w:val="center"/>
+            <w:hideMark/>
+          </w:tcPr>
+          <w:p>
+            <w:pPr>
+              <w:spacing w:after="0" w:line="240" w:lineRule="auto"/>
+              <w:jc w:val="center"/>
+              <w:textAlignment w:val="baseline"/>
+              <w:rPr>
+                <w:rFonts w:ascii="Segoe UI" w:eastAsia="Times New Roman" w:hAnsi="Segoe UI" w:cs="Segoe UI"/>
+                <w:noProof w:val="0"/>
+                <w:sz w:val="18"/>
+                <w:szCs w:val="18"/>
+                <w:lang w:val="en-ID" w:eastAsia="en-ID"/>
+              </w:rPr>
+            </w:pPr>
+            <w:r>
+              <w:rPr>
+                <w:rFonts w:ascii="Calibri" w:eastAsia="Times New Roman" w:hAnsi="Calibri" w:cs="Calibri"/>
+                <w:noProof w:val="0"/>
+                <w:lang w:val="id-ID" w:eastAsia="en-ID"/>
+              </w:rPr>
+              <w:t>High</w:t>
+            </w:r>
+            <w:r>
+              <w:rPr>
+                <w:rFonts w:ascii="Calibri" w:eastAsia="Times New Roman" w:hAnsi="Calibri" w:cs="Calibri"/>
+                <w:noProof w:val="0"/>
+                <w:lang w:val="en-ID" w:eastAsia="en-ID"/>
+              </w:rPr>
+              <w:t> </w:t>
+            </w:r>
+          </w:p>
+        </w:tc>
+        <w:tc>
+          <w:tcPr>
+            <w:tcW w:w="1138" w:type="dxa"/>
+            <w:tcBorders>
+              <w:top w:val="single" w:sz="6" w:space="0" w:color="BFBFBF"/>
+              <w:left w:val="single" w:sz="6" w:space="0" w:color="BFBFBF"/>
+              <w:bottom w:val="single" w:sz="6" w:space="0" w:color="BFBFBF"/>
+              <w:right w:val="single" w:sz="6" w:space="0" w:color="BFBFBF"/>
+            </w:tcBorders>
+            <w:shd w:val="clear" w:color="auto" w:fill="auto"/>
+            <w:vAlign w:val="center"/>
+            <w:hideMark/>
+          </w:tcPr>
+          <w:p>
+            <w:pPr>
+              <w:spacing w:after="0" w:line="240" w:lineRule="auto"/>
+              <w:jc w:val="center"/>
+              <w:textAlignment w:val="baseline"/>
+              <w:rPr>
+                <w:rFonts w:ascii="Segoe UI" w:eastAsia="Times New Roman" w:hAnsi="Segoe UI" w:cs="Segoe UI"/>
+                <w:noProof w:val="0"/>
+                <w:sz w:val="18"/>
+                <w:szCs w:val="18"/>
+                <w:lang w:val="en-ID" w:eastAsia="en-ID"/>
+              </w:rPr>
+            </w:pPr>
+            <w:r>
+              <w:rPr>
+                <w:rFonts w:ascii="Calibri" w:eastAsia="Times New Roman" w:hAnsi="Calibri" w:cs="Calibri"/>
+                <w:noProof w:val="0"/>
+                <w:lang w:val="id-ID" w:eastAsia="en-ID"/>
+              </w:rPr>
+              <w:t>20</w:t>
+            </w:r>
+            <w:r>
+              <w:rPr>
+                <w:rFonts w:ascii="Calibri" w:eastAsia="Times New Roman" w:hAnsi="Calibri" w:cs="Calibri"/>
+                <w:noProof w:val="0"/>
+                <w:lang w:val="en-ID" w:eastAsia="en-ID"/>
+              </w:rPr>
+              <w:t> </w:t>
+            </w:r>
+          </w:p>
+        </w:tc>
+      </w:tr>
+      <w:tr>
+        <w:trPr>
+          <w:trHeight w:val="1260"/>
+        </w:trPr>
+        <w:tc>
+          <w:tcPr>
+            <w:tcW w:w="584" w:type="dxa"/>
+            <w:tcBorders>
+              <w:top w:val="single" w:sz="6" w:space="0" w:color="BFBFBF"/>
+              <w:left w:val="single" w:sz="6" w:space="0" w:color="BFBFBF"/>
+              <w:bottom w:val="single" w:sz="6" w:space="0" w:color="BFBFBF"/>
+              <w:right w:val="single" w:sz="6" w:space="0" w:color="BFBFBF"/>
+            </w:tcBorders>
+            <w:shd w:val="clear" w:color="auto" w:fill="auto"/>
+            <w:vAlign w:val="center"/>
+            <w:hideMark/>
+          </w:tcPr>
+          <w:p>
+            <w:pPr>
+              <w:spacing w:after="0" w:line="240" w:lineRule="auto"/>
+              <w:jc w:val="center"/>
+              <w:textAlignment w:val="baseline"/>
+              <w:rPr>
+                <w:rFonts w:ascii="Segoe UI" w:eastAsia="Times New Roman" w:hAnsi="Segoe UI" w:cs="Segoe UI"/>
+                <w:noProof w:val="0"/>
+                <w:sz w:val="18"/>
+                <w:szCs w:val="18"/>
+                <w:lang w:val="en-ID" w:eastAsia="en-ID"/>
+              </w:rPr>
+            </w:pPr>
+            <w:r>
+              <w:rPr>
+                <w:rFonts w:ascii="Calibri" w:eastAsia="Times New Roman" w:hAnsi="Calibri" w:cs="Calibri"/>
+                <w:noProof w:val="0"/>
+                <w:lang w:val="id-ID" w:eastAsia="en-ID"/>
+              </w:rPr>
+              <w:t>003</w:t>
+            </w:r>
+            <w:r>
+              <w:rPr>
+                <w:rFonts w:ascii="Calibri" w:eastAsia="Times New Roman" w:hAnsi="Calibri" w:cs="Calibri"/>
+                <w:noProof w:val="0"/>
+                <w:lang w:val="en-ID" w:eastAsia="en-ID"/>
+              </w:rPr>
+              <w:t> </w:t>
+            </w:r>
+          </w:p>
+        </w:tc>
+        <w:tc>
+          <w:tcPr>
+            <w:tcW w:w="1465" w:type="dxa"/>
+            <w:tcBorders>
+              <w:top w:val="single" w:sz="6" w:space="0" w:color="BFBFBF"/>
+              <w:left w:val="single" w:sz="6" w:space="0" w:color="BFBFBF"/>
+              <w:bottom w:val="single" w:sz="6" w:space="0" w:color="BFBFBF"/>
+              <w:right w:val="single" w:sz="6" w:space="0" w:color="BFBFBF"/>
+            </w:tcBorders>
+            <w:shd w:val="clear" w:color="auto" w:fill="auto"/>
+            <w:vAlign w:val="center"/>
+            <w:hideMark/>
+          </w:tcPr>
+          <w:p>
+            <w:pPr>
+              <w:spacing w:after="0" w:line="240" w:lineRule="auto"/>
+              <w:jc w:val="center"/>
+              <w:textAlignment w:val="baseline"/>
+              <w:rPr>
+                <w:rFonts w:ascii="Segoe UI" w:eastAsia="Times New Roman" w:hAnsi="Segoe UI" w:cs="Segoe UI"/>
+                <w:noProof w:val="0"/>
+                <w:sz w:val="18"/>
+                <w:szCs w:val="18"/>
+                <w:lang w:eastAsia="en-ID"/>
+              </w:rPr>
+            </w:pPr>
+            <w:r>
+              <w:rPr>
+                <w:rFonts w:ascii="Calibri" w:eastAsia="Times New Roman" w:hAnsi="Calibri" w:cs="Calibri"/>
+                <w:noProof w:val="0"/>
+                <w:lang w:val="id-ID" w:eastAsia="en-ID"/>
+              </w:rPr>
+              <w:t>Passenger</w:t>
+            </w:r>
+          </w:p>
+        </w:tc>
+        <w:tc>
+          <w:tcPr>
+            <w:tcW w:w="2136" w:type="dxa"/>
+            <w:tcBorders>
+              <w:top w:val="single" w:sz="6" w:space="0" w:color="BFBFBF"/>
+              <w:left w:val="single" w:sz="6" w:space="0" w:color="BFBFBF"/>
+              <w:bottom w:val="single" w:sz="6" w:space="0" w:color="BFBFBF"/>
+              <w:right w:val="single" w:sz="6" w:space="0" w:color="BFBFBF"/>
+            </w:tcBorders>
+            <w:shd w:val="clear" w:color="auto" w:fill="auto"/>
+            <w:vAlign w:val="center"/>
+            <w:hideMark/>
+          </w:tcPr>
+          <w:p>
+            <w:pPr>
+              <w:spacing w:after="0" w:line="240" w:lineRule="auto"/>
+              <w:jc w:val="center"/>
+              <w:textAlignment w:val="baseline"/>
+              <w:rPr>
+                <w:rFonts w:ascii="Segoe UI" w:eastAsia="Times New Roman" w:hAnsi="Segoe UI" w:cs="Segoe UI"/>
+                <w:noProof w:val="0"/>
+                <w:lang w:val="en-ID" w:eastAsia="en-ID"/>
+              </w:rPr>
+            </w:pPr>
+            <w:r>
+              <w:t xml:space="preserve">Dapat </w:t>
+            </w:r>
+            <w:r>
+              <w:t>melacak perjalanan</w:t>
+            </w:r>
+            <w:r>
+              <w:t xml:space="preserve"> </w:t>
+            </w:r>
+          </w:p>
+        </w:tc>
+        <w:tc>
+          <w:tcPr>
+            <w:tcW w:w="2988" w:type="dxa"/>
+            <w:tcBorders>
+              <w:top w:val="single" w:sz="6" w:space="0" w:color="BFBFBF"/>
+              <w:left w:val="single" w:sz="6" w:space="0" w:color="BFBFBF"/>
+              <w:bottom w:val="single" w:sz="6" w:space="0" w:color="BFBFBF"/>
+              <w:right w:val="single" w:sz="6" w:space="0" w:color="BFBFBF"/>
+            </w:tcBorders>
+            <w:shd w:val="clear" w:color="auto" w:fill="auto"/>
+            <w:vAlign w:val="center"/>
+            <w:hideMark/>
+          </w:tcPr>
+          <w:p>
+            <w:pPr>
+              <w:spacing w:after="0" w:line="240" w:lineRule="auto"/>
+              <w:jc w:val="center"/>
+              <w:textAlignment w:val="baseline"/>
+              <w:rPr>
+                <w:rFonts w:ascii="Segoe UI" w:eastAsia="Times New Roman" w:hAnsi="Segoe UI" w:cs="Segoe UI"/>
+                <w:noProof w:val="0"/>
+                <w:sz w:val="18"/>
+                <w:szCs w:val="18"/>
+                <w:lang w:val="en-ID" w:eastAsia="en-ID"/>
+              </w:rPr>
+            </w:pPr>
+            <w:r>
+              <w:rPr>
+                <w:rFonts w:ascii="Calibri" w:eastAsia="Times New Roman" w:hAnsi="Calibri" w:cs="Calibri"/>
+                <w:noProof w:val="0"/>
+                <w:lang w:eastAsia="en-ID"/>
+              </w:rPr>
+              <w:t xml:space="preserve">Saya </w:t>
+            </w:r>
+            <w:proofErr w:type="spellStart"/>
+            <w:r>
+              <w:rPr>
+                <w:rFonts w:ascii="Calibri" w:eastAsia="Times New Roman" w:hAnsi="Calibri" w:cs="Calibri"/>
+                <w:noProof w:val="0"/>
+                <w:lang w:eastAsia="en-ID"/>
+              </w:rPr>
+              <w:t>jadi</w:t>
+            </w:r>
+            <w:proofErr w:type="spellEnd"/>
+            <w:r>
+              <w:rPr>
+                <w:rFonts w:ascii="Calibri" w:eastAsia="Times New Roman" w:hAnsi="Calibri" w:cs="Calibri"/>
+                <w:noProof w:val="0"/>
+                <w:lang w:eastAsia="en-ID"/>
+              </w:rPr>
+              <w:t xml:space="preserve"> </w:t>
+            </w:r>
+            <w:proofErr w:type="spellStart"/>
+            <w:r>
+              <w:rPr>
+                <w:rFonts w:ascii="Calibri" w:eastAsia="Times New Roman" w:hAnsi="Calibri" w:cs="Calibri"/>
+                <w:noProof w:val="0"/>
+                <w:lang w:eastAsia="en-ID"/>
+              </w:rPr>
+              <w:t>tahu</w:t>
+            </w:r>
+            <w:proofErr w:type="spellEnd"/>
+            <w:r>
+              <w:rPr>
+                <w:rFonts w:ascii="Calibri" w:eastAsia="Times New Roman" w:hAnsi="Calibri" w:cs="Calibri"/>
+                <w:noProof w:val="0"/>
+                <w:lang w:eastAsia="en-ID"/>
+              </w:rPr>
+              <w:t xml:space="preserve"> </w:t>
+            </w:r>
+            <w:proofErr w:type="spellStart"/>
+            <w:r>
+              <w:rPr>
+                <w:rFonts w:ascii="Calibri" w:eastAsia="Times New Roman" w:hAnsi="Calibri" w:cs="Calibri"/>
+                <w:noProof w:val="0"/>
+                <w:lang w:eastAsia="en-ID"/>
+              </w:rPr>
+              <w:t>keberadaan</w:t>
+            </w:r>
+            <w:proofErr w:type="spellEnd"/>
+            <w:r>
+              <w:rPr>
+                <w:rFonts w:ascii="Calibri" w:eastAsia="Times New Roman" w:hAnsi="Calibri" w:cs="Calibri"/>
+                <w:noProof w:val="0"/>
+                <w:lang w:eastAsia="en-ID"/>
+              </w:rPr>
+              <w:t xml:space="preserve"> </w:t>
+            </w:r>
+            <w:proofErr w:type="spellStart"/>
+            <w:r>
+              <w:rPr>
+                <w:rFonts w:ascii="Calibri" w:eastAsia="Times New Roman" w:hAnsi="Calibri" w:cs="Calibri"/>
+                <w:noProof w:val="0"/>
+                <w:lang w:eastAsia="en-ID"/>
+              </w:rPr>
+              <w:t>kereta</w:t>
+            </w:r>
+            <w:proofErr w:type="spellEnd"/>
+            <w:r>
+              <w:rPr>
+                <w:rFonts w:ascii="Calibri" w:eastAsia="Times New Roman" w:hAnsi="Calibri" w:cs="Calibri"/>
+                <w:noProof w:val="0"/>
+                <w:lang w:eastAsia="en-ID"/>
+              </w:rPr>
+              <w:t xml:space="preserve"> yang </w:t>
+            </w:r>
+            <w:proofErr w:type="spellStart"/>
+            <w:r>
+              <w:rPr>
+                <w:rFonts w:ascii="Calibri" w:eastAsia="Times New Roman" w:hAnsi="Calibri" w:cs="Calibri"/>
+                <w:noProof w:val="0"/>
+                <w:lang w:eastAsia="en-ID"/>
+              </w:rPr>
+              <w:t>saya</w:t>
+            </w:r>
+            <w:proofErr w:type="spellEnd"/>
+            <w:r>
+              <w:rPr>
+                <w:rFonts w:ascii="Calibri" w:eastAsia="Times New Roman" w:hAnsi="Calibri" w:cs="Calibri"/>
+                <w:noProof w:val="0"/>
+                <w:lang w:eastAsia="en-ID"/>
+              </w:rPr>
+              <w:t xml:space="preserve"> </w:t>
+            </w:r>
+            <w:proofErr w:type="spellStart"/>
+            <w:r>
+              <w:rPr>
+                <w:rFonts w:ascii="Calibri" w:eastAsia="Times New Roman" w:hAnsi="Calibri" w:cs="Calibri"/>
+                <w:noProof w:val="0"/>
+                <w:lang w:eastAsia="en-ID"/>
+              </w:rPr>
+              <w:t>tumpangi</w:t>
+            </w:r>
+            <w:proofErr w:type="spellEnd"/>
+            <w:r>
+              <w:rPr>
+                <w:rFonts w:ascii="Calibri" w:eastAsia="Times New Roman" w:hAnsi="Calibri" w:cs="Calibri"/>
+                <w:noProof w:val="0"/>
+                <w:lang w:eastAsia="en-ID"/>
+              </w:rPr>
+              <w:t xml:space="preserve"> </w:t>
+            </w:r>
+            <w:proofErr w:type="spellStart"/>
+            <w:r>
+              <w:rPr>
+                <w:rFonts w:ascii="Calibri" w:eastAsia="Times New Roman" w:hAnsi="Calibri" w:cs="Calibri"/>
+                <w:noProof w:val="0"/>
+                <w:lang w:eastAsia="en-ID"/>
+              </w:rPr>
+              <w:t>secara</w:t>
+            </w:r>
+            <w:proofErr w:type="spellEnd"/>
+            <w:r>
+              <w:rPr>
+                <w:rFonts w:ascii="Calibri" w:eastAsia="Times New Roman" w:hAnsi="Calibri" w:cs="Calibri"/>
+                <w:noProof w:val="0"/>
+                <w:lang w:eastAsia="en-ID"/>
+              </w:rPr>
+              <w:t xml:space="preserve"> </w:t>
+            </w:r>
+            <w:proofErr w:type="spellStart"/>
+            <w:r>
+              <w:rPr>
+                <w:rFonts w:ascii="Calibri" w:eastAsia="Times New Roman" w:hAnsi="Calibri" w:cs="Calibri"/>
+                <w:noProof w:val="0"/>
+                <w:lang w:eastAsia="en-ID"/>
+              </w:rPr>
+              <w:t>realtime</w:t>
+            </w:r>
+            <w:proofErr w:type="spellEnd"/>
+            <w:r>
+              <w:rPr>
+                <w:rFonts w:ascii="Calibri" w:eastAsia="Times New Roman" w:hAnsi="Calibri" w:cs="Calibri"/>
+                <w:noProof w:val="0"/>
+                <w:lang w:eastAsia="en-ID"/>
+              </w:rPr>
+              <w:t xml:space="preserve"> </w:t>
+            </w:r>
+            <w:proofErr w:type="spellStart"/>
+            <w:r>
+              <w:rPr>
+                <w:rFonts w:ascii="Calibri" w:eastAsia="Times New Roman" w:hAnsi="Calibri" w:cs="Calibri"/>
+                <w:noProof w:val="0"/>
+                <w:lang w:eastAsia="en-ID"/>
+              </w:rPr>
+              <w:t>sehingga</w:t>
+            </w:r>
+            <w:proofErr w:type="spellEnd"/>
+            <w:r>
+              <w:rPr>
+                <w:rFonts w:ascii="Calibri" w:eastAsia="Times New Roman" w:hAnsi="Calibri" w:cs="Calibri"/>
+                <w:noProof w:val="0"/>
+                <w:lang w:eastAsia="en-ID"/>
+              </w:rPr>
+              <w:t xml:space="preserve"> </w:t>
+            </w:r>
+            <w:proofErr w:type="spellStart"/>
+            <w:r>
+              <w:rPr>
+                <w:rFonts w:ascii="Calibri" w:eastAsia="Times New Roman" w:hAnsi="Calibri" w:cs="Calibri"/>
+                <w:noProof w:val="0"/>
+                <w:lang w:eastAsia="en-ID"/>
+              </w:rPr>
+              <w:t>mengurangi</w:t>
+            </w:r>
+            <w:proofErr w:type="spellEnd"/>
+            <w:r>
+              <w:rPr>
+                <w:rFonts w:ascii="Calibri" w:eastAsia="Times New Roman" w:hAnsi="Calibri" w:cs="Calibri"/>
+                <w:noProof w:val="0"/>
+                <w:lang w:eastAsia="en-ID"/>
+              </w:rPr>
+              <w:t xml:space="preserve"> </w:t>
+            </w:r>
+            <w:proofErr w:type="spellStart"/>
+            <w:r>
+              <w:rPr>
+                <w:rFonts w:ascii="Calibri" w:eastAsia="Times New Roman" w:hAnsi="Calibri" w:cs="Calibri"/>
+                <w:noProof w:val="0"/>
+                <w:lang w:eastAsia="en-ID"/>
+              </w:rPr>
+              <w:t>resiko</w:t>
+            </w:r>
+            <w:proofErr w:type="spellEnd"/>
+            <w:r>
+              <w:rPr>
+                <w:rFonts w:ascii="Calibri" w:eastAsia="Times New Roman" w:hAnsi="Calibri" w:cs="Calibri"/>
+                <w:noProof w:val="0"/>
+                <w:lang w:eastAsia="en-ID"/>
+              </w:rPr>
+              <w:t xml:space="preserve"> </w:t>
+            </w:r>
+            <w:proofErr w:type="spellStart"/>
+            <w:r>
+              <w:rPr>
+                <w:rFonts w:ascii="Calibri" w:eastAsia="Times New Roman" w:hAnsi="Calibri" w:cs="Calibri"/>
+                <w:noProof w:val="0"/>
+                <w:lang w:eastAsia="en-ID"/>
+              </w:rPr>
+              <w:t>kelewatan</w:t>
+            </w:r>
+            <w:proofErr w:type="spellEnd"/>
+            <w:r>
+              <w:rPr>
+                <w:rFonts w:ascii="Calibri" w:eastAsia="Times New Roman" w:hAnsi="Calibri" w:cs="Calibri"/>
+                <w:noProof w:val="0"/>
+                <w:lang w:eastAsia="en-ID"/>
+              </w:rPr>
+              <w:t xml:space="preserve"> </w:t>
+            </w:r>
+            <w:proofErr w:type="spellStart"/>
+            <w:r>
+              <w:rPr>
+                <w:rFonts w:ascii="Calibri" w:eastAsia="Times New Roman" w:hAnsi="Calibri" w:cs="Calibri"/>
+                <w:noProof w:val="0"/>
+                <w:lang w:eastAsia="en-ID"/>
+              </w:rPr>
+              <w:t>stasiun</w:t>
+            </w:r>
+            <w:proofErr w:type="spellEnd"/>
+            <w:r>
+              <w:rPr>
+                <w:rFonts w:ascii="Calibri" w:eastAsia="Times New Roman" w:hAnsi="Calibri" w:cs="Calibri"/>
+                <w:noProof w:val="0"/>
+                <w:lang w:eastAsia="en-ID"/>
+              </w:rPr>
+              <w:t xml:space="preserve"> </w:t>
+            </w:r>
+            <w:proofErr w:type="spellStart"/>
+            <w:r>
+              <w:rPr>
+                <w:rFonts w:ascii="Calibri" w:eastAsia="Times New Roman" w:hAnsi="Calibri" w:cs="Calibri"/>
+                <w:noProof w:val="0"/>
+                <w:lang w:eastAsia="en-ID"/>
+              </w:rPr>
+              <w:t>tempat</w:t>
+            </w:r>
+            <w:proofErr w:type="spellEnd"/>
+            <w:r>
+              <w:rPr>
+                <w:rFonts w:ascii="Calibri" w:eastAsia="Times New Roman" w:hAnsi="Calibri" w:cs="Calibri"/>
+                <w:noProof w:val="0"/>
+                <w:lang w:eastAsia="en-ID"/>
+              </w:rPr>
+              <w:t xml:space="preserve"> </w:t>
+            </w:r>
+            <w:proofErr w:type="spellStart"/>
+            <w:r>
+              <w:rPr>
+                <w:rFonts w:ascii="Calibri" w:eastAsia="Times New Roman" w:hAnsi="Calibri" w:cs="Calibri"/>
+                <w:noProof w:val="0"/>
+                <w:lang w:eastAsia="en-ID"/>
+              </w:rPr>
+              <w:t>seharusnya</w:t>
+            </w:r>
+            <w:proofErr w:type="spellEnd"/>
+            <w:r>
+              <w:rPr>
+                <w:rFonts w:ascii="Calibri" w:eastAsia="Times New Roman" w:hAnsi="Calibri" w:cs="Calibri"/>
+                <w:noProof w:val="0"/>
+                <w:lang w:eastAsia="en-ID"/>
+              </w:rPr>
+              <w:t xml:space="preserve"> </w:t>
+            </w:r>
+            <w:proofErr w:type="spellStart"/>
+            <w:r>
+              <w:rPr>
+                <w:rFonts w:ascii="Calibri" w:eastAsia="Times New Roman" w:hAnsi="Calibri" w:cs="Calibri"/>
+                <w:noProof w:val="0"/>
+                <w:lang w:eastAsia="en-ID"/>
+              </w:rPr>
+              <w:t>kita</w:t>
+            </w:r>
+            <w:proofErr w:type="spellEnd"/>
+            <w:r>
+              <w:rPr>
+                <w:rFonts w:ascii="Calibri" w:eastAsia="Times New Roman" w:hAnsi="Calibri" w:cs="Calibri"/>
+                <w:noProof w:val="0"/>
+                <w:lang w:eastAsia="en-ID"/>
+              </w:rPr>
+              <w:t xml:space="preserve"> </w:t>
+            </w:r>
+            <w:proofErr w:type="spellStart"/>
+            <w:r>
+              <w:rPr>
+                <w:rFonts w:ascii="Calibri" w:eastAsia="Times New Roman" w:hAnsi="Calibri" w:cs="Calibri"/>
+                <w:noProof w:val="0"/>
+                <w:lang w:eastAsia="en-ID"/>
+              </w:rPr>
+              <w:t>berhenti</w:t>
+            </w:r>
+            <w:proofErr w:type="spellEnd"/>
+            <w:r>
+              <w:rPr>
+                <w:rFonts w:ascii="Calibri" w:eastAsia="Times New Roman" w:hAnsi="Calibri" w:cs="Calibri"/>
+                <w:noProof w:val="0"/>
+                <w:lang w:eastAsia="en-ID"/>
+              </w:rPr>
+              <w:t xml:space="preserve"> </w:t>
+            </w:r>
+            <w:r>
+              <w:rPr>
+                <w:rFonts w:ascii="Calibri" w:eastAsia="Times New Roman" w:hAnsi="Calibri" w:cs="Calibri"/>
+                <w:noProof w:val="0"/>
+                <w:lang w:val="en-ID" w:eastAsia="en-ID"/>
+              </w:rPr>
+              <w:t> </w:t>
+            </w:r>
+          </w:p>
+        </w:tc>
+        <w:tc>
+          <w:tcPr>
+            <w:tcW w:w="1033" w:type="dxa"/>
+            <w:tcBorders>
+              <w:top w:val="single" w:sz="6" w:space="0" w:color="BFBFBF"/>
+              <w:left w:val="single" w:sz="6" w:space="0" w:color="BFBFBF"/>
+              <w:bottom w:val="single" w:sz="6" w:space="0" w:color="BFBFBF"/>
+              <w:right w:val="single" w:sz="6" w:space="0" w:color="BFBFBF"/>
+            </w:tcBorders>
+            <w:shd w:val="clear" w:color="auto" w:fill="ED7D31" w:themeFill="accent2"/>
+            <w:vAlign w:val="center"/>
+            <w:hideMark/>
+          </w:tcPr>
+          <w:p>
+            <w:pPr>
+              <w:spacing w:after="0" w:line="240" w:lineRule="auto"/>
+              <w:jc w:val="center"/>
+              <w:textAlignment w:val="baseline"/>
+              <w:rPr>
+                <w:rFonts w:ascii="Segoe UI" w:eastAsia="Times New Roman" w:hAnsi="Segoe UI" w:cs="Segoe UI"/>
+                <w:noProof w:val="0"/>
+                <w:sz w:val="18"/>
+                <w:szCs w:val="18"/>
+                <w:lang w:val="en-ID" w:eastAsia="en-ID"/>
+              </w:rPr>
+            </w:pPr>
+            <w:r>
+              <w:rPr>
+                <w:rFonts w:ascii="Calibri" w:eastAsia="Times New Roman" w:hAnsi="Calibri" w:cs="Calibri"/>
+                <w:noProof w:val="0"/>
+                <w:lang w:val="id-ID" w:eastAsia="en-ID"/>
+              </w:rPr>
+              <w:t>Medium</w:t>
+            </w:r>
+          </w:p>
+        </w:tc>
+        <w:tc>
+          <w:tcPr>
+            <w:tcW w:w="1138" w:type="dxa"/>
+            <w:tcBorders>
+              <w:top w:val="single" w:sz="6" w:space="0" w:color="BFBFBF"/>
+              <w:left w:val="single" w:sz="6" w:space="0" w:color="BFBFBF"/>
+              <w:bottom w:val="single" w:sz="6" w:space="0" w:color="BFBFBF"/>
+              <w:right w:val="single" w:sz="6" w:space="0" w:color="BFBFBF"/>
+            </w:tcBorders>
+            <w:shd w:val="clear" w:color="auto" w:fill="auto"/>
+            <w:vAlign w:val="center"/>
+            <w:hideMark/>
+          </w:tcPr>
+          <w:p>
+            <w:pPr>
+              <w:spacing w:after="0" w:line="240" w:lineRule="auto"/>
+              <w:jc w:val="center"/>
+              <w:textAlignment w:val="baseline"/>
+              <w:rPr>
+                <w:rFonts w:ascii="Segoe UI" w:eastAsia="Times New Roman" w:hAnsi="Segoe UI" w:cs="Segoe UI"/>
+                <w:noProof w:val="0"/>
+                <w:sz w:val="18"/>
+                <w:szCs w:val="18"/>
+                <w:lang w:eastAsia="en-ID"/>
+              </w:rPr>
+            </w:pPr>
+            <w:r>
+              <w:rPr>
+                <w:rFonts w:ascii="Segoe UI" w:eastAsia="Times New Roman" w:hAnsi="Segoe UI" w:cs="Segoe UI"/>
+                <w:noProof w:val="0"/>
+                <w:sz w:val="18"/>
+                <w:szCs w:val="18"/>
+                <w:lang w:eastAsia="en-ID"/>
+              </w:rPr>
+              <w:t>15</w:t>
+            </w:r>
+          </w:p>
+        </w:tc>
+      </w:tr>
+      <w:tr>
+        <w:trPr>
+          <w:trHeight w:val="1260"/>
+        </w:trPr>
+        <w:tc>
+          <w:tcPr>
+            <w:tcW w:w="584" w:type="dxa"/>
+            <w:tcBorders>
+              <w:top w:val="single" w:sz="6" w:space="0" w:color="BFBFBF"/>
+              <w:left w:val="single" w:sz="6" w:space="0" w:color="BFBFBF"/>
+              <w:bottom w:val="single" w:sz="6" w:space="0" w:color="BFBFBF"/>
+              <w:right w:val="single" w:sz="6" w:space="0" w:color="BFBFBF"/>
+            </w:tcBorders>
+            <w:shd w:val="clear" w:color="auto" w:fill="auto"/>
+            <w:vAlign w:val="center"/>
+            <w:hideMark/>
+          </w:tcPr>
+          <w:p>
+            <w:pPr>
+              <w:spacing w:after="0" w:line="240" w:lineRule="auto"/>
+              <w:jc w:val="center"/>
+              <w:textAlignment w:val="baseline"/>
+              <w:rPr>
+                <w:rFonts w:ascii="Segoe UI" w:eastAsia="Times New Roman" w:hAnsi="Segoe UI" w:cs="Segoe UI"/>
+                <w:noProof w:val="0"/>
+                <w:sz w:val="18"/>
+                <w:szCs w:val="18"/>
+                <w:lang w:val="en-ID" w:eastAsia="en-ID"/>
+              </w:rPr>
+            </w:pPr>
+            <w:r>
+              <w:rPr>
+                <w:rFonts w:ascii="Calibri" w:eastAsia="Times New Roman" w:hAnsi="Calibri" w:cs="Calibri"/>
+                <w:noProof w:val="0"/>
+                <w:lang w:val="id-ID" w:eastAsia="en-ID"/>
+              </w:rPr>
+              <w:t>004</w:t>
+            </w:r>
+            <w:r>
+              <w:rPr>
+                <w:rFonts w:ascii="Calibri" w:eastAsia="Times New Roman" w:hAnsi="Calibri" w:cs="Calibri"/>
+                <w:noProof w:val="0"/>
+                <w:lang w:val="en-ID" w:eastAsia="en-ID"/>
+              </w:rPr>
+              <w:t> </w:t>
+            </w:r>
+          </w:p>
+        </w:tc>
+        <w:tc>
+          <w:tcPr>
+            <w:tcW w:w="1465" w:type="dxa"/>
+            <w:tcBorders>
+              <w:top w:val="single" w:sz="6" w:space="0" w:color="BFBFBF"/>
+              <w:left w:val="single" w:sz="6" w:space="0" w:color="BFBFBF"/>
+              <w:bottom w:val="single" w:sz="6" w:space="0" w:color="BFBFBF"/>
+              <w:right w:val="single" w:sz="6" w:space="0" w:color="BFBFBF"/>
+            </w:tcBorders>
+            <w:shd w:val="clear" w:color="auto" w:fill="auto"/>
+            <w:vAlign w:val="center"/>
+            <w:hideMark/>
+          </w:tcPr>
+          <w:p>
+            <w:pPr>
+              <w:spacing w:after="0" w:line="240" w:lineRule="auto"/>
+              <w:jc w:val="center"/>
+              <w:textAlignment w:val="baseline"/>
+              <w:rPr>
+                <w:rFonts w:ascii="Segoe UI" w:eastAsia="Times New Roman" w:hAnsi="Segoe UI" w:cs="Segoe UI"/>
+                <w:noProof w:val="0"/>
+                <w:sz w:val="18"/>
+                <w:szCs w:val="18"/>
+                <w:lang w:eastAsia="en-ID"/>
+              </w:rPr>
+            </w:pPr>
+            <w:proofErr w:type="spellStart"/>
+            <w:r>
+              <w:rPr>
+                <w:rFonts w:ascii="Calibri" w:eastAsia="Times New Roman" w:hAnsi="Calibri" w:cs="Calibri"/>
+                <w:noProof w:val="0"/>
+                <w:lang w:eastAsia="en-ID"/>
+              </w:rPr>
+              <w:t>Pasengger</w:t>
+            </w:r>
+            <w:proofErr w:type="spellEnd"/>
+          </w:p>
+        </w:tc>
+        <w:tc>
+          <w:tcPr>
+            <w:tcW w:w="2136" w:type="dxa"/>
+            <w:tcBorders>
+              <w:top w:val="single" w:sz="6" w:space="0" w:color="BFBFBF"/>
+              <w:left w:val="single" w:sz="6" w:space="0" w:color="BFBFBF"/>
+              <w:bottom w:val="single" w:sz="6" w:space="0" w:color="BFBFBF"/>
+              <w:right w:val="single" w:sz="6" w:space="0" w:color="BFBFBF"/>
+            </w:tcBorders>
+            <w:shd w:val="clear" w:color="auto" w:fill="auto"/>
+            <w:vAlign w:val="center"/>
+            <w:hideMark/>
+          </w:tcPr>
+          <w:p>
+            <w:pPr>
+              <w:spacing w:after="0" w:line="240" w:lineRule="auto"/>
+              <w:jc w:val="center"/>
+              <w:textAlignment w:val="baseline"/>
+              <w:rPr>
+                <w:rFonts w:ascii="Segoe UI" w:eastAsia="Times New Roman" w:hAnsi="Segoe UI" w:cs="Segoe UI"/>
+                <w:noProof w:val="0"/>
+                <w:lang w:val="en-ID" w:eastAsia="en-ID"/>
+              </w:rPr>
+            </w:pPr>
+            <w:r>
+              <w:t>Dapat mendapatkan</w:t>
+            </w:r>
+            <w:r>
+              <w:t xml:space="preserve"> informasi real-time tentang</w:t>
+            </w:r>
+            <w:r>
+              <w:t xml:space="preserve"> status perubahan jadwal,</w:t>
+            </w:r>
+            <w:r>
+              <w:t xml:space="preserve"> keterlambatan, perubahan jalur, dan kondisi perjalanan lainnya</w:t>
+            </w:r>
+          </w:p>
+        </w:tc>
+        <w:tc>
+          <w:tcPr>
+            <w:tcW w:w="2988" w:type="dxa"/>
+            <w:tcBorders>
+              <w:top w:val="single" w:sz="6" w:space="0" w:color="BFBFBF"/>
+              <w:left w:val="single" w:sz="6" w:space="0" w:color="BFBFBF"/>
+              <w:bottom w:val="single" w:sz="6" w:space="0" w:color="BFBFBF"/>
+              <w:right w:val="single" w:sz="6" w:space="0" w:color="BFBFBF"/>
+            </w:tcBorders>
+            <w:shd w:val="clear" w:color="auto" w:fill="auto"/>
+            <w:vAlign w:val="center"/>
+            <w:hideMark/>
+          </w:tcPr>
+          <w:p>
+            <w:pPr>
+              <w:spacing w:after="0" w:line="240" w:lineRule="auto"/>
+              <w:jc w:val="center"/>
+              <w:textAlignment w:val="baseline"/>
+              <w:rPr>
+                <w:rFonts w:ascii="Segoe UI" w:eastAsia="Times New Roman" w:hAnsi="Segoe UI" w:cs="Segoe UI"/>
+                <w:noProof w:val="0"/>
+                <w:sz w:val="18"/>
+                <w:szCs w:val="18"/>
+                <w:lang w:val="en-ID" w:eastAsia="en-ID"/>
+              </w:rPr>
+            </w:pPr>
+            <w:r>
+              <w:rPr>
+                <w:rFonts w:ascii="Calibri" w:eastAsia="Times New Roman" w:hAnsi="Calibri" w:cs="Calibri"/>
+                <w:noProof w:val="0"/>
+                <w:lang w:val="id-ID" w:eastAsia="en-ID"/>
+              </w:rPr>
+              <w:t xml:space="preserve">Saya tidak </w:t>
+            </w:r>
+            <w:proofErr w:type="spellStart"/>
+            <w:r>
+              <w:rPr>
+                <w:rFonts w:ascii="Calibri" w:eastAsia="Times New Roman" w:hAnsi="Calibri" w:cs="Calibri"/>
+                <w:noProof w:val="0"/>
+                <w:lang w:eastAsia="en-ID"/>
+              </w:rPr>
+              <w:t>khawatir</w:t>
+            </w:r>
+            <w:proofErr w:type="spellEnd"/>
+            <w:r>
+              <w:rPr>
+                <w:rFonts w:ascii="Calibri" w:eastAsia="Times New Roman" w:hAnsi="Calibri" w:cs="Calibri"/>
+                <w:noProof w:val="0"/>
+                <w:lang w:eastAsia="en-ID"/>
+              </w:rPr>
+              <w:t xml:space="preserve"> </w:t>
+            </w:r>
+            <w:proofErr w:type="spellStart"/>
+            <w:r>
+              <w:rPr>
+                <w:rFonts w:ascii="Calibri" w:eastAsia="Times New Roman" w:hAnsi="Calibri" w:cs="Calibri"/>
+                <w:noProof w:val="0"/>
+                <w:lang w:eastAsia="en-ID"/>
+              </w:rPr>
+              <w:t>tentang</w:t>
+            </w:r>
+            <w:proofErr w:type="spellEnd"/>
+            <w:r>
+              <w:rPr>
+                <w:rFonts w:ascii="Calibri" w:eastAsia="Times New Roman" w:hAnsi="Calibri" w:cs="Calibri"/>
+                <w:noProof w:val="0"/>
+                <w:lang w:eastAsia="en-ID"/>
+              </w:rPr>
+              <w:t xml:space="preserve"> </w:t>
+            </w:r>
+            <w:proofErr w:type="spellStart"/>
+            <w:r>
+              <w:rPr>
+                <w:rFonts w:ascii="Calibri" w:eastAsia="Times New Roman" w:hAnsi="Calibri" w:cs="Calibri"/>
+                <w:noProof w:val="0"/>
+                <w:lang w:eastAsia="en-ID"/>
+              </w:rPr>
+              <w:t>jadwal</w:t>
+            </w:r>
+            <w:proofErr w:type="spellEnd"/>
+            <w:r>
+              <w:rPr>
+                <w:rFonts w:ascii="Calibri" w:eastAsia="Times New Roman" w:hAnsi="Calibri" w:cs="Calibri"/>
+                <w:noProof w:val="0"/>
+                <w:lang w:eastAsia="en-ID"/>
+              </w:rPr>
+              <w:t xml:space="preserve"> </w:t>
+            </w:r>
+            <w:proofErr w:type="spellStart"/>
+            <w:r>
+              <w:rPr>
+                <w:rFonts w:ascii="Calibri" w:eastAsia="Times New Roman" w:hAnsi="Calibri" w:cs="Calibri"/>
+                <w:noProof w:val="0"/>
+                <w:lang w:eastAsia="en-ID"/>
+              </w:rPr>
+              <w:t>keberangkatan</w:t>
+            </w:r>
+            <w:proofErr w:type="spellEnd"/>
+            <w:r>
+              <w:rPr>
+                <w:rFonts w:ascii="Calibri" w:eastAsia="Times New Roman" w:hAnsi="Calibri" w:cs="Calibri"/>
+                <w:noProof w:val="0"/>
+                <w:lang w:eastAsia="en-ID"/>
+              </w:rPr>
+              <w:t xml:space="preserve"> </w:t>
+            </w:r>
+            <w:r>
+              <w:rPr>
+                <w:rFonts w:ascii="Calibri" w:eastAsia="Times New Roman" w:hAnsi="Calibri" w:cs="Calibri"/>
+                <w:noProof w:val="0"/>
+                <w:lang w:val="en-ID" w:eastAsia="en-ID"/>
+              </w:rPr>
+              <w:t> </w:t>
+            </w:r>
+          </w:p>
+        </w:tc>
+        <w:tc>
+          <w:tcPr>
+            <w:tcW w:w="1033" w:type="dxa"/>
+            <w:tcBorders>
+              <w:top w:val="single" w:sz="6" w:space="0" w:color="BFBFBF"/>
+              <w:left w:val="single" w:sz="6" w:space="0" w:color="BFBFBF"/>
+              <w:bottom w:val="single" w:sz="6" w:space="0" w:color="BFBFBF"/>
+              <w:right w:val="single" w:sz="6" w:space="0" w:color="BFBFBF"/>
+            </w:tcBorders>
+            <w:shd w:val="clear" w:color="auto" w:fill="ED7D31" w:themeFill="accent2"/>
+            <w:vAlign w:val="center"/>
+            <w:hideMark/>
+          </w:tcPr>
+          <w:p>
+            <w:pPr>
+              <w:spacing w:after="0" w:line="240" w:lineRule="auto"/>
+              <w:jc w:val="center"/>
+              <w:textAlignment w:val="baseline"/>
+              <w:rPr>
+                <w:rFonts w:ascii="Segoe UI" w:eastAsia="Times New Roman" w:hAnsi="Segoe UI" w:cs="Segoe UI"/>
+                <w:noProof w:val="0"/>
+                <w:sz w:val="18"/>
+                <w:szCs w:val="18"/>
+                <w:lang w:val="en-ID" w:eastAsia="en-ID"/>
+              </w:rPr>
+            </w:pPr>
+            <w:r>
+              <w:rPr>
+                <w:rFonts w:ascii="Calibri" w:eastAsia="Times New Roman" w:hAnsi="Calibri" w:cs="Calibri"/>
+                <w:noProof w:val="0"/>
+                <w:shd w:val="clear" w:color="auto" w:fill="ED7D31" w:themeFill="accent2"/>
+                <w:lang w:eastAsia="en-ID"/>
+              </w:rPr>
+              <w:t>Medium</w:t>
+            </w:r>
+            <w:r>
+              <w:rPr>
+                <w:rFonts w:ascii="Calibri" w:eastAsia="Times New Roman" w:hAnsi="Calibri" w:cs="Calibri"/>
+                <w:noProof w:val="0"/>
+                <w:lang w:val="en-ID" w:eastAsia="en-ID"/>
+              </w:rPr>
+              <w:t> </w:t>
+            </w:r>
+          </w:p>
+        </w:tc>
+        <w:tc>
+          <w:tcPr>
+            <w:tcW w:w="1138" w:type="dxa"/>
+            <w:tcBorders>
+              <w:top w:val="single" w:sz="6" w:space="0" w:color="BFBFBF"/>
+              <w:left w:val="single" w:sz="6" w:space="0" w:color="BFBFBF"/>
+              <w:bottom w:val="single" w:sz="6" w:space="0" w:color="BFBFBF"/>
+              <w:right w:val="single" w:sz="6" w:space="0" w:color="BFBFBF"/>
+            </w:tcBorders>
+            <w:shd w:val="clear" w:color="auto" w:fill="auto"/>
+            <w:vAlign w:val="center"/>
+            <w:hideMark/>
+          </w:tcPr>
+          <w:p>
+            <w:pPr>
+              <w:spacing w:after="0" w:line="240" w:lineRule="auto"/>
+              <w:jc w:val="center"/>
+              <w:textAlignment w:val="baseline"/>
+              <w:rPr>
+                <w:rFonts w:ascii="Segoe UI" w:eastAsia="Times New Roman" w:hAnsi="Segoe UI" w:cs="Segoe UI"/>
+                <w:noProof w:val="0"/>
+                <w:sz w:val="18"/>
+                <w:szCs w:val="18"/>
+                <w:lang w:val="en-ID" w:eastAsia="en-ID"/>
+              </w:rPr>
+            </w:pPr>
+            <w:r>
+              <w:rPr>
+                <w:rFonts w:ascii="Calibri" w:eastAsia="Times New Roman" w:hAnsi="Calibri" w:cs="Calibri"/>
+                <w:noProof w:val="0"/>
+                <w:lang w:val="id-ID" w:eastAsia="en-ID"/>
+              </w:rPr>
+              <w:t>1</w:t>
+            </w:r>
+            <w:r>
+              <w:rPr>
+                <w:rFonts w:ascii="Calibri" w:eastAsia="Times New Roman" w:hAnsi="Calibri" w:cs="Calibri"/>
+                <w:noProof w:val="0"/>
+                <w:lang w:eastAsia="en-ID"/>
+              </w:rPr>
+              <w:t>5</w:t>
+            </w:r>
+            <w:r>
+              <w:rPr>
+                <w:rFonts w:ascii="Calibri" w:eastAsia="Times New Roman" w:hAnsi="Calibri" w:cs="Calibri"/>
+                <w:noProof w:val="0"/>
+                <w:lang w:val="en-ID" w:eastAsia="en-ID"/>
+              </w:rPr>
+              <w:t> </w:t>
+            </w:r>
+          </w:p>
+        </w:tc>
+      </w:tr>
+      <w:tr>
+        <w:trPr>
+          <w:trHeight w:val="1260"/>
+        </w:trPr>
+        <w:tc>
+          <w:tcPr>
+            <w:tcW w:w="584" w:type="dxa"/>
+            <w:tcBorders>
+              <w:top w:val="single" w:sz="6" w:space="0" w:color="BFBFBF"/>
+              <w:left w:val="single" w:sz="6" w:space="0" w:color="BFBFBF"/>
+              <w:bottom w:val="single" w:sz="6" w:space="0" w:color="BFBFBF"/>
+              <w:right w:val="single" w:sz="6" w:space="0" w:color="BFBFBF"/>
+            </w:tcBorders>
+            <w:shd w:val="clear" w:color="auto" w:fill="auto"/>
+            <w:vAlign w:val="center"/>
+            <w:hideMark/>
+          </w:tcPr>
+          <w:p>
+            <w:pPr>
+              <w:spacing w:after="0" w:line="240" w:lineRule="auto"/>
+              <w:jc w:val="center"/>
+              <w:textAlignment w:val="baseline"/>
+              <w:rPr>
+                <w:rFonts w:ascii="Segoe UI" w:eastAsia="Times New Roman" w:hAnsi="Segoe UI" w:cs="Segoe UI"/>
+                <w:noProof w:val="0"/>
+                <w:sz w:val="18"/>
+                <w:szCs w:val="18"/>
+                <w:lang w:val="en-ID" w:eastAsia="en-ID"/>
+              </w:rPr>
+            </w:pPr>
+            <w:r>
+              <w:rPr>
+                <w:rFonts w:ascii="Calibri" w:eastAsia="Times New Roman" w:hAnsi="Calibri" w:cs="Calibri"/>
+                <w:noProof w:val="0"/>
+                <w:lang w:val="id-ID" w:eastAsia="en-ID"/>
+              </w:rPr>
+              <w:t>005</w:t>
+            </w:r>
+            <w:r>
+              <w:rPr>
+                <w:rFonts w:ascii="Calibri" w:eastAsia="Times New Roman" w:hAnsi="Calibri" w:cs="Calibri"/>
+                <w:noProof w:val="0"/>
+                <w:lang w:val="en-ID" w:eastAsia="en-ID"/>
+              </w:rPr>
+              <w:t> </w:t>
+            </w:r>
+          </w:p>
+        </w:tc>
+        <w:tc>
+          <w:tcPr>
+            <w:tcW w:w="1465" w:type="dxa"/>
+            <w:tcBorders>
+              <w:top w:val="single" w:sz="6" w:space="0" w:color="BFBFBF"/>
+              <w:left w:val="single" w:sz="6" w:space="0" w:color="BFBFBF"/>
+              <w:bottom w:val="single" w:sz="6" w:space="0" w:color="BFBFBF"/>
+              <w:right w:val="single" w:sz="6" w:space="0" w:color="BFBFBF"/>
+            </w:tcBorders>
+            <w:shd w:val="clear" w:color="auto" w:fill="auto"/>
+            <w:vAlign w:val="center"/>
+            <w:hideMark/>
+          </w:tcPr>
+          <w:p>
+            <w:pPr>
+              <w:spacing w:after="0" w:line="240" w:lineRule="auto"/>
+              <w:jc w:val="center"/>
+              <w:textAlignment w:val="baseline"/>
+              <w:rPr>
+                <w:rFonts w:ascii="Segoe UI" w:eastAsia="Times New Roman" w:hAnsi="Segoe UI" w:cs="Segoe UI"/>
+                <w:noProof w:val="0"/>
+                <w:sz w:val="18"/>
+                <w:szCs w:val="18"/>
+                <w:lang w:val="en-ID" w:eastAsia="en-ID"/>
+              </w:rPr>
+            </w:pPr>
+          </w:p>
+        </w:tc>
+        <w:tc>
+          <w:tcPr>
+            <w:tcW w:w="2136" w:type="dxa"/>
+            <w:tcBorders>
+              <w:top w:val="single" w:sz="6" w:space="0" w:color="BFBFBF"/>
+              <w:left w:val="single" w:sz="6" w:space="0" w:color="BFBFBF"/>
+              <w:bottom w:val="single" w:sz="6" w:space="0" w:color="BFBFBF"/>
+              <w:right w:val="single" w:sz="6" w:space="0" w:color="BFBFBF"/>
+            </w:tcBorders>
+            <w:shd w:val="clear" w:color="auto" w:fill="auto"/>
+            <w:vAlign w:val="center"/>
+            <w:hideMark/>
+          </w:tcPr>
+          <w:p>
+            <w:pPr>
+              <w:spacing w:after="0" w:line="240" w:lineRule="auto"/>
+              <w:jc w:val="center"/>
+              <w:textAlignment w:val="baseline"/>
+              <w:rPr>
+                <w:rFonts w:ascii="Segoe UI" w:eastAsia="Times New Roman" w:hAnsi="Segoe UI" w:cs="Segoe UI"/>
+                <w:noProof w:val="0"/>
+                <w:sz w:val="18"/>
+                <w:szCs w:val="18"/>
+                <w:lang w:val="en-ID" w:eastAsia="en-ID"/>
+              </w:rPr>
+            </w:pPr>
+          </w:p>
+        </w:tc>
+        <w:tc>
+          <w:tcPr>
+            <w:tcW w:w="2988" w:type="dxa"/>
+            <w:tcBorders>
+              <w:top w:val="single" w:sz="6" w:space="0" w:color="BFBFBF"/>
+              <w:left w:val="single" w:sz="6" w:space="0" w:color="BFBFBF"/>
+              <w:bottom w:val="single" w:sz="6" w:space="0" w:color="BFBFBF"/>
+              <w:right w:val="single" w:sz="6" w:space="0" w:color="BFBFBF"/>
+            </w:tcBorders>
+            <w:shd w:val="clear" w:color="auto" w:fill="auto"/>
+            <w:vAlign w:val="center"/>
+            <w:hideMark/>
+          </w:tcPr>
+          <w:p>
+            <w:pPr>
+              <w:spacing w:after="0" w:line="240" w:lineRule="auto"/>
+              <w:jc w:val="center"/>
+              <w:textAlignment w:val="baseline"/>
+              <w:rPr>
+                <w:rFonts w:ascii="Segoe UI" w:eastAsia="Times New Roman" w:hAnsi="Segoe UI" w:cs="Segoe UI"/>
+                <w:noProof w:val="0"/>
+                <w:sz w:val="18"/>
+                <w:szCs w:val="18"/>
+                <w:lang w:val="en-ID" w:eastAsia="en-ID"/>
+              </w:rPr>
+            </w:pPr>
+          </w:p>
+        </w:tc>
+        <w:tc>
+          <w:tcPr>
+            <w:tcW w:w="1033" w:type="dxa"/>
+            <w:tcBorders>
+              <w:top w:val="single" w:sz="6" w:space="0" w:color="BFBFBF"/>
+              <w:left w:val="single" w:sz="6" w:space="0" w:color="BFBFBF"/>
+              <w:bottom w:val="single" w:sz="6" w:space="0" w:color="BFBFBF"/>
+              <w:right w:val="single" w:sz="6" w:space="0" w:color="BFBFBF"/>
+            </w:tcBorders>
+            <w:shd w:val="clear" w:color="auto" w:fill="ED7D31"/>
+            <w:vAlign w:val="center"/>
+            <w:hideMark/>
+          </w:tcPr>
+          <w:p>
+            <w:pPr>
+              <w:spacing w:after="0" w:line="240" w:lineRule="auto"/>
+              <w:jc w:val="center"/>
+              <w:textAlignment w:val="baseline"/>
+              <w:rPr>
+                <w:rFonts w:ascii="Segoe UI" w:eastAsia="Times New Roman" w:hAnsi="Segoe UI" w:cs="Segoe UI"/>
+                <w:noProof w:val="0"/>
+                <w:sz w:val="18"/>
+                <w:szCs w:val="18"/>
+                <w:lang w:val="en-ID" w:eastAsia="en-ID"/>
+              </w:rPr>
+            </w:pPr>
+          </w:p>
+        </w:tc>
+        <w:tc>
+          <w:tcPr>
+            <w:tcW w:w="1138" w:type="dxa"/>
+            <w:tcBorders>
+              <w:top w:val="single" w:sz="6" w:space="0" w:color="BFBFBF"/>
+              <w:left w:val="single" w:sz="6" w:space="0" w:color="BFBFBF"/>
+              <w:bottom w:val="single" w:sz="6" w:space="0" w:color="BFBFBF"/>
+              <w:right w:val="single" w:sz="6" w:space="0" w:color="BFBFBF"/>
+            </w:tcBorders>
+            <w:shd w:val="clear" w:color="auto" w:fill="auto"/>
+            <w:vAlign w:val="center"/>
+            <w:hideMark/>
+          </w:tcPr>
+          <w:p>
+            <w:pPr>
+              <w:spacing w:after="0" w:line="240" w:lineRule="auto"/>
+              <w:jc w:val="center"/>
+              <w:textAlignment w:val="baseline"/>
+              <w:rPr>
+                <w:rFonts w:ascii="Segoe UI" w:eastAsia="Times New Roman" w:hAnsi="Segoe UI" w:cs="Segoe UI"/>
+                <w:noProof w:val="0"/>
+                <w:sz w:val="18"/>
+                <w:szCs w:val="18"/>
+                <w:lang w:val="en-ID" w:eastAsia="en-ID"/>
+              </w:rPr>
+            </w:pPr>
+          </w:p>
+        </w:tc>
+      </w:tr>
+      <w:tr>
+        <w:trPr>
+          <w:trHeight w:val="1260"/>
+        </w:trPr>
+        <w:tc>
+          <w:tcPr>
+            <w:tcW w:w="584" w:type="dxa"/>
+            <w:tcBorders>
+              <w:top w:val="single" w:sz="6" w:space="0" w:color="BFBFBF"/>
+              <w:left w:val="single" w:sz="6" w:space="0" w:color="BFBFBF"/>
+              <w:bottom w:val="single" w:sz="6" w:space="0" w:color="BFBFBF"/>
+              <w:right w:val="single" w:sz="6" w:space="0" w:color="BFBFBF"/>
+            </w:tcBorders>
+            <w:shd w:val="clear" w:color="auto" w:fill="auto"/>
+            <w:vAlign w:val="center"/>
+            <w:hideMark/>
+          </w:tcPr>
+          <w:p>
+            <w:pPr>
+              <w:spacing w:after="0" w:line="240" w:lineRule="auto"/>
+              <w:jc w:val="center"/>
+              <w:textAlignment w:val="baseline"/>
+              <w:rPr>
+                <w:rFonts w:ascii="Segoe UI" w:eastAsia="Times New Roman" w:hAnsi="Segoe UI" w:cs="Segoe UI"/>
+                <w:noProof w:val="0"/>
+                <w:sz w:val="18"/>
+                <w:szCs w:val="18"/>
+                <w:lang w:val="en-ID" w:eastAsia="en-ID"/>
+              </w:rPr>
+            </w:pPr>
+            <w:r>
+              <w:rPr>
+                <w:rFonts w:ascii="Calibri" w:eastAsia="Times New Roman" w:hAnsi="Calibri" w:cs="Calibri"/>
+                <w:noProof w:val="0"/>
+                <w:lang w:val="id-ID" w:eastAsia="en-ID"/>
+              </w:rPr>
+              <w:t>006</w:t>
+            </w:r>
+            <w:r>
+              <w:rPr>
+                <w:rFonts w:ascii="Calibri" w:eastAsia="Times New Roman" w:hAnsi="Calibri" w:cs="Calibri"/>
+                <w:noProof w:val="0"/>
+                <w:lang w:val="en-ID" w:eastAsia="en-ID"/>
+              </w:rPr>
+              <w:t> </w:t>
+            </w:r>
+          </w:p>
+        </w:tc>
+        <w:tc>
+          <w:tcPr>
+            <w:tcW w:w="1465" w:type="dxa"/>
+            <w:tcBorders>
+              <w:top w:val="single" w:sz="6" w:space="0" w:color="BFBFBF"/>
+              <w:left w:val="single" w:sz="6" w:space="0" w:color="BFBFBF"/>
+              <w:bottom w:val="single" w:sz="6" w:space="0" w:color="BFBFBF"/>
+              <w:right w:val="single" w:sz="6" w:space="0" w:color="BFBFBF"/>
+            </w:tcBorders>
+            <w:shd w:val="clear" w:color="auto" w:fill="auto"/>
+            <w:vAlign w:val="center"/>
+            <w:hideMark/>
+          </w:tcPr>
+          <w:p>
+            <w:pPr>
+              <w:spacing w:after="0" w:line="240" w:lineRule="auto"/>
+              <w:jc w:val="center"/>
+              <w:textAlignment w:val="baseline"/>
+              <w:rPr>
+                <w:rFonts w:ascii="Segoe UI" w:eastAsia="Times New Roman" w:hAnsi="Segoe UI" w:cs="Segoe UI"/>
+                <w:noProof w:val="0"/>
+                <w:sz w:val="18"/>
+                <w:szCs w:val="18"/>
+                <w:lang w:val="en-ID" w:eastAsia="en-ID"/>
+              </w:rPr>
+            </w:pPr>
+          </w:p>
+        </w:tc>
+        <w:tc>
+          <w:tcPr>
+            <w:tcW w:w="2136" w:type="dxa"/>
+            <w:tcBorders>
+              <w:top w:val="single" w:sz="6" w:space="0" w:color="BFBFBF"/>
+              <w:left w:val="single" w:sz="6" w:space="0" w:color="BFBFBF"/>
+              <w:bottom w:val="single" w:sz="6" w:space="0" w:color="BFBFBF"/>
+              <w:right w:val="single" w:sz="6" w:space="0" w:color="BFBFBF"/>
+            </w:tcBorders>
+            <w:shd w:val="clear" w:color="auto" w:fill="auto"/>
+            <w:vAlign w:val="center"/>
+            <w:hideMark/>
+          </w:tcPr>
+          <w:p>
+            <w:pPr>
+              <w:spacing w:after="0" w:line="240" w:lineRule="auto"/>
+              <w:jc w:val="center"/>
+              <w:textAlignment w:val="baseline"/>
+              <w:rPr>
+                <w:rFonts w:ascii="Segoe UI" w:eastAsia="Times New Roman" w:hAnsi="Segoe UI" w:cs="Segoe UI"/>
+                <w:noProof w:val="0"/>
+                <w:sz w:val="18"/>
+                <w:szCs w:val="18"/>
+                <w:lang w:val="en-ID" w:eastAsia="en-ID"/>
+              </w:rPr>
+            </w:pPr>
+          </w:p>
+        </w:tc>
+        <w:tc>
+          <w:tcPr>
+            <w:tcW w:w="2988" w:type="dxa"/>
+            <w:tcBorders>
+              <w:top w:val="single" w:sz="6" w:space="0" w:color="BFBFBF"/>
+              <w:left w:val="single" w:sz="6" w:space="0" w:color="BFBFBF"/>
+              <w:bottom w:val="single" w:sz="6" w:space="0" w:color="BFBFBF"/>
+              <w:right w:val="single" w:sz="6" w:space="0" w:color="BFBFBF"/>
+            </w:tcBorders>
+            <w:shd w:val="clear" w:color="auto" w:fill="auto"/>
+            <w:vAlign w:val="center"/>
+            <w:hideMark/>
+          </w:tcPr>
+          <w:p>
+            <w:pPr>
+              <w:spacing w:after="0" w:line="240" w:lineRule="auto"/>
+              <w:jc w:val="center"/>
+              <w:textAlignment w:val="baseline"/>
+              <w:rPr>
+                <w:rFonts w:ascii="Segoe UI" w:eastAsia="Times New Roman" w:hAnsi="Segoe UI" w:cs="Segoe UI"/>
+                <w:noProof w:val="0"/>
+                <w:sz w:val="18"/>
+                <w:szCs w:val="18"/>
+                <w:lang w:val="en-ID" w:eastAsia="en-ID"/>
+              </w:rPr>
+            </w:pPr>
+          </w:p>
+        </w:tc>
+        <w:tc>
+          <w:tcPr>
+            <w:tcW w:w="1033" w:type="dxa"/>
+            <w:tcBorders>
+              <w:top w:val="single" w:sz="6" w:space="0" w:color="BFBFBF"/>
+              <w:left w:val="single" w:sz="6" w:space="0" w:color="BFBFBF"/>
+              <w:bottom w:val="single" w:sz="6" w:space="0" w:color="BFBFBF"/>
+              <w:right w:val="single" w:sz="6" w:space="0" w:color="BFBFBF"/>
+            </w:tcBorders>
+            <w:shd w:val="clear" w:color="auto" w:fill="FF0000"/>
+            <w:vAlign w:val="center"/>
+            <w:hideMark/>
+          </w:tcPr>
+          <w:p>
+            <w:pPr>
+              <w:spacing w:after="0" w:line="240" w:lineRule="auto"/>
+              <w:jc w:val="center"/>
+              <w:textAlignment w:val="baseline"/>
+              <w:rPr>
+                <w:rFonts w:ascii="Segoe UI" w:eastAsia="Times New Roman" w:hAnsi="Segoe UI" w:cs="Segoe UI"/>
+                <w:noProof w:val="0"/>
+                <w:sz w:val="18"/>
+                <w:szCs w:val="18"/>
+                <w:lang w:val="en-ID" w:eastAsia="en-ID"/>
+              </w:rPr>
+            </w:pPr>
+            <w:r>
+              <w:rPr>
+                <w:rFonts w:ascii="Calibri" w:eastAsia="Times New Roman" w:hAnsi="Calibri" w:cs="Calibri"/>
+                <w:noProof w:val="0"/>
+                <w:lang w:val="en-ID" w:eastAsia="en-ID"/>
+              </w:rPr>
+              <w:t> </w:t>
+            </w:r>
+          </w:p>
+        </w:tc>
+        <w:tc>
+          <w:tcPr>
+            <w:tcW w:w="1138" w:type="dxa"/>
+            <w:tcBorders>
+              <w:top w:val="single" w:sz="6" w:space="0" w:color="BFBFBF"/>
+              <w:left w:val="single" w:sz="6" w:space="0" w:color="BFBFBF"/>
+              <w:bottom w:val="single" w:sz="6" w:space="0" w:color="BFBFBF"/>
+              <w:right w:val="single" w:sz="6" w:space="0" w:color="BFBFBF"/>
+            </w:tcBorders>
+            <w:shd w:val="clear" w:color="auto" w:fill="auto"/>
+            <w:vAlign w:val="center"/>
+            <w:hideMark/>
+          </w:tcPr>
+          <w:p>
+            <w:pPr>
+              <w:spacing w:after="0" w:line="240" w:lineRule="auto"/>
+              <w:jc w:val="center"/>
+              <w:textAlignment w:val="baseline"/>
+              <w:rPr>
+                <w:rFonts w:ascii="Segoe UI" w:eastAsia="Times New Roman" w:hAnsi="Segoe UI" w:cs="Segoe UI"/>
+                <w:noProof w:val="0"/>
+                <w:sz w:val="18"/>
+                <w:szCs w:val="18"/>
+                <w:lang w:val="en-ID" w:eastAsia="en-ID"/>
+              </w:rPr>
+            </w:pPr>
+            <w:r>
+              <w:rPr>
+                <w:rFonts w:ascii="Calibri" w:eastAsia="Times New Roman" w:hAnsi="Calibri" w:cs="Calibri"/>
+                <w:noProof w:val="0"/>
+                <w:lang w:val="en-ID" w:eastAsia="en-ID"/>
+              </w:rPr>
+              <w:t> </w:t>
+            </w:r>
+          </w:p>
+        </w:tc>
+      </w:tr>
+      <w:tr>
+        <w:trPr>
+          <w:trHeight w:val="1260"/>
+        </w:trPr>
+        <w:tc>
+          <w:tcPr>
+            <w:tcW w:w="584" w:type="dxa"/>
+            <w:tcBorders>
+              <w:top w:val="single" w:sz="6" w:space="0" w:color="BFBFBF"/>
+              <w:left w:val="single" w:sz="6" w:space="0" w:color="BFBFBF"/>
+              <w:bottom w:val="single" w:sz="6" w:space="0" w:color="BFBFBF"/>
+              <w:right w:val="single" w:sz="6" w:space="0" w:color="BFBFBF"/>
+            </w:tcBorders>
+            <w:shd w:val="clear" w:color="auto" w:fill="auto"/>
+            <w:vAlign w:val="center"/>
+            <w:hideMark/>
+          </w:tcPr>
+          <w:p>
+            <w:pPr>
+              <w:spacing w:after="0" w:line="240" w:lineRule="auto"/>
+              <w:jc w:val="center"/>
+              <w:textAlignment w:val="baseline"/>
+              <w:rPr>
+                <w:rFonts w:ascii="Segoe UI" w:eastAsia="Times New Roman" w:hAnsi="Segoe UI" w:cs="Segoe UI"/>
+                <w:noProof w:val="0"/>
+                <w:sz w:val="18"/>
+                <w:szCs w:val="18"/>
+                <w:lang w:val="en-ID" w:eastAsia="en-ID"/>
+              </w:rPr>
+            </w:pPr>
+            <w:r>
+              <w:rPr>
+                <w:rFonts w:ascii="Calibri" w:eastAsia="Times New Roman" w:hAnsi="Calibri" w:cs="Calibri"/>
+                <w:noProof w:val="0"/>
+                <w:lang w:val="id-ID" w:eastAsia="en-ID"/>
+              </w:rPr>
+              <w:t>007</w:t>
+            </w:r>
+            <w:r>
+              <w:rPr>
+                <w:rFonts w:ascii="Calibri" w:eastAsia="Times New Roman" w:hAnsi="Calibri" w:cs="Calibri"/>
+                <w:noProof w:val="0"/>
+                <w:lang w:val="en-ID" w:eastAsia="en-ID"/>
+              </w:rPr>
+              <w:t> </w:t>
+            </w:r>
+          </w:p>
+        </w:tc>
+        <w:tc>
+          <w:tcPr>
+            <w:tcW w:w="1465" w:type="dxa"/>
+            <w:tcBorders>
+              <w:top w:val="single" w:sz="6" w:space="0" w:color="BFBFBF"/>
+              <w:left w:val="single" w:sz="6" w:space="0" w:color="BFBFBF"/>
+              <w:bottom w:val="single" w:sz="6" w:space="0" w:color="BFBFBF"/>
+              <w:right w:val="single" w:sz="6" w:space="0" w:color="BFBFBF"/>
+            </w:tcBorders>
+            <w:shd w:val="clear" w:color="auto" w:fill="auto"/>
+            <w:vAlign w:val="center"/>
+            <w:hideMark/>
+          </w:tcPr>
+          <w:p>
+            <w:pPr>
+              <w:spacing w:after="0" w:line="240" w:lineRule="auto"/>
+              <w:jc w:val="center"/>
+              <w:textAlignment w:val="baseline"/>
+              <w:rPr>
+                <w:rFonts w:ascii="Segoe UI" w:eastAsia="Times New Roman" w:hAnsi="Segoe UI" w:cs="Segoe UI"/>
+                <w:noProof w:val="0"/>
+                <w:sz w:val="18"/>
+                <w:szCs w:val="18"/>
+                <w:lang w:val="en-ID" w:eastAsia="en-ID"/>
+              </w:rPr>
+            </w:pPr>
+          </w:p>
+        </w:tc>
+        <w:tc>
+          <w:tcPr>
+            <w:tcW w:w="2136" w:type="dxa"/>
+            <w:tcBorders>
+              <w:top w:val="single" w:sz="6" w:space="0" w:color="BFBFBF"/>
+              <w:left w:val="single" w:sz="6" w:space="0" w:color="BFBFBF"/>
+              <w:bottom w:val="single" w:sz="6" w:space="0" w:color="BFBFBF"/>
+              <w:right w:val="single" w:sz="6" w:space="0" w:color="BFBFBF"/>
+            </w:tcBorders>
+            <w:shd w:val="clear" w:color="auto" w:fill="auto"/>
+            <w:vAlign w:val="center"/>
+            <w:hideMark/>
+          </w:tcPr>
+          <w:p>
+            <w:pPr>
+              <w:spacing w:after="0" w:line="240" w:lineRule="auto"/>
+              <w:jc w:val="center"/>
+              <w:textAlignment w:val="baseline"/>
+              <w:rPr>
+                <w:rFonts w:ascii="Segoe UI" w:eastAsia="Times New Roman" w:hAnsi="Segoe UI" w:cs="Segoe UI"/>
+                <w:noProof w:val="0"/>
+                <w:sz w:val="18"/>
+                <w:szCs w:val="18"/>
+                <w:lang w:val="en-ID" w:eastAsia="en-ID"/>
+              </w:rPr>
+            </w:pPr>
+          </w:p>
+        </w:tc>
+        <w:tc>
+          <w:tcPr>
+            <w:tcW w:w="2988" w:type="dxa"/>
+            <w:tcBorders>
+              <w:top w:val="single" w:sz="6" w:space="0" w:color="BFBFBF"/>
+              <w:left w:val="single" w:sz="6" w:space="0" w:color="BFBFBF"/>
+              <w:bottom w:val="single" w:sz="6" w:space="0" w:color="BFBFBF"/>
+              <w:right w:val="single" w:sz="6" w:space="0" w:color="BFBFBF"/>
+            </w:tcBorders>
+            <w:shd w:val="clear" w:color="auto" w:fill="auto"/>
+            <w:vAlign w:val="center"/>
+            <w:hideMark/>
+          </w:tcPr>
+          <w:p>
+            <w:pPr>
+              <w:spacing w:after="0" w:line="240" w:lineRule="auto"/>
+              <w:jc w:val="center"/>
+              <w:textAlignment w:val="baseline"/>
+              <w:rPr>
+                <w:rFonts w:ascii="Segoe UI" w:eastAsia="Times New Roman" w:hAnsi="Segoe UI" w:cs="Segoe UI"/>
+                <w:noProof w:val="0"/>
+                <w:sz w:val="18"/>
+                <w:szCs w:val="18"/>
+                <w:lang w:val="en-ID" w:eastAsia="en-ID"/>
+              </w:rPr>
+            </w:pPr>
+          </w:p>
+        </w:tc>
+        <w:tc>
+          <w:tcPr>
+            <w:tcW w:w="1033" w:type="dxa"/>
+            <w:tcBorders>
+              <w:top w:val="single" w:sz="6" w:space="0" w:color="BFBFBF"/>
+              <w:left w:val="single" w:sz="6" w:space="0" w:color="BFBFBF"/>
+              <w:bottom w:val="single" w:sz="6" w:space="0" w:color="BFBFBF"/>
+              <w:right w:val="single" w:sz="6" w:space="0" w:color="BFBFBF"/>
+            </w:tcBorders>
+            <w:shd w:val="clear" w:color="auto" w:fill="FF0000"/>
+            <w:vAlign w:val="center"/>
+            <w:hideMark/>
+          </w:tcPr>
+          <w:p>
+            <w:pPr>
+              <w:spacing w:after="0" w:line="240" w:lineRule="auto"/>
+              <w:jc w:val="center"/>
+              <w:textAlignment w:val="baseline"/>
+              <w:rPr>
+                <w:rFonts w:ascii="Segoe UI" w:eastAsia="Times New Roman" w:hAnsi="Segoe UI" w:cs="Segoe UI"/>
+                <w:noProof w:val="0"/>
+                <w:sz w:val="18"/>
+                <w:szCs w:val="18"/>
+                <w:lang w:val="en-ID" w:eastAsia="en-ID"/>
+              </w:rPr>
+            </w:pPr>
+          </w:p>
+        </w:tc>
+        <w:tc>
+          <w:tcPr>
+            <w:tcW w:w="1138" w:type="dxa"/>
+            <w:tcBorders>
+              <w:top w:val="single" w:sz="6" w:space="0" w:color="BFBFBF"/>
+              <w:left w:val="single" w:sz="6" w:space="0" w:color="BFBFBF"/>
+              <w:bottom w:val="single" w:sz="6" w:space="0" w:color="BFBFBF"/>
+              <w:right w:val="single" w:sz="6" w:space="0" w:color="BFBFBF"/>
+            </w:tcBorders>
+            <w:shd w:val="clear" w:color="auto" w:fill="auto"/>
+            <w:vAlign w:val="center"/>
+            <w:hideMark/>
+          </w:tcPr>
+          <w:p>
+            <w:pPr>
+              <w:spacing w:after="0" w:line="240" w:lineRule="auto"/>
+              <w:jc w:val="center"/>
+              <w:textAlignment w:val="baseline"/>
+              <w:rPr>
+                <w:rFonts w:ascii="Segoe UI" w:eastAsia="Times New Roman" w:hAnsi="Segoe UI" w:cs="Segoe UI"/>
+                <w:noProof w:val="0"/>
+                <w:sz w:val="18"/>
+                <w:szCs w:val="18"/>
+                <w:lang w:val="en-ID" w:eastAsia="en-ID"/>
+              </w:rPr>
+            </w:pPr>
+          </w:p>
+        </w:tc>
+      </w:tr>
+      <w:tr>
+        <w:trPr>
+          <w:trHeight w:val="1260"/>
+        </w:trPr>
+        <w:tc>
+          <w:tcPr>
+            <w:tcW w:w="584" w:type="dxa"/>
+            <w:tcBorders>
+              <w:top w:val="single" w:sz="6" w:space="0" w:color="BFBFBF"/>
+              <w:left w:val="single" w:sz="6" w:space="0" w:color="BFBFBF"/>
+              <w:bottom w:val="single" w:sz="6" w:space="0" w:color="BFBFBF"/>
+              <w:right w:val="single" w:sz="6" w:space="0" w:color="BFBFBF"/>
+            </w:tcBorders>
+            <w:shd w:val="clear" w:color="auto" w:fill="auto"/>
+            <w:vAlign w:val="center"/>
+            <w:hideMark/>
+          </w:tcPr>
+          <w:p>
+            <w:pPr>
+              <w:spacing w:after="0" w:line="240" w:lineRule="auto"/>
+              <w:jc w:val="center"/>
+              <w:textAlignment w:val="baseline"/>
+              <w:rPr>
+                <w:rFonts w:ascii="Segoe UI" w:eastAsia="Times New Roman" w:hAnsi="Segoe UI" w:cs="Segoe UI"/>
+                <w:noProof w:val="0"/>
+                <w:sz w:val="18"/>
+                <w:szCs w:val="18"/>
+                <w:lang w:val="en-ID" w:eastAsia="en-ID"/>
+              </w:rPr>
+            </w:pPr>
+            <w:r>
+              <w:rPr>
+                <w:rFonts w:ascii="Calibri" w:eastAsia="Times New Roman" w:hAnsi="Calibri" w:cs="Calibri"/>
+                <w:noProof w:val="0"/>
+                <w:lang w:val="id-ID" w:eastAsia="en-ID"/>
+              </w:rPr>
+              <w:t>008</w:t>
+            </w:r>
+            <w:r>
+              <w:rPr>
+                <w:rFonts w:ascii="Calibri" w:eastAsia="Times New Roman" w:hAnsi="Calibri" w:cs="Calibri"/>
+                <w:noProof w:val="0"/>
+                <w:lang w:val="en-ID" w:eastAsia="en-ID"/>
+              </w:rPr>
+              <w:t> </w:t>
+            </w:r>
+          </w:p>
+        </w:tc>
+        <w:tc>
+          <w:tcPr>
+            <w:tcW w:w="1465" w:type="dxa"/>
+            <w:tcBorders>
+              <w:top w:val="single" w:sz="6" w:space="0" w:color="BFBFBF"/>
+              <w:left w:val="single" w:sz="6" w:space="0" w:color="BFBFBF"/>
+              <w:bottom w:val="single" w:sz="6" w:space="0" w:color="BFBFBF"/>
+              <w:right w:val="single" w:sz="6" w:space="0" w:color="BFBFBF"/>
+            </w:tcBorders>
+            <w:shd w:val="clear" w:color="auto" w:fill="auto"/>
+            <w:vAlign w:val="center"/>
+            <w:hideMark/>
+          </w:tcPr>
+          <w:p>
+            <w:pPr>
+              <w:spacing w:after="0" w:line="240" w:lineRule="auto"/>
+              <w:jc w:val="center"/>
+              <w:textAlignment w:val="baseline"/>
+              <w:rPr>
+                <w:rFonts w:ascii="Segoe UI" w:eastAsia="Times New Roman" w:hAnsi="Segoe UI" w:cs="Segoe UI"/>
+                <w:noProof w:val="0"/>
+                <w:sz w:val="18"/>
+                <w:szCs w:val="18"/>
+                <w:lang w:val="en-ID" w:eastAsia="en-ID"/>
+              </w:rPr>
+            </w:pPr>
+          </w:p>
+        </w:tc>
+        <w:tc>
+          <w:tcPr>
+            <w:tcW w:w="2136" w:type="dxa"/>
+            <w:tcBorders>
+              <w:top w:val="single" w:sz="6" w:space="0" w:color="BFBFBF"/>
+              <w:left w:val="single" w:sz="6" w:space="0" w:color="BFBFBF"/>
+              <w:bottom w:val="single" w:sz="6" w:space="0" w:color="BFBFBF"/>
+              <w:right w:val="single" w:sz="6" w:space="0" w:color="BFBFBF"/>
+            </w:tcBorders>
+            <w:shd w:val="clear" w:color="auto" w:fill="auto"/>
+            <w:vAlign w:val="center"/>
+            <w:hideMark/>
+          </w:tcPr>
+          <w:p>
+            <w:pPr>
+              <w:spacing w:after="0" w:line="240" w:lineRule="auto"/>
+              <w:jc w:val="center"/>
+              <w:textAlignment w:val="baseline"/>
+              <w:rPr>
+                <w:rFonts w:ascii="Segoe UI" w:eastAsia="Times New Roman" w:hAnsi="Segoe UI" w:cs="Segoe UI"/>
+                <w:noProof w:val="0"/>
+                <w:sz w:val="18"/>
+                <w:szCs w:val="18"/>
+                <w:lang w:val="en-ID" w:eastAsia="en-ID"/>
+              </w:rPr>
+            </w:pPr>
+          </w:p>
+        </w:tc>
+        <w:tc>
+          <w:tcPr>
+            <w:tcW w:w="2988" w:type="dxa"/>
+            <w:tcBorders>
+              <w:top w:val="single" w:sz="6" w:space="0" w:color="BFBFBF"/>
+              <w:left w:val="single" w:sz="6" w:space="0" w:color="BFBFBF"/>
+              <w:bottom w:val="single" w:sz="6" w:space="0" w:color="BFBFBF"/>
+              <w:right w:val="single" w:sz="6" w:space="0" w:color="BFBFBF"/>
+            </w:tcBorders>
+            <w:shd w:val="clear" w:color="auto" w:fill="auto"/>
+            <w:vAlign w:val="center"/>
+            <w:hideMark/>
+          </w:tcPr>
+          <w:p>
+            <w:pPr>
+              <w:spacing w:after="0" w:line="240" w:lineRule="auto"/>
+              <w:jc w:val="center"/>
+              <w:textAlignment w:val="baseline"/>
+              <w:rPr>
+                <w:rFonts w:ascii="Segoe UI" w:eastAsia="Times New Roman" w:hAnsi="Segoe UI" w:cs="Segoe UI"/>
+                <w:noProof w:val="0"/>
+                <w:sz w:val="18"/>
+                <w:szCs w:val="18"/>
+                <w:lang w:val="en-ID" w:eastAsia="en-ID"/>
+              </w:rPr>
+            </w:pPr>
+          </w:p>
+        </w:tc>
+        <w:tc>
+          <w:tcPr>
+            <w:tcW w:w="1033" w:type="dxa"/>
+            <w:tcBorders>
+              <w:top w:val="single" w:sz="6" w:space="0" w:color="BFBFBF"/>
+              <w:left w:val="single" w:sz="6" w:space="0" w:color="BFBFBF"/>
+              <w:bottom w:val="single" w:sz="6" w:space="0" w:color="BFBFBF"/>
+              <w:right w:val="single" w:sz="6" w:space="0" w:color="BFBFBF"/>
+            </w:tcBorders>
+            <w:shd w:val="clear" w:color="auto" w:fill="FF0000"/>
+            <w:vAlign w:val="center"/>
+            <w:hideMark/>
+          </w:tcPr>
+          <w:p>
+            <w:pPr>
+              <w:spacing w:after="0" w:line="240" w:lineRule="auto"/>
+              <w:jc w:val="center"/>
+              <w:textAlignment w:val="baseline"/>
+              <w:rPr>
+                <w:rFonts w:ascii="Segoe UI" w:eastAsia="Times New Roman" w:hAnsi="Segoe UI" w:cs="Segoe UI"/>
+                <w:noProof w:val="0"/>
+                <w:sz w:val="18"/>
+                <w:szCs w:val="18"/>
+                <w:lang w:val="en-ID" w:eastAsia="en-ID"/>
+              </w:rPr>
+            </w:pPr>
+          </w:p>
+        </w:tc>
+        <w:tc>
+          <w:tcPr>
+            <w:tcW w:w="1138" w:type="dxa"/>
+            <w:tcBorders>
+              <w:top w:val="single" w:sz="6" w:space="0" w:color="BFBFBF"/>
+              <w:left w:val="single" w:sz="6" w:space="0" w:color="BFBFBF"/>
+              <w:bottom w:val="single" w:sz="6" w:space="0" w:color="BFBFBF"/>
+              <w:right w:val="single" w:sz="6" w:space="0" w:color="BFBFBF"/>
+            </w:tcBorders>
+            <w:shd w:val="clear" w:color="auto" w:fill="auto"/>
+            <w:vAlign w:val="center"/>
+            <w:hideMark/>
+          </w:tcPr>
+          <w:p>
+            <w:pPr>
+              <w:spacing w:after="0" w:line="240" w:lineRule="auto"/>
+              <w:jc w:val="center"/>
+              <w:textAlignment w:val="baseline"/>
+              <w:rPr>
+                <w:rFonts w:ascii="Segoe UI" w:eastAsia="Times New Roman" w:hAnsi="Segoe UI" w:cs="Segoe UI"/>
+                <w:noProof w:val="0"/>
+                <w:sz w:val="18"/>
+                <w:szCs w:val="18"/>
+                <w:lang w:val="en-ID" w:eastAsia="en-ID"/>
+              </w:rPr>
+            </w:pPr>
+          </w:p>
+        </w:tc>
+      </w:tr>
+    </w:tbl>
+    <w:p>
+      <w:pPr>
+        <w:jc w:val="both"/>
         <w:rPr>
           <w:sz w:val="24"/>
           <w:szCs w:val="24"/>
@@ -1710,6 +5174,7 @@
     <w:lsdException w:name="HTML Sample" w:semiHidden="1" w:unhideWhenUsed="1"/>
     <w:lsdException w:name="HTML Typewriter" w:semiHidden="1" w:unhideWhenUsed="1"/>
     <w:lsdException w:name="HTML Variable" w:semiHidden="1" w:unhideWhenUsed="1"/>
+    <w:lsdException w:name="Normal Table" w:semiHidden="1" w:unhideWhenUsed="1"/>
     <w:lsdException w:name="annotation subject" w:semiHidden="1" w:unhideWhenUsed="1"/>
     <w:lsdException w:name="No List" w:semiHidden="1" w:unhideWhenUsed="1"/>
     <w:lsdException w:name="Outline List 1" w:semiHidden="1" w:unhideWhenUsed="1"/>
@@ -1752,8 +5217,11 @@
     <w:lsdException w:name="Table Contemporary" w:semiHidden="1" w:unhideWhenUsed="1"/>
     <w:lsdException w:name="Table Elegant" w:semiHidden="1" w:unhideWhenUsed="1"/>
     <w:lsdException w:name="Table Professional" w:semiHidden="1" w:unhideWhenUsed="1"/>
+    <w:lsdException w:name="Table Subtle 1" w:semiHidden="1" w:unhideWhenUsed="1"/>
     <w:lsdException w:name="Table Subtle 2" w:semiHidden="1" w:unhideWhenUsed="1"/>
     <w:lsdException w:name="Table Web 1" w:semiHidden="1" w:unhideWhenUsed="1"/>
+    <w:lsdException w:name="Table Web 2" w:semiHidden="1" w:unhideWhenUsed="1"/>
+    <w:lsdException w:name="Table Web 3" w:semiHidden="1" w:unhideWhenUsed="1"/>
     <w:lsdException w:name="Balloon Text" w:semiHidden="1" w:unhideWhenUsed="1"/>
     <w:lsdException w:name="Table Grid" w:uiPriority="39"/>
     <w:lsdException w:name="Table Theme" w:semiHidden="1" w:unhideWhenUsed="1"/>
@@ -2724,6 +6192,31 @@
       </w:tblBorders>
     </w:tblPr>
   </w:style>
+  <w:style w:type="paragraph" w:customStyle="1" w:styleId="paragraph">
+    <w:name w:val="paragraph"/>
+    <w:basedOn w:val="Normal"/>
+    <w:rsid w:val="00014450"/>
+    <w:pPr>
+      <w:spacing w:before="100" w:beforeAutospacing="1" w:after="100" w:afterAutospacing="1" w:line="240" w:lineRule="auto"/>
+    </w:pPr>
+    <w:rPr>
+      <w:rFonts w:ascii="Times New Roman" w:eastAsia="Times New Roman" w:hAnsi="Times New Roman" w:cs="Times New Roman"/>
+      <w:noProof w:val="0"/>
+      <w:sz w:val="24"/>
+      <w:szCs w:val="24"/>
+      <w:lang w:val="en-ID" w:eastAsia="en-ID"/>
+    </w:rPr>
+  </w:style>
+  <w:style w:type="character" w:customStyle="1" w:styleId="normaltextrun">
+    <w:name w:val="normaltextrun"/>
+    <w:basedOn w:val="DefaultParagraphFont"/>
+    <w:rsid w:val="00014450"/>
+  </w:style>
+  <w:style w:type="character" w:customStyle="1" w:styleId="eop">
+    <w:name w:val="eop"/>
+    <w:basedOn w:val="DefaultParagraphFont"/>
+    <w:rsid w:val="00014450"/>
+  </w:style>
 </w:styles>
 </file>
 

</xml_diff>

<commit_message>
Mendesain halaman home,login,register dan menambahkan produk backlog kedalam trello
</commit_message>
<xml_diff>
--- a/211111763_LaporanProjectUTS.docx
+++ b/211111763_LaporanProjectUTS.docx
@@ -1937,15 +1937,7 @@
                 <w:noProof w:val="0"/>
                 <w:lang w:val="id-ID" w:eastAsia="en-ID"/>
               </w:rPr>
-              <w:t>P</w:t>
-            </w:r>
-            <w:r>
-              <w:rPr>
-                <w:rFonts w:ascii="Calibri" w:eastAsia="Times New Roman" w:hAnsi="Calibri" w:cs="Calibri"/>
-                <w:noProof w:val="0"/>
-                <w:lang w:val="id-ID" w:eastAsia="en-ID"/>
-              </w:rPr>
-              <w:t>assenger</w:t>
+              <w:t>Passenger</w:t>
             </w:r>
           </w:p>
         </w:tc>
@@ -1975,77 +1967,13 @@
                 <w:lang w:eastAsia="en-ID"/>
               </w:rPr>
             </w:pPr>
-            <w:proofErr w:type="spellStart"/>
             <w:r>
               <w:rPr>
                 <w:rFonts w:ascii="Calibri" w:eastAsia="Times New Roman" w:hAnsi="Calibri" w:cs="Calibri"/>
                 <w:noProof w:val="0"/>
                 <w:lang w:eastAsia="en-ID"/>
               </w:rPr>
-              <w:t>Dapat</w:t>
-            </w:r>
-            <w:proofErr w:type="spellEnd"/>
-            <w:r>
-              <w:rPr>
-                <w:rFonts w:ascii="Calibri" w:eastAsia="Times New Roman" w:hAnsi="Calibri" w:cs="Calibri"/>
-                <w:noProof w:val="0"/>
-                <w:lang w:eastAsia="en-ID"/>
-              </w:rPr>
-              <w:t xml:space="preserve"> </w:t>
-            </w:r>
-            <w:proofErr w:type="spellStart"/>
-            <w:r>
-              <w:rPr>
-                <w:rFonts w:ascii="Calibri" w:eastAsia="Times New Roman" w:hAnsi="Calibri" w:cs="Calibri"/>
-                <w:noProof w:val="0"/>
-                <w:lang w:eastAsia="en-ID"/>
-              </w:rPr>
-              <w:t>membeli</w:t>
-            </w:r>
-            <w:proofErr w:type="spellEnd"/>
-            <w:r>
-              <w:rPr>
-                <w:rFonts w:ascii="Calibri" w:eastAsia="Times New Roman" w:hAnsi="Calibri" w:cs="Calibri"/>
-                <w:noProof w:val="0"/>
-                <w:lang w:eastAsia="en-ID"/>
-              </w:rPr>
-              <w:t xml:space="preserve"> </w:t>
-            </w:r>
-            <w:proofErr w:type="spellStart"/>
-            <w:r>
-              <w:rPr>
-                <w:rFonts w:ascii="Calibri" w:eastAsia="Times New Roman" w:hAnsi="Calibri" w:cs="Calibri"/>
-                <w:noProof w:val="0"/>
-                <w:lang w:eastAsia="en-ID"/>
-              </w:rPr>
-              <w:t>tiket</w:t>
-            </w:r>
-            <w:proofErr w:type="spellEnd"/>
-            <w:r>
-              <w:rPr>
-                <w:rFonts w:ascii="Calibri" w:eastAsia="Times New Roman" w:hAnsi="Calibri" w:cs="Calibri"/>
-                <w:noProof w:val="0"/>
-                <w:lang w:eastAsia="en-ID"/>
-              </w:rPr>
-              <w:t xml:space="preserve"> </w:t>
-            </w:r>
-            <w:proofErr w:type="spellStart"/>
-            <w:r>
-              <w:rPr>
-                <w:rFonts w:ascii="Calibri" w:eastAsia="Times New Roman" w:hAnsi="Calibri" w:cs="Calibri"/>
-                <w:noProof w:val="0"/>
-                <w:lang w:eastAsia="en-ID"/>
-              </w:rPr>
-              <w:t>secara</w:t>
-            </w:r>
-            <w:proofErr w:type="spellEnd"/>
-            <w:r>
-              <w:rPr>
-                <w:rFonts w:ascii="Calibri" w:eastAsia="Times New Roman" w:hAnsi="Calibri" w:cs="Calibri"/>
-                <w:noProof w:val="0"/>
-                <w:lang w:eastAsia="en-ID"/>
-              </w:rPr>
-              <w:t xml:space="preserve"> online</w:t>
+              <w:t>Dapat membeli tiket secara online</w:t>
             </w:r>
           </w:p>
         </w:tc>
@@ -2083,160 +2011,14 @@
               </w:rPr>
               <w:t xml:space="preserve">Saya </w:t>
             </w:r>
-            <w:proofErr w:type="spellStart"/>
             <w:r>
               <w:rPr>
                 <w:rFonts w:ascii="Calibri" w:eastAsia="Times New Roman" w:hAnsi="Calibri" w:cs="Calibri"/>
                 <w:noProof w:val="0"/>
                 <w:lang w:eastAsia="en-ID"/>
               </w:rPr>
-              <w:t>tidak</w:t>
-            </w:r>
-            <w:proofErr w:type="spellEnd"/>
-            <w:r>
-              <w:rPr>
-                <w:rFonts w:ascii="Calibri" w:eastAsia="Times New Roman" w:hAnsi="Calibri" w:cs="Calibri"/>
-                <w:noProof w:val="0"/>
-                <w:lang w:eastAsia="en-ID"/>
-              </w:rPr>
-              <w:t xml:space="preserve"> </w:t>
-            </w:r>
-            <w:proofErr w:type="spellStart"/>
-            <w:r>
-              <w:rPr>
-                <w:rFonts w:ascii="Calibri" w:eastAsia="Times New Roman" w:hAnsi="Calibri" w:cs="Calibri"/>
-                <w:noProof w:val="0"/>
-                <w:lang w:eastAsia="en-ID"/>
-              </w:rPr>
-              <w:t>perlu</w:t>
-            </w:r>
-            <w:proofErr w:type="spellEnd"/>
-            <w:r>
-              <w:rPr>
-                <w:rFonts w:ascii="Calibri" w:eastAsia="Times New Roman" w:hAnsi="Calibri" w:cs="Calibri"/>
-                <w:noProof w:val="0"/>
-                <w:lang w:eastAsia="en-ID"/>
-              </w:rPr>
-              <w:t xml:space="preserve"> </w:t>
-            </w:r>
-            <w:proofErr w:type="spellStart"/>
-            <w:r>
-              <w:rPr>
-                <w:rFonts w:ascii="Calibri" w:eastAsia="Times New Roman" w:hAnsi="Calibri" w:cs="Calibri"/>
-                <w:noProof w:val="0"/>
-                <w:lang w:eastAsia="en-ID"/>
-              </w:rPr>
-              <w:t>lagi</w:t>
-            </w:r>
-            <w:proofErr w:type="spellEnd"/>
-            <w:r>
-              <w:rPr>
-                <w:rFonts w:ascii="Calibri" w:eastAsia="Times New Roman" w:hAnsi="Calibri" w:cs="Calibri"/>
-                <w:noProof w:val="0"/>
-                <w:lang w:eastAsia="en-ID"/>
-              </w:rPr>
-              <w:t xml:space="preserve"> </w:t>
-            </w:r>
-            <w:proofErr w:type="spellStart"/>
-            <w:r>
-              <w:rPr>
-                <w:rFonts w:ascii="Calibri" w:eastAsia="Times New Roman" w:hAnsi="Calibri" w:cs="Calibri"/>
-                <w:noProof w:val="0"/>
-                <w:lang w:eastAsia="en-ID"/>
-              </w:rPr>
-              <w:t>menunggu</w:t>
-            </w:r>
-            <w:proofErr w:type="spellEnd"/>
-            <w:r>
-              <w:rPr>
-                <w:rFonts w:ascii="Calibri" w:eastAsia="Times New Roman" w:hAnsi="Calibri" w:cs="Calibri"/>
-                <w:noProof w:val="0"/>
-                <w:lang w:eastAsia="en-ID"/>
-              </w:rPr>
-              <w:t xml:space="preserve"> </w:t>
-            </w:r>
-            <w:proofErr w:type="spellStart"/>
-            <w:r>
-              <w:rPr>
-                <w:rFonts w:ascii="Calibri" w:eastAsia="Times New Roman" w:hAnsi="Calibri" w:cs="Calibri"/>
-                <w:noProof w:val="0"/>
-                <w:lang w:eastAsia="en-ID"/>
-              </w:rPr>
-              <w:t>antrian</w:t>
-            </w:r>
-            <w:proofErr w:type="spellEnd"/>
-            <w:r>
-              <w:rPr>
-                <w:rFonts w:ascii="Calibri" w:eastAsia="Times New Roman" w:hAnsi="Calibri" w:cs="Calibri"/>
-                <w:noProof w:val="0"/>
-                <w:lang w:eastAsia="en-ID"/>
-              </w:rPr>
-              <w:t xml:space="preserve"> </w:t>
-            </w:r>
-            <w:proofErr w:type="spellStart"/>
-            <w:r>
-              <w:rPr>
-                <w:rFonts w:ascii="Calibri" w:eastAsia="Times New Roman" w:hAnsi="Calibri" w:cs="Calibri"/>
-                <w:noProof w:val="0"/>
-                <w:lang w:eastAsia="en-ID"/>
-              </w:rPr>
-              <w:t>panjang</w:t>
-            </w:r>
-            <w:proofErr w:type="spellEnd"/>
-            <w:r>
-              <w:rPr>
-                <w:rFonts w:ascii="Calibri" w:eastAsia="Times New Roman" w:hAnsi="Calibri" w:cs="Calibri"/>
-                <w:noProof w:val="0"/>
-                <w:lang w:eastAsia="en-ID"/>
-              </w:rPr>
-              <w:t xml:space="preserve"> </w:t>
-            </w:r>
-            <w:proofErr w:type="spellStart"/>
-            <w:r>
-              <w:rPr>
-                <w:rFonts w:ascii="Calibri" w:eastAsia="Times New Roman" w:hAnsi="Calibri" w:cs="Calibri"/>
-                <w:noProof w:val="0"/>
-                <w:lang w:eastAsia="en-ID"/>
-              </w:rPr>
-              <w:t>untuk</w:t>
-            </w:r>
-            <w:proofErr w:type="spellEnd"/>
-            <w:r>
-              <w:rPr>
-                <w:rFonts w:ascii="Calibri" w:eastAsia="Times New Roman" w:hAnsi="Calibri" w:cs="Calibri"/>
-                <w:noProof w:val="0"/>
-                <w:lang w:eastAsia="en-ID"/>
-              </w:rPr>
-              <w:t xml:space="preserve"> </w:t>
-            </w:r>
-            <w:proofErr w:type="spellStart"/>
-            <w:r>
-              <w:rPr>
-                <w:rFonts w:ascii="Calibri" w:eastAsia="Times New Roman" w:hAnsi="Calibri" w:cs="Calibri"/>
-                <w:noProof w:val="0"/>
-                <w:lang w:eastAsia="en-ID"/>
-              </w:rPr>
-              <w:t>membeli</w:t>
-            </w:r>
-            <w:proofErr w:type="spellEnd"/>
-            <w:r>
-              <w:rPr>
-                <w:rFonts w:ascii="Calibri" w:eastAsia="Times New Roman" w:hAnsi="Calibri" w:cs="Calibri"/>
-                <w:noProof w:val="0"/>
-                <w:lang w:eastAsia="en-ID"/>
-              </w:rPr>
-              <w:t xml:space="preserve"> </w:t>
-            </w:r>
-            <w:proofErr w:type="spellStart"/>
-            <w:r>
-              <w:rPr>
-                <w:rFonts w:ascii="Calibri" w:eastAsia="Times New Roman" w:hAnsi="Calibri" w:cs="Calibri"/>
-                <w:noProof w:val="0"/>
-                <w:lang w:eastAsia="en-ID"/>
-              </w:rPr>
-              <w:t>tiket</w:t>
-            </w:r>
-            <w:proofErr w:type="spellEnd"/>
+              <w:t>tidak perlu lagi menunggu antrian panjang untuk membeli tiket</w:t>
+            </w:r>
             <w:r>
               <w:rPr>
                 <w:rFonts w:ascii="Calibri" w:eastAsia="Times New Roman" w:hAnsi="Calibri" w:cs="Calibri"/>
@@ -2438,95 +2220,13 @@
                 <w:lang w:val="en-ID" w:eastAsia="en-ID"/>
               </w:rPr>
             </w:pPr>
-            <w:proofErr w:type="spellStart"/>
             <w:r>
               <w:rPr>
                 <w:rFonts w:ascii="Calibri" w:eastAsia="Times New Roman" w:hAnsi="Calibri" w:cs="Calibri"/>
                 <w:noProof w:val="0"/>
                 <w:lang w:eastAsia="en-ID"/>
               </w:rPr>
-              <w:t>Dapat</w:t>
-            </w:r>
-            <w:proofErr w:type="spellEnd"/>
-            <w:r>
-              <w:rPr>
-                <w:rFonts w:ascii="Calibri" w:eastAsia="Times New Roman" w:hAnsi="Calibri" w:cs="Calibri"/>
-                <w:noProof w:val="0"/>
-                <w:lang w:eastAsia="en-ID"/>
-              </w:rPr>
-              <w:t xml:space="preserve"> </w:t>
-            </w:r>
-            <w:proofErr w:type="spellStart"/>
-            <w:r>
-              <w:rPr>
-                <w:rFonts w:ascii="Calibri" w:eastAsia="Times New Roman" w:hAnsi="Calibri" w:cs="Calibri"/>
-                <w:noProof w:val="0"/>
-                <w:lang w:eastAsia="en-ID"/>
-              </w:rPr>
-              <w:t>melihat</w:t>
-            </w:r>
-            <w:proofErr w:type="spellEnd"/>
-            <w:r>
-              <w:rPr>
-                <w:rFonts w:ascii="Calibri" w:eastAsia="Times New Roman" w:hAnsi="Calibri" w:cs="Calibri"/>
-                <w:noProof w:val="0"/>
-                <w:lang w:eastAsia="en-ID"/>
-              </w:rPr>
-              <w:t xml:space="preserve"> </w:t>
-            </w:r>
-            <w:proofErr w:type="spellStart"/>
-            <w:r>
-              <w:rPr>
-                <w:rFonts w:ascii="Calibri" w:eastAsia="Times New Roman" w:hAnsi="Calibri" w:cs="Calibri"/>
-                <w:noProof w:val="0"/>
-                <w:lang w:eastAsia="en-ID"/>
-              </w:rPr>
-              <w:t>jadwal</w:t>
-            </w:r>
-            <w:proofErr w:type="spellEnd"/>
-            <w:r>
-              <w:rPr>
-                <w:rFonts w:ascii="Calibri" w:eastAsia="Times New Roman" w:hAnsi="Calibri" w:cs="Calibri"/>
-                <w:noProof w:val="0"/>
-                <w:lang w:eastAsia="en-ID"/>
-              </w:rPr>
-              <w:t xml:space="preserve"> </w:t>
-            </w:r>
-            <w:proofErr w:type="spellStart"/>
-            <w:r>
-              <w:rPr>
-                <w:rFonts w:ascii="Calibri" w:eastAsia="Times New Roman" w:hAnsi="Calibri" w:cs="Calibri"/>
-                <w:noProof w:val="0"/>
-                <w:lang w:eastAsia="en-ID"/>
-              </w:rPr>
-              <w:t>keberangkatan</w:t>
-            </w:r>
-            <w:proofErr w:type="spellEnd"/>
-            <w:r>
-              <w:rPr>
-                <w:rFonts w:ascii="Calibri" w:eastAsia="Times New Roman" w:hAnsi="Calibri" w:cs="Calibri"/>
-                <w:noProof w:val="0"/>
-                <w:lang w:eastAsia="en-ID"/>
-              </w:rPr>
-              <w:t xml:space="preserve"> </w:t>
-            </w:r>
-            <w:proofErr w:type="spellStart"/>
-            <w:r>
-              <w:rPr>
-                <w:rFonts w:ascii="Calibri" w:eastAsia="Times New Roman" w:hAnsi="Calibri" w:cs="Calibri"/>
-                <w:noProof w:val="0"/>
-                <w:lang w:eastAsia="en-ID"/>
-              </w:rPr>
-              <w:t>secara</w:t>
-            </w:r>
-            <w:proofErr w:type="spellEnd"/>
-            <w:r>
-              <w:rPr>
-                <w:rFonts w:ascii="Calibri" w:eastAsia="Times New Roman" w:hAnsi="Calibri" w:cs="Calibri"/>
-                <w:noProof w:val="0"/>
-                <w:lang w:eastAsia="en-ID"/>
-              </w:rPr>
-              <w:t xml:space="preserve"> online</w:t>
+              <w:t>Dapat melihat jadwal keberangkatan secara online</w:t>
             </w:r>
           </w:p>
         </w:tc>
@@ -2564,168 +2264,14 @@
               </w:rPr>
               <w:t xml:space="preserve">Saya </w:t>
             </w:r>
-            <w:proofErr w:type="spellStart"/>
             <w:r>
               <w:rPr>
                 <w:rFonts w:ascii="Calibri" w:eastAsia="Times New Roman" w:hAnsi="Calibri" w:cs="Calibri"/>
                 <w:noProof w:val="0"/>
                 <w:lang w:eastAsia="en-ID"/>
               </w:rPr>
-              <w:t>tida</w:t>
-            </w:r>
-            <w:r>
-              <w:rPr>
-                <w:rFonts w:ascii="Calibri" w:eastAsia="Times New Roman" w:hAnsi="Calibri" w:cs="Calibri"/>
-                <w:noProof w:val="0"/>
-                <w:lang w:eastAsia="en-ID"/>
-              </w:rPr>
-              <w:t>k</w:t>
-            </w:r>
-            <w:proofErr w:type="spellEnd"/>
-            <w:r>
-              <w:rPr>
-                <w:rFonts w:ascii="Calibri" w:eastAsia="Times New Roman" w:hAnsi="Calibri" w:cs="Calibri"/>
-                <w:noProof w:val="0"/>
-                <w:lang w:eastAsia="en-ID"/>
-              </w:rPr>
-              <w:t xml:space="preserve"> </w:t>
-            </w:r>
-            <w:proofErr w:type="spellStart"/>
-            <w:r>
-              <w:rPr>
-                <w:rFonts w:ascii="Calibri" w:eastAsia="Times New Roman" w:hAnsi="Calibri" w:cs="Calibri"/>
-                <w:noProof w:val="0"/>
-                <w:lang w:eastAsia="en-ID"/>
-              </w:rPr>
-              <w:t>perlu</w:t>
-            </w:r>
-            <w:proofErr w:type="spellEnd"/>
-            <w:r>
-              <w:rPr>
-                <w:rFonts w:ascii="Calibri" w:eastAsia="Times New Roman" w:hAnsi="Calibri" w:cs="Calibri"/>
-                <w:noProof w:val="0"/>
-                <w:lang w:eastAsia="en-ID"/>
-              </w:rPr>
-              <w:t xml:space="preserve"> </w:t>
-            </w:r>
-            <w:proofErr w:type="spellStart"/>
-            <w:r>
-              <w:rPr>
-                <w:rFonts w:ascii="Calibri" w:eastAsia="Times New Roman" w:hAnsi="Calibri" w:cs="Calibri"/>
-                <w:noProof w:val="0"/>
-                <w:lang w:eastAsia="en-ID"/>
-              </w:rPr>
-              <w:t>pergi</w:t>
-            </w:r>
-            <w:proofErr w:type="spellEnd"/>
-            <w:r>
-              <w:rPr>
-                <w:rFonts w:ascii="Calibri" w:eastAsia="Times New Roman" w:hAnsi="Calibri" w:cs="Calibri"/>
-                <w:noProof w:val="0"/>
-                <w:lang w:eastAsia="en-ID"/>
-              </w:rPr>
-              <w:t xml:space="preserve"> </w:t>
-            </w:r>
-            <w:proofErr w:type="spellStart"/>
-            <w:r>
-              <w:rPr>
-                <w:rFonts w:ascii="Calibri" w:eastAsia="Times New Roman" w:hAnsi="Calibri" w:cs="Calibri"/>
-                <w:noProof w:val="0"/>
-                <w:lang w:eastAsia="en-ID"/>
-              </w:rPr>
-              <w:t>ke</w:t>
-            </w:r>
-            <w:proofErr w:type="spellEnd"/>
-            <w:r>
-              <w:rPr>
-                <w:rFonts w:ascii="Calibri" w:eastAsia="Times New Roman" w:hAnsi="Calibri" w:cs="Calibri"/>
-                <w:noProof w:val="0"/>
-                <w:lang w:eastAsia="en-ID"/>
-              </w:rPr>
-              <w:t xml:space="preserve"> </w:t>
-            </w:r>
-            <w:proofErr w:type="spellStart"/>
-            <w:r>
-              <w:rPr>
-                <w:rFonts w:ascii="Calibri" w:eastAsia="Times New Roman" w:hAnsi="Calibri" w:cs="Calibri"/>
-                <w:noProof w:val="0"/>
-                <w:lang w:eastAsia="en-ID"/>
-              </w:rPr>
-              <w:t>stasiun</w:t>
-            </w:r>
-            <w:proofErr w:type="spellEnd"/>
-            <w:r>
-              <w:rPr>
-                <w:rFonts w:ascii="Calibri" w:eastAsia="Times New Roman" w:hAnsi="Calibri" w:cs="Calibri"/>
-                <w:noProof w:val="0"/>
-                <w:lang w:eastAsia="en-ID"/>
-              </w:rPr>
-              <w:t xml:space="preserve"> </w:t>
-            </w:r>
-            <w:proofErr w:type="spellStart"/>
-            <w:r>
-              <w:rPr>
-                <w:rFonts w:ascii="Calibri" w:eastAsia="Times New Roman" w:hAnsi="Calibri" w:cs="Calibri"/>
-                <w:noProof w:val="0"/>
-                <w:lang w:eastAsia="en-ID"/>
-              </w:rPr>
-              <w:t>untuk</w:t>
-            </w:r>
-            <w:proofErr w:type="spellEnd"/>
-            <w:r>
-              <w:rPr>
-                <w:rFonts w:ascii="Calibri" w:eastAsia="Times New Roman" w:hAnsi="Calibri" w:cs="Calibri"/>
-                <w:noProof w:val="0"/>
-                <w:lang w:eastAsia="en-ID"/>
-              </w:rPr>
-              <w:t xml:space="preserve"> </w:t>
-            </w:r>
-            <w:proofErr w:type="spellStart"/>
-            <w:r>
-              <w:rPr>
-                <w:rFonts w:ascii="Calibri" w:eastAsia="Times New Roman" w:hAnsi="Calibri" w:cs="Calibri"/>
-                <w:noProof w:val="0"/>
-                <w:lang w:eastAsia="en-ID"/>
-              </w:rPr>
-              <w:t>melihat</w:t>
-            </w:r>
-            <w:proofErr w:type="spellEnd"/>
-            <w:r>
-              <w:rPr>
-                <w:rFonts w:ascii="Calibri" w:eastAsia="Times New Roman" w:hAnsi="Calibri" w:cs="Calibri"/>
-                <w:noProof w:val="0"/>
-                <w:lang w:eastAsia="en-ID"/>
-              </w:rPr>
-              <w:t xml:space="preserve"> </w:t>
-            </w:r>
-            <w:proofErr w:type="spellStart"/>
-            <w:r>
-              <w:rPr>
-                <w:rFonts w:ascii="Calibri" w:eastAsia="Times New Roman" w:hAnsi="Calibri" w:cs="Calibri"/>
-                <w:noProof w:val="0"/>
-                <w:lang w:eastAsia="en-ID"/>
-              </w:rPr>
-              <w:t>jadwal</w:t>
-            </w:r>
-            <w:proofErr w:type="spellEnd"/>
-            <w:r>
-              <w:rPr>
-                <w:rFonts w:ascii="Calibri" w:eastAsia="Times New Roman" w:hAnsi="Calibri" w:cs="Calibri"/>
-                <w:noProof w:val="0"/>
-                <w:lang w:eastAsia="en-ID"/>
-              </w:rPr>
-              <w:t xml:space="preserve"> </w:t>
-            </w:r>
-            <w:proofErr w:type="spellStart"/>
-            <w:r>
-              <w:rPr>
-                <w:rFonts w:ascii="Calibri" w:eastAsia="Times New Roman" w:hAnsi="Calibri" w:cs="Calibri"/>
-                <w:noProof w:val="0"/>
-                <w:lang w:eastAsia="en-ID"/>
-              </w:rPr>
-              <w:t>keberangkatan</w:t>
-            </w:r>
-            <w:proofErr w:type="spellEnd"/>
+              <w:t>tidak perlu pergi ke stasiun untuk melihat jadwal keberangkatan</w:t>
+            </w:r>
           </w:p>
         </w:tc>
         <w:tc>
@@ -2926,10 +2472,7 @@
               </w:rPr>
             </w:pPr>
             <w:r>
-              <w:t xml:space="preserve">Dapat </w:t>
-            </w:r>
-            <w:r>
-              <w:t>melacak perjalanan</w:t>
+              <w:t>Dapat melacak perjalanan</w:t>
             </w:r>
             <w:r>
               <w:t xml:space="preserve"> </w:t>
@@ -2968,313 +2511,7 @@
                 <w:noProof w:val="0"/>
                 <w:lang w:eastAsia="en-ID"/>
               </w:rPr>
-              <w:t xml:space="preserve">Saya </w:t>
-            </w:r>
-            <w:proofErr w:type="spellStart"/>
-            <w:r>
-              <w:rPr>
-                <w:rFonts w:ascii="Calibri" w:eastAsia="Times New Roman" w:hAnsi="Calibri" w:cs="Calibri"/>
-                <w:noProof w:val="0"/>
-                <w:lang w:eastAsia="en-ID"/>
-              </w:rPr>
-              <w:t>jadi</w:t>
-            </w:r>
-            <w:proofErr w:type="spellEnd"/>
-            <w:r>
-              <w:rPr>
-                <w:rFonts w:ascii="Calibri" w:eastAsia="Times New Roman" w:hAnsi="Calibri" w:cs="Calibri"/>
-                <w:noProof w:val="0"/>
-                <w:lang w:eastAsia="en-ID"/>
-              </w:rPr>
-              <w:t xml:space="preserve"> </w:t>
-            </w:r>
-            <w:proofErr w:type="spellStart"/>
-            <w:r>
-              <w:rPr>
-                <w:rFonts w:ascii="Calibri" w:eastAsia="Times New Roman" w:hAnsi="Calibri" w:cs="Calibri"/>
-                <w:noProof w:val="0"/>
-                <w:lang w:eastAsia="en-ID"/>
-              </w:rPr>
-              <w:t>tahu</w:t>
-            </w:r>
-            <w:proofErr w:type="spellEnd"/>
-            <w:r>
-              <w:rPr>
-                <w:rFonts w:ascii="Calibri" w:eastAsia="Times New Roman" w:hAnsi="Calibri" w:cs="Calibri"/>
-                <w:noProof w:val="0"/>
-                <w:lang w:eastAsia="en-ID"/>
-              </w:rPr>
-              <w:t xml:space="preserve"> </w:t>
-            </w:r>
-            <w:proofErr w:type="spellStart"/>
-            <w:r>
-              <w:rPr>
-                <w:rFonts w:ascii="Calibri" w:eastAsia="Times New Roman" w:hAnsi="Calibri" w:cs="Calibri"/>
-                <w:noProof w:val="0"/>
-                <w:lang w:eastAsia="en-ID"/>
-              </w:rPr>
-              <w:t>keberadaan</w:t>
-            </w:r>
-            <w:proofErr w:type="spellEnd"/>
-            <w:r>
-              <w:rPr>
-                <w:rFonts w:ascii="Calibri" w:eastAsia="Times New Roman" w:hAnsi="Calibri" w:cs="Calibri"/>
-                <w:noProof w:val="0"/>
-                <w:lang w:eastAsia="en-ID"/>
-              </w:rPr>
-              <w:t xml:space="preserve"> </w:t>
-            </w:r>
-            <w:proofErr w:type="spellStart"/>
-            <w:r>
-              <w:rPr>
-                <w:rFonts w:ascii="Calibri" w:eastAsia="Times New Roman" w:hAnsi="Calibri" w:cs="Calibri"/>
-                <w:noProof w:val="0"/>
-                <w:lang w:eastAsia="en-ID"/>
-              </w:rPr>
-              <w:t>kereta</w:t>
-            </w:r>
-            <w:proofErr w:type="spellEnd"/>
-            <w:r>
-              <w:rPr>
-                <w:rFonts w:ascii="Calibri" w:eastAsia="Times New Roman" w:hAnsi="Calibri" w:cs="Calibri"/>
-                <w:noProof w:val="0"/>
-                <w:lang w:eastAsia="en-ID"/>
-              </w:rPr>
-              <w:t xml:space="preserve"> yang </w:t>
-            </w:r>
-            <w:proofErr w:type="spellStart"/>
-            <w:r>
-              <w:rPr>
-                <w:rFonts w:ascii="Calibri" w:eastAsia="Times New Roman" w:hAnsi="Calibri" w:cs="Calibri"/>
-                <w:noProof w:val="0"/>
-                <w:lang w:eastAsia="en-ID"/>
-              </w:rPr>
-              <w:t>saya</w:t>
-            </w:r>
-            <w:proofErr w:type="spellEnd"/>
-            <w:r>
-              <w:rPr>
-                <w:rFonts w:ascii="Calibri" w:eastAsia="Times New Roman" w:hAnsi="Calibri" w:cs="Calibri"/>
-                <w:noProof w:val="0"/>
-                <w:lang w:eastAsia="en-ID"/>
-              </w:rPr>
-              <w:t xml:space="preserve"> </w:t>
-            </w:r>
-            <w:proofErr w:type="spellStart"/>
-            <w:r>
-              <w:rPr>
-                <w:rFonts w:ascii="Calibri" w:eastAsia="Times New Roman" w:hAnsi="Calibri" w:cs="Calibri"/>
-                <w:noProof w:val="0"/>
-                <w:lang w:eastAsia="en-ID"/>
-              </w:rPr>
-              <w:t>tumpangi</w:t>
-            </w:r>
-            <w:proofErr w:type="spellEnd"/>
-            <w:r>
-              <w:rPr>
-                <w:rFonts w:ascii="Calibri" w:eastAsia="Times New Roman" w:hAnsi="Calibri" w:cs="Calibri"/>
-                <w:noProof w:val="0"/>
-                <w:lang w:eastAsia="en-ID"/>
-              </w:rPr>
-              <w:t xml:space="preserve"> </w:t>
-            </w:r>
-            <w:proofErr w:type="spellStart"/>
-            <w:r>
-              <w:rPr>
-                <w:rFonts w:ascii="Calibri" w:eastAsia="Times New Roman" w:hAnsi="Calibri" w:cs="Calibri"/>
-                <w:noProof w:val="0"/>
-                <w:lang w:eastAsia="en-ID"/>
-              </w:rPr>
-              <w:t>secara</w:t>
-            </w:r>
-            <w:proofErr w:type="spellEnd"/>
-            <w:r>
-              <w:rPr>
-                <w:rFonts w:ascii="Calibri" w:eastAsia="Times New Roman" w:hAnsi="Calibri" w:cs="Calibri"/>
-                <w:noProof w:val="0"/>
-                <w:lang w:eastAsia="en-ID"/>
-              </w:rPr>
-              <w:t xml:space="preserve"> </w:t>
-            </w:r>
-            <w:proofErr w:type="spellStart"/>
-            <w:r>
-              <w:rPr>
-                <w:rFonts w:ascii="Calibri" w:eastAsia="Times New Roman" w:hAnsi="Calibri" w:cs="Calibri"/>
-                <w:noProof w:val="0"/>
-                <w:lang w:eastAsia="en-ID"/>
-              </w:rPr>
-              <w:t>realtime</w:t>
-            </w:r>
-            <w:proofErr w:type="spellEnd"/>
-            <w:r>
-              <w:rPr>
-                <w:rFonts w:ascii="Calibri" w:eastAsia="Times New Roman" w:hAnsi="Calibri" w:cs="Calibri"/>
-                <w:noProof w:val="0"/>
-                <w:lang w:eastAsia="en-ID"/>
-              </w:rPr>
-              <w:t xml:space="preserve"> </w:t>
-            </w:r>
-            <w:proofErr w:type="spellStart"/>
-            <w:r>
-              <w:rPr>
-                <w:rFonts w:ascii="Calibri" w:eastAsia="Times New Roman" w:hAnsi="Calibri" w:cs="Calibri"/>
-                <w:noProof w:val="0"/>
-                <w:lang w:eastAsia="en-ID"/>
-              </w:rPr>
-              <w:t>sehingga</w:t>
-            </w:r>
-            <w:proofErr w:type="spellEnd"/>
-            <w:r>
-              <w:rPr>
-                <w:rFonts w:ascii="Calibri" w:eastAsia="Times New Roman" w:hAnsi="Calibri" w:cs="Calibri"/>
-                <w:noProof w:val="0"/>
-                <w:lang w:eastAsia="en-ID"/>
-              </w:rPr>
-              <w:t xml:space="preserve"> </w:t>
-            </w:r>
-            <w:proofErr w:type="spellStart"/>
-            <w:r>
-              <w:rPr>
-                <w:rFonts w:ascii="Calibri" w:eastAsia="Times New Roman" w:hAnsi="Calibri" w:cs="Calibri"/>
-                <w:noProof w:val="0"/>
-                <w:lang w:eastAsia="en-ID"/>
-              </w:rPr>
-              <w:t>mengurangi</w:t>
-            </w:r>
-            <w:proofErr w:type="spellEnd"/>
-            <w:r>
-              <w:rPr>
-                <w:rFonts w:ascii="Calibri" w:eastAsia="Times New Roman" w:hAnsi="Calibri" w:cs="Calibri"/>
-                <w:noProof w:val="0"/>
-                <w:lang w:eastAsia="en-ID"/>
-              </w:rPr>
-              <w:t xml:space="preserve"> </w:t>
-            </w:r>
-            <w:proofErr w:type="spellStart"/>
-            <w:r>
-              <w:rPr>
-                <w:rFonts w:ascii="Calibri" w:eastAsia="Times New Roman" w:hAnsi="Calibri" w:cs="Calibri"/>
-                <w:noProof w:val="0"/>
-                <w:lang w:eastAsia="en-ID"/>
-              </w:rPr>
-              <w:t>resiko</w:t>
-            </w:r>
-            <w:proofErr w:type="spellEnd"/>
-            <w:r>
-              <w:rPr>
-                <w:rFonts w:ascii="Calibri" w:eastAsia="Times New Roman" w:hAnsi="Calibri" w:cs="Calibri"/>
-                <w:noProof w:val="0"/>
-                <w:lang w:eastAsia="en-ID"/>
-              </w:rPr>
-              <w:t xml:space="preserve"> </w:t>
-            </w:r>
-            <w:proofErr w:type="spellStart"/>
-            <w:r>
-              <w:rPr>
-                <w:rFonts w:ascii="Calibri" w:eastAsia="Times New Roman" w:hAnsi="Calibri" w:cs="Calibri"/>
-                <w:noProof w:val="0"/>
-                <w:lang w:eastAsia="en-ID"/>
-              </w:rPr>
-              <w:t>kelewatan</w:t>
-            </w:r>
-            <w:proofErr w:type="spellEnd"/>
-            <w:r>
-              <w:rPr>
-                <w:rFonts w:ascii="Calibri" w:eastAsia="Times New Roman" w:hAnsi="Calibri" w:cs="Calibri"/>
-                <w:noProof w:val="0"/>
-                <w:lang w:eastAsia="en-ID"/>
-              </w:rPr>
-              <w:t xml:space="preserve"> </w:t>
-            </w:r>
-            <w:proofErr w:type="spellStart"/>
-            <w:r>
-              <w:rPr>
-                <w:rFonts w:ascii="Calibri" w:eastAsia="Times New Roman" w:hAnsi="Calibri" w:cs="Calibri"/>
-                <w:noProof w:val="0"/>
-                <w:lang w:eastAsia="en-ID"/>
-              </w:rPr>
-              <w:t>stasiun</w:t>
-            </w:r>
-            <w:proofErr w:type="spellEnd"/>
-            <w:r>
-              <w:rPr>
-                <w:rFonts w:ascii="Calibri" w:eastAsia="Times New Roman" w:hAnsi="Calibri" w:cs="Calibri"/>
-                <w:noProof w:val="0"/>
-                <w:lang w:eastAsia="en-ID"/>
-              </w:rPr>
-              <w:t xml:space="preserve"> </w:t>
-            </w:r>
-            <w:proofErr w:type="spellStart"/>
-            <w:r>
-              <w:rPr>
-                <w:rFonts w:ascii="Calibri" w:eastAsia="Times New Roman" w:hAnsi="Calibri" w:cs="Calibri"/>
-                <w:noProof w:val="0"/>
-                <w:lang w:eastAsia="en-ID"/>
-              </w:rPr>
-              <w:t>tempat</w:t>
-            </w:r>
-            <w:proofErr w:type="spellEnd"/>
-            <w:r>
-              <w:rPr>
-                <w:rFonts w:ascii="Calibri" w:eastAsia="Times New Roman" w:hAnsi="Calibri" w:cs="Calibri"/>
-                <w:noProof w:val="0"/>
-                <w:lang w:eastAsia="en-ID"/>
-              </w:rPr>
-              <w:t xml:space="preserve"> </w:t>
-            </w:r>
-            <w:proofErr w:type="spellStart"/>
-            <w:r>
-              <w:rPr>
-                <w:rFonts w:ascii="Calibri" w:eastAsia="Times New Roman" w:hAnsi="Calibri" w:cs="Calibri"/>
-                <w:noProof w:val="0"/>
-                <w:lang w:eastAsia="en-ID"/>
-              </w:rPr>
-              <w:t>seharusnya</w:t>
-            </w:r>
-            <w:proofErr w:type="spellEnd"/>
-            <w:r>
-              <w:rPr>
-                <w:rFonts w:ascii="Calibri" w:eastAsia="Times New Roman" w:hAnsi="Calibri" w:cs="Calibri"/>
-                <w:noProof w:val="0"/>
-                <w:lang w:eastAsia="en-ID"/>
-              </w:rPr>
-              <w:t xml:space="preserve"> </w:t>
-            </w:r>
-            <w:proofErr w:type="spellStart"/>
-            <w:r>
-              <w:rPr>
-                <w:rFonts w:ascii="Calibri" w:eastAsia="Times New Roman" w:hAnsi="Calibri" w:cs="Calibri"/>
-                <w:noProof w:val="0"/>
-                <w:lang w:eastAsia="en-ID"/>
-              </w:rPr>
-              <w:t>kita</w:t>
-            </w:r>
-            <w:proofErr w:type="spellEnd"/>
-            <w:r>
-              <w:rPr>
-                <w:rFonts w:ascii="Calibri" w:eastAsia="Times New Roman" w:hAnsi="Calibri" w:cs="Calibri"/>
-                <w:noProof w:val="0"/>
-                <w:lang w:eastAsia="en-ID"/>
-              </w:rPr>
-              <w:t xml:space="preserve"> </w:t>
-            </w:r>
-            <w:proofErr w:type="spellStart"/>
-            <w:r>
-              <w:rPr>
-                <w:rFonts w:ascii="Calibri" w:eastAsia="Times New Roman" w:hAnsi="Calibri" w:cs="Calibri"/>
-                <w:noProof w:val="0"/>
-                <w:lang w:eastAsia="en-ID"/>
-              </w:rPr>
-              <w:t>berhenti</w:t>
-            </w:r>
-            <w:proofErr w:type="spellEnd"/>
-            <w:r>
-              <w:rPr>
-                <w:rFonts w:ascii="Calibri" w:eastAsia="Times New Roman" w:hAnsi="Calibri" w:cs="Calibri"/>
-                <w:noProof w:val="0"/>
-                <w:lang w:eastAsia="en-ID"/>
-              </w:rPr>
-              <w:t xml:space="preserve"> </w:t>
+              <w:t xml:space="preserve">Saya jadi tahu keberadaan kereta yang saya tumpangi secara realtime sehingga mengurangi resiko kelewatan stasiun tempat seharusnya kita berhenti </w:t>
             </w:r>
             <w:r>
               <w:rPr>
@@ -3435,7 +2672,6 @@
                 <w:lang w:eastAsia="en-ID"/>
               </w:rPr>
             </w:pPr>
-            <w:proofErr w:type="spellStart"/>
             <w:r>
               <w:rPr>
                 <w:rFonts w:ascii="Calibri" w:eastAsia="Times New Roman" w:hAnsi="Calibri" w:cs="Calibri"/>
@@ -3444,7 +2680,6 @@
               </w:rPr>
               <w:t>Pasengger</w:t>
             </w:r>
-            <w:proofErr w:type="spellEnd"/>
           </w:p>
         </w:tc>
         <w:tc>
@@ -3472,10 +2707,7 @@
               </w:rPr>
             </w:pPr>
             <w:r>
-              <w:t>Dapat mendapatkan</w:t>
-            </w:r>
-            <w:r>
-              <w:t xml:space="preserve"> informasi real-time tentang</w:t>
+              <w:t>Dapat mendapatkan informasi real-time tentang</w:t>
             </w:r>
             <w:r>
               <w:t xml:space="preserve"> status perubahan jadwal,</w:t>
@@ -3519,77 +2751,13 @@
               </w:rPr>
               <w:t xml:space="preserve">Saya tidak </w:t>
             </w:r>
-            <w:proofErr w:type="spellStart"/>
             <w:r>
               <w:rPr>
                 <w:rFonts w:ascii="Calibri" w:eastAsia="Times New Roman" w:hAnsi="Calibri" w:cs="Calibri"/>
                 <w:noProof w:val="0"/>
                 <w:lang w:eastAsia="en-ID"/>
               </w:rPr>
-              <w:t>khawatir</w:t>
-            </w:r>
-            <w:proofErr w:type="spellEnd"/>
-            <w:r>
-              <w:rPr>
-                <w:rFonts w:ascii="Calibri" w:eastAsia="Times New Roman" w:hAnsi="Calibri" w:cs="Calibri"/>
-                <w:noProof w:val="0"/>
-                <w:lang w:eastAsia="en-ID"/>
-              </w:rPr>
-              <w:t xml:space="preserve"> </w:t>
-            </w:r>
-            <w:proofErr w:type="spellStart"/>
-            <w:r>
-              <w:rPr>
-                <w:rFonts w:ascii="Calibri" w:eastAsia="Times New Roman" w:hAnsi="Calibri" w:cs="Calibri"/>
-                <w:noProof w:val="0"/>
-                <w:lang w:eastAsia="en-ID"/>
-              </w:rPr>
-              <w:t>tentang</w:t>
-            </w:r>
-            <w:proofErr w:type="spellEnd"/>
-            <w:r>
-              <w:rPr>
-                <w:rFonts w:ascii="Calibri" w:eastAsia="Times New Roman" w:hAnsi="Calibri" w:cs="Calibri"/>
-                <w:noProof w:val="0"/>
-                <w:lang w:eastAsia="en-ID"/>
-              </w:rPr>
-              <w:t xml:space="preserve"> </w:t>
-            </w:r>
-            <w:proofErr w:type="spellStart"/>
-            <w:r>
-              <w:rPr>
-                <w:rFonts w:ascii="Calibri" w:eastAsia="Times New Roman" w:hAnsi="Calibri" w:cs="Calibri"/>
-                <w:noProof w:val="0"/>
-                <w:lang w:eastAsia="en-ID"/>
-              </w:rPr>
-              <w:t>jadwal</w:t>
-            </w:r>
-            <w:proofErr w:type="spellEnd"/>
-            <w:r>
-              <w:rPr>
-                <w:rFonts w:ascii="Calibri" w:eastAsia="Times New Roman" w:hAnsi="Calibri" w:cs="Calibri"/>
-                <w:noProof w:val="0"/>
-                <w:lang w:eastAsia="en-ID"/>
-              </w:rPr>
-              <w:t xml:space="preserve"> </w:t>
-            </w:r>
-            <w:proofErr w:type="spellStart"/>
-            <w:r>
-              <w:rPr>
-                <w:rFonts w:ascii="Calibri" w:eastAsia="Times New Roman" w:hAnsi="Calibri" w:cs="Calibri"/>
-                <w:noProof w:val="0"/>
-                <w:lang w:eastAsia="en-ID"/>
-              </w:rPr>
-              <w:t>keberangkatan</w:t>
-            </w:r>
-            <w:proofErr w:type="spellEnd"/>
-            <w:r>
-              <w:rPr>
-                <w:rFonts w:ascii="Calibri" w:eastAsia="Times New Roman" w:hAnsi="Calibri" w:cs="Calibri"/>
-                <w:noProof w:val="0"/>
-                <w:lang w:eastAsia="en-ID"/>
-              </w:rPr>
-              <w:t xml:space="preserve"> </w:t>
+              <w:t xml:space="preserve">khawatir tentang jadwal keberangkatan </w:t>
             </w:r>
             <w:r>
               <w:rPr>
@@ -3773,6 +2941,15 @@
                 <w:lang w:val="en-ID" w:eastAsia="en-ID"/>
               </w:rPr>
             </w:pPr>
+            <w:r>
+              <w:rPr>
+                <w:rStyle w:val="normaltextrun"/>
+                <w:rFonts w:ascii="Calibri" w:hAnsi="Calibri" w:cs="Calibri"/>
+                <w:color w:val="000000"/>
+                <w:bdr w:val="none" w:sz="0" w:space="0" w:color="auto" w:frame="1"/>
+              </w:rPr>
+              <w:t xml:space="preserve">Pasengger </w:t>
+            </w:r>
           </w:p>
         </w:tc>
         <w:tc>
@@ -3801,6 +2978,26 @@
                 <w:lang w:val="en-ID" w:eastAsia="en-ID"/>
               </w:rPr>
             </w:pPr>
+            <w:r>
+              <w:rPr>
+                <w:rFonts w:ascii="Segoe UI" w:eastAsia="Times New Roman" w:hAnsi="Segoe UI" w:cs="Segoe UI"/>
+                <w:noProof w:val="0"/>
+                <w:sz w:val="18"/>
+                <w:szCs w:val="18"/>
+                <w:lang w:val="en-ID" w:eastAsia="en-ID"/>
+              </w:rPr>
+              <w:t xml:space="preserve">Dapat melakukan chat dengan petugas </w:t>
+            </w:r>
+            <w:r>
+              <w:rPr>
+                <w:rFonts w:ascii="Segoe UI" w:eastAsia="Times New Roman" w:hAnsi="Segoe UI" w:cs="Segoe UI"/>
+                <w:noProof w:val="0"/>
+                <w:sz w:val="18"/>
+                <w:szCs w:val="18"/>
+                <w:lang w:val="en-ID" w:eastAsia="en-ID"/>
+              </w:rPr>
+              <w:t>kereta api</w:t>
+            </w:r>
           </w:p>
         </w:tc>
         <w:tc>
@@ -3822,13 +3019,23 @@
               <w:jc w:val="center"/>
               <w:textAlignment w:val="baseline"/>
               <w:rPr>
-                <w:rFonts w:ascii="Segoe UI" w:eastAsia="Times New Roman" w:hAnsi="Segoe UI" w:cs="Segoe UI"/>
-                <w:noProof w:val="0"/>
-                <w:sz w:val="18"/>
-                <w:szCs w:val="18"/>
-                <w:lang w:val="en-ID" w:eastAsia="en-ID"/>
-              </w:rPr>
-            </w:pPr>
+                <w:rFonts w:eastAsia="Times New Roman" w:cstheme="minorHAnsi"/>
+                <w:noProof w:val="0"/>
+                <w:sz w:val="18"/>
+                <w:szCs w:val="18"/>
+                <w:lang w:val="en-ID" w:eastAsia="en-ID"/>
+              </w:rPr>
+            </w:pPr>
+            <w:r>
+              <w:rPr>
+                <w:rFonts w:ascii="Segoe UI" w:eastAsia="Times New Roman" w:hAnsi="Segoe UI" w:cs="Segoe UI"/>
+                <w:noProof w:val="0"/>
+                <w:sz w:val="18"/>
+                <w:szCs w:val="18"/>
+                <w:lang w:val="en-ID" w:eastAsia="en-ID"/>
+              </w:rPr>
+              <w:t>Saya dapat meminta bantuan kepada petugas dengan efisien</w:t>
+            </w:r>
           </w:p>
         </w:tc>
         <w:tc>
@@ -3840,7 +3047,7 @@
               <w:bottom w:val="single" w:sz="6" w:space="0" w:color="BFBFBF"/>
               <w:right w:val="single" w:sz="6" w:space="0" w:color="BFBFBF"/>
             </w:tcBorders>
-            <w:shd w:val="clear" w:color="auto" w:fill="ED7D31"/>
+            <w:shd w:val="clear" w:color="auto" w:fill="8EAADB" w:themeFill="accent1" w:themeFillTint="99"/>
             <w:vAlign w:val="center"/>
             <w:hideMark/>
           </w:tcPr>
@@ -3857,6 +3064,16 @@
                 <w:lang w:val="en-ID" w:eastAsia="en-ID"/>
               </w:rPr>
             </w:pPr>
+            <w:r>
+              <w:rPr>
+                <w:rFonts w:ascii="Segoe UI" w:eastAsia="Times New Roman" w:hAnsi="Segoe UI" w:cs="Segoe UI"/>
+                <w:noProof w:val="0"/>
+                <w:sz w:val="18"/>
+                <w:szCs w:val="18"/>
+                <w:lang w:val="en-ID" w:eastAsia="en-ID"/>
+              </w:rPr>
+              <w:t>Low</w:t>
+            </w:r>
           </w:p>
         </w:tc>
         <w:tc>
@@ -3885,6 +3102,16 @@
                 <w:lang w:val="en-ID" w:eastAsia="en-ID"/>
               </w:rPr>
             </w:pPr>
+            <w:r>
+              <w:rPr>
+                <w:rFonts w:ascii="Segoe UI" w:eastAsia="Times New Roman" w:hAnsi="Segoe UI" w:cs="Segoe UI"/>
+                <w:noProof w:val="0"/>
+                <w:sz w:val="18"/>
+                <w:szCs w:val="18"/>
+                <w:lang w:val="en-ID" w:eastAsia="en-ID"/>
+              </w:rPr>
+              <w:t>8</w:t>
+            </w:r>
           </w:p>
         </w:tc>
       </w:tr>
@@ -3962,6 +3189,16 @@
                 <w:lang w:val="en-ID" w:eastAsia="en-ID"/>
               </w:rPr>
             </w:pPr>
+            <w:r>
+              <w:rPr>
+                <w:rFonts w:ascii="Segoe UI" w:eastAsia="Times New Roman" w:hAnsi="Segoe UI" w:cs="Segoe UI"/>
+                <w:noProof w:val="0"/>
+                <w:sz w:val="18"/>
+                <w:szCs w:val="18"/>
+                <w:lang w:val="en-ID" w:eastAsia="en-ID"/>
+              </w:rPr>
+              <w:t>User</w:t>
+            </w:r>
           </w:p>
         </w:tc>
         <w:tc>
@@ -3990,6 +3227,25 @@
                 <w:lang w:val="en-ID" w:eastAsia="en-ID"/>
               </w:rPr>
             </w:pPr>
+            <w:r>
+              <w:rPr>
+                <w:rStyle w:val="normaltextrun"/>
+                <w:rFonts w:ascii="Calibri" w:hAnsi="Calibri" w:cs="Calibri"/>
+                <w:color w:val="000000"/>
+                <w:shd w:val="clear" w:color="auto" w:fill="FFFFFF"/>
+                <w:lang w:val="id-ID"/>
+              </w:rPr>
+              <w:t>Dapat melakukan registrasi</w:t>
+            </w:r>
+            <w:r>
+              <w:rPr>
+                <w:rStyle w:val="eop"/>
+                <w:rFonts w:ascii="Calibri" w:hAnsi="Calibri" w:cs="Calibri"/>
+                <w:color w:val="000000"/>
+                <w:shd w:val="clear" w:color="auto" w:fill="FFFFFF"/>
+              </w:rPr>
+              <w:t> </w:t>
+            </w:r>
           </w:p>
         </w:tc>
         <w:tc>
@@ -4018,6 +3274,25 @@
                 <w:lang w:val="en-ID" w:eastAsia="en-ID"/>
               </w:rPr>
             </w:pPr>
+            <w:r>
+              <w:rPr>
+                <w:rStyle w:val="normaltextrun"/>
+                <w:rFonts w:ascii="Calibri" w:hAnsi="Calibri" w:cs="Calibri"/>
+                <w:color w:val="000000"/>
+                <w:shd w:val="clear" w:color="auto" w:fill="FFFFFF"/>
+                <w:lang w:val="id-ID"/>
+              </w:rPr>
+              <w:t>Saya dapat login ke dalam aplikasi</w:t>
+            </w:r>
+            <w:r>
+              <w:rPr>
+                <w:rStyle w:val="eop"/>
+                <w:rFonts w:ascii="Calibri" w:hAnsi="Calibri" w:cs="Calibri"/>
+                <w:color w:val="000000"/>
+                <w:shd w:val="clear" w:color="auto" w:fill="FFFFFF"/>
+              </w:rPr>
+              <w:t> </w:t>
+            </w:r>
           </w:p>
         </w:tc>
         <w:tc>
@@ -4048,11 +3323,13 @@
             </w:pPr>
             <w:r>
               <w:rPr>
-                <w:rFonts w:ascii="Calibri" w:eastAsia="Times New Roman" w:hAnsi="Calibri" w:cs="Calibri"/>
-                <w:noProof w:val="0"/>
-                <w:lang w:val="en-ID" w:eastAsia="en-ID"/>
-              </w:rPr>
-              <w:t> </w:t>
+                <w:rFonts w:ascii="Segoe UI" w:eastAsia="Times New Roman" w:hAnsi="Segoe UI" w:cs="Segoe UI"/>
+                <w:noProof w:val="0"/>
+                <w:sz w:val="18"/>
+                <w:szCs w:val="18"/>
+                <w:lang w:val="en-ID" w:eastAsia="en-ID"/>
+              </w:rPr>
+              <w:t>High</w:t>
             </w:r>
           </w:p>
         </w:tc>
@@ -4084,11 +3361,13 @@
             </w:pPr>
             <w:r>
               <w:rPr>
-                <w:rFonts w:ascii="Calibri" w:eastAsia="Times New Roman" w:hAnsi="Calibri" w:cs="Calibri"/>
-                <w:noProof w:val="0"/>
-                <w:lang w:val="en-ID" w:eastAsia="en-ID"/>
-              </w:rPr>
-              <w:t> </w:t>
+                <w:rFonts w:ascii="Segoe UI" w:eastAsia="Times New Roman" w:hAnsi="Segoe UI" w:cs="Segoe UI"/>
+                <w:noProof w:val="0"/>
+                <w:sz w:val="18"/>
+                <w:szCs w:val="18"/>
+                <w:lang w:val="en-ID" w:eastAsia="en-ID"/>
+              </w:rPr>
+              <w:t>16</w:t>
             </w:r>
           </w:p>
         </w:tc>
@@ -4152,7 +3431,6 @@
             </w:tcBorders>
             <w:shd w:val="clear" w:color="auto" w:fill="auto"/>
             <w:vAlign w:val="center"/>
-            <w:hideMark/>
           </w:tcPr>
           <w:p>
             <w:pPr>
@@ -4164,9 +3442,19 @@
                 <w:noProof w:val="0"/>
                 <w:sz w:val="18"/>
                 <w:szCs w:val="18"/>
-                <w:lang w:val="en-ID" w:eastAsia="en-ID"/>
-              </w:rPr>
-            </w:pPr>
+                <w:lang w:eastAsia="en-ID"/>
+              </w:rPr>
+            </w:pPr>
+            <w:r>
+              <w:rPr>
+                <w:rStyle w:val="normaltextrun"/>
+                <w:rFonts w:ascii="Calibri" w:hAnsi="Calibri" w:cs="Calibri"/>
+                <w:color w:val="000000"/>
+                <w:bdr w:val="none" w:sz="0" w:space="0" w:color="auto" w:frame="1"/>
+                <w:lang w:val="id-ID"/>
+              </w:rPr>
+              <w:t>User</w:t>
+            </w:r>
           </w:p>
         </w:tc>
         <w:tc>
@@ -4180,7 +3468,6 @@
             </w:tcBorders>
             <w:shd w:val="clear" w:color="auto" w:fill="auto"/>
             <w:vAlign w:val="center"/>
-            <w:hideMark/>
           </w:tcPr>
           <w:p>
             <w:pPr>
@@ -4195,6 +3482,16 @@
                 <w:lang w:val="en-ID" w:eastAsia="en-ID"/>
               </w:rPr>
             </w:pPr>
+            <w:r>
+              <w:rPr>
+                <w:rFonts w:ascii="Segoe UI" w:eastAsia="Times New Roman" w:hAnsi="Segoe UI" w:cs="Segoe UI"/>
+                <w:noProof w:val="0"/>
+                <w:sz w:val="18"/>
+                <w:szCs w:val="18"/>
+                <w:lang w:val="en-ID" w:eastAsia="en-ID"/>
+              </w:rPr>
+              <w:t>Dapat melakukan Login</w:t>
+            </w:r>
           </w:p>
         </w:tc>
         <w:tc>
@@ -4208,7 +3505,6 @@
             </w:tcBorders>
             <w:shd w:val="clear" w:color="auto" w:fill="auto"/>
             <w:vAlign w:val="center"/>
-            <w:hideMark/>
           </w:tcPr>
           <w:p>
             <w:pPr>
@@ -4223,6 +3519,13 @@
                 <w:lang w:val="en-ID" w:eastAsia="en-ID"/>
               </w:rPr>
             </w:pPr>
+            <w:r>
+              <w:rPr>
+                <w:rFonts w:cstheme="minorHAnsi"/>
+                <w:shd w:val="clear" w:color="auto" w:fill="F7F7F8"/>
+              </w:rPr>
+              <w:t>Agar saya mendapatkanakses ke fitur-fitur dengan data yang terkait dengan akun saya.</w:t>
+            </w:r>
           </w:p>
         </w:tc>
         <w:tc>
@@ -4251,6 +3554,16 @@
                 <w:lang w:val="en-ID" w:eastAsia="en-ID"/>
               </w:rPr>
             </w:pPr>
+            <w:r>
+              <w:rPr>
+                <w:rFonts w:ascii="Segoe UI" w:eastAsia="Times New Roman" w:hAnsi="Segoe UI" w:cs="Segoe UI"/>
+                <w:noProof w:val="0"/>
+                <w:sz w:val="18"/>
+                <w:szCs w:val="18"/>
+                <w:lang w:val="en-ID" w:eastAsia="en-ID"/>
+              </w:rPr>
+              <w:t>High</w:t>
+            </w:r>
           </w:p>
         </w:tc>
         <w:tc>
@@ -4279,6 +3592,16 @@
                 <w:lang w:val="en-ID" w:eastAsia="en-ID"/>
               </w:rPr>
             </w:pPr>
+            <w:r>
+              <w:rPr>
+                <w:rFonts w:ascii="Segoe UI" w:eastAsia="Times New Roman" w:hAnsi="Segoe UI" w:cs="Segoe UI"/>
+                <w:noProof w:val="0"/>
+                <w:sz w:val="18"/>
+                <w:szCs w:val="18"/>
+                <w:lang w:val="en-ID" w:eastAsia="en-ID"/>
+              </w:rPr>
+              <w:t>16</w:t>
+            </w:r>
           </w:p>
         </w:tc>
       </w:tr>
@@ -4341,7 +3664,6 @@
             </w:tcBorders>
             <w:shd w:val="clear" w:color="auto" w:fill="auto"/>
             <w:vAlign w:val="center"/>
-            <w:hideMark/>
           </w:tcPr>
           <w:p>
             <w:pPr>
@@ -4356,6 +3678,16 @@
                 <w:lang w:val="en-ID" w:eastAsia="en-ID"/>
               </w:rPr>
             </w:pPr>
+            <w:r>
+              <w:rPr>
+                <w:rFonts w:ascii="Segoe UI" w:eastAsia="Times New Roman" w:hAnsi="Segoe UI" w:cs="Segoe UI"/>
+                <w:noProof w:val="0"/>
+                <w:sz w:val="18"/>
+                <w:szCs w:val="18"/>
+                <w:lang w:val="en-ID" w:eastAsia="en-ID"/>
+              </w:rPr>
+              <w:t>User</w:t>
+            </w:r>
           </w:p>
         </w:tc>
         <w:tc>
@@ -4369,7 +3701,6 @@
             </w:tcBorders>
             <w:shd w:val="clear" w:color="auto" w:fill="auto"/>
             <w:vAlign w:val="center"/>
-            <w:hideMark/>
           </w:tcPr>
           <w:p>
             <w:pPr>
@@ -4384,6 +3715,16 @@
                 <w:lang w:val="en-ID" w:eastAsia="en-ID"/>
               </w:rPr>
             </w:pPr>
+            <w:r>
+              <w:rPr>
+                <w:rFonts w:ascii="Segoe UI" w:eastAsia="Times New Roman" w:hAnsi="Segoe UI" w:cs="Segoe UI"/>
+                <w:noProof w:val="0"/>
+                <w:sz w:val="18"/>
+                <w:szCs w:val="18"/>
+                <w:lang w:val="en-ID" w:eastAsia="en-ID"/>
+              </w:rPr>
+              <w:t>Dapat memilih system pembayaran</w:t>
+            </w:r>
           </w:p>
         </w:tc>
         <w:tc>
@@ -4397,7 +3738,6 @@
             </w:tcBorders>
             <w:shd w:val="clear" w:color="auto" w:fill="auto"/>
             <w:vAlign w:val="center"/>
-            <w:hideMark/>
           </w:tcPr>
           <w:p>
             <w:pPr>
@@ -4412,6 +3752,26 @@
                 <w:lang w:val="en-ID" w:eastAsia="en-ID"/>
               </w:rPr>
             </w:pPr>
+            <w:r>
+              <w:rPr>
+                <w:rFonts w:ascii="Segoe UI" w:eastAsia="Times New Roman" w:hAnsi="Segoe UI" w:cs="Segoe UI"/>
+                <w:noProof w:val="0"/>
+                <w:sz w:val="18"/>
+                <w:szCs w:val="18"/>
+                <w:lang w:val="en-ID" w:eastAsia="en-ID"/>
+              </w:rPr>
+              <w:t>Agar dapat memudahkan saya dalam melakukan pembayaran</w:t>
+            </w:r>
+            <w:r>
+              <w:rPr>
+                <w:rFonts w:ascii="Segoe UI" w:eastAsia="Times New Roman" w:hAnsi="Segoe UI" w:cs="Segoe UI"/>
+                <w:noProof w:val="0"/>
+                <w:sz w:val="18"/>
+                <w:szCs w:val="18"/>
+                <w:lang w:val="en-ID" w:eastAsia="en-ID"/>
+              </w:rPr>
+              <w:t xml:space="preserve"> secara online</w:t>
+            </w:r>
           </w:p>
         </w:tc>
         <w:tc>
@@ -4423,7 +3783,7 @@
               <w:bottom w:val="single" w:sz="6" w:space="0" w:color="BFBFBF"/>
               <w:right w:val="single" w:sz="6" w:space="0" w:color="BFBFBF"/>
             </w:tcBorders>
-            <w:shd w:val="clear" w:color="auto" w:fill="FF0000"/>
+            <w:shd w:val="clear" w:color="auto" w:fill="ED7D31" w:themeFill="accent2"/>
             <w:vAlign w:val="center"/>
             <w:hideMark/>
           </w:tcPr>
@@ -4440,6 +3800,16 @@
                 <w:lang w:val="en-ID" w:eastAsia="en-ID"/>
               </w:rPr>
             </w:pPr>
+            <w:r>
+              <w:rPr>
+                <w:rFonts w:ascii="Segoe UI" w:eastAsia="Times New Roman" w:hAnsi="Segoe UI" w:cs="Segoe UI"/>
+                <w:noProof w:val="0"/>
+                <w:sz w:val="18"/>
+                <w:szCs w:val="18"/>
+                <w:lang w:val="en-ID" w:eastAsia="en-ID"/>
+              </w:rPr>
+              <w:t>Medium</w:t>
+            </w:r>
           </w:p>
         </w:tc>
         <w:tc>
@@ -4468,6 +3838,16 @@
                 <w:lang w:val="en-ID" w:eastAsia="en-ID"/>
               </w:rPr>
             </w:pPr>
+            <w:r>
+              <w:rPr>
+                <w:rFonts w:ascii="Segoe UI" w:eastAsia="Times New Roman" w:hAnsi="Segoe UI" w:cs="Segoe UI"/>
+                <w:noProof w:val="0"/>
+                <w:sz w:val="18"/>
+                <w:szCs w:val="18"/>
+                <w:lang w:val="en-ID" w:eastAsia="en-ID"/>
+              </w:rPr>
+              <w:t>15</w:t>
+            </w:r>
           </w:p>
         </w:tc>
       </w:tr>

</xml_diff>

<commit_message>
Menambahkan tabel sprint backlog untuk sprint 1
</commit_message>
<xml_diff>
--- a/211111763_LaporanProjectUTS.docx
+++ b/211111763_LaporanProjectUTS.docx
@@ -1520,12 +1520,34 @@
     </w:p>
     <w:p>
       <w:pPr>
-        <w:jc w:val="center"/>
         <w:rPr>
           <w:sz w:val="24"/>
           <w:szCs w:val="24"/>
         </w:rPr>
       </w:pPr>
+      <w:r>
+        <w:rPr>
+          <w:sz w:val="24"/>
+          <w:szCs w:val="24"/>
+        </w:rPr>
+        <w:br w:type="page"/>
+      </w:r>
+    </w:p>
+    <w:p>
+      <w:pPr>
+        <w:rPr>
+          <w:sz w:val="40"/>
+          <w:szCs w:val="40"/>
+        </w:rPr>
+      </w:pPr>
+      <w:r>
+        <w:rPr>
+          <w:sz w:val="40"/>
+          <w:szCs w:val="40"/>
+        </w:rPr>
+        <w:lastRenderedPageBreak/>
+        <w:t>Product Backlog</w:t>
+      </w:r>
     </w:p>
     <w:tbl>
       <w:tblPr>
@@ -1591,7 +1613,6 @@
                 <w:szCs w:val="24"/>
                 <w:lang w:val="id-ID" w:eastAsia="en-ID"/>
               </w:rPr>
-              <w:lastRenderedPageBreak/>
               <w:t>ID</w:t>
             </w:r>
             <w:r>
@@ -3852,6 +3873,3984 @@
         </w:tc>
       </w:tr>
     </w:tbl>
+    <w:p>
+      <w:pPr>
+        <w:jc w:val="both"/>
+        <w:rPr>
+          <w:sz w:val="24"/>
+          <w:szCs w:val="24"/>
+        </w:rPr>
+      </w:pPr>
+    </w:p>
+    <w:p>
+      <w:pPr>
+        <w:rPr>
+          <w:sz w:val="24"/>
+          <w:szCs w:val="24"/>
+        </w:rPr>
+      </w:pPr>
+      <w:r>
+        <w:rPr>
+          <w:sz w:val="24"/>
+          <w:szCs w:val="24"/>
+        </w:rPr>
+        <w:br w:type="page"/>
+      </w:r>
+    </w:p>
+    <w:p>
+      <w:pPr>
+        <w:spacing w:after="0"/>
+        <w:jc w:val="both"/>
+        <w:rPr>
+          <w:sz w:val="40"/>
+          <w:szCs w:val="40"/>
+        </w:rPr>
+      </w:pPr>
+      <w:r>
+        <w:rPr>
+          <w:sz w:val="40"/>
+          <w:szCs w:val="40"/>
+        </w:rPr>
+        <w:lastRenderedPageBreak/>
+        <w:t>Sprint Backlog</w:t>
+      </w:r>
+    </w:p>
+    <w:p>
+      <w:pPr>
+        <w:spacing w:after="0"/>
+      </w:pPr>
+      <w:r>
+        <w:t>Sprint 1</w:t>
+      </w:r>
+    </w:p>
+    <w:p>
+      <w:pPr>
+        <w:spacing w:after="0"/>
+      </w:pPr>
+      <w:r>
+        <w:t xml:space="preserve">Goals: </w:t>
+      </w:r>
+      <w:r>
+        <w:t>sebagai Passenger saya ingin dapat membeli tiket,melihat status tiket,melihat jadwal keberangkatan dan melacak perjalanan secara online</w:t>
+      </w:r>
+    </w:p>
+    <w:tbl>
+      <w:tblPr>
+        <w:tblW w:w="8985" w:type="dxa"/>
+        <w:tblBorders>
+          <w:top w:val="outset" w:sz="6" w:space="0" w:color="auto"/>
+          <w:left w:val="outset" w:sz="6" w:space="0" w:color="auto"/>
+          <w:bottom w:val="outset" w:sz="6" w:space="0" w:color="auto"/>
+          <w:right w:val="outset" w:sz="6" w:space="0" w:color="auto"/>
+        </w:tblBorders>
+        <w:tblCellMar>
+          <w:left w:w="0" w:type="dxa"/>
+          <w:right w:w="0" w:type="dxa"/>
+        </w:tblCellMar>
+        <w:tblLook w:val="04A0" w:firstRow="1" w:lastRow="0" w:firstColumn="1" w:lastColumn="0" w:noHBand="0" w:noVBand="1"/>
+      </w:tblPr>
+      <w:tblGrid>
+        <w:gridCol w:w="705"/>
+        <w:gridCol w:w="2295"/>
+        <w:gridCol w:w="2070"/>
+        <w:gridCol w:w="1815"/>
+        <w:gridCol w:w="1290"/>
+        <w:gridCol w:w="810"/>
+      </w:tblGrid>
+      <w:tr>
+        <w:trPr>
+          <w:trHeight w:val="300"/>
+        </w:trPr>
+        <w:tc>
+          <w:tcPr>
+            <w:tcW w:w="705" w:type="dxa"/>
+            <w:tcBorders>
+              <w:top w:val="single" w:sz="6" w:space="0" w:color="000000"/>
+              <w:left w:val="single" w:sz="6" w:space="0" w:color="000000"/>
+              <w:bottom w:val="single" w:sz="6" w:space="0" w:color="000000"/>
+              <w:right w:val="single" w:sz="6" w:space="0" w:color="000000"/>
+            </w:tcBorders>
+            <w:shd w:val="clear" w:color="auto" w:fill="FFFF00"/>
+            <w:vAlign w:val="center"/>
+            <w:hideMark/>
+          </w:tcPr>
+          <w:p>
+            <w:pPr>
+              <w:spacing w:after="0" w:line="240" w:lineRule="auto"/>
+              <w:jc w:val="center"/>
+              <w:textAlignment w:val="baseline"/>
+              <w:rPr>
+                <w:rFonts w:ascii="Segoe UI" w:eastAsia="Times New Roman" w:hAnsi="Segoe UI" w:cs="Segoe UI"/>
+                <w:noProof w:val="0"/>
+                <w:sz w:val="18"/>
+                <w:szCs w:val="18"/>
+                <w:lang w:val="id-ID" w:eastAsia="id-ID"/>
+              </w:rPr>
+            </w:pPr>
+            <w:r>
+              <w:rPr>
+                <w:rFonts w:ascii="Calibri" w:eastAsia="Times New Roman" w:hAnsi="Calibri" w:cs="Calibri"/>
+                <w:noProof w:val="0"/>
+                <w:lang w:val="id-ID" w:eastAsia="id-ID"/>
+              </w:rPr>
+              <w:t>S.No </w:t>
+            </w:r>
+          </w:p>
+        </w:tc>
+        <w:tc>
+          <w:tcPr>
+            <w:tcW w:w="2295" w:type="dxa"/>
+            <w:tcBorders>
+              <w:top w:val="single" w:sz="6" w:space="0" w:color="000000"/>
+              <w:left w:val="single" w:sz="6" w:space="0" w:color="000000"/>
+              <w:bottom w:val="single" w:sz="6" w:space="0" w:color="000000"/>
+              <w:right w:val="single" w:sz="6" w:space="0" w:color="000000"/>
+            </w:tcBorders>
+            <w:shd w:val="clear" w:color="auto" w:fill="FFFF00"/>
+            <w:vAlign w:val="center"/>
+            <w:hideMark/>
+          </w:tcPr>
+          <w:p>
+            <w:pPr>
+              <w:spacing w:after="0" w:line="240" w:lineRule="auto"/>
+              <w:jc w:val="center"/>
+              <w:textAlignment w:val="baseline"/>
+              <w:rPr>
+                <w:rFonts w:ascii="Segoe UI" w:eastAsia="Times New Roman" w:hAnsi="Segoe UI" w:cs="Segoe UI"/>
+                <w:noProof w:val="0"/>
+                <w:sz w:val="18"/>
+                <w:szCs w:val="18"/>
+                <w:lang w:val="id-ID" w:eastAsia="id-ID"/>
+              </w:rPr>
+            </w:pPr>
+            <w:r>
+              <w:rPr>
+                <w:rFonts w:ascii="Calibri" w:eastAsia="Times New Roman" w:hAnsi="Calibri" w:cs="Calibri"/>
+                <w:noProof w:val="0"/>
+                <w:lang w:val="id-ID" w:eastAsia="id-ID"/>
+              </w:rPr>
+              <w:t>User Story </w:t>
+            </w:r>
+          </w:p>
+        </w:tc>
+        <w:tc>
+          <w:tcPr>
+            <w:tcW w:w="2070" w:type="dxa"/>
+            <w:tcBorders>
+              <w:top w:val="single" w:sz="6" w:space="0" w:color="000000"/>
+              <w:left w:val="single" w:sz="6" w:space="0" w:color="000000"/>
+              <w:bottom w:val="single" w:sz="6" w:space="0" w:color="000000"/>
+              <w:right w:val="single" w:sz="6" w:space="0" w:color="000000"/>
+            </w:tcBorders>
+            <w:shd w:val="clear" w:color="auto" w:fill="FFFF00"/>
+            <w:vAlign w:val="center"/>
+            <w:hideMark/>
+          </w:tcPr>
+          <w:p>
+            <w:pPr>
+              <w:spacing w:after="0" w:line="240" w:lineRule="auto"/>
+              <w:jc w:val="center"/>
+              <w:textAlignment w:val="baseline"/>
+              <w:rPr>
+                <w:rFonts w:ascii="Segoe UI" w:eastAsia="Times New Roman" w:hAnsi="Segoe UI" w:cs="Segoe UI"/>
+                <w:noProof w:val="0"/>
+                <w:sz w:val="18"/>
+                <w:szCs w:val="18"/>
+                <w:lang w:val="id-ID" w:eastAsia="id-ID"/>
+              </w:rPr>
+            </w:pPr>
+            <w:r>
+              <w:rPr>
+                <w:rFonts w:ascii="Calibri" w:eastAsia="Times New Roman" w:hAnsi="Calibri" w:cs="Calibri"/>
+                <w:noProof w:val="0"/>
+                <w:lang w:val="id-ID" w:eastAsia="id-ID"/>
+              </w:rPr>
+              <w:t>Tasks </w:t>
+            </w:r>
+          </w:p>
+        </w:tc>
+        <w:tc>
+          <w:tcPr>
+            <w:tcW w:w="1815" w:type="dxa"/>
+            <w:tcBorders>
+              <w:top w:val="single" w:sz="6" w:space="0" w:color="000000"/>
+              <w:left w:val="single" w:sz="6" w:space="0" w:color="000000"/>
+              <w:bottom w:val="single" w:sz="6" w:space="0" w:color="000000"/>
+              <w:right w:val="single" w:sz="6" w:space="0" w:color="000000"/>
+            </w:tcBorders>
+            <w:shd w:val="clear" w:color="auto" w:fill="FFFF00"/>
+            <w:vAlign w:val="center"/>
+            <w:hideMark/>
+          </w:tcPr>
+          <w:p>
+            <w:pPr>
+              <w:spacing w:after="0" w:line="240" w:lineRule="auto"/>
+              <w:jc w:val="center"/>
+              <w:textAlignment w:val="baseline"/>
+              <w:rPr>
+                <w:rFonts w:ascii="Segoe UI" w:eastAsia="Times New Roman" w:hAnsi="Segoe UI" w:cs="Segoe UI"/>
+                <w:noProof w:val="0"/>
+                <w:sz w:val="18"/>
+                <w:szCs w:val="18"/>
+                <w:lang w:val="id-ID" w:eastAsia="id-ID"/>
+              </w:rPr>
+            </w:pPr>
+            <w:r>
+              <w:rPr>
+                <w:rFonts w:ascii="Calibri" w:eastAsia="Times New Roman" w:hAnsi="Calibri" w:cs="Calibri"/>
+                <w:noProof w:val="0"/>
+                <w:lang w:val="id-ID" w:eastAsia="id-ID"/>
+              </w:rPr>
+              <w:t>Owner/Assigne </w:t>
+            </w:r>
+          </w:p>
+        </w:tc>
+        <w:tc>
+          <w:tcPr>
+            <w:tcW w:w="1290" w:type="dxa"/>
+            <w:tcBorders>
+              <w:top w:val="single" w:sz="6" w:space="0" w:color="000000"/>
+              <w:left w:val="single" w:sz="6" w:space="0" w:color="000000"/>
+              <w:bottom w:val="single" w:sz="6" w:space="0" w:color="000000"/>
+              <w:right w:val="single" w:sz="6" w:space="0" w:color="000000"/>
+            </w:tcBorders>
+            <w:shd w:val="clear" w:color="auto" w:fill="FFFF00"/>
+            <w:vAlign w:val="center"/>
+            <w:hideMark/>
+          </w:tcPr>
+          <w:p>
+            <w:pPr>
+              <w:spacing w:after="0" w:line="240" w:lineRule="auto"/>
+              <w:jc w:val="center"/>
+              <w:textAlignment w:val="baseline"/>
+              <w:rPr>
+                <w:rFonts w:ascii="Segoe UI" w:eastAsia="Times New Roman" w:hAnsi="Segoe UI" w:cs="Segoe UI"/>
+                <w:noProof w:val="0"/>
+                <w:sz w:val="18"/>
+                <w:szCs w:val="18"/>
+                <w:lang w:val="id-ID" w:eastAsia="id-ID"/>
+              </w:rPr>
+            </w:pPr>
+            <w:r>
+              <w:rPr>
+                <w:rFonts w:ascii="Calibri" w:eastAsia="Times New Roman" w:hAnsi="Calibri" w:cs="Calibri"/>
+                <w:noProof w:val="0"/>
+                <w:lang w:val="id-ID" w:eastAsia="id-ID"/>
+              </w:rPr>
+              <w:t>Estimated Efforts(hrs) </w:t>
+            </w:r>
+          </w:p>
+        </w:tc>
+        <w:tc>
+          <w:tcPr>
+            <w:tcW w:w="810" w:type="dxa"/>
+            <w:tcBorders>
+              <w:top w:val="single" w:sz="6" w:space="0" w:color="000000"/>
+              <w:left w:val="single" w:sz="6" w:space="0" w:color="000000"/>
+              <w:bottom w:val="single" w:sz="6" w:space="0" w:color="000000"/>
+              <w:right w:val="single" w:sz="6" w:space="0" w:color="000000"/>
+            </w:tcBorders>
+            <w:shd w:val="clear" w:color="auto" w:fill="FFFF00"/>
+            <w:vAlign w:val="center"/>
+            <w:hideMark/>
+          </w:tcPr>
+          <w:p>
+            <w:pPr>
+              <w:spacing w:after="0" w:line="240" w:lineRule="auto"/>
+              <w:jc w:val="center"/>
+              <w:textAlignment w:val="baseline"/>
+              <w:rPr>
+                <w:rFonts w:ascii="Segoe UI" w:eastAsia="Times New Roman" w:hAnsi="Segoe UI" w:cs="Segoe UI"/>
+                <w:noProof w:val="0"/>
+                <w:sz w:val="18"/>
+                <w:szCs w:val="18"/>
+                <w:lang w:val="id-ID" w:eastAsia="id-ID"/>
+              </w:rPr>
+            </w:pPr>
+            <w:r>
+              <w:rPr>
+                <w:rFonts w:ascii="Calibri" w:eastAsia="Times New Roman" w:hAnsi="Calibri" w:cs="Calibri"/>
+                <w:noProof w:val="0"/>
+                <w:lang w:val="id-ID" w:eastAsia="id-ID"/>
+              </w:rPr>
+              <w:t>Status </w:t>
+            </w:r>
+          </w:p>
+        </w:tc>
+      </w:tr>
+      <w:tr>
+        <w:trPr>
+          <w:trHeight w:val="450"/>
+        </w:trPr>
+        <w:tc>
+          <w:tcPr>
+            <w:tcW w:w="705" w:type="dxa"/>
+            <w:vMerge w:val="restart"/>
+            <w:tcBorders>
+              <w:top w:val="single" w:sz="6" w:space="0" w:color="000000"/>
+              <w:left w:val="single" w:sz="6" w:space="0" w:color="000000"/>
+              <w:bottom w:val="single" w:sz="6" w:space="0" w:color="000000"/>
+              <w:right w:val="single" w:sz="6" w:space="0" w:color="000000"/>
+            </w:tcBorders>
+            <w:shd w:val="clear" w:color="auto" w:fill="F7CAAC"/>
+            <w:vAlign w:val="center"/>
+            <w:hideMark/>
+          </w:tcPr>
+          <w:p>
+            <w:pPr>
+              <w:spacing w:after="0" w:line="240" w:lineRule="auto"/>
+              <w:jc w:val="center"/>
+              <w:textAlignment w:val="baseline"/>
+              <w:rPr>
+                <w:rFonts w:ascii="Segoe UI" w:eastAsia="Times New Roman" w:hAnsi="Segoe UI" w:cs="Segoe UI"/>
+                <w:noProof w:val="0"/>
+                <w:sz w:val="18"/>
+                <w:szCs w:val="18"/>
+                <w:lang w:val="id-ID" w:eastAsia="id-ID"/>
+              </w:rPr>
+            </w:pPr>
+            <w:r>
+              <w:rPr>
+                <w:rFonts w:ascii="Calibri" w:eastAsia="Times New Roman" w:hAnsi="Calibri" w:cs="Calibri"/>
+                <w:noProof w:val="0"/>
+                <w:lang w:val="id-ID" w:eastAsia="id-ID"/>
+              </w:rPr>
+              <w:t>1 </w:t>
+            </w:r>
+          </w:p>
+        </w:tc>
+        <w:tc>
+          <w:tcPr>
+            <w:tcW w:w="2295" w:type="dxa"/>
+            <w:vMerge w:val="restart"/>
+            <w:tcBorders>
+              <w:top w:val="single" w:sz="6" w:space="0" w:color="000000"/>
+              <w:left w:val="single" w:sz="6" w:space="0" w:color="000000"/>
+              <w:bottom w:val="single" w:sz="6" w:space="0" w:color="000000"/>
+              <w:right w:val="single" w:sz="6" w:space="0" w:color="000000"/>
+            </w:tcBorders>
+            <w:shd w:val="clear" w:color="auto" w:fill="F7CAAC"/>
+            <w:vAlign w:val="center"/>
+            <w:hideMark/>
+          </w:tcPr>
+          <w:p>
+            <w:pPr>
+              <w:spacing w:after="0" w:line="240" w:lineRule="auto"/>
+              <w:jc w:val="center"/>
+              <w:textAlignment w:val="baseline"/>
+              <w:rPr>
+                <w:rFonts w:ascii="Segoe UI" w:eastAsia="Times New Roman" w:hAnsi="Segoe UI" w:cs="Segoe UI"/>
+                <w:noProof w:val="0"/>
+                <w:sz w:val="18"/>
+                <w:szCs w:val="18"/>
+                <w:lang w:val="id-ID" w:eastAsia="id-ID"/>
+              </w:rPr>
+            </w:pPr>
+            <w:r>
+              <w:rPr>
+                <w:rFonts w:ascii="Calibri" w:eastAsia="Times New Roman" w:hAnsi="Calibri" w:cs="Calibri"/>
+                <w:noProof w:val="0"/>
+                <w:lang w:eastAsia="en-ID"/>
+              </w:rPr>
+              <w:t>Sebagai Passenger saya ingin d</w:t>
+            </w:r>
+            <w:r>
+              <w:rPr>
+                <w:rFonts w:ascii="Calibri" w:eastAsia="Times New Roman" w:hAnsi="Calibri" w:cs="Calibri"/>
+                <w:noProof w:val="0"/>
+                <w:lang w:eastAsia="en-ID"/>
+              </w:rPr>
+              <w:t>apat membeli tiket secara online</w:t>
+            </w:r>
+          </w:p>
+          <w:p>
+            <w:pPr>
+              <w:spacing w:after="0" w:line="240" w:lineRule="auto"/>
+              <w:jc w:val="center"/>
+              <w:textAlignment w:val="baseline"/>
+              <w:rPr>
+                <w:rFonts w:ascii="Segoe UI" w:eastAsia="Times New Roman" w:hAnsi="Segoe UI" w:cs="Segoe UI"/>
+                <w:noProof w:val="0"/>
+                <w:sz w:val="18"/>
+                <w:szCs w:val="18"/>
+                <w:lang w:val="id-ID" w:eastAsia="id-ID"/>
+              </w:rPr>
+            </w:pPr>
+            <w:r>
+              <w:t xml:space="preserve"> </w:t>
+            </w:r>
+          </w:p>
+        </w:tc>
+        <w:tc>
+          <w:tcPr>
+            <w:tcW w:w="2070" w:type="dxa"/>
+            <w:tcBorders>
+              <w:top w:val="single" w:sz="6" w:space="0" w:color="000000"/>
+              <w:left w:val="single" w:sz="6" w:space="0" w:color="000000"/>
+              <w:bottom w:val="single" w:sz="6" w:space="0" w:color="000000"/>
+              <w:right w:val="single" w:sz="6" w:space="0" w:color="000000"/>
+            </w:tcBorders>
+            <w:shd w:val="clear" w:color="auto" w:fill="F7CAAC"/>
+            <w:vAlign w:val="center"/>
+            <w:hideMark/>
+          </w:tcPr>
+          <w:p>
+            <w:pPr>
+              <w:spacing w:after="0" w:line="240" w:lineRule="auto"/>
+              <w:jc w:val="center"/>
+              <w:textAlignment w:val="baseline"/>
+              <w:rPr>
+                <w:rFonts w:ascii="Segoe UI" w:eastAsia="Times New Roman" w:hAnsi="Segoe UI" w:cs="Segoe UI"/>
+                <w:noProof w:val="0"/>
+                <w:sz w:val="18"/>
+                <w:szCs w:val="18"/>
+                <w:lang w:eastAsia="id-ID"/>
+              </w:rPr>
+            </w:pPr>
+            <w:r>
+              <w:rPr>
+                <w:rFonts w:ascii="Calibri" w:eastAsia="Times New Roman" w:hAnsi="Calibri" w:cs="Calibri"/>
+                <w:noProof w:val="0"/>
+                <w:lang w:val="id-ID" w:eastAsia="id-ID"/>
+              </w:rPr>
+              <w:t>Membuat UI</w:t>
+            </w:r>
+            <w:r>
+              <w:rPr>
+                <w:rFonts w:ascii="Calibri" w:eastAsia="Times New Roman" w:hAnsi="Calibri" w:cs="Calibri"/>
+                <w:noProof w:val="0"/>
+                <w:lang w:eastAsia="id-ID"/>
+              </w:rPr>
+              <w:t xml:space="preserve"> untuk ticket order page</w:t>
+            </w:r>
+          </w:p>
+        </w:tc>
+        <w:tc>
+          <w:tcPr>
+            <w:tcW w:w="1815" w:type="dxa"/>
+            <w:tcBorders>
+              <w:top w:val="single" w:sz="6" w:space="0" w:color="000000"/>
+              <w:left w:val="single" w:sz="6" w:space="0" w:color="000000"/>
+              <w:bottom w:val="single" w:sz="6" w:space="0" w:color="000000"/>
+              <w:right w:val="single" w:sz="6" w:space="0" w:color="000000"/>
+            </w:tcBorders>
+            <w:shd w:val="clear" w:color="auto" w:fill="F7CAAC"/>
+            <w:vAlign w:val="center"/>
+            <w:hideMark/>
+          </w:tcPr>
+          <w:p>
+            <w:pPr>
+              <w:spacing w:after="0" w:line="240" w:lineRule="auto"/>
+              <w:jc w:val="center"/>
+              <w:textAlignment w:val="baseline"/>
+              <w:rPr>
+                <w:rFonts w:ascii="Segoe UI" w:eastAsia="Times New Roman" w:hAnsi="Segoe UI" w:cs="Segoe UI"/>
+                <w:noProof w:val="0"/>
+                <w:sz w:val="18"/>
+                <w:szCs w:val="18"/>
+                <w:lang w:val="id-ID" w:eastAsia="id-ID"/>
+              </w:rPr>
+            </w:pPr>
+            <w:r>
+              <w:rPr>
+                <w:rFonts w:ascii="Calibri" w:eastAsia="Times New Roman" w:hAnsi="Calibri" w:cs="Calibri"/>
+                <w:noProof w:val="0"/>
+                <w:lang w:val="id-ID" w:eastAsia="id-ID"/>
+              </w:rPr>
+              <w:t>Willy situmorang </w:t>
+            </w:r>
+          </w:p>
+        </w:tc>
+        <w:tc>
+          <w:tcPr>
+            <w:tcW w:w="1290" w:type="dxa"/>
+            <w:tcBorders>
+              <w:top w:val="single" w:sz="6" w:space="0" w:color="000000"/>
+              <w:left w:val="single" w:sz="6" w:space="0" w:color="000000"/>
+              <w:bottom w:val="single" w:sz="6" w:space="0" w:color="000000"/>
+              <w:right w:val="single" w:sz="6" w:space="0" w:color="000000"/>
+            </w:tcBorders>
+            <w:shd w:val="clear" w:color="auto" w:fill="F7CAAC"/>
+            <w:vAlign w:val="center"/>
+            <w:hideMark/>
+          </w:tcPr>
+          <w:p>
+            <w:pPr>
+              <w:spacing w:after="0" w:line="240" w:lineRule="auto"/>
+              <w:jc w:val="center"/>
+              <w:textAlignment w:val="baseline"/>
+              <w:rPr>
+                <w:rFonts w:ascii="Segoe UI" w:eastAsia="Times New Roman" w:hAnsi="Segoe UI" w:cs="Segoe UI"/>
+                <w:noProof w:val="0"/>
+                <w:sz w:val="18"/>
+                <w:szCs w:val="18"/>
+                <w:lang w:val="id-ID" w:eastAsia="id-ID"/>
+              </w:rPr>
+            </w:pPr>
+            <w:r>
+              <w:rPr>
+                <w:rFonts w:ascii="Calibri" w:eastAsia="Times New Roman" w:hAnsi="Calibri" w:cs="Calibri"/>
+                <w:noProof w:val="0"/>
+                <w:lang w:val="id-ID" w:eastAsia="id-ID"/>
+              </w:rPr>
+              <w:t>5 </w:t>
+            </w:r>
+          </w:p>
+        </w:tc>
+        <w:tc>
+          <w:tcPr>
+            <w:tcW w:w="810" w:type="dxa"/>
+            <w:tcBorders>
+              <w:top w:val="single" w:sz="6" w:space="0" w:color="000000"/>
+              <w:left w:val="single" w:sz="6" w:space="0" w:color="000000"/>
+              <w:bottom w:val="single" w:sz="6" w:space="0" w:color="000000"/>
+              <w:right w:val="single" w:sz="6" w:space="0" w:color="000000"/>
+            </w:tcBorders>
+            <w:shd w:val="clear" w:color="auto" w:fill="F7CAAC"/>
+            <w:vAlign w:val="center"/>
+            <w:hideMark/>
+          </w:tcPr>
+          <w:p>
+            <w:pPr>
+              <w:spacing w:after="0" w:line="240" w:lineRule="auto"/>
+              <w:jc w:val="center"/>
+              <w:textAlignment w:val="baseline"/>
+              <w:rPr>
+                <w:rFonts w:ascii="Segoe UI" w:eastAsia="Times New Roman" w:hAnsi="Segoe UI" w:cs="Segoe UI"/>
+                <w:noProof w:val="0"/>
+                <w:sz w:val="18"/>
+                <w:szCs w:val="18"/>
+                <w:lang w:val="id-ID" w:eastAsia="id-ID"/>
+              </w:rPr>
+            </w:pPr>
+            <w:r>
+              <w:rPr>
+                <w:rFonts w:ascii="Calibri" w:eastAsia="Times New Roman" w:hAnsi="Calibri" w:cs="Calibri"/>
+                <w:noProof w:val="0"/>
+                <w:lang w:val="id-ID" w:eastAsia="id-ID"/>
+              </w:rPr>
+              <w:t>Done </w:t>
+            </w:r>
+          </w:p>
+        </w:tc>
+      </w:tr>
+      <w:tr>
+        <w:trPr>
+          <w:trHeight w:val="450"/>
+        </w:trPr>
+        <w:tc>
+          <w:tcPr>
+            <w:tcW w:w="0" w:type="auto"/>
+            <w:vMerge/>
+            <w:tcBorders>
+              <w:top w:val="single" w:sz="6" w:space="0" w:color="000000"/>
+              <w:left w:val="single" w:sz="6" w:space="0" w:color="000000"/>
+              <w:bottom w:val="single" w:sz="6" w:space="0" w:color="000000"/>
+              <w:right w:val="single" w:sz="6" w:space="0" w:color="000000"/>
+            </w:tcBorders>
+            <w:shd w:val="clear" w:color="auto" w:fill="auto"/>
+            <w:vAlign w:val="center"/>
+            <w:hideMark/>
+          </w:tcPr>
+          <w:p>
+            <w:pPr>
+              <w:spacing w:after="0" w:line="240" w:lineRule="auto"/>
+              <w:rPr>
+                <w:rFonts w:ascii="Segoe UI" w:eastAsia="Times New Roman" w:hAnsi="Segoe UI" w:cs="Segoe UI"/>
+                <w:noProof w:val="0"/>
+                <w:sz w:val="18"/>
+                <w:szCs w:val="18"/>
+                <w:lang w:val="id-ID" w:eastAsia="id-ID"/>
+              </w:rPr>
+            </w:pPr>
+          </w:p>
+        </w:tc>
+        <w:tc>
+          <w:tcPr>
+            <w:tcW w:w="0" w:type="auto"/>
+            <w:vMerge/>
+            <w:tcBorders>
+              <w:top w:val="single" w:sz="6" w:space="0" w:color="000000"/>
+              <w:left w:val="single" w:sz="6" w:space="0" w:color="000000"/>
+              <w:bottom w:val="single" w:sz="6" w:space="0" w:color="000000"/>
+              <w:right w:val="single" w:sz="6" w:space="0" w:color="000000"/>
+            </w:tcBorders>
+            <w:shd w:val="clear" w:color="auto" w:fill="auto"/>
+            <w:vAlign w:val="center"/>
+            <w:hideMark/>
+          </w:tcPr>
+          <w:p>
+            <w:pPr>
+              <w:spacing w:after="0" w:line="240" w:lineRule="auto"/>
+              <w:rPr>
+                <w:rFonts w:ascii="Segoe UI" w:eastAsia="Times New Roman" w:hAnsi="Segoe UI" w:cs="Segoe UI"/>
+                <w:noProof w:val="0"/>
+                <w:sz w:val="18"/>
+                <w:szCs w:val="18"/>
+                <w:lang w:val="id-ID" w:eastAsia="id-ID"/>
+              </w:rPr>
+            </w:pPr>
+          </w:p>
+        </w:tc>
+        <w:tc>
+          <w:tcPr>
+            <w:tcW w:w="2070" w:type="dxa"/>
+            <w:tcBorders>
+              <w:top w:val="single" w:sz="6" w:space="0" w:color="000000"/>
+              <w:left w:val="single" w:sz="6" w:space="0" w:color="000000"/>
+              <w:bottom w:val="single" w:sz="6" w:space="0" w:color="000000"/>
+              <w:right w:val="single" w:sz="6" w:space="0" w:color="000000"/>
+            </w:tcBorders>
+            <w:shd w:val="clear" w:color="auto" w:fill="F7CAAC"/>
+            <w:vAlign w:val="center"/>
+            <w:hideMark/>
+          </w:tcPr>
+          <w:p>
+            <w:pPr>
+              <w:spacing w:after="0" w:line="240" w:lineRule="auto"/>
+              <w:jc w:val="center"/>
+              <w:textAlignment w:val="baseline"/>
+              <w:rPr>
+                <w:rFonts w:ascii="Segoe UI" w:eastAsia="Times New Roman" w:hAnsi="Segoe UI" w:cs="Segoe UI"/>
+                <w:noProof w:val="0"/>
+                <w:sz w:val="18"/>
+                <w:szCs w:val="18"/>
+                <w:lang w:val="id-ID" w:eastAsia="id-ID"/>
+              </w:rPr>
+            </w:pPr>
+            <w:r>
+              <w:rPr>
+                <w:rFonts w:ascii="Calibri" w:eastAsia="Times New Roman" w:hAnsi="Calibri" w:cs="Calibri"/>
+                <w:noProof w:val="0"/>
+                <w:lang w:val="id-ID" w:eastAsia="id-ID"/>
+              </w:rPr>
+              <w:t xml:space="preserve">Membuat Front-End Code </w:t>
+            </w:r>
+            <w:r>
+              <w:rPr>
+                <w:rFonts w:ascii="Calibri" w:eastAsia="Times New Roman" w:hAnsi="Calibri" w:cs="Calibri"/>
+                <w:noProof w:val="0"/>
+                <w:lang w:eastAsia="id-ID"/>
+              </w:rPr>
+              <w:t>untuk ticket order page</w:t>
+            </w:r>
+          </w:p>
+        </w:tc>
+        <w:tc>
+          <w:tcPr>
+            <w:tcW w:w="1815" w:type="dxa"/>
+            <w:tcBorders>
+              <w:top w:val="single" w:sz="6" w:space="0" w:color="000000"/>
+              <w:left w:val="single" w:sz="6" w:space="0" w:color="000000"/>
+              <w:bottom w:val="single" w:sz="6" w:space="0" w:color="000000"/>
+              <w:right w:val="single" w:sz="6" w:space="0" w:color="000000"/>
+            </w:tcBorders>
+            <w:shd w:val="clear" w:color="auto" w:fill="F7CAAC"/>
+            <w:vAlign w:val="center"/>
+            <w:hideMark/>
+          </w:tcPr>
+          <w:p>
+            <w:pPr>
+              <w:spacing w:after="0" w:line="240" w:lineRule="auto"/>
+              <w:jc w:val="center"/>
+              <w:textAlignment w:val="baseline"/>
+              <w:rPr>
+                <w:rFonts w:ascii="Segoe UI" w:eastAsia="Times New Roman" w:hAnsi="Segoe UI" w:cs="Segoe UI"/>
+                <w:noProof w:val="0"/>
+                <w:sz w:val="18"/>
+                <w:szCs w:val="18"/>
+                <w:lang w:val="id-ID" w:eastAsia="id-ID"/>
+              </w:rPr>
+            </w:pPr>
+            <w:r>
+              <w:rPr>
+                <w:rFonts w:ascii="Calibri" w:eastAsia="Times New Roman" w:hAnsi="Calibri" w:cs="Calibri"/>
+                <w:noProof w:val="0"/>
+                <w:lang w:val="id-ID" w:eastAsia="id-ID"/>
+              </w:rPr>
+              <w:t>Adrianus Silalahi </w:t>
+            </w:r>
+          </w:p>
+        </w:tc>
+        <w:tc>
+          <w:tcPr>
+            <w:tcW w:w="1290" w:type="dxa"/>
+            <w:tcBorders>
+              <w:top w:val="single" w:sz="6" w:space="0" w:color="000000"/>
+              <w:left w:val="single" w:sz="6" w:space="0" w:color="000000"/>
+              <w:bottom w:val="single" w:sz="6" w:space="0" w:color="000000"/>
+              <w:right w:val="single" w:sz="6" w:space="0" w:color="000000"/>
+            </w:tcBorders>
+            <w:shd w:val="clear" w:color="auto" w:fill="F7CAAC"/>
+            <w:vAlign w:val="center"/>
+            <w:hideMark/>
+          </w:tcPr>
+          <w:p>
+            <w:pPr>
+              <w:spacing w:after="0" w:line="240" w:lineRule="auto"/>
+              <w:jc w:val="center"/>
+              <w:textAlignment w:val="baseline"/>
+              <w:rPr>
+                <w:rFonts w:ascii="Segoe UI" w:eastAsia="Times New Roman" w:hAnsi="Segoe UI" w:cs="Segoe UI"/>
+                <w:noProof w:val="0"/>
+                <w:sz w:val="18"/>
+                <w:szCs w:val="18"/>
+                <w:lang w:val="id-ID" w:eastAsia="id-ID"/>
+              </w:rPr>
+            </w:pPr>
+            <w:r>
+              <w:rPr>
+                <w:rFonts w:ascii="Calibri" w:eastAsia="Times New Roman" w:hAnsi="Calibri" w:cs="Calibri"/>
+                <w:noProof w:val="0"/>
+                <w:lang w:val="id-ID" w:eastAsia="id-ID"/>
+              </w:rPr>
+              <w:t>5 </w:t>
+            </w:r>
+          </w:p>
+        </w:tc>
+        <w:tc>
+          <w:tcPr>
+            <w:tcW w:w="810" w:type="dxa"/>
+            <w:tcBorders>
+              <w:top w:val="single" w:sz="6" w:space="0" w:color="000000"/>
+              <w:left w:val="single" w:sz="6" w:space="0" w:color="000000"/>
+              <w:bottom w:val="single" w:sz="6" w:space="0" w:color="000000"/>
+              <w:right w:val="single" w:sz="6" w:space="0" w:color="000000"/>
+            </w:tcBorders>
+            <w:shd w:val="clear" w:color="auto" w:fill="F7CAAC"/>
+            <w:vAlign w:val="center"/>
+            <w:hideMark/>
+          </w:tcPr>
+          <w:p>
+            <w:pPr>
+              <w:spacing w:after="0" w:line="240" w:lineRule="auto"/>
+              <w:jc w:val="center"/>
+              <w:textAlignment w:val="baseline"/>
+              <w:rPr>
+                <w:rFonts w:ascii="Segoe UI" w:eastAsia="Times New Roman" w:hAnsi="Segoe UI" w:cs="Segoe UI"/>
+                <w:noProof w:val="0"/>
+                <w:sz w:val="18"/>
+                <w:szCs w:val="18"/>
+                <w:lang w:val="id-ID" w:eastAsia="id-ID"/>
+              </w:rPr>
+            </w:pPr>
+            <w:r>
+              <w:rPr>
+                <w:rFonts w:ascii="Calibri" w:eastAsia="Times New Roman" w:hAnsi="Calibri" w:cs="Calibri"/>
+                <w:noProof w:val="0"/>
+                <w:lang w:val="id-ID" w:eastAsia="id-ID"/>
+              </w:rPr>
+              <w:t>Done </w:t>
+            </w:r>
+          </w:p>
+        </w:tc>
+      </w:tr>
+      <w:tr>
+        <w:trPr>
+          <w:trHeight w:val="450"/>
+        </w:trPr>
+        <w:tc>
+          <w:tcPr>
+            <w:tcW w:w="0" w:type="auto"/>
+            <w:vMerge/>
+            <w:tcBorders>
+              <w:top w:val="single" w:sz="6" w:space="0" w:color="000000"/>
+              <w:left w:val="single" w:sz="6" w:space="0" w:color="000000"/>
+              <w:bottom w:val="single" w:sz="6" w:space="0" w:color="000000"/>
+              <w:right w:val="single" w:sz="6" w:space="0" w:color="000000"/>
+            </w:tcBorders>
+            <w:shd w:val="clear" w:color="auto" w:fill="auto"/>
+            <w:vAlign w:val="center"/>
+            <w:hideMark/>
+          </w:tcPr>
+          <w:p>
+            <w:pPr>
+              <w:spacing w:after="0" w:line="240" w:lineRule="auto"/>
+              <w:rPr>
+                <w:rFonts w:ascii="Segoe UI" w:eastAsia="Times New Roman" w:hAnsi="Segoe UI" w:cs="Segoe UI"/>
+                <w:noProof w:val="0"/>
+                <w:sz w:val="18"/>
+                <w:szCs w:val="18"/>
+                <w:lang w:val="id-ID" w:eastAsia="id-ID"/>
+              </w:rPr>
+            </w:pPr>
+          </w:p>
+        </w:tc>
+        <w:tc>
+          <w:tcPr>
+            <w:tcW w:w="0" w:type="auto"/>
+            <w:vMerge/>
+            <w:tcBorders>
+              <w:top w:val="single" w:sz="6" w:space="0" w:color="000000"/>
+              <w:left w:val="single" w:sz="6" w:space="0" w:color="000000"/>
+              <w:bottom w:val="single" w:sz="6" w:space="0" w:color="000000"/>
+              <w:right w:val="single" w:sz="6" w:space="0" w:color="000000"/>
+            </w:tcBorders>
+            <w:shd w:val="clear" w:color="auto" w:fill="auto"/>
+            <w:vAlign w:val="center"/>
+            <w:hideMark/>
+          </w:tcPr>
+          <w:p>
+            <w:pPr>
+              <w:spacing w:after="0" w:line="240" w:lineRule="auto"/>
+              <w:rPr>
+                <w:rFonts w:ascii="Segoe UI" w:eastAsia="Times New Roman" w:hAnsi="Segoe UI" w:cs="Segoe UI"/>
+                <w:noProof w:val="0"/>
+                <w:sz w:val="18"/>
+                <w:szCs w:val="18"/>
+                <w:lang w:val="id-ID" w:eastAsia="id-ID"/>
+              </w:rPr>
+            </w:pPr>
+          </w:p>
+        </w:tc>
+        <w:tc>
+          <w:tcPr>
+            <w:tcW w:w="2070" w:type="dxa"/>
+            <w:tcBorders>
+              <w:top w:val="single" w:sz="6" w:space="0" w:color="000000"/>
+              <w:left w:val="single" w:sz="6" w:space="0" w:color="000000"/>
+              <w:bottom w:val="single" w:sz="6" w:space="0" w:color="000000"/>
+              <w:right w:val="single" w:sz="6" w:space="0" w:color="000000"/>
+            </w:tcBorders>
+            <w:shd w:val="clear" w:color="auto" w:fill="F7CAAC"/>
+            <w:vAlign w:val="center"/>
+            <w:hideMark/>
+          </w:tcPr>
+          <w:p>
+            <w:pPr>
+              <w:spacing w:after="0" w:line="240" w:lineRule="auto"/>
+              <w:jc w:val="center"/>
+              <w:textAlignment w:val="baseline"/>
+              <w:rPr>
+                <w:rFonts w:ascii="Segoe UI" w:eastAsia="Times New Roman" w:hAnsi="Segoe UI" w:cs="Segoe UI"/>
+                <w:noProof w:val="0"/>
+                <w:sz w:val="18"/>
+                <w:szCs w:val="18"/>
+                <w:lang w:val="id-ID" w:eastAsia="id-ID"/>
+              </w:rPr>
+            </w:pPr>
+            <w:r>
+              <w:rPr>
+                <w:rFonts w:ascii="Calibri" w:eastAsia="Times New Roman" w:hAnsi="Calibri" w:cs="Calibri"/>
+                <w:noProof w:val="0"/>
+                <w:lang w:val="id-ID" w:eastAsia="id-ID"/>
+              </w:rPr>
+              <w:t xml:space="preserve">Membuat Back-End Code </w:t>
+            </w:r>
+            <w:r>
+              <w:rPr>
+                <w:rFonts w:ascii="Calibri" w:eastAsia="Times New Roman" w:hAnsi="Calibri" w:cs="Calibri"/>
+                <w:noProof w:val="0"/>
+                <w:lang w:eastAsia="id-ID"/>
+              </w:rPr>
+              <w:t>untuk ticket order page</w:t>
+            </w:r>
+          </w:p>
+        </w:tc>
+        <w:tc>
+          <w:tcPr>
+            <w:tcW w:w="1815" w:type="dxa"/>
+            <w:vMerge w:val="restart"/>
+            <w:tcBorders>
+              <w:top w:val="single" w:sz="6" w:space="0" w:color="000000"/>
+              <w:left w:val="single" w:sz="6" w:space="0" w:color="000000"/>
+              <w:bottom w:val="single" w:sz="6" w:space="0" w:color="000000"/>
+              <w:right w:val="single" w:sz="6" w:space="0" w:color="000000"/>
+            </w:tcBorders>
+            <w:shd w:val="clear" w:color="auto" w:fill="F7CAAC"/>
+            <w:vAlign w:val="center"/>
+            <w:hideMark/>
+          </w:tcPr>
+          <w:p>
+            <w:pPr>
+              <w:spacing w:after="0" w:line="240" w:lineRule="auto"/>
+              <w:jc w:val="center"/>
+              <w:textAlignment w:val="baseline"/>
+              <w:rPr>
+                <w:rFonts w:ascii="Segoe UI" w:eastAsia="Times New Roman" w:hAnsi="Segoe UI" w:cs="Segoe UI"/>
+                <w:noProof w:val="0"/>
+                <w:sz w:val="18"/>
+                <w:szCs w:val="18"/>
+                <w:lang w:val="id-ID" w:eastAsia="id-ID"/>
+              </w:rPr>
+            </w:pPr>
+            <w:r>
+              <w:rPr>
+                <w:rFonts w:ascii="Calibri" w:eastAsia="Times New Roman" w:hAnsi="Calibri" w:cs="Calibri"/>
+                <w:noProof w:val="0"/>
+                <w:lang w:val="id-ID" w:eastAsia="id-ID"/>
+              </w:rPr>
+              <w:t>Bintang sinaga  </w:t>
+            </w:r>
+          </w:p>
+        </w:tc>
+        <w:tc>
+          <w:tcPr>
+            <w:tcW w:w="1290" w:type="dxa"/>
+            <w:tcBorders>
+              <w:top w:val="single" w:sz="6" w:space="0" w:color="000000"/>
+              <w:left w:val="single" w:sz="6" w:space="0" w:color="000000"/>
+              <w:bottom w:val="single" w:sz="6" w:space="0" w:color="000000"/>
+              <w:right w:val="single" w:sz="6" w:space="0" w:color="000000"/>
+            </w:tcBorders>
+            <w:shd w:val="clear" w:color="auto" w:fill="F7CAAC"/>
+            <w:vAlign w:val="center"/>
+            <w:hideMark/>
+          </w:tcPr>
+          <w:p>
+            <w:pPr>
+              <w:spacing w:after="0" w:line="240" w:lineRule="auto"/>
+              <w:jc w:val="center"/>
+              <w:textAlignment w:val="baseline"/>
+              <w:rPr>
+                <w:rFonts w:ascii="Segoe UI" w:eastAsia="Times New Roman" w:hAnsi="Segoe UI" w:cs="Segoe UI"/>
+                <w:noProof w:val="0"/>
+                <w:sz w:val="18"/>
+                <w:szCs w:val="18"/>
+                <w:lang w:val="id-ID" w:eastAsia="id-ID"/>
+              </w:rPr>
+            </w:pPr>
+            <w:r>
+              <w:rPr>
+                <w:rFonts w:ascii="Segoe UI" w:eastAsia="Times New Roman" w:hAnsi="Segoe UI" w:cs="Segoe UI"/>
+                <w:noProof w:val="0"/>
+                <w:sz w:val="18"/>
+                <w:szCs w:val="18"/>
+                <w:lang w:eastAsia="id-ID"/>
+              </w:rPr>
+              <w:t>6</w:t>
+            </w:r>
+          </w:p>
+        </w:tc>
+        <w:tc>
+          <w:tcPr>
+            <w:tcW w:w="810" w:type="dxa"/>
+            <w:tcBorders>
+              <w:top w:val="single" w:sz="6" w:space="0" w:color="000000"/>
+              <w:left w:val="single" w:sz="6" w:space="0" w:color="000000"/>
+              <w:bottom w:val="single" w:sz="6" w:space="0" w:color="000000"/>
+              <w:right w:val="single" w:sz="6" w:space="0" w:color="000000"/>
+            </w:tcBorders>
+            <w:shd w:val="clear" w:color="auto" w:fill="F7CAAC"/>
+            <w:vAlign w:val="center"/>
+            <w:hideMark/>
+          </w:tcPr>
+          <w:p>
+            <w:pPr>
+              <w:spacing w:after="0" w:line="240" w:lineRule="auto"/>
+              <w:jc w:val="center"/>
+              <w:textAlignment w:val="baseline"/>
+              <w:rPr>
+                <w:rFonts w:ascii="Segoe UI" w:eastAsia="Times New Roman" w:hAnsi="Segoe UI" w:cs="Segoe UI"/>
+                <w:noProof w:val="0"/>
+                <w:sz w:val="18"/>
+                <w:szCs w:val="18"/>
+                <w:lang w:val="id-ID" w:eastAsia="id-ID"/>
+              </w:rPr>
+            </w:pPr>
+            <w:r>
+              <w:rPr>
+                <w:rFonts w:ascii="Calibri" w:eastAsia="Times New Roman" w:hAnsi="Calibri" w:cs="Calibri"/>
+                <w:noProof w:val="0"/>
+                <w:lang w:val="id-ID" w:eastAsia="id-ID"/>
+              </w:rPr>
+              <w:t>Done </w:t>
+            </w:r>
+          </w:p>
+        </w:tc>
+      </w:tr>
+      <w:tr>
+        <w:trPr>
+          <w:trHeight w:val="450"/>
+        </w:trPr>
+        <w:tc>
+          <w:tcPr>
+            <w:tcW w:w="0" w:type="auto"/>
+            <w:vMerge/>
+            <w:tcBorders>
+              <w:top w:val="single" w:sz="6" w:space="0" w:color="000000"/>
+              <w:left w:val="single" w:sz="6" w:space="0" w:color="000000"/>
+              <w:bottom w:val="single" w:sz="6" w:space="0" w:color="000000"/>
+              <w:right w:val="single" w:sz="6" w:space="0" w:color="000000"/>
+            </w:tcBorders>
+            <w:shd w:val="clear" w:color="auto" w:fill="auto"/>
+            <w:vAlign w:val="center"/>
+            <w:hideMark/>
+          </w:tcPr>
+          <w:p>
+            <w:pPr>
+              <w:spacing w:after="0" w:line="240" w:lineRule="auto"/>
+              <w:rPr>
+                <w:rFonts w:ascii="Segoe UI" w:eastAsia="Times New Roman" w:hAnsi="Segoe UI" w:cs="Segoe UI"/>
+                <w:noProof w:val="0"/>
+                <w:sz w:val="18"/>
+                <w:szCs w:val="18"/>
+                <w:lang w:val="id-ID" w:eastAsia="id-ID"/>
+              </w:rPr>
+            </w:pPr>
+          </w:p>
+        </w:tc>
+        <w:tc>
+          <w:tcPr>
+            <w:tcW w:w="0" w:type="auto"/>
+            <w:vMerge/>
+            <w:tcBorders>
+              <w:top w:val="single" w:sz="6" w:space="0" w:color="000000"/>
+              <w:left w:val="single" w:sz="6" w:space="0" w:color="000000"/>
+              <w:bottom w:val="single" w:sz="6" w:space="0" w:color="000000"/>
+              <w:right w:val="single" w:sz="6" w:space="0" w:color="000000"/>
+            </w:tcBorders>
+            <w:shd w:val="clear" w:color="auto" w:fill="auto"/>
+            <w:vAlign w:val="center"/>
+            <w:hideMark/>
+          </w:tcPr>
+          <w:p>
+            <w:pPr>
+              <w:spacing w:after="0" w:line="240" w:lineRule="auto"/>
+              <w:rPr>
+                <w:rFonts w:ascii="Segoe UI" w:eastAsia="Times New Roman" w:hAnsi="Segoe UI" w:cs="Segoe UI"/>
+                <w:noProof w:val="0"/>
+                <w:sz w:val="18"/>
+                <w:szCs w:val="18"/>
+                <w:lang w:val="id-ID" w:eastAsia="id-ID"/>
+              </w:rPr>
+            </w:pPr>
+          </w:p>
+        </w:tc>
+        <w:tc>
+          <w:tcPr>
+            <w:tcW w:w="2070" w:type="dxa"/>
+            <w:tcBorders>
+              <w:top w:val="single" w:sz="6" w:space="0" w:color="000000"/>
+              <w:left w:val="single" w:sz="6" w:space="0" w:color="000000"/>
+              <w:bottom w:val="single" w:sz="6" w:space="0" w:color="000000"/>
+              <w:right w:val="single" w:sz="6" w:space="0" w:color="000000"/>
+            </w:tcBorders>
+            <w:shd w:val="clear" w:color="auto" w:fill="F7CAAC"/>
+            <w:vAlign w:val="center"/>
+            <w:hideMark/>
+          </w:tcPr>
+          <w:p>
+            <w:pPr>
+              <w:spacing w:after="0" w:line="240" w:lineRule="auto"/>
+              <w:jc w:val="center"/>
+              <w:textAlignment w:val="baseline"/>
+              <w:rPr>
+                <w:rFonts w:ascii="Segoe UI" w:eastAsia="Times New Roman" w:hAnsi="Segoe UI" w:cs="Segoe UI"/>
+                <w:noProof w:val="0"/>
+                <w:sz w:val="18"/>
+                <w:szCs w:val="18"/>
+                <w:lang w:val="id-ID" w:eastAsia="id-ID"/>
+              </w:rPr>
+            </w:pPr>
+            <w:r>
+              <w:rPr>
+                <w:rFonts w:ascii="Calibri" w:eastAsia="Times New Roman" w:hAnsi="Calibri" w:cs="Calibri"/>
+                <w:noProof w:val="0"/>
+                <w:lang w:val="id-ID" w:eastAsia="id-ID"/>
+              </w:rPr>
+              <w:t>Code Review </w:t>
+            </w:r>
+          </w:p>
+        </w:tc>
+        <w:tc>
+          <w:tcPr>
+            <w:tcW w:w="0" w:type="auto"/>
+            <w:vMerge/>
+            <w:tcBorders>
+              <w:top w:val="single" w:sz="6" w:space="0" w:color="000000"/>
+              <w:left w:val="single" w:sz="6" w:space="0" w:color="000000"/>
+              <w:bottom w:val="single" w:sz="6" w:space="0" w:color="000000"/>
+              <w:right w:val="single" w:sz="6" w:space="0" w:color="000000"/>
+            </w:tcBorders>
+            <w:shd w:val="clear" w:color="auto" w:fill="auto"/>
+            <w:vAlign w:val="center"/>
+            <w:hideMark/>
+          </w:tcPr>
+          <w:p>
+            <w:pPr>
+              <w:spacing w:after="0" w:line="240" w:lineRule="auto"/>
+              <w:rPr>
+                <w:rFonts w:ascii="Segoe UI" w:eastAsia="Times New Roman" w:hAnsi="Segoe UI" w:cs="Segoe UI"/>
+                <w:noProof w:val="0"/>
+                <w:sz w:val="18"/>
+                <w:szCs w:val="18"/>
+                <w:lang w:val="id-ID" w:eastAsia="id-ID"/>
+              </w:rPr>
+            </w:pPr>
+          </w:p>
+        </w:tc>
+        <w:tc>
+          <w:tcPr>
+            <w:tcW w:w="1290" w:type="dxa"/>
+            <w:tcBorders>
+              <w:top w:val="single" w:sz="6" w:space="0" w:color="000000"/>
+              <w:left w:val="single" w:sz="6" w:space="0" w:color="000000"/>
+              <w:bottom w:val="single" w:sz="6" w:space="0" w:color="000000"/>
+              <w:right w:val="single" w:sz="6" w:space="0" w:color="000000"/>
+            </w:tcBorders>
+            <w:shd w:val="clear" w:color="auto" w:fill="F7CAAC"/>
+            <w:vAlign w:val="center"/>
+            <w:hideMark/>
+          </w:tcPr>
+          <w:p>
+            <w:pPr>
+              <w:spacing w:after="0" w:line="240" w:lineRule="auto"/>
+              <w:jc w:val="center"/>
+              <w:textAlignment w:val="baseline"/>
+              <w:rPr>
+                <w:rFonts w:ascii="Segoe UI" w:eastAsia="Times New Roman" w:hAnsi="Segoe UI" w:cs="Segoe UI"/>
+                <w:noProof w:val="0"/>
+                <w:sz w:val="18"/>
+                <w:szCs w:val="18"/>
+                <w:lang w:eastAsia="id-ID"/>
+              </w:rPr>
+            </w:pPr>
+            <w:r>
+              <w:rPr>
+                <w:rFonts w:ascii="Segoe UI" w:eastAsia="Times New Roman" w:hAnsi="Segoe UI" w:cs="Segoe UI"/>
+                <w:noProof w:val="0"/>
+                <w:sz w:val="18"/>
+                <w:szCs w:val="18"/>
+                <w:lang w:eastAsia="id-ID"/>
+              </w:rPr>
+              <w:t>4</w:t>
+            </w:r>
+          </w:p>
+        </w:tc>
+        <w:tc>
+          <w:tcPr>
+            <w:tcW w:w="810" w:type="dxa"/>
+            <w:tcBorders>
+              <w:top w:val="single" w:sz="6" w:space="0" w:color="000000"/>
+              <w:left w:val="single" w:sz="6" w:space="0" w:color="000000"/>
+              <w:bottom w:val="single" w:sz="6" w:space="0" w:color="000000"/>
+              <w:right w:val="single" w:sz="6" w:space="0" w:color="000000"/>
+            </w:tcBorders>
+            <w:shd w:val="clear" w:color="auto" w:fill="F7CAAC"/>
+            <w:vAlign w:val="center"/>
+            <w:hideMark/>
+          </w:tcPr>
+          <w:p>
+            <w:pPr>
+              <w:spacing w:after="0" w:line="240" w:lineRule="auto"/>
+              <w:jc w:val="center"/>
+              <w:textAlignment w:val="baseline"/>
+              <w:rPr>
+                <w:rFonts w:ascii="Segoe UI" w:eastAsia="Times New Roman" w:hAnsi="Segoe UI" w:cs="Segoe UI"/>
+                <w:noProof w:val="0"/>
+                <w:sz w:val="18"/>
+                <w:szCs w:val="18"/>
+                <w:lang w:val="id-ID" w:eastAsia="id-ID"/>
+              </w:rPr>
+            </w:pPr>
+            <w:r>
+              <w:rPr>
+                <w:rFonts w:ascii="Calibri" w:eastAsia="Times New Roman" w:hAnsi="Calibri" w:cs="Calibri"/>
+                <w:noProof w:val="0"/>
+                <w:lang w:val="id-ID" w:eastAsia="id-ID"/>
+              </w:rPr>
+              <w:t>Done </w:t>
+            </w:r>
+          </w:p>
+        </w:tc>
+      </w:tr>
+      <w:tr>
+        <w:trPr>
+          <w:trHeight w:val="450"/>
+        </w:trPr>
+        <w:tc>
+          <w:tcPr>
+            <w:tcW w:w="705" w:type="dxa"/>
+            <w:vMerge w:val="restart"/>
+            <w:tcBorders>
+              <w:top w:val="single" w:sz="6" w:space="0" w:color="000000"/>
+              <w:left w:val="single" w:sz="6" w:space="0" w:color="000000"/>
+              <w:bottom w:val="single" w:sz="6" w:space="0" w:color="000000"/>
+              <w:right w:val="single" w:sz="6" w:space="0" w:color="000000"/>
+            </w:tcBorders>
+            <w:shd w:val="clear" w:color="auto" w:fill="F7CAAC"/>
+            <w:vAlign w:val="center"/>
+            <w:hideMark/>
+          </w:tcPr>
+          <w:p>
+            <w:pPr>
+              <w:spacing w:after="0" w:line="240" w:lineRule="auto"/>
+              <w:jc w:val="center"/>
+              <w:textAlignment w:val="baseline"/>
+              <w:rPr>
+                <w:rFonts w:ascii="Segoe UI" w:eastAsia="Times New Roman" w:hAnsi="Segoe UI" w:cs="Segoe UI"/>
+                <w:noProof w:val="0"/>
+                <w:sz w:val="18"/>
+                <w:szCs w:val="18"/>
+                <w:lang w:val="id-ID" w:eastAsia="id-ID"/>
+              </w:rPr>
+            </w:pPr>
+            <w:r>
+              <w:rPr>
+                <w:rFonts w:ascii="Calibri" w:eastAsia="Times New Roman" w:hAnsi="Calibri" w:cs="Calibri"/>
+                <w:noProof w:val="0"/>
+                <w:lang w:val="id-ID" w:eastAsia="id-ID"/>
+              </w:rPr>
+              <w:t>2 </w:t>
+            </w:r>
+          </w:p>
+        </w:tc>
+        <w:tc>
+          <w:tcPr>
+            <w:tcW w:w="2295" w:type="dxa"/>
+            <w:vMerge w:val="restart"/>
+            <w:tcBorders>
+              <w:top w:val="single" w:sz="6" w:space="0" w:color="000000"/>
+              <w:left w:val="single" w:sz="6" w:space="0" w:color="000000"/>
+              <w:bottom w:val="single" w:sz="6" w:space="0" w:color="000000"/>
+              <w:right w:val="single" w:sz="6" w:space="0" w:color="000000"/>
+            </w:tcBorders>
+            <w:shd w:val="clear" w:color="auto" w:fill="F7CAAC"/>
+            <w:vAlign w:val="center"/>
+            <w:hideMark/>
+          </w:tcPr>
+          <w:p>
+            <w:pPr>
+              <w:spacing w:after="0" w:line="240" w:lineRule="auto"/>
+              <w:jc w:val="center"/>
+              <w:textAlignment w:val="baseline"/>
+              <w:rPr>
+                <w:rFonts w:ascii="Segoe UI" w:eastAsia="Times New Roman" w:hAnsi="Segoe UI" w:cs="Segoe UI"/>
+                <w:noProof w:val="0"/>
+                <w:sz w:val="18"/>
+                <w:szCs w:val="18"/>
+                <w:lang w:val="id-ID" w:eastAsia="id-ID"/>
+              </w:rPr>
+            </w:pPr>
+            <w:r>
+              <w:rPr>
+                <w:rFonts w:ascii="Calibri" w:eastAsia="Times New Roman" w:hAnsi="Calibri" w:cs="Calibri"/>
+                <w:noProof w:val="0"/>
+                <w:lang w:eastAsia="en-ID"/>
+              </w:rPr>
+              <w:t xml:space="preserve">Sebagai Passenger saya ingin </w:t>
+            </w:r>
+            <w:r>
+              <w:rPr>
+                <w:rFonts w:ascii="Calibri" w:eastAsia="Times New Roman" w:hAnsi="Calibri" w:cs="Calibri"/>
+                <w:noProof w:val="0"/>
+                <w:lang w:eastAsia="en-ID"/>
+              </w:rPr>
+              <w:t>d</w:t>
+            </w:r>
+            <w:r>
+              <w:rPr>
+                <w:rFonts w:ascii="Calibri" w:eastAsia="Times New Roman" w:hAnsi="Calibri" w:cs="Calibri"/>
+                <w:noProof w:val="0"/>
+                <w:lang w:eastAsia="en-ID"/>
+              </w:rPr>
+              <w:t>apat melihat jadwal keberangkatan secara online</w:t>
+            </w:r>
+          </w:p>
+        </w:tc>
+        <w:tc>
+          <w:tcPr>
+            <w:tcW w:w="2070" w:type="dxa"/>
+            <w:tcBorders>
+              <w:top w:val="single" w:sz="6" w:space="0" w:color="000000"/>
+              <w:left w:val="single" w:sz="6" w:space="0" w:color="000000"/>
+              <w:bottom w:val="single" w:sz="6" w:space="0" w:color="000000"/>
+              <w:right w:val="single" w:sz="6" w:space="0" w:color="000000"/>
+            </w:tcBorders>
+            <w:shd w:val="clear" w:color="auto" w:fill="F7CAAC"/>
+            <w:vAlign w:val="center"/>
+            <w:hideMark/>
+          </w:tcPr>
+          <w:p>
+            <w:pPr>
+              <w:spacing w:after="0" w:line="240" w:lineRule="auto"/>
+              <w:jc w:val="center"/>
+              <w:textAlignment w:val="baseline"/>
+              <w:rPr>
+                <w:rFonts w:ascii="Segoe UI" w:eastAsia="Times New Roman" w:hAnsi="Segoe UI" w:cs="Segoe UI"/>
+                <w:noProof w:val="0"/>
+                <w:sz w:val="18"/>
+                <w:szCs w:val="18"/>
+                <w:lang w:val="id-ID" w:eastAsia="id-ID"/>
+              </w:rPr>
+            </w:pPr>
+            <w:r>
+              <w:rPr>
+                <w:rFonts w:ascii="Calibri" w:eastAsia="Times New Roman" w:hAnsi="Calibri" w:cs="Calibri"/>
+                <w:noProof w:val="0"/>
+                <w:lang w:val="id-ID" w:eastAsia="id-ID"/>
+              </w:rPr>
+              <w:t xml:space="preserve">Membuat UI untuk </w:t>
+            </w:r>
+            <w:r>
+              <w:rPr>
+                <w:rFonts w:ascii="Calibri" w:eastAsia="Times New Roman" w:hAnsi="Calibri" w:cs="Calibri"/>
+                <w:noProof w:val="0"/>
+                <w:lang w:eastAsia="id-ID"/>
+              </w:rPr>
+              <w:t>Schedule</w:t>
+            </w:r>
+            <w:r>
+              <w:rPr>
+                <w:rFonts w:ascii="Calibri" w:eastAsia="Times New Roman" w:hAnsi="Calibri" w:cs="Calibri"/>
+                <w:noProof w:val="0"/>
+                <w:lang w:val="id-ID" w:eastAsia="id-ID"/>
+              </w:rPr>
+              <w:t xml:space="preserve"> page </w:t>
+            </w:r>
+          </w:p>
+        </w:tc>
+        <w:tc>
+          <w:tcPr>
+            <w:tcW w:w="1815" w:type="dxa"/>
+            <w:tcBorders>
+              <w:top w:val="single" w:sz="6" w:space="0" w:color="000000"/>
+              <w:left w:val="single" w:sz="6" w:space="0" w:color="000000"/>
+              <w:bottom w:val="single" w:sz="6" w:space="0" w:color="000000"/>
+              <w:right w:val="single" w:sz="6" w:space="0" w:color="000000"/>
+            </w:tcBorders>
+            <w:shd w:val="clear" w:color="auto" w:fill="F7CAAC"/>
+            <w:vAlign w:val="center"/>
+            <w:hideMark/>
+          </w:tcPr>
+          <w:p>
+            <w:pPr>
+              <w:spacing w:after="0" w:line="240" w:lineRule="auto"/>
+              <w:jc w:val="center"/>
+              <w:textAlignment w:val="baseline"/>
+              <w:rPr>
+                <w:rFonts w:ascii="Segoe UI" w:eastAsia="Times New Roman" w:hAnsi="Segoe UI" w:cs="Segoe UI"/>
+                <w:noProof w:val="0"/>
+                <w:sz w:val="18"/>
+                <w:szCs w:val="18"/>
+                <w:lang w:val="id-ID" w:eastAsia="id-ID"/>
+              </w:rPr>
+            </w:pPr>
+            <w:r>
+              <w:rPr>
+                <w:rFonts w:ascii="Calibri" w:eastAsia="Times New Roman" w:hAnsi="Calibri" w:cs="Calibri"/>
+                <w:noProof w:val="0"/>
+                <w:lang w:val="id-ID" w:eastAsia="id-ID"/>
+              </w:rPr>
+              <w:t>Willy situmorang </w:t>
+            </w:r>
+          </w:p>
+        </w:tc>
+        <w:tc>
+          <w:tcPr>
+            <w:tcW w:w="1290" w:type="dxa"/>
+            <w:tcBorders>
+              <w:top w:val="single" w:sz="6" w:space="0" w:color="000000"/>
+              <w:left w:val="single" w:sz="6" w:space="0" w:color="000000"/>
+              <w:bottom w:val="single" w:sz="6" w:space="0" w:color="000000"/>
+              <w:right w:val="single" w:sz="6" w:space="0" w:color="000000"/>
+            </w:tcBorders>
+            <w:shd w:val="clear" w:color="auto" w:fill="F7CAAC"/>
+            <w:vAlign w:val="center"/>
+            <w:hideMark/>
+          </w:tcPr>
+          <w:p>
+            <w:pPr>
+              <w:spacing w:after="0" w:line="240" w:lineRule="auto"/>
+              <w:jc w:val="center"/>
+              <w:textAlignment w:val="baseline"/>
+              <w:rPr>
+                <w:rFonts w:ascii="Segoe UI" w:eastAsia="Times New Roman" w:hAnsi="Segoe UI" w:cs="Segoe UI"/>
+                <w:noProof w:val="0"/>
+                <w:sz w:val="18"/>
+                <w:szCs w:val="18"/>
+                <w:lang w:val="id-ID" w:eastAsia="id-ID"/>
+              </w:rPr>
+            </w:pPr>
+            <w:r>
+              <w:rPr>
+                <w:rFonts w:ascii="Calibri" w:eastAsia="Times New Roman" w:hAnsi="Calibri" w:cs="Calibri"/>
+                <w:noProof w:val="0"/>
+                <w:lang w:val="id-ID" w:eastAsia="id-ID"/>
+              </w:rPr>
+              <w:t>5 </w:t>
+            </w:r>
+          </w:p>
+        </w:tc>
+        <w:tc>
+          <w:tcPr>
+            <w:tcW w:w="810" w:type="dxa"/>
+            <w:tcBorders>
+              <w:top w:val="single" w:sz="6" w:space="0" w:color="000000"/>
+              <w:left w:val="single" w:sz="6" w:space="0" w:color="000000"/>
+              <w:bottom w:val="single" w:sz="6" w:space="0" w:color="000000"/>
+              <w:right w:val="single" w:sz="6" w:space="0" w:color="000000"/>
+            </w:tcBorders>
+            <w:shd w:val="clear" w:color="auto" w:fill="F7CAAC"/>
+            <w:vAlign w:val="center"/>
+            <w:hideMark/>
+          </w:tcPr>
+          <w:p>
+            <w:pPr>
+              <w:spacing w:after="0" w:line="240" w:lineRule="auto"/>
+              <w:jc w:val="center"/>
+              <w:textAlignment w:val="baseline"/>
+              <w:rPr>
+                <w:rFonts w:ascii="Segoe UI" w:eastAsia="Times New Roman" w:hAnsi="Segoe UI" w:cs="Segoe UI"/>
+                <w:noProof w:val="0"/>
+                <w:sz w:val="18"/>
+                <w:szCs w:val="18"/>
+                <w:lang w:val="id-ID" w:eastAsia="id-ID"/>
+              </w:rPr>
+            </w:pPr>
+            <w:r>
+              <w:rPr>
+                <w:rFonts w:ascii="Calibri" w:eastAsia="Times New Roman" w:hAnsi="Calibri" w:cs="Calibri"/>
+                <w:noProof w:val="0"/>
+                <w:lang w:val="id-ID" w:eastAsia="id-ID"/>
+              </w:rPr>
+              <w:t>Done </w:t>
+            </w:r>
+          </w:p>
+        </w:tc>
+      </w:tr>
+      <w:tr>
+        <w:trPr>
+          <w:trHeight w:val="450"/>
+        </w:trPr>
+        <w:tc>
+          <w:tcPr>
+            <w:tcW w:w="0" w:type="auto"/>
+            <w:vMerge/>
+            <w:tcBorders>
+              <w:top w:val="single" w:sz="6" w:space="0" w:color="000000"/>
+              <w:left w:val="single" w:sz="6" w:space="0" w:color="000000"/>
+              <w:bottom w:val="single" w:sz="6" w:space="0" w:color="000000"/>
+              <w:right w:val="single" w:sz="6" w:space="0" w:color="000000"/>
+            </w:tcBorders>
+            <w:shd w:val="clear" w:color="auto" w:fill="auto"/>
+            <w:vAlign w:val="center"/>
+            <w:hideMark/>
+          </w:tcPr>
+          <w:p>
+            <w:pPr>
+              <w:spacing w:after="0" w:line="240" w:lineRule="auto"/>
+              <w:rPr>
+                <w:rFonts w:ascii="Segoe UI" w:eastAsia="Times New Roman" w:hAnsi="Segoe UI" w:cs="Segoe UI"/>
+                <w:noProof w:val="0"/>
+                <w:sz w:val="18"/>
+                <w:szCs w:val="18"/>
+                <w:lang w:val="id-ID" w:eastAsia="id-ID"/>
+              </w:rPr>
+            </w:pPr>
+          </w:p>
+        </w:tc>
+        <w:tc>
+          <w:tcPr>
+            <w:tcW w:w="0" w:type="auto"/>
+            <w:vMerge/>
+            <w:tcBorders>
+              <w:top w:val="single" w:sz="6" w:space="0" w:color="000000"/>
+              <w:left w:val="single" w:sz="6" w:space="0" w:color="000000"/>
+              <w:bottom w:val="single" w:sz="6" w:space="0" w:color="000000"/>
+              <w:right w:val="single" w:sz="6" w:space="0" w:color="000000"/>
+            </w:tcBorders>
+            <w:shd w:val="clear" w:color="auto" w:fill="auto"/>
+            <w:vAlign w:val="center"/>
+            <w:hideMark/>
+          </w:tcPr>
+          <w:p>
+            <w:pPr>
+              <w:spacing w:after="0" w:line="240" w:lineRule="auto"/>
+              <w:rPr>
+                <w:rFonts w:ascii="Segoe UI" w:eastAsia="Times New Roman" w:hAnsi="Segoe UI" w:cs="Segoe UI"/>
+                <w:noProof w:val="0"/>
+                <w:sz w:val="18"/>
+                <w:szCs w:val="18"/>
+                <w:lang w:val="id-ID" w:eastAsia="id-ID"/>
+              </w:rPr>
+            </w:pPr>
+          </w:p>
+        </w:tc>
+        <w:tc>
+          <w:tcPr>
+            <w:tcW w:w="2070" w:type="dxa"/>
+            <w:tcBorders>
+              <w:top w:val="single" w:sz="6" w:space="0" w:color="000000"/>
+              <w:left w:val="single" w:sz="6" w:space="0" w:color="000000"/>
+              <w:bottom w:val="single" w:sz="6" w:space="0" w:color="000000"/>
+              <w:right w:val="single" w:sz="6" w:space="0" w:color="000000"/>
+            </w:tcBorders>
+            <w:shd w:val="clear" w:color="auto" w:fill="F7CAAC"/>
+            <w:vAlign w:val="center"/>
+            <w:hideMark/>
+          </w:tcPr>
+          <w:p>
+            <w:pPr>
+              <w:spacing w:after="0" w:line="240" w:lineRule="auto"/>
+              <w:jc w:val="center"/>
+              <w:textAlignment w:val="baseline"/>
+              <w:rPr>
+                <w:rFonts w:ascii="Segoe UI" w:eastAsia="Times New Roman" w:hAnsi="Segoe UI" w:cs="Segoe UI"/>
+                <w:noProof w:val="0"/>
+                <w:sz w:val="18"/>
+                <w:szCs w:val="18"/>
+                <w:lang w:val="id-ID" w:eastAsia="id-ID"/>
+              </w:rPr>
+            </w:pPr>
+            <w:r>
+              <w:rPr>
+                <w:rFonts w:ascii="Calibri" w:eastAsia="Times New Roman" w:hAnsi="Calibri" w:cs="Calibri"/>
+                <w:noProof w:val="0"/>
+                <w:lang w:val="id-ID" w:eastAsia="id-ID"/>
+              </w:rPr>
+              <w:t xml:space="preserve">Membuat Front-End Code untuk </w:t>
+            </w:r>
+            <w:r>
+              <w:rPr>
+                <w:rFonts w:ascii="Calibri" w:eastAsia="Times New Roman" w:hAnsi="Calibri" w:cs="Calibri"/>
+                <w:noProof w:val="0"/>
+                <w:lang w:eastAsia="id-ID"/>
+              </w:rPr>
+              <w:t>Schedule</w:t>
+            </w:r>
+            <w:r>
+              <w:rPr>
+                <w:rFonts w:ascii="Calibri" w:eastAsia="Times New Roman" w:hAnsi="Calibri" w:cs="Calibri"/>
+                <w:noProof w:val="0"/>
+                <w:lang w:val="id-ID" w:eastAsia="id-ID"/>
+              </w:rPr>
+              <w:t xml:space="preserve"> page </w:t>
+            </w:r>
+          </w:p>
+        </w:tc>
+        <w:tc>
+          <w:tcPr>
+            <w:tcW w:w="1815" w:type="dxa"/>
+            <w:tcBorders>
+              <w:top w:val="single" w:sz="6" w:space="0" w:color="000000"/>
+              <w:left w:val="single" w:sz="6" w:space="0" w:color="000000"/>
+              <w:bottom w:val="single" w:sz="6" w:space="0" w:color="000000"/>
+              <w:right w:val="single" w:sz="6" w:space="0" w:color="000000"/>
+            </w:tcBorders>
+            <w:shd w:val="clear" w:color="auto" w:fill="F7CAAC"/>
+            <w:vAlign w:val="center"/>
+            <w:hideMark/>
+          </w:tcPr>
+          <w:p>
+            <w:pPr>
+              <w:spacing w:after="0" w:line="240" w:lineRule="auto"/>
+              <w:jc w:val="center"/>
+              <w:textAlignment w:val="baseline"/>
+              <w:rPr>
+                <w:rFonts w:ascii="Segoe UI" w:eastAsia="Times New Roman" w:hAnsi="Segoe UI" w:cs="Segoe UI"/>
+                <w:noProof w:val="0"/>
+                <w:sz w:val="18"/>
+                <w:szCs w:val="18"/>
+                <w:lang w:val="id-ID" w:eastAsia="id-ID"/>
+              </w:rPr>
+            </w:pPr>
+            <w:r>
+              <w:rPr>
+                <w:rFonts w:ascii="Calibri" w:eastAsia="Times New Roman" w:hAnsi="Calibri" w:cs="Calibri"/>
+                <w:noProof w:val="0"/>
+                <w:lang w:val="id-ID" w:eastAsia="id-ID"/>
+              </w:rPr>
+              <w:t>Adrianus Silalahi </w:t>
+            </w:r>
+          </w:p>
+        </w:tc>
+        <w:tc>
+          <w:tcPr>
+            <w:tcW w:w="1290" w:type="dxa"/>
+            <w:tcBorders>
+              <w:top w:val="single" w:sz="6" w:space="0" w:color="000000"/>
+              <w:left w:val="single" w:sz="6" w:space="0" w:color="000000"/>
+              <w:bottom w:val="single" w:sz="6" w:space="0" w:color="000000"/>
+              <w:right w:val="single" w:sz="6" w:space="0" w:color="000000"/>
+            </w:tcBorders>
+            <w:shd w:val="clear" w:color="auto" w:fill="F7CAAC"/>
+            <w:vAlign w:val="center"/>
+            <w:hideMark/>
+          </w:tcPr>
+          <w:p>
+            <w:pPr>
+              <w:spacing w:after="0" w:line="240" w:lineRule="auto"/>
+              <w:jc w:val="center"/>
+              <w:textAlignment w:val="baseline"/>
+              <w:rPr>
+                <w:rFonts w:ascii="Segoe UI" w:eastAsia="Times New Roman" w:hAnsi="Segoe UI" w:cs="Segoe UI"/>
+                <w:noProof w:val="0"/>
+                <w:sz w:val="18"/>
+                <w:szCs w:val="18"/>
+                <w:lang w:val="id-ID" w:eastAsia="id-ID"/>
+              </w:rPr>
+            </w:pPr>
+            <w:r>
+              <w:rPr>
+                <w:rFonts w:ascii="Calibri" w:eastAsia="Times New Roman" w:hAnsi="Calibri" w:cs="Calibri"/>
+                <w:noProof w:val="0"/>
+                <w:lang w:val="id-ID" w:eastAsia="id-ID"/>
+              </w:rPr>
+              <w:t>5 </w:t>
+            </w:r>
+          </w:p>
+        </w:tc>
+        <w:tc>
+          <w:tcPr>
+            <w:tcW w:w="810" w:type="dxa"/>
+            <w:tcBorders>
+              <w:top w:val="single" w:sz="6" w:space="0" w:color="000000"/>
+              <w:left w:val="single" w:sz="6" w:space="0" w:color="000000"/>
+              <w:bottom w:val="single" w:sz="6" w:space="0" w:color="000000"/>
+              <w:right w:val="single" w:sz="6" w:space="0" w:color="000000"/>
+            </w:tcBorders>
+            <w:shd w:val="clear" w:color="auto" w:fill="F7CAAC"/>
+            <w:vAlign w:val="center"/>
+            <w:hideMark/>
+          </w:tcPr>
+          <w:p>
+            <w:pPr>
+              <w:spacing w:after="0" w:line="240" w:lineRule="auto"/>
+              <w:jc w:val="center"/>
+              <w:textAlignment w:val="baseline"/>
+              <w:rPr>
+                <w:rFonts w:ascii="Segoe UI" w:eastAsia="Times New Roman" w:hAnsi="Segoe UI" w:cs="Segoe UI"/>
+                <w:noProof w:val="0"/>
+                <w:sz w:val="18"/>
+                <w:szCs w:val="18"/>
+                <w:lang w:val="id-ID" w:eastAsia="id-ID"/>
+              </w:rPr>
+            </w:pPr>
+            <w:r>
+              <w:rPr>
+                <w:rFonts w:ascii="Calibri" w:eastAsia="Times New Roman" w:hAnsi="Calibri" w:cs="Calibri"/>
+                <w:noProof w:val="0"/>
+                <w:lang w:val="id-ID" w:eastAsia="id-ID"/>
+              </w:rPr>
+              <w:t>Done </w:t>
+            </w:r>
+          </w:p>
+        </w:tc>
+      </w:tr>
+      <w:tr>
+        <w:trPr>
+          <w:trHeight w:val="450"/>
+        </w:trPr>
+        <w:tc>
+          <w:tcPr>
+            <w:tcW w:w="0" w:type="auto"/>
+            <w:vMerge/>
+            <w:tcBorders>
+              <w:top w:val="single" w:sz="6" w:space="0" w:color="000000"/>
+              <w:left w:val="single" w:sz="6" w:space="0" w:color="000000"/>
+              <w:bottom w:val="single" w:sz="6" w:space="0" w:color="000000"/>
+              <w:right w:val="single" w:sz="6" w:space="0" w:color="000000"/>
+            </w:tcBorders>
+            <w:shd w:val="clear" w:color="auto" w:fill="auto"/>
+            <w:vAlign w:val="center"/>
+            <w:hideMark/>
+          </w:tcPr>
+          <w:p>
+            <w:pPr>
+              <w:spacing w:after="0" w:line="240" w:lineRule="auto"/>
+              <w:rPr>
+                <w:rFonts w:ascii="Segoe UI" w:eastAsia="Times New Roman" w:hAnsi="Segoe UI" w:cs="Segoe UI"/>
+                <w:noProof w:val="0"/>
+                <w:sz w:val="18"/>
+                <w:szCs w:val="18"/>
+                <w:lang w:val="id-ID" w:eastAsia="id-ID"/>
+              </w:rPr>
+            </w:pPr>
+          </w:p>
+        </w:tc>
+        <w:tc>
+          <w:tcPr>
+            <w:tcW w:w="0" w:type="auto"/>
+            <w:vMerge/>
+            <w:tcBorders>
+              <w:top w:val="single" w:sz="6" w:space="0" w:color="000000"/>
+              <w:left w:val="single" w:sz="6" w:space="0" w:color="000000"/>
+              <w:bottom w:val="single" w:sz="6" w:space="0" w:color="000000"/>
+              <w:right w:val="single" w:sz="6" w:space="0" w:color="000000"/>
+            </w:tcBorders>
+            <w:shd w:val="clear" w:color="auto" w:fill="auto"/>
+            <w:vAlign w:val="center"/>
+            <w:hideMark/>
+          </w:tcPr>
+          <w:p>
+            <w:pPr>
+              <w:spacing w:after="0" w:line="240" w:lineRule="auto"/>
+              <w:rPr>
+                <w:rFonts w:ascii="Segoe UI" w:eastAsia="Times New Roman" w:hAnsi="Segoe UI" w:cs="Segoe UI"/>
+                <w:noProof w:val="0"/>
+                <w:sz w:val="18"/>
+                <w:szCs w:val="18"/>
+                <w:lang w:val="id-ID" w:eastAsia="id-ID"/>
+              </w:rPr>
+            </w:pPr>
+          </w:p>
+        </w:tc>
+        <w:tc>
+          <w:tcPr>
+            <w:tcW w:w="2070" w:type="dxa"/>
+            <w:tcBorders>
+              <w:top w:val="single" w:sz="6" w:space="0" w:color="000000"/>
+              <w:left w:val="single" w:sz="6" w:space="0" w:color="000000"/>
+              <w:bottom w:val="single" w:sz="6" w:space="0" w:color="000000"/>
+              <w:right w:val="single" w:sz="6" w:space="0" w:color="000000"/>
+            </w:tcBorders>
+            <w:shd w:val="clear" w:color="auto" w:fill="F7CAAC"/>
+            <w:vAlign w:val="center"/>
+            <w:hideMark/>
+          </w:tcPr>
+          <w:p>
+            <w:pPr>
+              <w:spacing w:after="0" w:line="240" w:lineRule="auto"/>
+              <w:jc w:val="center"/>
+              <w:textAlignment w:val="baseline"/>
+              <w:rPr>
+                <w:rFonts w:ascii="Segoe UI" w:eastAsia="Times New Roman" w:hAnsi="Segoe UI" w:cs="Segoe UI"/>
+                <w:noProof w:val="0"/>
+                <w:sz w:val="18"/>
+                <w:szCs w:val="18"/>
+                <w:lang w:val="id-ID" w:eastAsia="id-ID"/>
+              </w:rPr>
+            </w:pPr>
+            <w:r>
+              <w:rPr>
+                <w:rFonts w:ascii="Calibri" w:eastAsia="Times New Roman" w:hAnsi="Calibri" w:cs="Calibri"/>
+                <w:noProof w:val="0"/>
+                <w:lang w:val="id-ID" w:eastAsia="id-ID"/>
+              </w:rPr>
+              <w:t xml:space="preserve">Membuat Back-End Code untuk </w:t>
+            </w:r>
+            <w:r>
+              <w:rPr>
+                <w:rFonts w:ascii="Calibri" w:eastAsia="Times New Roman" w:hAnsi="Calibri" w:cs="Calibri"/>
+                <w:noProof w:val="0"/>
+                <w:lang w:eastAsia="id-ID"/>
+              </w:rPr>
+              <w:t>Schedule</w:t>
+            </w:r>
+            <w:r>
+              <w:rPr>
+                <w:rFonts w:ascii="Calibri" w:eastAsia="Times New Roman" w:hAnsi="Calibri" w:cs="Calibri"/>
+                <w:noProof w:val="0"/>
+                <w:lang w:val="id-ID" w:eastAsia="id-ID"/>
+              </w:rPr>
+              <w:t xml:space="preserve"> page </w:t>
+            </w:r>
+          </w:p>
+        </w:tc>
+        <w:tc>
+          <w:tcPr>
+            <w:tcW w:w="1815" w:type="dxa"/>
+            <w:vMerge w:val="restart"/>
+            <w:tcBorders>
+              <w:top w:val="single" w:sz="6" w:space="0" w:color="000000"/>
+              <w:left w:val="single" w:sz="6" w:space="0" w:color="000000"/>
+              <w:bottom w:val="single" w:sz="6" w:space="0" w:color="000000"/>
+              <w:right w:val="single" w:sz="6" w:space="0" w:color="000000"/>
+            </w:tcBorders>
+            <w:shd w:val="clear" w:color="auto" w:fill="F7CAAC"/>
+            <w:vAlign w:val="center"/>
+            <w:hideMark/>
+          </w:tcPr>
+          <w:p>
+            <w:pPr>
+              <w:spacing w:after="0" w:line="240" w:lineRule="auto"/>
+              <w:jc w:val="center"/>
+              <w:textAlignment w:val="baseline"/>
+              <w:rPr>
+                <w:rFonts w:ascii="Segoe UI" w:eastAsia="Times New Roman" w:hAnsi="Segoe UI" w:cs="Segoe UI"/>
+                <w:noProof w:val="0"/>
+                <w:sz w:val="18"/>
+                <w:szCs w:val="18"/>
+                <w:lang w:val="id-ID" w:eastAsia="id-ID"/>
+              </w:rPr>
+            </w:pPr>
+            <w:r>
+              <w:rPr>
+                <w:rFonts w:ascii="Calibri" w:eastAsia="Times New Roman" w:hAnsi="Calibri" w:cs="Calibri"/>
+                <w:noProof w:val="0"/>
+                <w:lang w:val="id-ID" w:eastAsia="id-ID"/>
+              </w:rPr>
+              <w:t>Bintang sinaga  </w:t>
+            </w:r>
+          </w:p>
+        </w:tc>
+        <w:tc>
+          <w:tcPr>
+            <w:tcW w:w="1290" w:type="dxa"/>
+            <w:tcBorders>
+              <w:top w:val="single" w:sz="6" w:space="0" w:color="000000"/>
+              <w:left w:val="single" w:sz="6" w:space="0" w:color="000000"/>
+              <w:bottom w:val="single" w:sz="6" w:space="0" w:color="000000"/>
+              <w:right w:val="single" w:sz="6" w:space="0" w:color="000000"/>
+            </w:tcBorders>
+            <w:shd w:val="clear" w:color="auto" w:fill="F7CAAC"/>
+            <w:vAlign w:val="center"/>
+            <w:hideMark/>
+          </w:tcPr>
+          <w:p>
+            <w:pPr>
+              <w:spacing w:after="0" w:line="240" w:lineRule="auto"/>
+              <w:jc w:val="center"/>
+              <w:textAlignment w:val="baseline"/>
+              <w:rPr>
+                <w:rFonts w:ascii="Segoe UI" w:eastAsia="Times New Roman" w:hAnsi="Segoe UI" w:cs="Segoe UI"/>
+                <w:noProof w:val="0"/>
+                <w:sz w:val="18"/>
+                <w:szCs w:val="18"/>
+                <w:lang w:val="id-ID" w:eastAsia="id-ID"/>
+              </w:rPr>
+            </w:pPr>
+            <w:r>
+              <w:rPr>
+                <w:rFonts w:ascii="Segoe UI" w:eastAsia="Times New Roman" w:hAnsi="Segoe UI" w:cs="Segoe UI"/>
+                <w:noProof w:val="0"/>
+                <w:sz w:val="18"/>
+                <w:szCs w:val="18"/>
+                <w:lang w:eastAsia="id-ID"/>
+              </w:rPr>
+              <w:t>6</w:t>
+            </w:r>
+          </w:p>
+        </w:tc>
+        <w:tc>
+          <w:tcPr>
+            <w:tcW w:w="810" w:type="dxa"/>
+            <w:tcBorders>
+              <w:top w:val="single" w:sz="6" w:space="0" w:color="000000"/>
+              <w:left w:val="single" w:sz="6" w:space="0" w:color="000000"/>
+              <w:bottom w:val="single" w:sz="6" w:space="0" w:color="000000"/>
+              <w:right w:val="single" w:sz="6" w:space="0" w:color="000000"/>
+            </w:tcBorders>
+            <w:shd w:val="clear" w:color="auto" w:fill="F7CAAC"/>
+            <w:vAlign w:val="center"/>
+            <w:hideMark/>
+          </w:tcPr>
+          <w:p>
+            <w:pPr>
+              <w:spacing w:after="0" w:line="240" w:lineRule="auto"/>
+              <w:jc w:val="center"/>
+              <w:textAlignment w:val="baseline"/>
+              <w:rPr>
+                <w:rFonts w:ascii="Segoe UI" w:eastAsia="Times New Roman" w:hAnsi="Segoe UI" w:cs="Segoe UI"/>
+                <w:noProof w:val="0"/>
+                <w:sz w:val="18"/>
+                <w:szCs w:val="18"/>
+                <w:lang w:val="id-ID" w:eastAsia="id-ID"/>
+              </w:rPr>
+            </w:pPr>
+            <w:r>
+              <w:rPr>
+                <w:rFonts w:ascii="Calibri" w:eastAsia="Times New Roman" w:hAnsi="Calibri" w:cs="Calibri"/>
+                <w:noProof w:val="0"/>
+                <w:lang w:val="id-ID" w:eastAsia="id-ID"/>
+              </w:rPr>
+              <w:t>Done </w:t>
+            </w:r>
+          </w:p>
+        </w:tc>
+      </w:tr>
+      <w:tr>
+        <w:trPr>
+          <w:trHeight w:val="450"/>
+        </w:trPr>
+        <w:tc>
+          <w:tcPr>
+            <w:tcW w:w="0" w:type="auto"/>
+            <w:vMerge/>
+            <w:tcBorders>
+              <w:top w:val="single" w:sz="6" w:space="0" w:color="000000"/>
+              <w:left w:val="single" w:sz="6" w:space="0" w:color="000000"/>
+              <w:bottom w:val="single" w:sz="6" w:space="0" w:color="000000"/>
+              <w:right w:val="single" w:sz="6" w:space="0" w:color="000000"/>
+            </w:tcBorders>
+            <w:shd w:val="clear" w:color="auto" w:fill="auto"/>
+            <w:vAlign w:val="center"/>
+            <w:hideMark/>
+          </w:tcPr>
+          <w:p>
+            <w:pPr>
+              <w:spacing w:after="0" w:line="240" w:lineRule="auto"/>
+              <w:rPr>
+                <w:rFonts w:ascii="Segoe UI" w:eastAsia="Times New Roman" w:hAnsi="Segoe UI" w:cs="Segoe UI"/>
+                <w:noProof w:val="0"/>
+                <w:sz w:val="18"/>
+                <w:szCs w:val="18"/>
+                <w:lang w:val="id-ID" w:eastAsia="id-ID"/>
+              </w:rPr>
+            </w:pPr>
+          </w:p>
+        </w:tc>
+        <w:tc>
+          <w:tcPr>
+            <w:tcW w:w="0" w:type="auto"/>
+            <w:vMerge/>
+            <w:tcBorders>
+              <w:top w:val="single" w:sz="6" w:space="0" w:color="000000"/>
+              <w:left w:val="single" w:sz="6" w:space="0" w:color="000000"/>
+              <w:bottom w:val="single" w:sz="6" w:space="0" w:color="000000"/>
+              <w:right w:val="single" w:sz="6" w:space="0" w:color="000000"/>
+            </w:tcBorders>
+            <w:shd w:val="clear" w:color="auto" w:fill="auto"/>
+            <w:vAlign w:val="center"/>
+            <w:hideMark/>
+          </w:tcPr>
+          <w:p>
+            <w:pPr>
+              <w:spacing w:after="0" w:line="240" w:lineRule="auto"/>
+              <w:rPr>
+                <w:rFonts w:ascii="Segoe UI" w:eastAsia="Times New Roman" w:hAnsi="Segoe UI" w:cs="Segoe UI"/>
+                <w:noProof w:val="0"/>
+                <w:sz w:val="18"/>
+                <w:szCs w:val="18"/>
+                <w:lang w:val="id-ID" w:eastAsia="id-ID"/>
+              </w:rPr>
+            </w:pPr>
+          </w:p>
+        </w:tc>
+        <w:tc>
+          <w:tcPr>
+            <w:tcW w:w="2070" w:type="dxa"/>
+            <w:tcBorders>
+              <w:top w:val="single" w:sz="6" w:space="0" w:color="000000"/>
+              <w:left w:val="single" w:sz="6" w:space="0" w:color="000000"/>
+              <w:bottom w:val="single" w:sz="6" w:space="0" w:color="000000"/>
+              <w:right w:val="single" w:sz="6" w:space="0" w:color="000000"/>
+            </w:tcBorders>
+            <w:shd w:val="clear" w:color="auto" w:fill="F7CAAC"/>
+            <w:vAlign w:val="center"/>
+            <w:hideMark/>
+          </w:tcPr>
+          <w:p>
+            <w:pPr>
+              <w:spacing w:after="0" w:line="240" w:lineRule="auto"/>
+              <w:jc w:val="center"/>
+              <w:textAlignment w:val="baseline"/>
+              <w:rPr>
+                <w:rFonts w:ascii="Segoe UI" w:eastAsia="Times New Roman" w:hAnsi="Segoe UI" w:cs="Segoe UI"/>
+                <w:noProof w:val="0"/>
+                <w:sz w:val="18"/>
+                <w:szCs w:val="18"/>
+                <w:lang w:val="id-ID" w:eastAsia="id-ID"/>
+              </w:rPr>
+            </w:pPr>
+            <w:r>
+              <w:rPr>
+                <w:rFonts w:ascii="Calibri" w:eastAsia="Times New Roman" w:hAnsi="Calibri" w:cs="Calibri"/>
+                <w:noProof w:val="0"/>
+                <w:lang w:val="id-ID" w:eastAsia="id-ID"/>
+              </w:rPr>
+              <w:t>Code Review </w:t>
+            </w:r>
+          </w:p>
+        </w:tc>
+        <w:tc>
+          <w:tcPr>
+            <w:tcW w:w="0" w:type="auto"/>
+            <w:vMerge/>
+            <w:tcBorders>
+              <w:top w:val="single" w:sz="6" w:space="0" w:color="000000"/>
+              <w:left w:val="single" w:sz="6" w:space="0" w:color="000000"/>
+              <w:bottom w:val="single" w:sz="6" w:space="0" w:color="000000"/>
+              <w:right w:val="single" w:sz="6" w:space="0" w:color="000000"/>
+            </w:tcBorders>
+            <w:shd w:val="clear" w:color="auto" w:fill="auto"/>
+            <w:vAlign w:val="center"/>
+            <w:hideMark/>
+          </w:tcPr>
+          <w:p>
+            <w:pPr>
+              <w:spacing w:after="0" w:line="240" w:lineRule="auto"/>
+              <w:rPr>
+                <w:rFonts w:ascii="Segoe UI" w:eastAsia="Times New Roman" w:hAnsi="Segoe UI" w:cs="Segoe UI"/>
+                <w:noProof w:val="0"/>
+                <w:sz w:val="18"/>
+                <w:szCs w:val="18"/>
+                <w:lang w:val="id-ID" w:eastAsia="id-ID"/>
+              </w:rPr>
+            </w:pPr>
+          </w:p>
+        </w:tc>
+        <w:tc>
+          <w:tcPr>
+            <w:tcW w:w="1290" w:type="dxa"/>
+            <w:tcBorders>
+              <w:top w:val="single" w:sz="6" w:space="0" w:color="000000"/>
+              <w:left w:val="single" w:sz="6" w:space="0" w:color="000000"/>
+              <w:bottom w:val="single" w:sz="6" w:space="0" w:color="000000"/>
+              <w:right w:val="single" w:sz="6" w:space="0" w:color="000000"/>
+            </w:tcBorders>
+            <w:shd w:val="clear" w:color="auto" w:fill="F7CAAC"/>
+            <w:vAlign w:val="center"/>
+            <w:hideMark/>
+          </w:tcPr>
+          <w:p>
+            <w:pPr>
+              <w:spacing w:after="0" w:line="240" w:lineRule="auto"/>
+              <w:jc w:val="center"/>
+              <w:textAlignment w:val="baseline"/>
+              <w:rPr>
+                <w:rFonts w:ascii="Segoe UI" w:eastAsia="Times New Roman" w:hAnsi="Segoe UI" w:cs="Segoe UI"/>
+                <w:noProof w:val="0"/>
+                <w:sz w:val="18"/>
+                <w:szCs w:val="18"/>
+                <w:lang w:eastAsia="id-ID"/>
+              </w:rPr>
+            </w:pPr>
+            <w:r>
+              <w:rPr>
+                <w:rFonts w:ascii="Segoe UI" w:eastAsia="Times New Roman" w:hAnsi="Segoe UI" w:cs="Segoe UI"/>
+                <w:noProof w:val="0"/>
+                <w:sz w:val="18"/>
+                <w:szCs w:val="18"/>
+                <w:lang w:eastAsia="id-ID"/>
+              </w:rPr>
+              <w:t>4</w:t>
+            </w:r>
+          </w:p>
+        </w:tc>
+        <w:tc>
+          <w:tcPr>
+            <w:tcW w:w="810" w:type="dxa"/>
+            <w:tcBorders>
+              <w:top w:val="single" w:sz="6" w:space="0" w:color="000000"/>
+              <w:left w:val="single" w:sz="6" w:space="0" w:color="000000"/>
+              <w:bottom w:val="single" w:sz="6" w:space="0" w:color="000000"/>
+              <w:right w:val="single" w:sz="6" w:space="0" w:color="000000"/>
+            </w:tcBorders>
+            <w:shd w:val="clear" w:color="auto" w:fill="F7CAAC"/>
+            <w:vAlign w:val="center"/>
+            <w:hideMark/>
+          </w:tcPr>
+          <w:p>
+            <w:pPr>
+              <w:spacing w:after="0" w:line="240" w:lineRule="auto"/>
+              <w:jc w:val="center"/>
+              <w:textAlignment w:val="baseline"/>
+              <w:rPr>
+                <w:rFonts w:ascii="Segoe UI" w:eastAsia="Times New Roman" w:hAnsi="Segoe UI" w:cs="Segoe UI"/>
+                <w:noProof w:val="0"/>
+                <w:sz w:val="18"/>
+                <w:szCs w:val="18"/>
+                <w:lang w:val="id-ID" w:eastAsia="id-ID"/>
+              </w:rPr>
+            </w:pPr>
+            <w:r>
+              <w:rPr>
+                <w:rFonts w:ascii="Calibri" w:eastAsia="Times New Roman" w:hAnsi="Calibri" w:cs="Calibri"/>
+                <w:noProof w:val="0"/>
+                <w:lang w:val="id-ID" w:eastAsia="id-ID"/>
+              </w:rPr>
+              <w:t>Done </w:t>
+            </w:r>
+          </w:p>
+        </w:tc>
+      </w:tr>
+      <w:tr>
+        <w:trPr>
+          <w:trHeight w:val="450"/>
+        </w:trPr>
+        <w:tc>
+          <w:tcPr>
+            <w:tcW w:w="705" w:type="dxa"/>
+            <w:vMerge w:val="restart"/>
+            <w:tcBorders>
+              <w:top w:val="single" w:sz="6" w:space="0" w:color="000000"/>
+              <w:left w:val="single" w:sz="6" w:space="0" w:color="000000"/>
+              <w:bottom w:val="single" w:sz="6" w:space="0" w:color="000000"/>
+              <w:right w:val="single" w:sz="6" w:space="0" w:color="000000"/>
+            </w:tcBorders>
+            <w:shd w:val="clear" w:color="auto" w:fill="57CFB7"/>
+            <w:vAlign w:val="center"/>
+            <w:hideMark/>
+          </w:tcPr>
+          <w:p>
+            <w:pPr>
+              <w:spacing w:after="0" w:line="240" w:lineRule="auto"/>
+              <w:jc w:val="center"/>
+              <w:textAlignment w:val="baseline"/>
+              <w:rPr>
+                <w:rFonts w:ascii="Segoe UI" w:eastAsia="Times New Roman" w:hAnsi="Segoe UI" w:cs="Segoe UI"/>
+                <w:noProof w:val="0"/>
+                <w:sz w:val="18"/>
+                <w:szCs w:val="18"/>
+                <w:lang w:val="id-ID" w:eastAsia="id-ID"/>
+              </w:rPr>
+            </w:pPr>
+            <w:r>
+              <w:rPr>
+                <w:rFonts w:ascii="Calibri" w:eastAsia="Times New Roman" w:hAnsi="Calibri" w:cs="Calibri"/>
+                <w:noProof w:val="0"/>
+                <w:lang w:val="id-ID" w:eastAsia="id-ID"/>
+              </w:rPr>
+              <w:t>3 </w:t>
+            </w:r>
+          </w:p>
+        </w:tc>
+        <w:tc>
+          <w:tcPr>
+            <w:tcW w:w="2295" w:type="dxa"/>
+            <w:vMerge w:val="restart"/>
+            <w:tcBorders>
+              <w:top w:val="single" w:sz="6" w:space="0" w:color="000000"/>
+              <w:left w:val="single" w:sz="6" w:space="0" w:color="000000"/>
+              <w:bottom w:val="single" w:sz="6" w:space="0" w:color="000000"/>
+              <w:right w:val="single" w:sz="6" w:space="0" w:color="000000"/>
+            </w:tcBorders>
+            <w:shd w:val="clear" w:color="auto" w:fill="57CFB7"/>
+            <w:vAlign w:val="center"/>
+            <w:hideMark/>
+          </w:tcPr>
+          <w:p>
+            <w:pPr>
+              <w:spacing w:after="0" w:line="240" w:lineRule="auto"/>
+              <w:jc w:val="center"/>
+              <w:textAlignment w:val="baseline"/>
+              <w:rPr>
+                <w:rFonts w:ascii="Segoe UI" w:eastAsia="Times New Roman" w:hAnsi="Segoe UI" w:cs="Segoe UI"/>
+                <w:noProof w:val="0"/>
+                <w:sz w:val="18"/>
+                <w:szCs w:val="18"/>
+                <w:lang w:val="id-ID" w:eastAsia="id-ID"/>
+              </w:rPr>
+            </w:pPr>
+            <w:r>
+              <w:rPr>
+                <w:rFonts w:ascii="Calibri" w:eastAsia="Times New Roman" w:hAnsi="Calibri" w:cs="Calibri"/>
+                <w:noProof w:val="0"/>
+                <w:lang w:eastAsia="en-ID"/>
+              </w:rPr>
+              <w:t xml:space="preserve">Sebagai Passenger saya ingin </w:t>
+            </w:r>
+            <w:r>
+              <w:rPr>
+                <w:rFonts w:ascii="Calibri" w:eastAsia="Times New Roman" w:hAnsi="Calibri" w:cs="Calibri"/>
+                <w:noProof w:val="0"/>
+                <w:lang w:eastAsia="en-ID"/>
+              </w:rPr>
+              <w:t>d</w:t>
+            </w:r>
+            <w:r>
+              <w:rPr>
+                <w:rFonts w:ascii="Calibri" w:eastAsia="Times New Roman" w:hAnsi="Calibri" w:cs="Calibri"/>
+                <w:noProof w:val="0"/>
+                <w:lang w:eastAsia="en-ID"/>
+              </w:rPr>
+              <w:t xml:space="preserve">apat </w:t>
+            </w:r>
+            <w:r>
+              <w:rPr>
+                <w:rFonts w:ascii="Calibri" w:eastAsia="Times New Roman" w:hAnsi="Calibri" w:cs="Calibri"/>
+                <w:noProof w:val="0"/>
+                <w:lang w:eastAsia="en-ID"/>
+              </w:rPr>
+              <w:t>melacak perjalanan</w:t>
+            </w:r>
+          </w:p>
+        </w:tc>
+        <w:tc>
+          <w:tcPr>
+            <w:tcW w:w="2070" w:type="dxa"/>
+            <w:tcBorders>
+              <w:top w:val="single" w:sz="6" w:space="0" w:color="000000"/>
+              <w:left w:val="single" w:sz="6" w:space="0" w:color="000000"/>
+              <w:bottom w:val="single" w:sz="6" w:space="0" w:color="000000"/>
+              <w:right w:val="single" w:sz="6" w:space="0" w:color="000000"/>
+            </w:tcBorders>
+            <w:shd w:val="clear" w:color="auto" w:fill="57CFB7"/>
+            <w:vAlign w:val="center"/>
+            <w:hideMark/>
+          </w:tcPr>
+          <w:p>
+            <w:pPr>
+              <w:spacing w:after="0" w:line="240" w:lineRule="auto"/>
+              <w:jc w:val="center"/>
+              <w:textAlignment w:val="baseline"/>
+              <w:rPr>
+                <w:rFonts w:ascii="Segoe UI" w:eastAsia="Times New Roman" w:hAnsi="Segoe UI" w:cs="Segoe UI"/>
+                <w:noProof w:val="0"/>
+                <w:sz w:val="18"/>
+                <w:szCs w:val="18"/>
+                <w:lang w:val="id-ID" w:eastAsia="id-ID"/>
+              </w:rPr>
+            </w:pPr>
+            <w:r>
+              <w:rPr>
+                <w:rFonts w:ascii="Calibri" w:eastAsia="Times New Roman" w:hAnsi="Calibri" w:cs="Calibri"/>
+                <w:noProof w:val="0"/>
+                <w:lang w:val="id-ID" w:eastAsia="id-ID"/>
+              </w:rPr>
+              <w:t xml:space="preserve">Membuat UI untuk </w:t>
+            </w:r>
+            <w:r>
+              <w:rPr>
+                <w:rFonts w:ascii="Calibri" w:eastAsia="Times New Roman" w:hAnsi="Calibri" w:cs="Calibri"/>
+                <w:noProof w:val="0"/>
+                <w:lang w:eastAsia="id-ID"/>
+              </w:rPr>
+              <w:t>Map</w:t>
+            </w:r>
+            <w:r>
+              <w:rPr>
+                <w:rFonts w:ascii="Calibri" w:eastAsia="Times New Roman" w:hAnsi="Calibri" w:cs="Calibri"/>
+                <w:noProof w:val="0"/>
+                <w:lang w:val="id-ID" w:eastAsia="id-ID"/>
+              </w:rPr>
+              <w:t>Page </w:t>
+            </w:r>
+          </w:p>
+          <w:p>
+            <w:pPr>
+              <w:spacing w:after="0" w:line="240" w:lineRule="auto"/>
+              <w:jc w:val="center"/>
+              <w:textAlignment w:val="baseline"/>
+              <w:rPr>
+                <w:rFonts w:ascii="Segoe UI" w:eastAsia="Times New Roman" w:hAnsi="Segoe UI" w:cs="Segoe UI"/>
+                <w:noProof w:val="0"/>
+                <w:sz w:val="18"/>
+                <w:szCs w:val="18"/>
+                <w:lang w:val="id-ID" w:eastAsia="id-ID"/>
+              </w:rPr>
+            </w:pPr>
+            <w:r>
+              <w:rPr>
+                <w:rFonts w:ascii="Calibri" w:eastAsia="Times New Roman" w:hAnsi="Calibri" w:cs="Calibri"/>
+                <w:noProof w:val="0"/>
+                <w:lang w:val="id-ID" w:eastAsia="id-ID"/>
+              </w:rPr>
+              <w:t> </w:t>
+            </w:r>
+          </w:p>
+        </w:tc>
+        <w:tc>
+          <w:tcPr>
+            <w:tcW w:w="1815" w:type="dxa"/>
+            <w:tcBorders>
+              <w:top w:val="single" w:sz="6" w:space="0" w:color="000000"/>
+              <w:left w:val="single" w:sz="6" w:space="0" w:color="000000"/>
+              <w:bottom w:val="single" w:sz="6" w:space="0" w:color="000000"/>
+              <w:right w:val="single" w:sz="6" w:space="0" w:color="000000"/>
+            </w:tcBorders>
+            <w:shd w:val="clear" w:color="auto" w:fill="57CFB7"/>
+            <w:vAlign w:val="center"/>
+            <w:hideMark/>
+          </w:tcPr>
+          <w:p>
+            <w:pPr>
+              <w:spacing w:after="0" w:line="240" w:lineRule="auto"/>
+              <w:jc w:val="center"/>
+              <w:textAlignment w:val="baseline"/>
+              <w:rPr>
+                <w:rFonts w:ascii="Segoe UI" w:eastAsia="Times New Roman" w:hAnsi="Segoe UI" w:cs="Segoe UI"/>
+                <w:noProof w:val="0"/>
+                <w:sz w:val="18"/>
+                <w:szCs w:val="18"/>
+                <w:lang w:val="id-ID" w:eastAsia="id-ID"/>
+              </w:rPr>
+            </w:pPr>
+            <w:r>
+              <w:rPr>
+                <w:rFonts w:ascii="Calibri" w:eastAsia="Times New Roman" w:hAnsi="Calibri" w:cs="Calibri"/>
+                <w:noProof w:val="0"/>
+                <w:lang w:val="id-ID" w:eastAsia="id-ID"/>
+              </w:rPr>
+              <w:t>Willy situmorang </w:t>
+            </w:r>
+          </w:p>
+        </w:tc>
+        <w:tc>
+          <w:tcPr>
+            <w:tcW w:w="1290" w:type="dxa"/>
+            <w:tcBorders>
+              <w:top w:val="single" w:sz="6" w:space="0" w:color="000000"/>
+              <w:left w:val="single" w:sz="6" w:space="0" w:color="000000"/>
+              <w:bottom w:val="single" w:sz="6" w:space="0" w:color="000000"/>
+              <w:right w:val="single" w:sz="6" w:space="0" w:color="000000"/>
+            </w:tcBorders>
+            <w:shd w:val="clear" w:color="auto" w:fill="57CFB7"/>
+            <w:vAlign w:val="center"/>
+            <w:hideMark/>
+          </w:tcPr>
+          <w:p>
+            <w:pPr>
+              <w:spacing w:after="0" w:line="240" w:lineRule="auto"/>
+              <w:jc w:val="center"/>
+              <w:textAlignment w:val="baseline"/>
+              <w:rPr>
+                <w:rFonts w:ascii="Segoe UI" w:eastAsia="Times New Roman" w:hAnsi="Segoe UI" w:cs="Segoe UI"/>
+                <w:noProof w:val="0"/>
+                <w:sz w:val="18"/>
+                <w:szCs w:val="18"/>
+                <w:lang w:eastAsia="id-ID"/>
+              </w:rPr>
+            </w:pPr>
+            <w:r>
+              <w:rPr>
+                <w:rFonts w:ascii="Segoe UI" w:eastAsia="Times New Roman" w:hAnsi="Segoe UI" w:cs="Segoe UI"/>
+                <w:noProof w:val="0"/>
+                <w:sz w:val="18"/>
+                <w:szCs w:val="18"/>
+                <w:lang w:eastAsia="id-ID"/>
+              </w:rPr>
+              <w:t>3</w:t>
+            </w:r>
+          </w:p>
+        </w:tc>
+        <w:tc>
+          <w:tcPr>
+            <w:tcW w:w="810" w:type="dxa"/>
+            <w:tcBorders>
+              <w:top w:val="single" w:sz="6" w:space="0" w:color="000000"/>
+              <w:left w:val="single" w:sz="6" w:space="0" w:color="000000"/>
+              <w:bottom w:val="single" w:sz="6" w:space="0" w:color="000000"/>
+              <w:right w:val="single" w:sz="6" w:space="0" w:color="000000"/>
+            </w:tcBorders>
+            <w:shd w:val="clear" w:color="auto" w:fill="57CFB7"/>
+            <w:vAlign w:val="center"/>
+            <w:hideMark/>
+          </w:tcPr>
+          <w:p>
+            <w:pPr>
+              <w:spacing w:after="0" w:line="240" w:lineRule="auto"/>
+              <w:jc w:val="center"/>
+              <w:textAlignment w:val="baseline"/>
+              <w:rPr>
+                <w:rFonts w:ascii="Segoe UI" w:eastAsia="Times New Roman" w:hAnsi="Segoe UI" w:cs="Segoe UI"/>
+                <w:noProof w:val="0"/>
+                <w:sz w:val="18"/>
+                <w:szCs w:val="18"/>
+                <w:lang w:val="id-ID" w:eastAsia="id-ID"/>
+              </w:rPr>
+            </w:pPr>
+            <w:r>
+              <w:rPr>
+                <w:rFonts w:ascii="Calibri" w:eastAsia="Times New Roman" w:hAnsi="Calibri" w:cs="Calibri"/>
+                <w:noProof w:val="0"/>
+                <w:lang w:val="id-ID" w:eastAsia="id-ID"/>
+              </w:rPr>
+              <w:t>Done </w:t>
+            </w:r>
+          </w:p>
+        </w:tc>
+      </w:tr>
+      <w:tr>
+        <w:trPr>
+          <w:trHeight w:val="450"/>
+        </w:trPr>
+        <w:tc>
+          <w:tcPr>
+            <w:tcW w:w="0" w:type="auto"/>
+            <w:vMerge/>
+            <w:tcBorders>
+              <w:top w:val="single" w:sz="6" w:space="0" w:color="000000"/>
+              <w:left w:val="single" w:sz="6" w:space="0" w:color="000000"/>
+              <w:bottom w:val="single" w:sz="6" w:space="0" w:color="000000"/>
+              <w:right w:val="single" w:sz="6" w:space="0" w:color="000000"/>
+            </w:tcBorders>
+            <w:shd w:val="clear" w:color="auto" w:fill="auto"/>
+            <w:vAlign w:val="center"/>
+            <w:hideMark/>
+          </w:tcPr>
+          <w:p>
+            <w:pPr>
+              <w:spacing w:after="0" w:line="240" w:lineRule="auto"/>
+              <w:rPr>
+                <w:rFonts w:ascii="Segoe UI" w:eastAsia="Times New Roman" w:hAnsi="Segoe UI" w:cs="Segoe UI"/>
+                <w:noProof w:val="0"/>
+                <w:sz w:val="18"/>
+                <w:szCs w:val="18"/>
+                <w:lang w:val="id-ID" w:eastAsia="id-ID"/>
+              </w:rPr>
+            </w:pPr>
+          </w:p>
+        </w:tc>
+        <w:tc>
+          <w:tcPr>
+            <w:tcW w:w="0" w:type="auto"/>
+            <w:vMerge/>
+            <w:tcBorders>
+              <w:top w:val="single" w:sz="6" w:space="0" w:color="000000"/>
+              <w:left w:val="single" w:sz="6" w:space="0" w:color="000000"/>
+              <w:bottom w:val="single" w:sz="6" w:space="0" w:color="000000"/>
+              <w:right w:val="single" w:sz="6" w:space="0" w:color="000000"/>
+            </w:tcBorders>
+            <w:shd w:val="clear" w:color="auto" w:fill="auto"/>
+            <w:vAlign w:val="center"/>
+            <w:hideMark/>
+          </w:tcPr>
+          <w:p>
+            <w:pPr>
+              <w:spacing w:after="0" w:line="240" w:lineRule="auto"/>
+              <w:rPr>
+                <w:rFonts w:ascii="Segoe UI" w:eastAsia="Times New Roman" w:hAnsi="Segoe UI" w:cs="Segoe UI"/>
+                <w:noProof w:val="0"/>
+                <w:sz w:val="18"/>
+                <w:szCs w:val="18"/>
+                <w:lang w:val="id-ID" w:eastAsia="id-ID"/>
+              </w:rPr>
+            </w:pPr>
+          </w:p>
+        </w:tc>
+        <w:tc>
+          <w:tcPr>
+            <w:tcW w:w="2070" w:type="dxa"/>
+            <w:tcBorders>
+              <w:top w:val="single" w:sz="6" w:space="0" w:color="000000"/>
+              <w:left w:val="single" w:sz="6" w:space="0" w:color="000000"/>
+              <w:bottom w:val="single" w:sz="6" w:space="0" w:color="000000"/>
+              <w:right w:val="single" w:sz="6" w:space="0" w:color="000000"/>
+            </w:tcBorders>
+            <w:shd w:val="clear" w:color="auto" w:fill="57CFB7"/>
+            <w:vAlign w:val="center"/>
+            <w:hideMark/>
+          </w:tcPr>
+          <w:p>
+            <w:pPr>
+              <w:spacing w:after="0" w:line="240" w:lineRule="auto"/>
+              <w:jc w:val="center"/>
+              <w:textAlignment w:val="baseline"/>
+              <w:rPr>
+                <w:rFonts w:ascii="Segoe UI" w:eastAsia="Times New Roman" w:hAnsi="Segoe UI" w:cs="Segoe UI"/>
+                <w:noProof w:val="0"/>
+                <w:sz w:val="18"/>
+                <w:szCs w:val="18"/>
+                <w:lang w:val="id-ID" w:eastAsia="id-ID"/>
+              </w:rPr>
+            </w:pPr>
+            <w:r>
+              <w:rPr>
+                <w:rFonts w:ascii="Calibri" w:eastAsia="Times New Roman" w:hAnsi="Calibri" w:cs="Calibri"/>
+                <w:noProof w:val="0"/>
+                <w:lang w:val="id-ID" w:eastAsia="id-ID"/>
+              </w:rPr>
+              <w:t xml:space="preserve">Membuat Front-End Code untuk </w:t>
+            </w:r>
+            <w:r>
+              <w:rPr>
+                <w:rFonts w:ascii="Calibri" w:eastAsia="Times New Roman" w:hAnsi="Calibri" w:cs="Calibri"/>
+                <w:noProof w:val="0"/>
+                <w:lang w:eastAsia="id-ID"/>
+              </w:rPr>
+              <w:t>Map</w:t>
+            </w:r>
+            <w:r>
+              <w:rPr>
+                <w:rFonts w:ascii="Calibri" w:eastAsia="Times New Roman" w:hAnsi="Calibri" w:cs="Calibri"/>
+                <w:noProof w:val="0"/>
+                <w:lang w:val="id-ID" w:eastAsia="id-ID"/>
+              </w:rPr>
+              <w:t xml:space="preserve"> Page </w:t>
+            </w:r>
+          </w:p>
+        </w:tc>
+        <w:tc>
+          <w:tcPr>
+            <w:tcW w:w="1815" w:type="dxa"/>
+            <w:tcBorders>
+              <w:top w:val="single" w:sz="6" w:space="0" w:color="000000"/>
+              <w:left w:val="single" w:sz="6" w:space="0" w:color="000000"/>
+              <w:bottom w:val="single" w:sz="6" w:space="0" w:color="000000"/>
+              <w:right w:val="single" w:sz="6" w:space="0" w:color="000000"/>
+            </w:tcBorders>
+            <w:shd w:val="clear" w:color="auto" w:fill="57CFB7"/>
+            <w:vAlign w:val="center"/>
+            <w:hideMark/>
+          </w:tcPr>
+          <w:p>
+            <w:pPr>
+              <w:spacing w:after="0" w:line="240" w:lineRule="auto"/>
+              <w:jc w:val="center"/>
+              <w:textAlignment w:val="baseline"/>
+              <w:rPr>
+                <w:rFonts w:ascii="Segoe UI" w:eastAsia="Times New Roman" w:hAnsi="Segoe UI" w:cs="Segoe UI"/>
+                <w:noProof w:val="0"/>
+                <w:sz w:val="18"/>
+                <w:szCs w:val="18"/>
+                <w:lang w:val="id-ID" w:eastAsia="id-ID"/>
+              </w:rPr>
+            </w:pPr>
+            <w:r>
+              <w:rPr>
+                <w:rFonts w:ascii="Calibri" w:eastAsia="Times New Roman" w:hAnsi="Calibri" w:cs="Calibri"/>
+                <w:noProof w:val="0"/>
+                <w:lang w:val="id-ID" w:eastAsia="id-ID"/>
+              </w:rPr>
+              <w:t>Adrianus Silalahi </w:t>
+            </w:r>
+          </w:p>
+        </w:tc>
+        <w:tc>
+          <w:tcPr>
+            <w:tcW w:w="1290" w:type="dxa"/>
+            <w:tcBorders>
+              <w:top w:val="single" w:sz="6" w:space="0" w:color="000000"/>
+              <w:left w:val="single" w:sz="6" w:space="0" w:color="000000"/>
+              <w:bottom w:val="single" w:sz="6" w:space="0" w:color="000000"/>
+              <w:right w:val="single" w:sz="6" w:space="0" w:color="000000"/>
+            </w:tcBorders>
+            <w:shd w:val="clear" w:color="auto" w:fill="57CFB7"/>
+            <w:vAlign w:val="center"/>
+            <w:hideMark/>
+          </w:tcPr>
+          <w:p>
+            <w:pPr>
+              <w:spacing w:after="0" w:line="240" w:lineRule="auto"/>
+              <w:jc w:val="center"/>
+              <w:textAlignment w:val="baseline"/>
+              <w:rPr>
+                <w:rFonts w:ascii="Segoe UI" w:eastAsia="Times New Roman" w:hAnsi="Segoe UI" w:cs="Segoe UI"/>
+                <w:noProof w:val="0"/>
+                <w:sz w:val="18"/>
+                <w:szCs w:val="18"/>
+                <w:lang w:val="id-ID" w:eastAsia="id-ID"/>
+              </w:rPr>
+            </w:pPr>
+            <w:r>
+              <w:rPr>
+                <w:rFonts w:ascii="Calibri" w:eastAsia="Times New Roman" w:hAnsi="Calibri" w:cs="Calibri"/>
+                <w:noProof w:val="0"/>
+                <w:lang w:val="id-ID" w:eastAsia="id-ID"/>
+              </w:rPr>
+              <w:t>5 </w:t>
+            </w:r>
+          </w:p>
+        </w:tc>
+        <w:tc>
+          <w:tcPr>
+            <w:tcW w:w="810" w:type="dxa"/>
+            <w:tcBorders>
+              <w:top w:val="single" w:sz="6" w:space="0" w:color="000000"/>
+              <w:left w:val="single" w:sz="6" w:space="0" w:color="000000"/>
+              <w:bottom w:val="single" w:sz="6" w:space="0" w:color="000000"/>
+              <w:right w:val="single" w:sz="6" w:space="0" w:color="000000"/>
+            </w:tcBorders>
+            <w:shd w:val="clear" w:color="auto" w:fill="57CFB7"/>
+            <w:vAlign w:val="center"/>
+            <w:hideMark/>
+          </w:tcPr>
+          <w:p>
+            <w:pPr>
+              <w:spacing w:after="0" w:line="240" w:lineRule="auto"/>
+              <w:jc w:val="center"/>
+              <w:textAlignment w:val="baseline"/>
+              <w:rPr>
+                <w:rFonts w:ascii="Segoe UI" w:eastAsia="Times New Roman" w:hAnsi="Segoe UI" w:cs="Segoe UI"/>
+                <w:noProof w:val="0"/>
+                <w:sz w:val="18"/>
+                <w:szCs w:val="18"/>
+                <w:lang w:val="id-ID" w:eastAsia="id-ID"/>
+              </w:rPr>
+            </w:pPr>
+            <w:r>
+              <w:rPr>
+                <w:rFonts w:ascii="Calibri" w:eastAsia="Times New Roman" w:hAnsi="Calibri" w:cs="Calibri"/>
+                <w:noProof w:val="0"/>
+                <w:lang w:val="id-ID" w:eastAsia="id-ID"/>
+              </w:rPr>
+              <w:t>Done </w:t>
+            </w:r>
+          </w:p>
+          <w:p>
+            <w:pPr>
+              <w:spacing w:after="0" w:line="240" w:lineRule="auto"/>
+              <w:jc w:val="center"/>
+              <w:textAlignment w:val="baseline"/>
+              <w:rPr>
+                <w:rFonts w:ascii="Segoe UI" w:eastAsia="Times New Roman" w:hAnsi="Segoe UI" w:cs="Segoe UI"/>
+                <w:noProof w:val="0"/>
+                <w:sz w:val="18"/>
+                <w:szCs w:val="18"/>
+                <w:lang w:val="id-ID" w:eastAsia="id-ID"/>
+              </w:rPr>
+            </w:pPr>
+            <w:r>
+              <w:rPr>
+                <w:rFonts w:ascii="Calibri" w:eastAsia="Times New Roman" w:hAnsi="Calibri" w:cs="Calibri"/>
+                <w:noProof w:val="0"/>
+                <w:lang w:val="id-ID" w:eastAsia="id-ID"/>
+              </w:rPr>
+              <w:t> </w:t>
+            </w:r>
+          </w:p>
+        </w:tc>
+      </w:tr>
+      <w:tr>
+        <w:trPr>
+          <w:trHeight w:val="450"/>
+        </w:trPr>
+        <w:tc>
+          <w:tcPr>
+            <w:tcW w:w="0" w:type="auto"/>
+            <w:vMerge/>
+            <w:tcBorders>
+              <w:top w:val="single" w:sz="6" w:space="0" w:color="000000"/>
+              <w:left w:val="single" w:sz="6" w:space="0" w:color="000000"/>
+              <w:bottom w:val="single" w:sz="6" w:space="0" w:color="000000"/>
+              <w:right w:val="single" w:sz="6" w:space="0" w:color="000000"/>
+            </w:tcBorders>
+            <w:shd w:val="clear" w:color="auto" w:fill="auto"/>
+            <w:vAlign w:val="center"/>
+            <w:hideMark/>
+          </w:tcPr>
+          <w:p>
+            <w:pPr>
+              <w:spacing w:after="0" w:line="240" w:lineRule="auto"/>
+              <w:rPr>
+                <w:rFonts w:ascii="Segoe UI" w:eastAsia="Times New Roman" w:hAnsi="Segoe UI" w:cs="Segoe UI"/>
+                <w:noProof w:val="0"/>
+                <w:sz w:val="18"/>
+                <w:szCs w:val="18"/>
+                <w:lang w:val="id-ID" w:eastAsia="id-ID"/>
+              </w:rPr>
+            </w:pPr>
+          </w:p>
+        </w:tc>
+        <w:tc>
+          <w:tcPr>
+            <w:tcW w:w="0" w:type="auto"/>
+            <w:vMerge/>
+            <w:tcBorders>
+              <w:top w:val="single" w:sz="6" w:space="0" w:color="000000"/>
+              <w:left w:val="single" w:sz="6" w:space="0" w:color="000000"/>
+              <w:bottom w:val="single" w:sz="6" w:space="0" w:color="000000"/>
+              <w:right w:val="single" w:sz="6" w:space="0" w:color="000000"/>
+            </w:tcBorders>
+            <w:shd w:val="clear" w:color="auto" w:fill="auto"/>
+            <w:vAlign w:val="center"/>
+            <w:hideMark/>
+          </w:tcPr>
+          <w:p>
+            <w:pPr>
+              <w:spacing w:after="0" w:line="240" w:lineRule="auto"/>
+              <w:rPr>
+                <w:rFonts w:ascii="Segoe UI" w:eastAsia="Times New Roman" w:hAnsi="Segoe UI" w:cs="Segoe UI"/>
+                <w:noProof w:val="0"/>
+                <w:sz w:val="18"/>
+                <w:szCs w:val="18"/>
+                <w:lang w:val="id-ID" w:eastAsia="id-ID"/>
+              </w:rPr>
+            </w:pPr>
+          </w:p>
+        </w:tc>
+        <w:tc>
+          <w:tcPr>
+            <w:tcW w:w="2070" w:type="dxa"/>
+            <w:tcBorders>
+              <w:top w:val="single" w:sz="6" w:space="0" w:color="000000"/>
+              <w:left w:val="single" w:sz="6" w:space="0" w:color="000000"/>
+              <w:bottom w:val="single" w:sz="6" w:space="0" w:color="000000"/>
+              <w:right w:val="single" w:sz="6" w:space="0" w:color="000000"/>
+            </w:tcBorders>
+            <w:shd w:val="clear" w:color="auto" w:fill="57CFB7"/>
+            <w:vAlign w:val="center"/>
+            <w:hideMark/>
+          </w:tcPr>
+          <w:p>
+            <w:pPr>
+              <w:spacing w:after="0" w:line="240" w:lineRule="auto"/>
+              <w:jc w:val="center"/>
+              <w:textAlignment w:val="baseline"/>
+              <w:rPr>
+                <w:rFonts w:ascii="Segoe UI" w:eastAsia="Times New Roman" w:hAnsi="Segoe UI" w:cs="Segoe UI"/>
+                <w:noProof w:val="0"/>
+                <w:sz w:val="18"/>
+                <w:szCs w:val="18"/>
+                <w:lang w:val="id-ID" w:eastAsia="id-ID"/>
+              </w:rPr>
+            </w:pPr>
+            <w:r>
+              <w:rPr>
+                <w:rFonts w:ascii="Calibri" w:eastAsia="Times New Roman" w:hAnsi="Calibri" w:cs="Calibri"/>
+                <w:noProof w:val="0"/>
+                <w:lang w:val="id-ID" w:eastAsia="id-ID"/>
+              </w:rPr>
+              <w:t xml:space="preserve">Membuat Back-End Code untuk </w:t>
+            </w:r>
+            <w:r>
+              <w:rPr>
+                <w:rFonts w:ascii="Calibri" w:eastAsia="Times New Roman" w:hAnsi="Calibri" w:cs="Calibri"/>
+                <w:noProof w:val="0"/>
+                <w:lang w:eastAsia="id-ID"/>
+              </w:rPr>
+              <w:t>Map</w:t>
+            </w:r>
+            <w:r>
+              <w:rPr>
+                <w:rFonts w:ascii="Calibri" w:eastAsia="Times New Roman" w:hAnsi="Calibri" w:cs="Calibri"/>
+                <w:noProof w:val="0"/>
+                <w:lang w:val="id-ID" w:eastAsia="id-ID"/>
+              </w:rPr>
+              <w:t xml:space="preserve"> Page </w:t>
+            </w:r>
+          </w:p>
+        </w:tc>
+        <w:tc>
+          <w:tcPr>
+            <w:tcW w:w="1815" w:type="dxa"/>
+            <w:vMerge w:val="restart"/>
+            <w:tcBorders>
+              <w:top w:val="single" w:sz="6" w:space="0" w:color="000000"/>
+              <w:left w:val="single" w:sz="6" w:space="0" w:color="000000"/>
+              <w:bottom w:val="single" w:sz="6" w:space="0" w:color="000000"/>
+              <w:right w:val="single" w:sz="6" w:space="0" w:color="000000"/>
+            </w:tcBorders>
+            <w:shd w:val="clear" w:color="auto" w:fill="57CFB7"/>
+            <w:vAlign w:val="center"/>
+            <w:hideMark/>
+          </w:tcPr>
+          <w:p>
+            <w:pPr>
+              <w:spacing w:after="0" w:line="240" w:lineRule="auto"/>
+              <w:jc w:val="center"/>
+              <w:textAlignment w:val="baseline"/>
+              <w:rPr>
+                <w:rFonts w:ascii="Segoe UI" w:eastAsia="Times New Roman" w:hAnsi="Segoe UI" w:cs="Segoe UI"/>
+                <w:noProof w:val="0"/>
+                <w:sz w:val="18"/>
+                <w:szCs w:val="18"/>
+                <w:lang w:val="id-ID" w:eastAsia="id-ID"/>
+              </w:rPr>
+            </w:pPr>
+            <w:r>
+              <w:rPr>
+                <w:rFonts w:ascii="Calibri" w:eastAsia="Times New Roman" w:hAnsi="Calibri" w:cs="Calibri"/>
+                <w:noProof w:val="0"/>
+                <w:lang w:val="id-ID" w:eastAsia="id-ID"/>
+              </w:rPr>
+              <w:t>Bintang sinaga  </w:t>
+            </w:r>
+          </w:p>
+        </w:tc>
+        <w:tc>
+          <w:tcPr>
+            <w:tcW w:w="1290" w:type="dxa"/>
+            <w:tcBorders>
+              <w:top w:val="single" w:sz="6" w:space="0" w:color="000000"/>
+              <w:left w:val="single" w:sz="6" w:space="0" w:color="000000"/>
+              <w:bottom w:val="single" w:sz="6" w:space="0" w:color="000000"/>
+              <w:right w:val="single" w:sz="6" w:space="0" w:color="000000"/>
+            </w:tcBorders>
+            <w:shd w:val="clear" w:color="auto" w:fill="57CFB7"/>
+            <w:vAlign w:val="center"/>
+            <w:hideMark/>
+          </w:tcPr>
+          <w:p>
+            <w:pPr>
+              <w:spacing w:after="0" w:line="240" w:lineRule="auto"/>
+              <w:jc w:val="center"/>
+              <w:textAlignment w:val="baseline"/>
+              <w:rPr>
+                <w:rFonts w:ascii="Segoe UI" w:eastAsia="Times New Roman" w:hAnsi="Segoe UI" w:cs="Segoe UI"/>
+                <w:noProof w:val="0"/>
+                <w:sz w:val="18"/>
+                <w:szCs w:val="18"/>
+                <w:lang w:val="id-ID" w:eastAsia="id-ID"/>
+              </w:rPr>
+            </w:pPr>
+            <w:r>
+              <w:rPr>
+                <w:rFonts w:ascii="Segoe UI" w:eastAsia="Times New Roman" w:hAnsi="Segoe UI" w:cs="Segoe UI"/>
+                <w:noProof w:val="0"/>
+                <w:sz w:val="18"/>
+                <w:szCs w:val="18"/>
+                <w:lang w:eastAsia="id-ID"/>
+              </w:rPr>
+              <w:t>5</w:t>
+            </w:r>
+          </w:p>
+        </w:tc>
+        <w:tc>
+          <w:tcPr>
+            <w:tcW w:w="810" w:type="dxa"/>
+            <w:tcBorders>
+              <w:top w:val="single" w:sz="6" w:space="0" w:color="000000"/>
+              <w:left w:val="single" w:sz="6" w:space="0" w:color="000000"/>
+              <w:bottom w:val="single" w:sz="6" w:space="0" w:color="000000"/>
+              <w:right w:val="single" w:sz="6" w:space="0" w:color="000000"/>
+            </w:tcBorders>
+            <w:shd w:val="clear" w:color="auto" w:fill="57CFB7"/>
+            <w:vAlign w:val="center"/>
+            <w:hideMark/>
+          </w:tcPr>
+          <w:p>
+            <w:pPr>
+              <w:spacing w:after="0" w:line="240" w:lineRule="auto"/>
+              <w:jc w:val="center"/>
+              <w:textAlignment w:val="baseline"/>
+              <w:rPr>
+                <w:rFonts w:ascii="Segoe UI" w:eastAsia="Times New Roman" w:hAnsi="Segoe UI" w:cs="Segoe UI"/>
+                <w:noProof w:val="0"/>
+                <w:sz w:val="18"/>
+                <w:szCs w:val="18"/>
+                <w:lang w:val="id-ID" w:eastAsia="id-ID"/>
+              </w:rPr>
+            </w:pPr>
+            <w:r>
+              <w:rPr>
+                <w:rFonts w:ascii="Calibri" w:eastAsia="Times New Roman" w:hAnsi="Calibri" w:cs="Calibri"/>
+                <w:noProof w:val="0"/>
+                <w:lang w:val="id-ID" w:eastAsia="id-ID"/>
+              </w:rPr>
+              <w:t>Done </w:t>
+            </w:r>
+          </w:p>
+          <w:p>
+            <w:pPr>
+              <w:spacing w:after="0" w:line="240" w:lineRule="auto"/>
+              <w:jc w:val="center"/>
+              <w:textAlignment w:val="baseline"/>
+              <w:rPr>
+                <w:rFonts w:ascii="Segoe UI" w:eastAsia="Times New Roman" w:hAnsi="Segoe UI" w:cs="Segoe UI"/>
+                <w:noProof w:val="0"/>
+                <w:sz w:val="18"/>
+                <w:szCs w:val="18"/>
+                <w:lang w:val="id-ID" w:eastAsia="id-ID"/>
+              </w:rPr>
+            </w:pPr>
+            <w:r>
+              <w:rPr>
+                <w:rFonts w:ascii="Calibri" w:eastAsia="Times New Roman" w:hAnsi="Calibri" w:cs="Calibri"/>
+                <w:noProof w:val="0"/>
+                <w:lang w:val="id-ID" w:eastAsia="id-ID"/>
+              </w:rPr>
+              <w:t> </w:t>
+            </w:r>
+          </w:p>
+        </w:tc>
+      </w:tr>
+      <w:tr>
+        <w:trPr>
+          <w:trHeight w:val="450"/>
+        </w:trPr>
+        <w:tc>
+          <w:tcPr>
+            <w:tcW w:w="0" w:type="auto"/>
+            <w:vMerge/>
+            <w:tcBorders>
+              <w:top w:val="single" w:sz="6" w:space="0" w:color="000000"/>
+              <w:left w:val="single" w:sz="6" w:space="0" w:color="000000"/>
+              <w:bottom w:val="single" w:sz="6" w:space="0" w:color="000000"/>
+              <w:right w:val="single" w:sz="6" w:space="0" w:color="000000"/>
+            </w:tcBorders>
+            <w:shd w:val="clear" w:color="auto" w:fill="auto"/>
+            <w:vAlign w:val="center"/>
+            <w:hideMark/>
+          </w:tcPr>
+          <w:p>
+            <w:pPr>
+              <w:spacing w:after="0" w:line="240" w:lineRule="auto"/>
+              <w:rPr>
+                <w:rFonts w:ascii="Segoe UI" w:eastAsia="Times New Roman" w:hAnsi="Segoe UI" w:cs="Segoe UI"/>
+                <w:noProof w:val="0"/>
+                <w:sz w:val="18"/>
+                <w:szCs w:val="18"/>
+                <w:lang w:val="id-ID" w:eastAsia="id-ID"/>
+              </w:rPr>
+            </w:pPr>
+          </w:p>
+        </w:tc>
+        <w:tc>
+          <w:tcPr>
+            <w:tcW w:w="0" w:type="auto"/>
+            <w:vMerge/>
+            <w:tcBorders>
+              <w:top w:val="single" w:sz="6" w:space="0" w:color="000000"/>
+              <w:left w:val="single" w:sz="6" w:space="0" w:color="000000"/>
+              <w:bottom w:val="single" w:sz="6" w:space="0" w:color="000000"/>
+              <w:right w:val="single" w:sz="6" w:space="0" w:color="000000"/>
+            </w:tcBorders>
+            <w:shd w:val="clear" w:color="auto" w:fill="auto"/>
+            <w:vAlign w:val="center"/>
+            <w:hideMark/>
+          </w:tcPr>
+          <w:p>
+            <w:pPr>
+              <w:spacing w:after="0" w:line="240" w:lineRule="auto"/>
+              <w:rPr>
+                <w:rFonts w:ascii="Segoe UI" w:eastAsia="Times New Roman" w:hAnsi="Segoe UI" w:cs="Segoe UI"/>
+                <w:noProof w:val="0"/>
+                <w:sz w:val="18"/>
+                <w:szCs w:val="18"/>
+                <w:lang w:val="id-ID" w:eastAsia="id-ID"/>
+              </w:rPr>
+            </w:pPr>
+          </w:p>
+        </w:tc>
+        <w:tc>
+          <w:tcPr>
+            <w:tcW w:w="2070" w:type="dxa"/>
+            <w:tcBorders>
+              <w:top w:val="single" w:sz="6" w:space="0" w:color="000000"/>
+              <w:left w:val="single" w:sz="6" w:space="0" w:color="000000"/>
+              <w:bottom w:val="single" w:sz="6" w:space="0" w:color="000000"/>
+              <w:right w:val="single" w:sz="6" w:space="0" w:color="000000"/>
+            </w:tcBorders>
+            <w:shd w:val="clear" w:color="auto" w:fill="57CFB7"/>
+            <w:vAlign w:val="center"/>
+            <w:hideMark/>
+          </w:tcPr>
+          <w:p>
+            <w:pPr>
+              <w:spacing w:after="0" w:line="240" w:lineRule="auto"/>
+              <w:jc w:val="center"/>
+              <w:textAlignment w:val="baseline"/>
+              <w:rPr>
+                <w:rFonts w:ascii="Segoe UI" w:eastAsia="Times New Roman" w:hAnsi="Segoe UI" w:cs="Segoe UI"/>
+                <w:noProof w:val="0"/>
+                <w:sz w:val="18"/>
+                <w:szCs w:val="18"/>
+                <w:lang w:val="id-ID" w:eastAsia="id-ID"/>
+              </w:rPr>
+            </w:pPr>
+            <w:r>
+              <w:rPr>
+                <w:rFonts w:ascii="Calibri" w:eastAsia="Times New Roman" w:hAnsi="Calibri" w:cs="Calibri"/>
+                <w:noProof w:val="0"/>
+                <w:lang w:val="id-ID" w:eastAsia="id-ID"/>
+              </w:rPr>
+              <w:t>Code Review </w:t>
+            </w:r>
+          </w:p>
+        </w:tc>
+        <w:tc>
+          <w:tcPr>
+            <w:tcW w:w="0" w:type="auto"/>
+            <w:vMerge/>
+            <w:tcBorders>
+              <w:top w:val="single" w:sz="6" w:space="0" w:color="000000"/>
+              <w:left w:val="single" w:sz="6" w:space="0" w:color="000000"/>
+              <w:bottom w:val="single" w:sz="6" w:space="0" w:color="000000"/>
+              <w:right w:val="single" w:sz="6" w:space="0" w:color="000000"/>
+            </w:tcBorders>
+            <w:shd w:val="clear" w:color="auto" w:fill="auto"/>
+            <w:vAlign w:val="center"/>
+            <w:hideMark/>
+          </w:tcPr>
+          <w:p>
+            <w:pPr>
+              <w:spacing w:after="0" w:line="240" w:lineRule="auto"/>
+              <w:rPr>
+                <w:rFonts w:ascii="Segoe UI" w:eastAsia="Times New Roman" w:hAnsi="Segoe UI" w:cs="Segoe UI"/>
+                <w:noProof w:val="0"/>
+                <w:sz w:val="18"/>
+                <w:szCs w:val="18"/>
+                <w:lang w:val="id-ID" w:eastAsia="id-ID"/>
+              </w:rPr>
+            </w:pPr>
+          </w:p>
+        </w:tc>
+        <w:tc>
+          <w:tcPr>
+            <w:tcW w:w="1290" w:type="dxa"/>
+            <w:tcBorders>
+              <w:top w:val="single" w:sz="6" w:space="0" w:color="000000"/>
+              <w:left w:val="single" w:sz="6" w:space="0" w:color="000000"/>
+              <w:bottom w:val="single" w:sz="6" w:space="0" w:color="000000"/>
+              <w:right w:val="single" w:sz="6" w:space="0" w:color="000000"/>
+            </w:tcBorders>
+            <w:shd w:val="clear" w:color="auto" w:fill="57CFB7"/>
+            <w:vAlign w:val="center"/>
+            <w:hideMark/>
+          </w:tcPr>
+          <w:p>
+            <w:pPr>
+              <w:spacing w:after="0" w:line="240" w:lineRule="auto"/>
+              <w:jc w:val="center"/>
+              <w:textAlignment w:val="baseline"/>
+              <w:rPr>
+                <w:rFonts w:ascii="Segoe UI" w:eastAsia="Times New Roman" w:hAnsi="Segoe UI" w:cs="Segoe UI"/>
+                <w:noProof w:val="0"/>
+                <w:sz w:val="18"/>
+                <w:szCs w:val="18"/>
+                <w:lang w:val="id-ID" w:eastAsia="id-ID"/>
+              </w:rPr>
+            </w:pPr>
+            <w:r>
+              <w:rPr>
+                <w:rFonts w:ascii="Calibri" w:eastAsia="Times New Roman" w:hAnsi="Calibri" w:cs="Calibri"/>
+                <w:noProof w:val="0"/>
+                <w:lang w:val="id-ID" w:eastAsia="id-ID"/>
+              </w:rPr>
+              <w:t>2 </w:t>
+            </w:r>
+          </w:p>
+        </w:tc>
+        <w:tc>
+          <w:tcPr>
+            <w:tcW w:w="810" w:type="dxa"/>
+            <w:tcBorders>
+              <w:top w:val="single" w:sz="6" w:space="0" w:color="000000"/>
+              <w:left w:val="single" w:sz="6" w:space="0" w:color="000000"/>
+              <w:bottom w:val="single" w:sz="6" w:space="0" w:color="000000"/>
+              <w:right w:val="single" w:sz="6" w:space="0" w:color="000000"/>
+            </w:tcBorders>
+            <w:shd w:val="clear" w:color="auto" w:fill="57CFB7"/>
+            <w:vAlign w:val="center"/>
+            <w:hideMark/>
+          </w:tcPr>
+          <w:p>
+            <w:pPr>
+              <w:spacing w:after="0" w:line="240" w:lineRule="auto"/>
+              <w:jc w:val="center"/>
+              <w:textAlignment w:val="baseline"/>
+              <w:rPr>
+                <w:rFonts w:ascii="Segoe UI" w:eastAsia="Times New Roman" w:hAnsi="Segoe UI" w:cs="Segoe UI"/>
+                <w:noProof w:val="0"/>
+                <w:sz w:val="18"/>
+                <w:szCs w:val="18"/>
+                <w:lang w:val="id-ID" w:eastAsia="id-ID"/>
+              </w:rPr>
+            </w:pPr>
+            <w:r>
+              <w:rPr>
+                <w:rFonts w:ascii="Calibri" w:eastAsia="Times New Roman" w:hAnsi="Calibri" w:cs="Calibri"/>
+                <w:noProof w:val="0"/>
+                <w:lang w:val="id-ID" w:eastAsia="id-ID"/>
+              </w:rPr>
+              <w:t>Done </w:t>
+            </w:r>
+          </w:p>
+        </w:tc>
+      </w:tr>
+      <w:tr>
+        <w:trPr>
+          <w:trHeight w:val="450"/>
+        </w:trPr>
+        <w:tc>
+          <w:tcPr>
+            <w:tcW w:w="705" w:type="dxa"/>
+            <w:vMerge w:val="restart"/>
+            <w:tcBorders>
+              <w:top w:val="single" w:sz="6" w:space="0" w:color="000000"/>
+              <w:left w:val="single" w:sz="6" w:space="0" w:color="000000"/>
+              <w:bottom w:val="single" w:sz="6" w:space="0" w:color="000000"/>
+              <w:right w:val="single" w:sz="6" w:space="0" w:color="000000"/>
+            </w:tcBorders>
+            <w:shd w:val="clear" w:color="auto" w:fill="57CFB7"/>
+            <w:vAlign w:val="center"/>
+            <w:hideMark/>
+          </w:tcPr>
+          <w:p>
+            <w:pPr>
+              <w:spacing w:after="0" w:line="240" w:lineRule="auto"/>
+              <w:jc w:val="center"/>
+              <w:textAlignment w:val="baseline"/>
+              <w:rPr>
+                <w:rFonts w:ascii="Segoe UI" w:eastAsia="Times New Roman" w:hAnsi="Segoe UI" w:cs="Segoe UI"/>
+                <w:noProof w:val="0"/>
+                <w:sz w:val="18"/>
+                <w:szCs w:val="18"/>
+                <w:lang w:val="id-ID" w:eastAsia="id-ID"/>
+              </w:rPr>
+            </w:pPr>
+            <w:r>
+              <w:rPr>
+                <w:rFonts w:ascii="Calibri" w:eastAsia="Times New Roman" w:hAnsi="Calibri" w:cs="Calibri"/>
+                <w:noProof w:val="0"/>
+                <w:lang w:val="id-ID" w:eastAsia="id-ID"/>
+              </w:rPr>
+              <w:t>4 </w:t>
+            </w:r>
+          </w:p>
+        </w:tc>
+        <w:tc>
+          <w:tcPr>
+            <w:tcW w:w="2295" w:type="dxa"/>
+            <w:vMerge w:val="restart"/>
+            <w:tcBorders>
+              <w:top w:val="single" w:sz="6" w:space="0" w:color="000000"/>
+              <w:left w:val="single" w:sz="6" w:space="0" w:color="000000"/>
+              <w:bottom w:val="single" w:sz="6" w:space="0" w:color="000000"/>
+              <w:right w:val="single" w:sz="6" w:space="0" w:color="000000"/>
+            </w:tcBorders>
+            <w:shd w:val="clear" w:color="auto" w:fill="57CFB7"/>
+            <w:vAlign w:val="center"/>
+            <w:hideMark/>
+          </w:tcPr>
+          <w:p>
+            <w:pPr>
+              <w:spacing w:after="0" w:line="240" w:lineRule="auto"/>
+              <w:jc w:val="center"/>
+              <w:textAlignment w:val="baseline"/>
+              <w:rPr>
+                <w:rFonts w:ascii="Segoe UI" w:eastAsia="Times New Roman" w:hAnsi="Segoe UI" w:cs="Segoe UI"/>
+                <w:noProof w:val="0"/>
+                <w:sz w:val="18"/>
+                <w:szCs w:val="18"/>
+                <w:lang w:val="id-ID" w:eastAsia="id-ID"/>
+              </w:rPr>
+            </w:pPr>
+            <w:r>
+              <w:rPr>
+                <w:rFonts w:ascii="Calibri" w:eastAsia="Times New Roman" w:hAnsi="Calibri" w:cs="Calibri"/>
+                <w:noProof w:val="0"/>
+                <w:lang w:eastAsia="en-ID"/>
+              </w:rPr>
+              <w:t xml:space="preserve">Sebagai Passenger saya ingin </w:t>
+            </w:r>
+            <w:r>
+              <w:rPr>
+                <w:rFonts w:ascii="Calibri" w:eastAsia="Times New Roman" w:hAnsi="Calibri" w:cs="Calibri"/>
+                <w:lang w:eastAsia="en-ID"/>
+              </w:rPr>
+              <w:t>d</w:t>
+            </w:r>
+            <w:r>
+              <w:t>apat mendapatkan informasi real-time tentang</w:t>
+            </w:r>
+            <w:r>
+              <w:t xml:space="preserve"> status perubahan jadwal,</w:t>
+            </w:r>
+            <w:r>
+              <w:t xml:space="preserve"> keterlambatan, perubahan jalur, dan kondisi perjalanan lainnya</w:t>
+            </w:r>
+          </w:p>
+        </w:tc>
+        <w:tc>
+          <w:tcPr>
+            <w:tcW w:w="2070" w:type="dxa"/>
+            <w:tcBorders>
+              <w:top w:val="single" w:sz="6" w:space="0" w:color="000000"/>
+              <w:left w:val="single" w:sz="6" w:space="0" w:color="000000"/>
+              <w:bottom w:val="single" w:sz="6" w:space="0" w:color="000000"/>
+              <w:right w:val="single" w:sz="6" w:space="0" w:color="000000"/>
+            </w:tcBorders>
+            <w:shd w:val="clear" w:color="auto" w:fill="57CFB7"/>
+            <w:vAlign w:val="center"/>
+            <w:hideMark/>
+          </w:tcPr>
+          <w:p>
+            <w:pPr>
+              <w:spacing w:after="0" w:line="240" w:lineRule="auto"/>
+              <w:jc w:val="center"/>
+              <w:textAlignment w:val="baseline"/>
+              <w:rPr>
+                <w:rFonts w:ascii="Segoe UI" w:eastAsia="Times New Roman" w:hAnsi="Segoe UI" w:cs="Segoe UI"/>
+                <w:noProof w:val="0"/>
+                <w:sz w:val="18"/>
+                <w:szCs w:val="18"/>
+                <w:lang w:val="id-ID" w:eastAsia="id-ID"/>
+              </w:rPr>
+            </w:pPr>
+            <w:r>
+              <w:rPr>
+                <w:rFonts w:ascii="Calibri" w:eastAsia="Times New Roman" w:hAnsi="Calibri" w:cs="Calibri"/>
+                <w:noProof w:val="0"/>
+                <w:lang w:val="id-ID" w:eastAsia="id-ID"/>
+              </w:rPr>
+              <w:t xml:space="preserve">Membuat Back-End Code untuk </w:t>
+            </w:r>
+            <w:r>
+              <w:rPr>
+                <w:rFonts w:ascii="Calibri" w:eastAsia="Times New Roman" w:hAnsi="Calibri" w:cs="Calibri"/>
+                <w:noProof w:val="0"/>
+                <w:lang w:eastAsia="id-ID"/>
+              </w:rPr>
+              <w:t>Ticket Status</w:t>
+            </w:r>
+            <w:r>
+              <w:rPr>
+                <w:rFonts w:ascii="Calibri" w:eastAsia="Times New Roman" w:hAnsi="Calibri" w:cs="Calibri"/>
+                <w:noProof w:val="0"/>
+                <w:lang w:val="id-ID" w:eastAsia="id-ID"/>
+              </w:rPr>
+              <w:t xml:space="preserve"> page </w:t>
+            </w:r>
+          </w:p>
+        </w:tc>
+        <w:tc>
+          <w:tcPr>
+            <w:tcW w:w="1815" w:type="dxa"/>
+            <w:tcBorders>
+              <w:top w:val="single" w:sz="6" w:space="0" w:color="000000"/>
+              <w:left w:val="single" w:sz="6" w:space="0" w:color="000000"/>
+              <w:bottom w:val="single" w:sz="6" w:space="0" w:color="000000"/>
+              <w:right w:val="single" w:sz="6" w:space="0" w:color="000000"/>
+            </w:tcBorders>
+            <w:shd w:val="clear" w:color="auto" w:fill="57CFB7"/>
+            <w:vAlign w:val="center"/>
+            <w:hideMark/>
+          </w:tcPr>
+          <w:p>
+            <w:pPr>
+              <w:spacing w:after="0" w:line="240" w:lineRule="auto"/>
+              <w:jc w:val="center"/>
+              <w:textAlignment w:val="baseline"/>
+              <w:rPr>
+                <w:rFonts w:ascii="Segoe UI" w:eastAsia="Times New Roman" w:hAnsi="Segoe UI" w:cs="Segoe UI"/>
+                <w:noProof w:val="0"/>
+                <w:sz w:val="18"/>
+                <w:szCs w:val="18"/>
+                <w:lang w:val="id-ID" w:eastAsia="id-ID"/>
+              </w:rPr>
+            </w:pPr>
+            <w:r>
+              <w:rPr>
+                <w:rFonts w:ascii="Calibri" w:eastAsia="Times New Roman" w:hAnsi="Calibri" w:cs="Calibri"/>
+                <w:noProof w:val="0"/>
+                <w:lang w:val="id-ID" w:eastAsia="id-ID"/>
+              </w:rPr>
+              <w:t>Willy situmorang </w:t>
+            </w:r>
+          </w:p>
+        </w:tc>
+        <w:tc>
+          <w:tcPr>
+            <w:tcW w:w="1290" w:type="dxa"/>
+            <w:tcBorders>
+              <w:top w:val="single" w:sz="6" w:space="0" w:color="000000"/>
+              <w:left w:val="single" w:sz="6" w:space="0" w:color="000000"/>
+              <w:bottom w:val="single" w:sz="6" w:space="0" w:color="000000"/>
+              <w:right w:val="single" w:sz="6" w:space="0" w:color="000000"/>
+            </w:tcBorders>
+            <w:shd w:val="clear" w:color="auto" w:fill="57CFB7"/>
+            <w:vAlign w:val="center"/>
+            <w:hideMark/>
+          </w:tcPr>
+          <w:p>
+            <w:pPr>
+              <w:spacing w:after="0" w:line="240" w:lineRule="auto"/>
+              <w:jc w:val="center"/>
+              <w:textAlignment w:val="baseline"/>
+              <w:rPr>
+                <w:rFonts w:ascii="Segoe UI" w:eastAsia="Times New Roman" w:hAnsi="Segoe UI" w:cs="Segoe UI"/>
+                <w:noProof w:val="0"/>
+                <w:sz w:val="18"/>
+                <w:szCs w:val="18"/>
+                <w:lang w:eastAsia="id-ID"/>
+              </w:rPr>
+            </w:pPr>
+            <w:r>
+              <w:rPr>
+                <w:rFonts w:ascii="Segoe UI" w:eastAsia="Times New Roman" w:hAnsi="Segoe UI" w:cs="Segoe UI"/>
+                <w:noProof w:val="0"/>
+                <w:sz w:val="18"/>
+                <w:szCs w:val="18"/>
+                <w:lang w:eastAsia="id-ID"/>
+              </w:rPr>
+              <w:t>3</w:t>
+            </w:r>
+          </w:p>
+        </w:tc>
+        <w:tc>
+          <w:tcPr>
+            <w:tcW w:w="810" w:type="dxa"/>
+            <w:tcBorders>
+              <w:top w:val="single" w:sz="6" w:space="0" w:color="000000"/>
+              <w:left w:val="single" w:sz="6" w:space="0" w:color="000000"/>
+              <w:bottom w:val="single" w:sz="6" w:space="0" w:color="000000"/>
+              <w:right w:val="single" w:sz="6" w:space="0" w:color="000000"/>
+            </w:tcBorders>
+            <w:shd w:val="clear" w:color="auto" w:fill="57CFB7"/>
+            <w:vAlign w:val="center"/>
+            <w:hideMark/>
+          </w:tcPr>
+          <w:p>
+            <w:pPr>
+              <w:spacing w:after="0" w:line="240" w:lineRule="auto"/>
+              <w:jc w:val="center"/>
+              <w:textAlignment w:val="baseline"/>
+              <w:rPr>
+                <w:rFonts w:ascii="Segoe UI" w:eastAsia="Times New Roman" w:hAnsi="Segoe UI" w:cs="Segoe UI"/>
+                <w:noProof w:val="0"/>
+                <w:sz w:val="18"/>
+                <w:szCs w:val="18"/>
+                <w:lang w:val="id-ID" w:eastAsia="id-ID"/>
+              </w:rPr>
+            </w:pPr>
+            <w:r>
+              <w:rPr>
+                <w:rFonts w:ascii="Calibri" w:eastAsia="Times New Roman" w:hAnsi="Calibri" w:cs="Calibri"/>
+                <w:noProof w:val="0"/>
+                <w:lang w:val="id-ID" w:eastAsia="id-ID"/>
+              </w:rPr>
+              <w:t>Done </w:t>
+            </w:r>
+          </w:p>
+        </w:tc>
+      </w:tr>
+      <w:tr>
+        <w:trPr>
+          <w:trHeight w:val="450"/>
+        </w:trPr>
+        <w:tc>
+          <w:tcPr>
+            <w:tcW w:w="0" w:type="auto"/>
+            <w:vMerge/>
+            <w:tcBorders>
+              <w:top w:val="single" w:sz="6" w:space="0" w:color="000000"/>
+              <w:left w:val="single" w:sz="6" w:space="0" w:color="000000"/>
+              <w:bottom w:val="single" w:sz="6" w:space="0" w:color="000000"/>
+              <w:right w:val="single" w:sz="6" w:space="0" w:color="000000"/>
+            </w:tcBorders>
+            <w:shd w:val="clear" w:color="auto" w:fill="auto"/>
+            <w:vAlign w:val="center"/>
+            <w:hideMark/>
+          </w:tcPr>
+          <w:p>
+            <w:pPr>
+              <w:spacing w:after="0" w:line="240" w:lineRule="auto"/>
+              <w:rPr>
+                <w:rFonts w:ascii="Segoe UI" w:eastAsia="Times New Roman" w:hAnsi="Segoe UI" w:cs="Segoe UI"/>
+                <w:noProof w:val="0"/>
+                <w:sz w:val="18"/>
+                <w:szCs w:val="18"/>
+                <w:lang w:val="id-ID" w:eastAsia="id-ID"/>
+              </w:rPr>
+            </w:pPr>
+          </w:p>
+        </w:tc>
+        <w:tc>
+          <w:tcPr>
+            <w:tcW w:w="0" w:type="auto"/>
+            <w:vMerge/>
+            <w:tcBorders>
+              <w:top w:val="single" w:sz="6" w:space="0" w:color="000000"/>
+              <w:left w:val="single" w:sz="6" w:space="0" w:color="000000"/>
+              <w:bottom w:val="single" w:sz="6" w:space="0" w:color="000000"/>
+              <w:right w:val="single" w:sz="6" w:space="0" w:color="000000"/>
+            </w:tcBorders>
+            <w:shd w:val="clear" w:color="auto" w:fill="auto"/>
+            <w:vAlign w:val="center"/>
+            <w:hideMark/>
+          </w:tcPr>
+          <w:p>
+            <w:pPr>
+              <w:spacing w:after="0" w:line="240" w:lineRule="auto"/>
+              <w:rPr>
+                <w:rFonts w:ascii="Segoe UI" w:eastAsia="Times New Roman" w:hAnsi="Segoe UI" w:cs="Segoe UI"/>
+                <w:noProof w:val="0"/>
+                <w:sz w:val="18"/>
+                <w:szCs w:val="18"/>
+                <w:lang w:val="id-ID" w:eastAsia="id-ID"/>
+              </w:rPr>
+            </w:pPr>
+          </w:p>
+        </w:tc>
+        <w:tc>
+          <w:tcPr>
+            <w:tcW w:w="2070" w:type="dxa"/>
+            <w:tcBorders>
+              <w:top w:val="single" w:sz="6" w:space="0" w:color="000000"/>
+              <w:left w:val="single" w:sz="6" w:space="0" w:color="000000"/>
+              <w:bottom w:val="single" w:sz="6" w:space="0" w:color="000000"/>
+              <w:right w:val="single" w:sz="6" w:space="0" w:color="000000"/>
+            </w:tcBorders>
+            <w:shd w:val="clear" w:color="auto" w:fill="57CFB7"/>
+            <w:vAlign w:val="center"/>
+            <w:hideMark/>
+          </w:tcPr>
+          <w:p>
+            <w:pPr>
+              <w:spacing w:after="0" w:line="240" w:lineRule="auto"/>
+              <w:jc w:val="center"/>
+              <w:textAlignment w:val="baseline"/>
+              <w:rPr>
+                <w:rFonts w:ascii="Segoe UI" w:eastAsia="Times New Roman" w:hAnsi="Segoe UI" w:cs="Segoe UI"/>
+                <w:noProof w:val="0"/>
+                <w:sz w:val="18"/>
+                <w:szCs w:val="18"/>
+                <w:lang w:val="id-ID" w:eastAsia="id-ID"/>
+              </w:rPr>
+            </w:pPr>
+            <w:r>
+              <w:rPr>
+                <w:rFonts w:ascii="Calibri" w:eastAsia="Times New Roman" w:hAnsi="Calibri" w:cs="Calibri"/>
+                <w:noProof w:val="0"/>
+                <w:lang w:val="id-ID" w:eastAsia="id-ID"/>
+              </w:rPr>
+              <w:t xml:space="preserve">Membuat Front-End Code untuk </w:t>
+            </w:r>
+            <w:r>
+              <w:rPr>
+                <w:rFonts w:ascii="Calibri" w:eastAsia="Times New Roman" w:hAnsi="Calibri" w:cs="Calibri"/>
+                <w:noProof w:val="0"/>
+                <w:lang w:eastAsia="id-ID"/>
+              </w:rPr>
+              <w:t>Ticket Status</w:t>
+            </w:r>
+            <w:r>
+              <w:rPr>
+                <w:rFonts w:ascii="Calibri" w:eastAsia="Times New Roman" w:hAnsi="Calibri" w:cs="Calibri"/>
+                <w:noProof w:val="0"/>
+                <w:lang w:val="id-ID" w:eastAsia="id-ID"/>
+              </w:rPr>
+              <w:t xml:space="preserve"> page </w:t>
+            </w:r>
+          </w:p>
+        </w:tc>
+        <w:tc>
+          <w:tcPr>
+            <w:tcW w:w="1815" w:type="dxa"/>
+            <w:tcBorders>
+              <w:top w:val="single" w:sz="6" w:space="0" w:color="000000"/>
+              <w:left w:val="single" w:sz="6" w:space="0" w:color="000000"/>
+              <w:bottom w:val="single" w:sz="6" w:space="0" w:color="000000"/>
+              <w:right w:val="single" w:sz="6" w:space="0" w:color="000000"/>
+            </w:tcBorders>
+            <w:shd w:val="clear" w:color="auto" w:fill="57CFB7"/>
+            <w:vAlign w:val="center"/>
+            <w:hideMark/>
+          </w:tcPr>
+          <w:p>
+            <w:pPr>
+              <w:spacing w:after="0" w:line="240" w:lineRule="auto"/>
+              <w:jc w:val="center"/>
+              <w:textAlignment w:val="baseline"/>
+              <w:rPr>
+                <w:rFonts w:ascii="Segoe UI" w:eastAsia="Times New Roman" w:hAnsi="Segoe UI" w:cs="Segoe UI"/>
+                <w:noProof w:val="0"/>
+                <w:sz w:val="18"/>
+                <w:szCs w:val="18"/>
+                <w:lang w:val="id-ID" w:eastAsia="id-ID"/>
+              </w:rPr>
+            </w:pPr>
+            <w:r>
+              <w:rPr>
+                <w:rFonts w:ascii="Calibri" w:eastAsia="Times New Roman" w:hAnsi="Calibri" w:cs="Calibri"/>
+                <w:noProof w:val="0"/>
+                <w:lang w:val="id-ID" w:eastAsia="id-ID"/>
+              </w:rPr>
+              <w:t>Adrianus Silalahi </w:t>
+            </w:r>
+          </w:p>
+        </w:tc>
+        <w:tc>
+          <w:tcPr>
+            <w:tcW w:w="1290" w:type="dxa"/>
+            <w:tcBorders>
+              <w:top w:val="single" w:sz="6" w:space="0" w:color="000000"/>
+              <w:left w:val="single" w:sz="6" w:space="0" w:color="000000"/>
+              <w:bottom w:val="single" w:sz="6" w:space="0" w:color="000000"/>
+              <w:right w:val="single" w:sz="6" w:space="0" w:color="000000"/>
+            </w:tcBorders>
+            <w:shd w:val="clear" w:color="auto" w:fill="57CFB7"/>
+            <w:vAlign w:val="center"/>
+            <w:hideMark/>
+          </w:tcPr>
+          <w:p>
+            <w:pPr>
+              <w:spacing w:after="0" w:line="240" w:lineRule="auto"/>
+              <w:jc w:val="center"/>
+              <w:textAlignment w:val="baseline"/>
+              <w:rPr>
+                <w:rFonts w:ascii="Segoe UI" w:eastAsia="Times New Roman" w:hAnsi="Segoe UI" w:cs="Segoe UI"/>
+                <w:noProof w:val="0"/>
+                <w:sz w:val="18"/>
+                <w:szCs w:val="18"/>
+                <w:lang w:val="id-ID" w:eastAsia="id-ID"/>
+              </w:rPr>
+            </w:pPr>
+            <w:r>
+              <w:rPr>
+                <w:rFonts w:ascii="Calibri" w:eastAsia="Times New Roman" w:hAnsi="Calibri" w:cs="Calibri"/>
+                <w:noProof w:val="0"/>
+                <w:lang w:val="id-ID" w:eastAsia="id-ID"/>
+              </w:rPr>
+              <w:t>5 </w:t>
+            </w:r>
+          </w:p>
+        </w:tc>
+        <w:tc>
+          <w:tcPr>
+            <w:tcW w:w="810" w:type="dxa"/>
+            <w:tcBorders>
+              <w:top w:val="single" w:sz="6" w:space="0" w:color="000000"/>
+              <w:left w:val="single" w:sz="6" w:space="0" w:color="000000"/>
+              <w:bottom w:val="single" w:sz="6" w:space="0" w:color="000000"/>
+              <w:right w:val="single" w:sz="6" w:space="0" w:color="000000"/>
+            </w:tcBorders>
+            <w:shd w:val="clear" w:color="auto" w:fill="57CFB7"/>
+            <w:vAlign w:val="center"/>
+            <w:hideMark/>
+          </w:tcPr>
+          <w:p>
+            <w:pPr>
+              <w:spacing w:after="0" w:line="240" w:lineRule="auto"/>
+              <w:jc w:val="center"/>
+              <w:textAlignment w:val="baseline"/>
+              <w:rPr>
+                <w:rFonts w:ascii="Segoe UI" w:eastAsia="Times New Roman" w:hAnsi="Segoe UI" w:cs="Segoe UI"/>
+                <w:noProof w:val="0"/>
+                <w:sz w:val="18"/>
+                <w:szCs w:val="18"/>
+                <w:lang w:val="id-ID" w:eastAsia="id-ID"/>
+              </w:rPr>
+            </w:pPr>
+            <w:r>
+              <w:rPr>
+                <w:rFonts w:ascii="Calibri" w:eastAsia="Times New Roman" w:hAnsi="Calibri" w:cs="Calibri"/>
+                <w:noProof w:val="0"/>
+                <w:lang w:val="id-ID" w:eastAsia="id-ID"/>
+              </w:rPr>
+              <w:t>Done </w:t>
+            </w:r>
+          </w:p>
+          <w:p>
+            <w:pPr>
+              <w:spacing w:after="0" w:line="240" w:lineRule="auto"/>
+              <w:jc w:val="center"/>
+              <w:textAlignment w:val="baseline"/>
+              <w:rPr>
+                <w:rFonts w:ascii="Segoe UI" w:eastAsia="Times New Roman" w:hAnsi="Segoe UI" w:cs="Segoe UI"/>
+                <w:noProof w:val="0"/>
+                <w:sz w:val="18"/>
+                <w:szCs w:val="18"/>
+                <w:lang w:val="id-ID" w:eastAsia="id-ID"/>
+              </w:rPr>
+            </w:pPr>
+            <w:r>
+              <w:rPr>
+                <w:rFonts w:ascii="Calibri" w:eastAsia="Times New Roman" w:hAnsi="Calibri" w:cs="Calibri"/>
+                <w:noProof w:val="0"/>
+                <w:lang w:val="id-ID" w:eastAsia="id-ID"/>
+              </w:rPr>
+              <w:t> </w:t>
+            </w:r>
+          </w:p>
+        </w:tc>
+      </w:tr>
+      <w:tr>
+        <w:trPr>
+          <w:trHeight w:val="450"/>
+        </w:trPr>
+        <w:tc>
+          <w:tcPr>
+            <w:tcW w:w="0" w:type="auto"/>
+            <w:vMerge/>
+            <w:tcBorders>
+              <w:top w:val="single" w:sz="6" w:space="0" w:color="000000"/>
+              <w:left w:val="single" w:sz="6" w:space="0" w:color="000000"/>
+              <w:bottom w:val="single" w:sz="6" w:space="0" w:color="000000"/>
+              <w:right w:val="single" w:sz="6" w:space="0" w:color="000000"/>
+            </w:tcBorders>
+            <w:shd w:val="clear" w:color="auto" w:fill="auto"/>
+            <w:vAlign w:val="center"/>
+            <w:hideMark/>
+          </w:tcPr>
+          <w:p>
+            <w:pPr>
+              <w:spacing w:after="0" w:line="240" w:lineRule="auto"/>
+              <w:rPr>
+                <w:rFonts w:ascii="Segoe UI" w:eastAsia="Times New Roman" w:hAnsi="Segoe UI" w:cs="Segoe UI"/>
+                <w:noProof w:val="0"/>
+                <w:sz w:val="18"/>
+                <w:szCs w:val="18"/>
+                <w:lang w:val="id-ID" w:eastAsia="id-ID"/>
+              </w:rPr>
+            </w:pPr>
+          </w:p>
+        </w:tc>
+        <w:tc>
+          <w:tcPr>
+            <w:tcW w:w="0" w:type="auto"/>
+            <w:vMerge/>
+            <w:tcBorders>
+              <w:top w:val="single" w:sz="6" w:space="0" w:color="000000"/>
+              <w:left w:val="single" w:sz="6" w:space="0" w:color="000000"/>
+              <w:bottom w:val="single" w:sz="6" w:space="0" w:color="000000"/>
+              <w:right w:val="single" w:sz="6" w:space="0" w:color="000000"/>
+            </w:tcBorders>
+            <w:shd w:val="clear" w:color="auto" w:fill="auto"/>
+            <w:vAlign w:val="center"/>
+            <w:hideMark/>
+          </w:tcPr>
+          <w:p>
+            <w:pPr>
+              <w:spacing w:after="0" w:line="240" w:lineRule="auto"/>
+              <w:rPr>
+                <w:rFonts w:ascii="Segoe UI" w:eastAsia="Times New Roman" w:hAnsi="Segoe UI" w:cs="Segoe UI"/>
+                <w:noProof w:val="0"/>
+                <w:sz w:val="18"/>
+                <w:szCs w:val="18"/>
+                <w:lang w:val="id-ID" w:eastAsia="id-ID"/>
+              </w:rPr>
+            </w:pPr>
+          </w:p>
+        </w:tc>
+        <w:tc>
+          <w:tcPr>
+            <w:tcW w:w="2070" w:type="dxa"/>
+            <w:tcBorders>
+              <w:top w:val="single" w:sz="6" w:space="0" w:color="000000"/>
+              <w:left w:val="single" w:sz="6" w:space="0" w:color="000000"/>
+              <w:bottom w:val="single" w:sz="6" w:space="0" w:color="000000"/>
+              <w:right w:val="single" w:sz="6" w:space="0" w:color="000000"/>
+            </w:tcBorders>
+            <w:shd w:val="clear" w:color="auto" w:fill="57CFB7"/>
+            <w:vAlign w:val="center"/>
+            <w:hideMark/>
+          </w:tcPr>
+          <w:p>
+            <w:pPr>
+              <w:spacing w:after="0" w:line="240" w:lineRule="auto"/>
+              <w:jc w:val="center"/>
+              <w:textAlignment w:val="baseline"/>
+              <w:rPr>
+                <w:rFonts w:ascii="Segoe UI" w:eastAsia="Times New Roman" w:hAnsi="Segoe UI" w:cs="Segoe UI"/>
+                <w:noProof w:val="0"/>
+                <w:sz w:val="18"/>
+                <w:szCs w:val="18"/>
+                <w:lang w:val="id-ID" w:eastAsia="id-ID"/>
+              </w:rPr>
+            </w:pPr>
+            <w:r>
+              <w:rPr>
+                <w:rFonts w:ascii="Calibri" w:eastAsia="Times New Roman" w:hAnsi="Calibri" w:cs="Calibri"/>
+                <w:noProof w:val="0"/>
+                <w:lang w:val="id-ID" w:eastAsia="id-ID"/>
+              </w:rPr>
+              <w:t xml:space="preserve">Membuat UI untuk </w:t>
+            </w:r>
+            <w:r>
+              <w:rPr>
+                <w:rFonts w:ascii="Calibri" w:eastAsia="Times New Roman" w:hAnsi="Calibri" w:cs="Calibri"/>
+                <w:noProof w:val="0"/>
+                <w:lang w:eastAsia="id-ID"/>
+              </w:rPr>
+              <w:t>Ticket Status</w:t>
+            </w:r>
+            <w:r>
+              <w:rPr>
+                <w:rFonts w:ascii="Calibri" w:eastAsia="Times New Roman" w:hAnsi="Calibri" w:cs="Calibri"/>
+                <w:noProof w:val="0"/>
+                <w:lang w:val="id-ID" w:eastAsia="id-ID"/>
+              </w:rPr>
+              <w:t xml:space="preserve"> page </w:t>
+            </w:r>
+          </w:p>
+        </w:tc>
+        <w:tc>
+          <w:tcPr>
+            <w:tcW w:w="1815" w:type="dxa"/>
+            <w:vMerge w:val="restart"/>
+            <w:tcBorders>
+              <w:top w:val="single" w:sz="6" w:space="0" w:color="000000"/>
+              <w:left w:val="single" w:sz="6" w:space="0" w:color="000000"/>
+              <w:bottom w:val="single" w:sz="6" w:space="0" w:color="000000"/>
+              <w:right w:val="single" w:sz="6" w:space="0" w:color="000000"/>
+            </w:tcBorders>
+            <w:shd w:val="clear" w:color="auto" w:fill="57CFB7"/>
+            <w:vAlign w:val="center"/>
+            <w:hideMark/>
+          </w:tcPr>
+          <w:p>
+            <w:pPr>
+              <w:spacing w:after="0" w:line="240" w:lineRule="auto"/>
+              <w:jc w:val="center"/>
+              <w:textAlignment w:val="baseline"/>
+              <w:rPr>
+                <w:rFonts w:ascii="Segoe UI" w:eastAsia="Times New Roman" w:hAnsi="Segoe UI" w:cs="Segoe UI"/>
+                <w:noProof w:val="0"/>
+                <w:sz w:val="18"/>
+                <w:szCs w:val="18"/>
+                <w:lang w:val="id-ID" w:eastAsia="id-ID"/>
+              </w:rPr>
+            </w:pPr>
+            <w:r>
+              <w:rPr>
+                <w:rFonts w:ascii="Calibri" w:eastAsia="Times New Roman" w:hAnsi="Calibri" w:cs="Calibri"/>
+                <w:noProof w:val="0"/>
+                <w:lang w:val="id-ID" w:eastAsia="id-ID"/>
+              </w:rPr>
+              <w:t>Bintang sinaga  </w:t>
+            </w:r>
+          </w:p>
+        </w:tc>
+        <w:tc>
+          <w:tcPr>
+            <w:tcW w:w="1290" w:type="dxa"/>
+            <w:tcBorders>
+              <w:top w:val="single" w:sz="6" w:space="0" w:color="000000"/>
+              <w:left w:val="single" w:sz="6" w:space="0" w:color="000000"/>
+              <w:bottom w:val="single" w:sz="6" w:space="0" w:color="000000"/>
+              <w:right w:val="single" w:sz="6" w:space="0" w:color="000000"/>
+            </w:tcBorders>
+            <w:shd w:val="clear" w:color="auto" w:fill="57CFB7"/>
+            <w:vAlign w:val="center"/>
+            <w:hideMark/>
+          </w:tcPr>
+          <w:p>
+            <w:pPr>
+              <w:spacing w:after="0" w:line="240" w:lineRule="auto"/>
+              <w:jc w:val="center"/>
+              <w:textAlignment w:val="baseline"/>
+              <w:rPr>
+                <w:rFonts w:ascii="Segoe UI" w:eastAsia="Times New Roman" w:hAnsi="Segoe UI" w:cs="Segoe UI"/>
+                <w:noProof w:val="0"/>
+                <w:sz w:val="18"/>
+                <w:szCs w:val="18"/>
+                <w:lang w:val="id-ID" w:eastAsia="id-ID"/>
+              </w:rPr>
+            </w:pPr>
+            <w:r>
+              <w:rPr>
+                <w:rFonts w:ascii="Segoe UI" w:eastAsia="Times New Roman" w:hAnsi="Segoe UI" w:cs="Segoe UI"/>
+                <w:noProof w:val="0"/>
+                <w:sz w:val="18"/>
+                <w:szCs w:val="18"/>
+                <w:lang w:eastAsia="id-ID"/>
+              </w:rPr>
+              <w:t>5</w:t>
+            </w:r>
+          </w:p>
+        </w:tc>
+        <w:tc>
+          <w:tcPr>
+            <w:tcW w:w="810" w:type="dxa"/>
+            <w:tcBorders>
+              <w:top w:val="single" w:sz="6" w:space="0" w:color="000000"/>
+              <w:left w:val="single" w:sz="6" w:space="0" w:color="000000"/>
+              <w:bottom w:val="single" w:sz="6" w:space="0" w:color="000000"/>
+              <w:right w:val="single" w:sz="6" w:space="0" w:color="000000"/>
+            </w:tcBorders>
+            <w:shd w:val="clear" w:color="auto" w:fill="57CFB7"/>
+            <w:vAlign w:val="center"/>
+            <w:hideMark/>
+          </w:tcPr>
+          <w:p>
+            <w:pPr>
+              <w:spacing w:after="0" w:line="240" w:lineRule="auto"/>
+              <w:jc w:val="center"/>
+              <w:textAlignment w:val="baseline"/>
+              <w:rPr>
+                <w:rFonts w:ascii="Segoe UI" w:eastAsia="Times New Roman" w:hAnsi="Segoe UI" w:cs="Segoe UI"/>
+                <w:noProof w:val="0"/>
+                <w:sz w:val="18"/>
+                <w:szCs w:val="18"/>
+                <w:lang w:val="id-ID" w:eastAsia="id-ID"/>
+              </w:rPr>
+            </w:pPr>
+            <w:r>
+              <w:rPr>
+                <w:rFonts w:ascii="Calibri" w:eastAsia="Times New Roman" w:hAnsi="Calibri" w:cs="Calibri"/>
+                <w:noProof w:val="0"/>
+                <w:lang w:val="id-ID" w:eastAsia="id-ID"/>
+              </w:rPr>
+              <w:t>Done </w:t>
+            </w:r>
+          </w:p>
+          <w:p>
+            <w:pPr>
+              <w:spacing w:after="0" w:line="240" w:lineRule="auto"/>
+              <w:jc w:val="center"/>
+              <w:textAlignment w:val="baseline"/>
+              <w:rPr>
+                <w:rFonts w:ascii="Segoe UI" w:eastAsia="Times New Roman" w:hAnsi="Segoe UI" w:cs="Segoe UI"/>
+                <w:noProof w:val="0"/>
+                <w:sz w:val="18"/>
+                <w:szCs w:val="18"/>
+                <w:lang w:val="id-ID" w:eastAsia="id-ID"/>
+              </w:rPr>
+            </w:pPr>
+            <w:r>
+              <w:rPr>
+                <w:rFonts w:ascii="Calibri" w:eastAsia="Times New Roman" w:hAnsi="Calibri" w:cs="Calibri"/>
+                <w:noProof w:val="0"/>
+                <w:lang w:val="id-ID" w:eastAsia="id-ID"/>
+              </w:rPr>
+              <w:t> </w:t>
+            </w:r>
+          </w:p>
+        </w:tc>
+      </w:tr>
+      <w:tr>
+        <w:trPr>
+          <w:trHeight w:val="450"/>
+        </w:trPr>
+        <w:tc>
+          <w:tcPr>
+            <w:tcW w:w="0" w:type="auto"/>
+            <w:vMerge/>
+            <w:tcBorders>
+              <w:top w:val="single" w:sz="6" w:space="0" w:color="000000"/>
+              <w:left w:val="single" w:sz="6" w:space="0" w:color="000000"/>
+              <w:bottom w:val="single" w:sz="6" w:space="0" w:color="000000"/>
+              <w:right w:val="single" w:sz="6" w:space="0" w:color="000000"/>
+            </w:tcBorders>
+            <w:shd w:val="clear" w:color="auto" w:fill="auto"/>
+            <w:vAlign w:val="center"/>
+            <w:hideMark/>
+          </w:tcPr>
+          <w:p>
+            <w:pPr>
+              <w:spacing w:after="0" w:line="240" w:lineRule="auto"/>
+              <w:rPr>
+                <w:rFonts w:ascii="Segoe UI" w:eastAsia="Times New Roman" w:hAnsi="Segoe UI" w:cs="Segoe UI"/>
+                <w:noProof w:val="0"/>
+                <w:sz w:val="18"/>
+                <w:szCs w:val="18"/>
+                <w:lang w:val="id-ID" w:eastAsia="id-ID"/>
+              </w:rPr>
+            </w:pPr>
+          </w:p>
+        </w:tc>
+        <w:tc>
+          <w:tcPr>
+            <w:tcW w:w="0" w:type="auto"/>
+            <w:vMerge/>
+            <w:tcBorders>
+              <w:top w:val="single" w:sz="6" w:space="0" w:color="000000"/>
+              <w:left w:val="single" w:sz="6" w:space="0" w:color="000000"/>
+              <w:bottom w:val="single" w:sz="6" w:space="0" w:color="000000"/>
+              <w:right w:val="single" w:sz="6" w:space="0" w:color="000000"/>
+            </w:tcBorders>
+            <w:shd w:val="clear" w:color="auto" w:fill="auto"/>
+            <w:vAlign w:val="center"/>
+            <w:hideMark/>
+          </w:tcPr>
+          <w:p>
+            <w:pPr>
+              <w:spacing w:after="0" w:line="240" w:lineRule="auto"/>
+              <w:rPr>
+                <w:rFonts w:ascii="Segoe UI" w:eastAsia="Times New Roman" w:hAnsi="Segoe UI" w:cs="Segoe UI"/>
+                <w:noProof w:val="0"/>
+                <w:sz w:val="18"/>
+                <w:szCs w:val="18"/>
+                <w:lang w:val="id-ID" w:eastAsia="id-ID"/>
+              </w:rPr>
+            </w:pPr>
+          </w:p>
+        </w:tc>
+        <w:tc>
+          <w:tcPr>
+            <w:tcW w:w="2070" w:type="dxa"/>
+            <w:tcBorders>
+              <w:top w:val="single" w:sz="6" w:space="0" w:color="000000"/>
+              <w:left w:val="single" w:sz="6" w:space="0" w:color="000000"/>
+              <w:bottom w:val="single" w:sz="6" w:space="0" w:color="000000"/>
+              <w:right w:val="single" w:sz="6" w:space="0" w:color="000000"/>
+            </w:tcBorders>
+            <w:shd w:val="clear" w:color="auto" w:fill="57CFB7"/>
+            <w:vAlign w:val="center"/>
+            <w:hideMark/>
+          </w:tcPr>
+          <w:p>
+            <w:pPr>
+              <w:spacing w:after="0" w:line="240" w:lineRule="auto"/>
+              <w:jc w:val="center"/>
+              <w:textAlignment w:val="baseline"/>
+              <w:rPr>
+                <w:rFonts w:ascii="Segoe UI" w:eastAsia="Times New Roman" w:hAnsi="Segoe UI" w:cs="Segoe UI"/>
+                <w:noProof w:val="0"/>
+                <w:sz w:val="18"/>
+                <w:szCs w:val="18"/>
+                <w:lang w:val="id-ID" w:eastAsia="id-ID"/>
+              </w:rPr>
+            </w:pPr>
+            <w:r>
+              <w:rPr>
+                <w:rFonts w:ascii="Calibri" w:eastAsia="Times New Roman" w:hAnsi="Calibri" w:cs="Calibri"/>
+                <w:noProof w:val="0"/>
+                <w:lang w:val="id-ID" w:eastAsia="id-ID"/>
+              </w:rPr>
+              <w:t>Code Review </w:t>
+            </w:r>
+          </w:p>
+        </w:tc>
+        <w:tc>
+          <w:tcPr>
+            <w:tcW w:w="0" w:type="auto"/>
+            <w:vMerge/>
+            <w:tcBorders>
+              <w:top w:val="single" w:sz="6" w:space="0" w:color="000000"/>
+              <w:left w:val="single" w:sz="6" w:space="0" w:color="000000"/>
+              <w:bottom w:val="single" w:sz="6" w:space="0" w:color="000000"/>
+              <w:right w:val="single" w:sz="6" w:space="0" w:color="000000"/>
+            </w:tcBorders>
+            <w:shd w:val="clear" w:color="auto" w:fill="auto"/>
+            <w:vAlign w:val="center"/>
+            <w:hideMark/>
+          </w:tcPr>
+          <w:p>
+            <w:pPr>
+              <w:spacing w:after="0" w:line="240" w:lineRule="auto"/>
+              <w:rPr>
+                <w:rFonts w:ascii="Segoe UI" w:eastAsia="Times New Roman" w:hAnsi="Segoe UI" w:cs="Segoe UI"/>
+                <w:noProof w:val="0"/>
+                <w:sz w:val="18"/>
+                <w:szCs w:val="18"/>
+                <w:lang w:val="id-ID" w:eastAsia="id-ID"/>
+              </w:rPr>
+            </w:pPr>
+          </w:p>
+        </w:tc>
+        <w:tc>
+          <w:tcPr>
+            <w:tcW w:w="1290" w:type="dxa"/>
+            <w:tcBorders>
+              <w:top w:val="single" w:sz="6" w:space="0" w:color="000000"/>
+              <w:left w:val="single" w:sz="6" w:space="0" w:color="000000"/>
+              <w:bottom w:val="single" w:sz="6" w:space="0" w:color="000000"/>
+              <w:right w:val="single" w:sz="6" w:space="0" w:color="000000"/>
+            </w:tcBorders>
+            <w:shd w:val="clear" w:color="auto" w:fill="57CFB7"/>
+            <w:vAlign w:val="center"/>
+            <w:hideMark/>
+          </w:tcPr>
+          <w:p>
+            <w:pPr>
+              <w:spacing w:after="0" w:line="240" w:lineRule="auto"/>
+              <w:jc w:val="center"/>
+              <w:textAlignment w:val="baseline"/>
+              <w:rPr>
+                <w:rFonts w:ascii="Segoe UI" w:eastAsia="Times New Roman" w:hAnsi="Segoe UI" w:cs="Segoe UI"/>
+                <w:noProof w:val="0"/>
+                <w:sz w:val="18"/>
+                <w:szCs w:val="18"/>
+                <w:lang w:val="id-ID" w:eastAsia="id-ID"/>
+              </w:rPr>
+            </w:pPr>
+            <w:r>
+              <w:rPr>
+                <w:rFonts w:ascii="Calibri" w:eastAsia="Times New Roman" w:hAnsi="Calibri" w:cs="Calibri"/>
+                <w:noProof w:val="0"/>
+                <w:lang w:val="id-ID" w:eastAsia="id-ID"/>
+              </w:rPr>
+              <w:t>2 </w:t>
+            </w:r>
+          </w:p>
+        </w:tc>
+        <w:tc>
+          <w:tcPr>
+            <w:tcW w:w="810" w:type="dxa"/>
+            <w:tcBorders>
+              <w:top w:val="single" w:sz="6" w:space="0" w:color="000000"/>
+              <w:left w:val="single" w:sz="6" w:space="0" w:color="000000"/>
+              <w:bottom w:val="single" w:sz="6" w:space="0" w:color="000000"/>
+              <w:right w:val="single" w:sz="6" w:space="0" w:color="000000"/>
+            </w:tcBorders>
+            <w:shd w:val="clear" w:color="auto" w:fill="57CFB7"/>
+            <w:vAlign w:val="center"/>
+            <w:hideMark/>
+          </w:tcPr>
+          <w:p>
+            <w:pPr>
+              <w:spacing w:after="0" w:line="240" w:lineRule="auto"/>
+              <w:jc w:val="center"/>
+              <w:textAlignment w:val="baseline"/>
+              <w:rPr>
+                <w:rFonts w:ascii="Segoe UI" w:eastAsia="Times New Roman" w:hAnsi="Segoe UI" w:cs="Segoe UI"/>
+                <w:noProof w:val="0"/>
+                <w:sz w:val="18"/>
+                <w:szCs w:val="18"/>
+                <w:lang w:val="id-ID" w:eastAsia="id-ID"/>
+              </w:rPr>
+            </w:pPr>
+            <w:r>
+              <w:rPr>
+                <w:rFonts w:ascii="Calibri" w:eastAsia="Times New Roman" w:hAnsi="Calibri" w:cs="Calibri"/>
+                <w:noProof w:val="0"/>
+                <w:lang w:val="id-ID" w:eastAsia="id-ID"/>
+              </w:rPr>
+              <w:t>Done </w:t>
+            </w:r>
+          </w:p>
+        </w:tc>
+      </w:tr>
+    </w:tbl>
+    <w:p/>
     <w:p>
       <w:pPr>
         <w:jc w:val="both"/>

</xml_diff>

<commit_message>
Menambahkan tabel sprint review 1
</commit_message>
<xml_diff>
--- a/211111763_LaporanProjectUTS.docx
+++ b/211111763_LaporanProjectUTS.docx
@@ -7845,6 +7845,319 @@
                 <w:lang w:val="id-ID" w:eastAsia="id-ID"/>
               </w:rPr>
               <w:t>Done </w:t>
+            </w:r>
+          </w:p>
+        </w:tc>
+      </w:tr>
+    </w:tbl>
+    <w:p/>
+    <w:p>
+      <w:r>
+        <w:lastRenderedPageBreak/>
+        <w:t>Sprint Review 1</w:t>
+      </w:r>
+    </w:p>
+    <w:tbl>
+      <w:tblPr>
+        <w:tblStyle w:val="GridTable4-Accent6"/>
+        <w:tblW w:w="10060" w:type="dxa"/>
+        <w:tblLook w:val="04A0" w:firstRow="1" w:lastRow="0" w:firstColumn="1" w:lastColumn="0" w:noHBand="0" w:noVBand="1"/>
+      </w:tblPr>
+      <w:tblGrid>
+        <w:gridCol w:w="638"/>
+        <w:gridCol w:w="2320"/>
+        <w:gridCol w:w="6131"/>
+        <w:gridCol w:w="971"/>
+      </w:tblGrid>
+      <w:tr>
+        <w:trPr>
+          <w:cnfStyle w:val="100000000000" w:firstRow="1" w:lastRow="0" w:firstColumn="0" w:lastColumn="0" w:oddVBand="0" w:evenVBand="0" w:oddHBand="0" w:evenHBand="0" w:firstRowFirstColumn="0" w:firstRowLastColumn="0" w:lastRowFirstColumn="0" w:lastRowLastColumn="0"/>
+        </w:trPr>
+        <w:tc>
+          <w:tcPr>
+            <w:cnfStyle w:val="001000000000" w:firstRow="0" w:lastRow="0" w:firstColumn="1" w:lastColumn="0" w:oddVBand="0" w:evenVBand="0" w:oddHBand="0" w:evenHBand="0" w:firstRowFirstColumn="0" w:firstRowLastColumn="0" w:lastRowFirstColumn="0" w:lastRowLastColumn="0"/>
+            <w:tcW w:w="638" w:type="dxa"/>
+          </w:tcPr>
+          <w:p>
+            <w:pPr>
+              <w:jc w:val="center"/>
+            </w:pPr>
+            <w:r>
+              <w:t>No.</w:t>
+            </w:r>
+          </w:p>
+        </w:tc>
+        <w:tc>
+          <w:tcPr>
+            <w:tcW w:w="2320" w:type="dxa"/>
+          </w:tcPr>
+          <w:p>
+            <w:pPr>
+              <w:cnfStyle w:val="100000000000" w:firstRow="1" w:lastRow="0" w:firstColumn="0" w:lastColumn="0" w:oddVBand="0" w:evenVBand="0" w:oddHBand="0" w:evenHBand="0" w:firstRowFirstColumn="0" w:firstRowLastColumn="0" w:lastRowFirstColumn="0" w:lastRowLastColumn="0"/>
+            </w:pPr>
+            <w:r>
+              <w:t xml:space="preserve">Fitur </w:t>
+            </w:r>
+          </w:p>
+        </w:tc>
+        <w:tc>
+          <w:tcPr>
+            <w:tcW w:w="6131" w:type="dxa"/>
+          </w:tcPr>
+          <w:p>
+            <w:pPr>
+              <w:cnfStyle w:val="100000000000" w:firstRow="1" w:lastRow="0" w:firstColumn="0" w:lastColumn="0" w:oddVBand="0" w:evenVBand="0" w:oddHBand="0" w:evenHBand="0" w:firstRowFirstColumn="0" w:firstRowLastColumn="0" w:lastRowFirstColumn="0" w:lastRowLastColumn="0"/>
+            </w:pPr>
+            <w:r>
+              <w:t>Deskripsi</w:t>
+            </w:r>
+          </w:p>
+        </w:tc>
+        <w:tc>
+          <w:tcPr>
+            <w:tcW w:w="971" w:type="dxa"/>
+          </w:tcPr>
+          <w:p>
+            <w:pPr>
+              <w:cnfStyle w:val="100000000000" w:firstRow="1" w:lastRow="0" w:firstColumn="0" w:lastColumn="0" w:oddVBand="0" w:evenVBand="0" w:oddHBand="0" w:evenHBand="0" w:firstRowFirstColumn="0" w:firstRowLastColumn="0" w:lastRowFirstColumn="0" w:lastRowLastColumn="0"/>
+            </w:pPr>
+            <w:r>
+              <w:t>Status</w:t>
+            </w:r>
+          </w:p>
+        </w:tc>
+      </w:tr>
+      <w:tr>
+        <w:trPr>
+          <w:cnfStyle w:val="000000100000" w:firstRow="0" w:lastRow="0" w:firstColumn="0" w:lastColumn="0" w:oddVBand="0" w:evenVBand="0" w:oddHBand="1" w:evenHBand="0" w:firstRowFirstColumn="0" w:firstRowLastColumn="0" w:lastRowFirstColumn="0" w:lastRowLastColumn="0"/>
+        </w:trPr>
+        <w:tc>
+          <w:tcPr>
+            <w:cnfStyle w:val="001000000000" w:firstRow="0" w:lastRow="0" w:firstColumn="1" w:lastColumn="0" w:oddVBand="0" w:evenVBand="0" w:oddHBand="0" w:evenHBand="0" w:firstRowFirstColumn="0" w:firstRowLastColumn="0" w:lastRowFirstColumn="0" w:lastRowLastColumn="0"/>
+            <w:tcW w:w="638" w:type="dxa"/>
+          </w:tcPr>
+          <w:p>
+            <w:pPr>
+              <w:jc w:val="center"/>
+            </w:pPr>
+            <w:r>
+              <w:t>1</w:t>
+            </w:r>
+          </w:p>
+        </w:tc>
+        <w:tc>
+          <w:tcPr>
+            <w:tcW w:w="2320" w:type="dxa"/>
+          </w:tcPr>
+          <w:p>
+            <w:pPr>
+              <w:cnfStyle w:val="000000100000" w:firstRow="0" w:lastRow="0" w:firstColumn="0" w:lastColumn="0" w:oddVBand="0" w:evenVBand="0" w:oddHBand="1" w:evenHBand="0" w:firstRowFirstColumn="0" w:firstRowLastColumn="0" w:lastRowFirstColumn="0" w:lastRowLastColumn="0"/>
+            </w:pPr>
+            <w:r>
+              <w:t>Order Ticket</w:t>
+            </w:r>
+          </w:p>
+        </w:tc>
+        <w:tc>
+          <w:tcPr>
+            <w:tcW w:w="6131" w:type="dxa"/>
+          </w:tcPr>
+          <w:p>
+            <w:pPr>
+              <w:cnfStyle w:val="000000100000" w:firstRow="0" w:lastRow="0" w:firstColumn="0" w:lastColumn="0" w:oddVBand="0" w:evenVBand="0" w:oddHBand="1" w:evenHBand="0" w:firstRowFirstColumn="0" w:firstRowLastColumn="0" w:lastRowFirstColumn="0" w:lastRowLastColumn="0"/>
+            </w:pPr>
+            <w:r>
+              <w:t xml:space="preserve">Pengguna dapat </w:t>
+            </w:r>
+            <w:r>
+              <w:t>membeli tiket berdasarkan jadwal keberangkatan</w:t>
+            </w:r>
+          </w:p>
+        </w:tc>
+        <w:tc>
+          <w:tcPr>
+            <w:tcW w:w="971" w:type="dxa"/>
+          </w:tcPr>
+          <w:p>
+            <w:pPr>
+              <w:cnfStyle w:val="000000100000" w:firstRow="0" w:lastRow="0" w:firstColumn="0" w:lastColumn="0" w:oddVBand="0" w:evenVBand="0" w:oddHBand="1" w:evenHBand="0" w:firstRowFirstColumn="0" w:firstRowLastColumn="0" w:lastRowFirstColumn="0" w:lastRowLastColumn="0"/>
+            </w:pPr>
+            <w:r>
+              <w:t>Selesai</w:t>
+            </w:r>
+          </w:p>
+        </w:tc>
+      </w:tr>
+      <w:tr>
+        <w:tc>
+          <w:tcPr>
+            <w:cnfStyle w:val="001000000000" w:firstRow="0" w:lastRow="0" w:firstColumn="1" w:lastColumn="0" w:oddVBand="0" w:evenVBand="0" w:oddHBand="0" w:evenHBand="0" w:firstRowFirstColumn="0" w:firstRowLastColumn="0" w:lastRowFirstColumn="0" w:lastRowLastColumn="0"/>
+            <w:tcW w:w="638" w:type="dxa"/>
+          </w:tcPr>
+          <w:p>
+            <w:pPr>
+              <w:jc w:val="center"/>
+            </w:pPr>
+            <w:r>
+              <w:t>2</w:t>
+            </w:r>
+          </w:p>
+        </w:tc>
+        <w:tc>
+          <w:tcPr>
+            <w:tcW w:w="2320" w:type="dxa"/>
+          </w:tcPr>
+          <w:p>
+            <w:pPr>
+              <w:cnfStyle w:val="000000000000" w:firstRow="0" w:lastRow="0" w:firstColumn="0" w:lastColumn="0" w:oddVBand="0" w:evenVBand="0" w:oddHBand="0" w:evenHBand="0" w:firstRowFirstColumn="0" w:firstRowLastColumn="0" w:lastRowFirstColumn="0" w:lastRowLastColumn="0"/>
+            </w:pPr>
+            <w:r>
+              <w:t>Jadwal keberangkatan</w:t>
+            </w:r>
+          </w:p>
+        </w:tc>
+        <w:tc>
+          <w:tcPr>
+            <w:tcW w:w="6131" w:type="dxa"/>
+          </w:tcPr>
+          <w:p>
+            <w:pPr>
+              <w:cnfStyle w:val="000000000000" w:firstRow="0" w:lastRow="0" w:firstColumn="0" w:lastColumn="0" w:oddVBand="0" w:evenVBand="0" w:oddHBand="0" w:evenHBand="0" w:firstRowFirstColumn="0" w:firstRowLastColumn="0" w:lastRowFirstColumn="0" w:lastRowLastColumn="0"/>
+            </w:pPr>
+            <w:r>
+              <w:t>Pengguna dapat melihat jadwal keberangkatan di seluruh stasiun</w:t>
+            </w:r>
+          </w:p>
+        </w:tc>
+        <w:tc>
+          <w:tcPr>
+            <w:tcW w:w="971" w:type="dxa"/>
+          </w:tcPr>
+          <w:p>
+            <w:pPr>
+              <w:cnfStyle w:val="000000000000" w:firstRow="0" w:lastRow="0" w:firstColumn="0" w:lastColumn="0" w:oddVBand="0" w:evenVBand="0" w:oddHBand="0" w:evenHBand="0" w:firstRowFirstColumn="0" w:firstRowLastColumn="0" w:lastRowFirstColumn="0" w:lastRowLastColumn="0"/>
+            </w:pPr>
+            <w:r>
+              <w:t>Selesai</w:t>
+            </w:r>
+          </w:p>
+        </w:tc>
+      </w:tr>
+      <w:tr>
+        <w:trPr>
+          <w:cnfStyle w:val="000000100000" w:firstRow="0" w:lastRow="0" w:firstColumn="0" w:lastColumn="0" w:oddVBand="0" w:evenVBand="0" w:oddHBand="1" w:evenHBand="0" w:firstRowFirstColumn="0" w:firstRowLastColumn="0" w:lastRowFirstColumn="0" w:lastRowLastColumn="0"/>
+        </w:trPr>
+        <w:tc>
+          <w:tcPr>
+            <w:cnfStyle w:val="001000000000" w:firstRow="0" w:lastRow="0" w:firstColumn="1" w:lastColumn="0" w:oddVBand="0" w:evenVBand="0" w:oddHBand="0" w:evenHBand="0" w:firstRowFirstColumn="0" w:firstRowLastColumn="0" w:lastRowFirstColumn="0" w:lastRowLastColumn="0"/>
+            <w:tcW w:w="638" w:type="dxa"/>
+          </w:tcPr>
+          <w:p>
+            <w:pPr>
+              <w:jc w:val="center"/>
+            </w:pPr>
+            <w:r>
+              <w:t>3</w:t>
+            </w:r>
+          </w:p>
+        </w:tc>
+        <w:tc>
+          <w:tcPr>
+            <w:tcW w:w="2320" w:type="dxa"/>
+          </w:tcPr>
+          <w:p>
+            <w:pPr>
+              <w:cnfStyle w:val="000000100000" w:firstRow="0" w:lastRow="0" w:firstColumn="0" w:lastColumn="0" w:oddVBand="0" w:evenVBand="0" w:oddHBand="1" w:evenHBand="0" w:firstRowFirstColumn="0" w:firstRowLastColumn="0" w:lastRowFirstColumn="0" w:lastRowLastColumn="0"/>
+            </w:pPr>
+            <w:r>
+              <w:t>Map</w:t>
+            </w:r>
+          </w:p>
+        </w:tc>
+        <w:tc>
+          <w:tcPr>
+            <w:tcW w:w="6131" w:type="dxa"/>
+          </w:tcPr>
+          <w:p>
+            <w:pPr>
+              <w:cnfStyle w:val="000000100000" w:firstRow="0" w:lastRow="0" w:firstColumn="0" w:lastColumn="0" w:oddVBand="0" w:evenVBand="0" w:oddHBand="1" w:evenHBand="0" w:firstRowFirstColumn="0" w:firstRowLastColumn="0" w:lastRowFirstColumn="0" w:lastRowLastColumn="0"/>
+            </w:pPr>
+            <w:r>
+              <w:t>Pengguna dapat melacak perjalanan</w:t>
+            </w:r>
+          </w:p>
+        </w:tc>
+        <w:tc>
+          <w:tcPr>
+            <w:tcW w:w="971" w:type="dxa"/>
+          </w:tcPr>
+          <w:p>
+            <w:pPr>
+              <w:cnfStyle w:val="000000100000" w:firstRow="0" w:lastRow="0" w:firstColumn="0" w:lastColumn="0" w:oddVBand="0" w:evenVBand="0" w:oddHBand="1" w:evenHBand="0" w:firstRowFirstColumn="0" w:firstRowLastColumn="0" w:lastRowFirstColumn="0" w:lastRowLastColumn="0"/>
+            </w:pPr>
+            <w:r>
+              <w:t>Selesai</w:t>
+            </w:r>
+          </w:p>
+        </w:tc>
+      </w:tr>
+      <w:tr>
+        <w:tc>
+          <w:tcPr>
+            <w:cnfStyle w:val="001000000000" w:firstRow="0" w:lastRow="0" w:firstColumn="1" w:lastColumn="0" w:oddVBand="0" w:evenVBand="0" w:oddHBand="0" w:evenHBand="0" w:firstRowFirstColumn="0" w:firstRowLastColumn="0" w:lastRowFirstColumn="0" w:lastRowLastColumn="0"/>
+            <w:tcW w:w="638" w:type="dxa"/>
+          </w:tcPr>
+          <w:p>
+            <w:pPr>
+              <w:jc w:val="center"/>
+            </w:pPr>
+            <w:r>
+              <w:t>4</w:t>
+            </w:r>
+          </w:p>
+        </w:tc>
+        <w:tc>
+          <w:tcPr>
+            <w:tcW w:w="2320" w:type="dxa"/>
+          </w:tcPr>
+          <w:p>
+            <w:pPr>
+              <w:cnfStyle w:val="000000000000" w:firstRow="0" w:lastRow="0" w:firstColumn="0" w:lastColumn="0" w:oddVBand="0" w:evenVBand="0" w:oddHBand="0" w:evenHBand="0" w:firstRowFirstColumn="0" w:firstRowLastColumn="0" w:lastRowFirstColumn="0" w:lastRowLastColumn="0"/>
+            </w:pPr>
+            <w:r>
+              <w:t>Notifikasi status</w:t>
+            </w:r>
+          </w:p>
+        </w:tc>
+        <w:tc>
+          <w:tcPr>
+            <w:tcW w:w="6131" w:type="dxa"/>
+          </w:tcPr>
+          <w:p>
+            <w:pPr>
+              <w:cnfStyle w:val="000000000000" w:firstRow="0" w:lastRow="0" w:firstColumn="0" w:lastColumn="0" w:oddVBand="0" w:evenVBand="0" w:oddHBand="0" w:evenHBand="0" w:firstRowFirstColumn="0" w:firstRowLastColumn="0" w:lastRowFirstColumn="0" w:lastRowLastColumn="0"/>
+            </w:pPr>
+            <w:r>
+              <w:t xml:space="preserve">Pengguna dapat menerima notifikasi mengenai </w:t>
+            </w:r>
+            <w:r>
+              <w:t>perubahan jadwal,</w:t>
+            </w:r>
+            <w:r>
+              <w:t xml:space="preserve"> keterlambatan, perubahan jalur, dan kondisi perjalanan lainnya</w:t>
+            </w:r>
+          </w:p>
+        </w:tc>
+        <w:tc>
+          <w:tcPr>
+            <w:tcW w:w="971" w:type="dxa"/>
+          </w:tcPr>
+          <w:p>
+            <w:pPr>
+              <w:cnfStyle w:val="000000000000" w:firstRow="0" w:lastRow="0" w:firstColumn="0" w:lastColumn="0" w:oddVBand="0" w:evenVBand="0" w:oddHBand="0" w:evenHBand="0" w:firstRowFirstColumn="0" w:firstRowLastColumn="0" w:lastRowFirstColumn="0" w:lastRowLastColumn="0"/>
+            </w:pPr>
+            <w:r>
+              <w:t>selesai</w:t>
             </w:r>
           </w:p>
         </w:tc>
@@ -9596,6 +9909,82 @@
     <w:basedOn w:val="DefaultParagraphFont"/>
     <w:rsid w:val="00014450"/>
   </w:style>
+  <w:style w:type="table" w:styleId="GridTable4-Accent6">
+    <w:name w:val="Grid Table 4 Accent 6"/>
+    <w:basedOn w:val="TableNormal"/>
+    <w:uiPriority w:val="49"/>
+    <w:rsid w:val="004A6DB5"/>
+    <w:pPr>
+      <w:spacing w:after="0" w:line="240" w:lineRule="auto"/>
+    </w:pPr>
+    <w:tblPr>
+      <w:tblStyleRowBandSize w:val="1"/>
+      <w:tblStyleColBandSize w:val="1"/>
+      <w:tblBorders>
+        <w:top w:val="single" w:sz="4" w:space="0" w:color="A8D08D" w:themeColor="accent6" w:themeTint="99"/>
+        <w:left w:val="single" w:sz="4" w:space="0" w:color="A8D08D" w:themeColor="accent6" w:themeTint="99"/>
+        <w:bottom w:val="single" w:sz="4" w:space="0" w:color="A8D08D" w:themeColor="accent6" w:themeTint="99"/>
+        <w:right w:val="single" w:sz="4" w:space="0" w:color="A8D08D" w:themeColor="accent6" w:themeTint="99"/>
+        <w:insideH w:val="single" w:sz="4" w:space="0" w:color="A8D08D" w:themeColor="accent6" w:themeTint="99"/>
+        <w:insideV w:val="single" w:sz="4" w:space="0" w:color="A8D08D" w:themeColor="accent6" w:themeTint="99"/>
+      </w:tblBorders>
+    </w:tblPr>
+    <w:tblStylePr w:type="firstRow">
+      <w:rPr>
+        <w:b/>
+        <w:bCs/>
+        <w:color w:val="FFFFFF" w:themeColor="background1"/>
+      </w:rPr>
+      <w:tblPr/>
+      <w:tcPr>
+        <w:tcBorders>
+          <w:top w:val="single" w:sz="4" w:space="0" w:color="70AD47" w:themeColor="accent6"/>
+          <w:left w:val="single" w:sz="4" w:space="0" w:color="70AD47" w:themeColor="accent6"/>
+          <w:bottom w:val="single" w:sz="4" w:space="0" w:color="70AD47" w:themeColor="accent6"/>
+          <w:right w:val="single" w:sz="4" w:space="0" w:color="70AD47" w:themeColor="accent6"/>
+          <w:insideH w:val="nil"/>
+          <w:insideV w:val="nil"/>
+        </w:tcBorders>
+        <w:shd w:val="clear" w:color="auto" w:fill="70AD47" w:themeFill="accent6"/>
+      </w:tcPr>
+    </w:tblStylePr>
+    <w:tblStylePr w:type="lastRow">
+      <w:rPr>
+        <w:b/>
+        <w:bCs/>
+      </w:rPr>
+      <w:tblPr/>
+      <w:tcPr>
+        <w:tcBorders>
+          <w:top w:val="double" w:sz="4" w:space="0" w:color="70AD47" w:themeColor="accent6"/>
+        </w:tcBorders>
+      </w:tcPr>
+    </w:tblStylePr>
+    <w:tblStylePr w:type="firstCol">
+      <w:rPr>
+        <w:b/>
+        <w:bCs/>
+      </w:rPr>
+    </w:tblStylePr>
+    <w:tblStylePr w:type="lastCol">
+      <w:rPr>
+        <w:b/>
+        <w:bCs/>
+      </w:rPr>
+    </w:tblStylePr>
+    <w:tblStylePr w:type="band1Vert">
+      <w:tblPr/>
+      <w:tcPr>
+        <w:shd w:val="clear" w:color="auto" w:fill="E2EFD9" w:themeFill="accent6" w:themeFillTint="33"/>
+      </w:tcPr>
+    </w:tblStylePr>
+    <w:tblStylePr w:type="band1Horz">
+      <w:tblPr/>
+      <w:tcPr>
+        <w:shd w:val="clear" w:color="auto" w:fill="E2EFD9" w:themeFill="accent6" w:themeFillTint="33"/>
+      </w:tcPr>
+    </w:tblStylePr>
+  </w:style>
 </w:styles>
 </file>
 

</xml_diff>

<commit_message>
Menambahkan sprint retrospective dan mengupdate sprint review 1
</commit_message>
<xml_diff>
--- a/211111763_LaporanProjectUTS.docx
+++ b/211111763_LaporanProjectUTS.docx
@@ -1994,7 +1994,61 @@
                 <w:noProof w:val="0"/>
                 <w:lang w:eastAsia="en-ID"/>
               </w:rPr>
-              <w:t>Dapat membeli tiket secara online</w:t>
+              <w:t xml:space="preserve">Dapat </w:t>
+            </w:r>
+            <w:proofErr w:type="spellStart"/>
+            <w:r>
+              <w:rPr>
+                <w:rFonts w:ascii="Calibri" w:eastAsia="Times New Roman" w:hAnsi="Calibri" w:cs="Calibri"/>
+                <w:noProof w:val="0"/>
+                <w:lang w:eastAsia="en-ID"/>
+              </w:rPr>
+              <w:t>membeli</w:t>
+            </w:r>
+            <w:proofErr w:type="spellEnd"/>
+            <w:r>
+              <w:rPr>
+                <w:rFonts w:ascii="Calibri" w:eastAsia="Times New Roman" w:hAnsi="Calibri" w:cs="Calibri"/>
+                <w:noProof w:val="0"/>
+                <w:lang w:eastAsia="en-ID"/>
+              </w:rPr>
+              <w:t xml:space="preserve"> </w:t>
+            </w:r>
+            <w:proofErr w:type="spellStart"/>
+            <w:r>
+              <w:rPr>
+                <w:rFonts w:ascii="Calibri" w:eastAsia="Times New Roman" w:hAnsi="Calibri" w:cs="Calibri"/>
+                <w:noProof w:val="0"/>
+                <w:lang w:eastAsia="en-ID"/>
+              </w:rPr>
+              <w:t>tiket</w:t>
+            </w:r>
+            <w:proofErr w:type="spellEnd"/>
+            <w:r>
+              <w:rPr>
+                <w:rFonts w:ascii="Calibri" w:eastAsia="Times New Roman" w:hAnsi="Calibri" w:cs="Calibri"/>
+                <w:noProof w:val="0"/>
+                <w:lang w:eastAsia="en-ID"/>
+              </w:rPr>
+              <w:t xml:space="preserve"> </w:t>
+            </w:r>
+            <w:proofErr w:type="spellStart"/>
+            <w:r>
+              <w:rPr>
+                <w:rFonts w:ascii="Calibri" w:eastAsia="Times New Roman" w:hAnsi="Calibri" w:cs="Calibri"/>
+                <w:noProof w:val="0"/>
+                <w:lang w:eastAsia="en-ID"/>
+              </w:rPr>
+              <w:t>secara</w:t>
+            </w:r>
+            <w:proofErr w:type="spellEnd"/>
+            <w:r>
+              <w:rPr>
+                <w:rFonts w:ascii="Calibri" w:eastAsia="Times New Roman" w:hAnsi="Calibri" w:cs="Calibri"/>
+                <w:noProof w:val="0"/>
+                <w:lang w:eastAsia="en-ID"/>
+              </w:rPr>
+              <w:t xml:space="preserve"> online</w:t>
             </w:r>
           </w:p>
         </w:tc>
@@ -2032,14 +2086,124 @@
               </w:rPr>
               <w:t xml:space="preserve">Saya </w:t>
             </w:r>
-            <w:r>
-              <w:rPr>
-                <w:rFonts w:ascii="Calibri" w:eastAsia="Times New Roman" w:hAnsi="Calibri" w:cs="Calibri"/>
-                <w:noProof w:val="0"/>
-                <w:lang w:eastAsia="en-ID"/>
-              </w:rPr>
-              <w:t>tidak perlu lagi menunggu antrian panjang untuk membeli tiket</w:t>
-            </w:r>
+            <w:proofErr w:type="spellStart"/>
+            <w:r>
+              <w:rPr>
+                <w:rFonts w:ascii="Calibri" w:eastAsia="Times New Roman" w:hAnsi="Calibri" w:cs="Calibri"/>
+                <w:noProof w:val="0"/>
+                <w:lang w:eastAsia="en-ID"/>
+              </w:rPr>
+              <w:t>tidak</w:t>
+            </w:r>
+            <w:proofErr w:type="spellEnd"/>
+            <w:r>
+              <w:rPr>
+                <w:rFonts w:ascii="Calibri" w:eastAsia="Times New Roman" w:hAnsi="Calibri" w:cs="Calibri"/>
+                <w:noProof w:val="0"/>
+                <w:lang w:eastAsia="en-ID"/>
+              </w:rPr>
+              <w:t xml:space="preserve"> </w:t>
+            </w:r>
+            <w:proofErr w:type="spellStart"/>
+            <w:r>
+              <w:rPr>
+                <w:rFonts w:ascii="Calibri" w:eastAsia="Times New Roman" w:hAnsi="Calibri" w:cs="Calibri"/>
+                <w:noProof w:val="0"/>
+                <w:lang w:eastAsia="en-ID"/>
+              </w:rPr>
+              <w:t>perlu</w:t>
+            </w:r>
+            <w:proofErr w:type="spellEnd"/>
+            <w:r>
+              <w:rPr>
+                <w:rFonts w:ascii="Calibri" w:eastAsia="Times New Roman" w:hAnsi="Calibri" w:cs="Calibri"/>
+                <w:noProof w:val="0"/>
+                <w:lang w:eastAsia="en-ID"/>
+              </w:rPr>
+              <w:t xml:space="preserve"> lagi </w:t>
+            </w:r>
+            <w:proofErr w:type="spellStart"/>
+            <w:r>
+              <w:rPr>
+                <w:rFonts w:ascii="Calibri" w:eastAsia="Times New Roman" w:hAnsi="Calibri" w:cs="Calibri"/>
+                <w:noProof w:val="0"/>
+                <w:lang w:eastAsia="en-ID"/>
+              </w:rPr>
+              <w:t>menunggu</w:t>
+            </w:r>
+            <w:proofErr w:type="spellEnd"/>
+            <w:r>
+              <w:rPr>
+                <w:rFonts w:ascii="Calibri" w:eastAsia="Times New Roman" w:hAnsi="Calibri" w:cs="Calibri"/>
+                <w:noProof w:val="0"/>
+                <w:lang w:eastAsia="en-ID"/>
+              </w:rPr>
+              <w:t xml:space="preserve"> </w:t>
+            </w:r>
+            <w:proofErr w:type="spellStart"/>
+            <w:r>
+              <w:rPr>
+                <w:rFonts w:ascii="Calibri" w:eastAsia="Times New Roman" w:hAnsi="Calibri" w:cs="Calibri"/>
+                <w:noProof w:val="0"/>
+                <w:lang w:eastAsia="en-ID"/>
+              </w:rPr>
+              <w:t>antrian</w:t>
+            </w:r>
+            <w:proofErr w:type="spellEnd"/>
+            <w:r>
+              <w:rPr>
+                <w:rFonts w:ascii="Calibri" w:eastAsia="Times New Roman" w:hAnsi="Calibri" w:cs="Calibri"/>
+                <w:noProof w:val="0"/>
+                <w:lang w:eastAsia="en-ID"/>
+              </w:rPr>
+              <w:t xml:space="preserve"> </w:t>
+            </w:r>
+            <w:proofErr w:type="spellStart"/>
+            <w:r>
+              <w:rPr>
+                <w:rFonts w:ascii="Calibri" w:eastAsia="Times New Roman" w:hAnsi="Calibri" w:cs="Calibri"/>
+                <w:noProof w:val="0"/>
+                <w:lang w:eastAsia="en-ID"/>
+              </w:rPr>
+              <w:t>panjang</w:t>
+            </w:r>
+            <w:proofErr w:type="spellEnd"/>
+            <w:r>
+              <w:rPr>
+                <w:rFonts w:ascii="Calibri" w:eastAsia="Times New Roman" w:hAnsi="Calibri" w:cs="Calibri"/>
+                <w:noProof w:val="0"/>
+                <w:lang w:eastAsia="en-ID"/>
+              </w:rPr>
+              <w:t xml:space="preserve"> untuk </w:t>
+            </w:r>
+            <w:proofErr w:type="spellStart"/>
+            <w:r>
+              <w:rPr>
+                <w:rFonts w:ascii="Calibri" w:eastAsia="Times New Roman" w:hAnsi="Calibri" w:cs="Calibri"/>
+                <w:noProof w:val="0"/>
+                <w:lang w:eastAsia="en-ID"/>
+              </w:rPr>
+              <w:t>membeli</w:t>
+            </w:r>
+            <w:proofErr w:type="spellEnd"/>
+            <w:r>
+              <w:rPr>
+                <w:rFonts w:ascii="Calibri" w:eastAsia="Times New Roman" w:hAnsi="Calibri" w:cs="Calibri"/>
+                <w:noProof w:val="0"/>
+                <w:lang w:eastAsia="en-ID"/>
+              </w:rPr>
+              <w:t xml:space="preserve"> </w:t>
+            </w:r>
+            <w:proofErr w:type="spellStart"/>
+            <w:r>
+              <w:rPr>
+                <w:rFonts w:ascii="Calibri" w:eastAsia="Times New Roman" w:hAnsi="Calibri" w:cs="Calibri"/>
+                <w:noProof w:val="0"/>
+                <w:lang w:eastAsia="en-ID"/>
+              </w:rPr>
+              <w:t>tiket</w:t>
+            </w:r>
+            <w:proofErr w:type="spellEnd"/>
             <w:r>
               <w:rPr>
                 <w:rFonts w:ascii="Calibri" w:eastAsia="Times New Roman" w:hAnsi="Calibri" w:cs="Calibri"/>
@@ -2247,7 +2411,79 @@
                 <w:noProof w:val="0"/>
                 <w:lang w:eastAsia="en-ID"/>
               </w:rPr>
-              <w:t>Dapat melihat jadwal keberangkatan secara online</w:t>
+              <w:t xml:space="preserve">Dapat </w:t>
+            </w:r>
+            <w:proofErr w:type="spellStart"/>
+            <w:r>
+              <w:rPr>
+                <w:rFonts w:ascii="Calibri" w:eastAsia="Times New Roman" w:hAnsi="Calibri" w:cs="Calibri"/>
+                <w:noProof w:val="0"/>
+                <w:lang w:eastAsia="en-ID"/>
+              </w:rPr>
+              <w:t>melihat</w:t>
+            </w:r>
+            <w:proofErr w:type="spellEnd"/>
+            <w:r>
+              <w:rPr>
+                <w:rFonts w:ascii="Calibri" w:eastAsia="Times New Roman" w:hAnsi="Calibri" w:cs="Calibri"/>
+                <w:noProof w:val="0"/>
+                <w:lang w:eastAsia="en-ID"/>
+              </w:rPr>
+              <w:t xml:space="preserve"> </w:t>
+            </w:r>
+            <w:proofErr w:type="spellStart"/>
+            <w:r>
+              <w:rPr>
+                <w:rFonts w:ascii="Calibri" w:eastAsia="Times New Roman" w:hAnsi="Calibri" w:cs="Calibri"/>
+                <w:noProof w:val="0"/>
+                <w:lang w:eastAsia="en-ID"/>
+              </w:rPr>
+              <w:t>jadwal</w:t>
+            </w:r>
+            <w:proofErr w:type="spellEnd"/>
+            <w:r>
+              <w:rPr>
+                <w:rFonts w:ascii="Calibri" w:eastAsia="Times New Roman" w:hAnsi="Calibri" w:cs="Calibri"/>
+                <w:noProof w:val="0"/>
+                <w:lang w:eastAsia="en-ID"/>
+              </w:rPr>
+              <w:t xml:space="preserve"> </w:t>
+            </w:r>
+            <w:proofErr w:type="spellStart"/>
+            <w:r>
+              <w:rPr>
+                <w:rFonts w:ascii="Calibri" w:eastAsia="Times New Roman" w:hAnsi="Calibri" w:cs="Calibri"/>
+                <w:noProof w:val="0"/>
+                <w:lang w:eastAsia="en-ID"/>
+              </w:rPr>
+              <w:t>keberangkatan</w:t>
+            </w:r>
+            <w:proofErr w:type="spellEnd"/>
+            <w:r>
+              <w:rPr>
+                <w:rFonts w:ascii="Calibri" w:eastAsia="Times New Roman" w:hAnsi="Calibri" w:cs="Calibri"/>
+                <w:noProof w:val="0"/>
+                <w:lang w:eastAsia="en-ID"/>
+              </w:rPr>
+              <w:t xml:space="preserve"> </w:t>
+            </w:r>
+            <w:proofErr w:type="spellStart"/>
+            <w:r>
+              <w:rPr>
+                <w:rFonts w:ascii="Calibri" w:eastAsia="Times New Roman" w:hAnsi="Calibri" w:cs="Calibri"/>
+                <w:noProof w:val="0"/>
+                <w:lang w:eastAsia="en-ID"/>
+              </w:rPr>
+              <w:t>secara</w:t>
+            </w:r>
+            <w:proofErr w:type="spellEnd"/>
+            <w:r>
+              <w:rPr>
+                <w:rFonts w:ascii="Calibri" w:eastAsia="Times New Roman" w:hAnsi="Calibri" w:cs="Calibri"/>
+                <w:noProof w:val="0"/>
+                <w:lang w:eastAsia="en-ID"/>
+              </w:rPr>
+              <w:t xml:space="preserve"> online</w:t>
             </w:r>
           </w:p>
         </w:tc>
@@ -2285,14 +2521,142 @@
               </w:rPr>
               <w:t xml:space="preserve">Saya </w:t>
             </w:r>
-            <w:r>
-              <w:rPr>
-                <w:rFonts w:ascii="Calibri" w:eastAsia="Times New Roman" w:hAnsi="Calibri" w:cs="Calibri"/>
-                <w:noProof w:val="0"/>
-                <w:lang w:eastAsia="en-ID"/>
-              </w:rPr>
-              <w:t>tidak perlu pergi ke stasiun untuk melihat jadwal keberangkatan</w:t>
-            </w:r>
+            <w:proofErr w:type="spellStart"/>
+            <w:r>
+              <w:rPr>
+                <w:rFonts w:ascii="Calibri" w:eastAsia="Times New Roman" w:hAnsi="Calibri" w:cs="Calibri"/>
+                <w:noProof w:val="0"/>
+                <w:lang w:eastAsia="en-ID"/>
+              </w:rPr>
+              <w:t>tidak</w:t>
+            </w:r>
+            <w:proofErr w:type="spellEnd"/>
+            <w:r>
+              <w:rPr>
+                <w:rFonts w:ascii="Calibri" w:eastAsia="Times New Roman" w:hAnsi="Calibri" w:cs="Calibri"/>
+                <w:noProof w:val="0"/>
+                <w:lang w:eastAsia="en-ID"/>
+              </w:rPr>
+              <w:t xml:space="preserve"> </w:t>
+            </w:r>
+            <w:proofErr w:type="spellStart"/>
+            <w:r>
+              <w:rPr>
+                <w:rFonts w:ascii="Calibri" w:eastAsia="Times New Roman" w:hAnsi="Calibri" w:cs="Calibri"/>
+                <w:noProof w:val="0"/>
+                <w:lang w:eastAsia="en-ID"/>
+              </w:rPr>
+              <w:t>perlu</w:t>
+            </w:r>
+            <w:proofErr w:type="spellEnd"/>
+            <w:r>
+              <w:rPr>
+                <w:rFonts w:ascii="Calibri" w:eastAsia="Times New Roman" w:hAnsi="Calibri" w:cs="Calibri"/>
+                <w:noProof w:val="0"/>
+                <w:lang w:eastAsia="en-ID"/>
+              </w:rPr>
+              <w:t xml:space="preserve"> </w:t>
+            </w:r>
+            <w:proofErr w:type="spellStart"/>
+            <w:r>
+              <w:rPr>
+                <w:rFonts w:ascii="Calibri" w:eastAsia="Times New Roman" w:hAnsi="Calibri" w:cs="Calibri"/>
+                <w:noProof w:val="0"/>
+                <w:lang w:eastAsia="en-ID"/>
+              </w:rPr>
+              <w:t>pergi</w:t>
+            </w:r>
+            <w:proofErr w:type="spellEnd"/>
+            <w:r>
+              <w:rPr>
+                <w:rFonts w:ascii="Calibri" w:eastAsia="Times New Roman" w:hAnsi="Calibri" w:cs="Calibri"/>
+                <w:noProof w:val="0"/>
+                <w:lang w:eastAsia="en-ID"/>
+              </w:rPr>
+              <w:t xml:space="preserve"> </w:t>
+            </w:r>
+            <w:proofErr w:type="spellStart"/>
+            <w:r>
+              <w:rPr>
+                <w:rFonts w:ascii="Calibri" w:eastAsia="Times New Roman" w:hAnsi="Calibri" w:cs="Calibri"/>
+                <w:noProof w:val="0"/>
+                <w:lang w:eastAsia="en-ID"/>
+              </w:rPr>
+              <w:t>ke</w:t>
+            </w:r>
+            <w:proofErr w:type="spellEnd"/>
+            <w:r>
+              <w:rPr>
+                <w:rFonts w:ascii="Calibri" w:eastAsia="Times New Roman" w:hAnsi="Calibri" w:cs="Calibri"/>
+                <w:noProof w:val="0"/>
+                <w:lang w:eastAsia="en-ID"/>
+              </w:rPr>
+              <w:t xml:space="preserve"> </w:t>
+            </w:r>
+            <w:proofErr w:type="spellStart"/>
+            <w:r>
+              <w:rPr>
+                <w:rFonts w:ascii="Calibri" w:eastAsia="Times New Roman" w:hAnsi="Calibri" w:cs="Calibri"/>
+                <w:noProof w:val="0"/>
+                <w:lang w:eastAsia="en-ID"/>
+              </w:rPr>
+              <w:t>stasiun</w:t>
+            </w:r>
+            <w:proofErr w:type="spellEnd"/>
+            <w:r>
+              <w:rPr>
+                <w:rFonts w:ascii="Calibri" w:eastAsia="Times New Roman" w:hAnsi="Calibri" w:cs="Calibri"/>
+                <w:noProof w:val="0"/>
+                <w:lang w:eastAsia="en-ID"/>
+              </w:rPr>
+              <w:t xml:space="preserve"> untuk </w:t>
+            </w:r>
+            <w:proofErr w:type="spellStart"/>
+            <w:r>
+              <w:rPr>
+                <w:rFonts w:ascii="Calibri" w:eastAsia="Times New Roman" w:hAnsi="Calibri" w:cs="Calibri"/>
+                <w:noProof w:val="0"/>
+                <w:lang w:eastAsia="en-ID"/>
+              </w:rPr>
+              <w:t>melihat</w:t>
+            </w:r>
+            <w:proofErr w:type="spellEnd"/>
+            <w:r>
+              <w:rPr>
+                <w:rFonts w:ascii="Calibri" w:eastAsia="Times New Roman" w:hAnsi="Calibri" w:cs="Calibri"/>
+                <w:noProof w:val="0"/>
+                <w:lang w:eastAsia="en-ID"/>
+              </w:rPr>
+              <w:t xml:space="preserve"> </w:t>
+            </w:r>
+            <w:proofErr w:type="spellStart"/>
+            <w:r>
+              <w:rPr>
+                <w:rFonts w:ascii="Calibri" w:eastAsia="Times New Roman" w:hAnsi="Calibri" w:cs="Calibri"/>
+                <w:noProof w:val="0"/>
+                <w:lang w:eastAsia="en-ID"/>
+              </w:rPr>
+              <w:t>jadwal</w:t>
+            </w:r>
+            <w:proofErr w:type="spellEnd"/>
+            <w:r>
+              <w:rPr>
+                <w:rFonts w:ascii="Calibri" w:eastAsia="Times New Roman" w:hAnsi="Calibri" w:cs="Calibri"/>
+                <w:noProof w:val="0"/>
+                <w:lang w:eastAsia="en-ID"/>
+              </w:rPr>
+              <w:t xml:space="preserve"> </w:t>
+            </w:r>
+            <w:proofErr w:type="spellStart"/>
+            <w:r>
+              <w:rPr>
+                <w:rFonts w:ascii="Calibri" w:eastAsia="Times New Roman" w:hAnsi="Calibri" w:cs="Calibri"/>
+                <w:noProof w:val="0"/>
+                <w:lang w:eastAsia="en-ID"/>
+              </w:rPr>
+              <w:t>keberangkatan</w:t>
+            </w:r>
+            <w:proofErr w:type="spellEnd"/>
           </w:p>
         </w:tc>
         <w:tc>
@@ -2532,7 +2896,313 @@
                 <w:noProof w:val="0"/>
                 <w:lang w:eastAsia="en-ID"/>
               </w:rPr>
-              <w:t xml:space="preserve">Saya jadi tahu keberadaan kereta yang saya tumpangi secara realtime sehingga mengurangi resiko kelewatan stasiun tempat seharusnya kita berhenti </w:t>
+              <w:t xml:space="preserve">Saya </w:t>
+            </w:r>
+            <w:proofErr w:type="spellStart"/>
+            <w:r>
+              <w:rPr>
+                <w:rFonts w:ascii="Calibri" w:eastAsia="Times New Roman" w:hAnsi="Calibri" w:cs="Calibri"/>
+                <w:noProof w:val="0"/>
+                <w:lang w:eastAsia="en-ID"/>
+              </w:rPr>
+              <w:t>jadi</w:t>
+            </w:r>
+            <w:proofErr w:type="spellEnd"/>
+            <w:r>
+              <w:rPr>
+                <w:rFonts w:ascii="Calibri" w:eastAsia="Times New Roman" w:hAnsi="Calibri" w:cs="Calibri"/>
+                <w:noProof w:val="0"/>
+                <w:lang w:eastAsia="en-ID"/>
+              </w:rPr>
+              <w:t xml:space="preserve"> </w:t>
+            </w:r>
+            <w:proofErr w:type="spellStart"/>
+            <w:r>
+              <w:rPr>
+                <w:rFonts w:ascii="Calibri" w:eastAsia="Times New Roman" w:hAnsi="Calibri" w:cs="Calibri"/>
+                <w:noProof w:val="0"/>
+                <w:lang w:eastAsia="en-ID"/>
+              </w:rPr>
+              <w:t>tahu</w:t>
+            </w:r>
+            <w:proofErr w:type="spellEnd"/>
+            <w:r>
+              <w:rPr>
+                <w:rFonts w:ascii="Calibri" w:eastAsia="Times New Roman" w:hAnsi="Calibri" w:cs="Calibri"/>
+                <w:noProof w:val="0"/>
+                <w:lang w:eastAsia="en-ID"/>
+              </w:rPr>
+              <w:t xml:space="preserve"> </w:t>
+            </w:r>
+            <w:proofErr w:type="spellStart"/>
+            <w:r>
+              <w:rPr>
+                <w:rFonts w:ascii="Calibri" w:eastAsia="Times New Roman" w:hAnsi="Calibri" w:cs="Calibri"/>
+                <w:noProof w:val="0"/>
+                <w:lang w:eastAsia="en-ID"/>
+              </w:rPr>
+              <w:t>keberadaan</w:t>
+            </w:r>
+            <w:proofErr w:type="spellEnd"/>
+            <w:r>
+              <w:rPr>
+                <w:rFonts w:ascii="Calibri" w:eastAsia="Times New Roman" w:hAnsi="Calibri" w:cs="Calibri"/>
+                <w:noProof w:val="0"/>
+                <w:lang w:eastAsia="en-ID"/>
+              </w:rPr>
+              <w:t xml:space="preserve"> </w:t>
+            </w:r>
+            <w:proofErr w:type="spellStart"/>
+            <w:r>
+              <w:rPr>
+                <w:rFonts w:ascii="Calibri" w:eastAsia="Times New Roman" w:hAnsi="Calibri" w:cs="Calibri"/>
+                <w:noProof w:val="0"/>
+                <w:lang w:eastAsia="en-ID"/>
+              </w:rPr>
+              <w:t>kereta</w:t>
+            </w:r>
+            <w:proofErr w:type="spellEnd"/>
+            <w:r>
+              <w:rPr>
+                <w:rFonts w:ascii="Calibri" w:eastAsia="Times New Roman" w:hAnsi="Calibri" w:cs="Calibri"/>
+                <w:noProof w:val="0"/>
+                <w:lang w:eastAsia="en-ID"/>
+              </w:rPr>
+              <w:t xml:space="preserve"> yang </w:t>
+            </w:r>
+            <w:proofErr w:type="spellStart"/>
+            <w:r>
+              <w:rPr>
+                <w:rFonts w:ascii="Calibri" w:eastAsia="Times New Roman" w:hAnsi="Calibri" w:cs="Calibri"/>
+                <w:noProof w:val="0"/>
+                <w:lang w:eastAsia="en-ID"/>
+              </w:rPr>
+              <w:t>saya</w:t>
+            </w:r>
+            <w:proofErr w:type="spellEnd"/>
+            <w:r>
+              <w:rPr>
+                <w:rFonts w:ascii="Calibri" w:eastAsia="Times New Roman" w:hAnsi="Calibri" w:cs="Calibri"/>
+                <w:noProof w:val="0"/>
+                <w:lang w:eastAsia="en-ID"/>
+              </w:rPr>
+              <w:t xml:space="preserve"> </w:t>
+            </w:r>
+            <w:proofErr w:type="spellStart"/>
+            <w:r>
+              <w:rPr>
+                <w:rFonts w:ascii="Calibri" w:eastAsia="Times New Roman" w:hAnsi="Calibri" w:cs="Calibri"/>
+                <w:noProof w:val="0"/>
+                <w:lang w:eastAsia="en-ID"/>
+              </w:rPr>
+              <w:t>tumpangi</w:t>
+            </w:r>
+            <w:proofErr w:type="spellEnd"/>
+            <w:r>
+              <w:rPr>
+                <w:rFonts w:ascii="Calibri" w:eastAsia="Times New Roman" w:hAnsi="Calibri" w:cs="Calibri"/>
+                <w:noProof w:val="0"/>
+                <w:lang w:eastAsia="en-ID"/>
+              </w:rPr>
+              <w:t xml:space="preserve"> </w:t>
+            </w:r>
+            <w:proofErr w:type="spellStart"/>
+            <w:r>
+              <w:rPr>
+                <w:rFonts w:ascii="Calibri" w:eastAsia="Times New Roman" w:hAnsi="Calibri" w:cs="Calibri"/>
+                <w:noProof w:val="0"/>
+                <w:lang w:eastAsia="en-ID"/>
+              </w:rPr>
+              <w:t>secara</w:t>
+            </w:r>
+            <w:proofErr w:type="spellEnd"/>
+            <w:r>
+              <w:rPr>
+                <w:rFonts w:ascii="Calibri" w:eastAsia="Times New Roman" w:hAnsi="Calibri" w:cs="Calibri"/>
+                <w:noProof w:val="0"/>
+                <w:lang w:eastAsia="en-ID"/>
+              </w:rPr>
+              <w:t xml:space="preserve"> </w:t>
+            </w:r>
+            <w:proofErr w:type="spellStart"/>
+            <w:r>
+              <w:rPr>
+                <w:rFonts w:ascii="Calibri" w:eastAsia="Times New Roman" w:hAnsi="Calibri" w:cs="Calibri"/>
+                <w:noProof w:val="0"/>
+                <w:lang w:eastAsia="en-ID"/>
+              </w:rPr>
+              <w:t>realtime</w:t>
+            </w:r>
+            <w:proofErr w:type="spellEnd"/>
+            <w:r>
+              <w:rPr>
+                <w:rFonts w:ascii="Calibri" w:eastAsia="Times New Roman" w:hAnsi="Calibri" w:cs="Calibri"/>
+                <w:noProof w:val="0"/>
+                <w:lang w:eastAsia="en-ID"/>
+              </w:rPr>
+              <w:t xml:space="preserve"> </w:t>
+            </w:r>
+            <w:proofErr w:type="spellStart"/>
+            <w:r>
+              <w:rPr>
+                <w:rFonts w:ascii="Calibri" w:eastAsia="Times New Roman" w:hAnsi="Calibri" w:cs="Calibri"/>
+                <w:noProof w:val="0"/>
+                <w:lang w:eastAsia="en-ID"/>
+              </w:rPr>
+              <w:t>sehingga</w:t>
+            </w:r>
+            <w:proofErr w:type="spellEnd"/>
+            <w:r>
+              <w:rPr>
+                <w:rFonts w:ascii="Calibri" w:eastAsia="Times New Roman" w:hAnsi="Calibri" w:cs="Calibri"/>
+                <w:noProof w:val="0"/>
+                <w:lang w:eastAsia="en-ID"/>
+              </w:rPr>
+              <w:t xml:space="preserve"> </w:t>
+            </w:r>
+            <w:proofErr w:type="spellStart"/>
+            <w:r>
+              <w:rPr>
+                <w:rFonts w:ascii="Calibri" w:eastAsia="Times New Roman" w:hAnsi="Calibri" w:cs="Calibri"/>
+                <w:noProof w:val="0"/>
+                <w:lang w:eastAsia="en-ID"/>
+              </w:rPr>
+              <w:t>mengurangi</w:t>
+            </w:r>
+            <w:proofErr w:type="spellEnd"/>
+            <w:r>
+              <w:rPr>
+                <w:rFonts w:ascii="Calibri" w:eastAsia="Times New Roman" w:hAnsi="Calibri" w:cs="Calibri"/>
+                <w:noProof w:val="0"/>
+                <w:lang w:eastAsia="en-ID"/>
+              </w:rPr>
+              <w:t xml:space="preserve"> </w:t>
+            </w:r>
+            <w:proofErr w:type="spellStart"/>
+            <w:r>
+              <w:rPr>
+                <w:rFonts w:ascii="Calibri" w:eastAsia="Times New Roman" w:hAnsi="Calibri" w:cs="Calibri"/>
+                <w:noProof w:val="0"/>
+                <w:lang w:eastAsia="en-ID"/>
+              </w:rPr>
+              <w:t>resiko</w:t>
+            </w:r>
+            <w:proofErr w:type="spellEnd"/>
+            <w:r>
+              <w:rPr>
+                <w:rFonts w:ascii="Calibri" w:eastAsia="Times New Roman" w:hAnsi="Calibri" w:cs="Calibri"/>
+                <w:noProof w:val="0"/>
+                <w:lang w:eastAsia="en-ID"/>
+              </w:rPr>
+              <w:t xml:space="preserve"> </w:t>
+            </w:r>
+            <w:proofErr w:type="spellStart"/>
+            <w:r>
+              <w:rPr>
+                <w:rFonts w:ascii="Calibri" w:eastAsia="Times New Roman" w:hAnsi="Calibri" w:cs="Calibri"/>
+                <w:noProof w:val="0"/>
+                <w:lang w:eastAsia="en-ID"/>
+              </w:rPr>
+              <w:t>kelewatan</w:t>
+            </w:r>
+            <w:proofErr w:type="spellEnd"/>
+            <w:r>
+              <w:rPr>
+                <w:rFonts w:ascii="Calibri" w:eastAsia="Times New Roman" w:hAnsi="Calibri" w:cs="Calibri"/>
+                <w:noProof w:val="0"/>
+                <w:lang w:eastAsia="en-ID"/>
+              </w:rPr>
+              <w:t xml:space="preserve"> </w:t>
+            </w:r>
+            <w:proofErr w:type="spellStart"/>
+            <w:r>
+              <w:rPr>
+                <w:rFonts w:ascii="Calibri" w:eastAsia="Times New Roman" w:hAnsi="Calibri" w:cs="Calibri"/>
+                <w:noProof w:val="0"/>
+                <w:lang w:eastAsia="en-ID"/>
+              </w:rPr>
+              <w:t>stasiun</w:t>
+            </w:r>
+            <w:proofErr w:type="spellEnd"/>
+            <w:r>
+              <w:rPr>
+                <w:rFonts w:ascii="Calibri" w:eastAsia="Times New Roman" w:hAnsi="Calibri" w:cs="Calibri"/>
+                <w:noProof w:val="0"/>
+                <w:lang w:eastAsia="en-ID"/>
+              </w:rPr>
+              <w:t xml:space="preserve"> </w:t>
+            </w:r>
+            <w:proofErr w:type="spellStart"/>
+            <w:r>
+              <w:rPr>
+                <w:rFonts w:ascii="Calibri" w:eastAsia="Times New Roman" w:hAnsi="Calibri" w:cs="Calibri"/>
+                <w:noProof w:val="0"/>
+                <w:lang w:eastAsia="en-ID"/>
+              </w:rPr>
+              <w:t>tempat</w:t>
+            </w:r>
+            <w:proofErr w:type="spellEnd"/>
+            <w:r>
+              <w:rPr>
+                <w:rFonts w:ascii="Calibri" w:eastAsia="Times New Roman" w:hAnsi="Calibri" w:cs="Calibri"/>
+                <w:noProof w:val="0"/>
+                <w:lang w:eastAsia="en-ID"/>
+              </w:rPr>
+              <w:t xml:space="preserve"> </w:t>
+            </w:r>
+            <w:proofErr w:type="spellStart"/>
+            <w:r>
+              <w:rPr>
+                <w:rFonts w:ascii="Calibri" w:eastAsia="Times New Roman" w:hAnsi="Calibri" w:cs="Calibri"/>
+                <w:noProof w:val="0"/>
+                <w:lang w:eastAsia="en-ID"/>
+              </w:rPr>
+              <w:t>seharusnya</w:t>
+            </w:r>
+            <w:proofErr w:type="spellEnd"/>
+            <w:r>
+              <w:rPr>
+                <w:rFonts w:ascii="Calibri" w:eastAsia="Times New Roman" w:hAnsi="Calibri" w:cs="Calibri"/>
+                <w:noProof w:val="0"/>
+                <w:lang w:eastAsia="en-ID"/>
+              </w:rPr>
+              <w:t xml:space="preserve"> </w:t>
+            </w:r>
+            <w:proofErr w:type="spellStart"/>
+            <w:r>
+              <w:rPr>
+                <w:rFonts w:ascii="Calibri" w:eastAsia="Times New Roman" w:hAnsi="Calibri" w:cs="Calibri"/>
+                <w:noProof w:val="0"/>
+                <w:lang w:eastAsia="en-ID"/>
+              </w:rPr>
+              <w:t>kita</w:t>
+            </w:r>
+            <w:proofErr w:type="spellEnd"/>
+            <w:r>
+              <w:rPr>
+                <w:rFonts w:ascii="Calibri" w:eastAsia="Times New Roman" w:hAnsi="Calibri" w:cs="Calibri"/>
+                <w:noProof w:val="0"/>
+                <w:lang w:eastAsia="en-ID"/>
+              </w:rPr>
+              <w:t xml:space="preserve"> </w:t>
+            </w:r>
+            <w:proofErr w:type="spellStart"/>
+            <w:r>
+              <w:rPr>
+                <w:rFonts w:ascii="Calibri" w:eastAsia="Times New Roman" w:hAnsi="Calibri" w:cs="Calibri"/>
+                <w:noProof w:val="0"/>
+                <w:lang w:eastAsia="en-ID"/>
+              </w:rPr>
+              <w:t>berhenti</w:t>
+            </w:r>
+            <w:proofErr w:type="spellEnd"/>
+            <w:r>
+              <w:rPr>
+                <w:rFonts w:ascii="Calibri" w:eastAsia="Times New Roman" w:hAnsi="Calibri" w:cs="Calibri"/>
+                <w:noProof w:val="0"/>
+                <w:lang w:eastAsia="en-ID"/>
+              </w:rPr>
+              <w:t xml:space="preserve"> </w:t>
             </w:r>
             <w:r>
               <w:rPr>
@@ -2693,6 +3363,7 @@
                 <w:lang w:eastAsia="en-ID"/>
               </w:rPr>
             </w:pPr>
+            <w:proofErr w:type="spellStart"/>
             <w:r>
               <w:rPr>
                 <w:rFonts w:ascii="Calibri" w:eastAsia="Times New Roman" w:hAnsi="Calibri" w:cs="Calibri"/>
@@ -2701,6 +3372,7 @@
               </w:rPr>
               <w:t>Pasengger</w:t>
             </w:r>
+            <w:proofErr w:type="spellEnd"/>
           </w:p>
         </w:tc>
         <w:tc>
@@ -2772,13 +3444,77 @@
               </w:rPr>
               <w:t xml:space="preserve">Saya tidak </w:t>
             </w:r>
-            <w:r>
-              <w:rPr>
-                <w:rFonts w:ascii="Calibri" w:eastAsia="Times New Roman" w:hAnsi="Calibri" w:cs="Calibri"/>
-                <w:noProof w:val="0"/>
-                <w:lang w:eastAsia="en-ID"/>
-              </w:rPr>
-              <w:t xml:space="preserve">khawatir tentang jadwal keberangkatan </w:t>
+            <w:proofErr w:type="spellStart"/>
+            <w:r>
+              <w:rPr>
+                <w:rFonts w:ascii="Calibri" w:eastAsia="Times New Roman" w:hAnsi="Calibri" w:cs="Calibri"/>
+                <w:noProof w:val="0"/>
+                <w:lang w:eastAsia="en-ID"/>
+              </w:rPr>
+              <w:t>khawatir</w:t>
+            </w:r>
+            <w:proofErr w:type="spellEnd"/>
+            <w:r>
+              <w:rPr>
+                <w:rFonts w:ascii="Calibri" w:eastAsia="Times New Roman" w:hAnsi="Calibri" w:cs="Calibri"/>
+                <w:noProof w:val="0"/>
+                <w:lang w:eastAsia="en-ID"/>
+              </w:rPr>
+              <w:t xml:space="preserve"> </w:t>
+            </w:r>
+            <w:proofErr w:type="spellStart"/>
+            <w:r>
+              <w:rPr>
+                <w:rFonts w:ascii="Calibri" w:eastAsia="Times New Roman" w:hAnsi="Calibri" w:cs="Calibri"/>
+                <w:noProof w:val="0"/>
+                <w:lang w:eastAsia="en-ID"/>
+              </w:rPr>
+              <w:t>tentang</w:t>
+            </w:r>
+            <w:proofErr w:type="spellEnd"/>
+            <w:r>
+              <w:rPr>
+                <w:rFonts w:ascii="Calibri" w:eastAsia="Times New Roman" w:hAnsi="Calibri" w:cs="Calibri"/>
+                <w:noProof w:val="0"/>
+                <w:lang w:eastAsia="en-ID"/>
+              </w:rPr>
+              <w:t xml:space="preserve"> </w:t>
+            </w:r>
+            <w:proofErr w:type="spellStart"/>
+            <w:r>
+              <w:rPr>
+                <w:rFonts w:ascii="Calibri" w:eastAsia="Times New Roman" w:hAnsi="Calibri" w:cs="Calibri"/>
+                <w:noProof w:val="0"/>
+                <w:lang w:eastAsia="en-ID"/>
+              </w:rPr>
+              <w:t>jadwal</w:t>
+            </w:r>
+            <w:proofErr w:type="spellEnd"/>
+            <w:r>
+              <w:rPr>
+                <w:rFonts w:ascii="Calibri" w:eastAsia="Times New Roman" w:hAnsi="Calibri" w:cs="Calibri"/>
+                <w:noProof w:val="0"/>
+                <w:lang w:eastAsia="en-ID"/>
+              </w:rPr>
+              <w:t xml:space="preserve"> </w:t>
+            </w:r>
+            <w:proofErr w:type="spellStart"/>
+            <w:r>
+              <w:rPr>
+                <w:rFonts w:ascii="Calibri" w:eastAsia="Times New Roman" w:hAnsi="Calibri" w:cs="Calibri"/>
+                <w:noProof w:val="0"/>
+                <w:lang w:eastAsia="en-ID"/>
+              </w:rPr>
+              <w:t>keberangkatan</w:t>
+            </w:r>
+            <w:proofErr w:type="spellEnd"/>
+            <w:r>
+              <w:rPr>
+                <w:rFonts w:ascii="Calibri" w:eastAsia="Times New Roman" w:hAnsi="Calibri" w:cs="Calibri"/>
+                <w:noProof w:val="0"/>
+                <w:lang w:eastAsia="en-ID"/>
+              </w:rPr>
+              <w:t xml:space="preserve"> </w:t>
             </w:r>
             <w:r>
               <w:rPr>
@@ -2999,26 +3735,128 @@
                 <w:lang w:val="en-ID" w:eastAsia="en-ID"/>
               </w:rPr>
             </w:pPr>
-            <w:r>
-              <w:rPr>
-                <w:rFonts w:ascii="Segoe UI" w:eastAsia="Times New Roman" w:hAnsi="Segoe UI" w:cs="Segoe UI"/>
-                <w:noProof w:val="0"/>
-                <w:sz w:val="18"/>
-                <w:szCs w:val="18"/>
-                <w:lang w:val="en-ID" w:eastAsia="en-ID"/>
-              </w:rPr>
-              <w:t xml:space="preserve">Dapat melakukan chat dengan petugas </w:t>
-            </w:r>
-            <w:r>
-              <w:rPr>
-                <w:rFonts w:ascii="Segoe UI" w:eastAsia="Times New Roman" w:hAnsi="Segoe UI" w:cs="Segoe UI"/>
-                <w:noProof w:val="0"/>
-                <w:sz w:val="18"/>
-                <w:szCs w:val="18"/>
-                <w:lang w:val="en-ID" w:eastAsia="en-ID"/>
-              </w:rPr>
-              <w:t>kereta api</w:t>
-            </w:r>
+            <w:proofErr w:type="spellStart"/>
+            <w:r>
+              <w:rPr>
+                <w:rFonts w:ascii="Segoe UI" w:eastAsia="Times New Roman" w:hAnsi="Segoe UI" w:cs="Segoe UI"/>
+                <w:noProof w:val="0"/>
+                <w:sz w:val="18"/>
+                <w:szCs w:val="18"/>
+                <w:lang w:val="en-ID" w:eastAsia="en-ID"/>
+              </w:rPr>
+              <w:t>Dapat</w:t>
+            </w:r>
+            <w:proofErr w:type="spellEnd"/>
+            <w:r>
+              <w:rPr>
+                <w:rFonts w:ascii="Segoe UI" w:eastAsia="Times New Roman" w:hAnsi="Segoe UI" w:cs="Segoe UI"/>
+                <w:noProof w:val="0"/>
+                <w:sz w:val="18"/>
+                <w:szCs w:val="18"/>
+                <w:lang w:val="en-ID" w:eastAsia="en-ID"/>
+              </w:rPr>
+              <w:t xml:space="preserve"> </w:t>
+            </w:r>
+            <w:proofErr w:type="spellStart"/>
+            <w:r>
+              <w:rPr>
+                <w:rFonts w:ascii="Segoe UI" w:eastAsia="Times New Roman" w:hAnsi="Segoe UI" w:cs="Segoe UI"/>
+                <w:noProof w:val="0"/>
+                <w:sz w:val="18"/>
+                <w:szCs w:val="18"/>
+                <w:lang w:val="en-ID" w:eastAsia="en-ID"/>
+              </w:rPr>
+              <w:t>melakukan</w:t>
+            </w:r>
+            <w:proofErr w:type="spellEnd"/>
+            <w:r>
+              <w:rPr>
+                <w:rFonts w:ascii="Segoe UI" w:eastAsia="Times New Roman" w:hAnsi="Segoe UI" w:cs="Segoe UI"/>
+                <w:noProof w:val="0"/>
+                <w:sz w:val="18"/>
+                <w:szCs w:val="18"/>
+                <w:lang w:val="en-ID" w:eastAsia="en-ID"/>
+              </w:rPr>
+              <w:t xml:space="preserve"> chat </w:t>
+            </w:r>
+            <w:proofErr w:type="spellStart"/>
+            <w:r>
+              <w:rPr>
+                <w:rFonts w:ascii="Segoe UI" w:eastAsia="Times New Roman" w:hAnsi="Segoe UI" w:cs="Segoe UI"/>
+                <w:noProof w:val="0"/>
+                <w:sz w:val="18"/>
+                <w:szCs w:val="18"/>
+                <w:lang w:val="en-ID" w:eastAsia="en-ID"/>
+              </w:rPr>
+              <w:t>dengan</w:t>
+            </w:r>
+            <w:proofErr w:type="spellEnd"/>
+            <w:r>
+              <w:rPr>
+                <w:rFonts w:ascii="Segoe UI" w:eastAsia="Times New Roman" w:hAnsi="Segoe UI" w:cs="Segoe UI"/>
+                <w:noProof w:val="0"/>
+                <w:sz w:val="18"/>
+                <w:szCs w:val="18"/>
+                <w:lang w:val="en-ID" w:eastAsia="en-ID"/>
+              </w:rPr>
+              <w:t xml:space="preserve"> </w:t>
+            </w:r>
+            <w:proofErr w:type="spellStart"/>
+            <w:r>
+              <w:rPr>
+                <w:rFonts w:ascii="Segoe UI" w:eastAsia="Times New Roman" w:hAnsi="Segoe UI" w:cs="Segoe UI"/>
+                <w:noProof w:val="0"/>
+                <w:sz w:val="18"/>
+                <w:szCs w:val="18"/>
+                <w:lang w:val="en-ID" w:eastAsia="en-ID"/>
+              </w:rPr>
+              <w:t>petugas</w:t>
+            </w:r>
+            <w:proofErr w:type="spellEnd"/>
+            <w:r>
+              <w:rPr>
+                <w:rFonts w:ascii="Segoe UI" w:eastAsia="Times New Roman" w:hAnsi="Segoe UI" w:cs="Segoe UI"/>
+                <w:noProof w:val="0"/>
+                <w:sz w:val="18"/>
+                <w:szCs w:val="18"/>
+                <w:lang w:val="en-ID" w:eastAsia="en-ID"/>
+              </w:rPr>
+              <w:t xml:space="preserve"> </w:t>
+            </w:r>
+            <w:proofErr w:type="spellStart"/>
+            <w:r>
+              <w:rPr>
+                <w:rFonts w:ascii="Segoe UI" w:eastAsia="Times New Roman" w:hAnsi="Segoe UI" w:cs="Segoe UI"/>
+                <w:noProof w:val="0"/>
+                <w:sz w:val="18"/>
+                <w:szCs w:val="18"/>
+                <w:lang w:val="en-ID" w:eastAsia="en-ID"/>
+              </w:rPr>
+              <w:t>kereta</w:t>
+            </w:r>
+            <w:proofErr w:type="spellEnd"/>
+            <w:r>
+              <w:rPr>
+                <w:rFonts w:ascii="Segoe UI" w:eastAsia="Times New Roman" w:hAnsi="Segoe UI" w:cs="Segoe UI"/>
+                <w:noProof w:val="0"/>
+                <w:sz w:val="18"/>
+                <w:szCs w:val="18"/>
+                <w:lang w:val="en-ID" w:eastAsia="en-ID"/>
+              </w:rPr>
+              <w:t xml:space="preserve"> </w:t>
+            </w:r>
+            <w:proofErr w:type="spellStart"/>
+            <w:r>
+              <w:rPr>
+                <w:rFonts w:ascii="Segoe UI" w:eastAsia="Times New Roman" w:hAnsi="Segoe UI" w:cs="Segoe UI"/>
+                <w:noProof w:val="0"/>
+                <w:sz w:val="18"/>
+                <w:szCs w:val="18"/>
+                <w:lang w:val="en-ID" w:eastAsia="en-ID"/>
+              </w:rPr>
+              <w:t>api</w:t>
+            </w:r>
+            <w:proofErr w:type="spellEnd"/>
           </w:p>
         </w:tc>
         <w:tc>
@@ -3055,8 +3893,152 @@
                 <w:szCs w:val="18"/>
                 <w:lang w:val="en-ID" w:eastAsia="en-ID"/>
               </w:rPr>
-              <w:t>Saya dapat meminta bantuan kepada petugas dengan efisien</w:t>
-            </w:r>
+              <w:t xml:space="preserve">Saya </w:t>
+            </w:r>
+            <w:proofErr w:type="spellStart"/>
+            <w:r>
+              <w:rPr>
+                <w:rFonts w:ascii="Segoe UI" w:eastAsia="Times New Roman" w:hAnsi="Segoe UI" w:cs="Segoe UI"/>
+                <w:noProof w:val="0"/>
+                <w:sz w:val="18"/>
+                <w:szCs w:val="18"/>
+                <w:lang w:val="en-ID" w:eastAsia="en-ID"/>
+              </w:rPr>
+              <w:t>dapat</w:t>
+            </w:r>
+            <w:proofErr w:type="spellEnd"/>
+            <w:r>
+              <w:rPr>
+                <w:rFonts w:ascii="Segoe UI" w:eastAsia="Times New Roman" w:hAnsi="Segoe UI" w:cs="Segoe UI"/>
+                <w:noProof w:val="0"/>
+                <w:sz w:val="18"/>
+                <w:szCs w:val="18"/>
+                <w:lang w:val="en-ID" w:eastAsia="en-ID"/>
+              </w:rPr>
+              <w:t xml:space="preserve"> </w:t>
+            </w:r>
+            <w:proofErr w:type="spellStart"/>
+            <w:r>
+              <w:rPr>
+                <w:rFonts w:ascii="Segoe UI" w:eastAsia="Times New Roman" w:hAnsi="Segoe UI" w:cs="Segoe UI"/>
+                <w:noProof w:val="0"/>
+                <w:sz w:val="18"/>
+                <w:szCs w:val="18"/>
+                <w:lang w:val="en-ID" w:eastAsia="en-ID"/>
+              </w:rPr>
+              <w:t>meminta</w:t>
+            </w:r>
+            <w:proofErr w:type="spellEnd"/>
+            <w:r>
+              <w:rPr>
+                <w:rFonts w:ascii="Segoe UI" w:eastAsia="Times New Roman" w:hAnsi="Segoe UI" w:cs="Segoe UI"/>
+                <w:noProof w:val="0"/>
+                <w:sz w:val="18"/>
+                <w:szCs w:val="18"/>
+                <w:lang w:val="en-ID" w:eastAsia="en-ID"/>
+              </w:rPr>
+              <w:t xml:space="preserve"> </w:t>
+            </w:r>
+            <w:proofErr w:type="spellStart"/>
+            <w:r>
+              <w:rPr>
+                <w:rFonts w:ascii="Segoe UI" w:eastAsia="Times New Roman" w:hAnsi="Segoe UI" w:cs="Segoe UI"/>
+                <w:noProof w:val="0"/>
+                <w:sz w:val="18"/>
+                <w:szCs w:val="18"/>
+                <w:lang w:val="en-ID" w:eastAsia="en-ID"/>
+              </w:rPr>
+              <w:t>bantuan</w:t>
+            </w:r>
+            <w:proofErr w:type="spellEnd"/>
+            <w:r>
+              <w:rPr>
+                <w:rFonts w:ascii="Segoe UI" w:eastAsia="Times New Roman" w:hAnsi="Segoe UI" w:cs="Segoe UI"/>
+                <w:noProof w:val="0"/>
+                <w:sz w:val="18"/>
+                <w:szCs w:val="18"/>
+                <w:lang w:val="en-ID" w:eastAsia="en-ID"/>
+              </w:rPr>
+              <w:t xml:space="preserve"> </w:t>
+            </w:r>
+            <w:proofErr w:type="spellStart"/>
+            <w:r>
+              <w:rPr>
+                <w:rFonts w:ascii="Segoe UI" w:eastAsia="Times New Roman" w:hAnsi="Segoe UI" w:cs="Segoe UI"/>
+                <w:noProof w:val="0"/>
+                <w:sz w:val="18"/>
+                <w:szCs w:val="18"/>
+                <w:lang w:val="en-ID" w:eastAsia="en-ID"/>
+              </w:rPr>
+              <w:t>kepada</w:t>
+            </w:r>
+            <w:proofErr w:type="spellEnd"/>
+            <w:r>
+              <w:rPr>
+                <w:rFonts w:ascii="Segoe UI" w:eastAsia="Times New Roman" w:hAnsi="Segoe UI" w:cs="Segoe UI"/>
+                <w:noProof w:val="0"/>
+                <w:sz w:val="18"/>
+                <w:szCs w:val="18"/>
+                <w:lang w:val="en-ID" w:eastAsia="en-ID"/>
+              </w:rPr>
+              <w:t xml:space="preserve"> </w:t>
+            </w:r>
+            <w:proofErr w:type="spellStart"/>
+            <w:r>
+              <w:rPr>
+                <w:rFonts w:ascii="Segoe UI" w:eastAsia="Times New Roman" w:hAnsi="Segoe UI" w:cs="Segoe UI"/>
+                <w:noProof w:val="0"/>
+                <w:sz w:val="18"/>
+                <w:szCs w:val="18"/>
+                <w:lang w:val="en-ID" w:eastAsia="en-ID"/>
+              </w:rPr>
+              <w:t>petugas</w:t>
+            </w:r>
+            <w:proofErr w:type="spellEnd"/>
+            <w:r>
+              <w:rPr>
+                <w:rFonts w:ascii="Segoe UI" w:eastAsia="Times New Roman" w:hAnsi="Segoe UI" w:cs="Segoe UI"/>
+                <w:noProof w:val="0"/>
+                <w:sz w:val="18"/>
+                <w:szCs w:val="18"/>
+                <w:lang w:val="en-ID" w:eastAsia="en-ID"/>
+              </w:rPr>
+              <w:t xml:space="preserve"> </w:t>
+            </w:r>
+            <w:proofErr w:type="spellStart"/>
+            <w:r>
+              <w:rPr>
+                <w:rFonts w:ascii="Segoe UI" w:eastAsia="Times New Roman" w:hAnsi="Segoe UI" w:cs="Segoe UI"/>
+                <w:noProof w:val="0"/>
+                <w:sz w:val="18"/>
+                <w:szCs w:val="18"/>
+                <w:lang w:val="en-ID" w:eastAsia="en-ID"/>
+              </w:rPr>
+              <w:t>dengan</w:t>
+            </w:r>
+            <w:proofErr w:type="spellEnd"/>
+            <w:r>
+              <w:rPr>
+                <w:rFonts w:ascii="Segoe UI" w:eastAsia="Times New Roman" w:hAnsi="Segoe UI" w:cs="Segoe UI"/>
+                <w:noProof w:val="0"/>
+                <w:sz w:val="18"/>
+                <w:szCs w:val="18"/>
+                <w:lang w:val="en-ID" w:eastAsia="en-ID"/>
+              </w:rPr>
+              <w:t xml:space="preserve"> </w:t>
+            </w:r>
+            <w:proofErr w:type="spellStart"/>
+            <w:r>
+              <w:rPr>
+                <w:rFonts w:ascii="Segoe UI" w:eastAsia="Times New Roman" w:hAnsi="Segoe UI" w:cs="Segoe UI"/>
+                <w:noProof w:val="0"/>
+                <w:sz w:val="18"/>
+                <w:szCs w:val="18"/>
+                <w:lang w:val="en-ID" w:eastAsia="en-ID"/>
+              </w:rPr>
+              <w:t>efisien</w:t>
+            </w:r>
+            <w:proofErr w:type="spellEnd"/>
           </w:p>
         </w:tc>
         <w:tc>
@@ -3503,15 +4485,49 @@
                 <w:lang w:val="en-ID" w:eastAsia="en-ID"/>
               </w:rPr>
             </w:pPr>
-            <w:r>
-              <w:rPr>
-                <w:rFonts w:ascii="Segoe UI" w:eastAsia="Times New Roman" w:hAnsi="Segoe UI" w:cs="Segoe UI"/>
-                <w:noProof w:val="0"/>
-                <w:sz w:val="18"/>
-                <w:szCs w:val="18"/>
-                <w:lang w:val="en-ID" w:eastAsia="en-ID"/>
-              </w:rPr>
-              <w:t>Dapat melakukan Login</w:t>
+            <w:proofErr w:type="spellStart"/>
+            <w:r>
+              <w:rPr>
+                <w:rFonts w:ascii="Segoe UI" w:eastAsia="Times New Roman" w:hAnsi="Segoe UI" w:cs="Segoe UI"/>
+                <w:noProof w:val="0"/>
+                <w:sz w:val="18"/>
+                <w:szCs w:val="18"/>
+                <w:lang w:val="en-ID" w:eastAsia="en-ID"/>
+              </w:rPr>
+              <w:t>Dapat</w:t>
+            </w:r>
+            <w:proofErr w:type="spellEnd"/>
+            <w:r>
+              <w:rPr>
+                <w:rFonts w:ascii="Segoe UI" w:eastAsia="Times New Roman" w:hAnsi="Segoe UI" w:cs="Segoe UI"/>
+                <w:noProof w:val="0"/>
+                <w:sz w:val="18"/>
+                <w:szCs w:val="18"/>
+                <w:lang w:val="en-ID" w:eastAsia="en-ID"/>
+              </w:rPr>
+              <w:t xml:space="preserve"> </w:t>
+            </w:r>
+            <w:proofErr w:type="spellStart"/>
+            <w:r>
+              <w:rPr>
+                <w:rFonts w:ascii="Segoe UI" w:eastAsia="Times New Roman" w:hAnsi="Segoe UI" w:cs="Segoe UI"/>
+                <w:noProof w:val="0"/>
+                <w:sz w:val="18"/>
+                <w:szCs w:val="18"/>
+                <w:lang w:val="en-ID" w:eastAsia="en-ID"/>
+              </w:rPr>
+              <w:t>melakukan</w:t>
+            </w:r>
+            <w:proofErr w:type="spellEnd"/>
+            <w:r>
+              <w:rPr>
+                <w:rFonts w:ascii="Segoe UI" w:eastAsia="Times New Roman" w:hAnsi="Segoe UI" w:cs="Segoe UI"/>
+                <w:noProof w:val="0"/>
+                <w:sz w:val="18"/>
+                <w:szCs w:val="18"/>
+                <w:lang w:val="en-ID" w:eastAsia="en-ID"/>
+              </w:rPr>
+              <w:t xml:space="preserve"> Login</w:t>
             </w:r>
           </w:p>
         </w:tc>
@@ -3736,16 +4752,62 @@
                 <w:lang w:val="en-ID" w:eastAsia="en-ID"/>
               </w:rPr>
             </w:pPr>
-            <w:r>
-              <w:rPr>
-                <w:rFonts w:ascii="Segoe UI" w:eastAsia="Times New Roman" w:hAnsi="Segoe UI" w:cs="Segoe UI"/>
-                <w:noProof w:val="0"/>
-                <w:sz w:val="18"/>
-                <w:szCs w:val="18"/>
-                <w:lang w:val="en-ID" w:eastAsia="en-ID"/>
-              </w:rPr>
-              <w:t>Dapat memilih system pembayaran</w:t>
-            </w:r>
+            <w:proofErr w:type="spellStart"/>
+            <w:r>
+              <w:rPr>
+                <w:rFonts w:ascii="Segoe UI" w:eastAsia="Times New Roman" w:hAnsi="Segoe UI" w:cs="Segoe UI"/>
+                <w:noProof w:val="0"/>
+                <w:sz w:val="18"/>
+                <w:szCs w:val="18"/>
+                <w:lang w:val="en-ID" w:eastAsia="en-ID"/>
+              </w:rPr>
+              <w:t>Dapat</w:t>
+            </w:r>
+            <w:proofErr w:type="spellEnd"/>
+            <w:r>
+              <w:rPr>
+                <w:rFonts w:ascii="Segoe UI" w:eastAsia="Times New Roman" w:hAnsi="Segoe UI" w:cs="Segoe UI"/>
+                <w:noProof w:val="0"/>
+                <w:sz w:val="18"/>
+                <w:szCs w:val="18"/>
+                <w:lang w:val="en-ID" w:eastAsia="en-ID"/>
+              </w:rPr>
+              <w:t xml:space="preserve"> </w:t>
+            </w:r>
+            <w:proofErr w:type="spellStart"/>
+            <w:r>
+              <w:rPr>
+                <w:rFonts w:ascii="Segoe UI" w:eastAsia="Times New Roman" w:hAnsi="Segoe UI" w:cs="Segoe UI"/>
+                <w:noProof w:val="0"/>
+                <w:sz w:val="18"/>
+                <w:szCs w:val="18"/>
+                <w:lang w:val="en-ID" w:eastAsia="en-ID"/>
+              </w:rPr>
+              <w:t>memilih</w:t>
+            </w:r>
+            <w:proofErr w:type="spellEnd"/>
+            <w:r>
+              <w:rPr>
+                <w:rFonts w:ascii="Segoe UI" w:eastAsia="Times New Roman" w:hAnsi="Segoe UI" w:cs="Segoe UI"/>
+                <w:noProof w:val="0"/>
+                <w:sz w:val="18"/>
+                <w:szCs w:val="18"/>
+                <w:lang w:val="en-ID" w:eastAsia="en-ID"/>
+              </w:rPr>
+              <w:t xml:space="preserve"> system </w:t>
+            </w:r>
+            <w:proofErr w:type="spellStart"/>
+            <w:r>
+              <w:rPr>
+                <w:rFonts w:ascii="Segoe UI" w:eastAsia="Times New Roman" w:hAnsi="Segoe UI" w:cs="Segoe UI"/>
+                <w:noProof w:val="0"/>
+                <w:sz w:val="18"/>
+                <w:szCs w:val="18"/>
+                <w:lang w:val="en-ID" w:eastAsia="en-ID"/>
+              </w:rPr>
+              <w:t>pembayaran</w:t>
+            </w:r>
+            <w:proofErr w:type="spellEnd"/>
           </w:p>
         </w:tc>
         <w:tc>
@@ -3781,17 +4843,161 @@
                 <w:szCs w:val="18"/>
                 <w:lang w:val="en-ID" w:eastAsia="en-ID"/>
               </w:rPr>
-              <w:t>Agar dapat memudahkan saya dalam melakukan pembayaran</w:t>
-            </w:r>
-            <w:r>
-              <w:rPr>
-                <w:rFonts w:ascii="Segoe UI" w:eastAsia="Times New Roman" w:hAnsi="Segoe UI" w:cs="Segoe UI"/>
-                <w:noProof w:val="0"/>
-                <w:sz w:val="18"/>
-                <w:szCs w:val="18"/>
-                <w:lang w:val="en-ID" w:eastAsia="en-ID"/>
-              </w:rPr>
-              <w:t xml:space="preserve"> secara online</w:t>
+              <w:t xml:space="preserve">Agar </w:t>
+            </w:r>
+            <w:proofErr w:type="spellStart"/>
+            <w:r>
+              <w:rPr>
+                <w:rFonts w:ascii="Segoe UI" w:eastAsia="Times New Roman" w:hAnsi="Segoe UI" w:cs="Segoe UI"/>
+                <w:noProof w:val="0"/>
+                <w:sz w:val="18"/>
+                <w:szCs w:val="18"/>
+                <w:lang w:val="en-ID" w:eastAsia="en-ID"/>
+              </w:rPr>
+              <w:t>dapat</w:t>
+            </w:r>
+            <w:proofErr w:type="spellEnd"/>
+            <w:r>
+              <w:rPr>
+                <w:rFonts w:ascii="Segoe UI" w:eastAsia="Times New Roman" w:hAnsi="Segoe UI" w:cs="Segoe UI"/>
+                <w:noProof w:val="0"/>
+                <w:sz w:val="18"/>
+                <w:szCs w:val="18"/>
+                <w:lang w:val="en-ID" w:eastAsia="en-ID"/>
+              </w:rPr>
+              <w:t xml:space="preserve"> </w:t>
+            </w:r>
+            <w:proofErr w:type="spellStart"/>
+            <w:r>
+              <w:rPr>
+                <w:rFonts w:ascii="Segoe UI" w:eastAsia="Times New Roman" w:hAnsi="Segoe UI" w:cs="Segoe UI"/>
+                <w:noProof w:val="0"/>
+                <w:sz w:val="18"/>
+                <w:szCs w:val="18"/>
+                <w:lang w:val="en-ID" w:eastAsia="en-ID"/>
+              </w:rPr>
+              <w:t>memudahkan</w:t>
+            </w:r>
+            <w:proofErr w:type="spellEnd"/>
+            <w:r>
+              <w:rPr>
+                <w:rFonts w:ascii="Segoe UI" w:eastAsia="Times New Roman" w:hAnsi="Segoe UI" w:cs="Segoe UI"/>
+                <w:noProof w:val="0"/>
+                <w:sz w:val="18"/>
+                <w:szCs w:val="18"/>
+                <w:lang w:val="en-ID" w:eastAsia="en-ID"/>
+              </w:rPr>
+              <w:t xml:space="preserve"> </w:t>
+            </w:r>
+            <w:proofErr w:type="spellStart"/>
+            <w:r>
+              <w:rPr>
+                <w:rFonts w:ascii="Segoe UI" w:eastAsia="Times New Roman" w:hAnsi="Segoe UI" w:cs="Segoe UI"/>
+                <w:noProof w:val="0"/>
+                <w:sz w:val="18"/>
+                <w:szCs w:val="18"/>
+                <w:lang w:val="en-ID" w:eastAsia="en-ID"/>
+              </w:rPr>
+              <w:t>saya</w:t>
+            </w:r>
+            <w:proofErr w:type="spellEnd"/>
+            <w:r>
+              <w:rPr>
+                <w:rFonts w:ascii="Segoe UI" w:eastAsia="Times New Roman" w:hAnsi="Segoe UI" w:cs="Segoe UI"/>
+                <w:noProof w:val="0"/>
+                <w:sz w:val="18"/>
+                <w:szCs w:val="18"/>
+                <w:lang w:val="en-ID" w:eastAsia="en-ID"/>
+              </w:rPr>
+              <w:t xml:space="preserve"> </w:t>
+            </w:r>
+            <w:proofErr w:type="spellStart"/>
+            <w:r>
+              <w:rPr>
+                <w:rFonts w:ascii="Segoe UI" w:eastAsia="Times New Roman" w:hAnsi="Segoe UI" w:cs="Segoe UI"/>
+                <w:noProof w:val="0"/>
+                <w:sz w:val="18"/>
+                <w:szCs w:val="18"/>
+                <w:lang w:val="en-ID" w:eastAsia="en-ID"/>
+              </w:rPr>
+              <w:t>dalam</w:t>
+            </w:r>
+            <w:proofErr w:type="spellEnd"/>
+            <w:r>
+              <w:rPr>
+                <w:rFonts w:ascii="Segoe UI" w:eastAsia="Times New Roman" w:hAnsi="Segoe UI" w:cs="Segoe UI"/>
+                <w:noProof w:val="0"/>
+                <w:sz w:val="18"/>
+                <w:szCs w:val="18"/>
+                <w:lang w:val="en-ID" w:eastAsia="en-ID"/>
+              </w:rPr>
+              <w:t xml:space="preserve"> </w:t>
+            </w:r>
+            <w:proofErr w:type="spellStart"/>
+            <w:r>
+              <w:rPr>
+                <w:rFonts w:ascii="Segoe UI" w:eastAsia="Times New Roman" w:hAnsi="Segoe UI" w:cs="Segoe UI"/>
+                <w:noProof w:val="0"/>
+                <w:sz w:val="18"/>
+                <w:szCs w:val="18"/>
+                <w:lang w:val="en-ID" w:eastAsia="en-ID"/>
+              </w:rPr>
+              <w:t>melakukan</w:t>
+            </w:r>
+            <w:proofErr w:type="spellEnd"/>
+            <w:r>
+              <w:rPr>
+                <w:rFonts w:ascii="Segoe UI" w:eastAsia="Times New Roman" w:hAnsi="Segoe UI" w:cs="Segoe UI"/>
+                <w:noProof w:val="0"/>
+                <w:sz w:val="18"/>
+                <w:szCs w:val="18"/>
+                <w:lang w:val="en-ID" w:eastAsia="en-ID"/>
+              </w:rPr>
+              <w:t xml:space="preserve"> </w:t>
+            </w:r>
+            <w:proofErr w:type="spellStart"/>
+            <w:r>
+              <w:rPr>
+                <w:rFonts w:ascii="Segoe UI" w:eastAsia="Times New Roman" w:hAnsi="Segoe UI" w:cs="Segoe UI"/>
+                <w:noProof w:val="0"/>
+                <w:sz w:val="18"/>
+                <w:szCs w:val="18"/>
+                <w:lang w:val="en-ID" w:eastAsia="en-ID"/>
+              </w:rPr>
+              <w:t>pembayaran</w:t>
+            </w:r>
+            <w:proofErr w:type="spellEnd"/>
+            <w:r>
+              <w:rPr>
+                <w:rFonts w:ascii="Segoe UI" w:eastAsia="Times New Roman" w:hAnsi="Segoe UI" w:cs="Segoe UI"/>
+                <w:noProof w:val="0"/>
+                <w:sz w:val="18"/>
+                <w:szCs w:val="18"/>
+                <w:lang w:val="en-ID" w:eastAsia="en-ID"/>
+              </w:rPr>
+              <w:t xml:space="preserve"> </w:t>
+            </w:r>
+            <w:proofErr w:type="spellStart"/>
+            <w:r>
+              <w:rPr>
+                <w:rFonts w:ascii="Segoe UI" w:eastAsia="Times New Roman" w:hAnsi="Segoe UI" w:cs="Segoe UI"/>
+                <w:noProof w:val="0"/>
+                <w:sz w:val="18"/>
+                <w:szCs w:val="18"/>
+                <w:lang w:val="en-ID" w:eastAsia="en-ID"/>
+              </w:rPr>
+              <w:t>secara</w:t>
+            </w:r>
+            <w:proofErr w:type="spellEnd"/>
+            <w:r>
+              <w:rPr>
+                <w:rFonts w:ascii="Segoe UI" w:eastAsia="Times New Roman" w:hAnsi="Segoe UI" w:cs="Segoe UI"/>
+                <w:noProof w:val="0"/>
+                <w:sz w:val="18"/>
+                <w:szCs w:val="18"/>
+                <w:lang w:val="en-ID" w:eastAsia="en-ID"/>
+              </w:rPr>
+              <w:t xml:space="preserve"> online</w:t>
             </w:r>
           </w:p>
         </w:tc>
@@ -3991,9 +5197,17 @@
               <w:rPr>
                 <w:rFonts w:ascii="Calibri" w:eastAsia="Times New Roman" w:hAnsi="Calibri" w:cs="Calibri"/>
                 <w:noProof w:val="0"/>
-                <w:lang w:val="id-ID" w:eastAsia="id-ID"/>
-              </w:rPr>
-              <w:t>S.No </w:t>
+                <w:lang w:eastAsia="id-ID"/>
+              </w:rPr>
+              <w:t>US.ID</w:t>
+            </w:r>
+            <w:r>
+              <w:rPr>
+                <w:rFonts w:ascii="Calibri" w:eastAsia="Times New Roman" w:hAnsi="Calibri" w:cs="Calibri"/>
+                <w:noProof w:val="0"/>
+                <w:lang w:val="id-ID" w:eastAsia="id-ID"/>
+              </w:rPr>
+              <w:t> </w:t>
             </w:r>
           </w:p>
         </w:tc>
@@ -4213,6 +5427,14 @@
               <w:rPr>
                 <w:rFonts w:ascii="Calibri" w:eastAsia="Times New Roman" w:hAnsi="Calibri" w:cs="Calibri"/>
                 <w:noProof w:val="0"/>
+                <w:lang w:eastAsia="id-ID"/>
+              </w:rPr>
+              <w:t>00</w:t>
+            </w:r>
+            <w:r>
+              <w:rPr>
+                <w:rFonts w:ascii="Calibri" w:eastAsia="Times New Roman" w:hAnsi="Calibri" w:cs="Calibri"/>
+                <w:noProof w:val="0"/>
                 <w:lang w:val="id-ID" w:eastAsia="id-ID"/>
               </w:rPr>
               <w:t>1 </w:t>
@@ -4246,21 +5468,113 @@
                 <w:lang w:val="id-ID" w:eastAsia="id-ID"/>
               </w:rPr>
             </w:pPr>
-            <w:r>
-              <w:rPr>
-                <w:rFonts w:ascii="Calibri" w:eastAsia="Times New Roman" w:hAnsi="Calibri" w:cs="Calibri"/>
-                <w:noProof w:val="0"/>
-                <w:lang w:eastAsia="en-ID"/>
-              </w:rPr>
-              <w:t>Sebagai Passenger saya ingin d</w:t>
-            </w:r>
-            <w:r>
-              <w:rPr>
-                <w:rFonts w:ascii="Calibri" w:eastAsia="Times New Roman" w:hAnsi="Calibri" w:cs="Calibri"/>
-                <w:noProof w:val="0"/>
-                <w:lang w:eastAsia="en-ID"/>
-              </w:rPr>
-              <w:t>apat membeli tiket secara online</w:t>
+            <w:proofErr w:type="spellStart"/>
+            <w:r>
+              <w:rPr>
+                <w:rFonts w:ascii="Calibri" w:eastAsia="Times New Roman" w:hAnsi="Calibri" w:cs="Calibri"/>
+                <w:noProof w:val="0"/>
+                <w:lang w:eastAsia="en-ID"/>
+              </w:rPr>
+              <w:t>Sebagai</w:t>
+            </w:r>
+            <w:proofErr w:type="spellEnd"/>
+            <w:r>
+              <w:rPr>
+                <w:rFonts w:ascii="Calibri" w:eastAsia="Times New Roman" w:hAnsi="Calibri" w:cs="Calibri"/>
+                <w:noProof w:val="0"/>
+                <w:lang w:eastAsia="en-ID"/>
+              </w:rPr>
+              <w:t xml:space="preserve"> Passenger </w:t>
+            </w:r>
+            <w:proofErr w:type="spellStart"/>
+            <w:r>
+              <w:rPr>
+                <w:rFonts w:ascii="Calibri" w:eastAsia="Times New Roman" w:hAnsi="Calibri" w:cs="Calibri"/>
+                <w:noProof w:val="0"/>
+                <w:lang w:eastAsia="en-ID"/>
+              </w:rPr>
+              <w:t>saya</w:t>
+            </w:r>
+            <w:proofErr w:type="spellEnd"/>
+            <w:r>
+              <w:rPr>
+                <w:rFonts w:ascii="Calibri" w:eastAsia="Times New Roman" w:hAnsi="Calibri" w:cs="Calibri"/>
+                <w:noProof w:val="0"/>
+                <w:lang w:eastAsia="en-ID"/>
+              </w:rPr>
+              <w:t xml:space="preserve"> </w:t>
+            </w:r>
+            <w:proofErr w:type="spellStart"/>
+            <w:r>
+              <w:rPr>
+                <w:rFonts w:ascii="Calibri" w:eastAsia="Times New Roman" w:hAnsi="Calibri" w:cs="Calibri"/>
+                <w:noProof w:val="0"/>
+                <w:lang w:eastAsia="en-ID"/>
+              </w:rPr>
+              <w:t>ingin</w:t>
+            </w:r>
+            <w:proofErr w:type="spellEnd"/>
+            <w:r>
+              <w:rPr>
+                <w:rFonts w:ascii="Calibri" w:eastAsia="Times New Roman" w:hAnsi="Calibri" w:cs="Calibri"/>
+                <w:noProof w:val="0"/>
+                <w:lang w:eastAsia="en-ID"/>
+              </w:rPr>
+              <w:t xml:space="preserve"> dapat </w:t>
+            </w:r>
+            <w:proofErr w:type="spellStart"/>
+            <w:r>
+              <w:rPr>
+                <w:rFonts w:ascii="Calibri" w:eastAsia="Times New Roman" w:hAnsi="Calibri" w:cs="Calibri"/>
+                <w:noProof w:val="0"/>
+                <w:lang w:eastAsia="en-ID"/>
+              </w:rPr>
+              <w:t>membeli</w:t>
+            </w:r>
+            <w:proofErr w:type="spellEnd"/>
+            <w:r>
+              <w:rPr>
+                <w:rFonts w:ascii="Calibri" w:eastAsia="Times New Roman" w:hAnsi="Calibri" w:cs="Calibri"/>
+                <w:noProof w:val="0"/>
+                <w:lang w:eastAsia="en-ID"/>
+              </w:rPr>
+              <w:t xml:space="preserve"> </w:t>
+            </w:r>
+            <w:proofErr w:type="spellStart"/>
+            <w:r>
+              <w:rPr>
+                <w:rFonts w:ascii="Calibri" w:eastAsia="Times New Roman" w:hAnsi="Calibri" w:cs="Calibri"/>
+                <w:noProof w:val="0"/>
+                <w:lang w:eastAsia="en-ID"/>
+              </w:rPr>
+              <w:t>tiket</w:t>
+            </w:r>
+            <w:proofErr w:type="spellEnd"/>
+            <w:r>
+              <w:rPr>
+                <w:rFonts w:ascii="Calibri" w:eastAsia="Times New Roman" w:hAnsi="Calibri" w:cs="Calibri"/>
+                <w:noProof w:val="0"/>
+                <w:lang w:eastAsia="en-ID"/>
+              </w:rPr>
+              <w:t xml:space="preserve"> </w:t>
+            </w:r>
+            <w:proofErr w:type="spellStart"/>
+            <w:r>
+              <w:rPr>
+                <w:rFonts w:ascii="Calibri" w:eastAsia="Times New Roman" w:hAnsi="Calibri" w:cs="Calibri"/>
+                <w:noProof w:val="0"/>
+                <w:lang w:eastAsia="en-ID"/>
+              </w:rPr>
+              <w:t>secara</w:t>
+            </w:r>
+            <w:proofErr w:type="spellEnd"/>
+            <w:r>
+              <w:rPr>
+                <w:rFonts w:ascii="Calibri" w:eastAsia="Times New Roman" w:hAnsi="Calibri" w:cs="Calibri"/>
+                <w:noProof w:val="0"/>
+                <w:lang w:eastAsia="en-ID"/>
+              </w:rPr>
+              <w:t xml:space="preserve"> online</w:t>
             </w:r>
           </w:p>
           <w:p>
@@ -5090,6 +6404,14 @@
               <w:rPr>
                 <w:rFonts w:ascii="Calibri" w:eastAsia="Times New Roman" w:hAnsi="Calibri" w:cs="Calibri"/>
                 <w:noProof w:val="0"/>
+                <w:lang w:eastAsia="id-ID"/>
+              </w:rPr>
+              <w:t>00</w:t>
+            </w:r>
+            <w:r>
+              <w:rPr>
+                <w:rFonts w:ascii="Calibri" w:eastAsia="Times New Roman" w:hAnsi="Calibri" w:cs="Calibri"/>
+                <w:noProof w:val="0"/>
                 <w:lang w:val="id-ID" w:eastAsia="id-ID"/>
               </w:rPr>
               <w:t>2 </w:t>
@@ -5123,29 +6445,131 @@
                 <w:lang w:val="id-ID" w:eastAsia="id-ID"/>
               </w:rPr>
             </w:pPr>
-            <w:r>
-              <w:rPr>
-                <w:rFonts w:ascii="Calibri" w:eastAsia="Times New Roman" w:hAnsi="Calibri" w:cs="Calibri"/>
-                <w:noProof w:val="0"/>
-                <w:lang w:eastAsia="en-ID"/>
-              </w:rPr>
-              <w:t xml:space="preserve">Sebagai Passenger saya ingin </w:t>
-            </w:r>
-            <w:r>
-              <w:rPr>
-                <w:rFonts w:ascii="Calibri" w:eastAsia="Times New Roman" w:hAnsi="Calibri" w:cs="Calibri"/>
-                <w:noProof w:val="0"/>
-                <w:lang w:eastAsia="en-ID"/>
-              </w:rPr>
-              <w:t>d</w:t>
-            </w:r>
-            <w:r>
-              <w:rPr>
-                <w:rFonts w:ascii="Calibri" w:eastAsia="Times New Roman" w:hAnsi="Calibri" w:cs="Calibri"/>
-                <w:noProof w:val="0"/>
-                <w:lang w:eastAsia="en-ID"/>
-              </w:rPr>
-              <w:t>apat melihat jadwal keberangkatan secara online</w:t>
+            <w:proofErr w:type="spellStart"/>
+            <w:r>
+              <w:rPr>
+                <w:rFonts w:ascii="Calibri" w:eastAsia="Times New Roman" w:hAnsi="Calibri" w:cs="Calibri"/>
+                <w:noProof w:val="0"/>
+                <w:lang w:eastAsia="en-ID"/>
+              </w:rPr>
+              <w:t>Sebagai</w:t>
+            </w:r>
+            <w:proofErr w:type="spellEnd"/>
+            <w:r>
+              <w:rPr>
+                <w:rFonts w:ascii="Calibri" w:eastAsia="Times New Roman" w:hAnsi="Calibri" w:cs="Calibri"/>
+                <w:noProof w:val="0"/>
+                <w:lang w:eastAsia="en-ID"/>
+              </w:rPr>
+              <w:t xml:space="preserve"> Passenger </w:t>
+            </w:r>
+            <w:proofErr w:type="spellStart"/>
+            <w:r>
+              <w:rPr>
+                <w:rFonts w:ascii="Calibri" w:eastAsia="Times New Roman" w:hAnsi="Calibri" w:cs="Calibri"/>
+                <w:noProof w:val="0"/>
+                <w:lang w:eastAsia="en-ID"/>
+              </w:rPr>
+              <w:t>saya</w:t>
+            </w:r>
+            <w:proofErr w:type="spellEnd"/>
+            <w:r>
+              <w:rPr>
+                <w:rFonts w:ascii="Calibri" w:eastAsia="Times New Roman" w:hAnsi="Calibri" w:cs="Calibri"/>
+                <w:noProof w:val="0"/>
+                <w:lang w:eastAsia="en-ID"/>
+              </w:rPr>
+              <w:t xml:space="preserve"> </w:t>
+            </w:r>
+            <w:proofErr w:type="spellStart"/>
+            <w:r>
+              <w:rPr>
+                <w:rFonts w:ascii="Calibri" w:eastAsia="Times New Roman" w:hAnsi="Calibri" w:cs="Calibri"/>
+                <w:noProof w:val="0"/>
+                <w:lang w:eastAsia="en-ID"/>
+              </w:rPr>
+              <w:t>ingin</w:t>
+            </w:r>
+            <w:proofErr w:type="spellEnd"/>
+            <w:r>
+              <w:rPr>
+                <w:rFonts w:ascii="Calibri" w:eastAsia="Times New Roman" w:hAnsi="Calibri" w:cs="Calibri"/>
+                <w:noProof w:val="0"/>
+                <w:lang w:eastAsia="en-ID"/>
+              </w:rPr>
+              <w:t xml:space="preserve"> dapat </w:t>
+            </w:r>
+            <w:proofErr w:type="spellStart"/>
+            <w:r>
+              <w:rPr>
+                <w:rFonts w:ascii="Calibri" w:eastAsia="Times New Roman" w:hAnsi="Calibri" w:cs="Calibri"/>
+                <w:noProof w:val="0"/>
+                <w:lang w:eastAsia="en-ID"/>
+              </w:rPr>
+              <w:t>melihat</w:t>
+            </w:r>
+            <w:proofErr w:type="spellEnd"/>
+            <w:r>
+              <w:rPr>
+                <w:rFonts w:ascii="Calibri" w:eastAsia="Times New Roman" w:hAnsi="Calibri" w:cs="Calibri"/>
+                <w:noProof w:val="0"/>
+                <w:lang w:eastAsia="en-ID"/>
+              </w:rPr>
+              <w:t xml:space="preserve"> </w:t>
+            </w:r>
+            <w:proofErr w:type="spellStart"/>
+            <w:r>
+              <w:rPr>
+                <w:rFonts w:ascii="Calibri" w:eastAsia="Times New Roman" w:hAnsi="Calibri" w:cs="Calibri"/>
+                <w:noProof w:val="0"/>
+                <w:lang w:eastAsia="en-ID"/>
+              </w:rPr>
+              <w:t>jadwal</w:t>
+            </w:r>
+            <w:proofErr w:type="spellEnd"/>
+            <w:r>
+              <w:rPr>
+                <w:rFonts w:ascii="Calibri" w:eastAsia="Times New Roman" w:hAnsi="Calibri" w:cs="Calibri"/>
+                <w:noProof w:val="0"/>
+                <w:lang w:eastAsia="en-ID"/>
+              </w:rPr>
+              <w:t xml:space="preserve"> </w:t>
+            </w:r>
+            <w:proofErr w:type="spellStart"/>
+            <w:r>
+              <w:rPr>
+                <w:rFonts w:ascii="Calibri" w:eastAsia="Times New Roman" w:hAnsi="Calibri" w:cs="Calibri"/>
+                <w:noProof w:val="0"/>
+                <w:lang w:eastAsia="en-ID"/>
+              </w:rPr>
+              <w:t>keberangkatan</w:t>
+            </w:r>
+            <w:proofErr w:type="spellEnd"/>
+            <w:r>
+              <w:rPr>
+                <w:rFonts w:ascii="Calibri" w:eastAsia="Times New Roman" w:hAnsi="Calibri" w:cs="Calibri"/>
+                <w:noProof w:val="0"/>
+                <w:lang w:eastAsia="en-ID"/>
+              </w:rPr>
+              <w:t xml:space="preserve"> </w:t>
+            </w:r>
+            <w:proofErr w:type="spellStart"/>
+            <w:r>
+              <w:rPr>
+                <w:rFonts w:ascii="Calibri" w:eastAsia="Times New Roman" w:hAnsi="Calibri" w:cs="Calibri"/>
+                <w:noProof w:val="0"/>
+                <w:lang w:eastAsia="en-ID"/>
+              </w:rPr>
+              <w:t>secara</w:t>
+            </w:r>
+            <w:proofErr w:type="spellEnd"/>
+            <w:r>
+              <w:rPr>
+                <w:rFonts w:ascii="Calibri" w:eastAsia="Times New Roman" w:hAnsi="Calibri" w:cs="Calibri"/>
+                <w:noProof w:val="0"/>
+                <w:lang w:eastAsia="en-ID"/>
+              </w:rPr>
+              <w:t xml:space="preserve"> online</w:t>
             </w:r>
           </w:p>
         </w:tc>
@@ -5982,6 +7406,14 @@
               <w:rPr>
                 <w:rFonts w:ascii="Calibri" w:eastAsia="Times New Roman" w:hAnsi="Calibri" w:cs="Calibri"/>
                 <w:noProof w:val="0"/>
+                <w:lang w:eastAsia="id-ID"/>
+              </w:rPr>
+              <w:t>00</w:t>
+            </w:r>
+            <w:r>
+              <w:rPr>
+                <w:rFonts w:ascii="Calibri" w:eastAsia="Times New Roman" w:hAnsi="Calibri" w:cs="Calibri"/>
+                <w:noProof w:val="0"/>
                 <w:lang w:val="id-ID" w:eastAsia="id-ID"/>
               </w:rPr>
               <w:t>3 </w:t>
@@ -6015,38 +7447,88 @@
                 <w:lang w:val="id-ID" w:eastAsia="id-ID"/>
               </w:rPr>
             </w:pPr>
-            <w:r>
-              <w:rPr>
-                <w:rFonts w:ascii="Calibri" w:eastAsia="Times New Roman" w:hAnsi="Calibri" w:cs="Calibri"/>
-                <w:noProof w:val="0"/>
-                <w:lang w:eastAsia="en-ID"/>
-              </w:rPr>
-              <w:t xml:space="preserve">Sebagai Passenger saya ingin </w:t>
-            </w:r>
-            <w:r>
-              <w:rPr>
-                <w:rFonts w:ascii="Calibri" w:eastAsia="Times New Roman" w:hAnsi="Calibri" w:cs="Calibri"/>
-                <w:noProof w:val="0"/>
-                <w:lang w:eastAsia="en-ID"/>
-              </w:rPr>
-              <w:t>d</w:t>
-            </w:r>
-            <w:r>
-              <w:rPr>
-                <w:rFonts w:ascii="Calibri" w:eastAsia="Times New Roman" w:hAnsi="Calibri" w:cs="Calibri"/>
-                <w:noProof w:val="0"/>
-                <w:lang w:eastAsia="en-ID"/>
-              </w:rPr>
-              <w:t xml:space="preserve">apat </w:t>
-            </w:r>
-            <w:r>
-              <w:rPr>
-                <w:rFonts w:ascii="Calibri" w:eastAsia="Times New Roman" w:hAnsi="Calibri" w:cs="Calibri"/>
-                <w:noProof w:val="0"/>
-                <w:lang w:eastAsia="en-ID"/>
-              </w:rPr>
-              <w:t>melacak perjalanan</w:t>
-            </w:r>
+            <w:proofErr w:type="spellStart"/>
+            <w:r>
+              <w:rPr>
+                <w:rFonts w:ascii="Calibri" w:eastAsia="Times New Roman" w:hAnsi="Calibri" w:cs="Calibri"/>
+                <w:noProof w:val="0"/>
+                <w:lang w:eastAsia="en-ID"/>
+              </w:rPr>
+              <w:t>Sebagai</w:t>
+            </w:r>
+            <w:proofErr w:type="spellEnd"/>
+            <w:r>
+              <w:rPr>
+                <w:rFonts w:ascii="Calibri" w:eastAsia="Times New Roman" w:hAnsi="Calibri" w:cs="Calibri"/>
+                <w:noProof w:val="0"/>
+                <w:lang w:eastAsia="en-ID"/>
+              </w:rPr>
+              <w:t xml:space="preserve"> Passenger </w:t>
+            </w:r>
+            <w:proofErr w:type="spellStart"/>
+            <w:r>
+              <w:rPr>
+                <w:rFonts w:ascii="Calibri" w:eastAsia="Times New Roman" w:hAnsi="Calibri" w:cs="Calibri"/>
+                <w:noProof w:val="0"/>
+                <w:lang w:eastAsia="en-ID"/>
+              </w:rPr>
+              <w:t>saya</w:t>
+            </w:r>
+            <w:proofErr w:type="spellEnd"/>
+            <w:r>
+              <w:rPr>
+                <w:rFonts w:ascii="Calibri" w:eastAsia="Times New Roman" w:hAnsi="Calibri" w:cs="Calibri"/>
+                <w:noProof w:val="0"/>
+                <w:lang w:eastAsia="en-ID"/>
+              </w:rPr>
+              <w:t xml:space="preserve"> </w:t>
+            </w:r>
+            <w:proofErr w:type="spellStart"/>
+            <w:r>
+              <w:rPr>
+                <w:rFonts w:ascii="Calibri" w:eastAsia="Times New Roman" w:hAnsi="Calibri" w:cs="Calibri"/>
+                <w:noProof w:val="0"/>
+                <w:lang w:eastAsia="en-ID"/>
+              </w:rPr>
+              <w:t>ingin</w:t>
+            </w:r>
+            <w:proofErr w:type="spellEnd"/>
+            <w:r>
+              <w:rPr>
+                <w:rFonts w:ascii="Calibri" w:eastAsia="Times New Roman" w:hAnsi="Calibri" w:cs="Calibri"/>
+                <w:noProof w:val="0"/>
+                <w:lang w:eastAsia="en-ID"/>
+              </w:rPr>
+              <w:t xml:space="preserve"> dapat </w:t>
+            </w:r>
+            <w:proofErr w:type="spellStart"/>
+            <w:r>
+              <w:rPr>
+                <w:rFonts w:ascii="Calibri" w:eastAsia="Times New Roman" w:hAnsi="Calibri" w:cs="Calibri"/>
+                <w:noProof w:val="0"/>
+                <w:lang w:eastAsia="en-ID"/>
+              </w:rPr>
+              <w:t>melacak</w:t>
+            </w:r>
+            <w:proofErr w:type="spellEnd"/>
+            <w:r>
+              <w:rPr>
+                <w:rFonts w:ascii="Calibri" w:eastAsia="Times New Roman" w:hAnsi="Calibri" w:cs="Calibri"/>
+                <w:noProof w:val="0"/>
+                <w:lang w:eastAsia="en-ID"/>
+              </w:rPr>
+              <w:t xml:space="preserve"> </w:t>
+            </w:r>
+            <w:proofErr w:type="spellStart"/>
+            <w:r>
+              <w:rPr>
+                <w:rFonts w:ascii="Calibri" w:eastAsia="Times New Roman" w:hAnsi="Calibri" w:cs="Calibri"/>
+                <w:noProof w:val="0"/>
+                <w:lang w:eastAsia="en-ID"/>
+              </w:rPr>
+              <w:t>perjalanan</w:t>
+            </w:r>
+            <w:proofErr w:type="spellEnd"/>
           </w:p>
         </w:tc>
         <w:tc>
@@ -6948,6 +8430,14 @@
               <w:rPr>
                 <w:rFonts w:ascii="Calibri" w:eastAsia="Times New Roman" w:hAnsi="Calibri" w:cs="Calibri"/>
                 <w:noProof w:val="0"/>
+                <w:lang w:eastAsia="id-ID"/>
+              </w:rPr>
+              <w:t>00</w:t>
+            </w:r>
+            <w:r>
+              <w:rPr>
+                <w:rFonts w:ascii="Calibri" w:eastAsia="Times New Roman" w:hAnsi="Calibri" w:cs="Calibri"/>
+                <w:noProof w:val="0"/>
                 <w:lang w:val="id-ID" w:eastAsia="id-ID"/>
               </w:rPr>
               <w:t>4 </w:t>
@@ -6981,13 +8471,59 @@
                 <w:lang w:val="id-ID" w:eastAsia="id-ID"/>
               </w:rPr>
             </w:pPr>
-            <w:r>
-              <w:rPr>
-                <w:rFonts w:ascii="Calibri" w:eastAsia="Times New Roman" w:hAnsi="Calibri" w:cs="Calibri"/>
-                <w:noProof w:val="0"/>
-                <w:lang w:eastAsia="en-ID"/>
-              </w:rPr>
-              <w:t xml:space="preserve">Sebagai Passenger saya ingin </w:t>
+            <w:proofErr w:type="spellStart"/>
+            <w:r>
+              <w:rPr>
+                <w:rFonts w:ascii="Calibri" w:eastAsia="Times New Roman" w:hAnsi="Calibri" w:cs="Calibri"/>
+                <w:noProof w:val="0"/>
+                <w:lang w:eastAsia="en-ID"/>
+              </w:rPr>
+              <w:t>Sebagai</w:t>
+            </w:r>
+            <w:proofErr w:type="spellEnd"/>
+            <w:r>
+              <w:rPr>
+                <w:rFonts w:ascii="Calibri" w:eastAsia="Times New Roman" w:hAnsi="Calibri" w:cs="Calibri"/>
+                <w:noProof w:val="0"/>
+                <w:lang w:eastAsia="en-ID"/>
+              </w:rPr>
+              <w:t xml:space="preserve"> Passenger </w:t>
+            </w:r>
+            <w:proofErr w:type="spellStart"/>
+            <w:r>
+              <w:rPr>
+                <w:rFonts w:ascii="Calibri" w:eastAsia="Times New Roman" w:hAnsi="Calibri" w:cs="Calibri"/>
+                <w:noProof w:val="0"/>
+                <w:lang w:eastAsia="en-ID"/>
+              </w:rPr>
+              <w:t>saya</w:t>
+            </w:r>
+            <w:proofErr w:type="spellEnd"/>
+            <w:r>
+              <w:rPr>
+                <w:rFonts w:ascii="Calibri" w:eastAsia="Times New Roman" w:hAnsi="Calibri" w:cs="Calibri"/>
+                <w:noProof w:val="0"/>
+                <w:lang w:eastAsia="en-ID"/>
+              </w:rPr>
+              <w:t xml:space="preserve"> </w:t>
+            </w:r>
+            <w:proofErr w:type="spellStart"/>
+            <w:r>
+              <w:rPr>
+                <w:rFonts w:ascii="Calibri" w:eastAsia="Times New Roman" w:hAnsi="Calibri" w:cs="Calibri"/>
+                <w:noProof w:val="0"/>
+                <w:lang w:eastAsia="en-ID"/>
+              </w:rPr>
+              <w:t>ingin</w:t>
+            </w:r>
+            <w:proofErr w:type="spellEnd"/>
+            <w:r>
+              <w:rPr>
+                <w:rFonts w:ascii="Calibri" w:eastAsia="Times New Roman" w:hAnsi="Calibri" w:cs="Calibri"/>
+                <w:noProof w:val="0"/>
+                <w:lang w:eastAsia="en-ID"/>
+              </w:rPr>
+              <w:t xml:space="preserve"> </w:t>
             </w:r>
             <w:r>
               <w:rPr>
@@ -7859,99 +9395,166 @@
     </w:p>
     <w:tbl>
       <w:tblPr>
-        <w:tblStyle w:val="GridTable4-Accent6"/>
-        <w:tblW w:w="10060" w:type="dxa"/>
-        <w:tblLook w:val="04A0" w:firstRow="1" w:lastRow="0" w:firstColumn="1" w:lastColumn="0" w:noHBand="0" w:noVBand="1"/>
+        <w:tblStyle w:val="GridTable1Light"/>
+        <w:tblW w:w="10154" w:type="dxa"/>
+        <w:tblLook w:val="06A0" w:firstRow="1" w:lastRow="0" w:firstColumn="1" w:lastColumn="0" w:noHBand="1" w:noVBand="1"/>
       </w:tblPr>
       <w:tblGrid>
-        <w:gridCol w:w="638"/>
-        <w:gridCol w:w="2320"/>
-        <w:gridCol w:w="6131"/>
-        <w:gridCol w:w="971"/>
+        <w:gridCol w:w="859"/>
+        <w:gridCol w:w="2224"/>
+        <w:gridCol w:w="2144"/>
+        <w:gridCol w:w="2322"/>
+        <w:gridCol w:w="2605"/>
       </w:tblGrid>
       <w:tr>
         <w:trPr>
           <w:cnfStyle w:val="100000000000" w:firstRow="1" w:lastRow="0" w:firstColumn="0" w:lastColumn="0" w:oddVBand="0" w:evenVBand="0" w:oddHBand="0" w:evenHBand="0" w:firstRowFirstColumn="0" w:firstRowLastColumn="0" w:lastRowFirstColumn="0" w:lastRowLastColumn="0"/>
+          <w:trHeight w:val="961"/>
         </w:trPr>
         <w:tc>
           <w:tcPr>
             <w:cnfStyle w:val="001000000000" w:firstRow="0" w:lastRow="0" w:firstColumn="1" w:lastColumn="0" w:oddVBand="0" w:evenVBand="0" w:oddHBand="0" w:evenHBand="0" w:firstRowFirstColumn="0" w:firstRowLastColumn="0" w:lastRowFirstColumn="0" w:lastRowLastColumn="0"/>
-            <w:tcW w:w="638" w:type="dxa"/>
-          </w:tcPr>
-          <w:p>
-            <w:pPr>
-              <w:jc w:val="center"/>
-            </w:pPr>
-            <w:r>
-              <w:t>No.</w:t>
-            </w:r>
-          </w:p>
-        </w:tc>
-        <w:tc>
-          <w:tcPr>
-            <w:tcW w:w="2320" w:type="dxa"/>
-          </w:tcPr>
-          <w:p>
-            <w:pPr>
+            <w:tcW w:w="720" w:type="dxa"/>
+            <w:shd w:val="clear" w:color="auto" w:fill="4472C4" w:themeFill="accent1"/>
+          </w:tcPr>
+          <w:p>
+            <w:pPr>
+              <w:jc w:val="center"/>
+              <w:rPr>
+                <w:sz w:val="28"/>
+                <w:szCs w:val="28"/>
+              </w:rPr>
+            </w:pPr>
+            <w:r>
+              <w:rPr>
+                <w:sz w:val="28"/>
+                <w:szCs w:val="28"/>
+              </w:rPr>
+              <w:t>US.ID</w:t>
+            </w:r>
+          </w:p>
+        </w:tc>
+        <w:tc>
+          <w:tcPr>
+            <w:tcW w:w="2256" w:type="dxa"/>
+            <w:shd w:val="clear" w:color="auto" w:fill="4472C4" w:themeFill="accent1"/>
+          </w:tcPr>
+          <w:p>
+            <w:pPr>
+              <w:jc w:val="center"/>
               <w:cnfStyle w:val="100000000000" w:firstRow="1" w:lastRow="0" w:firstColumn="0" w:lastColumn="0" w:oddVBand="0" w:evenVBand="0" w:oddHBand="0" w:evenHBand="0" w:firstRowFirstColumn="0" w:firstRowLastColumn="0" w:lastRowFirstColumn="0" w:lastRowLastColumn="0"/>
-            </w:pPr>
-            <w:r>
-              <w:t xml:space="preserve">Fitur </w:t>
-            </w:r>
-          </w:p>
-        </w:tc>
-        <w:tc>
-          <w:tcPr>
-            <w:tcW w:w="6131" w:type="dxa"/>
-          </w:tcPr>
-          <w:p>
-            <w:pPr>
+              <w:rPr>
+                <w:sz w:val="28"/>
+                <w:szCs w:val="28"/>
+              </w:rPr>
+            </w:pPr>
+            <w:r>
+              <w:rPr>
+                <w:sz w:val="28"/>
+                <w:szCs w:val="28"/>
+              </w:rPr>
+              <w:t>Fitur</w:t>
+            </w:r>
+          </w:p>
+        </w:tc>
+        <w:tc>
+          <w:tcPr>
+            <w:tcW w:w="2170" w:type="dxa"/>
+            <w:shd w:val="clear" w:color="auto" w:fill="4472C4" w:themeFill="accent1"/>
+          </w:tcPr>
+          <w:p>
+            <w:pPr>
+              <w:jc w:val="center"/>
               <w:cnfStyle w:val="100000000000" w:firstRow="1" w:lastRow="0" w:firstColumn="0" w:lastColumn="0" w:oddVBand="0" w:evenVBand="0" w:oddHBand="0" w:evenHBand="0" w:firstRowFirstColumn="0" w:firstRowLastColumn="0" w:lastRowFirstColumn="0" w:lastRowLastColumn="0"/>
-            </w:pPr>
-            <w:r>
+              <w:rPr>
+                <w:sz w:val="28"/>
+                <w:szCs w:val="28"/>
+              </w:rPr>
+            </w:pPr>
+            <w:r>
+              <w:rPr>
+                <w:sz w:val="28"/>
+                <w:szCs w:val="28"/>
+              </w:rPr>
               <w:t>Deskripsi</w:t>
             </w:r>
           </w:p>
         </w:tc>
         <w:tc>
           <w:tcPr>
-            <w:tcW w:w="971" w:type="dxa"/>
-          </w:tcPr>
-          <w:p>
-            <w:pPr>
+            <w:tcW w:w="2362" w:type="dxa"/>
+            <w:shd w:val="clear" w:color="auto" w:fill="4472C4" w:themeFill="accent1"/>
+          </w:tcPr>
+          <w:p>
+            <w:pPr>
+              <w:jc w:val="center"/>
               <w:cnfStyle w:val="100000000000" w:firstRow="1" w:lastRow="0" w:firstColumn="0" w:lastColumn="0" w:oddVBand="0" w:evenVBand="0" w:oddHBand="0" w:evenHBand="0" w:firstRowFirstColumn="0" w:firstRowLastColumn="0" w:lastRowFirstColumn="0" w:lastRowLastColumn="0"/>
-            </w:pPr>
-            <w:r>
+              <w:rPr>
+                <w:sz w:val="28"/>
+                <w:szCs w:val="28"/>
+              </w:rPr>
+            </w:pPr>
+            <w:r>
+              <w:rPr>
+                <w:sz w:val="28"/>
+                <w:szCs w:val="28"/>
+              </w:rPr>
               <w:t>Status</w:t>
+            </w:r>
+          </w:p>
+        </w:tc>
+        <w:tc>
+          <w:tcPr>
+            <w:tcW w:w="2646" w:type="dxa"/>
+            <w:shd w:val="clear" w:color="auto" w:fill="4472C4" w:themeFill="accent1"/>
+          </w:tcPr>
+          <w:p>
+            <w:pPr>
+              <w:jc w:val="center"/>
+              <w:cnfStyle w:val="100000000000" w:firstRow="1" w:lastRow="0" w:firstColumn="0" w:lastColumn="0" w:oddVBand="0" w:evenVBand="0" w:oddHBand="0" w:evenHBand="0" w:firstRowFirstColumn="0" w:firstRowLastColumn="0" w:lastRowFirstColumn="0" w:lastRowLastColumn="0"/>
+              <w:rPr>
+                <w:sz w:val="28"/>
+                <w:szCs w:val="28"/>
+              </w:rPr>
+            </w:pPr>
+            <w:r>
+              <w:rPr>
+                <w:sz w:val="28"/>
+                <w:szCs w:val="28"/>
+              </w:rPr>
+              <w:t>Tindakan Selanjutnya</w:t>
             </w:r>
           </w:p>
         </w:tc>
       </w:tr>
       <w:tr>
         <w:trPr>
-          <w:cnfStyle w:val="000000100000" w:firstRow="0" w:lastRow="0" w:firstColumn="0" w:lastColumn="0" w:oddVBand="0" w:evenVBand="0" w:oddHBand="1" w:evenHBand="0" w:firstRowFirstColumn="0" w:firstRowLastColumn="0" w:lastRowFirstColumn="0" w:lastRowLastColumn="0"/>
+          <w:trHeight w:val="2514"/>
         </w:trPr>
         <w:tc>
           <w:tcPr>
             <w:cnfStyle w:val="001000000000" w:firstRow="0" w:lastRow="0" w:firstColumn="1" w:lastColumn="0" w:oddVBand="0" w:evenVBand="0" w:oddHBand="0" w:evenHBand="0" w:firstRowFirstColumn="0" w:firstRowLastColumn="0" w:lastRowFirstColumn="0" w:lastRowLastColumn="0"/>
-            <w:tcW w:w="638" w:type="dxa"/>
-          </w:tcPr>
-          <w:p>
-            <w:pPr>
-              <w:jc w:val="center"/>
-            </w:pPr>
-            <w:r>
-              <w:t>1</w:t>
-            </w:r>
-          </w:p>
-        </w:tc>
-        <w:tc>
-          <w:tcPr>
-            <w:tcW w:w="2320" w:type="dxa"/>
-          </w:tcPr>
-          <w:p>
-            <w:pPr>
-              <w:cnfStyle w:val="000000100000" w:firstRow="0" w:lastRow="0" w:firstColumn="0" w:lastColumn="0" w:oddVBand="0" w:evenVBand="0" w:oddHBand="1" w:evenHBand="0" w:firstRowFirstColumn="0" w:firstRowLastColumn="0" w:lastRowFirstColumn="0" w:lastRowLastColumn="0"/>
+            <w:tcW w:w="720" w:type="dxa"/>
+            <w:shd w:val="clear" w:color="auto" w:fill="92D050"/>
+          </w:tcPr>
+          <w:p>
+            <w:pPr>
+              <w:jc w:val="center"/>
+            </w:pPr>
+            <w:r>
+              <w:t>001</w:t>
+            </w:r>
+          </w:p>
+        </w:tc>
+        <w:tc>
+          <w:tcPr>
+            <w:tcW w:w="2256" w:type="dxa"/>
+            <w:shd w:val="clear" w:color="auto" w:fill="92D050"/>
+          </w:tcPr>
+          <w:p>
+            <w:pPr>
+              <w:jc w:val="center"/>
+              <w:cnfStyle w:val="000000000000" w:firstRow="0" w:lastRow="0" w:firstColumn="0" w:lastColumn="0" w:oddVBand="0" w:evenVBand="0" w:oddHBand="0" w:evenHBand="0" w:firstRowFirstColumn="0" w:firstRowLastColumn="0" w:lastRowFirstColumn="0" w:lastRowLastColumn="0"/>
             </w:pPr>
             <w:r>
               <w:t>Order Ticket</w:t>
@@ -7960,188 +9563,250 @@
         </w:tc>
         <w:tc>
           <w:tcPr>
-            <w:tcW w:w="6131" w:type="dxa"/>
-          </w:tcPr>
-          <w:p>
-            <w:pPr>
-              <w:cnfStyle w:val="000000100000" w:firstRow="0" w:lastRow="0" w:firstColumn="0" w:lastColumn="0" w:oddVBand="0" w:evenVBand="0" w:oddHBand="1" w:evenHBand="0" w:firstRowFirstColumn="0" w:firstRowLastColumn="0" w:lastRowFirstColumn="0" w:lastRowLastColumn="0"/>
-            </w:pPr>
-            <w:r>
-              <w:t xml:space="preserve">Pengguna dapat </w:t>
-            </w:r>
-            <w:r>
-              <w:t>membeli tiket berdasarkan jadwal keberangkatan</w:t>
-            </w:r>
-          </w:p>
-        </w:tc>
-        <w:tc>
-          <w:tcPr>
-            <w:tcW w:w="971" w:type="dxa"/>
-          </w:tcPr>
-          <w:p>
-            <w:pPr>
-              <w:cnfStyle w:val="000000100000" w:firstRow="0" w:lastRow="0" w:firstColumn="0" w:lastColumn="0" w:oddVBand="0" w:evenVBand="0" w:oddHBand="1" w:evenHBand="0" w:firstRowFirstColumn="0" w:firstRowLastColumn="0" w:lastRowFirstColumn="0" w:lastRowLastColumn="0"/>
-            </w:pPr>
-            <w:r>
-              <w:t>Selesai</w:t>
-            </w:r>
-          </w:p>
-        </w:tc>
-      </w:tr>
-      <w:tr>
-        <w:tc>
-          <w:tcPr>
-            <w:cnfStyle w:val="001000000000" w:firstRow="0" w:lastRow="0" w:firstColumn="1" w:lastColumn="0" w:oddVBand="0" w:evenVBand="0" w:oddHBand="0" w:evenHBand="0" w:firstRowFirstColumn="0" w:firstRowLastColumn="0" w:lastRowFirstColumn="0" w:lastRowLastColumn="0"/>
-            <w:tcW w:w="638" w:type="dxa"/>
-          </w:tcPr>
-          <w:p>
-            <w:pPr>
-              <w:jc w:val="center"/>
-            </w:pPr>
-            <w:r>
-              <w:t>2</w:t>
-            </w:r>
-          </w:p>
-        </w:tc>
-        <w:tc>
-          <w:tcPr>
-            <w:tcW w:w="2320" w:type="dxa"/>
+            <w:tcW w:w="2170" w:type="dxa"/>
+            <w:shd w:val="clear" w:color="auto" w:fill="92D050"/>
           </w:tcPr>
           <w:p>
             <w:pPr>
               <w:cnfStyle w:val="000000000000" w:firstRow="0" w:lastRow="0" w:firstColumn="0" w:lastColumn="0" w:oddVBand="0" w:evenVBand="0" w:oddHBand="0" w:evenHBand="0" w:firstRowFirstColumn="0" w:firstRowLastColumn="0" w:lastRowFirstColumn="0" w:lastRowLastColumn="0"/>
             </w:pPr>
             <w:r>
-              <w:t>Jadwal keberangkatan</w:t>
-            </w:r>
-          </w:p>
-        </w:tc>
-        <w:tc>
-          <w:tcPr>
-            <w:tcW w:w="6131" w:type="dxa"/>
+              <w:t>Pengguna dapat membeli tiket berdasarkan jadwal keberangkatan</w:t>
+            </w:r>
+          </w:p>
+        </w:tc>
+        <w:tc>
+          <w:tcPr>
+            <w:tcW w:w="2362" w:type="dxa"/>
+            <w:shd w:val="clear" w:color="auto" w:fill="92D050"/>
           </w:tcPr>
           <w:p>
             <w:pPr>
               <w:cnfStyle w:val="000000000000" w:firstRow="0" w:lastRow="0" w:firstColumn="0" w:lastColumn="0" w:oddVBand="0" w:evenVBand="0" w:oddHBand="0" w:evenHBand="0" w:firstRowFirstColumn="0" w:firstRowLastColumn="0" w:lastRowFirstColumn="0" w:lastRowLastColumn="0"/>
             </w:pPr>
             <w:r>
-              <w:t>Pengguna dapat melihat jadwal keberangkatan di seluruh stasiun</w:t>
-            </w:r>
-          </w:p>
-        </w:tc>
-        <w:tc>
-          <w:tcPr>
-            <w:tcW w:w="971" w:type="dxa"/>
+              <w:t xml:space="preserve">Pengguna menginginkan fitur </w:t>
+            </w:r>
+            <w:r>
+              <w:t>pilih jenis pembayaran saat membeli tiket</w:t>
+            </w:r>
+          </w:p>
+        </w:tc>
+        <w:tc>
+          <w:tcPr>
+            <w:tcW w:w="2646" w:type="dxa"/>
+            <w:shd w:val="clear" w:color="auto" w:fill="92D050"/>
           </w:tcPr>
           <w:p>
             <w:pPr>
               <w:cnfStyle w:val="000000000000" w:firstRow="0" w:lastRow="0" w:firstColumn="0" w:lastColumn="0" w:oddVBand="0" w:evenVBand="0" w:oddHBand="0" w:evenHBand="0" w:firstRowFirstColumn="0" w:firstRowLastColumn="0" w:lastRowFirstColumn="0" w:lastRowLastColumn="0"/>
             </w:pPr>
             <w:r>
-              <w:t>Selesai</w:t>
+              <w:t>membuat fitur pilih pembayaran</w:t>
             </w:r>
           </w:p>
         </w:tc>
       </w:tr>
       <w:tr>
         <w:trPr>
-          <w:cnfStyle w:val="000000100000" w:firstRow="0" w:lastRow="0" w:firstColumn="0" w:lastColumn="0" w:oddVBand="0" w:evenVBand="0" w:oddHBand="1" w:evenHBand="0" w:firstRowFirstColumn="0" w:firstRowLastColumn="0" w:lastRowFirstColumn="0" w:lastRowLastColumn="0"/>
+          <w:trHeight w:val="2390"/>
         </w:trPr>
         <w:tc>
           <w:tcPr>
             <w:cnfStyle w:val="001000000000" w:firstRow="0" w:lastRow="0" w:firstColumn="1" w:lastColumn="0" w:oddVBand="0" w:evenVBand="0" w:oddHBand="0" w:evenHBand="0" w:firstRowFirstColumn="0" w:firstRowLastColumn="0" w:lastRowFirstColumn="0" w:lastRowLastColumn="0"/>
-            <w:tcW w:w="638" w:type="dxa"/>
-          </w:tcPr>
-          <w:p>
-            <w:pPr>
-              <w:jc w:val="center"/>
-            </w:pPr>
-            <w:r>
-              <w:t>3</w:t>
-            </w:r>
-          </w:p>
-        </w:tc>
-        <w:tc>
-          <w:tcPr>
-            <w:tcW w:w="2320" w:type="dxa"/>
-          </w:tcPr>
-          <w:p>
-            <w:pPr>
-              <w:cnfStyle w:val="000000100000" w:firstRow="0" w:lastRow="0" w:firstColumn="0" w:lastColumn="0" w:oddVBand="0" w:evenVBand="0" w:oddHBand="1" w:evenHBand="0" w:firstRowFirstColumn="0" w:firstRowLastColumn="0" w:lastRowFirstColumn="0" w:lastRowLastColumn="0"/>
-            </w:pPr>
-            <w:r>
-              <w:t>Map</w:t>
-            </w:r>
-          </w:p>
-        </w:tc>
-        <w:tc>
-          <w:tcPr>
-            <w:tcW w:w="6131" w:type="dxa"/>
-          </w:tcPr>
-          <w:p>
-            <w:pPr>
-              <w:cnfStyle w:val="000000100000" w:firstRow="0" w:lastRow="0" w:firstColumn="0" w:lastColumn="0" w:oddVBand="0" w:evenVBand="0" w:oddHBand="1" w:evenHBand="0" w:firstRowFirstColumn="0" w:firstRowLastColumn="0" w:lastRowFirstColumn="0" w:lastRowLastColumn="0"/>
-            </w:pPr>
-            <w:r>
-              <w:t>Pengguna dapat melacak perjalanan</w:t>
-            </w:r>
-          </w:p>
-        </w:tc>
-        <w:tc>
-          <w:tcPr>
-            <w:tcW w:w="971" w:type="dxa"/>
-          </w:tcPr>
-          <w:p>
-            <w:pPr>
-              <w:cnfStyle w:val="000000100000" w:firstRow="0" w:lastRow="0" w:firstColumn="0" w:lastColumn="0" w:oddVBand="0" w:evenVBand="0" w:oddHBand="1" w:evenHBand="0" w:firstRowFirstColumn="0" w:firstRowLastColumn="0" w:lastRowFirstColumn="0" w:lastRowLastColumn="0"/>
-            </w:pPr>
-            <w:r>
-              <w:t>Selesai</w:t>
+            <w:tcW w:w="720" w:type="dxa"/>
+            <w:shd w:val="clear" w:color="auto" w:fill="92D050"/>
+          </w:tcPr>
+          <w:p>
+            <w:pPr>
+              <w:jc w:val="center"/>
+            </w:pPr>
+            <w:r>
+              <w:t>002</w:t>
+            </w:r>
+          </w:p>
+        </w:tc>
+        <w:tc>
+          <w:tcPr>
+            <w:tcW w:w="2256" w:type="dxa"/>
+            <w:shd w:val="clear" w:color="auto" w:fill="92D050"/>
+          </w:tcPr>
+          <w:p>
+            <w:pPr>
+              <w:jc w:val="center"/>
+              <w:cnfStyle w:val="000000000000" w:firstRow="0" w:lastRow="0" w:firstColumn="0" w:lastColumn="0" w:oddVBand="0" w:evenVBand="0" w:oddHBand="0" w:evenHBand="0" w:firstRowFirstColumn="0" w:firstRowLastColumn="0" w:lastRowFirstColumn="0" w:lastRowLastColumn="0"/>
+            </w:pPr>
+            <w:r>
+              <w:t>Jadwal keberangkatan</w:t>
+            </w:r>
+          </w:p>
+        </w:tc>
+        <w:tc>
+          <w:tcPr>
+            <w:tcW w:w="2170" w:type="dxa"/>
+            <w:shd w:val="clear" w:color="auto" w:fill="92D050"/>
+          </w:tcPr>
+          <w:p>
+            <w:pPr>
+              <w:cnfStyle w:val="000000000000" w:firstRow="0" w:lastRow="0" w:firstColumn="0" w:lastColumn="0" w:oddVBand="0" w:evenVBand="0" w:oddHBand="0" w:evenHBand="0" w:firstRowFirstColumn="0" w:firstRowLastColumn="0" w:lastRowFirstColumn="0" w:lastRowLastColumn="0"/>
+            </w:pPr>
+            <w:r>
+              <w:t>Pengguna dapat melihat jadwal keberangkatan di seluruh stasiun</w:t>
+            </w:r>
+          </w:p>
+        </w:tc>
+        <w:tc>
+          <w:tcPr>
+            <w:tcW w:w="2362" w:type="dxa"/>
+            <w:shd w:val="clear" w:color="auto" w:fill="92D050"/>
+          </w:tcPr>
+          <w:p>
+            <w:pPr>
+              <w:cnfStyle w:val="000000000000" w:firstRow="0" w:lastRow="0" w:firstColumn="0" w:lastColumn="0" w:oddVBand="0" w:evenVBand="0" w:oddHBand="0" w:evenHBand="0" w:firstRowFirstColumn="0" w:firstRowLastColumn="0" w:lastRowFirstColumn="0" w:lastRowLastColumn="0"/>
+            </w:pPr>
+            <w:r>
+              <w:t>Pengguna menginginkan fitur akun seperti login dan registrasi agar pengguna dapat melihat jadwal di stasiun yang sering di gunakan</w:t>
+            </w:r>
+          </w:p>
+        </w:tc>
+        <w:tc>
+          <w:tcPr>
+            <w:tcW w:w="2646" w:type="dxa"/>
+            <w:shd w:val="clear" w:color="auto" w:fill="92D050"/>
+          </w:tcPr>
+          <w:p>
+            <w:pPr>
+              <w:cnfStyle w:val="000000000000" w:firstRow="0" w:lastRow="0" w:firstColumn="0" w:lastColumn="0" w:oddVBand="0" w:evenVBand="0" w:oddHBand="0" w:evenHBand="0" w:firstRowFirstColumn="0" w:firstRowLastColumn="0" w:lastRowFirstColumn="0" w:lastRowLastColumn="0"/>
+            </w:pPr>
+            <w:r>
+              <w:t xml:space="preserve">Membuat fitur login dan register </w:t>
             </w:r>
           </w:p>
         </w:tc>
       </w:tr>
       <w:tr>
+        <w:trPr>
+          <w:trHeight w:val="2110"/>
+        </w:trPr>
         <w:tc>
           <w:tcPr>
             <w:cnfStyle w:val="001000000000" w:firstRow="0" w:lastRow="0" w:firstColumn="1" w:lastColumn="0" w:oddVBand="0" w:evenVBand="0" w:oddHBand="0" w:evenHBand="0" w:firstRowFirstColumn="0" w:firstRowLastColumn="0" w:lastRowFirstColumn="0" w:lastRowLastColumn="0"/>
-            <w:tcW w:w="638" w:type="dxa"/>
-          </w:tcPr>
-          <w:p>
-            <w:pPr>
-              <w:jc w:val="center"/>
-            </w:pPr>
-            <w:r>
-              <w:t>4</w:t>
-            </w:r>
-          </w:p>
-        </w:tc>
-        <w:tc>
-          <w:tcPr>
-            <w:tcW w:w="2320" w:type="dxa"/>
-          </w:tcPr>
-          <w:p>
-            <w:pPr>
+            <w:tcW w:w="720" w:type="dxa"/>
+            <w:shd w:val="clear" w:color="auto" w:fill="92D050"/>
+          </w:tcPr>
+          <w:p>
+            <w:pPr>
+              <w:jc w:val="center"/>
+            </w:pPr>
+            <w:r>
+              <w:t>003</w:t>
+            </w:r>
+          </w:p>
+        </w:tc>
+        <w:tc>
+          <w:tcPr>
+            <w:tcW w:w="2256" w:type="dxa"/>
+            <w:shd w:val="clear" w:color="auto" w:fill="92D050"/>
+          </w:tcPr>
+          <w:p>
+            <w:pPr>
+              <w:jc w:val="center"/>
               <w:cnfStyle w:val="000000000000" w:firstRow="0" w:lastRow="0" w:firstColumn="0" w:lastColumn="0" w:oddVBand="0" w:evenVBand="0" w:oddHBand="0" w:evenHBand="0" w:firstRowFirstColumn="0" w:firstRowLastColumn="0" w:lastRowFirstColumn="0" w:lastRowLastColumn="0"/>
             </w:pPr>
             <w:r>
+              <w:t>Map</w:t>
+            </w:r>
+          </w:p>
+        </w:tc>
+        <w:tc>
+          <w:tcPr>
+            <w:tcW w:w="2170" w:type="dxa"/>
+            <w:shd w:val="clear" w:color="auto" w:fill="92D050"/>
+          </w:tcPr>
+          <w:p>
+            <w:pPr>
+              <w:cnfStyle w:val="000000000000" w:firstRow="0" w:lastRow="0" w:firstColumn="0" w:lastColumn="0" w:oddVBand="0" w:evenVBand="0" w:oddHBand="0" w:evenHBand="0" w:firstRowFirstColumn="0" w:firstRowLastColumn="0" w:lastRowFirstColumn="0" w:lastRowLastColumn="0"/>
+            </w:pPr>
+            <w:r>
+              <w:t>Pengguna dapat melacak perjalanan</w:t>
+            </w:r>
+          </w:p>
+        </w:tc>
+        <w:tc>
+          <w:tcPr>
+            <w:tcW w:w="2362" w:type="dxa"/>
+            <w:shd w:val="clear" w:color="auto" w:fill="92D050"/>
+          </w:tcPr>
+          <w:p>
+            <w:pPr>
+              <w:cnfStyle w:val="000000000000" w:firstRow="0" w:lastRow="0" w:firstColumn="0" w:lastColumn="0" w:oddVBand="0" w:evenVBand="0" w:oddHBand="0" w:evenHBand="0" w:firstRowFirstColumn="0" w:firstRowLastColumn="0" w:lastRowFirstColumn="0" w:lastRowLastColumn="0"/>
+            </w:pPr>
+            <w:r>
+              <w:t>Selesai</w:t>
+            </w:r>
+          </w:p>
+        </w:tc>
+        <w:tc>
+          <w:tcPr>
+            <w:tcW w:w="2646" w:type="dxa"/>
+            <w:shd w:val="clear" w:color="auto" w:fill="92D050"/>
+          </w:tcPr>
+          <w:p>
+            <w:pPr>
+              <w:jc w:val="center"/>
+              <w:cnfStyle w:val="000000000000" w:firstRow="0" w:lastRow="0" w:firstColumn="0" w:lastColumn="0" w:oddVBand="0" w:evenVBand="0" w:oddHBand="0" w:evenHBand="0" w:firstRowFirstColumn="0" w:firstRowLastColumn="0" w:lastRowFirstColumn="0" w:lastRowLastColumn="0"/>
+            </w:pPr>
+            <w:r>
+              <w:t>-</w:t>
+            </w:r>
+          </w:p>
+        </w:tc>
+      </w:tr>
+      <w:tr>
+        <w:trPr>
+          <w:trHeight w:val="2539"/>
+        </w:trPr>
+        <w:tc>
+          <w:tcPr>
+            <w:cnfStyle w:val="001000000000" w:firstRow="0" w:lastRow="0" w:firstColumn="1" w:lastColumn="0" w:oddVBand="0" w:evenVBand="0" w:oddHBand="0" w:evenHBand="0" w:firstRowFirstColumn="0" w:firstRowLastColumn="0" w:lastRowFirstColumn="0" w:lastRowLastColumn="0"/>
+            <w:tcW w:w="720" w:type="dxa"/>
+            <w:shd w:val="clear" w:color="auto" w:fill="92D050"/>
+          </w:tcPr>
+          <w:p>
+            <w:pPr>
+              <w:jc w:val="center"/>
+            </w:pPr>
+            <w:r>
+              <w:t>004</w:t>
+            </w:r>
+          </w:p>
+        </w:tc>
+        <w:tc>
+          <w:tcPr>
+            <w:tcW w:w="2256" w:type="dxa"/>
+            <w:shd w:val="clear" w:color="auto" w:fill="92D050"/>
+          </w:tcPr>
+          <w:p>
+            <w:pPr>
+              <w:jc w:val="center"/>
+              <w:cnfStyle w:val="000000000000" w:firstRow="0" w:lastRow="0" w:firstColumn="0" w:lastColumn="0" w:oddVBand="0" w:evenVBand="0" w:oddHBand="0" w:evenHBand="0" w:firstRowFirstColumn="0" w:firstRowLastColumn="0" w:lastRowFirstColumn="0" w:lastRowLastColumn="0"/>
+            </w:pPr>
+            <w:r>
               <w:t>Notifikasi status</w:t>
             </w:r>
           </w:p>
         </w:tc>
         <w:tc>
           <w:tcPr>
-            <w:tcW w:w="6131" w:type="dxa"/>
+            <w:tcW w:w="2170" w:type="dxa"/>
+            <w:shd w:val="clear" w:color="auto" w:fill="92D050"/>
           </w:tcPr>
           <w:p>
             <w:pPr>
               <w:cnfStyle w:val="000000000000" w:firstRow="0" w:lastRow="0" w:firstColumn="0" w:lastColumn="0" w:oddVBand="0" w:evenVBand="0" w:oddHBand="0" w:evenHBand="0" w:firstRowFirstColumn="0" w:firstRowLastColumn="0" w:lastRowFirstColumn="0" w:lastRowLastColumn="0"/>
             </w:pPr>
             <w:r>
-              <w:t xml:space="preserve">Pengguna dapat menerima notifikasi mengenai </w:t>
-            </w:r>
-            <w:r>
-              <w:t>perubahan jadwal,</w:t>
+              <w:t>Pengguna dapat menerima notifikasi mengenai perubahan jadwal,</w:t>
             </w:r>
             <w:r>
               <w:t xml:space="preserve"> keterlambatan, perubahan jalur, dan kondisi perjalanan lainnya</w:t>
@@ -8150,20 +9815,401 @@
         </w:tc>
         <w:tc>
           <w:tcPr>
-            <w:tcW w:w="971" w:type="dxa"/>
+            <w:tcW w:w="2362" w:type="dxa"/>
+            <w:shd w:val="clear" w:color="auto" w:fill="92D050"/>
           </w:tcPr>
           <w:p>
             <w:pPr>
               <w:cnfStyle w:val="000000000000" w:firstRow="0" w:lastRow="0" w:firstColumn="0" w:lastColumn="0" w:oddVBand="0" w:evenVBand="0" w:oddHBand="0" w:evenHBand="0" w:firstRowFirstColumn="0" w:firstRowLastColumn="0" w:lastRowFirstColumn="0" w:lastRowLastColumn="0"/>
             </w:pPr>
             <w:r>
-              <w:t>selesai</w:t>
+              <w:t>Pengguna menginginkan adanya fitur chat sebagai komunikasi untuk menanyakan detail perubahan jadwal dan lainnya</w:t>
+            </w:r>
+            <w:r>
+              <w:t xml:space="preserve"> pada pihak kereta</w:t>
+            </w:r>
+          </w:p>
+        </w:tc>
+        <w:tc>
+          <w:tcPr>
+            <w:tcW w:w="2646" w:type="dxa"/>
+            <w:shd w:val="clear" w:color="auto" w:fill="92D050"/>
+          </w:tcPr>
+          <w:p>
+            <w:pPr>
+              <w:cnfStyle w:val="000000000000" w:firstRow="0" w:lastRow="0" w:firstColumn="0" w:lastColumn="0" w:oddVBand="0" w:evenVBand="0" w:oddHBand="0" w:evenHBand="0" w:firstRowFirstColumn="0" w:firstRowLastColumn="0" w:lastRowFirstColumn="0" w:lastRowLastColumn="0"/>
+            </w:pPr>
+            <w:r>
+              <w:t>Membuat fitur chat/Custommer Service</w:t>
             </w:r>
           </w:p>
         </w:tc>
       </w:tr>
     </w:tbl>
     <w:p/>
+    <w:p>
+      <w:pPr>
+        <w:rPr>
+          <w:sz w:val="24"/>
+          <w:szCs w:val="24"/>
+        </w:rPr>
+      </w:pPr>
+      <w:r>
+        <w:rPr>
+          <w:sz w:val="24"/>
+          <w:szCs w:val="24"/>
+        </w:rPr>
+        <w:br w:type="page"/>
+      </w:r>
+    </w:p>
+    <w:p>
+      <w:pPr>
+        <w:rPr>
+          <w:sz w:val="24"/>
+          <w:szCs w:val="24"/>
+        </w:rPr>
+      </w:pPr>
+      <w:r>
+        <w:rPr>
+          <w:sz w:val="24"/>
+          <w:szCs w:val="24"/>
+        </w:rPr>
+        <w:lastRenderedPageBreak/>
+        <w:t>Sprint Retrospective 1</w:t>
+      </w:r>
+    </w:p>
+    <w:tbl>
+      <w:tblPr>
+        <w:tblStyle w:val="TableGridLight"/>
+        <w:tblW w:w="9795" w:type="dxa"/>
+        <w:tblLook w:val="04A0" w:firstRow="1" w:lastRow="0" w:firstColumn="1" w:lastColumn="0" w:noHBand="0" w:noVBand="1"/>
+      </w:tblPr>
+      <w:tblGrid>
+        <w:gridCol w:w="2452"/>
+        <w:gridCol w:w="2354"/>
+        <w:gridCol w:w="3584"/>
+        <w:gridCol w:w="1405"/>
+      </w:tblGrid>
+      <w:tr>
+        <w:tc>
+          <w:tcPr>
+            <w:tcW w:w="0" w:type="auto"/>
+            <w:shd w:val="clear" w:color="auto" w:fill="ED7D31" w:themeFill="accent2"/>
+            <w:hideMark/>
+          </w:tcPr>
+          <w:p>
+            <w:pPr>
+              <w:jc w:val="center"/>
+              <w:rPr>
+                <w:lang w:val="id-ID" w:eastAsia="id-ID"/>
+              </w:rPr>
+            </w:pPr>
+            <w:r>
+              <w:rPr>
+                <w:lang w:val="id-ID" w:eastAsia="id-ID"/>
+              </w:rPr>
+              <w:t>Positif</w:t>
+            </w:r>
+          </w:p>
+        </w:tc>
+        <w:tc>
+          <w:tcPr>
+            <w:tcW w:w="0" w:type="auto"/>
+            <w:shd w:val="clear" w:color="auto" w:fill="ED7D31" w:themeFill="accent2"/>
+            <w:hideMark/>
+          </w:tcPr>
+          <w:p>
+            <w:pPr>
+              <w:jc w:val="center"/>
+              <w:rPr>
+                <w:lang w:val="id-ID" w:eastAsia="id-ID"/>
+              </w:rPr>
+            </w:pPr>
+            <w:r>
+              <w:rPr>
+                <w:lang w:val="id-ID" w:eastAsia="id-ID"/>
+              </w:rPr>
+              <w:t>Negatif</w:t>
+            </w:r>
+          </w:p>
+        </w:tc>
+        <w:tc>
+          <w:tcPr>
+            <w:tcW w:w="0" w:type="auto"/>
+            <w:shd w:val="clear" w:color="auto" w:fill="ED7D31" w:themeFill="accent2"/>
+            <w:hideMark/>
+          </w:tcPr>
+          <w:p>
+            <w:pPr>
+              <w:jc w:val="center"/>
+              <w:rPr>
+                <w:lang w:val="id-ID" w:eastAsia="id-ID"/>
+              </w:rPr>
+            </w:pPr>
+            <w:r>
+              <w:rPr>
+                <w:lang w:val="id-ID" w:eastAsia="id-ID"/>
+              </w:rPr>
+              <w:t>Pelajaran yang Dipelajari</w:t>
+            </w:r>
+          </w:p>
+        </w:tc>
+        <w:tc>
+          <w:tcPr>
+            <w:tcW w:w="0" w:type="auto"/>
+            <w:shd w:val="clear" w:color="auto" w:fill="ED7D31" w:themeFill="accent2"/>
+            <w:hideMark/>
+          </w:tcPr>
+          <w:p>
+            <w:pPr>
+              <w:jc w:val="center"/>
+              <w:rPr>
+                <w:lang w:val="id-ID" w:eastAsia="id-ID"/>
+              </w:rPr>
+            </w:pPr>
+            <w:r>
+              <w:rPr>
+                <w:lang w:val="id-ID" w:eastAsia="id-ID"/>
+              </w:rPr>
+              <w:t>Tindakan Selanjutnya</w:t>
+            </w:r>
+          </w:p>
+        </w:tc>
+      </w:tr>
+      <w:tr>
+        <w:trPr>
+          <w:trHeight w:val="1430"/>
+        </w:trPr>
+        <w:tc>
+          <w:tcPr>
+            <w:tcW w:w="0" w:type="auto"/>
+            <w:shd w:val="clear" w:color="auto" w:fill="FFD966" w:themeFill="accent4" w:themeFillTint="99"/>
+            <w:hideMark/>
+          </w:tcPr>
+          <w:p>
+            <w:pPr>
+              <w:rPr>
+                <w:lang w:val="id-ID" w:eastAsia="id-ID"/>
+              </w:rPr>
+            </w:pPr>
+            <w:r>
+              <w:rPr>
+                <w:lang w:val="id-ID" w:eastAsia="id-ID"/>
+              </w:rPr>
+              <w:t>Tim pengembang mencapai target sprint dalam waktu yang dijadwalkan</w:t>
+            </w:r>
+          </w:p>
+        </w:tc>
+        <w:tc>
+          <w:tcPr>
+            <w:tcW w:w="0" w:type="auto"/>
+            <w:shd w:val="clear" w:color="auto" w:fill="FFD966" w:themeFill="accent4" w:themeFillTint="99"/>
+            <w:hideMark/>
+          </w:tcPr>
+          <w:p>
+            <w:pPr>
+              <w:rPr>
+                <w:lang w:val="id-ID" w:eastAsia="id-ID"/>
+              </w:rPr>
+            </w:pPr>
+            <w:r>
+              <w:rPr>
+                <w:lang w:val="id-ID" w:eastAsia="id-ID"/>
+              </w:rPr>
+              <w:t>Kualitas kode yang dihasilkan tidak memenuhi standar</w:t>
+            </w:r>
+          </w:p>
+        </w:tc>
+        <w:tc>
+          <w:tcPr>
+            <w:tcW w:w="0" w:type="auto"/>
+            <w:shd w:val="clear" w:color="auto" w:fill="FFD966" w:themeFill="accent4" w:themeFillTint="99"/>
+            <w:hideMark/>
+          </w:tcPr>
+          <w:p>
+            <w:pPr>
+              <w:rPr>
+                <w:lang w:val="id-ID" w:eastAsia="id-ID"/>
+              </w:rPr>
+            </w:pPr>
+            <w:r>
+              <w:rPr>
+                <w:lang w:val="id-ID" w:eastAsia="id-ID"/>
+              </w:rPr>
+              <w:t>Menetapkan standar kode yang lebih ketat dan lebih banyak mengadakan review kode</w:t>
+            </w:r>
+          </w:p>
+        </w:tc>
+        <w:tc>
+          <w:tcPr>
+            <w:tcW w:w="0" w:type="auto"/>
+            <w:shd w:val="clear" w:color="auto" w:fill="FFD966" w:themeFill="accent4" w:themeFillTint="99"/>
+            <w:hideMark/>
+          </w:tcPr>
+          <w:p>
+            <w:pPr>
+              <w:rPr>
+                <w:lang w:val="id-ID" w:eastAsia="id-ID"/>
+              </w:rPr>
+            </w:pPr>
+          </w:p>
+        </w:tc>
+      </w:tr>
+      <w:tr>
+        <w:trPr>
+          <w:trHeight w:hRule="exact" w:val="1710"/>
+        </w:trPr>
+        <w:tc>
+          <w:tcPr>
+            <w:tcW w:w="0" w:type="auto"/>
+            <w:shd w:val="clear" w:color="auto" w:fill="FFD966" w:themeFill="accent4" w:themeFillTint="99"/>
+            <w:hideMark/>
+          </w:tcPr>
+          <w:p>
+            <w:pPr>
+              <w:rPr>
+                <w:lang w:val="id-ID" w:eastAsia="id-ID"/>
+              </w:rPr>
+            </w:pPr>
+            <w:r>
+              <w:rPr>
+                <w:lang w:val="id-ID" w:eastAsia="id-ID"/>
+              </w:rPr>
+              <w:t>Kolaborasi yang baik antara tim pengembang dan tim pengguna</w:t>
+            </w:r>
+          </w:p>
+        </w:tc>
+        <w:tc>
+          <w:tcPr>
+            <w:tcW w:w="0" w:type="auto"/>
+            <w:shd w:val="clear" w:color="auto" w:fill="FFD966" w:themeFill="accent4" w:themeFillTint="99"/>
+            <w:hideMark/>
+          </w:tcPr>
+          <w:p>
+            <w:pPr>
+              <w:rPr>
+                <w:lang w:val="id-ID" w:eastAsia="id-ID"/>
+              </w:rPr>
+            </w:pPr>
+            <w:r>
+              <w:rPr>
+                <w:lang w:val="id-ID" w:eastAsia="id-ID"/>
+              </w:rPr>
+              <w:t>Beberapa masalah komunikasi terjadi dalam tim pengembang</w:t>
+            </w:r>
+          </w:p>
+        </w:tc>
+        <w:tc>
+          <w:tcPr>
+            <w:tcW w:w="0" w:type="auto"/>
+            <w:shd w:val="clear" w:color="auto" w:fill="FFD966" w:themeFill="accent4" w:themeFillTint="99"/>
+            <w:hideMark/>
+          </w:tcPr>
+          <w:p>
+            <w:pPr>
+              <w:rPr>
+                <w:lang w:val="id-ID" w:eastAsia="id-ID"/>
+              </w:rPr>
+            </w:pPr>
+            <w:r>
+              <w:rPr>
+                <w:lang w:val="id-ID" w:eastAsia="id-ID"/>
+              </w:rPr>
+              <w:t>Meningkatkan komunikasi dan memastikan bahwa semua orang memahami peran dan tanggung jawab mereka dengan jelas</w:t>
+            </w:r>
+          </w:p>
+        </w:tc>
+        <w:tc>
+          <w:tcPr>
+            <w:tcW w:w="0" w:type="auto"/>
+            <w:shd w:val="clear" w:color="auto" w:fill="FFD966" w:themeFill="accent4" w:themeFillTint="99"/>
+            <w:hideMark/>
+          </w:tcPr>
+          <w:p>
+            <w:pPr>
+              <w:rPr>
+                <w:lang w:val="id-ID" w:eastAsia="id-ID"/>
+              </w:rPr>
+            </w:pPr>
+          </w:p>
+        </w:tc>
+      </w:tr>
+      <w:tr>
+        <w:trPr>
+          <w:trHeight w:val="1686"/>
+        </w:trPr>
+        <w:tc>
+          <w:tcPr>
+            <w:tcW w:w="0" w:type="auto"/>
+            <w:shd w:val="clear" w:color="auto" w:fill="FFD966" w:themeFill="accent4" w:themeFillTint="99"/>
+          </w:tcPr>
+          <w:p>
+            <w:pPr>
+              <w:rPr>
+                <w:lang w:val="id-ID" w:eastAsia="id-ID"/>
+              </w:rPr>
+            </w:pPr>
+            <w:r>
+              <w:rPr>
+                <w:lang w:val="id-ID" w:eastAsia="id-ID"/>
+              </w:rPr>
+              <w:t>Setiap cerita pengguna telah diuji dengan baik sebelum diserahkan kepada pengguna</w:t>
+            </w:r>
+          </w:p>
+        </w:tc>
+        <w:tc>
+          <w:tcPr>
+            <w:tcW w:w="0" w:type="auto"/>
+            <w:shd w:val="clear" w:color="auto" w:fill="FFD966" w:themeFill="accent4" w:themeFillTint="99"/>
+          </w:tcPr>
+          <w:p>
+            <w:pPr>
+              <w:rPr>
+                <w:lang w:val="id-ID" w:eastAsia="id-ID"/>
+              </w:rPr>
+            </w:pPr>
+            <w:r>
+              <w:rPr>
+                <w:lang w:val="id-ID" w:eastAsia="id-ID"/>
+              </w:rPr>
+              <w:t>Beberapa masalah fungsional ditemukan setelah diserahkan kepada pengguna</w:t>
+            </w:r>
+          </w:p>
+        </w:tc>
+        <w:tc>
+          <w:tcPr>
+            <w:tcW w:w="0" w:type="auto"/>
+            <w:shd w:val="clear" w:color="auto" w:fill="FFD966" w:themeFill="accent4" w:themeFillTint="99"/>
+          </w:tcPr>
+          <w:p>
+            <w:pPr>
+              <w:rPr>
+                <w:lang w:val="id-ID" w:eastAsia="id-ID"/>
+              </w:rPr>
+            </w:pPr>
+            <w:r>
+              <w:rPr>
+                <w:lang w:val="id-ID" w:eastAsia="id-ID"/>
+              </w:rPr>
+              <w:t>Menetapkan proses pengujian yang lebih ketat dan mempertimbangkan pelatihan pengguna yang lebih baik</w:t>
+            </w:r>
+          </w:p>
+        </w:tc>
+        <w:tc>
+          <w:tcPr>
+            <w:tcW w:w="0" w:type="auto"/>
+            <w:shd w:val="clear" w:color="auto" w:fill="FFD966" w:themeFill="accent4" w:themeFillTint="99"/>
+          </w:tcPr>
+          <w:p>
+            <w:pPr>
+              <w:rPr>
+                <w:lang w:val="id-ID" w:eastAsia="id-ID"/>
+              </w:rPr>
+            </w:pPr>
+          </w:p>
+        </w:tc>
+      </w:tr>
+    </w:tbl>
     <w:p>
       <w:pPr>
         <w:jc w:val="both"/>
@@ -9985,6 +12031,82 @@
       </w:tcPr>
     </w:tblStylePr>
   </w:style>
+  <w:style w:type="table" w:styleId="GridTable1Light">
+    <w:name w:val="Grid Table 1 Light"/>
+    <w:basedOn w:val="TableNormal"/>
+    <w:uiPriority w:val="46"/>
+    <w:rsid w:val="00C977E0"/>
+    <w:pPr>
+      <w:spacing w:after="0" w:line="240" w:lineRule="auto"/>
+    </w:pPr>
+    <w:tblPr>
+      <w:tblStyleRowBandSize w:val="1"/>
+      <w:tblStyleColBandSize w:val="1"/>
+      <w:tblBorders>
+        <w:top w:val="single" w:sz="4" w:space="0" w:color="999999" w:themeColor="text1" w:themeTint="66"/>
+        <w:left w:val="single" w:sz="4" w:space="0" w:color="999999" w:themeColor="text1" w:themeTint="66"/>
+        <w:bottom w:val="single" w:sz="4" w:space="0" w:color="999999" w:themeColor="text1" w:themeTint="66"/>
+        <w:right w:val="single" w:sz="4" w:space="0" w:color="999999" w:themeColor="text1" w:themeTint="66"/>
+        <w:insideH w:val="single" w:sz="4" w:space="0" w:color="999999" w:themeColor="text1" w:themeTint="66"/>
+        <w:insideV w:val="single" w:sz="4" w:space="0" w:color="999999" w:themeColor="text1" w:themeTint="66"/>
+      </w:tblBorders>
+    </w:tblPr>
+    <w:tblStylePr w:type="firstRow">
+      <w:rPr>
+        <w:b/>
+        <w:bCs/>
+      </w:rPr>
+      <w:tblPr/>
+      <w:tcPr>
+        <w:tcBorders>
+          <w:bottom w:val="single" w:sz="12" w:space="0" w:color="666666" w:themeColor="text1" w:themeTint="99"/>
+        </w:tcBorders>
+      </w:tcPr>
+    </w:tblStylePr>
+    <w:tblStylePr w:type="lastRow">
+      <w:rPr>
+        <w:b/>
+        <w:bCs/>
+      </w:rPr>
+      <w:tblPr/>
+      <w:tcPr>
+        <w:tcBorders>
+          <w:top w:val="double" w:sz="2" w:space="0" w:color="666666" w:themeColor="text1" w:themeTint="99"/>
+        </w:tcBorders>
+      </w:tcPr>
+    </w:tblStylePr>
+    <w:tblStylePr w:type="firstCol">
+      <w:rPr>
+        <w:b/>
+        <w:bCs/>
+      </w:rPr>
+    </w:tblStylePr>
+    <w:tblStylePr w:type="lastCol">
+      <w:rPr>
+        <w:b/>
+        <w:bCs/>
+      </w:rPr>
+    </w:tblStylePr>
+  </w:style>
+  <w:style w:type="table" w:styleId="TableGridLight">
+    <w:name w:val="Grid Table Light"/>
+    <w:basedOn w:val="TableNormal"/>
+    <w:uiPriority w:val="40"/>
+    <w:rsid w:val="006A5034"/>
+    <w:pPr>
+      <w:spacing w:after="0" w:line="240" w:lineRule="auto"/>
+    </w:pPr>
+    <w:tblPr>
+      <w:tblBorders>
+        <w:top w:val="single" w:sz="4" w:space="0" w:color="BFBFBF" w:themeColor="background1" w:themeShade="BF"/>
+        <w:left w:val="single" w:sz="4" w:space="0" w:color="BFBFBF" w:themeColor="background1" w:themeShade="BF"/>
+        <w:bottom w:val="single" w:sz="4" w:space="0" w:color="BFBFBF" w:themeColor="background1" w:themeShade="BF"/>
+        <w:right w:val="single" w:sz="4" w:space="0" w:color="BFBFBF" w:themeColor="background1" w:themeShade="BF"/>
+        <w:insideH w:val="single" w:sz="4" w:space="0" w:color="BFBFBF" w:themeColor="background1" w:themeShade="BF"/>
+        <w:insideV w:val="single" w:sz="4" w:space="0" w:color="BFBFBF" w:themeColor="background1" w:themeShade="BF"/>
+      </w:tblBorders>
+    </w:tblPr>
+  </w:style>
 </w:styles>
 </file>
 

</xml_diff>

<commit_message>
Menambahkan ui halaman jadwal kereta
</commit_message>
<xml_diff>
--- a/211111763_LaporanProjectUTS.docx
+++ b/211111763_LaporanProjectUTS.docx
@@ -1418,7 +1418,7 @@
                 <w:sz w:val="24"/>
                 <w:szCs w:val="24"/>
               </w:rPr>
-              <w:t>Membuat table Product backlog</w:t>
+              <w:t>Membuat ui halaman login,register,home</w:t>
             </w:r>
           </w:p>
         </w:tc>
@@ -1512,6 +1512,527 @@
     <w:p>
       <w:pPr>
         <w:jc w:val="center"/>
+        <w:rPr>
+          <w:sz w:val="24"/>
+          <w:szCs w:val="24"/>
+        </w:rPr>
+      </w:pPr>
+    </w:p>
+    <w:tbl>
+      <w:tblPr>
+        <w:tblStyle w:val="TableGrid"/>
+        <w:tblpPr w:leftFromText="180" w:rightFromText="180" w:vertAnchor="page" w:horzAnchor="margin" w:tblpXSpec="center" w:tblpY="8132"/>
+        <w:tblW w:w="12049" w:type="dxa"/>
+        <w:tblLook w:val="04A0" w:firstRow="1" w:lastRow="0" w:firstColumn="1" w:lastColumn="0" w:noHBand="0" w:noVBand="1"/>
+      </w:tblPr>
+      <w:tblGrid>
+        <w:gridCol w:w="1843"/>
+        <w:gridCol w:w="3402"/>
+        <w:gridCol w:w="3402"/>
+        <w:gridCol w:w="3402"/>
+      </w:tblGrid>
+      <w:tr>
+        <w:trPr>
+          <w:trHeight w:val="547"/>
+        </w:trPr>
+        <w:tc>
+          <w:tcPr>
+            <w:tcW w:w="1843" w:type="dxa"/>
+            <w:tcBorders>
+              <w:top w:val="single" w:sz="8" w:space="0" w:color="auto"/>
+              <w:left w:val="single" w:sz="8" w:space="0" w:color="auto"/>
+              <w:bottom w:val="single" w:sz="8" w:space="0" w:color="auto"/>
+              <w:right w:val="single" w:sz="8" w:space="0" w:color="auto"/>
+            </w:tcBorders>
+            <w:shd w:val="clear" w:color="auto" w:fill="B4C6E7" w:themeFill="accent1" w:themeFillTint="66"/>
+          </w:tcPr>
+          <w:p>
+            <w:pPr>
+              <w:jc w:val="center"/>
+              <w:rPr>
+                <w:b/>
+                <w:bCs/>
+                <w:sz w:val="24"/>
+                <w:szCs w:val="24"/>
+              </w:rPr>
+            </w:pPr>
+            <w:bookmarkStart w:id="0" w:name="_Hlk134639244"/>
+            <w:r>
+              <w:rPr>
+                <w:b/>
+                <w:bCs/>
+                <w:sz w:val="24"/>
+                <w:szCs w:val="24"/>
+              </w:rPr>
+              <w:t>Name</w:t>
+            </w:r>
+          </w:p>
+        </w:tc>
+        <w:tc>
+          <w:tcPr>
+            <w:tcW w:w="3402" w:type="dxa"/>
+            <w:tcBorders>
+              <w:top w:val="single" w:sz="8" w:space="0" w:color="auto"/>
+              <w:left w:val="single" w:sz="8" w:space="0" w:color="auto"/>
+              <w:bottom w:val="single" w:sz="8" w:space="0" w:color="auto"/>
+              <w:right w:val="single" w:sz="8" w:space="0" w:color="auto"/>
+            </w:tcBorders>
+            <w:shd w:val="clear" w:color="auto" w:fill="B4C6E7" w:themeFill="accent1" w:themeFillTint="66"/>
+          </w:tcPr>
+          <w:p>
+            <w:pPr>
+              <w:jc w:val="center"/>
+              <w:rPr>
+                <w:b/>
+                <w:bCs/>
+                <w:sz w:val="24"/>
+                <w:szCs w:val="24"/>
+              </w:rPr>
+            </w:pPr>
+            <w:r>
+              <w:rPr>
+                <w:b/>
+                <w:bCs/>
+                <w:sz w:val="24"/>
+                <w:szCs w:val="24"/>
+              </w:rPr>
+              <w:t xml:space="preserve">Problems of yesterday (Day </w:t>
+            </w:r>
+            <w:r>
+              <w:rPr>
+                <w:b/>
+                <w:bCs/>
+                <w:sz w:val="24"/>
+                <w:szCs w:val="24"/>
+              </w:rPr>
+              <w:t>2</w:t>
+            </w:r>
+            <w:r>
+              <w:rPr>
+                <w:b/>
+                <w:bCs/>
+                <w:sz w:val="24"/>
+                <w:szCs w:val="24"/>
+              </w:rPr>
+              <w:t>)</w:t>
+            </w:r>
+          </w:p>
+        </w:tc>
+        <w:tc>
+          <w:tcPr>
+            <w:tcW w:w="3402" w:type="dxa"/>
+            <w:tcBorders>
+              <w:top w:val="single" w:sz="8" w:space="0" w:color="auto"/>
+              <w:left w:val="single" w:sz="8" w:space="0" w:color="auto"/>
+              <w:bottom w:val="single" w:sz="8" w:space="0" w:color="auto"/>
+              <w:right w:val="single" w:sz="8" w:space="0" w:color="auto"/>
+            </w:tcBorders>
+            <w:shd w:val="clear" w:color="auto" w:fill="B4C6E7" w:themeFill="accent1" w:themeFillTint="66"/>
+          </w:tcPr>
+          <w:p>
+            <w:pPr>
+              <w:jc w:val="center"/>
+              <w:rPr>
+                <w:b/>
+                <w:bCs/>
+                <w:sz w:val="24"/>
+                <w:szCs w:val="24"/>
+              </w:rPr>
+            </w:pPr>
+            <w:r>
+              <w:rPr>
+                <w:b/>
+                <w:bCs/>
+                <w:sz w:val="24"/>
+                <w:szCs w:val="24"/>
+              </w:rPr>
+              <w:t xml:space="preserve">Effort days of yesterday (Day </w:t>
+            </w:r>
+            <w:r>
+              <w:rPr>
+                <w:b/>
+                <w:bCs/>
+                <w:sz w:val="24"/>
+                <w:szCs w:val="24"/>
+              </w:rPr>
+              <w:t>3</w:t>
+            </w:r>
+            <w:r>
+              <w:rPr>
+                <w:b/>
+                <w:bCs/>
+                <w:sz w:val="24"/>
+                <w:szCs w:val="24"/>
+              </w:rPr>
+              <w:t>)</w:t>
+            </w:r>
+          </w:p>
+        </w:tc>
+        <w:tc>
+          <w:tcPr>
+            <w:tcW w:w="3402" w:type="dxa"/>
+            <w:tcBorders>
+              <w:top w:val="single" w:sz="8" w:space="0" w:color="auto"/>
+              <w:left w:val="single" w:sz="8" w:space="0" w:color="auto"/>
+              <w:bottom w:val="single" w:sz="8" w:space="0" w:color="auto"/>
+              <w:right w:val="single" w:sz="8" w:space="0" w:color="auto"/>
+            </w:tcBorders>
+            <w:shd w:val="clear" w:color="auto" w:fill="B4C6E7" w:themeFill="accent1" w:themeFillTint="66"/>
+          </w:tcPr>
+          <w:p>
+            <w:pPr>
+              <w:jc w:val="center"/>
+              <w:rPr>
+                <w:b/>
+                <w:bCs/>
+                <w:sz w:val="24"/>
+                <w:szCs w:val="24"/>
+              </w:rPr>
+            </w:pPr>
+            <w:r>
+              <w:rPr>
+                <w:b/>
+                <w:bCs/>
+                <w:sz w:val="24"/>
+                <w:szCs w:val="24"/>
+              </w:rPr>
+              <w:t xml:space="preserve">Planned for Today (Day </w:t>
+            </w:r>
+            <w:r>
+              <w:rPr>
+                <w:b/>
+                <w:bCs/>
+                <w:sz w:val="24"/>
+                <w:szCs w:val="24"/>
+              </w:rPr>
+              <w:t>4</w:t>
+            </w:r>
+            <w:r>
+              <w:rPr>
+                <w:b/>
+                <w:bCs/>
+                <w:sz w:val="24"/>
+                <w:szCs w:val="24"/>
+              </w:rPr>
+              <w:t>)</w:t>
+            </w:r>
+          </w:p>
+        </w:tc>
+      </w:tr>
+      <w:tr>
+        <w:tc>
+          <w:tcPr>
+            <w:tcW w:w="1843" w:type="dxa"/>
+            <w:tcBorders>
+              <w:top w:val="single" w:sz="8" w:space="0" w:color="auto"/>
+            </w:tcBorders>
+          </w:tcPr>
+          <w:p>
+            <w:pPr>
+              <w:jc w:val="both"/>
+              <w:rPr>
+                <w:sz w:val="24"/>
+                <w:szCs w:val="24"/>
+              </w:rPr>
+            </w:pPr>
+            <w:r>
+              <w:rPr>
+                <w:sz w:val="24"/>
+                <w:szCs w:val="24"/>
+              </w:rPr>
+              <w:t>Bintang Sinaga</w:t>
+            </w:r>
+          </w:p>
+        </w:tc>
+        <w:tc>
+          <w:tcPr>
+            <w:tcW w:w="3402" w:type="dxa"/>
+            <w:tcBorders>
+              <w:top w:val="single" w:sz="8" w:space="0" w:color="auto"/>
+            </w:tcBorders>
+          </w:tcPr>
+          <w:p>
+            <w:pPr>
+              <w:jc w:val="center"/>
+              <w:rPr>
+                <w:sz w:val="24"/>
+                <w:szCs w:val="24"/>
+              </w:rPr>
+            </w:pPr>
+            <w:r>
+              <w:rPr>
+                <w:sz w:val="24"/>
+                <w:szCs w:val="24"/>
+              </w:rPr>
+              <w:t>-</w:t>
+            </w:r>
+          </w:p>
+        </w:tc>
+        <w:tc>
+          <w:tcPr>
+            <w:tcW w:w="3402" w:type="dxa"/>
+            <w:tcBorders>
+              <w:top w:val="single" w:sz="8" w:space="0" w:color="auto"/>
+            </w:tcBorders>
+          </w:tcPr>
+          <w:p>
+            <w:pPr>
+              <w:jc w:val="both"/>
+              <w:rPr>
+                <w:sz w:val="24"/>
+                <w:szCs w:val="24"/>
+              </w:rPr>
+            </w:pPr>
+            <w:r>
+              <w:rPr>
+                <w:sz w:val="24"/>
+                <w:szCs w:val="24"/>
+              </w:rPr>
+              <w:t>Membuat Sprint planning - 1</w:t>
+            </w:r>
+          </w:p>
+        </w:tc>
+        <w:tc>
+          <w:tcPr>
+            <w:tcW w:w="3402" w:type="dxa"/>
+            <w:tcBorders>
+              <w:top w:val="single" w:sz="8" w:space="0" w:color="auto"/>
+            </w:tcBorders>
+          </w:tcPr>
+          <w:p>
+            <w:pPr>
+              <w:jc w:val="both"/>
+              <w:rPr>
+                <w:sz w:val="24"/>
+                <w:szCs w:val="24"/>
+              </w:rPr>
+            </w:pPr>
+          </w:p>
+        </w:tc>
+      </w:tr>
+      <w:tr>
+        <w:tc>
+          <w:tcPr>
+            <w:tcW w:w="1843" w:type="dxa"/>
+          </w:tcPr>
+          <w:p>
+            <w:pPr>
+              <w:jc w:val="both"/>
+              <w:rPr>
+                <w:sz w:val="24"/>
+                <w:szCs w:val="24"/>
+              </w:rPr>
+            </w:pPr>
+            <w:r>
+              <w:rPr>
+                <w:sz w:val="24"/>
+                <w:szCs w:val="24"/>
+              </w:rPr>
+              <w:t>Adrianus Silalahi</w:t>
+            </w:r>
+          </w:p>
+        </w:tc>
+        <w:tc>
+          <w:tcPr>
+            <w:tcW w:w="3402" w:type="dxa"/>
+          </w:tcPr>
+          <w:p>
+            <w:pPr>
+              <w:jc w:val="center"/>
+              <w:rPr>
+                <w:sz w:val="24"/>
+                <w:szCs w:val="24"/>
+              </w:rPr>
+            </w:pPr>
+            <w:r>
+              <w:rPr>
+                <w:sz w:val="24"/>
+                <w:szCs w:val="24"/>
+              </w:rPr>
+              <w:t>-</w:t>
+            </w:r>
+          </w:p>
+        </w:tc>
+        <w:tc>
+          <w:tcPr>
+            <w:tcW w:w="3402" w:type="dxa"/>
+          </w:tcPr>
+          <w:p>
+            <w:pPr>
+              <w:rPr>
+                <w:sz w:val="24"/>
+                <w:szCs w:val="24"/>
+              </w:rPr>
+            </w:pPr>
+            <w:r>
+              <w:rPr>
+                <w:sz w:val="24"/>
+                <w:szCs w:val="24"/>
+              </w:rPr>
+              <w:t>Membuat ui halaman login,register,home</w:t>
+            </w:r>
+          </w:p>
+        </w:tc>
+        <w:tc>
+          <w:tcPr>
+            <w:tcW w:w="3402" w:type="dxa"/>
+          </w:tcPr>
+          <w:p>
+            <w:pPr>
+              <w:jc w:val="both"/>
+              <w:rPr>
+                <w:sz w:val="24"/>
+                <w:szCs w:val="24"/>
+              </w:rPr>
+            </w:pPr>
+            <w:r>
+              <w:rPr>
+                <w:sz w:val="24"/>
+                <w:szCs w:val="24"/>
+              </w:rPr>
+              <w:t xml:space="preserve">Membuat ui halaman </w:t>
+            </w:r>
+            <w:r>
+              <w:rPr>
+                <w:sz w:val="24"/>
+                <w:szCs w:val="24"/>
+              </w:rPr>
+              <w:t>jadwal</w:t>
+            </w:r>
+          </w:p>
+        </w:tc>
+      </w:tr>
+      <w:tr>
+        <w:tc>
+          <w:tcPr>
+            <w:tcW w:w="1843" w:type="dxa"/>
+          </w:tcPr>
+          <w:p>
+            <w:pPr>
+              <w:jc w:val="both"/>
+              <w:rPr>
+                <w:sz w:val="24"/>
+                <w:szCs w:val="24"/>
+              </w:rPr>
+            </w:pPr>
+            <w:r>
+              <w:rPr>
+                <w:sz w:val="24"/>
+                <w:szCs w:val="24"/>
+              </w:rPr>
+              <w:t>Willy Situmorang</w:t>
+            </w:r>
+          </w:p>
+        </w:tc>
+        <w:tc>
+          <w:tcPr>
+            <w:tcW w:w="3402" w:type="dxa"/>
+          </w:tcPr>
+          <w:p>
+            <w:pPr>
+              <w:jc w:val="center"/>
+              <w:rPr>
+                <w:sz w:val="24"/>
+                <w:szCs w:val="24"/>
+              </w:rPr>
+            </w:pPr>
+            <w:r>
+              <w:rPr>
+                <w:sz w:val="24"/>
+                <w:szCs w:val="24"/>
+              </w:rPr>
+              <w:t>-</w:t>
+            </w:r>
+          </w:p>
+        </w:tc>
+        <w:tc>
+          <w:tcPr>
+            <w:tcW w:w="3402" w:type="dxa"/>
+          </w:tcPr>
+          <w:p>
+            <w:pPr>
+              <w:rPr>
+                <w:sz w:val="24"/>
+                <w:szCs w:val="24"/>
+              </w:rPr>
+            </w:pPr>
+            <w:r>
+              <w:rPr>
+                <w:sz w:val="24"/>
+                <w:szCs w:val="24"/>
+              </w:rPr>
+              <w:t>Membuat Sprint planning - 2</w:t>
+            </w:r>
+          </w:p>
+        </w:tc>
+        <w:tc>
+          <w:tcPr>
+            <w:tcW w:w="3402" w:type="dxa"/>
+          </w:tcPr>
+          <w:p>
+            <w:pPr>
+              <w:jc w:val="both"/>
+              <w:rPr>
+                <w:sz w:val="24"/>
+                <w:szCs w:val="24"/>
+              </w:rPr>
+            </w:pPr>
+            <w:r>
+              <w:rPr>
+                <w:sz w:val="24"/>
+                <w:szCs w:val="24"/>
+              </w:rPr>
+              <w:t>Membuat Sprint planning - 2</w:t>
+            </w:r>
+          </w:p>
+        </w:tc>
+      </w:tr>
+    </w:tbl>
+    <w:p>
+      <w:pPr>
+        <w:jc w:val="center"/>
+        <w:rPr>
+          <w:b/>
+          <w:bCs/>
+          <w:color w:val="FF0000"/>
+          <w:sz w:val="24"/>
+          <w:szCs w:val="24"/>
+        </w:rPr>
+      </w:pPr>
+      <w:r>
+        <w:rPr>
+          <w:b/>
+          <w:bCs/>
+          <w:color w:val="FF0000"/>
+          <w:sz w:val="24"/>
+          <w:szCs w:val="24"/>
+        </w:rPr>
+        <w:t xml:space="preserve"> </w:t>
+      </w:r>
+      <w:r>
+        <w:rPr>
+          <w:b/>
+          <w:bCs/>
+          <w:color w:val="FF0000"/>
+          <w:sz w:val="24"/>
+          <w:szCs w:val="24"/>
+        </w:rPr>
+        <w:t>Third</w:t>
+      </w:r>
+      <w:r>
+        <w:rPr>
+          <w:b/>
+          <w:bCs/>
+          <w:color w:val="FF0000"/>
+          <w:sz w:val="24"/>
+          <w:szCs w:val="24"/>
+        </w:rPr>
+        <w:t xml:space="preserve"> Daily Scrum Meeting</w:t>
+      </w:r>
+    </w:p>
+    <w:bookmarkEnd w:id="0"/>
+    <w:p>
+      <w:pPr>
         <w:rPr>
           <w:sz w:val="24"/>
           <w:szCs w:val="24"/>
@@ -1530,8 +2051,142 @@
           <w:sz w:val="24"/>
           <w:szCs w:val="24"/>
         </w:rPr>
+        <w:tab/>
+      </w:r>
+      <w:r>
+        <w:rPr>
+          <w:sz w:val="24"/>
+          <w:szCs w:val="24"/>
+        </w:rPr>
+        <w:tab/>
+      </w:r>
+      <w:r>
+        <w:rPr>
+          <w:sz w:val="24"/>
+          <w:szCs w:val="24"/>
+        </w:rPr>
+        <w:tab/>
+      </w:r>
+      <w:r>
+        <w:rPr>
+          <w:sz w:val="24"/>
+          <w:szCs w:val="24"/>
+        </w:rPr>
+        <w:tab/>
+      </w:r>
+      <w:r>
+        <w:rPr>
+          <w:sz w:val="24"/>
+          <w:szCs w:val="24"/>
+        </w:rPr>
+        <w:tab/>
+      </w:r>
+    </w:p>
+    <w:p>
+      <w:pPr>
+        <w:jc w:val="center"/>
+        <w:rPr>
+          <w:b/>
+          <w:bCs/>
+          <w:color w:val="FF0000"/>
+          <w:sz w:val="24"/>
+          <w:szCs w:val="24"/>
+        </w:rPr>
+      </w:pPr>
+      <w:r>
+        <w:rPr>
+          <w:b/>
+          <w:bCs/>
+          <w:color w:val="FF0000"/>
+          <w:sz w:val="24"/>
+          <w:szCs w:val="24"/>
+        </w:rPr>
+        <w:t xml:space="preserve">Fourth </w:t>
+      </w:r>
+      <w:r>
+        <w:rPr>
+          <w:b/>
+          <w:bCs/>
+          <w:color w:val="FF0000"/>
+          <w:sz w:val="24"/>
+          <w:szCs w:val="24"/>
+        </w:rPr>
+        <w:t>Daily Scrum Meeting</w:t>
+      </w:r>
+    </w:p>
+    <w:p>
+      <w:pPr>
+        <w:rPr>
+          <w:sz w:val="24"/>
+          <w:szCs w:val="24"/>
+        </w:rPr>
+      </w:pPr>
+    </w:p>
+    <w:p>
+      <w:pPr>
+        <w:rPr>
+          <w:sz w:val="24"/>
+          <w:szCs w:val="24"/>
+        </w:rPr>
+      </w:pPr>
+      <w:r>
+        <w:rPr>
+          <w:sz w:val="24"/>
+          <w:szCs w:val="24"/>
+        </w:rPr>
+        <w:tab/>
+      </w:r>
+      <w:r>
+        <w:rPr>
+          <w:sz w:val="24"/>
+          <w:szCs w:val="24"/>
+        </w:rPr>
+        <w:tab/>
+      </w:r>
+      <w:r>
+        <w:rPr>
+          <w:sz w:val="24"/>
+          <w:szCs w:val="24"/>
+        </w:rPr>
+        <w:tab/>
+      </w:r>
+      <w:r>
+        <w:rPr>
+          <w:sz w:val="24"/>
+          <w:szCs w:val="24"/>
+        </w:rPr>
+        <w:tab/>
+      </w:r>
+      <w:r>
+        <w:rPr>
+          <w:sz w:val="24"/>
+          <w:szCs w:val="24"/>
+        </w:rPr>
+        <w:tab/>
+      </w:r>
+      <w:r>
+        <w:rPr>
+          <w:sz w:val="24"/>
+          <w:szCs w:val="24"/>
+        </w:rPr>
         <w:br w:type="page"/>
       </w:r>
+    </w:p>
+    <w:p>
+      <w:pPr>
+        <w:rPr>
+          <w:sz w:val="24"/>
+          <w:szCs w:val="24"/>
+        </w:rPr>
+      </w:pPr>
+    </w:p>
+    <w:p>
+      <w:pPr>
+        <w:rPr>
+          <w:sz w:val="24"/>
+          <w:szCs w:val="24"/>
+        </w:rPr>
+      </w:pPr>
     </w:p>
     <w:p>
       <w:pPr>
@@ -1545,7 +2200,6 @@
           <w:sz w:val="40"/>
           <w:szCs w:val="40"/>
         </w:rPr>
-        <w:lastRenderedPageBreak/>
         <w:t>Product Backlog</w:t>
       </w:r>
     </w:p>
@@ -1994,61 +2648,7 @@
                 <w:noProof w:val="0"/>
                 <w:lang w:eastAsia="en-ID"/>
               </w:rPr>
-              <w:t xml:space="preserve">Dapat </w:t>
-            </w:r>
-            <w:proofErr w:type="spellStart"/>
-            <w:r>
-              <w:rPr>
-                <w:rFonts w:ascii="Calibri" w:eastAsia="Times New Roman" w:hAnsi="Calibri" w:cs="Calibri"/>
-                <w:noProof w:val="0"/>
-                <w:lang w:eastAsia="en-ID"/>
-              </w:rPr>
-              <w:t>membeli</w:t>
-            </w:r>
-            <w:proofErr w:type="spellEnd"/>
-            <w:r>
-              <w:rPr>
-                <w:rFonts w:ascii="Calibri" w:eastAsia="Times New Roman" w:hAnsi="Calibri" w:cs="Calibri"/>
-                <w:noProof w:val="0"/>
-                <w:lang w:eastAsia="en-ID"/>
-              </w:rPr>
-              <w:t xml:space="preserve"> </w:t>
-            </w:r>
-            <w:proofErr w:type="spellStart"/>
-            <w:r>
-              <w:rPr>
-                <w:rFonts w:ascii="Calibri" w:eastAsia="Times New Roman" w:hAnsi="Calibri" w:cs="Calibri"/>
-                <w:noProof w:val="0"/>
-                <w:lang w:eastAsia="en-ID"/>
-              </w:rPr>
-              <w:t>tiket</w:t>
-            </w:r>
-            <w:proofErr w:type="spellEnd"/>
-            <w:r>
-              <w:rPr>
-                <w:rFonts w:ascii="Calibri" w:eastAsia="Times New Roman" w:hAnsi="Calibri" w:cs="Calibri"/>
-                <w:noProof w:val="0"/>
-                <w:lang w:eastAsia="en-ID"/>
-              </w:rPr>
-              <w:t xml:space="preserve"> </w:t>
-            </w:r>
-            <w:proofErr w:type="spellStart"/>
-            <w:r>
-              <w:rPr>
-                <w:rFonts w:ascii="Calibri" w:eastAsia="Times New Roman" w:hAnsi="Calibri" w:cs="Calibri"/>
-                <w:noProof w:val="0"/>
-                <w:lang w:eastAsia="en-ID"/>
-              </w:rPr>
-              <w:t>secara</w:t>
-            </w:r>
-            <w:proofErr w:type="spellEnd"/>
-            <w:r>
-              <w:rPr>
-                <w:rFonts w:ascii="Calibri" w:eastAsia="Times New Roman" w:hAnsi="Calibri" w:cs="Calibri"/>
-                <w:noProof w:val="0"/>
-                <w:lang w:eastAsia="en-ID"/>
-              </w:rPr>
-              <w:t xml:space="preserve"> online</w:t>
+              <w:t>Dapat membeli tiket secara online</w:t>
             </w:r>
           </w:p>
         </w:tc>
@@ -2086,124 +2686,14 @@
               </w:rPr>
               <w:t xml:space="preserve">Saya </w:t>
             </w:r>
-            <w:proofErr w:type="spellStart"/>
             <w:r>
               <w:rPr>
                 <w:rFonts w:ascii="Calibri" w:eastAsia="Times New Roman" w:hAnsi="Calibri" w:cs="Calibri"/>
                 <w:noProof w:val="0"/>
                 <w:lang w:eastAsia="en-ID"/>
               </w:rPr>
-              <w:t>tidak</w:t>
-            </w:r>
-            <w:proofErr w:type="spellEnd"/>
-            <w:r>
-              <w:rPr>
-                <w:rFonts w:ascii="Calibri" w:eastAsia="Times New Roman" w:hAnsi="Calibri" w:cs="Calibri"/>
-                <w:noProof w:val="0"/>
-                <w:lang w:eastAsia="en-ID"/>
-              </w:rPr>
-              <w:t xml:space="preserve"> </w:t>
-            </w:r>
-            <w:proofErr w:type="spellStart"/>
-            <w:r>
-              <w:rPr>
-                <w:rFonts w:ascii="Calibri" w:eastAsia="Times New Roman" w:hAnsi="Calibri" w:cs="Calibri"/>
-                <w:noProof w:val="0"/>
-                <w:lang w:eastAsia="en-ID"/>
-              </w:rPr>
-              <w:t>perlu</w:t>
-            </w:r>
-            <w:proofErr w:type="spellEnd"/>
-            <w:r>
-              <w:rPr>
-                <w:rFonts w:ascii="Calibri" w:eastAsia="Times New Roman" w:hAnsi="Calibri" w:cs="Calibri"/>
-                <w:noProof w:val="0"/>
-                <w:lang w:eastAsia="en-ID"/>
-              </w:rPr>
-              <w:t xml:space="preserve"> lagi </w:t>
-            </w:r>
-            <w:proofErr w:type="spellStart"/>
-            <w:r>
-              <w:rPr>
-                <w:rFonts w:ascii="Calibri" w:eastAsia="Times New Roman" w:hAnsi="Calibri" w:cs="Calibri"/>
-                <w:noProof w:val="0"/>
-                <w:lang w:eastAsia="en-ID"/>
-              </w:rPr>
-              <w:t>menunggu</w:t>
-            </w:r>
-            <w:proofErr w:type="spellEnd"/>
-            <w:r>
-              <w:rPr>
-                <w:rFonts w:ascii="Calibri" w:eastAsia="Times New Roman" w:hAnsi="Calibri" w:cs="Calibri"/>
-                <w:noProof w:val="0"/>
-                <w:lang w:eastAsia="en-ID"/>
-              </w:rPr>
-              <w:t xml:space="preserve"> </w:t>
-            </w:r>
-            <w:proofErr w:type="spellStart"/>
-            <w:r>
-              <w:rPr>
-                <w:rFonts w:ascii="Calibri" w:eastAsia="Times New Roman" w:hAnsi="Calibri" w:cs="Calibri"/>
-                <w:noProof w:val="0"/>
-                <w:lang w:eastAsia="en-ID"/>
-              </w:rPr>
-              <w:t>antrian</w:t>
-            </w:r>
-            <w:proofErr w:type="spellEnd"/>
-            <w:r>
-              <w:rPr>
-                <w:rFonts w:ascii="Calibri" w:eastAsia="Times New Roman" w:hAnsi="Calibri" w:cs="Calibri"/>
-                <w:noProof w:val="0"/>
-                <w:lang w:eastAsia="en-ID"/>
-              </w:rPr>
-              <w:t xml:space="preserve"> </w:t>
-            </w:r>
-            <w:proofErr w:type="spellStart"/>
-            <w:r>
-              <w:rPr>
-                <w:rFonts w:ascii="Calibri" w:eastAsia="Times New Roman" w:hAnsi="Calibri" w:cs="Calibri"/>
-                <w:noProof w:val="0"/>
-                <w:lang w:eastAsia="en-ID"/>
-              </w:rPr>
-              <w:t>panjang</w:t>
-            </w:r>
-            <w:proofErr w:type="spellEnd"/>
-            <w:r>
-              <w:rPr>
-                <w:rFonts w:ascii="Calibri" w:eastAsia="Times New Roman" w:hAnsi="Calibri" w:cs="Calibri"/>
-                <w:noProof w:val="0"/>
-                <w:lang w:eastAsia="en-ID"/>
-              </w:rPr>
-              <w:t xml:space="preserve"> untuk </w:t>
-            </w:r>
-            <w:proofErr w:type="spellStart"/>
-            <w:r>
-              <w:rPr>
-                <w:rFonts w:ascii="Calibri" w:eastAsia="Times New Roman" w:hAnsi="Calibri" w:cs="Calibri"/>
-                <w:noProof w:val="0"/>
-                <w:lang w:eastAsia="en-ID"/>
-              </w:rPr>
-              <w:t>membeli</w:t>
-            </w:r>
-            <w:proofErr w:type="spellEnd"/>
-            <w:r>
-              <w:rPr>
-                <w:rFonts w:ascii="Calibri" w:eastAsia="Times New Roman" w:hAnsi="Calibri" w:cs="Calibri"/>
-                <w:noProof w:val="0"/>
-                <w:lang w:eastAsia="en-ID"/>
-              </w:rPr>
-              <w:t xml:space="preserve"> </w:t>
-            </w:r>
-            <w:proofErr w:type="spellStart"/>
-            <w:r>
-              <w:rPr>
-                <w:rFonts w:ascii="Calibri" w:eastAsia="Times New Roman" w:hAnsi="Calibri" w:cs="Calibri"/>
-                <w:noProof w:val="0"/>
-                <w:lang w:eastAsia="en-ID"/>
-              </w:rPr>
-              <w:t>tiket</w:t>
-            </w:r>
-            <w:proofErr w:type="spellEnd"/>
+              <w:t>tidak perlu lagi menunggu antrian panjang untuk membeli tiket</w:t>
+            </w:r>
             <w:r>
               <w:rPr>
                 <w:rFonts w:ascii="Calibri" w:eastAsia="Times New Roman" w:hAnsi="Calibri" w:cs="Calibri"/>
@@ -2411,79 +2901,7 @@
                 <w:noProof w:val="0"/>
                 <w:lang w:eastAsia="en-ID"/>
               </w:rPr>
-              <w:t xml:space="preserve">Dapat </w:t>
-            </w:r>
-            <w:proofErr w:type="spellStart"/>
-            <w:r>
-              <w:rPr>
-                <w:rFonts w:ascii="Calibri" w:eastAsia="Times New Roman" w:hAnsi="Calibri" w:cs="Calibri"/>
-                <w:noProof w:val="0"/>
-                <w:lang w:eastAsia="en-ID"/>
-              </w:rPr>
-              <w:t>melihat</w:t>
-            </w:r>
-            <w:proofErr w:type="spellEnd"/>
-            <w:r>
-              <w:rPr>
-                <w:rFonts w:ascii="Calibri" w:eastAsia="Times New Roman" w:hAnsi="Calibri" w:cs="Calibri"/>
-                <w:noProof w:val="0"/>
-                <w:lang w:eastAsia="en-ID"/>
-              </w:rPr>
-              <w:t xml:space="preserve"> </w:t>
-            </w:r>
-            <w:proofErr w:type="spellStart"/>
-            <w:r>
-              <w:rPr>
-                <w:rFonts w:ascii="Calibri" w:eastAsia="Times New Roman" w:hAnsi="Calibri" w:cs="Calibri"/>
-                <w:noProof w:val="0"/>
-                <w:lang w:eastAsia="en-ID"/>
-              </w:rPr>
-              <w:t>jadwal</w:t>
-            </w:r>
-            <w:proofErr w:type="spellEnd"/>
-            <w:r>
-              <w:rPr>
-                <w:rFonts w:ascii="Calibri" w:eastAsia="Times New Roman" w:hAnsi="Calibri" w:cs="Calibri"/>
-                <w:noProof w:val="0"/>
-                <w:lang w:eastAsia="en-ID"/>
-              </w:rPr>
-              <w:t xml:space="preserve"> </w:t>
-            </w:r>
-            <w:proofErr w:type="spellStart"/>
-            <w:r>
-              <w:rPr>
-                <w:rFonts w:ascii="Calibri" w:eastAsia="Times New Roman" w:hAnsi="Calibri" w:cs="Calibri"/>
-                <w:noProof w:val="0"/>
-                <w:lang w:eastAsia="en-ID"/>
-              </w:rPr>
-              <w:t>keberangkatan</w:t>
-            </w:r>
-            <w:proofErr w:type="spellEnd"/>
-            <w:r>
-              <w:rPr>
-                <w:rFonts w:ascii="Calibri" w:eastAsia="Times New Roman" w:hAnsi="Calibri" w:cs="Calibri"/>
-                <w:noProof w:val="0"/>
-                <w:lang w:eastAsia="en-ID"/>
-              </w:rPr>
-              <w:t xml:space="preserve"> </w:t>
-            </w:r>
-            <w:proofErr w:type="spellStart"/>
-            <w:r>
-              <w:rPr>
-                <w:rFonts w:ascii="Calibri" w:eastAsia="Times New Roman" w:hAnsi="Calibri" w:cs="Calibri"/>
-                <w:noProof w:val="0"/>
-                <w:lang w:eastAsia="en-ID"/>
-              </w:rPr>
-              <w:t>secara</w:t>
-            </w:r>
-            <w:proofErr w:type="spellEnd"/>
-            <w:r>
-              <w:rPr>
-                <w:rFonts w:ascii="Calibri" w:eastAsia="Times New Roman" w:hAnsi="Calibri" w:cs="Calibri"/>
-                <w:noProof w:val="0"/>
-                <w:lang w:eastAsia="en-ID"/>
-              </w:rPr>
-              <w:t xml:space="preserve"> online</w:t>
+              <w:t>Dapat melihat jadwal keberangkatan secara online</w:t>
             </w:r>
           </w:p>
         </w:tc>
@@ -2521,142 +2939,14 @@
               </w:rPr>
               <w:t xml:space="preserve">Saya </w:t>
             </w:r>
-            <w:proofErr w:type="spellStart"/>
             <w:r>
               <w:rPr>
                 <w:rFonts w:ascii="Calibri" w:eastAsia="Times New Roman" w:hAnsi="Calibri" w:cs="Calibri"/>
                 <w:noProof w:val="0"/>
                 <w:lang w:eastAsia="en-ID"/>
               </w:rPr>
-              <w:t>tidak</w:t>
-            </w:r>
-            <w:proofErr w:type="spellEnd"/>
-            <w:r>
-              <w:rPr>
-                <w:rFonts w:ascii="Calibri" w:eastAsia="Times New Roman" w:hAnsi="Calibri" w:cs="Calibri"/>
-                <w:noProof w:val="0"/>
-                <w:lang w:eastAsia="en-ID"/>
-              </w:rPr>
-              <w:t xml:space="preserve"> </w:t>
-            </w:r>
-            <w:proofErr w:type="spellStart"/>
-            <w:r>
-              <w:rPr>
-                <w:rFonts w:ascii="Calibri" w:eastAsia="Times New Roman" w:hAnsi="Calibri" w:cs="Calibri"/>
-                <w:noProof w:val="0"/>
-                <w:lang w:eastAsia="en-ID"/>
-              </w:rPr>
-              <w:t>perlu</w:t>
-            </w:r>
-            <w:proofErr w:type="spellEnd"/>
-            <w:r>
-              <w:rPr>
-                <w:rFonts w:ascii="Calibri" w:eastAsia="Times New Roman" w:hAnsi="Calibri" w:cs="Calibri"/>
-                <w:noProof w:val="0"/>
-                <w:lang w:eastAsia="en-ID"/>
-              </w:rPr>
-              <w:t xml:space="preserve"> </w:t>
-            </w:r>
-            <w:proofErr w:type="spellStart"/>
-            <w:r>
-              <w:rPr>
-                <w:rFonts w:ascii="Calibri" w:eastAsia="Times New Roman" w:hAnsi="Calibri" w:cs="Calibri"/>
-                <w:noProof w:val="0"/>
-                <w:lang w:eastAsia="en-ID"/>
-              </w:rPr>
-              <w:t>pergi</w:t>
-            </w:r>
-            <w:proofErr w:type="spellEnd"/>
-            <w:r>
-              <w:rPr>
-                <w:rFonts w:ascii="Calibri" w:eastAsia="Times New Roman" w:hAnsi="Calibri" w:cs="Calibri"/>
-                <w:noProof w:val="0"/>
-                <w:lang w:eastAsia="en-ID"/>
-              </w:rPr>
-              <w:t xml:space="preserve"> </w:t>
-            </w:r>
-            <w:proofErr w:type="spellStart"/>
-            <w:r>
-              <w:rPr>
-                <w:rFonts w:ascii="Calibri" w:eastAsia="Times New Roman" w:hAnsi="Calibri" w:cs="Calibri"/>
-                <w:noProof w:val="0"/>
-                <w:lang w:eastAsia="en-ID"/>
-              </w:rPr>
-              <w:t>ke</w:t>
-            </w:r>
-            <w:proofErr w:type="spellEnd"/>
-            <w:r>
-              <w:rPr>
-                <w:rFonts w:ascii="Calibri" w:eastAsia="Times New Roman" w:hAnsi="Calibri" w:cs="Calibri"/>
-                <w:noProof w:val="0"/>
-                <w:lang w:eastAsia="en-ID"/>
-              </w:rPr>
-              <w:t xml:space="preserve"> </w:t>
-            </w:r>
-            <w:proofErr w:type="spellStart"/>
-            <w:r>
-              <w:rPr>
-                <w:rFonts w:ascii="Calibri" w:eastAsia="Times New Roman" w:hAnsi="Calibri" w:cs="Calibri"/>
-                <w:noProof w:val="0"/>
-                <w:lang w:eastAsia="en-ID"/>
-              </w:rPr>
-              <w:t>stasiun</w:t>
-            </w:r>
-            <w:proofErr w:type="spellEnd"/>
-            <w:r>
-              <w:rPr>
-                <w:rFonts w:ascii="Calibri" w:eastAsia="Times New Roman" w:hAnsi="Calibri" w:cs="Calibri"/>
-                <w:noProof w:val="0"/>
-                <w:lang w:eastAsia="en-ID"/>
-              </w:rPr>
-              <w:t xml:space="preserve"> untuk </w:t>
-            </w:r>
-            <w:proofErr w:type="spellStart"/>
-            <w:r>
-              <w:rPr>
-                <w:rFonts w:ascii="Calibri" w:eastAsia="Times New Roman" w:hAnsi="Calibri" w:cs="Calibri"/>
-                <w:noProof w:val="0"/>
-                <w:lang w:eastAsia="en-ID"/>
-              </w:rPr>
-              <w:t>melihat</w:t>
-            </w:r>
-            <w:proofErr w:type="spellEnd"/>
-            <w:r>
-              <w:rPr>
-                <w:rFonts w:ascii="Calibri" w:eastAsia="Times New Roman" w:hAnsi="Calibri" w:cs="Calibri"/>
-                <w:noProof w:val="0"/>
-                <w:lang w:eastAsia="en-ID"/>
-              </w:rPr>
-              <w:t xml:space="preserve"> </w:t>
-            </w:r>
-            <w:proofErr w:type="spellStart"/>
-            <w:r>
-              <w:rPr>
-                <w:rFonts w:ascii="Calibri" w:eastAsia="Times New Roman" w:hAnsi="Calibri" w:cs="Calibri"/>
-                <w:noProof w:val="0"/>
-                <w:lang w:eastAsia="en-ID"/>
-              </w:rPr>
-              <w:t>jadwal</w:t>
-            </w:r>
-            <w:proofErr w:type="spellEnd"/>
-            <w:r>
-              <w:rPr>
-                <w:rFonts w:ascii="Calibri" w:eastAsia="Times New Roman" w:hAnsi="Calibri" w:cs="Calibri"/>
-                <w:noProof w:val="0"/>
-                <w:lang w:eastAsia="en-ID"/>
-              </w:rPr>
-              <w:t xml:space="preserve"> </w:t>
-            </w:r>
-            <w:proofErr w:type="spellStart"/>
-            <w:r>
-              <w:rPr>
-                <w:rFonts w:ascii="Calibri" w:eastAsia="Times New Roman" w:hAnsi="Calibri" w:cs="Calibri"/>
-                <w:noProof w:val="0"/>
-                <w:lang w:eastAsia="en-ID"/>
-              </w:rPr>
-              <w:t>keberangkatan</w:t>
-            </w:r>
-            <w:proofErr w:type="spellEnd"/>
+              <w:t>tidak perlu pergi ke stasiun untuk melihat jadwal keberangkatan</w:t>
+            </w:r>
           </w:p>
         </w:tc>
         <w:tc>
@@ -2896,313 +3186,7 @@
                 <w:noProof w:val="0"/>
                 <w:lang w:eastAsia="en-ID"/>
               </w:rPr>
-              <w:t xml:space="preserve">Saya </w:t>
-            </w:r>
-            <w:proofErr w:type="spellStart"/>
-            <w:r>
-              <w:rPr>
-                <w:rFonts w:ascii="Calibri" w:eastAsia="Times New Roman" w:hAnsi="Calibri" w:cs="Calibri"/>
-                <w:noProof w:val="0"/>
-                <w:lang w:eastAsia="en-ID"/>
-              </w:rPr>
-              <w:t>jadi</w:t>
-            </w:r>
-            <w:proofErr w:type="spellEnd"/>
-            <w:r>
-              <w:rPr>
-                <w:rFonts w:ascii="Calibri" w:eastAsia="Times New Roman" w:hAnsi="Calibri" w:cs="Calibri"/>
-                <w:noProof w:val="0"/>
-                <w:lang w:eastAsia="en-ID"/>
-              </w:rPr>
-              <w:t xml:space="preserve"> </w:t>
-            </w:r>
-            <w:proofErr w:type="spellStart"/>
-            <w:r>
-              <w:rPr>
-                <w:rFonts w:ascii="Calibri" w:eastAsia="Times New Roman" w:hAnsi="Calibri" w:cs="Calibri"/>
-                <w:noProof w:val="0"/>
-                <w:lang w:eastAsia="en-ID"/>
-              </w:rPr>
-              <w:t>tahu</w:t>
-            </w:r>
-            <w:proofErr w:type="spellEnd"/>
-            <w:r>
-              <w:rPr>
-                <w:rFonts w:ascii="Calibri" w:eastAsia="Times New Roman" w:hAnsi="Calibri" w:cs="Calibri"/>
-                <w:noProof w:val="0"/>
-                <w:lang w:eastAsia="en-ID"/>
-              </w:rPr>
-              <w:t xml:space="preserve"> </w:t>
-            </w:r>
-            <w:proofErr w:type="spellStart"/>
-            <w:r>
-              <w:rPr>
-                <w:rFonts w:ascii="Calibri" w:eastAsia="Times New Roman" w:hAnsi="Calibri" w:cs="Calibri"/>
-                <w:noProof w:val="0"/>
-                <w:lang w:eastAsia="en-ID"/>
-              </w:rPr>
-              <w:t>keberadaan</w:t>
-            </w:r>
-            <w:proofErr w:type="spellEnd"/>
-            <w:r>
-              <w:rPr>
-                <w:rFonts w:ascii="Calibri" w:eastAsia="Times New Roman" w:hAnsi="Calibri" w:cs="Calibri"/>
-                <w:noProof w:val="0"/>
-                <w:lang w:eastAsia="en-ID"/>
-              </w:rPr>
-              <w:t xml:space="preserve"> </w:t>
-            </w:r>
-            <w:proofErr w:type="spellStart"/>
-            <w:r>
-              <w:rPr>
-                <w:rFonts w:ascii="Calibri" w:eastAsia="Times New Roman" w:hAnsi="Calibri" w:cs="Calibri"/>
-                <w:noProof w:val="0"/>
-                <w:lang w:eastAsia="en-ID"/>
-              </w:rPr>
-              <w:t>kereta</w:t>
-            </w:r>
-            <w:proofErr w:type="spellEnd"/>
-            <w:r>
-              <w:rPr>
-                <w:rFonts w:ascii="Calibri" w:eastAsia="Times New Roman" w:hAnsi="Calibri" w:cs="Calibri"/>
-                <w:noProof w:val="0"/>
-                <w:lang w:eastAsia="en-ID"/>
-              </w:rPr>
-              <w:t xml:space="preserve"> yang </w:t>
-            </w:r>
-            <w:proofErr w:type="spellStart"/>
-            <w:r>
-              <w:rPr>
-                <w:rFonts w:ascii="Calibri" w:eastAsia="Times New Roman" w:hAnsi="Calibri" w:cs="Calibri"/>
-                <w:noProof w:val="0"/>
-                <w:lang w:eastAsia="en-ID"/>
-              </w:rPr>
-              <w:t>saya</w:t>
-            </w:r>
-            <w:proofErr w:type="spellEnd"/>
-            <w:r>
-              <w:rPr>
-                <w:rFonts w:ascii="Calibri" w:eastAsia="Times New Roman" w:hAnsi="Calibri" w:cs="Calibri"/>
-                <w:noProof w:val="0"/>
-                <w:lang w:eastAsia="en-ID"/>
-              </w:rPr>
-              <w:t xml:space="preserve"> </w:t>
-            </w:r>
-            <w:proofErr w:type="spellStart"/>
-            <w:r>
-              <w:rPr>
-                <w:rFonts w:ascii="Calibri" w:eastAsia="Times New Roman" w:hAnsi="Calibri" w:cs="Calibri"/>
-                <w:noProof w:val="0"/>
-                <w:lang w:eastAsia="en-ID"/>
-              </w:rPr>
-              <w:t>tumpangi</w:t>
-            </w:r>
-            <w:proofErr w:type="spellEnd"/>
-            <w:r>
-              <w:rPr>
-                <w:rFonts w:ascii="Calibri" w:eastAsia="Times New Roman" w:hAnsi="Calibri" w:cs="Calibri"/>
-                <w:noProof w:val="0"/>
-                <w:lang w:eastAsia="en-ID"/>
-              </w:rPr>
-              <w:t xml:space="preserve"> </w:t>
-            </w:r>
-            <w:proofErr w:type="spellStart"/>
-            <w:r>
-              <w:rPr>
-                <w:rFonts w:ascii="Calibri" w:eastAsia="Times New Roman" w:hAnsi="Calibri" w:cs="Calibri"/>
-                <w:noProof w:val="0"/>
-                <w:lang w:eastAsia="en-ID"/>
-              </w:rPr>
-              <w:t>secara</w:t>
-            </w:r>
-            <w:proofErr w:type="spellEnd"/>
-            <w:r>
-              <w:rPr>
-                <w:rFonts w:ascii="Calibri" w:eastAsia="Times New Roman" w:hAnsi="Calibri" w:cs="Calibri"/>
-                <w:noProof w:val="0"/>
-                <w:lang w:eastAsia="en-ID"/>
-              </w:rPr>
-              <w:t xml:space="preserve"> </w:t>
-            </w:r>
-            <w:proofErr w:type="spellStart"/>
-            <w:r>
-              <w:rPr>
-                <w:rFonts w:ascii="Calibri" w:eastAsia="Times New Roman" w:hAnsi="Calibri" w:cs="Calibri"/>
-                <w:noProof w:val="0"/>
-                <w:lang w:eastAsia="en-ID"/>
-              </w:rPr>
-              <w:t>realtime</w:t>
-            </w:r>
-            <w:proofErr w:type="spellEnd"/>
-            <w:r>
-              <w:rPr>
-                <w:rFonts w:ascii="Calibri" w:eastAsia="Times New Roman" w:hAnsi="Calibri" w:cs="Calibri"/>
-                <w:noProof w:val="0"/>
-                <w:lang w:eastAsia="en-ID"/>
-              </w:rPr>
-              <w:t xml:space="preserve"> </w:t>
-            </w:r>
-            <w:proofErr w:type="spellStart"/>
-            <w:r>
-              <w:rPr>
-                <w:rFonts w:ascii="Calibri" w:eastAsia="Times New Roman" w:hAnsi="Calibri" w:cs="Calibri"/>
-                <w:noProof w:val="0"/>
-                <w:lang w:eastAsia="en-ID"/>
-              </w:rPr>
-              <w:t>sehingga</w:t>
-            </w:r>
-            <w:proofErr w:type="spellEnd"/>
-            <w:r>
-              <w:rPr>
-                <w:rFonts w:ascii="Calibri" w:eastAsia="Times New Roman" w:hAnsi="Calibri" w:cs="Calibri"/>
-                <w:noProof w:val="0"/>
-                <w:lang w:eastAsia="en-ID"/>
-              </w:rPr>
-              <w:t xml:space="preserve"> </w:t>
-            </w:r>
-            <w:proofErr w:type="spellStart"/>
-            <w:r>
-              <w:rPr>
-                <w:rFonts w:ascii="Calibri" w:eastAsia="Times New Roman" w:hAnsi="Calibri" w:cs="Calibri"/>
-                <w:noProof w:val="0"/>
-                <w:lang w:eastAsia="en-ID"/>
-              </w:rPr>
-              <w:t>mengurangi</w:t>
-            </w:r>
-            <w:proofErr w:type="spellEnd"/>
-            <w:r>
-              <w:rPr>
-                <w:rFonts w:ascii="Calibri" w:eastAsia="Times New Roman" w:hAnsi="Calibri" w:cs="Calibri"/>
-                <w:noProof w:val="0"/>
-                <w:lang w:eastAsia="en-ID"/>
-              </w:rPr>
-              <w:t xml:space="preserve"> </w:t>
-            </w:r>
-            <w:proofErr w:type="spellStart"/>
-            <w:r>
-              <w:rPr>
-                <w:rFonts w:ascii="Calibri" w:eastAsia="Times New Roman" w:hAnsi="Calibri" w:cs="Calibri"/>
-                <w:noProof w:val="0"/>
-                <w:lang w:eastAsia="en-ID"/>
-              </w:rPr>
-              <w:t>resiko</w:t>
-            </w:r>
-            <w:proofErr w:type="spellEnd"/>
-            <w:r>
-              <w:rPr>
-                <w:rFonts w:ascii="Calibri" w:eastAsia="Times New Roman" w:hAnsi="Calibri" w:cs="Calibri"/>
-                <w:noProof w:val="0"/>
-                <w:lang w:eastAsia="en-ID"/>
-              </w:rPr>
-              <w:t xml:space="preserve"> </w:t>
-            </w:r>
-            <w:proofErr w:type="spellStart"/>
-            <w:r>
-              <w:rPr>
-                <w:rFonts w:ascii="Calibri" w:eastAsia="Times New Roman" w:hAnsi="Calibri" w:cs="Calibri"/>
-                <w:noProof w:val="0"/>
-                <w:lang w:eastAsia="en-ID"/>
-              </w:rPr>
-              <w:t>kelewatan</w:t>
-            </w:r>
-            <w:proofErr w:type="spellEnd"/>
-            <w:r>
-              <w:rPr>
-                <w:rFonts w:ascii="Calibri" w:eastAsia="Times New Roman" w:hAnsi="Calibri" w:cs="Calibri"/>
-                <w:noProof w:val="0"/>
-                <w:lang w:eastAsia="en-ID"/>
-              </w:rPr>
-              <w:t xml:space="preserve"> </w:t>
-            </w:r>
-            <w:proofErr w:type="spellStart"/>
-            <w:r>
-              <w:rPr>
-                <w:rFonts w:ascii="Calibri" w:eastAsia="Times New Roman" w:hAnsi="Calibri" w:cs="Calibri"/>
-                <w:noProof w:val="0"/>
-                <w:lang w:eastAsia="en-ID"/>
-              </w:rPr>
-              <w:t>stasiun</w:t>
-            </w:r>
-            <w:proofErr w:type="spellEnd"/>
-            <w:r>
-              <w:rPr>
-                <w:rFonts w:ascii="Calibri" w:eastAsia="Times New Roman" w:hAnsi="Calibri" w:cs="Calibri"/>
-                <w:noProof w:val="0"/>
-                <w:lang w:eastAsia="en-ID"/>
-              </w:rPr>
-              <w:t xml:space="preserve"> </w:t>
-            </w:r>
-            <w:proofErr w:type="spellStart"/>
-            <w:r>
-              <w:rPr>
-                <w:rFonts w:ascii="Calibri" w:eastAsia="Times New Roman" w:hAnsi="Calibri" w:cs="Calibri"/>
-                <w:noProof w:val="0"/>
-                <w:lang w:eastAsia="en-ID"/>
-              </w:rPr>
-              <w:t>tempat</w:t>
-            </w:r>
-            <w:proofErr w:type="spellEnd"/>
-            <w:r>
-              <w:rPr>
-                <w:rFonts w:ascii="Calibri" w:eastAsia="Times New Roman" w:hAnsi="Calibri" w:cs="Calibri"/>
-                <w:noProof w:val="0"/>
-                <w:lang w:eastAsia="en-ID"/>
-              </w:rPr>
-              <w:t xml:space="preserve"> </w:t>
-            </w:r>
-            <w:proofErr w:type="spellStart"/>
-            <w:r>
-              <w:rPr>
-                <w:rFonts w:ascii="Calibri" w:eastAsia="Times New Roman" w:hAnsi="Calibri" w:cs="Calibri"/>
-                <w:noProof w:val="0"/>
-                <w:lang w:eastAsia="en-ID"/>
-              </w:rPr>
-              <w:t>seharusnya</w:t>
-            </w:r>
-            <w:proofErr w:type="spellEnd"/>
-            <w:r>
-              <w:rPr>
-                <w:rFonts w:ascii="Calibri" w:eastAsia="Times New Roman" w:hAnsi="Calibri" w:cs="Calibri"/>
-                <w:noProof w:val="0"/>
-                <w:lang w:eastAsia="en-ID"/>
-              </w:rPr>
-              <w:t xml:space="preserve"> </w:t>
-            </w:r>
-            <w:proofErr w:type="spellStart"/>
-            <w:r>
-              <w:rPr>
-                <w:rFonts w:ascii="Calibri" w:eastAsia="Times New Roman" w:hAnsi="Calibri" w:cs="Calibri"/>
-                <w:noProof w:val="0"/>
-                <w:lang w:eastAsia="en-ID"/>
-              </w:rPr>
-              <w:t>kita</w:t>
-            </w:r>
-            <w:proofErr w:type="spellEnd"/>
-            <w:r>
-              <w:rPr>
-                <w:rFonts w:ascii="Calibri" w:eastAsia="Times New Roman" w:hAnsi="Calibri" w:cs="Calibri"/>
-                <w:noProof w:val="0"/>
-                <w:lang w:eastAsia="en-ID"/>
-              </w:rPr>
-              <w:t xml:space="preserve"> </w:t>
-            </w:r>
-            <w:proofErr w:type="spellStart"/>
-            <w:r>
-              <w:rPr>
-                <w:rFonts w:ascii="Calibri" w:eastAsia="Times New Roman" w:hAnsi="Calibri" w:cs="Calibri"/>
-                <w:noProof w:val="0"/>
-                <w:lang w:eastAsia="en-ID"/>
-              </w:rPr>
-              <w:t>berhenti</w:t>
-            </w:r>
-            <w:proofErr w:type="spellEnd"/>
-            <w:r>
-              <w:rPr>
-                <w:rFonts w:ascii="Calibri" w:eastAsia="Times New Roman" w:hAnsi="Calibri" w:cs="Calibri"/>
-                <w:noProof w:val="0"/>
-                <w:lang w:eastAsia="en-ID"/>
-              </w:rPr>
-              <w:t xml:space="preserve"> </w:t>
+              <w:t xml:space="preserve">Saya jadi tahu keberadaan kereta yang saya tumpangi secara realtime sehingga mengurangi resiko kelewatan stasiun tempat seharusnya kita berhenti </w:t>
             </w:r>
             <w:r>
               <w:rPr>
@@ -3363,7 +3347,6 @@
                 <w:lang w:eastAsia="en-ID"/>
               </w:rPr>
             </w:pPr>
-            <w:proofErr w:type="spellStart"/>
             <w:r>
               <w:rPr>
                 <w:rFonts w:ascii="Calibri" w:eastAsia="Times New Roman" w:hAnsi="Calibri" w:cs="Calibri"/>
@@ -3372,7 +3355,6 @@
               </w:rPr>
               <w:t>Pasengger</w:t>
             </w:r>
-            <w:proofErr w:type="spellEnd"/>
           </w:p>
         </w:tc>
         <w:tc>
@@ -3444,77 +3426,13 @@
               </w:rPr>
               <w:t xml:space="preserve">Saya tidak </w:t>
             </w:r>
-            <w:proofErr w:type="spellStart"/>
             <w:r>
               <w:rPr>
                 <w:rFonts w:ascii="Calibri" w:eastAsia="Times New Roman" w:hAnsi="Calibri" w:cs="Calibri"/>
                 <w:noProof w:val="0"/>
                 <w:lang w:eastAsia="en-ID"/>
               </w:rPr>
-              <w:t>khawatir</w:t>
-            </w:r>
-            <w:proofErr w:type="spellEnd"/>
-            <w:r>
-              <w:rPr>
-                <w:rFonts w:ascii="Calibri" w:eastAsia="Times New Roman" w:hAnsi="Calibri" w:cs="Calibri"/>
-                <w:noProof w:val="0"/>
-                <w:lang w:eastAsia="en-ID"/>
-              </w:rPr>
-              <w:t xml:space="preserve"> </w:t>
-            </w:r>
-            <w:proofErr w:type="spellStart"/>
-            <w:r>
-              <w:rPr>
-                <w:rFonts w:ascii="Calibri" w:eastAsia="Times New Roman" w:hAnsi="Calibri" w:cs="Calibri"/>
-                <w:noProof w:val="0"/>
-                <w:lang w:eastAsia="en-ID"/>
-              </w:rPr>
-              <w:t>tentang</w:t>
-            </w:r>
-            <w:proofErr w:type="spellEnd"/>
-            <w:r>
-              <w:rPr>
-                <w:rFonts w:ascii="Calibri" w:eastAsia="Times New Roman" w:hAnsi="Calibri" w:cs="Calibri"/>
-                <w:noProof w:val="0"/>
-                <w:lang w:eastAsia="en-ID"/>
-              </w:rPr>
-              <w:t xml:space="preserve"> </w:t>
-            </w:r>
-            <w:proofErr w:type="spellStart"/>
-            <w:r>
-              <w:rPr>
-                <w:rFonts w:ascii="Calibri" w:eastAsia="Times New Roman" w:hAnsi="Calibri" w:cs="Calibri"/>
-                <w:noProof w:val="0"/>
-                <w:lang w:eastAsia="en-ID"/>
-              </w:rPr>
-              <w:t>jadwal</w:t>
-            </w:r>
-            <w:proofErr w:type="spellEnd"/>
-            <w:r>
-              <w:rPr>
-                <w:rFonts w:ascii="Calibri" w:eastAsia="Times New Roman" w:hAnsi="Calibri" w:cs="Calibri"/>
-                <w:noProof w:val="0"/>
-                <w:lang w:eastAsia="en-ID"/>
-              </w:rPr>
-              <w:t xml:space="preserve"> </w:t>
-            </w:r>
-            <w:proofErr w:type="spellStart"/>
-            <w:r>
-              <w:rPr>
-                <w:rFonts w:ascii="Calibri" w:eastAsia="Times New Roman" w:hAnsi="Calibri" w:cs="Calibri"/>
-                <w:noProof w:val="0"/>
-                <w:lang w:eastAsia="en-ID"/>
-              </w:rPr>
-              <w:t>keberangkatan</w:t>
-            </w:r>
-            <w:proofErr w:type="spellEnd"/>
-            <w:r>
-              <w:rPr>
-                <w:rFonts w:ascii="Calibri" w:eastAsia="Times New Roman" w:hAnsi="Calibri" w:cs="Calibri"/>
-                <w:noProof w:val="0"/>
-                <w:lang w:eastAsia="en-ID"/>
-              </w:rPr>
-              <w:t xml:space="preserve"> </w:t>
+              <w:t xml:space="preserve">khawatir tentang jadwal keberangkatan </w:t>
             </w:r>
             <w:r>
               <w:rPr>
@@ -3735,7 +3653,6 @@
                 <w:lang w:val="en-ID" w:eastAsia="en-ID"/>
               </w:rPr>
             </w:pPr>
-            <w:proofErr w:type="spellStart"/>
             <w:r>
               <w:rPr>
                 <w:rFonts w:ascii="Segoe UI" w:eastAsia="Times New Roman" w:hAnsi="Segoe UI" w:cs="Segoe UI"/>
@@ -3744,9 +3661,8 @@
                 <w:szCs w:val="18"/>
                 <w:lang w:val="en-ID" w:eastAsia="en-ID"/>
               </w:rPr>
-              <w:t>Dapat</w:t>
-            </w:r>
-            <w:proofErr w:type="spellEnd"/>
+              <w:t xml:space="preserve">Dapat melakukan chat dengan petugas </w:t>
+            </w:r>
             <w:r>
               <w:rPr>
                 <w:rFonts w:ascii="Segoe UI" w:eastAsia="Times New Roman" w:hAnsi="Segoe UI" w:cs="Segoe UI"/>
@@ -3755,108 +3671,8 @@
                 <w:szCs w:val="18"/>
                 <w:lang w:val="en-ID" w:eastAsia="en-ID"/>
               </w:rPr>
-              <w:t xml:space="preserve"> </w:t>
-            </w:r>
-            <w:proofErr w:type="spellStart"/>
-            <w:r>
-              <w:rPr>
-                <w:rFonts w:ascii="Segoe UI" w:eastAsia="Times New Roman" w:hAnsi="Segoe UI" w:cs="Segoe UI"/>
-                <w:noProof w:val="0"/>
-                <w:sz w:val="18"/>
-                <w:szCs w:val="18"/>
-                <w:lang w:val="en-ID" w:eastAsia="en-ID"/>
-              </w:rPr>
-              <w:t>melakukan</w:t>
-            </w:r>
-            <w:proofErr w:type="spellEnd"/>
-            <w:r>
-              <w:rPr>
-                <w:rFonts w:ascii="Segoe UI" w:eastAsia="Times New Roman" w:hAnsi="Segoe UI" w:cs="Segoe UI"/>
-                <w:noProof w:val="0"/>
-                <w:sz w:val="18"/>
-                <w:szCs w:val="18"/>
-                <w:lang w:val="en-ID" w:eastAsia="en-ID"/>
-              </w:rPr>
-              <w:t xml:space="preserve"> chat </w:t>
-            </w:r>
-            <w:proofErr w:type="spellStart"/>
-            <w:r>
-              <w:rPr>
-                <w:rFonts w:ascii="Segoe UI" w:eastAsia="Times New Roman" w:hAnsi="Segoe UI" w:cs="Segoe UI"/>
-                <w:noProof w:val="0"/>
-                <w:sz w:val="18"/>
-                <w:szCs w:val="18"/>
-                <w:lang w:val="en-ID" w:eastAsia="en-ID"/>
-              </w:rPr>
-              <w:t>dengan</w:t>
-            </w:r>
-            <w:proofErr w:type="spellEnd"/>
-            <w:r>
-              <w:rPr>
-                <w:rFonts w:ascii="Segoe UI" w:eastAsia="Times New Roman" w:hAnsi="Segoe UI" w:cs="Segoe UI"/>
-                <w:noProof w:val="0"/>
-                <w:sz w:val="18"/>
-                <w:szCs w:val="18"/>
-                <w:lang w:val="en-ID" w:eastAsia="en-ID"/>
-              </w:rPr>
-              <w:t xml:space="preserve"> </w:t>
-            </w:r>
-            <w:proofErr w:type="spellStart"/>
-            <w:r>
-              <w:rPr>
-                <w:rFonts w:ascii="Segoe UI" w:eastAsia="Times New Roman" w:hAnsi="Segoe UI" w:cs="Segoe UI"/>
-                <w:noProof w:val="0"/>
-                <w:sz w:val="18"/>
-                <w:szCs w:val="18"/>
-                <w:lang w:val="en-ID" w:eastAsia="en-ID"/>
-              </w:rPr>
-              <w:t>petugas</w:t>
-            </w:r>
-            <w:proofErr w:type="spellEnd"/>
-            <w:r>
-              <w:rPr>
-                <w:rFonts w:ascii="Segoe UI" w:eastAsia="Times New Roman" w:hAnsi="Segoe UI" w:cs="Segoe UI"/>
-                <w:noProof w:val="0"/>
-                <w:sz w:val="18"/>
-                <w:szCs w:val="18"/>
-                <w:lang w:val="en-ID" w:eastAsia="en-ID"/>
-              </w:rPr>
-              <w:t xml:space="preserve"> </w:t>
-            </w:r>
-            <w:proofErr w:type="spellStart"/>
-            <w:r>
-              <w:rPr>
-                <w:rFonts w:ascii="Segoe UI" w:eastAsia="Times New Roman" w:hAnsi="Segoe UI" w:cs="Segoe UI"/>
-                <w:noProof w:val="0"/>
-                <w:sz w:val="18"/>
-                <w:szCs w:val="18"/>
-                <w:lang w:val="en-ID" w:eastAsia="en-ID"/>
-              </w:rPr>
-              <w:t>kereta</w:t>
-            </w:r>
-            <w:proofErr w:type="spellEnd"/>
-            <w:r>
-              <w:rPr>
-                <w:rFonts w:ascii="Segoe UI" w:eastAsia="Times New Roman" w:hAnsi="Segoe UI" w:cs="Segoe UI"/>
-                <w:noProof w:val="0"/>
-                <w:sz w:val="18"/>
-                <w:szCs w:val="18"/>
-                <w:lang w:val="en-ID" w:eastAsia="en-ID"/>
-              </w:rPr>
-              <w:t xml:space="preserve"> </w:t>
-            </w:r>
-            <w:proofErr w:type="spellStart"/>
-            <w:r>
-              <w:rPr>
-                <w:rFonts w:ascii="Segoe UI" w:eastAsia="Times New Roman" w:hAnsi="Segoe UI" w:cs="Segoe UI"/>
-                <w:noProof w:val="0"/>
-                <w:sz w:val="18"/>
-                <w:szCs w:val="18"/>
-                <w:lang w:val="en-ID" w:eastAsia="en-ID"/>
-              </w:rPr>
-              <w:t>api</w:t>
-            </w:r>
-            <w:proofErr w:type="spellEnd"/>
+              <w:t>kereta api</w:t>
+            </w:r>
           </w:p>
         </w:tc>
         <w:tc>
@@ -3893,152 +3709,8 @@
                 <w:szCs w:val="18"/>
                 <w:lang w:val="en-ID" w:eastAsia="en-ID"/>
               </w:rPr>
-              <w:t xml:space="preserve">Saya </w:t>
-            </w:r>
-            <w:proofErr w:type="spellStart"/>
-            <w:r>
-              <w:rPr>
-                <w:rFonts w:ascii="Segoe UI" w:eastAsia="Times New Roman" w:hAnsi="Segoe UI" w:cs="Segoe UI"/>
-                <w:noProof w:val="0"/>
-                <w:sz w:val="18"/>
-                <w:szCs w:val="18"/>
-                <w:lang w:val="en-ID" w:eastAsia="en-ID"/>
-              </w:rPr>
-              <w:t>dapat</w:t>
-            </w:r>
-            <w:proofErr w:type="spellEnd"/>
-            <w:r>
-              <w:rPr>
-                <w:rFonts w:ascii="Segoe UI" w:eastAsia="Times New Roman" w:hAnsi="Segoe UI" w:cs="Segoe UI"/>
-                <w:noProof w:val="0"/>
-                <w:sz w:val="18"/>
-                <w:szCs w:val="18"/>
-                <w:lang w:val="en-ID" w:eastAsia="en-ID"/>
-              </w:rPr>
-              <w:t xml:space="preserve"> </w:t>
-            </w:r>
-            <w:proofErr w:type="spellStart"/>
-            <w:r>
-              <w:rPr>
-                <w:rFonts w:ascii="Segoe UI" w:eastAsia="Times New Roman" w:hAnsi="Segoe UI" w:cs="Segoe UI"/>
-                <w:noProof w:val="0"/>
-                <w:sz w:val="18"/>
-                <w:szCs w:val="18"/>
-                <w:lang w:val="en-ID" w:eastAsia="en-ID"/>
-              </w:rPr>
-              <w:t>meminta</w:t>
-            </w:r>
-            <w:proofErr w:type="spellEnd"/>
-            <w:r>
-              <w:rPr>
-                <w:rFonts w:ascii="Segoe UI" w:eastAsia="Times New Roman" w:hAnsi="Segoe UI" w:cs="Segoe UI"/>
-                <w:noProof w:val="0"/>
-                <w:sz w:val="18"/>
-                <w:szCs w:val="18"/>
-                <w:lang w:val="en-ID" w:eastAsia="en-ID"/>
-              </w:rPr>
-              <w:t xml:space="preserve"> </w:t>
-            </w:r>
-            <w:proofErr w:type="spellStart"/>
-            <w:r>
-              <w:rPr>
-                <w:rFonts w:ascii="Segoe UI" w:eastAsia="Times New Roman" w:hAnsi="Segoe UI" w:cs="Segoe UI"/>
-                <w:noProof w:val="0"/>
-                <w:sz w:val="18"/>
-                <w:szCs w:val="18"/>
-                <w:lang w:val="en-ID" w:eastAsia="en-ID"/>
-              </w:rPr>
-              <w:t>bantuan</w:t>
-            </w:r>
-            <w:proofErr w:type="spellEnd"/>
-            <w:r>
-              <w:rPr>
-                <w:rFonts w:ascii="Segoe UI" w:eastAsia="Times New Roman" w:hAnsi="Segoe UI" w:cs="Segoe UI"/>
-                <w:noProof w:val="0"/>
-                <w:sz w:val="18"/>
-                <w:szCs w:val="18"/>
-                <w:lang w:val="en-ID" w:eastAsia="en-ID"/>
-              </w:rPr>
-              <w:t xml:space="preserve"> </w:t>
-            </w:r>
-            <w:proofErr w:type="spellStart"/>
-            <w:r>
-              <w:rPr>
-                <w:rFonts w:ascii="Segoe UI" w:eastAsia="Times New Roman" w:hAnsi="Segoe UI" w:cs="Segoe UI"/>
-                <w:noProof w:val="0"/>
-                <w:sz w:val="18"/>
-                <w:szCs w:val="18"/>
-                <w:lang w:val="en-ID" w:eastAsia="en-ID"/>
-              </w:rPr>
-              <w:t>kepada</w:t>
-            </w:r>
-            <w:proofErr w:type="spellEnd"/>
-            <w:r>
-              <w:rPr>
-                <w:rFonts w:ascii="Segoe UI" w:eastAsia="Times New Roman" w:hAnsi="Segoe UI" w:cs="Segoe UI"/>
-                <w:noProof w:val="0"/>
-                <w:sz w:val="18"/>
-                <w:szCs w:val="18"/>
-                <w:lang w:val="en-ID" w:eastAsia="en-ID"/>
-              </w:rPr>
-              <w:t xml:space="preserve"> </w:t>
-            </w:r>
-            <w:proofErr w:type="spellStart"/>
-            <w:r>
-              <w:rPr>
-                <w:rFonts w:ascii="Segoe UI" w:eastAsia="Times New Roman" w:hAnsi="Segoe UI" w:cs="Segoe UI"/>
-                <w:noProof w:val="0"/>
-                <w:sz w:val="18"/>
-                <w:szCs w:val="18"/>
-                <w:lang w:val="en-ID" w:eastAsia="en-ID"/>
-              </w:rPr>
-              <w:t>petugas</w:t>
-            </w:r>
-            <w:proofErr w:type="spellEnd"/>
-            <w:r>
-              <w:rPr>
-                <w:rFonts w:ascii="Segoe UI" w:eastAsia="Times New Roman" w:hAnsi="Segoe UI" w:cs="Segoe UI"/>
-                <w:noProof w:val="0"/>
-                <w:sz w:val="18"/>
-                <w:szCs w:val="18"/>
-                <w:lang w:val="en-ID" w:eastAsia="en-ID"/>
-              </w:rPr>
-              <w:t xml:space="preserve"> </w:t>
-            </w:r>
-            <w:proofErr w:type="spellStart"/>
-            <w:r>
-              <w:rPr>
-                <w:rFonts w:ascii="Segoe UI" w:eastAsia="Times New Roman" w:hAnsi="Segoe UI" w:cs="Segoe UI"/>
-                <w:noProof w:val="0"/>
-                <w:sz w:val="18"/>
-                <w:szCs w:val="18"/>
-                <w:lang w:val="en-ID" w:eastAsia="en-ID"/>
-              </w:rPr>
-              <w:t>dengan</w:t>
-            </w:r>
-            <w:proofErr w:type="spellEnd"/>
-            <w:r>
-              <w:rPr>
-                <w:rFonts w:ascii="Segoe UI" w:eastAsia="Times New Roman" w:hAnsi="Segoe UI" w:cs="Segoe UI"/>
-                <w:noProof w:val="0"/>
-                <w:sz w:val="18"/>
-                <w:szCs w:val="18"/>
-                <w:lang w:val="en-ID" w:eastAsia="en-ID"/>
-              </w:rPr>
-              <w:t xml:space="preserve"> </w:t>
-            </w:r>
-            <w:proofErr w:type="spellStart"/>
-            <w:r>
-              <w:rPr>
-                <w:rFonts w:ascii="Segoe UI" w:eastAsia="Times New Roman" w:hAnsi="Segoe UI" w:cs="Segoe UI"/>
-                <w:noProof w:val="0"/>
-                <w:sz w:val="18"/>
-                <w:szCs w:val="18"/>
-                <w:lang w:val="en-ID" w:eastAsia="en-ID"/>
-              </w:rPr>
-              <w:t>efisien</w:t>
-            </w:r>
-            <w:proofErr w:type="spellEnd"/>
+              <w:t>Saya dapat meminta bantuan kepada petugas dengan efisien</w:t>
+            </w:r>
           </w:p>
         </w:tc>
         <w:tc>
@@ -4485,7 +4157,6 @@
                 <w:lang w:val="en-ID" w:eastAsia="en-ID"/>
               </w:rPr>
             </w:pPr>
-            <w:proofErr w:type="spellStart"/>
             <w:r>
               <w:rPr>
                 <w:rFonts w:ascii="Segoe UI" w:eastAsia="Times New Roman" w:hAnsi="Segoe UI" w:cs="Segoe UI"/>
@@ -4494,40 +4165,7 @@
                 <w:szCs w:val="18"/>
                 <w:lang w:val="en-ID" w:eastAsia="en-ID"/>
               </w:rPr>
-              <w:t>Dapat</w:t>
-            </w:r>
-            <w:proofErr w:type="spellEnd"/>
-            <w:r>
-              <w:rPr>
-                <w:rFonts w:ascii="Segoe UI" w:eastAsia="Times New Roman" w:hAnsi="Segoe UI" w:cs="Segoe UI"/>
-                <w:noProof w:val="0"/>
-                <w:sz w:val="18"/>
-                <w:szCs w:val="18"/>
-                <w:lang w:val="en-ID" w:eastAsia="en-ID"/>
-              </w:rPr>
-              <w:t xml:space="preserve"> </w:t>
-            </w:r>
-            <w:proofErr w:type="spellStart"/>
-            <w:r>
-              <w:rPr>
-                <w:rFonts w:ascii="Segoe UI" w:eastAsia="Times New Roman" w:hAnsi="Segoe UI" w:cs="Segoe UI"/>
-                <w:noProof w:val="0"/>
-                <w:sz w:val="18"/>
-                <w:szCs w:val="18"/>
-                <w:lang w:val="en-ID" w:eastAsia="en-ID"/>
-              </w:rPr>
-              <w:t>melakukan</w:t>
-            </w:r>
-            <w:proofErr w:type="spellEnd"/>
-            <w:r>
-              <w:rPr>
-                <w:rFonts w:ascii="Segoe UI" w:eastAsia="Times New Roman" w:hAnsi="Segoe UI" w:cs="Segoe UI"/>
-                <w:noProof w:val="0"/>
-                <w:sz w:val="18"/>
-                <w:szCs w:val="18"/>
-                <w:lang w:val="en-ID" w:eastAsia="en-ID"/>
-              </w:rPr>
-              <w:t xml:space="preserve"> Login</w:t>
+              <w:t>Dapat melakukan Login</w:t>
             </w:r>
           </w:p>
         </w:tc>
@@ -4752,7 +4390,6 @@
                 <w:lang w:val="en-ID" w:eastAsia="en-ID"/>
               </w:rPr>
             </w:pPr>
-            <w:proofErr w:type="spellStart"/>
             <w:r>
               <w:rPr>
                 <w:rFonts w:ascii="Segoe UI" w:eastAsia="Times New Roman" w:hAnsi="Segoe UI" w:cs="Segoe UI"/>
@@ -4761,53 +4398,8 @@
                 <w:szCs w:val="18"/>
                 <w:lang w:val="en-ID" w:eastAsia="en-ID"/>
               </w:rPr>
-              <w:t>Dapat</w:t>
-            </w:r>
-            <w:proofErr w:type="spellEnd"/>
-            <w:r>
-              <w:rPr>
-                <w:rFonts w:ascii="Segoe UI" w:eastAsia="Times New Roman" w:hAnsi="Segoe UI" w:cs="Segoe UI"/>
-                <w:noProof w:val="0"/>
-                <w:sz w:val="18"/>
-                <w:szCs w:val="18"/>
-                <w:lang w:val="en-ID" w:eastAsia="en-ID"/>
-              </w:rPr>
-              <w:t xml:space="preserve"> </w:t>
-            </w:r>
-            <w:proofErr w:type="spellStart"/>
-            <w:r>
-              <w:rPr>
-                <w:rFonts w:ascii="Segoe UI" w:eastAsia="Times New Roman" w:hAnsi="Segoe UI" w:cs="Segoe UI"/>
-                <w:noProof w:val="0"/>
-                <w:sz w:val="18"/>
-                <w:szCs w:val="18"/>
-                <w:lang w:val="en-ID" w:eastAsia="en-ID"/>
-              </w:rPr>
-              <w:t>memilih</w:t>
-            </w:r>
-            <w:proofErr w:type="spellEnd"/>
-            <w:r>
-              <w:rPr>
-                <w:rFonts w:ascii="Segoe UI" w:eastAsia="Times New Roman" w:hAnsi="Segoe UI" w:cs="Segoe UI"/>
-                <w:noProof w:val="0"/>
-                <w:sz w:val="18"/>
-                <w:szCs w:val="18"/>
-                <w:lang w:val="en-ID" w:eastAsia="en-ID"/>
-              </w:rPr>
-              <w:t xml:space="preserve"> system </w:t>
-            </w:r>
-            <w:proofErr w:type="spellStart"/>
-            <w:r>
-              <w:rPr>
-                <w:rFonts w:ascii="Segoe UI" w:eastAsia="Times New Roman" w:hAnsi="Segoe UI" w:cs="Segoe UI"/>
-                <w:noProof w:val="0"/>
-                <w:sz w:val="18"/>
-                <w:szCs w:val="18"/>
-                <w:lang w:val="en-ID" w:eastAsia="en-ID"/>
-              </w:rPr>
-              <w:t>pembayaran</w:t>
-            </w:r>
-            <w:proofErr w:type="spellEnd"/>
+              <w:t>Dapat memilih system pembayaran</w:t>
+            </w:r>
           </w:p>
         </w:tc>
         <w:tc>
@@ -4843,9 +4435,8 @@
                 <w:szCs w:val="18"/>
                 <w:lang w:val="en-ID" w:eastAsia="en-ID"/>
               </w:rPr>
-              <w:t xml:space="preserve">Agar </w:t>
-            </w:r>
-            <w:proofErr w:type="spellStart"/>
+              <w:t>Agar dapat memudahkan saya dalam melakukan pembayaran</w:t>
+            </w:r>
             <w:r>
               <w:rPr>
                 <w:rFonts w:ascii="Segoe UI" w:eastAsia="Times New Roman" w:hAnsi="Segoe UI" w:cs="Segoe UI"/>
@@ -4854,150 +4445,7 @@
                 <w:szCs w:val="18"/>
                 <w:lang w:val="en-ID" w:eastAsia="en-ID"/>
               </w:rPr>
-              <w:t>dapat</w:t>
-            </w:r>
-            <w:proofErr w:type="spellEnd"/>
-            <w:r>
-              <w:rPr>
-                <w:rFonts w:ascii="Segoe UI" w:eastAsia="Times New Roman" w:hAnsi="Segoe UI" w:cs="Segoe UI"/>
-                <w:noProof w:val="0"/>
-                <w:sz w:val="18"/>
-                <w:szCs w:val="18"/>
-                <w:lang w:val="en-ID" w:eastAsia="en-ID"/>
-              </w:rPr>
-              <w:t xml:space="preserve"> </w:t>
-            </w:r>
-            <w:proofErr w:type="spellStart"/>
-            <w:r>
-              <w:rPr>
-                <w:rFonts w:ascii="Segoe UI" w:eastAsia="Times New Roman" w:hAnsi="Segoe UI" w:cs="Segoe UI"/>
-                <w:noProof w:val="0"/>
-                <w:sz w:val="18"/>
-                <w:szCs w:val="18"/>
-                <w:lang w:val="en-ID" w:eastAsia="en-ID"/>
-              </w:rPr>
-              <w:t>memudahkan</w:t>
-            </w:r>
-            <w:proofErr w:type="spellEnd"/>
-            <w:r>
-              <w:rPr>
-                <w:rFonts w:ascii="Segoe UI" w:eastAsia="Times New Roman" w:hAnsi="Segoe UI" w:cs="Segoe UI"/>
-                <w:noProof w:val="0"/>
-                <w:sz w:val="18"/>
-                <w:szCs w:val="18"/>
-                <w:lang w:val="en-ID" w:eastAsia="en-ID"/>
-              </w:rPr>
-              <w:t xml:space="preserve"> </w:t>
-            </w:r>
-            <w:proofErr w:type="spellStart"/>
-            <w:r>
-              <w:rPr>
-                <w:rFonts w:ascii="Segoe UI" w:eastAsia="Times New Roman" w:hAnsi="Segoe UI" w:cs="Segoe UI"/>
-                <w:noProof w:val="0"/>
-                <w:sz w:val="18"/>
-                <w:szCs w:val="18"/>
-                <w:lang w:val="en-ID" w:eastAsia="en-ID"/>
-              </w:rPr>
-              <w:t>saya</w:t>
-            </w:r>
-            <w:proofErr w:type="spellEnd"/>
-            <w:r>
-              <w:rPr>
-                <w:rFonts w:ascii="Segoe UI" w:eastAsia="Times New Roman" w:hAnsi="Segoe UI" w:cs="Segoe UI"/>
-                <w:noProof w:val="0"/>
-                <w:sz w:val="18"/>
-                <w:szCs w:val="18"/>
-                <w:lang w:val="en-ID" w:eastAsia="en-ID"/>
-              </w:rPr>
-              <w:t xml:space="preserve"> </w:t>
-            </w:r>
-            <w:proofErr w:type="spellStart"/>
-            <w:r>
-              <w:rPr>
-                <w:rFonts w:ascii="Segoe UI" w:eastAsia="Times New Roman" w:hAnsi="Segoe UI" w:cs="Segoe UI"/>
-                <w:noProof w:val="0"/>
-                <w:sz w:val="18"/>
-                <w:szCs w:val="18"/>
-                <w:lang w:val="en-ID" w:eastAsia="en-ID"/>
-              </w:rPr>
-              <w:t>dalam</w:t>
-            </w:r>
-            <w:proofErr w:type="spellEnd"/>
-            <w:r>
-              <w:rPr>
-                <w:rFonts w:ascii="Segoe UI" w:eastAsia="Times New Roman" w:hAnsi="Segoe UI" w:cs="Segoe UI"/>
-                <w:noProof w:val="0"/>
-                <w:sz w:val="18"/>
-                <w:szCs w:val="18"/>
-                <w:lang w:val="en-ID" w:eastAsia="en-ID"/>
-              </w:rPr>
-              <w:t xml:space="preserve"> </w:t>
-            </w:r>
-            <w:proofErr w:type="spellStart"/>
-            <w:r>
-              <w:rPr>
-                <w:rFonts w:ascii="Segoe UI" w:eastAsia="Times New Roman" w:hAnsi="Segoe UI" w:cs="Segoe UI"/>
-                <w:noProof w:val="0"/>
-                <w:sz w:val="18"/>
-                <w:szCs w:val="18"/>
-                <w:lang w:val="en-ID" w:eastAsia="en-ID"/>
-              </w:rPr>
-              <w:t>melakukan</w:t>
-            </w:r>
-            <w:proofErr w:type="spellEnd"/>
-            <w:r>
-              <w:rPr>
-                <w:rFonts w:ascii="Segoe UI" w:eastAsia="Times New Roman" w:hAnsi="Segoe UI" w:cs="Segoe UI"/>
-                <w:noProof w:val="0"/>
-                <w:sz w:val="18"/>
-                <w:szCs w:val="18"/>
-                <w:lang w:val="en-ID" w:eastAsia="en-ID"/>
-              </w:rPr>
-              <w:t xml:space="preserve"> </w:t>
-            </w:r>
-            <w:proofErr w:type="spellStart"/>
-            <w:r>
-              <w:rPr>
-                <w:rFonts w:ascii="Segoe UI" w:eastAsia="Times New Roman" w:hAnsi="Segoe UI" w:cs="Segoe UI"/>
-                <w:noProof w:val="0"/>
-                <w:sz w:val="18"/>
-                <w:szCs w:val="18"/>
-                <w:lang w:val="en-ID" w:eastAsia="en-ID"/>
-              </w:rPr>
-              <w:t>pembayaran</w:t>
-            </w:r>
-            <w:proofErr w:type="spellEnd"/>
-            <w:r>
-              <w:rPr>
-                <w:rFonts w:ascii="Segoe UI" w:eastAsia="Times New Roman" w:hAnsi="Segoe UI" w:cs="Segoe UI"/>
-                <w:noProof w:val="0"/>
-                <w:sz w:val="18"/>
-                <w:szCs w:val="18"/>
-                <w:lang w:val="en-ID" w:eastAsia="en-ID"/>
-              </w:rPr>
-              <w:t xml:space="preserve"> </w:t>
-            </w:r>
-            <w:proofErr w:type="spellStart"/>
-            <w:r>
-              <w:rPr>
-                <w:rFonts w:ascii="Segoe UI" w:eastAsia="Times New Roman" w:hAnsi="Segoe UI" w:cs="Segoe UI"/>
-                <w:noProof w:val="0"/>
-                <w:sz w:val="18"/>
-                <w:szCs w:val="18"/>
-                <w:lang w:val="en-ID" w:eastAsia="en-ID"/>
-              </w:rPr>
-              <w:t>secara</w:t>
-            </w:r>
-            <w:proofErr w:type="spellEnd"/>
-            <w:r>
-              <w:rPr>
-                <w:rFonts w:ascii="Segoe UI" w:eastAsia="Times New Roman" w:hAnsi="Segoe UI" w:cs="Segoe UI"/>
-                <w:noProof w:val="0"/>
-                <w:sz w:val="18"/>
-                <w:szCs w:val="18"/>
-                <w:lang w:val="en-ID" w:eastAsia="en-ID"/>
-              </w:rPr>
-              <w:t xml:space="preserve"> online</w:t>
+              <w:t xml:space="preserve"> secara online</w:t>
             </w:r>
           </w:p>
         </w:tc>
@@ -5468,113 +4916,13 @@
                 <w:lang w:val="id-ID" w:eastAsia="id-ID"/>
               </w:rPr>
             </w:pPr>
-            <w:proofErr w:type="spellStart"/>
             <w:r>
               <w:rPr>
                 <w:rFonts w:ascii="Calibri" w:eastAsia="Times New Roman" w:hAnsi="Calibri" w:cs="Calibri"/>
                 <w:noProof w:val="0"/>
                 <w:lang w:eastAsia="en-ID"/>
               </w:rPr>
-              <w:t>Sebagai</w:t>
-            </w:r>
-            <w:proofErr w:type="spellEnd"/>
-            <w:r>
-              <w:rPr>
-                <w:rFonts w:ascii="Calibri" w:eastAsia="Times New Roman" w:hAnsi="Calibri" w:cs="Calibri"/>
-                <w:noProof w:val="0"/>
-                <w:lang w:eastAsia="en-ID"/>
-              </w:rPr>
-              <w:t xml:space="preserve"> Passenger </w:t>
-            </w:r>
-            <w:proofErr w:type="spellStart"/>
-            <w:r>
-              <w:rPr>
-                <w:rFonts w:ascii="Calibri" w:eastAsia="Times New Roman" w:hAnsi="Calibri" w:cs="Calibri"/>
-                <w:noProof w:val="0"/>
-                <w:lang w:eastAsia="en-ID"/>
-              </w:rPr>
-              <w:t>saya</w:t>
-            </w:r>
-            <w:proofErr w:type="spellEnd"/>
-            <w:r>
-              <w:rPr>
-                <w:rFonts w:ascii="Calibri" w:eastAsia="Times New Roman" w:hAnsi="Calibri" w:cs="Calibri"/>
-                <w:noProof w:val="0"/>
-                <w:lang w:eastAsia="en-ID"/>
-              </w:rPr>
-              <w:t xml:space="preserve"> </w:t>
-            </w:r>
-            <w:proofErr w:type="spellStart"/>
-            <w:r>
-              <w:rPr>
-                <w:rFonts w:ascii="Calibri" w:eastAsia="Times New Roman" w:hAnsi="Calibri" w:cs="Calibri"/>
-                <w:noProof w:val="0"/>
-                <w:lang w:eastAsia="en-ID"/>
-              </w:rPr>
-              <w:t>ingin</w:t>
-            </w:r>
-            <w:proofErr w:type="spellEnd"/>
-            <w:r>
-              <w:rPr>
-                <w:rFonts w:ascii="Calibri" w:eastAsia="Times New Roman" w:hAnsi="Calibri" w:cs="Calibri"/>
-                <w:noProof w:val="0"/>
-                <w:lang w:eastAsia="en-ID"/>
-              </w:rPr>
-              <w:t xml:space="preserve"> dapat </w:t>
-            </w:r>
-            <w:proofErr w:type="spellStart"/>
-            <w:r>
-              <w:rPr>
-                <w:rFonts w:ascii="Calibri" w:eastAsia="Times New Roman" w:hAnsi="Calibri" w:cs="Calibri"/>
-                <w:noProof w:val="0"/>
-                <w:lang w:eastAsia="en-ID"/>
-              </w:rPr>
-              <w:t>membeli</w:t>
-            </w:r>
-            <w:proofErr w:type="spellEnd"/>
-            <w:r>
-              <w:rPr>
-                <w:rFonts w:ascii="Calibri" w:eastAsia="Times New Roman" w:hAnsi="Calibri" w:cs="Calibri"/>
-                <w:noProof w:val="0"/>
-                <w:lang w:eastAsia="en-ID"/>
-              </w:rPr>
-              <w:t xml:space="preserve"> </w:t>
-            </w:r>
-            <w:proofErr w:type="spellStart"/>
-            <w:r>
-              <w:rPr>
-                <w:rFonts w:ascii="Calibri" w:eastAsia="Times New Roman" w:hAnsi="Calibri" w:cs="Calibri"/>
-                <w:noProof w:val="0"/>
-                <w:lang w:eastAsia="en-ID"/>
-              </w:rPr>
-              <w:t>tiket</w:t>
-            </w:r>
-            <w:proofErr w:type="spellEnd"/>
-            <w:r>
-              <w:rPr>
-                <w:rFonts w:ascii="Calibri" w:eastAsia="Times New Roman" w:hAnsi="Calibri" w:cs="Calibri"/>
-                <w:noProof w:val="0"/>
-                <w:lang w:eastAsia="en-ID"/>
-              </w:rPr>
-              <w:t xml:space="preserve"> </w:t>
-            </w:r>
-            <w:proofErr w:type="spellStart"/>
-            <w:r>
-              <w:rPr>
-                <w:rFonts w:ascii="Calibri" w:eastAsia="Times New Roman" w:hAnsi="Calibri" w:cs="Calibri"/>
-                <w:noProof w:val="0"/>
-                <w:lang w:eastAsia="en-ID"/>
-              </w:rPr>
-              <w:t>secara</w:t>
-            </w:r>
-            <w:proofErr w:type="spellEnd"/>
-            <w:r>
-              <w:rPr>
-                <w:rFonts w:ascii="Calibri" w:eastAsia="Times New Roman" w:hAnsi="Calibri" w:cs="Calibri"/>
-                <w:noProof w:val="0"/>
-                <w:lang w:eastAsia="en-ID"/>
-              </w:rPr>
-              <w:t xml:space="preserve"> online</w:t>
+              <w:t>Sebagai Passenger saya ingin dapat membeli tiket secara online</w:t>
             </w:r>
           </w:p>
           <w:p>
@@ -6445,131 +5793,13 @@
                 <w:lang w:val="id-ID" w:eastAsia="id-ID"/>
               </w:rPr>
             </w:pPr>
-            <w:proofErr w:type="spellStart"/>
             <w:r>
               <w:rPr>
                 <w:rFonts w:ascii="Calibri" w:eastAsia="Times New Roman" w:hAnsi="Calibri" w:cs="Calibri"/>
                 <w:noProof w:val="0"/>
                 <w:lang w:eastAsia="en-ID"/>
               </w:rPr>
-              <w:t>Sebagai</w:t>
-            </w:r>
-            <w:proofErr w:type="spellEnd"/>
-            <w:r>
-              <w:rPr>
-                <w:rFonts w:ascii="Calibri" w:eastAsia="Times New Roman" w:hAnsi="Calibri" w:cs="Calibri"/>
-                <w:noProof w:val="0"/>
-                <w:lang w:eastAsia="en-ID"/>
-              </w:rPr>
-              <w:t xml:space="preserve"> Passenger </w:t>
-            </w:r>
-            <w:proofErr w:type="spellStart"/>
-            <w:r>
-              <w:rPr>
-                <w:rFonts w:ascii="Calibri" w:eastAsia="Times New Roman" w:hAnsi="Calibri" w:cs="Calibri"/>
-                <w:noProof w:val="0"/>
-                <w:lang w:eastAsia="en-ID"/>
-              </w:rPr>
-              <w:t>saya</w:t>
-            </w:r>
-            <w:proofErr w:type="spellEnd"/>
-            <w:r>
-              <w:rPr>
-                <w:rFonts w:ascii="Calibri" w:eastAsia="Times New Roman" w:hAnsi="Calibri" w:cs="Calibri"/>
-                <w:noProof w:val="0"/>
-                <w:lang w:eastAsia="en-ID"/>
-              </w:rPr>
-              <w:t xml:space="preserve"> </w:t>
-            </w:r>
-            <w:proofErr w:type="spellStart"/>
-            <w:r>
-              <w:rPr>
-                <w:rFonts w:ascii="Calibri" w:eastAsia="Times New Roman" w:hAnsi="Calibri" w:cs="Calibri"/>
-                <w:noProof w:val="0"/>
-                <w:lang w:eastAsia="en-ID"/>
-              </w:rPr>
-              <w:t>ingin</w:t>
-            </w:r>
-            <w:proofErr w:type="spellEnd"/>
-            <w:r>
-              <w:rPr>
-                <w:rFonts w:ascii="Calibri" w:eastAsia="Times New Roman" w:hAnsi="Calibri" w:cs="Calibri"/>
-                <w:noProof w:val="0"/>
-                <w:lang w:eastAsia="en-ID"/>
-              </w:rPr>
-              <w:t xml:space="preserve"> dapat </w:t>
-            </w:r>
-            <w:proofErr w:type="spellStart"/>
-            <w:r>
-              <w:rPr>
-                <w:rFonts w:ascii="Calibri" w:eastAsia="Times New Roman" w:hAnsi="Calibri" w:cs="Calibri"/>
-                <w:noProof w:val="0"/>
-                <w:lang w:eastAsia="en-ID"/>
-              </w:rPr>
-              <w:t>melihat</w:t>
-            </w:r>
-            <w:proofErr w:type="spellEnd"/>
-            <w:r>
-              <w:rPr>
-                <w:rFonts w:ascii="Calibri" w:eastAsia="Times New Roman" w:hAnsi="Calibri" w:cs="Calibri"/>
-                <w:noProof w:val="0"/>
-                <w:lang w:eastAsia="en-ID"/>
-              </w:rPr>
-              <w:t xml:space="preserve"> </w:t>
-            </w:r>
-            <w:proofErr w:type="spellStart"/>
-            <w:r>
-              <w:rPr>
-                <w:rFonts w:ascii="Calibri" w:eastAsia="Times New Roman" w:hAnsi="Calibri" w:cs="Calibri"/>
-                <w:noProof w:val="0"/>
-                <w:lang w:eastAsia="en-ID"/>
-              </w:rPr>
-              <w:t>jadwal</w:t>
-            </w:r>
-            <w:proofErr w:type="spellEnd"/>
-            <w:r>
-              <w:rPr>
-                <w:rFonts w:ascii="Calibri" w:eastAsia="Times New Roman" w:hAnsi="Calibri" w:cs="Calibri"/>
-                <w:noProof w:val="0"/>
-                <w:lang w:eastAsia="en-ID"/>
-              </w:rPr>
-              <w:t xml:space="preserve"> </w:t>
-            </w:r>
-            <w:proofErr w:type="spellStart"/>
-            <w:r>
-              <w:rPr>
-                <w:rFonts w:ascii="Calibri" w:eastAsia="Times New Roman" w:hAnsi="Calibri" w:cs="Calibri"/>
-                <w:noProof w:val="0"/>
-                <w:lang w:eastAsia="en-ID"/>
-              </w:rPr>
-              <w:t>keberangkatan</w:t>
-            </w:r>
-            <w:proofErr w:type="spellEnd"/>
-            <w:r>
-              <w:rPr>
-                <w:rFonts w:ascii="Calibri" w:eastAsia="Times New Roman" w:hAnsi="Calibri" w:cs="Calibri"/>
-                <w:noProof w:val="0"/>
-                <w:lang w:eastAsia="en-ID"/>
-              </w:rPr>
-              <w:t xml:space="preserve"> </w:t>
-            </w:r>
-            <w:proofErr w:type="spellStart"/>
-            <w:r>
-              <w:rPr>
-                <w:rFonts w:ascii="Calibri" w:eastAsia="Times New Roman" w:hAnsi="Calibri" w:cs="Calibri"/>
-                <w:noProof w:val="0"/>
-                <w:lang w:eastAsia="en-ID"/>
-              </w:rPr>
-              <w:t>secara</w:t>
-            </w:r>
-            <w:proofErr w:type="spellEnd"/>
-            <w:r>
-              <w:rPr>
-                <w:rFonts w:ascii="Calibri" w:eastAsia="Times New Roman" w:hAnsi="Calibri" w:cs="Calibri"/>
-                <w:noProof w:val="0"/>
-                <w:lang w:eastAsia="en-ID"/>
-              </w:rPr>
-              <w:t xml:space="preserve"> online</w:t>
+              <w:t>Sebagai Passenger saya ingin dapat melihat jadwal keberangkatan secara online</w:t>
             </w:r>
           </w:p>
         </w:tc>
@@ -7447,88 +6677,22 @@
                 <w:lang w:val="id-ID" w:eastAsia="id-ID"/>
               </w:rPr>
             </w:pPr>
-            <w:proofErr w:type="spellStart"/>
             <w:r>
               <w:rPr>
                 <w:rFonts w:ascii="Calibri" w:eastAsia="Times New Roman" w:hAnsi="Calibri" w:cs="Calibri"/>
                 <w:noProof w:val="0"/>
                 <w:lang w:eastAsia="en-ID"/>
               </w:rPr>
-              <w:t>Sebagai</w:t>
-            </w:r>
-            <w:proofErr w:type="spellEnd"/>
+              <w:t xml:space="preserve">Sebagai Passenger saya ingin dapat </w:t>
+            </w:r>
             <w:r>
               <w:rPr>
                 <w:rFonts w:ascii="Calibri" w:eastAsia="Times New Roman" w:hAnsi="Calibri" w:cs="Calibri"/>
                 <w:noProof w:val="0"/>
                 <w:lang w:eastAsia="en-ID"/>
               </w:rPr>
-              <w:t xml:space="preserve"> Passenger </w:t>
-            </w:r>
-            <w:proofErr w:type="spellStart"/>
-            <w:r>
-              <w:rPr>
-                <w:rFonts w:ascii="Calibri" w:eastAsia="Times New Roman" w:hAnsi="Calibri" w:cs="Calibri"/>
-                <w:noProof w:val="0"/>
-                <w:lang w:eastAsia="en-ID"/>
-              </w:rPr>
-              <w:t>saya</w:t>
-            </w:r>
-            <w:proofErr w:type="spellEnd"/>
-            <w:r>
-              <w:rPr>
-                <w:rFonts w:ascii="Calibri" w:eastAsia="Times New Roman" w:hAnsi="Calibri" w:cs="Calibri"/>
-                <w:noProof w:val="0"/>
-                <w:lang w:eastAsia="en-ID"/>
-              </w:rPr>
-              <w:t xml:space="preserve"> </w:t>
-            </w:r>
-            <w:proofErr w:type="spellStart"/>
-            <w:r>
-              <w:rPr>
-                <w:rFonts w:ascii="Calibri" w:eastAsia="Times New Roman" w:hAnsi="Calibri" w:cs="Calibri"/>
-                <w:noProof w:val="0"/>
-                <w:lang w:eastAsia="en-ID"/>
-              </w:rPr>
-              <w:t>ingin</w:t>
-            </w:r>
-            <w:proofErr w:type="spellEnd"/>
-            <w:r>
-              <w:rPr>
-                <w:rFonts w:ascii="Calibri" w:eastAsia="Times New Roman" w:hAnsi="Calibri" w:cs="Calibri"/>
-                <w:noProof w:val="0"/>
-                <w:lang w:eastAsia="en-ID"/>
-              </w:rPr>
-              <w:t xml:space="preserve"> dapat </w:t>
-            </w:r>
-            <w:proofErr w:type="spellStart"/>
-            <w:r>
-              <w:rPr>
-                <w:rFonts w:ascii="Calibri" w:eastAsia="Times New Roman" w:hAnsi="Calibri" w:cs="Calibri"/>
-                <w:noProof w:val="0"/>
-                <w:lang w:eastAsia="en-ID"/>
-              </w:rPr>
-              <w:t>melacak</w:t>
-            </w:r>
-            <w:proofErr w:type="spellEnd"/>
-            <w:r>
-              <w:rPr>
-                <w:rFonts w:ascii="Calibri" w:eastAsia="Times New Roman" w:hAnsi="Calibri" w:cs="Calibri"/>
-                <w:noProof w:val="0"/>
-                <w:lang w:eastAsia="en-ID"/>
-              </w:rPr>
-              <w:t xml:space="preserve"> </w:t>
-            </w:r>
-            <w:proofErr w:type="spellStart"/>
-            <w:r>
-              <w:rPr>
-                <w:rFonts w:ascii="Calibri" w:eastAsia="Times New Roman" w:hAnsi="Calibri" w:cs="Calibri"/>
-                <w:noProof w:val="0"/>
-                <w:lang w:eastAsia="en-ID"/>
-              </w:rPr>
-              <w:t>perjalanan</w:t>
-            </w:r>
-            <w:proofErr w:type="spellEnd"/>
+              <w:t>melacak perjalanan</w:t>
+            </w:r>
           </w:p>
         </w:tc>
         <w:tc>
@@ -8471,59 +7635,13 @@
                 <w:lang w:val="id-ID" w:eastAsia="id-ID"/>
               </w:rPr>
             </w:pPr>
-            <w:proofErr w:type="spellStart"/>
             <w:r>
               <w:rPr>
                 <w:rFonts w:ascii="Calibri" w:eastAsia="Times New Roman" w:hAnsi="Calibri" w:cs="Calibri"/>
                 <w:noProof w:val="0"/>
                 <w:lang w:eastAsia="en-ID"/>
               </w:rPr>
-              <w:t>Sebagai</w:t>
-            </w:r>
-            <w:proofErr w:type="spellEnd"/>
-            <w:r>
-              <w:rPr>
-                <w:rFonts w:ascii="Calibri" w:eastAsia="Times New Roman" w:hAnsi="Calibri" w:cs="Calibri"/>
-                <w:noProof w:val="0"/>
-                <w:lang w:eastAsia="en-ID"/>
-              </w:rPr>
-              <w:t xml:space="preserve"> Passenger </w:t>
-            </w:r>
-            <w:proofErr w:type="spellStart"/>
-            <w:r>
-              <w:rPr>
-                <w:rFonts w:ascii="Calibri" w:eastAsia="Times New Roman" w:hAnsi="Calibri" w:cs="Calibri"/>
-                <w:noProof w:val="0"/>
-                <w:lang w:eastAsia="en-ID"/>
-              </w:rPr>
-              <w:t>saya</w:t>
-            </w:r>
-            <w:proofErr w:type="spellEnd"/>
-            <w:r>
-              <w:rPr>
-                <w:rFonts w:ascii="Calibri" w:eastAsia="Times New Roman" w:hAnsi="Calibri" w:cs="Calibri"/>
-                <w:noProof w:val="0"/>
-                <w:lang w:eastAsia="en-ID"/>
-              </w:rPr>
-              <w:t xml:space="preserve"> </w:t>
-            </w:r>
-            <w:proofErr w:type="spellStart"/>
-            <w:r>
-              <w:rPr>
-                <w:rFonts w:ascii="Calibri" w:eastAsia="Times New Roman" w:hAnsi="Calibri" w:cs="Calibri"/>
-                <w:noProof w:val="0"/>
-                <w:lang w:eastAsia="en-ID"/>
-              </w:rPr>
-              <w:t>ingin</w:t>
-            </w:r>
-            <w:proofErr w:type="spellEnd"/>
-            <w:r>
-              <w:rPr>
-                <w:rFonts w:ascii="Calibri" w:eastAsia="Times New Roman" w:hAnsi="Calibri" w:cs="Calibri"/>
-                <w:noProof w:val="0"/>
-                <w:lang w:eastAsia="en-ID"/>
-              </w:rPr>
-              <w:t xml:space="preserve"> </w:t>
+              <w:t xml:space="preserve">Sebagai Passenger saya ingin </w:t>
             </w:r>
             <w:r>
               <w:rPr>

</xml_diff>